<commit_message>
re #1 making implicit docx to rst rule only operate on the files that are passed to it one at a time.
</commit_message>
<xml_diff>
--- a/source/carbon_edge.docx
+++ b/source/carbon_edge.docx
@@ -358,94 +358,167 @@
         </w:rPr>
         <w:t>Asymptotic: </w:t>
       </w:r>
-      <w:r>
-        <w:rPr>
-          <w:rFonts w:ascii="Cambria Math" w:hAnsi="Cambria Math" w:cs="Arial"/>
-          <w:color w:val="333333"/>
-          <w:bdr w:val="none" w:sz="0" w:space="0" w:color="auto" w:frame="1"/>
-        </w:rPr>
-        <w:t>Biomass=</w:t>
-      </w:r>
-      <w:r>
-        <w:rPr>
-          <w:rFonts w:ascii="Cambria Math" w:hAnsi="Cambria Math" w:cs="Arial" w:hint="eastAsia"/>
-          <w:color w:val="333333"/>
-          <w:bdr w:val="none" w:sz="0" w:space="0" w:color="auto" w:frame="1"/>
-        </w:rPr>
-        <w:t>θ</w:t>
-      </w:r>
-      <w:r>
-        <w:rPr>
-          <w:rFonts w:ascii="Cambria Math" w:hAnsi="Cambria Math" w:cs="Arial"/>
-          <w:color w:val="333333"/>
-          <w:bdr w:val="none" w:sz="0" w:space="0" w:color="auto" w:frame="1"/>
-        </w:rPr>
-        <w:t>1−</w:t>
-      </w:r>
-      <w:r>
-        <w:rPr>
-          <w:rFonts w:ascii="Cambria Math" w:hAnsi="Cambria Math" w:cs="Arial" w:hint="eastAsia"/>
-          <w:color w:val="333333"/>
-          <w:bdr w:val="none" w:sz="0" w:space="0" w:color="auto" w:frame="1"/>
-        </w:rPr>
-        <w:t>θ</w:t>
-      </w:r>
-      <w:r>
-        <w:rPr>
-          <w:rFonts w:ascii="Cambria Math" w:hAnsi="Cambria Math" w:cs="Arial"/>
-          <w:color w:val="333333"/>
-          <w:bdr w:val="none" w:sz="0" w:space="0" w:color="auto" w:frame="1"/>
-        </w:rPr>
-        <w:t>2</w:t>
-      </w:r>
-      <w:r>
-        <w:rPr>
-          <w:rFonts w:ascii="Cambria Math" w:hAnsi="Cambria Math" w:cs="Cambria Math"/>
-          <w:color w:val="333333"/>
-          <w:bdr w:val="none" w:sz="0" w:space="0" w:color="auto" w:frame="1"/>
-        </w:rPr>
-        <w:t>⋅</w:t>
-      </w:r>
-      <w:r>
-        <w:rPr>
-          <w:rFonts w:ascii="Cambria Math" w:hAnsi="Cambria Math" w:cs="Arial"/>
-          <w:color w:val="333333"/>
-          <w:bdr w:val="none" w:sz="0" w:space="0" w:color="auto" w:frame="1"/>
-        </w:rPr>
-        <w:t>exp(−</w:t>
-      </w:r>
-      <w:r>
-        <w:rPr>
-          <w:rFonts w:ascii="Cambria Math" w:hAnsi="Cambria Math" w:cs="Arial" w:hint="eastAsia"/>
-          <w:color w:val="333333"/>
-          <w:bdr w:val="none" w:sz="0" w:space="0" w:color="auto" w:frame="1"/>
-        </w:rPr>
-        <w:t>θ</w:t>
-      </w:r>
-      <w:r>
-        <w:rPr>
-          <w:rFonts w:ascii="Cambria Math" w:hAnsi="Cambria Math" w:cs="Arial"/>
-          <w:color w:val="333333"/>
-          <w:bdr w:val="none" w:sz="0" w:space="0" w:color="auto" w:frame="1"/>
-        </w:rPr>
-        <w:t>3</w:t>
-      </w:r>
-      <w:r>
-        <w:rPr>
-          <w:rFonts w:ascii="Cambria Math" w:hAnsi="Cambria Math" w:cs="Cambria Math"/>
-          <w:color w:val="333333"/>
-          <w:bdr w:val="none" w:sz="0" w:space="0" w:color="auto" w:frame="1"/>
-        </w:rPr>
-        <w:t>⋅</w:t>
-      </w:r>
-      <w:r>
-        <w:rPr>
-          <w:rFonts w:ascii="Cambria Math" w:hAnsi="Cambria Math" w:cs="Arial"/>
-          <w:color w:val="333333"/>
-          <w:bdr w:val="none" w:sz="0" w:space="0" w:color="auto" w:frame="1"/>
-        </w:rPr>
-        <w:t>Distance)</w:t>
-      </w:r>
+      <m:oMath>
+        <m:r>
+          <m:rPr>
+            <m:nor/>
+          </m:rPr>
+          <w:rPr>
+            <w:rFonts w:ascii="Cambria Math" w:hAnsi="Cambria Math" w:cs="Arial"/>
+            <w:color w:val="333333"/>
+          </w:rPr>
+          <m:t>Biomass</m:t>
+        </m:r>
+        <m:r>
+          <w:rPr>
+            <w:rFonts w:ascii="Cambria Math" w:hAnsi="Cambria Math" w:cs="Arial"/>
+            <w:color w:val="333333"/>
+          </w:rPr>
+          <m:t>=</m:t>
+        </m:r>
+        <m:sSub>
+          <m:sSubPr>
+            <m:ctrlPr>
+              <w:rPr>
+                <w:rFonts w:ascii="Cambria Math" w:hAnsi="Cambria Math" w:cs="Arial"/>
+                <w:i/>
+                <w:color w:val="333333"/>
+              </w:rPr>
+            </m:ctrlPr>
+          </m:sSubPr>
+          <m:e>
+            <m:r>
+              <w:rPr>
+                <w:rFonts w:ascii="Cambria Math" w:hAnsi="Cambria Math" w:cs="Arial"/>
+                <w:color w:val="333333"/>
+              </w:rPr>
+              <m:t>θ</m:t>
+            </m:r>
+          </m:e>
+          <m:sub>
+            <m:r>
+              <w:rPr>
+                <w:rFonts w:ascii="Cambria Math" w:hAnsi="Cambria Math" w:cs="Arial"/>
+                <w:color w:val="333333"/>
+              </w:rPr>
+              <m:t>1</m:t>
+            </m:r>
+          </m:sub>
+        </m:sSub>
+        <m:r>
+          <w:rPr>
+            <w:rFonts w:ascii="Cambria Math" w:hAnsi="Cambria Math" w:cs="Arial"/>
+            <w:color w:val="333333"/>
+          </w:rPr>
+          <m:t>-</m:t>
+        </m:r>
+        <m:sSub>
+          <m:sSubPr>
+            <m:ctrlPr>
+              <w:rPr>
+                <w:rFonts w:ascii="Cambria Math" w:hAnsi="Cambria Math" w:cs="Arial"/>
+                <w:i/>
+                <w:color w:val="333333"/>
+              </w:rPr>
+            </m:ctrlPr>
+          </m:sSubPr>
+          <m:e>
+            <m:r>
+              <w:rPr>
+                <w:rFonts w:ascii="Cambria Math" w:hAnsi="Cambria Math" w:cs="Arial"/>
+                <w:color w:val="333333"/>
+              </w:rPr>
+              <m:t>θ</m:t>
+            </m:r>
+          </m:e>
+          <m:sub>
+            <m:r>
+              <w:rPr>
+                <w:rFonts w:ascii="Cambria Math" w:hAnsi="Cambria Math" w:cs="Arial"/>
+                <w:color w:val="333333"/>
+              </w:rPr>
+              <m:t>2</m:t>
+            </m:r>
+          </m:sub>
+        </m:sSub>
+        <m:r>
+          <w:rPr>
+            <w:rFonts w:ascii="Cambria Math" w:hAnsi="Cambria Math" w:cs="Arial"/>
+            <w:color w:val="333333"/>
+          </w:rPr>
+          <m:t>⋅</m:t>
+        </m:r>
+        <m:r>
+          <m:rPr>
+            <m:nor/>
+          </m:rPr>
+          <w:rPr>
+            <w:rFonts w:ascii="Cambria Math" w:hAnsi="Cambria Math" w:cs="Arial"/>
+            <w:color w:val="333333"/>
+          </w:rPr>
+          <m:t>exp</m:t>
+        </m:r>
+        <m:r>
+          <w:rPr>
+            <w:rFonts w:ascii="Cambria Math" w:hAnsi="Cambria Math" w:cs="Arial"/>
+            <w:color w:val="333333"/>
+          </w:rPr>
+          <m:t>(-</m:t>
+        </m:r>
+        <m:sSub>
+          <m:sSubPr>
+            <m:ctrlPr>
+              <w:rPr>
+                <w:rFonts w:ascii="Cambria Math" w:hAnsi="Cambria Math" w:cs="Arial"/>
+                <w:i/>
+                <w:color w:val="333333"/>
+              </w:rPr>
+            </m:ctrlPr>
+          </m:sSubPr>
+          <m:e>
+            <m:r>
+              <w:rPr>
+                <w:rFonts w:ascii="Cambria Math" w:hAnsi="Cambria Math" w:cs="Arial"/>
+                <w:color w:val="333333"/>
+              </w:rPr>
+              <m:t>θ</m:t>
+            </m:r>
+          </m:e>
+          <m:sub>
+            <m:r>
+              <w:rPr>
+                <w:rFonts w:ascii="Cambria Math" w:hAnsi="Cambria Math" w:cs="Arial"/>
+                <w:color w:val="333333"/>
+              </w:rPr>
+              <m:t>3</m:t>
+            </m:r>
+          </m:sub>
+        </m:sSub>
+        <m:r>
+          <w:rPr>
+            <w:rFonts w:ascii="Cambria Math" w:hAnsi="Cambria Math" w:cs="Arial"/>
+            <w:color w:val="333333"/>
+          </w:rPr>
+          <m:t>⋅</m:t>
+        </m:r>
+        <m:r>
+          <m:rPr>
+            <m:nor/>
+          </m:rPr>
+          <w:rPr>
+            <w:rFonts w:ascii="Cambria Math" w:hAnsi="Cambria Math" w:cs="Arial"/>
+            <w:color w:val="333333"/>
+          </w:rPr>
+          <m:t>Distance</m:t>
+        </m:r>
+        <m:r>
+          <w:rPr>
+            <w:rFonts w:ascii="Cambria Math" w:hAnsi="Cambria Math" w:cs="Arial"/>
+            <w:color w:val="333333"/>
+          </w:rPr>
+          <m:t>)</m:t>
+        </m:r>
+      </m:oMath>
     </w:p>
     <w:p>
       <w:pPr>
@@ -467,85 +540,131 @@
         </w:rPr>
         <w:t>Logarithmic: </w:t>
       </w:r>
-      <w:r>
-        <w:rPr>
-          <w:rFonts w:ascii="Cambria Math" w:hAnsi="Cambria Math" w:cs="Arial"/>
-          <w:color w:val="333333"/>
-          <w:bdr w:val="none" w:sz="0" w:space="0" w:color="auto" w:frame="1"/>
-        </w:rPr>
-        <w:t>Biomass=</w:t>
-      </w:r>
-      <w:r>
-        <w:rPr>
-          <w:rFonts w:ascii="Cambria Math" w:hAnsi="Cambria Math" w:cs="Arial" w:hint="eastAsia"/>
-          <w:color w:val="333333"/>
-          <w:bdr w:val="none" w:sz="0" w:space="0" w:color="auto" w:frame="1"/>
-        </w:rPr>
-        <w:t>β</w:t>
-      </w:r>
-      <w:r>
-        <w:rPr>
-          <w:rFonts w:ascii="Cambria Math" w:hAnsi="Cambria Math" w:cs="Arial"/>
-          <w:color w:val="333333"/>
-          <w:bdr w:val="none" w:sz="0" w:space="0" w:color="auto" w:frame="1"/>
-        </w:rPr>
-        <w:t>0+</w:t>
-      </w:r>
-      <w:r>
-        <w:rPr>
-          <w:rFonts w:ascii="Cambria Math" w:hAnsi="Cambria Math" w:cs="Arial" w:hint="eastAsia"/>
-          <w:color w:val="333333"/>
-          <w:bdr w:val="none" w:sz="0" w:space="0" w:color="auto" w:frame="1"/>
-        </w:rPr>
-        <w:t>β</w:t>
-      </w:r>
-      <w:r>
-        <w:rPr>
-          <w:rFonts w:ascii="Cambria Math" w:hAnsi="Cambria Math" w:cs="Arial"/>
-          <w:color w:val="333333"/>
-          <w:bdr w:val="none" w:sz="0" w:space="0" w:color="auto" w:frame="1"/>
-        </w:rPr>
-        <w:t>1</w:t>
-      </w:r>
-      <w:r>
-        <w:rPr>
-          <w:rFonts w:ascii="Cambria Math" w:hAnsi="Cambria Math" w:cs="Cambria Math"/>
-          <w:color w:val="333333"/>
-          <w:bdr w:val="none" w:sz="0" w:space="0" w:color="auto" w:frame="1"/>
-        </w:rPr>
-        <w:t>⋅</w:t>
-      </w:r>
-      <w:r>
-        <w:rPr>
-          <w:rFonts w:ascii="Cambria Math" w:hAnsi="Cambria Math" w:cs="Arial"/>
-          <w:color w:val="333333"/>
-          <w:bdr w:val="none" w:sz="0" w:space="0" w:color="auto" w:frame="1"/>
-        </w:rPr>
-        <w:t>ln</w:t>
-      </w:r>
-      <w:r>
-        <w:rPr>
-          <w:rFonts w:ascii="Cambria Math" w:hAnsi="Cambria Math" w:cs="Cambria Math"/>
-          <w:color w:val="333333"/>
-          <w:bdr w:val="none" w:sz="0" w:space="0" w:color="auto" w:frame="1"/>
-        </w:rPr>
-        <w:t>⋅</w:t>
-      </w:r>
-      <w:r>
-        <w:rPr>
-          <w:rFonts w:ascii="Cambria Math" w:hAnsi="Cambria Math" w:cs="Arial"/>
-          <w:color w:val="333333"/>
-          <w:bdr w:val="none" w:sz="0" w:space="0" w:color="auto" w:frame="1"/>
-        </w:rPr>
-        <w:t>(Distance)</w:t>
-      </w:r>
-      <w:r>
-        <w:rPr>
-          <w:rFonts w:ascii="Cambria Math" w:hAnsi="Cambria Math" w:cs="Arial"/>
-          <w:color w:val="333333"/>
-        </w:rPr>
-        <w:t> </w:t>
-      </w:r>
+      <m:oMath>
+        <m:r>
+          <m:rPr>
+            <m:nor/>
+          </m:rPr>
+          <w:rPr>
+            <w:rFonts w:ascii="Cambria Math" w:hAnsi="Cambria Math" w:cs="Arial"/>
+            <w:color w:val="333333"/>
+          </w:rPr>
+          <m:t>Biomass</m:t>
+        </m:r>
+        <m:r>
+          <w:rPr>
+            <w:rFonts w:ascii="Cambria Math" w:hAnsi="Cambria Math" w:cs="Arial"/>
+            <w:color w:val="333333"/>
+          </w:rPr>
+          <m:t>=</m:t>
+        </m:r>
+        <m:sSub>
+          <m:sSubPr>
+            <m:ctrlPr>
+              <w:rPr>
+                <w:rFonts w:ascii="Cambria Math" w:hAnsi="Cambria Math" w:cs="Arial"/>
+                <w:i/>
+                <w:color w:val="333333"/>
+              </w:rPr>
+            </m:ctrlPr>
+          </m:sSubPr>
+          <m:e>
+            <m:r>
+              <w:rPr>
+                <w:rFonts w:ascii="Cambria Math" w:hAnsi="Cambria Math" w:cs="Arial"/>
+                <w:color w:val="333333"/>
+              </w:rPr>
+              <m:t>θ</m:t>
+            </m:r>
+          </m:e>
+          <m:sub>
+            <m:r>
+              <w:rPr>
+                <w:rFonts w:ascii="Cambria Math" w:hAnsi="Cambria Math" w:cs="Arial"/>
+                <w:color w:val="333333"/>
+              </w:rPr>
+              <m:t>1</m:t>
+            </m:r>
+          </m:sub>
+        </m:sSub>
+        <m:r>
+          <w:rPr>
+            <w:rFonts w:ascii="Cambria Math" w:hAnsi="Cambria Math" w:cs="Arial"/>
+            <w:color w:val="333333"/>
+          </w:rPr>
+          <m:t>+</m:t>
+        </m:r>
+        <m:sSub>
+          <m:sSubPr>
+            <m:ctrlPr>
+              <w:rPr>
+                <w:rFonts w:ascii="Cambria Math" w:hAnsi="Cambria Math" w:cs="Arial"/>
+                <w:i/>
+                <w:color w:val="333333"/>
+              </w:rPr>
+            </m:ctrlPr>
+          </m:sSubPr>
+          <m:e>
+            <m:r>
+              <w:rPr>
+                <w:rFonts w:ascii="Cambria Math" w:hAnsi="Cambria Math" w:cs="Arial"/>
+                <w:color w:val="333333"/>
+              </w:rPr>
+              <m:t>θ</m:t>
+            </m:r>
+          </m:e>
+          <m:sub>
+            <m:r>
+              <w:rPr>
+                <w:rFonts w:ascii="Cambria Math" w:hAnsi="Cambria Math" w:cs="Arial"/>
+                <w:color w:val="333333"/>
+              </w:rPr>
+              <m:t>2</m:t>
+            </m:r>
+          </m:sub>
+        </m:sSub>
+        <m:r>
+          <w:rPr>
+            <w:rFonts w:ascii="Cambria Math" w:hAnsi="Cambria Math" w:cs="Arial"/>
+            <w:color w:val="333333"/>
+          </w:rPr>
+          <m:t>⋅</m:t>
+        </m:r>
+        <m:r>
+          <m:rPr>
+            <m:sty m:val="p"/>
+          </m:rPr>
+          <w:rPr>
+            <w:rFonts w:ascii="Cambria Math" w:hAnsi="Cambria Math" w:cs="Arial"/>
+            <w:color w:val="333333"/>
+          </w:rPr>
+          <m:t>ln⁡</m:t>
+        </m:r>
+        <m:r>
+          <w:rPr>
+            <w:rFonts w:ascii="Cambria Math" w:hAnsi="Cambria Math" w:cs="Arial"/>
+            <w:color w:val="333333"/>
+          </w:rPr>
+          <m:t>(</m:t>
+        </m:r>
+        <m:r>
+          <m:rPr>
+            <m:nor/>
+          </m:rPr>
+          <w:rPr>
+            <w:rFonts w:ascii="Cambria Math" w:hAnsi="Cambria Math" w:cs="Arial"/>
+            <w:color w:val="333333"/>
+          </w:rPr>
+          <m:t>Distance</m:t>
+        </m:r>
+        <m:r>
+          <w:rPr>
+            <w:rFonts w:ascii="Cambria Math" w:hAnsi="Cambria Math" w:cs="Arial"/>
+            <w:color w:val="333333"/>
+          </w:rPr>
+          <m:t>)</m:t>
+        </m:r>
+      </m:oMath>
     </w:p>
     <w:p>
       <w:pPr>
@@ -554,79 +673,130 @@
           <w:numId w:val="25"/>
         </w:numPr>
         <w:shd w:val="clear" w:color="auto" w:fill="FFFFFF"/>
-        <w:spacing w:beforeAutospacing="1" w:afterAutospacing="1" w:line="300" w:lineRule="atLeast"/>
+        <w:spacing w:beforeAutospacing="1" w:afterAutospacing="1" w:line="276" w:lineRule="auto"/>
+        <w:rPr>
+          <w:rFonts w:asciiTheme="majorHAnsi" w:hAnsiTheme="majorHAnsi"/>
+        </w:rPr>
+      </w:pPr>
+      <w:r>
         <w:rPr>
           <w:rFonts w:asciiTheme="majorHAnsi" w:hAnsiTheme="majorHAnsi" w:cs="Arial"/>
           <w:color w:val="333333"/>
         </w:rPr>
-      </w:pPr>
-      <w:r>
-        <w:rPr>
-          <w:rFonts w:asciiTheme="majorHAnsi" w:hAnsiTheme="majorHAnsi" w:cs="Arial"/>
-          <w:color w:val="333333"/>
-        </w:rPr>
         <w:t>Linear: </w:t>
       </w:r>
-      <w:r>
-        <w:rPr>
-          <w:rFonts w:ascii="Cambria Math" w:hAnsi="Cambria Math" w:cs="Arial"/>
-          <w:color w:val="333333"/>
-          <w:bdr w:val="none" w:sz="0" w:space="0" w:color="auto" w:frame="1"/>
-        </w:rPr>
-        <w:t>Biomass=</w:t>
-      </w:r>
-      <w:r>
-        <w:rPr>
-          <w:rFonts w:ascii="Cambria Math" w:hAnsi="Cambria Math" w:cs="Arial" w:hint="eastAsia"/>
-          <w:color w:val="333333"/>
-          <w:bdr w:val="none" w:sz="0" w:space="0" w:color="auto" w:frame="1"/>
-        </w:rPr>
-        <w:t>η</w:t>
-      </w:r>
-      <w:r>
-        <w:rPr>
-          <w:rFonts w:ascii="Cambria Math" w:hAnsi="Cambria Math" w:cs="Arial"/>
-          <w:color w:val="333333"/>
-          <w:bdr w:val="none" w:sz="0" w:space="0" w:color="auto" w:frame="1"/>
-        </w:rPr>
-        <w:t>0+</w:t>
-      </w:r>
-      <w:r>
-        <w:rPr>
-          <w:rFonts w:ascii="Cambria Math" w:hAnsi="Cambria Math" w:cs="Arial" w:hint="eastAsia"/>
-          <w:color w:val="333333"/>
-          <w:bdr w:val="none" w:sz="0" w:space="0" w:color="auto" w:frame="1"/>
-        </w:rPr>
-        <w:t>η</w:t>
-      </w:r>
-      <w:r>
-        <w:rPr>
-          <w:rFonts w:ascii="Cambria Math" w:hAnsi="Cambria Math" w:cs="Arial"/>
-          <w:color w:val="333333"/>
-          <w:bdr w:val="none" w:sz="0" w:space="0" w:color="auto" w:frame="1"/>
-        </w:rPr>
-        <w:t>1</w:t>
-      </w:r>
-      <w:r>
-        <w:rPr>
-          <w:rFonts w:ascii="Cambria Math" w:hAnsi="Cambria Math" w:cs="Cambria Math"/>
-          <w:color w:val="333333"/>
-          <w:bdr w:val="none" w:sz="0" w:space="0" w:color="auto" w:frame="1"/>
-        </w:rPr>
-        <w:t>⋅</w:t>
-      </w:r>
-      <w:r>
-        <w:rPr>
-          <w:rFonts w:ascii="Cambria Math" w:hAnsi="Cambria Math" w:cs="Arial"/>
-          <w:color w:val="333333"/>
-          <w:bdr w:val="none" w:sz="0" w:space="0" w:color="auto" w:frame="1"/>
-        </w:rPr>
-        <w:t>Distance</w:t>
-      </w:r>
-    </w:p>
-    <w:p>
-      <w:pPr>
-        <w:spacing w:line="276" w:lineRule="auto"/>
+      <m:oMath>
+        <m:r>
+          <m:rPr>
+            <m:nor/>
+          </m:rPr>
+          <w:rPr>
+            <w:rFonts w:ascii="Cambria Math" w:hAnsi="Cambria Math" w:cs="Arial"/>
+            <w:color w:val="333333"/>
+          </w:rPr>
+          <m:t>Biomass</m:t>
+        </m:r>
+        <m:r>
+          <w:rPr>
+            <w:rFonts w:ascii="Cambria Math" w:hAnsi="Cambria Math" w:cs="Arial"/>
+            <w:color w:val="333333"/>
+          </w:rPr>
+          <m:t>=</m:t>
+        </m:r>
+        <m:sSub>
+          <m:sSubPr>
+            <m:ctrlPr>
+              <w:rPr>
+                <w:rFonts w:ascii="Cambria Math" w:hAnsi="Cambria Math" w:cs="Arial"/>
+                <w:i/>
+                <w:color w:val="333333"/>
+              </w:rPr>
+            </m:ctrlPr>
+          </m:sSubPr>
+          <m:e>
+            <m:r>
+              <w:rPr>
+                <w:rFonts w:ascii="Cambria Math" w:hAnsi="Cambria Math" w:cs="Arial"/>
+                <w:color w:val="333333"/>
+              </w:rPr>
+              <m:t>θ</m:t>
+            </m:r>
+          </m:e>
+          <m:sub>
+            <m:r>
+              <w:rPr>
+                <w:rFonts w:ascii="Cambria Math" w:hAnsi="Cambria Math" w:cs="Arial"/>
+                <w:color w:val="333333"/>
+              </w:rPr>
+              <m:t>1</m:t>
+            </m:r>
+          </m:sub>
+        </m:sSub>
+        <m:r>
+          <w:rPr>
+            <w:rFonts w:ascii="Cambria Math" w:hAnsi="Cambria Math" w:cs="Arial"/>
+            <w:color w:val="333333"/>
+          </w:rPr>
+          <m:t>+</m:t>
+        </m:r>
+        <m:sSub>
+          <m:sSubPr>
+            <m:ctrlPr>
+              <w:rPr>
+                <w:rFonts w:ascii="Cambria Math" w:hAnsi="Cambria Math" w:cs="Arial"/>
+                <w:i/>
+                <w:color w:val="333333"/>
+              </w:rPr>
+            </m:ctrlPr>
+          </m:sSubPr>
+          <m:e>
+            <m:r>
+              <w:rPr>
+                <w:rFonts w:ascii="Cambria Math" w:hAnsi="Cambria Math" w:cs="Arial"/>
+                <w:color w:val="333333"/>
+              </w:rPr>
+              <m:t>θ</m:t>
+            </m:r>
+          </m:e>
+          <m:sub>
+            <m:r>
+              <w:rPr>
+                <w:rFonts w:ascii="Cambria Math" w:hAnsi="Cambria Math" w:cs="Arial"/>
+                <w:color w:val="333333"/>
+              </w:rPr>
+              <m:t>2</m:t>
+            </m:r>
+          </m:sub>
+        </m:sSub>
+        <m:r>
+          <w:rPr>
+            <w:rFonts w:ascii="Cambria Math" w:hAnsi="Cambria Math" w:cs="Arial"/>
+            <w:color w:val="333333"/>
+          </w:rPr>
+          <m:t>⋅</m:t>
+        </m:r>
+        <m:r>
+          <m:rPr>
+            <m:nor/>
+          </m:rPr>
+          <w:rPr>
+            <w:rFonts w:ascii="Cambria Math" w:hAnsi="Cambria Math" w:cs="Arial"/>
+            <w:color w:val="333333"/>
+          </w:rPr>
+          <m:t>Distance</m:t>
+        </m:r>
+      </m:oMath>
+      <w:r>
+        <w:rPr>
+          <w:rFonts w:asciiTheme="majorHAnsi" w:hAnsiTheme="majorHAnsi"/>
+        </w:rPr>
+        <w:t xml:space="preserve"> </w:t>
+      </w:r>
+    </w:p>
+    <w:p>
+      <w:pPr>
+        <w:shd w:val="clear" w:color="auto" w:fill="FFFFFF"/>
+        <w:spacing w:beforeAutospacing="1" w:afterAutospacing="1" w:line="276" w:lineRule="auto"/>
         <w:rPr>
           <w:rFonts w:asciiTheme="majorHAnsi" w:hAnsiTheme="majorHAnsi"/>
         </w:rPr>
@@ -647,7 +817,15 @@
         <w:rPr>
           <w:rFonts w:asciiTheme="majorHAnsi" w:hAnsiTheme="majorHAnsi"/>
         </w:rPr>
-        <w:t xml:space="preserve">, the candidate with the highest </w:t>
+        <w:t>, the cand</w:t>
+      </w:r>
+      <w:bookmarkStart w:id="0" w:name="_GoBack"/>
+      <w:bookmarkEnd w:id="0"/>
+      <w:r>
+        <w:rPr>
+          <w:rFonts w:asciiTheme="majorHAnsi" w:hAnsiTheme="majorHAnsi"/>
+        </w:rPr>
+        <w:t xml:space="preserve">idate with the highest </w:t>
       </w:r>
       <w:r>
         <w:rPr>
@@ -4305,7 +4483,7 @@
         </w:rPr>
         <w:t xml:space="preserve">: a map of </w:t>
       </w:r>
-      <w:commentRangeStart w:id="0"/>
+      <w:commentRangeStart w:id="1"/>
       <w:r>
         <w:rPr>
           <w:rFonts w:ascii="Calibri Light" w:hAnsi="Calibri Light" w:cs="Lucida Grande"/>
@@ -4327,13 +4505,13 @@
         </w:rPr>
         <w:t xml:space="preserve"> for the region</w:t>
       </w:r>
-      <w:commentRangeEnd w:id="0"/>
+      <w:commentRangeEnd w:id="1"/>
       <w:r>
         <w:rPr>
           <w:rStyle w:val="CommentReference"/>
           <w:rFonts w:eastAsiaTheme="minorHAnsi"/>
         </w:rPr>
-        <w:commentReference w:id="0"/>
+        <w:commentReference w:id="1"/>
       </w:r>
       <w:r>
         <w:rPr>
@@ -4921,8 +5099,6 @@
           <w:rFonts w:asciiTheme="majorHAnsi" w:hAnsiTheme="majorHAnsi"/>
         </w:rPr>
       </w:pPr>
-      <w:bookmarkStart w:id="1" w:name="_GoBack"/>
-      <w:bookmarkEnd w:id="1"/>
     </w:p>
     <w:sectPr>
       <w:pgSz w:w="12240" w:h="15840"/>
@@ -4936,7 +5112,7 @@
 
 <file path=word/comments.xml><?xml version="1.0" encoding="utf-8"?>
 <w:comments xmlns:wpc="http://schemas.microsoft.com/office/word/2010/wordprocessingCanvas" xmlns:mc="http://schemas.openxmlformats.org/markup-compatibility/2006" xmlns:o="urn:schemas-microsoft-com:office:office" xmlns:r="http://schemas.openxmlformats.org/officeDocument/2006/relationships" xmlns:m="http://schemas.openxmlformats.org/officeDocument/2006/math" xmlns:v="urn:schemas-microsoft-com:vml" xmlns:wp14="http://schemas.microsoft.com/office/word/2010/wordprocessingDrawing" xmlns:wp="http://schemas.openxmlformats.org/drawingml/2006/wordprocessingDrawing" xmlns:w10="urn:schemas-microsoft-com:office:word" xmlns:w="http://schemas.openxmlformats.org/wordprocessingml/2006/main" xmlns:w14="http://schemas.microsoft.com/office/word/2010/wordml" xmlns:w15="http://schemas.microsoft.com/office/word/2012/wordml" xmlns:wpg="http://schemas.microsoft.com/office/word/2010/wordprocessingGroup" xmlns:wpi="http://schemas.microsoft.com/office/word/2010/wordprocessingInk" xmlns:wne="http://schemas.microsoft.com/office/word/2006/wordml" xmlns:wps="http://schemas.microsoft.com/office/word/2010/wordprocessingShape" mc:Ignorable="w14 w15 wp14">
-  <w:comment w:id="0" w:author="Becky Chaplin-Kramer" w:date="2015-09-01T07:37:00Z" w:initials="BC">
+  <w:comment w:id="1" w:author="Becky Chaplin-Kramer" w:date="2015-09-01T07:37:00Z" w:initials="BC">
     <w:p>
       <w:pPr>
         <w:pStyle w:val="CommentText"/>
@@ -9518,7 +9694,7 @@
 </file>
 
 <file path=customXml/itemProps1.xml><?xml version="1.0" encoding="utf-8"?>
-<ds:datastoreItem xmlns:ds="http://schemas.openxmlformats.org/officeDocument/2006/customXml" ds:itemID="{E3B47575-EE90-4E1D-AFB2-53E11B588497}">
+<ds:datastoreItem xmlns:ds="http://schemas.openxmlformats.org/officeDocument/2006/customXml" ds:itemID="{22F7B6BC-E237-4FA4-9D0E-E7FC2A9EDCF9}">
   <ds:schemaRefs>
     <ds:schemaRef ds:uri="http://schemas.openxmlformats.org/officeDocument/2006/bibliography"/>
   </ds:schemaRefs>
@@ -9526,7 +9702,7 @@
 </file>
 
 <file path=customXml/itemProps2.xml><?xml version="1.0" encoding="utf-8"?>
-<ds:datastoreItem xmlns:ds="http://schemas.openxmlformats.org/officeDocument/2006/customXml" ds:itemID="{F26B58F3-3C7B-4903-831A-F8D9562E1FF7}">
+<ds:datastoreItem xmlns:ds="http://schemas.openxmlformats.org/officeDocument/2006/customXml" ds:itemID="{C21BC431-7701-4727-A5D1-FC294B47BE65}">
   <ds:schemaRefs>
     <ds:schemaRef ds:uri="http://schemas.openxmlformats.org/officeDocument/2006/bibliography"/>
   </ds:schemaRefs>

</xml_diff>

<commit_message>
Integrating carbon edge user guide with regular carbon user guide.
</commit_message>
<xml_diff>
--- a/source/carbon_edge.docx
+++ b/source/carbon_edge.docx
@@ -23,10 +23,18 @@
           <w:rFonts w:eastAsia="Times New Roman"/>
         </w:rPr>
       </w:pPr>
-      <w:r>
+    </w:p>
+    <w:p>
+      <w:pPr>
+        <w:pStyle w:val="Heading2"/>
         <w:rPr>
           <w:rFonts w:eastAsia="Times New Roman"/>
         </w:rPr>
+      </w:pPr>
+      <w:r>
+        <w:rPr>
+          <w:rFonts w:eastAsia="Times New Roman"/>
+        </w:rPr>
         <w:t>Summary</w:t>
       </w:r>
     </w:p>
@@ -35,27 +43,65 @@
         <w:spacing w:line="276" w:lineRule="auto"/>
         <w:rPr>
           <w:rFonts w:asciiTheme="majorHAnsi" w:hAnsiTheme="majorHAnsi"/>
+        </w:rPr>
+      </w:pPr>
+      <w:r>
+        <w:rPr>
+          <w:rFonts w:asciiTheme="majorHAnsi" w:hAnsiTheme="majorHAnsi"/>
+        </w:rPr>
+        <w:t xml:space="preserve">The InVEST carbon edge model </w:t>
+      </w:r>
+      <w:r>
+        <w:rPr>
+          <w:rFonts w:asciiTheme="majorHAnsi" w:hAnsiTheme="majorHAnsi"/>
+        </w:rPr>
+        <w:t>extends the approach of the InVEST carbon model to account for forest carbon stock degradation due to the creation of forest edges. It applies known relationships between carbon storage and distance from forest edge to calculate edge effects in carbon storage, and combines these estimates with carbon inventory data to c</w:t>
+      </w:r>
+      <w:r>
+        <w:rPr>
+          <w:rFonts w:asciiTheme="majorHAnsi" w:hAnsiTheme="majorHAnsi"/>
+        </w:rPr>
+        <w:t>onstr</w:t>
+      </w:r>
+      <w:r>
+        <w:rPr>
+          <w:rFonts w:asciiTheme="majorHAnsi" w:hAnsiTheme="majorHAnsi"/>
+        </w:rPr>
+        <w:t>uct the overall carbon map. The</w:t>
+      </w:r>
+      <w:r>
+        <w:rPr>
+          <w:rFonts w:asciiTheme="majorHAnsi" w:hAnsiTheme="majorHAnsi"/>
+        </w:rPr>
+        <w:t xml:space="preserve"> model </w:t>
+      </w:r>
+      <w:r>
+        <w:rPr>
+          <w:rFonts w:asciiTheme="majorHAnsi" w:hAnsiTheme="majorHAnsi"/>
+        </w:rPr>
+        <w:t xml:space="preserve">for edge effects pertains to </w:t>
+      </w:r>
+      <w:r>
+        <w:rPr>
+          <w:rFonts w:asciiTheme="majorHAnsi" w:hAnsiTheme="majorHAnsi"/>
+        </w:rPr>
+        <w:t>above-ground carbon only, because edge effects have not been documented for the other carbon pools.</w:t>
+      </w:r>
+      <w:r>
+        <w:rPr>
+          <w:rFonts w:asciiTheme="majorHAnsi" w:hAnsiTheme="majorHAnsi"/>
+        </w:rPr>
+        <w:t xml:space="preserve"> For all other carbon pools, and for non-tropical forest classes,  or if the model is run without edge effects, it follows the IPCC (2006) inventory approach to assigning carbon storage values by land cover class. </w:t>
+      </w:r>
+    </w:p>
+    <w:p>
+      <w:pPr>
+        <w:spacing w:line="276" w:lineRule="auto"/>
+        <w:rPr>
+          <w:rFonts w:asciiTheme="majorHAnsi" w:hAnsiTheme="majorHAnsi"/>
           <w:i/>
         </w:rPr>
       </w:pPr>
-      <w:r>
-        <w:rPr>
-          <w:rFonts w:asciiTheme="majorHAnsi" w:hAnsiTheme="majorHAnsi"/>
-        </w:rPr>
-        <w:t xml:space="preserve">The InVEST carbon edge model </w:t>
-      </w:r>
-      <w:r>
-        <w:rPr>
-          <w:rFonts w:asciiTheme="majorHAnsi" w:hAnsiTheme="majorHAnsi"/>
-        </w:rPr>
-        <w:t>extends the approach of the InVEST carbon model to account for forest carbon stock degradation due to the creation of forest edges. It applies known relationships between carbon storage and distance from forest edge to calculate edge effects in carbon storage, and combines these estimates with carbon inventory data to c</w:t>
-      </w:r>
-      <w:r>
-        <w:rPr>
-          <w:rFonts w:asciiTheme="majorHAnsi" w:hAnsiTheme="majorHAnsi"/>
-        </w:rPr>
-        <w:t>onstruct the overall carbon map. This model maps above-ground carbon only, because edge effects have not been documented for the other carbon pools.</w:t>
-      </w:r>
     </w:p>
     <w:p>
       <w:pPr>
@@ -203,6 +249,14 @@
     </w:p>
     <w:p>
       <w:pPr>
+        <w:spacing w:line="276" w:lineRule="auto"/>
+        <w:rPr>
+          <w:rFonts w:asciiTheme="majorHAnsi" w:hAnsiTheme="majorHAnsi"/>
+        </w:rPr>
+      </w:pPr>
+    </w:p>
+    <w:p>
+      <w:pPr>
         <w:pStyle w:val="Heading2"/>
       </w:pPr>
       <w:r>
@@ -221,7 +275,14 @@
         <w:rPr>
           <w:rFonts w:asciiTheme="majorHAnsi" w:hAnsiTheme="majorHAnsi"/>
         </w:rPr>
-        <w:t>The InVEST carbon edge model is an update to the InVEST carbon model, which incorporates the degradation of carbon storage that occurs due to edge effects in tropical forests. The user designates which land cover classes are forest, and then the model uses pregenerated regression results to predict the carbon throughout a forest parcel based on its distance to the nearest forest edge. These results are combined with the carbon assigned to non-forest classes through traditional inventory methods (IPCC</w:t>
+        <w:t xml:space="preserve">The InVEST carbon edge model is an update to the InVEST carbon model, which incorporates the degradation of carbon storage that occurs due to edge effects in tropical forests. The user designates which land cover classes are forest, and then the model uses pregenerated regression results to predict the carbon throughout a forest parcel based on its distance to the nearest </w:t>
+      </w:r>
+      <w:r>
+        <w:rPr>
+          <w:rFonts w:asciiTheme="majorHAnsi" w:hAnsiTheme="majorHAnsi"/>
+        </w:rPr>
+        <w:lastRenderedPageBreak/>
+        <w:t>forest edge. These results are combined with the carbon assigned to non-forest classes through traditional inventory methods (IPCC</w:t>
       </w:r>
       <w:r>
         <w:rPr>
@@ -233,14 +294,67 @@
         <w:rPr>
           <w:rFonts w:asciiTheme="majorHAnsi" w:hAnsiTheme="majorHAnsi"/>
         </w:rPr>
-        <w:t xml:space="preserve">) used in the InVEST carbon model, to generate a map of above-ground carbon storage for all land cover classes. It is important to note that unlike the InVEST carbon model, the InVEST carbon edge model only maps above-ground carbon stocks because edge effects have only been detected for above-ground biomass. To include the other </w:t>
-      </w:r>
-      <w:r>
-        <w:rPr>
-          <w:rFonts w:asciiTheme="majorHAnsi" w:hAnsiTheme="majorHAnsi"/>
-        </w:rPr>
-        <w:lastRenderedPageBreak/>
-        <w:t xml:space="preserve">three carbon pools (below-ground, soil, and standing dead matter) the InVEST carbon model can be run with 0’s for above-ground carbon and the results summed with these results for a full picture of carbon including edge effects. </w:t>
+        <w:t xml:space="preserve">) used in the InVEST carbon model, to generate a map of above-ground carbon storage for all land cover classes. </w:t>
+      </w:r>
+      <w:r>
+        <w:rPr>
+          <w:rFonts w:asciiTheme="majorHAnsi" w:hAnsiTheme="majorHAnsi"/>
+        </w:rPr>
+        <w:t>The</w:t>
+      </w:r>
+      <w:r>
+        <w:rPr>
+          <w:rFonts w:asciiTheme="majorHAnsi" w:hAnsiTheme="majorHAnsi"/>
+        </w:rPr>
+        <w:t xml:space="preserve"> InVEST carbon edge </w:t>
+      </w:r>
+      <w:r>
+        <w:rPr>
+          <w:rFonts w:asciiTheme="majorHAnsi" w:hAnsiTheme="majorHAnsi"/>
+        </w:rPr>
+        <w:t xml:space="preserve">effects </w:t>
+      </w:r>
+      <w:r>
+        <w:rPr>
+          <w:rFonts w:asciiTheme="majorHAnsi" w:hAnsiTheme="majorHAnsi"/>
+        </w:rPr>
+        <w:t>model</w:t>
+      </w:r>
+      <w:r>
+        <w:rPr>
+          <w:rFonts w:asciiTheme="majorHAnsi" w:hAnsiTheme="majorHAnsi"/>
+        </w:rPr>
+        <w:t xml:space="preserve"> can be run to calculate only above ground carbon or all carbon pools, and it can be run with or without edge effects. It is important to note that the edge effects regression</w:t>
+      </w:r>
+      <w:r>
+        <w:rPr>
+          <w:rFonts w:asciiTheme="majorHAnsi" w:hAnsiTheme="majorHAnsi"/>
+        </w:rPr>
+        <w:t xml:space="preserve"> only </w:t>
+      </w:r>
+      <w:r>
+        <w:rPr>
+          <w:rFonts w:asciiTheme="majorHAnsi" w:hAnsiTheme="majorHAnsi"/>
+        </w:rPr>
+        <w:t>pertains to</w:t>
+      </w:r>
+      <w:r>
+        <w:rPr>
+          <w:rFonts w:asciiTheme="majorHAnsi" w:hAnsiTheme="majorHAnsi"/>
+        </w:rPr>
+        <w:t xml:space="preserve"> above-ground carbon stocks because edge effects have only been detected for above-ground biomass. To include the other three carbon pools (below-ground, soil</w:t>
+      </w:r>
+      <w:r>
+        <w:rPr>
+          <w:rFonts w:asciiTheme="majorHAnsi" w:hAnsiTheme="majorHAnsi"/>
+        </w:rPr>
+        <w:t>, and standing dead matter), carbon density (Mg/ha) should be included for each land cover class in the biophysical table</w:t>
+      </w:r>
+      <w:r>
+        <w:rPr>
+          <w:rFonts w:asciiTheme="majorHAnsi" w:hAnsiTheme="majorHAnsi"/>
+        </w:rPr>
+        <w:t xml:space="preserve">. </w:t>
       </w:r>
     </w:p>
     <w:p>
@@ -258,14 +372,8 @@
       <w:r>
         <w:t>How it works</w:t>
       </w:r>
-    </w:p>
-    <w:p>
-      <w:pPr>
-        <w:spacing w:line="276" w:lineRule="auto"/>
-        <w:rPr>
-          <w:rFonts w:asciiTheme="majorHAnsi" w:hAnsiTheme="majorHAnsi"/>
-        </w:rPr>
-      </w:pPr>
+      <w:bookmarkStart w:id="0" w:name="_GoBack"/>
+      <w:bookmarkEnd w:id="0"/>
     </w:p>
     <w:p>
       <w:pPr>
@@ -817,15 +925,7 @@
         <w:rPr>
           <w:rFonts w:asciiTheme="majorHAnsi" w:hAnsiTheme="majorHAnsi"/>
         </w:rPr>
-        <w:t>, the cand</w:t>
-      </w:r>
-      <w:bookmarkStart w:id="0" w:name="_GoBack"/>
-      <w:bookmarkEnd w:id="0"/>
-      <w:r>
-        <w:rPr>
-          <w:rFonts w:asciiTheme="majorHAnsi" w:hAnsiTheme="majorHAnsi"/>
-        </w:rPr>
-        <w:t xml:space="preserve">idate with the highest </w:t>
+        <w:t xml:space="preserve">, the candidate with the highest </w:t>
       </w:r>
       <w:r>
         <w:rPr>
@@ -1090,7 +1190,14 @@
         <w:rPr>
           <w:rFonts w:asciiTheme="majorHAnsi" w:hAnsiTheme="majorHAnsi"/>
         </w:rPr>
-        <w:t xml:space="preserve">Note that a selection of 1 may result in artificially large differences in carbon when moving from one pixel to the next where they fall in different regression grid cells. The higher the number of regression grid cells selected, the smoother the transition from one pixel to the next. The user may wish to select the number of grid cells overlapping the entire study region in order to eliminate any artifacts of model selection. This can be determined by examining the </w:t>
+        <w:t xml:space="preserve">Note that a selection of 1 may result in artificially large differences in carbon when moving from one pixel to the next where they fall in different regression grid cells. The higher the number of regression grid cells </w:t>
+      </w:r>
+      <w:r>
+        <w:rPr>
+          <w:rFonts w:asciiTheme="majorHAnsi" w:hAnsiTheme="majorHAnsi"/>
+        </w:rPr>
+        <w:lastRenderedPageBreak/>
+        <w:t xml:space="preserve">selected, the smoother the transition from one pixel to the next. The user may wish to select the number of grid cells overlapping the entire study region in order to eliminate any artifacts of model selection. This can be determined by examining the </w:t>
       </w:r>
       <w:r>
         <w:rPr>
@@ -1816,7 +1923,37 @@
         <w:rPr>
           <w:rFonts w:asciiTheme="majorHAnsi" w:hAnsiTheme="majorHAnsi"/>
         </w:rPr>
-        <w:t>Biophysical table (required). A table providing information about which classes in the land-use/land-cover map (input 5) are considered forest and should have the edge effect regression applied, and carbon density per ha for the land cover classes that are not forest.</w:t>
+        <w:t xml:space="preserve">Biophysical table (required). A table providing information about which classes in the land-use/land-cover map (input 5) are considered forest and should have the edge effect regression applied, and carbon density </w:t>
+      </w:r>
+      <w:r>
+        <w:rPr>
+          <w:rFonts w:asciiTheme="majorHAnsi" w:hAnsiTheme="majorHAnsi"/>
+        </w:rPr>
+        <w:t xml:space="preserve">(Mg </w:t>
+      </w:r>
+      <w:r>
+        <w:rPr>
+          <w:rFonts w:asciiTheme="majorHAnsi" w:hAnsiTheme="majorHAnsi"/>
+        </w:rPr>
+        <w:t>per ha</w:t>
+      </w:r>
+      <w:r>
+        <w:rPr>
+          <w:rFonts w:asciiTheme="majorHAnsi" w:hAnsiTheme="majorHAnsi"/>
+        </w:rPr>
+        <w:t>)</w:t>
+      </w:r>
+      <w:r>
+        <w:rPr>
+          <w:rFonts w:asciiTheme="majorHAnsi" w:hAnsiTheme="majorHAnsi"/>
+        </w:rPr>
+        <w:t xml:space="preserve"> for the land cover classes that are not forest.</w:t>
+      </w:r>
+      <w:r>
+        <w:rPr>
+          <w:rFonts w:asciiTheme="majorHAnsi" w:hAnsiTheme="majorHAnsi"/>
+        </w:rPr>
+        <w:t xml:space="preserve"> If “all pools” is selected for “carbon pools to calculate”, columns iii-vi must be included (though 0’s can be placed for any pools that you do not wish to calculate); if “above ground only” is selected, columns iv-vi can be excluded.</w:t>
       </w:r>
     </w:p>
     <w:p>
@@ -1920,7 +2057,19 @@
         <w:rPr>
           <w:rFonts w:asciiTheme="majorHAnsi" w:hAnsiTheme="majorHAnsi"/>
         </w:rPr>
-        <w:t>is_forest</w:t>
+        <w:t>is_</w:t>
+      </w:r>
+      <w:r>
+        <w:rPr>
+          <w:rFonts w:asciiTheme="majorHAnsi" w:hAnsiTheme="majorHAnsi"/>
+        </w:rPr>
+        <w:t>tropical_</w:t>
+      </w:r>
+      <w:r>
+        <w:rPr>
+          <w:rFonts w:asciiTheme="majorHAnsi" w:hAnsiTheme="majorHAnsi"/>
+        </w:rPr>
+        <w:t>forest</w:t>
       </w:r>
     </w:p>
     <w:p>
@@ -1939,8 +2088,13 @@
         <w:rPr>
           <w:rFonts w:asciiTheme="majorHAnsi" w:hAnsiTheme="majorHAnsi"/>
         </w:rPr>
-        <w:lastRenderedPageBreak/>
-        <w:t>c_above</w:t>
+        <w:t>c_a</w:t>
+      </w:r>
+      <w:r>
+        <w:rPr>
+          <w:rFonts w:asciiTheme="majorHAnsi" w:hAnsiTheme="majorHAnsi"/>
+        </w:rPr>
+        <w:t>bove</w:t>
       </w:r>
     </w:p>
     <w:p>
@@ -1959,6 +2113,63 @@
         <w:rPr>
           <w:rFonts w:asciiTheme="majorHAnsi" w:hAnsiTheme="majorHAnsi"/>
         </w:rPr>
+        <w:t>c_below</w:t>
+      </w:r>
+    </w:p>
+    <w:p>
+      <w:pPr>
+        <w:pStyle w:val="ListParagraph"/>
+        <w:numPr>
+          <w:ilvl w:val="2"/>
+          <w:numId w:val="20"/>
+        </w:numPr>
+        <w:ind w:left="1080"/>
+        <w:rPr>
+          <w:rFonts w:asciiTheme="majorHAnsi" w:hAnsiTheme="majorHAnsi"/>
+        </w:rPr>
+      </w:pPr>
+      <w:r>
+        <w:rPr>
+          <w:rFonts w:asciiTheme="majorHAnsi" w:hAnsiTheme="majorHAnsi"/>
+        </w:rPr>
+        <w:t>c_soil</w:t>
+      </w:r>
+    </w:p>
+    <w:p>
+      <w:pPr>
+        <w:pStyle w:val="ListParagraph"/>
+        <w:numPr>
+          <w:ilvl w:val="2"/>
+          <w:numId w:val="20"/>
+        </w:numPr>
+        <w:ind w:left="1080"/>
+        <w:rPr>
+          <w:rFonts w:asciiTheme="majorHAnsi" w:hAnsiTheme="majorHAnsi"/>
+        </w:rPr>
+      </w:pPr>
+      <w:r>
+        <w:rPr>
+          <w:rFonts w:asciiTheme="majorHAnsi" w:hAnsiTheme="majorHAnsi"/>
+        </w:rPr>
+        <w:t>c_dead</w:t>
+      </w:r>
+    </w:p>
+    <w:p>
+      <w:pPr>
+        <w:pStyle w:val="ListParagraph"/>
+        <w:numPr>
+          <w:ilvl w:val="2"/>
+          <w:numId w:val="20"/>
+        </w:numPr>
+        <w:ind w:left="1080"/>
+        <w:rPr>
+          <w:rFonts w:asciiTheme="majorHAnsi" w:hAnsiTheme="majorHAnsi"/>
+        </w:rPr>
+      </w:pPr>
+      <w:r>
+        <w:rPr>
+          <w:rFonts w:asciiTheme="majorHAnsi" w:hAnsiTheme="majorHAnsi"/>
+        </w:rPr>
         <w:t>Description</w:t>
       </w:r>
     </w:p>
@@ -2001,15 +2212,18 @@
     <w:tbl>
       <w:tblPr>
         <w:tblStyle w:val="PlainTable1"/>
-        <w:tblW w:w="6575" w:type="dxa"/>
+        <w:tblW w:w="9535" w:type="dxa"/>
         <w:jc w:val="center"/>
         <w:tblLook w:val="04A0" w:firstRow="1" w:lastRow="0" w:firstColumn="1" w:lastColumn="0" w:noHBand="0" w:noVBand="1"/>
       </w:tblPr>
       <w:tblGrid>
-        <w:gridCol w:w="895"/>
-        <w:gridCol w:w="1080"/>
-        <w:gridCol w:w="1350"/>
-        <w:gridCol w:w="3250"/>
+        <w:gridCol w:w="860"/>
+        <w:gridCol w:w="1822"/>
+        <w:gridCol w:w="978"/>
+        <w:gridCol w:w="983"/>
+        <w:gridCol w:w="779"/>
+        <w:gridCol w:w="949"/>
+        <w:gridCol w:w="3164"/>
       </w:tblGrid>
       <w:tr>
         <w:trPr>
@@ -2020,7 +2234,7 @@
         <w:tc>
           <w:tcPr>
             <w:cnfStyle w:val="001000000000" w:firstRow="0" w:lastRow="0" w:firstColumn="1" w:lastColumn="0" w:oddVBand="0" w:evenVBand="0" w:oddHBand="0" w:evenHBand="0" w:firstRowFirstColumn="0" w:firstRowLastColumn="0" w:lastRowFirstColumn="0" w:lastRowLastColumn="0"/>
-            <w:tcW w:w="895" w:type="dxa"/>
+            <w:tcW w:w="860" w:type="dxa"/>
             <w:noWrap/>
             <w:hideMark/>
           </w:tcPr>
@@ -2046,7 +2260,7 @@
         </w:tc>
         <w:tc>
           <w:tcPr>
-            <w:tcW w:w="1080" w:type="dxa"/>
+            <w:tcW w:w="1822" w:type="dxa"/>
             <w:noWrap/>
             <w:hideMark/>
           </w:tcPr>
@@ -2067,13 +2281,13 @@
                 <w:sz w:val="22"/>
                 <w:szCs w:val="22"/>
               </w:rPr>
-              <w:t>Is_forest</w:t>
+              <w:t>Is_tropical_forest</w:t>
             </w:r>
           </w:p>
         </w:tc>
         <w:tc>
           <w:tcPr>
-            <w:tcW w:w="1350" w:type="dxa"/>
+            <w:tcW w:w="978" w:type="dxa"/>
             <w:noWrap/>
             <w:hideMark/>
           </w:tcPr>
@@ -2100,12 +2314,88 @@
         </w:tc>
         <w:tc>
           <w:tcPr>
-            <w:tcW w:w="3250" w:type="dxa"/>
+            <w:tcW w:w="983" w:type="dxa"/>
+          </w:tcPr>
+          <w:p>
+            <w:pPr>
+              <w:cnfStyle w:val="100000000000" w:firstRow="1" w:lastRow="0" w:firstColumn="0" w:lastColumn="0" w:oddVBand="0" w:evenVBand="0" w:oddHBand="0" w:evenHBand="0" w:firstRowFirstColumn="0" w:firstRowLastColumn="0" w:lastRowFirstColumn="0" w:lastRowLastColumn="0"/>
+              <w:rPr>
+                <w:rFonts w:ascii="Calibri" w:hAnsi="Calibri"/>
+                <w:color w:val="000000"/>
+                <w:sz w:val="22"/>
+                <w:szCs w:val="22"/>
+              </w:rPr>
+            </w:pPr>
+            <w:r>
+              <w:rPr>
+                <w:rFonts w:ascii="Calibri" w:hAnsi="Calibri"/>
+                <w:color w:val="000000"/>
+                <w:sz w:val="22"/>
+                <w:szCs w:val="22"/>
+              </w:rPr>
+              <w:t>c_below</w:t>
+            </w:r>
+          </w:p>
+        </w:tc>
+        <w:tc>
+          <w:tcPr>
+            <w:tcW w:w="1022" w:type="dxa"/>
+          </w:tcPr>
+          <w:p>
+            <w:pPr>
+              <w:cnfStyle w:val="100000000000" w:firstRow="1" w:lastRow="0" w:firstColumn="0" w:lastColumn="0" w:oddVBand="0" w:evenVBand="0" w:oddHBand="0" w:evenHBand="0" w:firstRowFirstColumn="0" w:firstRowLastColumn="0" w:lastRowFirstColumn="0" w:lastRowLastColumn="0"/>
+              <w:rPr>
+                <w:rFonts w:ascii="Calibri" w:hAnsi="Calibri"/>
+                <w:color w:val="000000"/>
+                <w:sz w:val="22"/>
+                <w:szCs w:val="22"/>
+              </w:rPr>
+            </w:pPr>
+            <w:r>
+              <w:rPr>
+                <w:rFonts w:ascii="Calibri" w:hAnsi="Calibri"/>
+                <w:color w:val="000000"/>
+                <w:sz w:val="22"/>
+                <w:szCs w:val="22"/>
+              </w:rPr>
+              <w:t>c_soil</w:t>
+            </w:r>
+          </w:p>
+        </w:tc>
+        <w:tc>
+          <w:tcPr>
+            <w:tcW w:w="1334" w:type="dxa"/>
+          </w:tcPr>
+          <w:p>
+            <w:pPr>
+              <w:cnfStyle w:val="100000000000" w:firstRow="1" w:lastRow="0" w:firstColumn="0" w:lastColumn="0" w:oddVBand="0" w:evenVBand="0" w:oddHBand="0" w:evenHBand="0" w:firstRowFirstColumn="0" w:firstRowLastColumn="0" w:lastRowFirstColumn="0" w:lastRowLastColumn="0"/>
+              <w:rPr>
+                <w:rFonts w:ascii="Calibri" w:hAnsi="Calibri"/>
+                <w:color w:val="000000"/>
+                <w:sz w:val="22"/>
+                <w:szCs w:val="22"/>
+              </w:rPr>
+            </w:pPr>
+            <w:r>
+              <w:rPr>
+                <w:rFonts w:ascii="Calibri" w:hAnsi="Calibri"/>
+                <w:color w:val="000000"/>
+                <w:sz w:val="22"/>
+                <w:szCs w:val="22"/>
+              </w:rPr>
+              <w:t>c_dead</w:t>
+            </w:r>
+          </w:p>
+        </w:tc>
+        <w:tc>
+          <w:tcPr>
+            <w:tcW w:w="2536" w:type="dxa"/>
             <w:noWrap/>
             <w:hideMark/>
           </w:tcPr>
           <w:p>
             <w:pPr>
+              <w:jc w:val="right"/>
               <w:cnfStyle w:val="100000000000" w:firstRow="1" w:lastRow="0" w:firstColumn="0" w:lastColumn="0" w:oddVBand="0" w:evenVBand="0" w:oddHBand="0" w:evenHBand="0" w:firstRowFirstColumn="0" w:firstRowLastColumn="0" w:lastRowFirstColumn="0" w:lastRowLastColumn="0"/>
               <w:rPr>
                 <w:rFonts w:ascii="Calibri" w:hAnsi="Calibri"/>
@@ -2135,7 +2425,7 @@
         <w:tc>
           <w:tcPr>
             <w:cnfStyle w:val="001000000000" w:firstRow="0" w:lastRow="0" w:firstColumn="1" w:lastColumn="0" w:oddVBand="0" w:evenVBand="0" w:oddHBand="0" w:evenHBand="0" w:firstRowFirstColumn="0" w:firstRowLastColumn="0" w:lastRowFirstColumn="0" w:lastRowLastColumn="0"/>
-            <w:tcW w:w="895" w:type="dxa"/>
+            <w:tcW w:w="860" w:type="dxa"/>
             <w:noWrap/>
           </w:tcPr>
           <w:p>
@@ -2163,7 +2453,7 @@
         </w:tc>
         <w:tc>
           <w:tcPr>
-            <w:tcW w:w="1080" w:type="dxa"/>
+            <w:tcW w:w="1822" w:type="dxa"/>
             <w:noWrap/>
           </w:tcPr>
           <w:p>
@@ -2190,7 +2480,7 @@
         </w:tc>
         <w:tc>
           <w:tcPr>
-            <w:tcW w:w="1350" w:type="dxa"/>
+            <w:tcW w:w="978" w:type="dxa"/>
             <w:noWrap/>
           </w:tcPr>
           <w:p>
@@ -2216,7 +2506,82 @@
         </w:tc>
         <w:tc>
           <w:tcPr>
-            <w:tcW w:w="3250" w:type="dxa"/>
+            <w:tcW w:w="983" w:type="dxa"/>
+          </w:tcPr>
+          <w:p>
+            <w:pPr>
+              <w:cnfStyle w:val="000000100000" w:firstRow="0" w:lastRow="0" w:firstColumn="0" w:lastColumn="0" w:oddVBand="0" w:evenVBand="0" w:oddHBand="1" w:evenHBand="0" w:firstRowFirstColumn="0" w:firstRowLastColumn="0" w:lastRowFirstColumn="0" w:lastRowLastColumn="0"/>
+              <w:rPr>
+                <w:rFonts w:ascii="Calibri" w:hAnsi="Calibri"/>
+                <w:color w:val="000000"/>
+                <w:sz w:val="22"/>
+                <w:szCs w:val="22"/>
+              </w:rPr>
+            </w:pPr>
+            <w:r>
+              <w:rPr>
+                <w:rFonts w:ascii="Calibri" w:hAnsi="Calibri"/>
+                <w:color w:val="000000"/>
+                <w:sz w:val="22"/>
+                <w:szCs w:val="22"/>
+              </w:rPr>
+              <w:t>0</w:t>
+            </w:r>
+          </w:p>
+        </w:tc>
+        <w:tc>
+          <w:tcPr>
+            <w:tcW w:w="1022" w:type="dxa"/>
+          </w:tcPr>
+          <w:p>
+            <w:pPr>
+              <w:cnfStyle w:val="000000100000" w:firstRow="0" w:lastRow="0" w:firstColumn="0" w:lastColumn="0" w:oddVBand="0" w:evenVBand="0" w:oddHBand="1" w:evenHBand="0" w:firstRowFirstColumn="0" w:firstRowLastColumn="0" w:lastRowFirstColumn="0" w:lastRowLastColumn="0"/>
+              <w:rPr>
+                <w:rFonts w:ascii="Calibri" w:hAnsi="Calibri"/>
+                <w:color w:val="000000"/>
+                <w:sz w:val="22"/>
+                <w:szCs w:val="22"/>
+              </w:rPr>
+            </w:pPr>
+            <w:r>
+              <w:rPr>
+                <w:rFonts w:ascii="Calibri" w:hAnsi="Calibri"/>
+                <w:color w:val="000000"/>
+                <w:sz w:val="22"/>
+                <w:szCs w:val="22"/>
+              </w:rPr>
+              <w:t>0</w:t>
+            </w:r>
+          </w:p>
+        </w:tc>
+        <w:tc>
+          <w:tcPr>
+            <w:tcW w:w="1334" w:type="dxa"/>
+          </w:tcPr>
+          <w:p>
+            <w:pPr>
+              <w:cnfStyle w:val="000000100000" w:firstRow="0" w:lastRow="0" w:firstColumn="0" w:lastColumn="0" w:oddVBand="0" w:evenVBand="0" w:oddHBand="1" w:evenHBand="0" w:firstRowFirstColumn="0" w:firstRowLastColumn="0" w:lastRowFirstColumn="0" w:lastRowLastColumn="0"/>
+              <w:rPr>
+                <w:rFonts w:ascii="Calibri" w:hAnsi="Calibri"/>
+                <w:color w:val="000000"/>
+                <w:sz w:val="22"/>
+                <w:szCs w:val="22"/>
+              </w:rPr>
+            </w:pPr>
+            <w:r>
+              <w:rPr>
+                <w:rFonts w:ascii="Calibri" w:hAnsi="Calibri"/>
+                <w:color w:val="000000"/>
+                <w:sz w:val="22"/>
+                <w:szCs w:val="22"/>
+              </w:rPr>
+              <w:t>0</w:t>
+            </w:r>
+          </w:p>
+        </w:tc>
+        <w:tc>
+          <w:tcPr>
+            <w:tcW w:w="2536" w:type="dxa"/>
             <w:noWrap/>
           </w:tcPr>
           <w:p>
@@ -2250,7 +2615,7 @@
         <w:tc>
           <w:tcPr>
             <w:cnfStyle w:val="001000000000" w:firstRow="0" w:lastRow="0" w:firstColumn="1" w:lastColumn="0" w:oddVBand="0" w:evenVBand="0" w:oddHBand="0" w:evenHBand="0" w:firstRowFirstColumn="0" w:firstRowLastColumn="0" w:lastRowFirstColumn="0" w:lastRowLastColumn="0"/>
-            <w:tcW w:w="895" w:type="dxa"/>
+            <w:tcW w:w="860" w:type="dxa"/>
             <w:noWrap/>
           </w:tcPr>
           <w:p>
@@ -2278,7 +2643,7 @@
         </w:tc>
         <w:tc>
           <w:tcPr>
-            <w:tcW w:w="1080" w:type="dxa"/>
+            <w:tcW w:w="1822" w:type="dxa"/>
             <w:noWrap/>
           </w:tcPr>
           <w:p>
@@ -2305,7 +2670,7 @@
         </w:tc>
         <w:tc>
           <w:tcPr>
-            <w:tcW w:w="1350" w:type="dxa"/>
+            <w:tcW w:w="978" w:type="dxa"/>
             <w:noWrap/>
           </w:tcPr>
           <w:p>
@@ -2331,7 +2696,82 @@
         </w:tc>
         <w:tc>
           <w:tcPr>
-            <w:tcW w:w="3250" w:type="dxa"/>
+            <w:tcW w:w="983" w:type="dxa"/>
+          </w:tcPr>
+          <w:p>
+            <w:pPr>
+              <w:cnfStyle w:val="000000000000" w:firstRow="0" w:lastRow="0" w:firstColumn="0" w:lastColumn="0" w:oddVBand="0" w:evenVBand="0" w:oddHBand="0" w:evenHBand="0" w:firstRowFirstColumn="0" w:firstRowLastColumn="0" w:lastRowFirstColumn="0" w:lastRowLastColumn="0"/>
+              <w:rPr>
+                <w:rFonts w:ascii="Calibri" w:hAnsi="Calibri"/>
+                <w:color w:val="000000"/>
+                <w:sz w:val="22"/>
+                <w:szCs w:val="22"/>
+              </w:rPr>
+            </w:pPr>
+            <w:r>
+              <w:rPr>
+                <w:rFonts w:ascii="Calibri" w:hAnsi="Calibri"/>
+                <w:color w:val="000000"/>
+                <w:sz w:val="22"/>
+                <w:szCs w:val="22"/>
+              </w:rPr>
+              <w:t>16.8</w:t>
+            </w:r>
+          </w:p>
+        </w:tc>
+        <w:tc>
+          <w:tcPr>
+            <w:tcW w:w="1022" w:type="dxa"/>
+          </w:tcPr>
+          <w:p>
+            <w:pPr>
+              <w:cnfStyle w:val="000000000000" w:firstRow="0" w:lastRow="0" w:firstColumn="0" w:lastColumn="0" w:oddVBand="0" w:evenVBand="0" w:oddHBand="0" w:evenHBand="0" w:firstRowFirstColumn="0" w:firstRowLastColumn="0" w:lastRowFirstColumn="0" w:lastRowLastColumn="0"/>
+              <w:rPr>
+                <w:rFonts w:ascii="Calibri" w:hAnsi="Calibri"/>
+                <w:color w:val="000000"/>
+                <w:sz w:val="22"/>
+                <w:szCs w:val="22"/>
+              </w:rPr>
+            </w:pPr>
+            <w:r>
+              <w:rPr>
+                <w:rFonts w:ascii="Calibri" w:hAnsi="Calibri"/>
+                <w:color w:val="000000"/>
+                <w:sz w:val="22"/>
+                <w:szCs w:val="22"/>
+              </w:rPr>
+              <w:t>60</w:t>
+            </w:r>
+          </w:p>
+        </w:tc>
+        <w:tc>
+          <w:tcPr>
+            <w:tcW w:w="1334" w:type="dxa"/>
+          </w:tcPr>
+          <w:p>
+            <w:pPr>
+              <w:cnfStyle w:val="000000000000" w:firstRow="0" w:lastRow="0" w:firstColumn="0" w:lastColumn="0" w:oddVBand="0" w:evenVBand="0" w:oddHBand="0" w:evenHBand="0" w:firstRowFirstColumn="0" w:firstRowLastColumn="0" w:lastRowFirstColumn="0" w:lastRowLastColumn="0"/>
+              <w:rPr>
+                <w:rFonts w:ascii="Calibri" w:hAnsi="Calibri"/>
+                <w:color w:val="000000"/>
+                <w:sz w:val="22"/>
+                <w:szCs w:val="22"/>
+              </w:rPr>
+            </w:pPr>
+            <w:r>
+              <w:rPr>
+                <w:rFonts w:ascii="Calibri" w:hAnsi="Calibri"/>
+                <w:color w:val="000000"/>
+                <w:sz w:val="22"/>
+                <w:szCs w:val="22"/>
+              </w:rPr>
+              <w:t>14.4</w:t>
+            </w:r>
+          </w:p>
+        </w:tc>
+        <w:tc>
+          <w:tcPr>
+            <w:tcW w:w="2536" w:type="dxa"/>
             <w:noWrap/>
           </w:tcPr>
           <w:p>
@@ -2366,7 +2806,7 @@
         <w:tc>
           <w:tcPr>
             <w:cnfStyle w:val="001000000000" w:firstRow="0" w:lastRow="0" w:firstColumn="1" w:lastColumn="0" w:oddVBand="0" w:evenVBand="0" w:oddHBand="0" w:evenHBand="0" w:firstRowFirstColumn="0" w:firstRowLastColumn="0" w:lastRowFirstColumn="0" w:lastRowLastColumn="0"/>
-            <w:tcW w:w="895" w:type="dxa"/>
+            <w:tcW w:w="860" w:type="dxa"/>
             <w:noWrap/>
           </w:tcPr>
           <w:p>
@@ -2394,7 +2834,7 @@
         </w:tc>
         <w:tc>
           <w:tcPr>
-            <w:tcW w:w="1080" w:type="dxa"/>
+            <w:tcW w:w="1822" w:type="dxa"/>
             <w:noWrap/>
           </w:tcPr>
           <w:p>
@@ -2421,7 +2861,7 @@
         </w:tc>
         <w:tc>
           <w:tcPr>
-            <w:tcW w:w="1350" w:type="dxa"/>
+            <w:tcW w:w="978" w:type="dxa"/>
             <w:noWrap/>
           </w:tcPr>
           <w:p>
@@ -2447,7 +2887,82 @@
         </w:tc>
         <w:tc>
           <w:tcPr>
-            <w:tcW w:w="3250" w:type="dxa"/>
+            <w:tcW w:w="983" w:type="dxa"/>
+          </w:tcPr>
+          <w:p>
+            <w:pPr>
+              <w:cnfStyle w:val="000000100000" w:firstRow="0" w:lastRow="0" w:firstColumn="0" w:lastColumn="0" w:oddVBand="0" w:evenVBand="0" w:oddHBand="1" w:evenHBand="0" w:firstRowFirstColumn="0" w:firstRowLastColumn="0" w:lastRowFirstColumn="0" w:lastRowLastColumn="0"/>
+              <w:rPr>
+                <w:rFonts w:ascii="Calibri" w:hAnsi="Calibri"/>
+                <w:color w:val="000000"/>
+                <w:sz w:val="22"/>
+                <w:szCs w:val="22"/>
+              </w:rPr>
+            </w:pPr>
+            <w:r>
+              <w:rPr>
+                <w:rFonts w:ascii="Calibri" w:hAnsi="Calibri"/>
+                <w:color w:val="000000"/>
+                <w:sz w:val="22"/>
+                <w:szCs w:val="22"/>
+              </w:rPr>
+              <w:t>22.4</w:t>
+            </w:r>
+          </w:p>
+        </w:tc>
+        <w:tc>
+          <w:tcPr>
+            <w:tcW w:w="1022" w:type="dxa"/>
+          </w:tcPr>
+          <w:p>
+            <w:pPr>
+              <w:cnfStyle w:val="000000100000" w:firstRow="0" w:lastRow="0" w:firstColumn="0" w:lastColumn="0" w:oddVBand="0" w:evenVBand="0" w:oddHBand="1" w:evenHBand="0" w:firstRowFirstColumn="0" w:firstRowLastColumn="0" w:lastRowFirstColumn="0" w:lastRowLastColumn="0"/>
+              <w:rPr>
+                <w:rFonts w:ascii="Calibri" w:hAnsi="Calibri"/>
+                <w:color w:val="000000"/>
+                <w:sz w:val="22"/>
+                <w:szCs w:val="22"/>
+              </w:rPr>
+            </w:pPr>
+            <w:r>
+              <w:rPr>
+                <w:rFonts w:ascii="Calibri" w:hAnsi="Calibri"/>
+                <w:color w:val="000000"/>
+                <w:sz w:val="22"/>
+                <w:szCs w:val="22"/>
+              </w:rPr>
+              <w:t>60</w:t>
+            </w:r>
+          </w:p>
+        </w:tc>
+        <w:tc>
+          <w:tcPr>
+            <w:tcW w:w="1334" w:type="dxa"/>
+          </w:tcPr>
+          <w:p>
+            <w:pPr>
+              <w:cnfStyle w:val="000000100000" w:firstRow="0" w:lastRow="0" w:firstColumn="0" w:lastColumn="0" w:oddVBand="0" w:evenVBand="0" w:oddHBand="1" w:evenHBand="0" w:firstRowFirstColumn="0" w:firstRowLastColumn="0" w:lastRowFirstColumn="0" w:lastRowLastColumn="0"/>
+              <w:rPr>
+                <w:rFonts w:ascii="Calibri" w:hAnsi="Calibri"/>
+                <w:color w:val="000000"/>
+                <w:sz w:val="22"/>
+                <w:szCs w:val="22"/>
+              </w:rPr>
+            </w:pPr>
+            <w:r>
+              <w:rPr>
+                <w:rFonts w:ascii="Calibri" w:hAnsi="Calibri"/>
+                <w:color w:val="000000"/>
+                <w:sz w:val="22"/>
+                <w:szCs w:val="22"/>
+              </w:rPr>
+              <w:t>10.2</w:t>
+            </w:r>
+          </w:p>
+        </w:tc>
+        <w:tc>
+          <w:tcPr>
+            <w:tcW w:w="2536" w:type="dxa"/>
             <w:noWrap/>
           </w:tcPr>
           <w:p>
@@ -2481,7 +2996,7 @@
         <w:tc>
           <w:tcPr>
             <w:cnfStyle w:val="001000000000" w:firstRow="0" w:lastRow="0" w:firstColumn="1" w:lastColumn="0" w:oddVBand="0" w:evenVBand="0" w:oddHBand="0" w:evenHBand="0" w:firstRowFirstColumn="0" w:firstRowLastColumn="0" w:lastRowFirstColumn="0" w:lastRowLastColumn="0"/>
-            <w:tcW w:w="895" w:type="dxa"/>
+            <w:tcW w:w="860" w:type="dxa"/>
             <w:noWrap/>
           </w:tcPr>
           <w:p>
@@ -2509,7 +3024,7 @@
         </w:tc>
         <w:tc>
           <w:tcPr>
-            <w:tcW w:w="1080" w:type="dxa"/>
+            <w:tcW w:w="1822" w:type="dxa"/>
             <w:noWrap/>
           </w:tcPr>
           <w:p>
@@ -2536,7 +3051,7 @@
         </w:tc>
         <w:tc>
           <w:tcPr>
-            <w:tcW w:w="1350" w:type="dxa"/>
+            <w:tcW w:w="978" w:type="dxa"/>
             <w:noWrap/>
           </w:tcPr>
           <w:p>
@@ -2562,7 +3077,82 @@
         </w:tc>
         <w:tc>
           <w:tcPr>
-            <w:tcW w:w="3250" w:type="dxa"/>
+            <w:tcW w:w="983" w:type="dxa"/>
+          </w:tcPr>
+          <w:p>
+            <w:pPr>
+              <w:cnfStyle w:val="000000000000" w:firstRow="0" w:lastRow="0" w:firstColumn="0" w:lastColumn="0" w:oddVBand="0" w:evenVBand="0" w:oddHBand="0" w:evenHBand="0" w:firstRowFirstColumn="0" w:firstRowLastColumn="0" w:lastRowFirstColumn="0" w:lastRowLastColumn="0"/>
+              <w:rPr>
+                <w:rFonts w:ascii="Calibri" w:hAnsi="Calibri"/>
+                <w:color w:val="000000"/>
+                <w:sz w:val="22"/>
+                <w:szCs w:val="22"/>
+              </w:rPr>
+            </w:pPr>
+            <w:r>
+              <w:rPr>
+                <w:rFonts w:ascii="Calibri" w:hAnsi="Calibri"/>
+                <w:color w:val="000000"/>
+                <w:sz w:val="22"/>
+                <w:szCs w:val="22"/>
+              </w:rPr>
+              <w:t>12.8</w:t>
+            </w:r>
+          </w:p>
+        </w:tc>
+        <w:tc>
+          <w:tcPr>
+            <w:tcW w:w="1022" w:type="dxa"/>
+          </w:tcPr>
+          <w:p>
+            <w:pPr>
+              <w:cnfStyle w:val="000000000000" w:firstRow="0" w:lastRow="0" w:firstColumn="0" w:lastColumn="0" w:oddVBand="0" w:evenVBand="0" w:oddHBand="0" w:evenHBand="0" w:firstRowFirstColumn="0" w:firstRowLastColumn="0" w:lastRowFirstColumn="0" w:lastRowLastColumn="0"/>
+              <w:rPr>
+                <w:rFonts w:ascii="Calibri" w:hAnsi="Calibri"/>
+                <w:color w:val="000000"/>
+                <w:sz w:val="22"/>
+                <w:szCs w:val="22"/>
+              </w:rPr>
+            </w:pPr>
+            <w:r>
+              <w:rPr>
+                <w:rFonts w:ascii="Calibri" w:hAnsi="Calibri"/>
+                <w:color w:val="000000"/>
+                <w:sz w:val="22"/>
+                <w:szCs w:val="22"/>
+              </w:rPr>
+              <w:t>60</w:t>
+            </w:r>
+          </w:p>
+        </w:tc>
+        <w:tc>
+          <w:tcPr>
+            <w:tcW w:w="1334" w:type="dxa"/>
+          </w:tcPr>
+          <w:p>
+            <w:pPr>
+              <w:cnfStyle w:val="000000000000" w:firstRow="0" w:lastRow="0" w:firstColumn="0" w:lastColumn="0" w:oddVBand="0" w:evenVBand="0" w:oddHBand="0" w:evenHBand="0" w:firstRowFirstColumn="0" w:firstRowLastColumn="0" w:lastRowFirstColumn="0" w:lastRowLastColumn="0"/>
+              <w:rPr>
+                <w:rFonts w:ascii="Calibri" w:hAnsi="Calibri"/>
+                <w:color w:val="000000"/>
+                <w:sz w:val="22"/>
+                <w:szCs w:val="22"/>
+              </w:rPr>
+            </w:pPr>
+            <w:r>
+              <w:rPr>
+                <w:rFonts w:ascii="Calibri" w:hAnsi="Calibri"/>
+                <w:color w:val="000000"/>
+                <w:sz w:val="22"/>
+                <w:szCs w:val="22"/>
+              </w:rPr>
+              <w:t>11</w:t>
+            </w:r>
+          </w:p>
+        </w:tc>
+        <w:tc>
+          <w:tcPr>
+            <w:tcW w:w="2536" w:type="dxa"/>
             <w:noWrap/>
           </w:tcPr>
           <w:p>
@@ -2597,7 +3187,7 @@
         <w:tc>
           <w:tcPr>
             <w:cnfStyle w:val="001000000000" w:firstRow="0" w:lastRow="0" w:firstColumn="1" w:lastColumn="0" w:oddVBand="0" w:evenVBand="0" w:oddHBand="0" w:evenHBand="0" w:firstRowFirstColumn="0" w:firstRowLastColumn="0" w:lastRowFirstColumn="0" w:lastRowLastColumn="0"/>
-            <w:tcW w:w="895" w:type="dxa"/>
+            <w:tcW w:w="860" w:type="dxa"/>
             <w:noWrap/>
           </w:tcPr>
           <w:p>
@@ -2625,7 +3215,7 @@
         </w:tc>
         <w:tc>
           <w:tcPr>
-            <w:tcW w:w="1080" w:type="dxa"/>
+            <w:tcW w:w="1822" w:type="dxa"/>
             <w:noWrap/>
           </w:tcPr>
           <w:p>
@@ -2652,7 +3242,7 @@
         </w:tc>
         <w:tc>
           <w:tcPr>
-            <w:tcW w:w="1350" w:type="dxa"/>
+            <w:tcW w:w="978" w:type="dxa"/>
             <w:noWrap/>
           </w:tcPr>
           <w:p>
@@ -2678,7 +3268,82 @@
         </w:tc>
         <w:tc>
           <w:tcPr>
-            <w:tcW w:w="3250" w:type="dxa"/>
+            <w:tcW w:w="983" w:type="dxa"/>
+          </w:tcPr>
+          <w:p>
+            <w:pPr>
+              <w:cnfStyle w:val="000000100000" w:firstRow="0" w:lastRow="0" w:firstColumn="0" w:lastColumn="0" w:oddVBand="0" w:evenVBand="0" w:oddHBand="1" w:evenHBand="0" w:firstRowFirstColumn="0" w:firstRowLastColumn="0" w:lastRowFirstColumn="0" w:lastRowLastColumn="0"/>
+              <w:rPr>
+                <w:rFonts w:ascii="Calibri" w:hAnsi="Calibri"/>
+                <w:color w:val="000000"/>
+                <w:sz w:val="22"/>
+                <w:szCs w:val="22"/>
+              </w:rPr>
+            </w:pPr>
+            <w:r>
+              <w:rPr>
+                <w:rFonts w:ascii="Calibri" w:hAnsi="Calibri"/>
+                <w:color w:val="000000"/>
+                <w:sz w:val="22"/>
+                <w:szCs w:val="22"/>
+              </w:rPr>
+              <w:t>15.6</w:t>
+            </w:r>
+          </w:p>
+        </w:tc>
+        <w:tc>
+          <w:tcPr>
+            <w:tcW w:w="1022" w:type="dxa"/>
+          </w:tcPr>
+          <w:p>
+            <w:pPr>
+              <w:cnfStyle w:val="000000100000" w:firstRow="0" w:lastRow="0" w:firstColumn="0" w:lastColumn="0" w:oddVBand="0" w:evenVBand="0" w:oddHBand="1" w:evenHBand="0" w:firstRowFirstColumn="0" w:firstRowLastColumn="0" w:lastRowFirstColumn="0" w:lastRowLastColumn="0"/>
+              <w:rPr>
+                <w:rFonts w:ascii="Calibri" w:hAnsi="Calibri"/>
+                <w:color w:val="000000"/>
+                <w:sz w:val="22"/>
+                <w:szCs w:val="22"/>
+              </w:rPr>
+            </w:pPr>
+            <w:r>
+              <w:rPr>
+                <w:rFonts w:ascii="Calibri" w:hAnsi="Calibri"/>
+                <w:color w:val="000000"/>
+                <w:sz w:val="22"/>
+                <w:szCs w:val="22"/>
+              </w:rPr>
+              <w:t>60</w:t>
+            </w:r>
+          </w:p>
+        </w:tc>
+        <w:tc>
+          <w:tcPr>
+            <w:tcW w:w="1334" w:type="dxa"/>
+          </w:tcPr>
+          <w:p>
+            <w:pPr>
+              <w:cnfStyle w:val="000000100000" w:firstRow="0" w:lastRow="0" w:firstColumn="0" w:lastColumn="0" w:oddVBand="0" w:evenVBand="0" w:oddHBand="1" w:evenHBand="0" w:firstRowFirstColumn="0" w:firstRowLastColumn="0" w:lastRowFirstColumn="0" w:lastRowLastColumn="0"/>
+              <w:rPr>
+                <w:rFonts w:ascii="Calibri" w:hAnsi="Calibri"/>
+                <w:color w:val="000000"/>
+                <w:sz w:val="22"/>
+                <w:szCs w:val="22"/>
+              </w:rPr>
+            </w:pPr>
+            <w:r>
+              <w:rPr>
+                <w:rFonts w:ascii="Calibri" w:hAnsi="Calibri"/>
+                <w:color w:val="000000"/>
+                <w:sz w:val="22"/>
+                <w:szCs w:val="22"/>
+              </w:rPr>
+              <w:t>13.4</w:t>
+            </w:r>
+          </w:p>
+        </w:tc>
+        <w:tc>
+          <w:tcPr>
+            <w:tcW w:w="2536" w:type="dxa"/>
             <w:noWrap/>
           </w:tcPr>
           <w:p>
@@ -2712,7 +3377,7 @@
         <w:tc>
           <w:tcPr>
             <w:cnfStyle w:val="001000000000" w:firstRow="0" w:lastRow="0" w:firstColumn="1" w:lastColumn="0" w:oddVBand="0" w:evenVBand="0" w:oddHBand="0" w:evenHBand="0" w:firstRowFirstColumn="0" w:firstRowLastColumn="0" w:lastRowFirstColumn="0" w:lastRowLastColumn="0"/>
-            <w:tcW w:w="895" w:type="dxa"/>
+            <w:tcW w:w="860" w:type="dxa"/>
             <w:noWrap/>
           </w:tcPr>
           <w:p>
@@ -2740,7 +3405,7 @@
         </w:tc>
         <w:tc>
           <w:tcPr>
-            <w:tcW w:w="1080" w:type="dxa"/>
+            <w:tcW w:w="1822" w:type="dxa"/>
             <w:noWrap/>
           </w:tcPr>
           <w:p>
@@ -2767,7 +3432,7 @@
         </w:tc>
         <w:tc>
           <w:tcPr>
-            <w:tcW w:w="1350" w:type="dxa"/>
+            <w:tcW w:w="978" w:type="dxa"/>
             <w:noWrap/>
           </w:tcPr>
           <w:p>
@@ -2793,7 +3458,82 @@
         </w:tc>
         <w:tc>
           <w:tcPr>
-            <w:tcW w:w="3250" w:type="dxa"/>
+            <w:tcW w:w="983" w:type="dxa"/>
+          </w:tcPr>
+          <w:p>
+            <w:pPr>
+              <w:cnfStyle w:val="000000000000" w:firstRow="0" w:lastRow="0" w:firstColumn="0" w:lastColumn="0" w:oddVBand="0" w:evenVBand="0" w:oddHBand="0" w:evenHBand="0" w:firstRowFirstColumn="0" w:firstRowLastColumn="0" w:lastRowFirstColumn="0" w:lastRowLastColumn="0"/>
+              <w:rPr>
+                <w:rFonts w:ascii="Calibri" w:hAnsi="Calibri"/>
+                <w:color w:val="000000"/>
+                <w:sz w:val="22"/>
+                <w:szCs w:val="22"/>
+              </w:rPr>
+            </w:pPr>
+            <w:r>
+              <w:rPr>
+                <w:rFonts w:ascii="Calibri" w:hAnsi="Calibri"/>
+                <w:color w:val="000000"/>
+                <w:sz w:val="22"/>
+                <w:szCs w:val="22"/>
+              </w:rPr>
+              <w:t>14.1</w:t>
+            </w:r>
+          </w:p>
+        </w:tc>
+        <w:tc>
+          <w:tcPr>
+            <w:tcW w:w="1022" w:type="dxa"/>
+          </w:tcPr>
+          <w:p>
+            <w:pPr>
+              <w:cnfStyle w:val="000000000000" w:firstRow="0" w:lastRow="0" w:firstColumn="0" w:lastColumn="0" w:oddVBand="0" w:evenVBand="0" w:oddHBand="0" w:evenHBand="0" w:firstRowFirstColumn="0" w:firstRowLastColumn="0" w:lastRowFirstColumn="0" w:lastRowLastColumn="0"/>
+              <w:rPr>
+                <w:rFonts w:ascii="Calibri" w:hAnsi="Calibri"/>
+                <w:color w:val="000000"/>
+                <w:sz w:val="22"/>
+                <w:szCs w:val="22"/>
+              </w:rPr>
+            </w:pPr>
+            <w:r>
+              <w:rPr>
+                <w:rFonts w:ascii="Calibri" w:hAnsi="Calibri"/>
+                <w:color w:val="000000"/>
+                <w:sz w:val="22"/>
+                <w:szCs w:val="22"/>
+              </w:rPr>
+              <w:t>60</w:t>
+            </w:r>
+          </w:p>
+        </w:tc>
+        <w:tc>
+          <w:tcPr>
+            <w:tcW w:w="1334" w:type="dxa"/>
+          </w:tcPr>
+          <w:p>
+            <w:pPr>
+              <w:cnfStyle w:val="000000000000" w:firstRow="0" w:lastRow="0" w:firstColumn="0" w:lastColumn="0" w:oddVBand="0" w:evenVBand="0" w:oddHBand="0" w:evenHBand="0" w:firstRowFirstColumn="0" w:firstRowLastColumn="0" w:lastRowFirstColumn="0" w:lastRowLastColumn="0"/>
+              <w:rPr>
+                <w:rFonts w:ascii="Calibri" w:hAnsi="Calibri"/>
+                <w:color w:val="000000"/>
+                <w:sz w:val="22"/>
+                <w:szCs w:val="22"/>
+              </w:rPr>
+            </w:pPr>
+            <w:r>
+              <w:rPr>
+                <w:rFonts w:ascii="Calibri" w:hAnsi="Calibri"/>
+                <w:color w:val="000000"/>
+                <w:sz w:val="22"/>
+                <w:szCs w:val="22"/>
+              </w:rPr>
+              <w:t>12.1</w:t>
+            </w:r>
+          </w:p>
+        </w:tc>
+        <w:tc>
+          <w:tcPr>
+            <w:tcW w:w="2536" w:type="dxa"/>
             <w:noWrap/>
           </w:tcPr>
           <w:p>
@@ -2828,7 +3568,7 @@
         <w:tc>
           <w:tcPr>
             <w:cnfStyle w:val="001000000000" w:firstRow="0" w:lastRow="0" w:firstColumn="1" w:lastColumn="0" w:oddVBand="0" w:evenVBand="0" w:oddHBand="0" w:evenHBand="0" w:firstRowFirstColumn="0" w:firstRowLastColumn="0" w:lastRowFirstColumn="0" w:lastRowLastColumn="0"/>
-            <w:tcW w:w="895" w:type="dxa"/>
+            <w:tcW w:w="860" w:type="dxa"/>
             <w:noWrap/>
           </w:tcPr>
           <w:p>
@@ -2856,7 +3596,7 @@
         </w:tc>
         <w:tc>
           <w:tcPr>
-            <w:tcW w:w="1080" w:type="dxa"/>
+            <w:tcW w:w="1822" w:type="dxa"/>
             <w:noWrap/>
           </w:tcPr>
           <w:p>
@@ -2883,7 +3623,7 @@
         </w:tc>
         <w:tc>
           <w:tcPr>
-            <w:tcW w:w="1350" w:type="dxa"/>
+            <w:tcW w:w="978" w:type="dxa"/>
             <w:noWrap/>
           </w:tcPr>
           <w:p>
@@ -2920,7 +3660,82 @@
         </w:tc>
         <w:tc>
           <w:tcPr>
-            <w:tcW w:w="3250" w:type="dxa"/>
+            <w:tcW w:w="983" w:type="dxa"/>
+          </w:tcPr>
+          <w:p>
+            <w:pPr>
+              <w:cnfStyle w:val="000000100000" w:firstRow="0" w:lastRow="0" w:firstColumn="0" w:lastColumn="0" w:oddVBand="0" w:evenVBand="0" w:oddHBand="1" w:evenHBand="0" w:firstRowFirstColumn="0" w:firstRowLastColumn="0" w:lastRowFirstColumn="0" w:lastRowLastColumn="0"/>
+              <w:rPr>
+                <w:rFonts w:ascii="Calibri" w:hAnsi="Calibri"/>
+                <w:color w:val="000000"/>
+                <w:sz w:val="22"/>
+                <w:szCs w:val="22"/>
+              </w:rPr>
+            </w:pPr>
+            <w:r>
+              <w:rPr>
+                <w:rFonts w:ascii="Calibri" w:hAnsi="Calibri"/>
+                <w:color w:val="000000"/>
+                <w:sz w:val="22"/>
+                <w:szCs w:val="22"/>
+              </w:rPr>
+              <w:t>6.7</w:t>
+            </w:r>
+          </w:p>
+        </w:tc>
+        <w:tc>
+          <w:tcPr>
+            <w:tcW w:w="1022" w:type="dxa"/>
+          </w:tcPr>
+          <w:p>
+            <w:pPr>
+              <w:cnfStyle w:val="000000100000" w:firstRow="0" w:lastRow="0" w:firstColumn="0" w:lastColumn="0" w:oddVBand="0" w:evenVBand="0" w:oddHBand="1" w:evenHBand="0" w:firstRowFirstColumn="0" w:firstRowLastColumn="0" w:lastRowFirstColumn="0" w:lastRowLastColumn="0"/>
+              <w:rPr>
+                <w:rFonts w:ascii="Calibri" w:hAnsi="Calibri"/>
+                <w:color w:val="000000"/>
+                <w:sz w:val="22"/>
+                <w:szCs w:val="22"/>
+              </w:rPr>
+            </w:pPr>
+            <w:r>
+              <w:rPr>
+                <w:rFonts w:ascii="Calibri" w:hAnsi="Calibri"/>
+                <w:color w:val="000000"/>
+                <w:sz w:val="22"/>
+                <w:szCs w:val="22"/>
+              </w:rPr>
+              <w:t>60.1</w:t>
+            </w:r>
+          </w:p>
+        </w:tc>
+        <w:tc>
+          <w:tcPr>
+            <w:tcW w:w="1334" w:type="dxa"/>
+          </w:tcPr>
+          <w:p>
+            <w:pPr>
+              <w:cnfStyle w:val="000000100000" w:firstRow="0" w:lastRow="0" w:firstColumn="0" w:lastColumn="0" w:oddVBand="0" w:evenVBand="0" w:oddHBand="1" w:evenHBand="0" w:firstRowFirstColumn="0" w:firstRowLastColumn="0" w:lastRowFirstColumn="0" w:lastRowLastColumn="0"/>
+              <w:rPr>
+                <w:rFonts w:ascii="Calibri" w:hAnsi="Calibri"/>
+                <w:color w:val="000000"/>
+                <w:sz w:val="22"/>
+                <w:szCs w:val="22"/>
+              </w:rPr>
+            </w:pPr>
+            <w:r>
+              <w:rPr>
+                <w:rFonts w:ascii="Calibri" w:hAnsi="Calibri"/>
+                <w:color w:val="000000"/>
+                <w:sz w:val="22"/>
+                <w:szCs w:val="22"/>
+              </w:rPr>
+              <w:t>1.3</w:t>
+            </w:r>
+          </w:p>
+        </w:tc>
+        <w:tc>
+          <w:tcPr>
+            <w:tcW w:w="2536" w:type="dxa"/>
             <w:noWrap/>
           </w:tcPr>
           <w:p>
@@ -2954,7 +3769,7 @@
         <w:tc>
           <w:tcPr>
             <w:cnfStyle w:val="001000000000" w:firstRow="0" w:lastRow="0" w:firstColumn="1" w:lastColumn="0" w:oddVBand="0" w:evenVBand="0" w:oddHBand="0" w:evenHBand="0" w:firstRowFirstColumn="0" w:firstRowLastColumn="0" w:lastRowFirstColumn="0" w:lastRowLastColumn="0"/>
-            <w:tcW w:w="895" w:type="dxa"/>
+            <w:tcW w:w="860" w:type="dxa"/>
             <w:noWrap/>
           </w:tcPr>
           <w:p>
@@ -2982,7 +3797,7 @@
         </w:tc>
         <w:tc>
           <w:tcPr>
-            <w:tcW w:w="1080" w:type="dxa"/>
+            <w:tcW w:w="1822" w:type="dxa"/>
             <w:noWrap/>
           </w:tcPr>
           <w:p>
@@ -3009,7 +3824,7 @@
         </w:tc>
         <w:tc>
           <w:tcPr>
-            <w:tcW w:w="1350" w:type="dxa"/>
+            <w:tcW w:w="978" w:type="dxa"/>
             <w:noWrap/>
           </w:tcPr>
           <w:p>
@@ -3046,7 +3861,82 @@
         </w:tc>
         <w:tc>
           <w:tcPr>
-            <w:tcW w:w="3250" w:type="dxa"/>
+            <w:tcW w:w="983" w:type="dxa"/>
+          </w:tcPr>
+          <w:p>
+            <w:pPr>
+              <w:cnfStyle w:val="000000000000" w:firstRow="0" w:lastRow="0" w:firstColumn="0" w:lastColumn="0" w:oddVBand="0" w:evenVBand="0" w:oddHBand="0" w:evenHBand="0" w:firstRowFirstColumn="0" w:firstRowLastColumn="0" w:lastRowFirstColumn="0" w:lastRowLastColumn="0"/>
+              <w:rPr>
+                <w:rFonts w:ascii="Calibri" w:hAnsi="Calibri"/>
+                <w:color w:val="000000"/>
+                <w:sz w:val="22"/>
+                <w:szCs w:val="22"/>
+              </w:rPr>
+            </w:pPr>
+            <w:r>
+              <w:rPr>
+                <w:rFonts w:ascii="Calibri" w:hAnsi="Calibri"/>
+                <w:color w:val="000000"/>
+                <w:sz w:val="22"/>
+                <w:szCs w:val="22"/>
+              </w:rPr>
+              <w:t>7.3</w:t>
+            </w:r>
+          </w:p>
+        </w:tc>
+        <w:tc>
+          <w:tcPr>
+            <w:tcW w:w="1022" w:type="dxa"/>
+          </w:tcPr>
+          <w:p>
+            <w:pPr>
+              <w:cnfStyle w:val="000000000000" w:firstRow="0" w:lastRow="0" w:firstColumn="0" w:lastColumn="0" w:oddVBand="0" w:evenVBand="0" w:oddHBand="0" w:evenHBand="0" w:firstRowFirstColumn="0" w:firstRowLastColumn="0" w:lastRowFirstColumn="0" w:lastRowLastColumn="0"/>
+              <w:rPr>
+                <w:rFonts w:ascii="Calibri" w:hAnsi="Calibri"/>
+                <w:color w:val="000000"/>
+                <w:sz w:val="22"/>
+                <w:szCs w:val="22"/>
+              </w:rPr>
+            </w:pPr>
+            <w:r>
+              <w:rPr>
+                <w:rFonts w:ascii="Calibri" w:hAnsi="Calibri"/>
+                <w:color w:val="000000"/>
+                <w:sz w:val="22"/>
+                <w:szCs w:val="22"/>
+              </w:rPr>
+              <w:t>65.5</w:t>
+            </w:r>
+          </w:p>
+        </w:tc>
+        <w:tc>
+          <w:tcPr>
+            <w:tcW w:w="1334" w:type="dxa"/>
+          </w:tcPr>
+          <w:p>
+            <w:pPr>
+              <w:cnfStyle w:val="000000000000" w:firstRow="0" w:lastRow="0" w:firstColumn="0" w:lastColumn="0" w:oddVBand="0" w:evenVBand="0" w:oddHBand="0" w:evenHBand="0" w:firstRowFirstColumn="0" w:firstRowLastColumn="0" w:lastRowFirstColumn="0" w:lastRowLastColumn="0"/>
+              <w:rPr>
+                <w:rFonts w:ascii="Calibri" w:hAnsi="Calibri"/>
+                <w:color w:val="000000"/>
+                <w:sz w:val="22"/>
+                <w:szCs w:val="22"/>
+              </w:rPr>
+            </w:pPr>
+            <w:r>
+              <w:rPr>
+                <w:rFonts w:ascii="Calibri" w:hAnsi="Calibri"/>
+                <w:color w:val="000000"/>
+                <w:sz w:val="22"/>
+                <w:szCs w:val="22"/>
+              </w:rPr>
+              <w:t>1.1</w:t>
+            </w:r>
+          </w:p>
+        </w:tc>
+        <w:tc>
+          <w:tcPr>
+            <w:tcW w:w="2536" w:type="dxa"/>
             <w:noWrap/>
           </w:tcPr>
           <w:p>
@@ -3081,7 +3971,7 @@
         <w:tc>
           <w:tcPr>
             <w:cnfStyle w:val="001000000000" w:firstRow="0" w:lastRow="0" w:firstColumn="1" w:lastColumn="0" w:oddVBand="0" w:evenVBand="0" w:oddHBand="0" w:evenHBand="0" w:firstRowFirstColumn="0" w:firstRowLastColumn="0" w:lastRowFirstColumn="0" w:lastRowLastColumn="0"/>
-            <w:tcW w:w="895" w:type="dxa"/>
+            <w:tcW w:w="860" w:type="dxa"/>
             <w:noWrap/>
           </w:tcPr>
           <w:p>
@@ -3109,7 +3999,7 @@
         </w:tc>
         <w:tc>
           <w:tcPr>
-            <w:tcW w:w="1080" w:type="dxa"/>
+            <w:tcW w:w="1822" w:type="dxa"/>
             <w:noWrap/>
           </w:tcPr>
           <w:p>
@@ -3136,7 +4026,7 @@
         </w:tc>
         <w:tc>
           <w:tcPr>
-            <w:tcW w:w="1350" w:type="dxa"/>
+            <w:tcW w:w="978" w:type="dxa"/>
             <w:noWrap/>
           </w:tcPr>
           <w:p>
@@ -3173,7 +4063,82 @@
         </w:tc>
         <w:tc>
           <w:tcPr>
-            <w:tcW w:w="3250" w:type="dxa"/>
+            <w:tcW w:w="983" w:type="dxa"/>
+          </w:tcPr>
+          <w:p>
+            <w:pPr>
+              <w:cnfStyle w:val="000000100000" w:firstRow="0" w:lastRow="0" w:firstColumn="0" w:lastColumn="0" w:oddVBand="0" w:evenVBand="0" w:oddHBand="1" w:evenHBand="0" w:firstRowFirstColumn="0" w:firstRowLastColumn="0" w:lastRowFirstColumn="0" w:lastRowLastColumn="0"/>
+              <w:rPr>
+                <w:rFonts w:ascii="Calibri" w:hAnsi="Calibri"/>
+                <w:color w:val="000000"/>
+                <w:sz w:val="22"/>
+                <w:szCs w:val="22"/>
+              </w:rPr>
+            </w:pPr>
+            <w:r>
+              <w:rPr>
+                <w:rFonts w:ascii="Calibri" w:hAnsi="Calibri"/>
+                <w:color w:val="000000"/>
+                <w:sz w:val="22"/>
+                <w:szCs w:val="22"/>
+              </w:rPr>
+              <w:t>23.6</w:t>
+            </w:r>
+          </w:p>
+        </w:tc>
+        <w:tc>
+          <w:tcPr>
+            <w:tcW w:w="1022" w:type="dxa"/>
+          </w:tcPr>
+          <w:p>
+            <w:pPr>
+              <w:cnfStyle w:val="000000100000" w:firstRow="0" w:lastRow="0" w:firstColumn="0" w:lastColumn="0" w:oddVBand="0" w:evenVBand="0" w:oddHBand="1" w:evenHBand="0" w:firstRowFirstColumn="0" w:firstRowLastColumn="0" w:lastRowFirstColumn="0" w:lastRowLastColumn="0"/>
+              <w:rPr>
+                <w:rFonts w:ascii="Calibri" w:hAnsi="Calibri"/>
+                <w:color w:val="000000"/>
+                <w:sz w:val="22"/>
+                <w:szCs w:val="22"/>
+              </w:rPr>
+            </w:pPr>
+            <w:r>
+              <w:rPr>
+                <w:rFonts w:ascii="Calibri" w:hAnsi="Calibri"/>
+                <w:color w:val="000000"/>
+                <w:sz w:val="22"/>
+                <w:szCs w:val="22"/>
+              </w:rPr>
+              <w:t>151.4</w:t>
+            </w:r>
+          </w:p>
+        </w:tc>
+        <w:tc>
+          <w:tcPr>
+            <w:tcW w:w="1334" w:type="dxa"/>
+          </w:tcPr>
+          <w:p>
+            <w:pPr>
+              <w:cnfStyle w:val="000000100000" w:firstRow="0" w:lastRow="0" w:firstColumn="0" w:lastColumn="0" w:oddVBand="0" w:evenVBand="0" w:oddHBand="1" w:evenHBand="0" w:firstRowFirstColumn="0" w:firstRowLastColumn="0" w:lastRowFirstColumn="0" w:lastRowLastColumn="0"/>
+              <w:rPr>
+                <w:rFonts w:ascii="Calibri" w:hAnsi="Calibri"/>
+                <w:color w:val="000000"/>
+                <w:sz w:val="22"/>
+                <w:szCs w:val="22"/>
+              </w:rPr>
+            </w:pPr>
+            <w:r>
+              <w:rPr>
+                <w:rFonts w:ascii="Calibri" w:hAnsi="Calibri"/>
+                <w:color w:val="000000"/>
+                <w:sz w:val="22"/>
+                <w:szCs w:val="22"/>
+              </w:rPr>
+              <w:t>2.6</w:t>
+            </w:r>
+          </w:p>
+        </w:tc>
+        <w:tc>
+          <w:tcPr>
+            <w:tcW w:w="2536" w:type="dxa"/>
             <w:noWrap/>
           </w:tcPr>
           <w:p>
@@ -3207,7 +4172,7 @@
         <w:tc>
           <w:tcPr>
             <w:cnfStyle w:val="001000000000" w:firstRow="0" w:lastRow="0" w:firstColumn="1" w:lastColumn="0" w:oddVBand="0" w:evenVBand="0" w:oddHBand="0" w:evenHBand="0" w:firstRowFirstColumn="0" w:firstRowLastColumn="0" w:lastRowFirstColumn="0" w:lastRowLastColumn="0"/>
-            <w:tcW w:w="895" w:type="dxa"/>
+            <w:tcW w:w="860" w:type="dxa"/>
             <w:noWrap/>
           </w:tcPr>
           <w:p>
@@ -3235,7 +4200,7 @@
         </w:tc>
         <w:tc>
           <w:tcPr>
-            <w:tcW w:w="1080" w:type="dxa"/>
+            <w:tcW w:w="1822" w:type="dxa"/>
             <w:noWrap/>
           </w:tcPr>
           <w:p>
@@ -3262,7 +4227,7 @@
         </w:tc>
         <w:tc>
           <w:tcPr>
-            <w:tcW w:w="1350" w:type="dxa"/>
+            <w:tcW w:w="978" w:type="dxa"/>
             <w:noWrap/>
           </w:tcPr>
           <w:p>
@@ -3299,7 +4264,91 @@
         </w:tc>
         <w:tc>
           <w:tcPr>
-            <w:tcW w:w="3250" w:type="dxa"/>
+            <w:tcW w:w="983" w:type="dxa"/>
+          </w:tcPr>
+          <w:p>
+            <w:pPr>
+              <w:tabs>
+                <w:tab w:val="left" w:pos="2200"/>
+              </w:tabs>
+              <w:cnfStyle w:val="000000000000" w:firstRow="0" w:lastRow="0" w:firstColumn="0" w:lastColumn="0" w:oddVBand="0" w:evenVBand="0" w:oddHBand="0" w:evenHBand="0" w:firstRowFirstColumn="0" w:firstRowLastColumn="0" w:lastRowFirstColumn="0" w:lastRowLastColumn="0"/>
+              <w:rPr>
+                <w:rFonts w:ascii="Calibri" w:hAnsi="Calibri"/>
+                <w:color w:val="000000"/>
+                <w:sz w:val="22"/>
+                <w:szCs w:val="22"/>
+              </w:rPr>
+            </w:pPr>
+            <w:r>
+              <w:rPr>
+                <w:rFonts w:ascii="Calibri" w:hAnsi="Calibri"/>
+                <w:color w:val="000000"/>
+                <w:sz w:val="22"/>
+                <w:szCs w:val="22"/>
+              </w:rPr>
+              <w:t>7.1</w:t>
+            </w:r>
+          </w:p>
+        </w:tc>
+        <w:tc>
+          <w:tcPr>
+            <w:tcW w:w="1022" w:type="dxa"/>
+          </w:tcPr>
+          <w:p>
+            <w:pPr>
+              <w:tabs>
+                <w:tab w:val="left" w:pos="2200"/>
+              </w:tabs>
+              <w:cnfStyle w:val="000000000000" w:firstRow="0" w:lastRow="0" w:firstColumn="0" w:lastColumn="0" w:oddVBand="0" w:evenVBand="0" w:oddHBand="0" w:evenHBand="0" w:firstRowFirstColumn="0" w:firstRowLastColumn="0" w:lastRowFirstColumn="0" w:lastRowLastColumn="0"/>
+              <w:rPr>
+                <w:rFonts w:ascii="Calibri" w:hAnsi="Calibri"/>
+                <w:color w:val="000000"/>
+                <w:sz w:val="22"/>
+                <w:szCs w:val="22"/>
+              </w:rPr>
+            </w:pPr>
+            <w:r>
+              <w:rPr>
+                <w:rFonts w:ascii="Calibri" w:hAnsi="Calibri"/>
+                <w:color w:val="000000"/>
+                <w:sz w:val="22"/>
+                <w:szCs w:val="22"/>
+              </w:rPr>
+              <w:t>211</w:t>
+            </w:r>
+          </w:p>
+        </w:tc>
+        <w:tc>
+          <w:tcPr>
+            <w:tcW w:w="1334" w:type="dxa"/>
+          </w:tcPr>
+          <w:p>
+            <w:pPr>
+              <w:tabs>
+                <w:tab w:val="left" w:pos="2200"/>
+              </w:tabs>
+              <w:cnfStyle w:val="000000000000" w:firstRow="0" w:lastRow="0" w:firstColumn="0" w:lastColumn="0" w:oddVBand="0" w:evenVBand="0" w:oddHBand="0" w:evenHBand="0" w:firstRowFirstColumn="0" w:firstRowLastColumn="0" w:lastRowFirstColumn="0" w:lastRowLastColumn="0"/>
+              <w:rPr>
+                <w:rFonts w:ascii="Calibri" w:hAnsi="Calibri"/>
+                <w:color w:val="000000"/>
+                <w:sz w:val="22"/>
+                <w:szCs w:val="22"/>
+              </w:rPr>
+            </w:pPr>
+            <w:r>
+              <w:rPr>
+                <w:rFonts w:ascii="Calibri" w:hAnsi="Calibri"/>
+                <w:color w:val="000000"/>
+                <w:sz w:val="22"/>
+                <w:szCs w:val="22"/>
+              </w:rPr>
+              <w:t>1.5</w:t>
+            </w:r>
+          </w:p>
+        </w:tc>
+        <w:tc>
+          <w:tcPr>
+            <w:tcW w:w="2536" w:type="dxa"/>
             <w:noWrap/>
           </w:tcPr>
           <w:p>
@@ -3323,7 +4372,7 @@
                 <w:szCs w:val="22"/>
               </w:rPr>
               <w:tab/>
-              <w:t>Savannas</w:t>
+              <w:t>Savanna</w:t>
             </w:r>
           </w:p>
         </w:tc>
@@ -3337,7 +4386,7 @@
         <w:tc>
           <w:tcPr>
             <w:cnfStyle w:val="001000000000" w:firstRow="0" w:lastRow="0" w:firstColumn="1" w:lastColumn="0" w:oddVBand="0" w:evenVBand="0" w:oddHBand="0" w:evenHBand="0" w:firstRowFirstColumn="0" w:firstRowLastColumn="0" w:lastRowFirstColumn="0" w:lastRowLastColumn="0"/>
-            <w:tcW w:w="895" w:type="dxa"/>
+            <w:tcW w:w="860" w:type="dxa"/>
             <w:noWrap/>
           </w:tcPr>
           <w:p>
@@ -3365,7 +4414,7 @@
         </w:tc>
         <w:tc>
           <w:tcPr>
-            <w:tcW w:w="1080" w:type="dxa"/>
+            <w:tcW w:w="1822" w:type="dxa"/>
             <w:noWrap/>
           </w:tcPr>
           <w:p>
@@ -3392,7 +4441,7 @@
         </w:tc>
         <w:tc>
           <w:tcPr>
-            <w:tcW w:w="1350" w:type="dxa"/>
+            <w:tcW w:w="978" w:type="dxa"/>
             <w:noWrap/>
           </w:tcPr>
           <w:p>
@@ -3429,7 +4478,82 @@
         </w:tc>
         <w:tc>
           <w:tcPr>
-            <w:tcW w:w="3250" w:type="dxa"/>
+            <w:tcW w:w="983" w:type="dxa"/>
+          </w:tcPr>
+          <w:p>
+            <w:pPr>
+              <w:cnfStyle w:val="000000100000" w:firstRow="0" w:lastRow="0" w:firstColumn="0" w:lastColumn="0" w:oddVBand="0" w:evenVBand="0" w:oddHBand="1" w:evenHBand="0" w:firstRowFirstColumn="0" w:firstRowLastColumn="0" w:lastRowFirstColumn="0" w:lastRowLastColumn="0"/>
+              <w:rPr>
+                <w:rFonts w:ascii="Calibri" w:hAnsi="Calibri"/>
+                <w:color w:val="000000"/>
+                <w:sz w:val="22"/>
+                <w:szCs w:val="22"/>
+              </w:rPr>
+            </w:pPr>
+            <w:r>
+              <w:rPr>
+                <w:rFonts w:ascii="Calibri" w:hAnsi="Calibri"/>
+                <w:color w:val="000000"/>
+                <w:sz w:val="22"/>
+                <w:szCs w:val="22"/>
+              </w:rPr>
+              <w:t>7.9</w:t>
+            </w:r>
+          </w:p>
+        </w:tc>
+        <w:tc>
+          <w:tcPr>
+            <w:tcW w:w="1022" w:type="dxa"/>
+          </w:tcPr>
+          <w:p>
+            <w:pPr>
+              <w:cnfStyle w:val="000000100000" w:firstRow="0" w:lastRow="0" w:firstColumn="0" w:lastColumn="0" w:oddVBand="0" w:evenVBand="0" w:oddHBand="1" w:evenHBand="0" w:firstRowFirstColumn="0" w:firstRowLastColumn="0" w:lastRowFirstColumn="0" w:lastRowLastColumn="0"/>
+              <w:rPr>
+                <w:rFonts w:ascii="Calibri" w:hAnsi="Calibri"/>
+                <w:color w:val="000000"/>
+                <w:sz w:val="22"/>
+                <w:szCs w:val="22"/>
+              </w:rPr>
+            </w:pPr>
+            <w:r>
+              <w:rPr>
+                <w:rFonts w:ascii="Calibri" w:hAnsi="Calibri"/>
+                <w:color w:val="000000"/>
+                <w:sz w:val="22"/>
+                <w:szCs w:val="22"/>
+              </w:rPr>
+              <w:t>71</w:t>
+            </w:r>
+          </w:p>
+        </w:tc>
+        <w:tc>
+          <w:tcPr>
+            <w:tcW w:w="1334" w:type="dxa"/>
+          </w:tcPr>
+          <w:p>
+            <w:pPr>
+              <w:cnfStyle w:val="000000100000" w:firstRow="0" w:lastRow="0" w:firstColumn="0" w:lastColumn="0" w:oddVBand="0" w:evenVBand="0" w:oddHBand="1" w:evenHBand="0" w:firstRowFirstColumn="0" w:firstRowLastColumn="0" w:lastRowFirstColumn="0" w:lastRowLastColumn="0"/>
+              <w:rPr>
+                <w:rFonts w:ascii="Calibri" w:hAnsi="Calibri"/>
+                <w:color w:val="000000"/>
+                <w:sz w:val="22"/>
+                <w:szCs w:val="22"/>
+              </w:rPr>
+            </w:pPr>
+            <w:r>
+              <w:rPr>
+                <w:rFonts w:ascii="Calibri" w:hAnsi="Calibri"/>
+                <w:color w:val="000000"/>
+                <w:sz w:val="22"/>
+                <w:szCs w:val="22"/>
+              </w:rPr>
+              <w:t>0.9</w:t>
+            </w:r>
+          </w:p>
+        </w:tc>
+        <w:tc>
+          <w:tcPr>
+            <w:tcW w:w="2536" w:type="dxa"/>
             <w:noWrap/>
           </w:tcPr>
           <w:p>
@@ -3463,7 +4587,7 @@
         <w:tc>
           <w:tcPr>
             <w:cnfStyle w:val="001000000000" w:firstRow="0" w:lastRow="0" w:firstColumn="1" w:lastColumn="0" w:oddVBand="0" w:evenVBand="0" w:oddHBand="0" w:evenHBand="0" w:firstRowFirstColumn="0" w:firstRowLastColumn="0" w:lastRowFirstColumn="0" w:lastRowLastColumn="0"/>
-            <w:tcW w:w="895" w:type="dxa"/>
+            <w:tcW w:w="860" w:type="dxa"/>
             <w:noWrap/>
           </w:tcPr>
           <w:p>
@@ -3491,7 +4615,7 @@
         </w:tc>
         <w:tc>
           <w:tcPr>
-            <w:tcW w:w="1080" w:type="dxa"/>
+            <w:tcW w:w="1822" w:type="dxa"/>
             <w:noWrap/>
           </w:tcPr>
           <w:p>
@@ -3518,7 +4642,7 @@
         </w:tc>
         <w:tc>
           <w:tcPr>
-            <w:tcW w:w="1350" w:type="dxa"/>
+            <w:tcW w:w="978" w:type="dxa"/>
             <w:noWrap/>
           </w:tcPr>
           <w:p>
@@ -3555,7 +4679,82 @@
         </w:tc>
         <w:tc>
           <w:tcPr>
-            <w:tcW w:w="3250" w:type="dxa"/>
+            <w:tcW w:w="983" w:type="dxa"/>
+          </w:tcPr>
+          <w:p>
+            <w:pPr>
+              <w:cnfStyle w:val="000000000000" w:firstRow="0" w:lastRow="0" w:firstColumn="0" w:lastColumn="0" w:oddVBand="0" w:evenVBand="0" w:oddHBand="0" w:evenHBand="0" w:firstRowFirstColumn="0" w:firstRowLastColumn="0" w:lastRowFirstColumn="0" w:lastRowLastColumn="0"/>
+              <w:rPr>
+                <w:rFonts w:ascii="Calibri" w:hAnsi="Calibri"/>
+                <w:color w:val="000000"/>
+                <w:sz w:val="22"/>
+                <w:szCs w:val="22"/>
+              </w:rPr>
+            </w:pPr>
+            <w:r>
+              <w:rPr>
+                <w:rFonts w:ascii="Calibri" w:hAnsi="Calibri"/>
+                <w:color w:val="000000"/>
+                <w:sz w:val="22"/>
+                <w:szCs w:val="22"/>
+              </w:rPr>
+              <w:t>0.5</w:t>
+            </w:r>
+          </w:p>
+        </w:tc>
+        <w:tc>
+          <w:tcPr>
+            <w:tcW w:w="1022" w:type="dxa"/>
+          </w:tcPr>
+          <w:p>
+            <w:pPr>
+              <w:cnfStyle w:val="000000000000" w:firstRow="0" w:lastRow="0" w:firstColumn="0" w:lastColumn="0" w:oddVBand="0" w:evenVBand="0" w:oddHBand="0" w:evenHBand="0" w:firstRowFirstColumn="0" w:firstRowLastColumn="0" w:lastRowFirstColumn="0" w:lastRowLastColumn="0"/>
+              <w:rPr>
+                <w:rFonts w:ascii="Calibri" w:hAnsi="Calibri"/>
+                <w:color w:val="000000"/>
+                <w:sz w:val="22"/>
+                <w:szCs w:val="22"/>
+              </w:rPr>
+            </w:pPr>
+            <w:r>
+              <w:rPr>
+                <w:rFonts w:ascii="Calibri" w:hAnsi="Calibri"/>
+                <w:color w:val="000000"/>
+                <w:sz w:val="22"/>
+                <w:szCs w:val="22"/>
+              </w:rPr>
+              <w:t>50.8</w:t>
+            </w:r>
+          </w:p>
+        </w:tc>
+        <w:tc>
+          <w:tcPr>
+            <w:tcW w:w="1334" w:type="dxa"/>
+          </w:tcPr>
+          <w:p>
+            <w:pPr>
+              <w:cnfStyle w:val="000000000000" w:firstRow="0" w:lastRow="0" w:firstColumn="0" w:lastColumn="0" w:oddVBand="0" w:evenVBand="0" w:oddHBand="0" w:evenHBand="0" w:firstRowFirstColumn="0" w:firstRowLastColumn="0" w:lastRowFirstColumn="0" w:lastRowLastColumn="0"/>
+              <w:rPr>
+                <w:rFonts w:ascii="Calibri" w:hAnsi="Calibri"/>
+                <w:color w:val="000000"/>
+                <w:sz w:val="22"/>
+                <w:szCs w:val="22"/>
+              </w:rPr>
+            </w:pPr>
+            <w:r>
+              <w:rPr>
+                <w:rFonts w:ascii="Calibri" w:hAnsi="Calibri"/>
+                <w:color w:val="000000"/>
+                <w:sz w:val="22"/>
+                <w:szCs w:val="22"/>
+              </w:rPr>
+              <w:t>2.4</w:t>
+            </w:r>
+          </w:p>
+        </w:tc>
+        <w:tc>
+          <w:tcPr>
+            <w:tcW w:w="2536" w:type="dxa"/>
             <w:noWrap/>
           </w:tcPr>
           <w:p>
@@ -3590,7 +4789,7 @@
         <w:tc>
           <w:tcPr>
             <w:cnfStyle w:val="001000000000" w:firstRow="0" w:lastRow="0" w:firstColumn="1" w:lastColumn="0" w:oddVBand="0" w:evenVBand="0" w:oddHBand="0" w:evenHBand="0" w:firstRowFirstColumn="0" w:firstRowLastColumn="0" w:lastRowFirstColumn="0" w:lastRowLastColumn="0"/>
-            <w:tcW w:w="895" w:type="dxa"/>
+            <w:tcW w:w="860" w:type="dxa"/>
             <w:noWrap/>
           </w:tcPr>
           <w:p>
@@ -3618,7 +4817,7 @@
         </w:tc>
         <w:tc>
           <w:tcPr>
-            <w:tcW w:w="1080" w:type="dxa"/>
+            <w:tcW w:w="1822" w:type="dxa"/>
             <w:noWrap/>
           </w:tcPr>
           <w:p>
@@ -3645,7 +4844,7 @@
         </w:tc>
         <w:tc>
           <w:tcPr>
-            <w:tcW w:w="1350" w:type="dxa"/>
+            <w:tcW w:w="978" w:type="dxa"/>
             <w:noWrap/>
           </w:tcPr>
           <w:p>
@@ -3671,7 +4870,82 @@
         </w:tc>
         <w:tc>
           <w:tcPr>
-            <w:tcW w:w="3250" w:type="dxa"/>
+            <w:tcW w:w="983" w:type="dxa"/>
+          </w:tcPr>
+          <w:p>
+            <w:pPr>
+              <w:cnfStyle w:val="000000100000" w:firstRow="0" w:lastRow="0" w:firstColumn="0" w:lastColumn="0" w:oddVBand="0" w:evenVBand="0" w:oddHBand="1" w:evenHBand="0" w:firstRowFirstColumn="0" w:firstRowLastColumn="0" w:lastRowFirstColumn="0" w:lastRowLastColumn="0"/>
+              <w:rPr>
+                <w:rFonts w:ascii="Calibri" w:hAnsi="Calibri"/>
+                <w:color w:val="000000"/>
+                <w:sz w:val="22"/>
+                <w:szCs w:val="22"/>
+              </w:rPr>
+            </w:pPr>
+            <w:r>
+              <w:rPr>
+                <w:rFonts w:ascii="Calibri" w:hAnsi="Calibri"/>
+                <w:color w:val="000000"/>
+                <w:sz w:val="22"/>
+                <w:szCs w:val="22"/>
+              </w:rPr>
+              <w:t>0</w:t>
+            </w:r>
+          </w:p>
+        </w:tc>
+        <w:tc>
+          <w:tcPr>
+            <w:tcW w:w="1022" w:type="dxa"/>
+          </w:tcPr>
+          <w:p>
+            <w:pPr>
+              <w:cnfStyle w:val="000000100000" w:firstRow="0" w:lastRow="0" w:firstColumn="0" w:lastColumn="0" w:oddVBand="0" w:evenVBand="0" w:oddHBand="1" w:evenHBand="0" w:firstRowFirstColumn="0" w:firstRowLastColumn="0" w:lastRowFirstColumn="0" w:lastRowLastColumn="0"/>
+              <w:rPr>
+                <w:rFonts w:ascii="Calibri" w:hAnsi="Calibri"/>
+                <w:color w:val="000000"/>
+                <w:sz w:val="22"/>
+                <w:szCs w:val="22"/>
+              </w:rPr>
+            </w:pPr>
+            <w:r>
+              <w:rPr>
+                <w:rFonts w:ascii="Calibri" w:hAnsi="Calibri"/>
+                <w:color w:val="000000"/>
+                <w:sz w:val="22"/>
+                <w:szCs w:val="22"/>
+              </w:rPr>
+              <w:t>0</w:t>
+            </w:r>
+          </w:p>
+        </w:tc>
+        <w:tc>
+          <w:tcPr>
+            <w:tcW w:w="1334" w:type="dxa"/>
+          </w:tcPr>
+          <w:p>
+            <w:pPr>
+              <w:cnfStyle w:val="000000100000" w:firstRow="0" w:lastRow="0" w:firstColumn="0" w:lastColumn="0" w:oddVBand="0" w:evenVBand="0" w:oddHBand="1" w:evenHBand="0" w:firstRowFirstColumn="0" w:firstRowLastColumn="0" w:lastRowFirstColumn="0" w:lastRowLastColumn="0"/>
+              <w:rPr>
+                <w:rFonts w:ascii="Calibri" w:hAnsi="Calibri"/>
+                <w:color w:val="000000"/>
+                <w:sz w:val="22"/>
+                <w:szCs w:val="22"/>
+              </w:rPr>
+            </w:pPr>
+            <w:r>
+              <w:rPr>
+                <w:rFonts w:ascii="Calibri" w:hAnsi="Calibri"/>
+                <w:color w:val="000000"/>
+                <w:sz w:val="22"/>
+                <w:szCs w:val="22"/>
+              </w:rPr>
+              <w:t>0</w:t>
+            </w:r>
+          </w:p>
+        </w:tc>
+        <w:tc>
+          <w:tcPr>
+            <w:tcW w:w="2536" w:type="dxa"/>
             <w:noWrap/>
           </w:tcPr>
           <w:p>
@@ -3705,7 +4979,7 @@
         <w:tc>
           <w:tcPr>
             <w:cnfStyle w:val="001000000000" w:firstRow="0" w:lastRow="0" w:firstColumn="1" w:lastColumn="0" w:oddVBand="0" w:evenVBand="0" w:oddHBand="0" w:evenHBand="0" w:firstRowFirstColumn="0" w:firstRowLastColumn="0" w:lastRowFirstColumn="0" w:lastRowLastColumn="0"/>
-            <w:tcW w:w="895" w:type="dxa"/>
+            <w:tcW w:w="860" w:type="dxa"/>
             <w:noWrap/>
           </w:tcPr>
           <w:p>
@@ -3733,7 +5007,7 @@
         </w:tc>
         <w:tc>
           <w:tcPr>
-            <w:tcW w:w="1080" w:type="dxa"/>
+            <w:tcW w:w="1822" w:type="dxa"/>
             <w:noWrap/>
           </w:tcPr>
           <w:p>
@@ -3760,7 +5034,7 @@
         </w:tc>
         <w:tc>
           <w:tcPr>
-            <w:tcW w:w="1350" w:type="dxa"/>
+            <w:tcW w:w="978" w:type="dxa"/>
             <w:noWrap/>
           </w:tcPr>
           <w:p>
@@ -3786,7 +5060,82 @@
         </w:tc>
         <w:tc>
           <w:tcPr>
-            <w:tcW w:w="3250" w:type="dxa"/>
+            <w:tcW w:w="983" w:type="dxa"/>
+          </w:tcPr>
+          <w:p>
+            <w:pPr>
+              <w:cnfStyle w:val="000000000000" w:firstRow="0" w:lastRow="0" w:firstColumn="0" w:lastColumn="0" w:oddVBand="0" w:evenVBand="0" w:oddHBand="0" w:evenHBand="0" w:firstRowFirstColumn="0" w:firstRowLastColumn="0" w:lastRowFirstColumn="0" w:lastRowLastColumn="0"/>
+              <w:rPr>
+                <w:rFonts w:ascii="Calibri" w:hAnsi="Calibri"/>
+                <w:color w:val="000000"/>
+                <w:sz w:val="22"/>
+                <w:szCs w:val="22"/>
+              </w:rPr>
+            </w:pPr>
+            <w:r>
+              <w:rPr>
+                <w:rFonts w:ascii="Calibri" w:hAnsi="Calibri"/>
+                <w:color w:val="000000"/>
+                <w:sz w:val="22"/>
+                <w:szCs w:val="22"/>
+              </w:rPr>
+              <w:t>0</w:t>
+            </w:r>
+          </w:p>
+        </w:tc>
+        <w:tc>
+          <w:tcPr>
+            <w:tcW w:w="1022" w:type="dxa"/>
+          </w:tcPr>
+          <w:p>
+            <w:pPr>
+              <w:cnfStyle w:val="000000000000" w:firstRow="0" w:lastRow="0" w:firstColumn="0" w:lastColumn="0" w:oddVBand="0" w:evenVBand="0" w:oddHBand="0" w:evenHBand="0" w:firstRowFirstColumn="0" w:firstRowLastColumn="0" w:lastRowFirstColumn="0" w:lastRowLastColumn="0"/>
+              <w:rPr>
+                <w:rFonts w:ascii="Calibri" w:hAnsi="Calibri"/>
+                <w:color w:val="000000"/>
+                <w:sz w:val="22"/>
+                <w:szCs w:val="22"/>
+              </w:rPr>
+            </w:pPr>
+            <w:r>
+              <w:rPr>
+                <w:rFonts w:ascii="Calibri" w:hAnsi="Calibri"/>
+                <w:color w:val="000000"/>
+                <w:sz w:val="22"/>
+                <w:szCs w:val="22"/>
+              </w:rPr>
+              <w:t>0</w:t>
+            </w:r>
+          </w:p>
+        </w:tc>
+        <w:tc>
+          <w:tcPr>
+            <w:tcW w:w="1334" w:type="dxa"/>
+          </w:tcPr>
+          <w:p>
+            <w:pPr>
+              <w:cnfStyle w:val="000000000000" w:firstRow="0" w:lastRow="0" w:firstColumn="0" w:lastColumn="0" w:oddVBand="0" w:evenVBand="0" w:oddHBand="0" w:evenHBand="0" w:firstRowFirstColumn="0" w:firstRowLastColumn="0" w:lastRowFirstColumn="0" w:lastRowLastColumn="0"/>
+              <w:rPr>
+                <w:rFonts w:ascii="Calibri" w:hAnsi="Calibri"/>
+                <w:color w:val="000000"/>
+                <w:sz w:val="22"/>
+                <w:szCs w:val="22"/>
+              </w:rPr>
+            </w:pPr>
+            <w:r>
+              <w:rPr>
+                <w:rFonts w:ascii="Calibri" w:hAnsi="Calibri"/>
+                <w:color w:val="000000"/>
+                <w:sz w:val="22"/>
+                <w:szCs w:val="22"/>
+              </w:rPr>
+              <w:t>0</w:t>
+            </w:r>
+          </w:p>
+        </w:tc>
+        <w:tc>
+          <w:tcPr>
+            <w:tcW w:w="2536" w:type="dxa"/>
             <w:noWrap/>
           </w:tcPr>
           <w:p>
@@ -3936,85 +5285,7 @@
         <w:rPr>
           <w:rFonts w:asciiTheme="majorHAnsi" w:hAnsiTheme="majorHAnsi"/>
         </w:rPr>
-        <w:t>Carbon edge regression parameter (required, included in base data): this dataset was derived from a pantropical analysis of the relationship between forest biomass and distance from forest edge (</w:t>
-      </w:r>
-      <w:r>
-        <w:rPr>
-          <w:rFonts w:asciiTheme="majorHAnsi" w:hAnsiTheme="majorHAnsi"/>
-        </w:rPr>
-        <w:t xml:space="preserve">Chaplin-Kramer et al. </w:t>
-      </w:r>
-      <w:r>
-        <w:rPr>
-          <w:rFonts w:asciiTheme="majorHAnsi" w:hAnsiTheme="majorHAnsi"/>
-          <w:highlight w:val="yellow"/>
-        </w:rPr>
-        <w:t>REF</w:t>
-      </w:r>
-      <w:r>
-        <w:rPr>
-          <w:rFonts w:asciiTheme="majorHAnsi" w:hAnsiTheme="majorHAnsi"/>
-        </w:rPr>
-        <w:t>). The rows contain the coefficients of the unique parameters for each 100 x 100 km subregion across the tropics. This information need not be altered unless you have run a separate regression for your region and have better or updated information.</w:t>
-      </w:r>
-    </w:p>
-    <w:p>
-      <w:pPr>
-        <w:pStyle w:val="ListParagraph"/>
-        <w:rPr>
-          <w:rFonts w:asciiTheme="majorHAnsi" w:hAnsiTheme="majorHAnsi"/>
-        </w:rPr>
-      </w:pPr>
-    </w:p>
-    <w:p>
-      <w:pPr>
-        <w:pStyle w:val="ListParagraph"/>
-        <w:ind w:left="1080"/>
-        <w:rPr>
-          <w:rFonts w:asciiTheme="majorHAnsi" w:hAnsiTheme="majorHAnsi"/>
-        </w:rPr>
-      </w:pPr>
-      <w:r>
-        <w:rPr>
-          <w:rFonts w:asciiTheme="majorHAnsi" w:hAnsiTheme="majorHAnsi"/>
-        </w:rPr>
-        <w:t xml:space="preserve">Name: </w:t>
-      </w:r>
-      <w:r>
-        <w:rPr>
-          <w:rFonts w:asciiTheme="majorHAnsi" w:hAnsiTheme="majorHAnsi"/>
-        </w:rPr>
-        <w:t>carbon_edge_regression_model_parameters</w:t>
-      </w:r>
-      <w:r>
-        <w:rPr>
-          <w:rFonts w:asciiTheme="majorHAnsi" w:hAnsiTheme="majorHAnsi"/>
-        </w:rPr>
-        <w:t>, in the “core data” folder included in the carbon edge model installer</w:t>
-      </w:r>
-    </w:p>
-    <w:p>
-      <w:pPr>
-        <w:pStyle w:val="ListParagraph"/>
-        <w:ind w:left="1080"/>
-        <w:rPr>
-          <w:rFonts w:asciiTheme="majorHAnsi" w:hAnsiTheme="majorHAnsi"/>
-        </w:rPr>
-      </w:pPr>
-    </w:p>
-    <w:p>
-      <w:pPr>
-        <w:pStyle w:val="ListParagraph"/>
-        <w:ind w:left="1080"/>
-        <w:rPr>
-          <w:rFonts w:asciiTheme="majorHAnsi" w:hAnsiTheme="majorHAnsi"/>
-        </w:rPr>
-      </w:pPr>
-      <w:r>
-        <w:rPr>
-          <w:rFonts w:asciiTheme="majorHAnsi" w:hAnsiTheme="majorHAnsi"/>
-        </w:rPr>
-        <w:t>Format: shapefile</w:t>
+        <w:t>Carbon pools to calculate (required, select from menu): user must select either “all carbon pools” or “above ground only”.</w:t>
       </w:r>
     </w:p>
     <w:p>
@@ -4040,50 +5311,7 @@
         <w:rPr>
           <w:rFonts w:asciiTheme="majorHAnsi" w:hAnsiTheme="majorHAnsi"/>
         </w:rPr>
-        <w:t xml:space="preserve">Number of nearest </w:t>
-      </w:r>
-      <w:r>
-        <w:rPr>
-          <w:rFonts w:asciiTheme="majorHAnsi" w:hAnsiTheme="majorHAnsi"/>
-        </w:rPr>
-        <w:t xml:space="preserve">model point </w:t>
-      </w:r>
-      <w:r>
-        <w:rPr>
-          <w:rFonts w:asciiTheme="majorHAnsi" w:hAnsiTheme="majorHAnsi"/>
-        </w:rPr>
-        <w:t xml:space="preserve">to average: </w:t>
-      </w:r>
-      <w:r>
-        <w:rPr>
-          <w:rFonts w:asciiTheme="majorHAnsi" w:hAnsiTheme="majorHAnsi"/>
-        </w:rPr>
-        <w:t xml:space="preserve">used when calculating the biomass in a pixel.  This number determines the </w:t>
-      </w:r>
-      <w:r>
-        <w:rPr>
-          <w:rFonts w:asciiTheme="majorHAnsi" w:hAnsiTheme="majorHAnsi"/>
-        </w:rPr>
-        <w:t xml:space="preserve">number of </w:t>
-      </w:r>
-      <w:r>
-        <w:rPr>
-          <w:rFonts w:asciiTheme="majorHAnsi" w:hAnsiTheme="majorHAnsi"/>
-        </w:rPr>
-        <w:t xml:space="preserve">closest regression models that are used when calculating the total biomass.  Each local model is linearly weighted by distance such that the biomass in the pixel is a function of each of these points with the closest point having the highest effect. </w:t>
-      </w:r>
-      <w:r>
-        <w:rPr>
-          <w:rFonts w:asciiTheme="majorHAnsi" w:hAnsiTheme="majorHAnsi"/>
-        </w:rPr>
-        <w:t xml:space="preserve"> Default value is 10. Higher values smooth the variation in the edge </w:t>
-      </w:r>
-      <w:r>
-        <w:rPr>
-          <w:rFonts w:asciiTheme="majorHAnsi" w:hAnsiTheme="majorHAnsi"/>
-        </w:rPr>
-        <w:lastRenderedPageBreak/>
-        <w:t xml:space="preserve">effect detected in the different grid cells (seen in the carbon edge regression parameter shapefile, input 3) to a greater degree. </w:t>
+        <w:t>Compute forest edge (optional): check this box if edge effects on above-ground biomass should be included. If this box is checked inputs 5-7 are required.</w:t>
       </w:r>
     </w:p>
     <w:p>
@@ -4109,7 +5337,222 @@
         <w:rPr>
           <w:rFonts w:asciiTheme="majorHAnsi" w:hAnsiTheme="majorHAnsi"/>
         </w:rPr>
-        <w:t>Carbon conversion factor: enter the number by which to multiply forest biomass to convert</w:t>
+        <w:lastRenderedPageBreak/>
+        <w:t>Carbon edge regression parameter (</w:t>
+      </w:r>
+      <w:r>
+        <w:rPr>
+          <w:rFonts w:asciiTheme="majorHAnsi" w:hAnsiTheme="majorHAnsi"/>
+        </w:rPr>
+        <w:t>optional</w:t>
+      </w:r>
+      <w:r>
+        <w:rPr>
+          <w:rFonts w:asciiTheme="majorHAnsi" w:hAnsiTheme="majorHAnsi"/>
+        </w:rPr>
+        <w:t>, included in base data): this dataset was derived from a pantropical analysis of the relationship between forest biomass and distance from forest edge (</w:t>
+      </w:r>
+      <w:r>
+        <w:rPr>
+          <w:rFonts w:asciiTheme="majorHAnsi" w:hAnsiTheme="majorHAnsi"/>
+        </w:rPr>
+        <w:t xml:space="preserve">Chaplin-Kramer et al. </w:t>
+      </w:r>
+      <w:r>
+        <w:rPr>
+          <w:rFonts w:asciiTheme="majorHAnsi" w:hAnsiTheme="majorHAnsi"/>
+          <w:highlight w:val="yellow"/>
+        </w:rPr>
+        <w:t>REF</w:t>
+      </w:r>
+      <w:r>
+        <w:rPr>
+          <w:rFonts w:asciiTheme="majorHAnsi" w:hAnsiTheme="majorHAnsi"/>
+        </w:rPr>
+        <w:t>). The rows contain the coefficients of the unique parameters for each 100 x 100 km subregion across the tropics. This information need not be altered unless you have run a separate regression for your region and have better or updated information.</w:t>
+      </w:r>
+    </w:p>
+    <w:p>
+      <w:pPr>
+        <w:pStyle w:val="ListParagraph"/>
+        <w:rPr>
+          <w:rFonts w:asciiTheme="majorHAnsi" w:hAnsiTheme="majorHAnsi"/>
+        </w:rPr>
+      </w:pPr>
+    </w:p>
+    <w:p>
+      <w:pPr>
+        <w:pStyle w:val="ListParagraph"/>
+        <w:ind w:left="1080"/>
+        <w:rPr>
+          <w:rFonts w:asciiTheme="majorHAnsi" w:hAnsiTheme="majorHAnsi"/>
+        </w:rPr>
+      </w:pPr>
+      <w:r>
+        <w:rPr>
+          <w:rFonts w:asciiTheme="majorHAnsi" w:hAnsiTheme="majorHAnsi"/>
+        </w:rPr>
+        <w:t xml:space="preserve">Name: </w:t>
+      </w:r>
+      <w:r>
+        <w:rPr>
+          <w:rFonts w:asciiTheme="majorHAnsi" w:hAnsiTheme="majorHAnsi"/>
+        </w:rPr>
+        <w:t>carbon_edge_regression_model_parameters</w:t>
+      </w:r>
+      <w:r>
+        <w:rPr>
+          <w:rFonts w:asciiTheme="majorHAnsi" w:hAnsiTheme="majorHAnsi"/>
+        </w:rPr>
+        <w:t>, in the “core data” folder included in the carbon edge model installer</w:t>
+      </w:r>
+    </w:p>
+    <w:p>
+      <w:pPr>
+        <w:pStyle w:val="ListParagraph"/>
+        <w:ind w:left="1080"/>
+        <w:rPr>
+          <w:rFonts w:asciiTheme="majorHAnsi" w:hAnsiTheme="majorHAnsi"/>
+        </w:rPr>
+      </w:pPr>
+    </w:p>
+    <w:p>
+      <w:pPr>
+        <w:pStyle w:val="ListParagraph"/>
+        <w:ind w:left="1080"/>
+        <w:rPr>
+          <w:rFonts w:asciiTheme="majorHAnsi" w:hAnsiTheme="majorHAnsi"/>
+        </w:rPr>
+      </w:pPr>
+      <w:r>
+        <w:rPr>
+          <w:rFonts w:asciiTheme="majorHAnsi" w:hAnsiTheme="majorHAnsi"/>
+        </w:rPr>
+        <w:t>Format: shapefile</w:t>
+      </w:r>
+    </w:p>
+    <w:p>
+      <w:pPr>
+        <w:pStyle w:val="ListParagraph"/>
+        <w:rPr>
+          <w:rFonts w:asciiTheme="majorHAnsi" w:hAnsiTheme="majorHAnsi"/>
+        </w:rPr>
+      </w:pPr>
+    </w:p>
+    <w:p>
+      <w:pPr>
+        <w:pStyle w:val="ListParagraph"/>
+        <w:numPr>
+          <w:ilvl w:val="0"/>
+          <w:numId w:val="20"/>
+        </w:numPr>
+        <w:rPr>
+          <w:rFonts w:asciiTheme="majorHAnsi" w:hAnsiTheme="majorHAnsi"/>
+        </w:rPr>
+      </w:pPr>
+      <w:r>
+        <w:rPr>
+          <w:rFonts w:asciiTheme="majorHAnsi" w:hAnsiTheme="majorHAnsi"/>
+        </w:rPr>
+        <w:t xml:space="preserve">Number of nearest </w:t>
+      </w:r>
+      <w:r>
+        <w:rPr>
+          <w:rFonts w:asciiTheme="majorHAnsi" w:hAnsiTheme="majorHAnsi"/>
+        </w:rPr>
+        <w:t xml:space="preserve">model point </w:t>
+      </w:r>
+      <w:r>
+        <w:rPr>
+          <w:rFonts w:asciiTheme="majorHAnsi" w:hAnsiTheme="majorHAnsi"/>
+        </w:rPr>
+        <w:t>to average</w:t>
+      </w:r>
+      <w:r>
+        <w:rPr>
+          <w:rFonts w:asciiTheme="majorHAnsi" w:hAnsiTheme="majorHAnsi"/>
+        </w:rPr>
+        <w:t xml:space="preserve"> (optional)</w:t>
+      </w:r>
+      <w:r>
+        <w:rPr>
+          <w:rFonts w:asciiTheme="majorHAnsi" w:hAnsiTheme="majorHAnsi"/>
+        </w:rPr>
+        <w:t xml:space="preserve">: </w:t>
+      </w:r>
+      <w:r>
+        <w:rPr>
+          <w:rFonts w:asciiTheme="majorHAnsi" w:hAnsiTheme="majorHAnsi"/>
+        </w:rPr>
+        <w:t xml:space="preserve">used when calculating the biomass in a pixel.  This number determines the </w:t>
+      </w:r>
+      <w:r>
+        <w:rPr>
+          <w:rFonts w:asciiTheme="majorHAnsi" w:hAnsiTheme="majorHAnsi"/>
+        </w:rPr>
+        <w:t xml:space="preserve">number of </w:t>
+      </w:r>
+      <w:r>
+        <w:rPr>
+          <w:rFonts w:asciiTheme="majorHAnsi" w:hAnsiTheme="majorHAnsi"/>
+        </w:rPr>
+        <w:t xml:space="preserve">closest regression models that are used when calculating the total biomass.  Each local model is linearly weighted by distance such that the biomass in the pixel is a function of each of these points with the closest point having the highest effect. </w:t>
+      </w:r>
+      <w:r>
+        <w:rPr>
+          <w:rFonts w:asciiTheme="majorHAnsi" w:hAnsiTheme="majorHAnsi"/>
+        </w:rPr>
+        <w:t xml:space="preserve"> Default value is 10. Higher values smooth the variation in the edge effect detected in the different grid cells (seen in the carbon edge regression parameter shapefile, input 3) to a greater degree. </w:t>
+      </w:r>
+    </w:p>
+    <w:p>
+      <w:pPr>
+        <w:pStyle w:val="ListParagraph"/>
+        <w:rPr>
+          <w:rFonts w:asciiTheme="majorHAnsi" w:hAnsiTheme="majorHAnsi"/>
+        </w:rPr>
+      </w:pPr>
+    </w:p>
+    <w:p>
+      <w:pPr>
+        <w:pStyle w:val="ListParagraph"/>
+        <w:numPr>
+          <w:ilvl w:val="0"/>
+          <w:numId w:val="20"/>
+        </w:numPr>
+        <w:rPr>
+          <w:rFonts w:asciiTheme="majorHAnsi" w:hAnsiTheme="majorHAnsi"/>
+        </w:rPr>
+      </w:pPr>
+      <w:r>
+        <w:rPr>
+          <w:rFonts w:asciiTheme="majorHAnsi" w:hAnsiTheme="majorHAnsi"/>
+        </w:rPr>
+        <w:t>Carbon conversion factor</w:t>
+      </w:r>
+      <w:r>
+        <w:rPr>
+          <w:rFonts w:asciiTheme="majorHAnsi" w:hAnsiTheme="majorHAnsi"/>
+        </w:rPr>
+        <w:t xml:space="preserve"> (optional)</w:t>
+      </w:r>
+      <w:r>
+        <w:rPr>
+          <w:rFonts w:asciiTheme="majorHAnsi" w:hAnsiTheme="majorHAnsi"/>
+        </w:rPr>
+        <w:t>: enter the number by which to multiply forest</w:t>
+      </w:r>
+      <w:r>
+        <w:rPr>
+          <w:rFonts w:asciiTheme="majorHAnsi" w:hAnsiTheme="majorHAnsi"/>
+        </w:rPr>
+        <w:t xml:space="preserve"> above-ground</w:t>
+      </w:r>
+      <w:r>
+        <w:rPr>
+          <w:rFonts w:asciiTheme="majorHAnsi" w:hAnsiTheme="majorHAnsi"/>
+        </w:rPr>
+        <w:t xml:space="preserve"> biomass to convert</w:t>
       </w:r>
       <w:r>
         <w:rPr>
@@ -4121,7 +5564,31 @@
         <w:rPr>
           <w:rFonts w:asciiTheme="majorHAnsi" w:hAnsiTheme="majorHAnsi"/>
         </w:rPr>
-        <w:t>). This pertains to forest classes only; values in the biophysical table for non-forest classes should already be in terms of carbon, not biomass.</w:t>
+        <w:t xml:space="preserve">). This pertains to </w:t>
+      </w:r>
+      <w:r>
+        <w:rPr>
+          <w:rFonts w:asciiTheme="majorHAnsi" w:hAnsiTheme="majorHAnsi"/>
+        </w:rPr>
+        <w:t xml:space="preserve">the edge-effects regression parameters </w:t>
+      </w:r>
+      <w:r>
+        <w:rPr>
+          <w:rFonts w:asciiTheme="majorHAnsi" w:hAnsiTheme="majorHAnsi"/>
+        </w:rPr>
+        <w:t xml:space="preserve">only; </w:t>
+      </w:r>
+      <w:r>
+        <w:rPr>
+          <w:rFonts w:asciiTheme="majorHAnsi" w:hAnsiTheme="majorHAnsi"/>
+        </w:rPr>
+        <w:t xml:space="preserve">all </w:t>
+      </w:r>
+      <w:r>
+        <w:rPr>
+          <w:rFonts w:asciiTheme="majorHAnsi" w:hAnsiTheme="majorHAnsi"/>
+        </w:rPr>
+        <w:t>values in the biophysical table should already be in terms of carbon, not biomass.</w:t>
       </w:r>
     </w:p>
     <w:p>
@@ -4481,44 +5948,35 @@
           <w:rFonts w:ascii="Calibri Light" w:hAnsi="Calibri Light" w:cs="Lucida Grande"/>
           <w:color w:val="000000"/>
         </w:rPr>
-        <w:t xml:space="preserve">: a map of </w:t>
-      </w:r>
-      <w:commentRangeStart w:id="1"/>
+        <w:t>: a map of carbon</w:t>
+      </w:r>
       <w:r>
         <w:rPr>
           <w:rFonts w:ascii="Calibri Light" w:hAnsi="Calibri Light" w:cs="Lucida Grande"/>
           <w:color w:val="000000"/>
         </w:rPr>
-        <w:t>carbon</w:t>
+        <w:t xml:space="preserve"> stock</w:t>
       </w:r>
       <w:r>
         <w:rPr>
           <w:rFonts w:ascii="Calibri Light" w:hAnsi="Calibri Light" w:cs="Lucida Grande"/>
           <w:color w:val="000000"/>
         </w:rPr>
-        <w:t xml:space="preserve"> stock</w:t>
+        <w:t xml:space="preserve"> per pixel,</w:t>
       </w:r>
       <w:r>
         <w:rPr>
           <w:rFonts w:ascii="Calibri Light" w:hAnsi="Calibri Light" w:cs="Lucida Grande"/>
           <w:color w:val="000000"/>
         </w:rPr>
-        <w:t xml:space="preserve"> for the region</w:t>
-      </w:r>
-      <w:commentRangeEnd w:id="1"/>
-      <w:r>
-        <w:rPr>
-          <w:rStyle w:val="CommentReference"/>
-          <w:rFonts w:eastAsiaTheme="minorHAnsi"/>
-        </w:rPr>
-        <w:commentReference w:id="1"/>
+        <w:t xml:space="preserve"> with the amount in forest derived from the regression based on distance to forest edge, and the amount in non-forest classes according to the biophysical table.</w:t>
       </w:r>
       <w:r>
         <w:rPr>
           <w:rFonts w:ascii="Calibri Light" w:hAnsi="Calibri Light" w:cs="Lucida Grande"/>
           <w:color w:val="000000"/>
         </w:rPr>
-        <w:t>, with the amount in forest derived from the regression based on distance to forest edge, and the amount in non-forest classes according to the biophysical table.</w:t>
+        <w:t xml:space="preserve"> Note that because the map displays carbon (Mg) per pixel, coarser resolution maps should have higher values for carbon, because the pixel areas are larger.</w:t>
       </w:r>
     </w:p>
     <w:p>
@@ -4578,7 +6036,6 @@
         <w:pStyle w:val="Heading3"/>
       </w:pPr>
       <w:r>
-        <w:lastRenderedPageBreak/>
         <w:t>Intermediate Results</w:t>
       </w:r>
     </w:p>
@@ -5022,7 +6479,6 @@
         <w:rPr>
           <w:rFonts w:asciiTheme="majorHAnsi" w:hAnsiTheme="majorHAnsi"/>
         </w:rPr>
-        <w:lastRenderedPageBreak/>
         <w:t>Laurance, W.F., 2000. Do edge effects occur over large spatial scales? Trends in ecology &amp; evolution 15, 134–135.</w:t>
       </w:r>
     </w:p>
@@ -5108,36 +6564,6 @@
     </w:sectPr>
   </w:body>
 </w:document>
-</file>
-
-<file path=word/comments.xml><?xml version="1.0" encoding="utf-8"?>
-<w:comments xmlns:wpc="http://schemas.microsoft.com/office/word/2010/wordprocessingCanvas" xmlns:mc="http://schemas.openxmlformats.org/markup-compatibility/2006" xmlns:o="urn:schemas-microsoft-com:office:office" xmlns:r="http://schemas.openxmlformats.org/officeDocument/2006/relationships" xmlns:m="http://schemas.openxmlformats.org/officeDocument/2006/math" xmlns:v="urn:schemas-microsoft-com:vml" xmlns:wp14="http://schemas.microsoft.com/office/word/2010/wordprocessingDrawing" xmlns:wp="http://schemas.openxmlformats.org/drawingml/2006/wordprocessingDrawing" xmlns:w10="urn:schemas-microsoft-com:office:word" xmlns:w="http://schemas.openxmlformats.org/wordprocessingml/2006/main" xmlns:w14="http://schemas.microsoft.com/office/word/2010/wordml" xmlns:w15="http://schemas.microsoft.com/office/word/2012/wordml" xmlns:wpg="http://schemas.microsoft.com/office/word/2010/wordprocessingGroup" xmlns:wpi="http://schemas.microsoft.com/office/word/2010/wordprocessingInk" xmlns:wne="http://schemas.microsoft.com/office/word/2006/wordml" xmlns:wps="http://schemas.microsoft.com/office/word/2010/wordprocessingShape" mc:Ignorable="w14 w15 wp14">
-  <w:comment w:id="1" w:author="Becky Chaplin-Kramer" w:date="2015-09-01T07:37:00Z" w:initials="BC">
-    <w:p>
-      <w:pPr>
-        <w:pStyle w:val="CommentText"/>
-      </w:pPr>
-      <w:r>
-        <w:rPr>
-          <w:rStyle w:val="CommentReference"/>
-        </w:rPr>
-        <w:annotationRef/>
-      </w:r>
-      <w:r>
-        <w:t>BECKY -Highlight that this is th</w:t>
-      </w:r>
-      <w:r>
-        <w:t>e actual carbon amount (meaning, if the pixels are bigger they will contain more carbon)?</w:t>
-      </w:r>
-    </w:p>
-  </w:comment>
-</w:comments>
-</file>
-
-<file path=word/commentsExtended.xml><?xml version="1.0" encoding="utf-8"?>
-<w15:commentsEx xmlns:wpc="http://schemas.microsoft.com/office/word/2010/wordprocessingCanvas" xmlns:mc="http://schemas.openxmlformats.org/markup-compatibility/2006" xmlns:o="urn:schemas-microsoft-com:office:office" xmlns:r="http://schemas.openxmlformats.org/officeDocument/2006/relationships" xmlns:m="http://schemas.openxmlformats.org/officeDocument/2006/math" xmlns:v="urn:schemas-microsoft-com:vml" xmlns:wp14="http://schemas.microsoft.com/office/word/2010/wordprocessingDrawing" xmlns:wp="http://schemas.openxmlformats.org/drawingml/2006/wordprocessingDrawing" xmlns:w10="urn:schemas-microsoft-com:office:word" xmlns:w="http://schemas.openxmlformats.org/wordprocessingml/2006/main" xmlns:w14="http://schemas.microsoft.com/office/word/2010/wordml" xmlns:w15="http://schemas.microsoft.com/office/word/2012/wordml" xmlns:wpg="http://schemas.microsoft.com/office/word/2010/wordprocessingGroup" xmlns:wpi="http://schemas.microsoft.com/office/word/2010/wordprocessingInk" xmlns:wne="http://schemas.microsoft.com/office/word/2006/wordml" xmlns:wps="http://schemas.microsoft.com/office/word/2010/wordprocessingShape" mc:Ignorable="w14 w15 wp14">
-  <w15:commentEx w15:paraId="65C6A938" w15:done="0"/>
-</w15:commentsEx>
 </file>
 
 <file path=word/endnotes.xml><?xml version="1.0" encoding="utf-8"?>
@@ -8341,14 +9767,6 @@
     <w:abstractNumId w:val="4"/>
   </w:num>
 </w:numbering>
-</file>
-
-<file path=word/people.xml><?xml version="1.0" encoding="utf-8"?>
-<w15:people xmlns:wpc="http://schemas.microsoft.com/office/word/2010/wordprocessingCanvas" xmlns:mc="http://schemas.openxmlformats.org/markup-compatibility/2006" xmlns:o="urn:schemas-microsoft-com:office:office" xmlns:r="http://schemas.openxmlformats.org/officeDocument/2006/relationships" xmlns:m="http://schemas.openxmlformats.org/officeDocument/2006/math" xmlns:v="urn:schemas-microsoft-com:vml" xmlns:wp14="http://schemas.microsoft.com/office/word/2010/wordprocessingDrawing" xmlns:wp="http://schemas.openxmlformats.org/drawingml/2006/wordprocessingDrawing" xmlns:w10="urn:schemas-microsoft-com:office:word" xmlns:w="http://schemas.openxmlformats.org/wordprocessingml/2006/main" xmlns:w14="http://schemas.microsoft.com/office/word/2010/wordml" xmlns:w15="http://schemas.microsoft.com/office/word/2012/wordml" xmlns:wpg="http://schemas.microsoft.com/office/word/2010/wordprocessingGroup" xmlns:wpi="http://schemas.microsoft.com/office/word/2010/wordprocessingInk" xmlns:wne="http://schemas.microsoft.com/office/word/2006/wordml" xmlns:wps="http://schemas.microsoft.com/office/word/2010/wordprocessingShape" mc:Ignorable="w14 w15 wp14">
-  <w15:person w15:author="Becky Chaplin-Kramer">
-    <w15:presenceInfo w15:providerId="Windows Live" w15:userId="6f0416e539cd29a3"/>
-  </w15:person>
-</w15:people>
 </file>
 
 <file path=word/styles.xml><?xml version="1.0" encoding="utf-8"?>
@@ -9694,7 +11112,7 @@
 </file>
 
 <file path=customXml/itemProps1.xml><?xml version="1.0" encoding="utf-8"?>
-<ds:datastoreItem xmlns:ds="http://schemas.openxmlformats.org/officeDocument/2006/customXml" ds:itemID="{22F7B6BC-E237-4FA4-9D0E-E7FC2A9EDCF9}">
+<ds:datastoreItem xmlns:ds="http://schemas.openxmlformats.org/officeDocument/2006/customXml" ds:itemID="{18145772-C7FC-4565-8EE3-C17BBC579B3D}">
   <ds:schemaRefs>
     <ds:schemaRef ds:uri="http://schemas.openxmlformats.org/officeDocument/2006/bibliography"/>
   </ds:schemaRefs>
@@ -9702,7 +11120,7 @@
 </file>
 
 <file path=customXml/itemProps2.xml><?xml version="1.0" encoding="utf-8"?>
-<ds:datastoreItem xmlns:ds="http://schemas.openxmlformats.org/officeDocument/2006/customXml" ds:itemID="{C21BC431-7701-4727-A5D1-FC294B47BE65}">
+<ds:datastoreItem xmlns:ds="http://schemas.openxmlformats.org/officeDocument/2006/customXml" ds:itemID="{8032296D-EAF1-4A09-A37E-3321A782B8B0}">
   <ds:schemaRefs>
     <ds:schemaRef ds:uri="http://schemas.openxmlformats.org/officeDocument/2006/bibliography"/>
   </ds:schemaRefs>

</xml_diff>

<commit_message>
Let's find out what happens with updates to the forest carbon docx
</commit_message>
<xml_diff>
--- a/source/carbon_edge.docx
+++ b/source/carbon_edge.docx
@@ -1,6 +1,6 @@
 
 <file path=word/document.xml><?xml version="1.0" encoding="utf-8"?>
-<w:document xmlns:wpc="http://schemas.microsoft.com/office/word/2010/wordprocessingCanvas" xmlns:mc="http://schemas.openxmlformats.org/markup-compatibility/2006" xmlns:o="urn:schemas-microsoft-com:office:office" xmlns:r="http://schemas.openxmlformats.org/officeDocument/2006/relationships" xmlns:m="http://schemas.openxmlformats.org/officeDocument/2006/math" xmlns:v="urn:schemas-microsoft-com:vml" xmlns:wp14="http://schemas.microsoft.com/office/word/2010/wordprocessingDrawing" xmlns:wp="http://schemas.openxmlformats.org/drawingml/2006/wordprocessingDrawing" xmlns:w10="urn:schemas-microsoft-com:office:word" xmlns:w="http://schemas.openxmlformats.org/wordprocessingml/2006/main" xmlns:w14="http://schemas.microsoft.com/office/word/2010/wordml" xmlns:w15="http://schemas.microsoft.com/office/word/2012/wordml" xmlns:wpg="http://schemas.microsoft.com/office/word/2010/wordprocessingGroup" xmlns:wpi="http://schemas.microsoft.com/office/word/2010/wordprocessingInk" xmlns:wne="http://schemas.microsoft.com/office/word/2006/wordml" xmlns:wps="http://schemas.microsoft.com/office/word/2010/wordprocessingShape" mc:Ignorable="w14 w15 wp14">
+<w:document xmlns:wpc="http://schemas.microsoft.com/office/word/2010/wordprocessingCanvas" xmlns:mc="http://schemas.openxmlformats.org/markup-compatibility/2006" xmlns:o="urn:schemas-microsoft-com:office:office" xmlns:r="http://schemas.openxmlformats.org/officeDocument/2006/relationships" xmlns:m="http://schemas.openxmlformats.org/officeDocument/2006/math" xmlns:v="urn:schemas-microsoft-com:vml" xmlns:wp14="http://schemas.microsoft.com/office/word/2010/wordprocessingDrawing" xmlns:wp="http://schemas.openxmlformats.org/drawingml/2006/wordprocessingDrawing" xmlns:w10="urn:schemas-microsoft-com:office:word" xmlns:w="http://schemas.openxmlformats.org/wordprocessingml/2006/main" xmlns:w14="http://schemas.microsoft.com/office/word/2010/wordml" xmlns:wpg="http://schemas.microsoft.com/office/word/2010/wordprocessingGroup" xmlns:wpi="http://schemas.microsoft.com/office/word/2010/wordprocessingInk" xmlns:wne="http://schemas.microsoft.com/office/word/2006/wordml" xmlns:wps="http://schemas.microsoft.com/office/word/2010/wordprocessingShape" mc:Ignorable="w14 wp14">
   <w:body>
     <w:p>
       <w:pPr>
@@ -49,7 +49,21 @@
         <w:rPr>
           <w:rFonts w:asciiTheme="majorHAnsi" w:hAnsiTheme="majorHAnsi"/>
         </w:rPr>
-        <w:t xml:space="preserve">The InVEST carbon edge model </w:t>
+        <w:t xml:space="preserve">The InVEST carbon edge </w:t>
+      </w:r>
+      <w:r>
+        <w:rPr>
+          <w:rFonts w:asciiTheme="majorHAnsi" w:hAnsiTheme="majorHAnsi"/>
+        </w:rPr>
+        <w:t xml:space="preserve">effect </w:t>
+      </w:r>
+      <w:bookmarkStart w:id="0" w:name="_GoBack"/>
+      <w:bookmarkEnd w:id="0"/>
+      <w:r>
+        <w:rPr>
+          <w:rFonts w:asciiTheme="majorHAnsi" w:hAnsiTheme="majorHAnsi"/>
+        </w:rPr>
+        <w:t xml:space="preserve">model </w:t>
       </w:r>
       <w:r>
         <w:rPr>
@@ -372,8 +386,6 @@
       <w:r>
         <w:t>How it works</w:t>
       </w:r>
-      <w:bookmarkStart w:id="0" w:name="_GoBack"/>
-      <w:bookmarkEnd w:id="0"/>
     </w:p>
     <w:p>
       <w:pPr>
@@ -6567,7 +6579,7 @@
 </file>
 
 <file path=word/endnotes.xml><?xml version="1.0" encoding="utf-8"?>
-<w:endnotes xmlns:wpc="http://schemas.microsoft.com/office/word/2010/wordprocessingCanvas" xmlns:mc="http://schemas.openxmlformats.org/markup-compatibility/2006" xmlns:o="urn:schemas-microsoft-com:office:office" xmlns:r="http://schemas.openxmlformats.org/officeDocument/2006/relationships" xmlns:m="http://schemas.openxmlformats.org/officeDocument/2006/math" xmlns:v="urn:schemas-microsoft-com:vml" xmlns:wp14="http://schemas.microsoft.com/office/word/2010/wordprocessingDrawing" xmlns:wp="http://schemas.openxmlformats.org/drawingml/2006/wordprocessingDrawing" xmlns:w10="urn:schemas-microsoft-com:office:word" xmlns:w="http://schemas.openxmlformats.org/wordprocessingml/2006/main" xmlns:w14="http://schemas.microsoft.com/office/word/2010/wordml" xmlns:w15="http://schemas.microsoft.com/office/word/2012/wordml" xmlns:wpg="http://schemas.microsoft.com/office/word/2010/wordprocessingGroup" xmlns:wpi="http://schemas.microsoft.com/office/word/2010/wordprocessingInk" xmlns:wne="http://schemas.microsoft.com/office/word/2006/wordml" xmlns:wps="http://schemas.microsoft.com/office/word/2010/wordprocessingShape" mc:Ignorable="w14 w15 wp14">
+<w:endnotes xmlns:wpc="http://schemas.microsoft.com/office/word/2010/wordprocessingCanvas" xmlns:mc="http://schemas.openxmlformats.org/markup-compatibility/2006" xmlns:o="urn:schemas-microsoft-com:office:office" xmlns:r="http://schemas.openxmlformats.org/officeDocument/2006/relationships" xmlns:m="http://schemas.openxmlformats.org/officeDocument/2006/math" xmlns:v="urn:schemas-microsoft-com:vml" xmlns:wp14="http://schemas.microsoft.com/office/word/2010/wordprocessingDrawing" xmlns:wp="http://schemas.openxmlformats.org/drawingml/2006/wordprocessingDrawing" xmlns:w10="urn:schemas-microsoft-com:office:word" xmlns:w="http://schemas.openxmlformats.org/wordprocessingml/2006/main" xmlns:w14="http://schemas.microsoft.com/office/word/2010/wordml" xmlns:wpg="http://schemas.microsoft.com/office/word/2010/wordprocessingGroup" xmlns:wpi="http://schemas.microsoft.com/office/word/2010/wordprocessingInk" xmlns:wne="http://schemas.microsoft.com/office/word/2006/wordml" xmlns:wps="http://schemas.microsoft.com/office/word/2010/wordprocessingShape" mc:Ignorable="w14 wp14">
   <w:endnote w:type="separator" w:id="-1">
     <w:p>
       <w:r>
@@ -6589,7 +6601,7 @@
 </file>
 
 <file path=word/footnotes.xml><?xml version="1.0" encoding="utf-8"?>
-<w:footnotes xmlns:wpc="http://schemas.microsoft.com/office/word/2010/wordprocessingCanvas" xmlns:mc="http://schemas.openxmlformats.org/markup-compatibility/2006" xmlns:o="urn:schemas-microsoft-com:office:office" xmlns:r="http://schemas.openxmlformats.org/officeDocument/2006/relationships" xmlns:m="http://schemas.openxmlformats.org/officeDocument/2006/math" xmlns:v="urn:schemas-microsoft-com:vml" xmlns:wp14="http://schemas.microsoft.com/office/word/2010/wordprocessingDrawing" xmlns:wp="http://schemas.openxmlformats.org/drawingml/2006/wordprocessingDrawing" xmlns:w10="urn:schemas-microsoft-com:office:word" xmlns:w="http://schemas.openxmlformats.org/wordprocessingml/2006/main" xmlns:w14="http://schemas.microsoft.com/office/word/2010/wordml" xmlns:w15="http://schemas.microsoft.com/office/word/2012/wordml" xmlns:wpg="http://schemas.microsoft.com/office/word/2010/wordprocessingGroup" xmlns:wpi="http://schemas.microsoft.com/office/word/2010/wordprocessingInk" xmlns:wne="http://schemas.microsoft.com/office/word/2006/wordml" xmlns:wps="http://schemas.microsoft.com/office/word/2010/wordprocessingShape" mc:Ignorable="w14 w15 wp14">
+<w:footnotes xmlns:wpc="http://schemas.microsoft.com/office/word/2010/wordprocessingCanvas" xmlns:mc="http://schemas.openxmlformats.org/markup-compatibility/2006" xmlns:o="urn:schemas-microsoft-com:office:office" xmlns:r="http://schemas.openxmlformats.org/officeDocument/2006/relationships" xmlns:m="http://schemas.openxmlformats.org/officeDocument/2006/math" xmlns:v="urn:schemas-microsoft-com:vml" xmlns:wp14="http://schemas.microsoft.com/office/word/2010/wordprocessingDrawing" xmlns:wp="http://schemas.openxmlformats.org/drawingml/2006/wordprocessingDrawing" xmlns:w10="urn:schemas-microsoft-com:office:word" xmlns:w="http://schemas.openxmlformats.org/wordprocessingml/2006/main" xmlns:w14="http://schemas.microsoft.com/office/word/2010/wordml" xmlns:wpg="http://schemas.microsoft.com/office/word/2010/wordprocessingGroup" xmlns:wpi="http://schemas.microsoft.com/office/word/2010/wordprocessingInk" xmlns:wne="http://schemas.microsoft.com/office/word/2006/wordml" xmlns:wps="http://schemas.microsoft.com/office/word/2010/wordprocessingShape" mc:Ignorable="w14 wp14">
   <w:footnote w:type="separator" w:id="-1">
     <w:p>
       <w:r>
@@ -6611,8 +6623,8 @@
 </file>
 
 <file path=word/numbering.xml><?xml version="1.0" encoding="utf-8"?>
-<w:numbering xmlns:wpc="http://schemas.microsoft.com/office/word/2010/wordprocessingCanvas" xmlns:mc="http://schemas.openxmlformats.org/markup-compatibility/2006" xmlns:o="urn:schemas-microsoft-com:office:office" xmlns:r="http://schemas.openxmlformats.org/officeDocument/2006/relationships" xmlns:m="http://schemas.openxmlformats.org/officeDocument/2006/math" xmlns:v="urn:schemas-microsoft-com:vml" xmlns:wp14="http://schemas.microsoft.com/office/word/2010/wordprocessingDrawing" xmlns:wp="http://schemas.openxmlformats.org/drawingml/2006/wordprocessingDrawing" xmlns:w10="urn:schemas-microsoft-com:office:word" xmlns:w="http://schemas.openxmlformats.org/wordprocessingml/2006/main" xmlns:w14="http://schemas.microsoft.com/office/word/2010/wordml" xmlns:w15="http://schemas.microsoft.com/office/word/2012/wordml" xmlns:wpg="http://schemas.microsoft.com/office/word/2010/wordprocessingGroup" xmlns:wpi="http://schemas.microsoft.com/office/word/2010/wordprocessingInk" xmlns:wne="http://schemas.microsoft.com/office/word/2006/wordml" xmlns:wps="http://schemas.microsoft.com/office/word/2010/wordprocessingShape" mc:Ignorable="w14 w15 wp14">
-  <w:abstractNum w:abstractNumId="0" w15:restartNumberingAfterBreak="0">
+<w:numbering xmlns:wpc="http://schemas.microsoft.com/office/word/2010/wordprocessingCanvas" xmlns:mc="http://schemas.openxmlformats.org/markup-compatibility/2006" xmlns:o="urn:schemas-microsoft-com:office:office" xmlns:r="http://schemas.openxmlformats.org/officeDocument/2006/relationships" xmlns:m="http://schemas.openxmlformats.org/officeDocument/2006/math" xmlns:v="urn:schemas-microsoft-com:vml" xmlns:wp14="http://schemas.microsoft.com/office/word/2010/wordprocessingDrawing" xmlns:wp="http://schemas.openxmlformats.org/drawingml/2006/wordprocessingDrawing" xmlns:w10="urn:schemas-microsoft-com:office:word" xmlns:w="http://schemas.openxmlformats.org/wordprocessingml/2006/main" xmlns:w14="http://schemas.microsoft.com/office/word/2010/wordml" xmlns:wpg="http://schemas.microsoft.com/office/word/2010/wordprocessingGroup" xmlns:wpi="http://schemas.microsoft.com/office/word/2010/wordprocessingInk" xmlns:wne="http://schemas.microsoft.com/office/word/2006/wordml" xmlns:wps="http://schemas.microsoft.com/office/word/2010/wordprocessingShape" mc:Ignorable="w14 wp14">
+  <w:abstractNum w:abstractNumId="0">
     <w:nsid w:val="0379613A"/>
     <w:multiLevelType w:val="hybridMultilevel"/>
     <w:tmpl w:val="5802DCA8"/>
@@ -6698,7 +6710,7 @@
       </w:pPr>
     </w:lvl>
   </w:abstractNum>
-  <w:abstractNum w:abstractNumId="1" w15:restartNumberingAfterBreak="0">
+  <w:abstractNum w:abstractNumId="1">
     <w:nsid w:val="1E973092"/>
     <w:multiLevelType w:val="multilevel"/>
     <w:tmpl w:val="174C45C4"/>
@@ -6847,7 +6859,7 @@
       </w:rPr>
     </w:lvl>
   </w:abstractNum>
-  <w:abstractNum w:abstractNumId="2" w15:restartNumberingAfterBreak="0">
+  <w:abstractNum w:abstractNumId="2">
     <w:nsid w:val="26E55A69"/>
     <w:multiLevelType w:val="hybridMultilevel"/>
     <w:tmpl w:val="7BC4B14E"/>
@@ -6987,7 +6999,7 @@
       </w:rPr>
     </w:lvl>
   </w:abstractNum>
-  <w:abstractNum w:abstractNumId="3" w15:restartNumberingAfterBreak="0">
+  <w:abstractNum w:abstractNumId="3">
     <w:nsid w:val="2ACA337C"/>
     <w:multiLevelType w:val="hybridMultilevel"/>
     <w:tmpl w:val="CBF881AE"/>
@@ -7127,7 +7139,7 @@
       </w:rPr>
     </w:lvl>
   </w:abstractNum>
-  <w:abstractNum w:abstractNumId="4" w15:restartNumberingAfterBreak="0">
+  <w:abstractNum w:abstractNumId="4">
     <w:nsid w:val="2C4D5207"/>
     <w:multiLevelType w:val="hybridMultilevel"/>
     <w:tmpl w:val="E604D050"/>
@@ -7239,7 +7251,7 @@
       </w:rPr>
     </w:lvl>
   </w:abstractNum>
-  <w:abstractNum w:abstractNumId="5" w15:restartNumberingAfterBreak="0">
+  <w:abstractNum w:abstractNumId="5">
     <w:nsid w:val="2CA61C02"/>
     <w:multiLevelType w:val="hybridMultilevel"/>
     <w:tmpl w:val="F7FC0796"/>
@@ -7352,7 +7364,7 @@
       </w:rPr>
     </w:lvl>
   </w:abstractNum>
-  <w:abstractNum w:abstractNumId="6" w15:restartNumberingAfterBreak="0">
+  <w:abstractNum w:abstractNumId="6">
     <w:nsid w:val="31721F4E"/>
     <w:multiLevelType w:val="hybridMultilevel"/>
     <w:tmpl w:val="33B866E6"/>
@@ -7438,7 +7450,7 @@
       </w:pPr>
     </w:lvl>
   </w:abstractNum>
-  <w:abstractNum w:abstractNumId="7" w15:restartNumberingAfterBreak="0">
+  <w:abstractNum w:abstractNumId="7">
     <w:nsid w:val="35874C41"/>
     <w:multiLevelType w:val="hybridMultilevel"/>
     <w:tmpl w:val="E514BED0"/>
@@ -7551,7 +7563,7 @@
       </w:rPr>
     </w:lvl>
   </w:abstractNum>
-  <w:abstractNum w:abstractNumId="8" w15:restartNumberingAfterBreak="0">
+  <w:abstractNum w:abstractNumId="8">
     <w:nsid w:val="360944F3"/>
     <w:multiLevelType w:val="hybridMultilevel"/>
     <w:tmpl w:val="9A902244"/>
@@ -7663,7 +7675,7 @@
       </w:rPr>
     </w:lvl>
   </w:abstractNum>
-  <w:abstractNum w:abstractNumId="9" w15:restartNumberingAfterBreak="0">
+  <w:abstractNum w:abstractNumId="9">
     <w:nsid w:val="38F12DDA"/>
     <w:multiLevelType w:val="hybridMultilevel"/>
     <w:tmpl w:val="960A93E6"/>
@@ -7752,7 +7764,7 @@
       </w:pPr>
     </w:lvl>
   </w:abstractNum>
-  <w:abstractNum w:abstractNumId="10" w15:restartNumberingAfterBreak="0">
+  <w:abstractNum w:abstractNumId="10">
     <w:nsid w:val="39E67C70"/>
     <w:multiLevelType w:val="hybridMultilevel"/>
     <w:tmpl w:val="3ADEE0C4"/>
@@ -7892,7 +7904,7 @@
       </w:rPr>
     </w:lvl>
   </w:abstractNum>
-  <w:abstractNum w:abstractNumId="11" w15:restartNumberingAfterBreak="0">
+  <w:abstractNum w:abstractNumId="11">
     <w:nsid w:val="3B196EF5"/>
     <w:multiLevelType w:val="hybridMultilevel"/>
     <w:tmpl w:val="983245C2"/>
@@ -7981,7 +7993,7 @@
       </w:pPr>
     </w:lvl>
   </w:abstractNum>
-  <w:abstractNum w:abstractNumId="12" w15:restartNumberingAfterBreak="0">
+  <w:abstractNum w:abstractNumId="12">
     <w:nsid w:val="3BD47F59"/>
     <w:multiLevelType w:val="hybridMultilevel"/>
     <w:tmpl w:val="977ABEB2"/>
@@ -8121,7 +8133,7 @@
       </w:rPr>
     </w:lvl>
   </w:abstractNum>
-  <w:abstractNum w:abstractNumId="13" w15:restartNumberingAfterBreak="0">
+  <w:abstractNum w:abstractNumId="13">
     <w:nsid w:val="3C610A3B"/>
     <w:multiLevelType w:val="hybridMultilevel"/>
     <w:tmpl w:val="51383E90"/>
@@ -8233,7 +8245,7 @@
       </w:pPr>
     </w:lvl>
   </w:abstractNum>
-  <w:abstractNum w:abstractNumId="14" w15:restartNumberingAfterBreak="0">
+  <w:abstractNum w:abstractNumId="14">
     <w:nsid w:val="40025128"/>
     <w:multiLevelType w:val="multilevel"/>
     <w:tmpl w:val="3F7255E6"/>
@@ -8382,7 +8394,7 @@
       </w:rPr>
     </w:lvl>
   </w:abstractNum>
-  <w:abstractNum w:abstractNumId="15" w15:restartNumberingAfterBreak="0">
+  <w:abstractNum w:abstractNumId="15">
     <w:nsid w:val="44134E6A"/>
     <w:multiLevelType w:val="multilevel"/>
     <w:tmpl w:val="064833CC"/>
@@ -8495,7 +8507,7 @@
       </w:pPr>
     </w:lvl>
   </w:abstractNum>
-  <w:abstractNum w:abstractNumId="16" w15:restartNumberingAfterBreak="0">
+  <w:abstractNum w:abstractNumId="16">
     <w:nsid w:val="487E3E58"/>
     <w:multiLevelType w:val="hybridMultilevel"/>
     <w:tmpl w:val="EC203BD4"/>
@@ -8635,7 +8647,7 @@
       </w:rPr>
     </w:lvl>
   </w:abstractNum>
-  <w:abstractNum w:abstractNumId="17" w15:restartNumberingAfterBreak="0">
+  <w:abstractNum w:abstractNumId="17">
     <w:nsid w:val="498125E5"/>
     <w:multiLevelType w:val="hybridMultilevel"/>
     <w:tmpl w:val="E3CA7CD4"/>
@@ -8724,7 +8736,7 @@
       </w:pPr>
     </w:lvl>
   </w:abstractNum>
-  <w:abstractNum w:abstractNumId="18" w15:restartNumberingAfterBreak="0">
+  <w:abstractNum w:abstractNumId="18">
     <w:nsid w:val="4F9B3576"/>
     <w:multiLevelType w:val="hybridMultilevel"/>
     <w:tmpl w:val="91B2C240"/>
@@ -8836,7 +8848,7 @@
       </w:rPr>
     </w:lvl>
   </w:abstractNum>
-  <w:abstractNum w:abstractNumId="19" w15:restartNumberingAfterBreak="0">
+  <w:abstractNum w:abstractNumId="19">
     <w:nsid w:val="55706E08"/>
     <w:multiLevelType w:val="hybridMultilevel"/>
     <w:tmpl w:val="7832B508"/>
@@ -8925,7 +8937,7 @@
       </w:pPr>
     </w:lvl>
   </w:abstractNum>
-  <w:abstractNum w:abstractNumId="20" w15:restartNumberingAfterBreak="0">
+  <w:abstractNum w:abstractNumId="20">
     <w:nsid w:val="5944457B"/>
     <w:multiLevelType w:val="hybridMultilevel"/>
     <w:tmpl w:val="718C9826"/>
@@ -9037,7 +9049,7 @@
       </w:rPr>
     </w:lvl>
   </w:abstractNum>
-  <w:abstractNum w:abstractNumId="21" w15:restartNumberingAfterBreak="0">
+  <w:abstractNum w:abstractNumId="21">
     <w:nsid w:val="5ED56C2E"/>
     <w:multiLevelType w:val="multilevel"/>
     <w:tmpl w:val="E8A6E0C6"/>
@@ -9186,7 +9198,7 @@
       </w:rPr>
     </w:lvl>
   </w:abstractNum>
-  <w:abstractNum w:abstractNumId="22" w15:restartNumberingAfterBreak="0">
+  <w:abstractNum w:abstractNumId="22">
     <w:nsid w:val="739027B2"/>
     <w:multiLevelType w:val="hybridMultilevel"/>
     <w:tmpl w:val="4BF0CA24"/>
@@ -9299,7 +9311,7 @@
       </w:rPr>
     </w:lvl>
   </w:abstractNum>
-  <w:abstractNum w:abstractNumId="23" w15:restartNumberingAfterBreak="0">
+  <w:abstractNum w:abstractNumId="23">
     <w:nsid w:val="77B957DA"/>
     <w:multiLevelType w:val="hybridMultilevel"/>
     <w:tmpl w:val="327AD446"/>
@@ -9439,7 +9451,7 @@
       </w:rPr>
     </w:lvl>
   </w:abstractNum>
-  <w:abstractNum w:abstractNumId="24" w15:restartNumberingAfterBreak="0">
+  <w:abstractNum w:abstractNumId="24">
     <w:nsid w:val="79E33CC4"/>
     <w:multiLevelType w:val="hybridMultilevel"/>
     <w:tmpl w:val="E520B634"/>
@@ -9525,7 +9537,7 @@
       </w:pPr>
     </w:lvl>
   </w:abstractNum>
-  <w:abstractNum w:abstractNumId="25" w15:restartNumberingAfterBreak="0">
+  <w:abstractNum w:abstractNumId="25">
     <w:nsid w:val="7D72596F"/>
     <w:multiLevelType w:val="hybridMultilevel"/>
     <w:tmpl w:val="69509EDA"/>
@@ -9770,7 +9782,7 @@
 </file>
 
 <file path=word/styles.xml><?xml version="1.0" encoding="utf-8"?>
-<w:styles xmlns:mc="http://schemas.openxmlformats.org/markup-compatibility/2006" xmlns:r="http://schemas.openxmlformats.org/officeDocument/2006/relationships" xmlns:w="http://schemas.openxmlformats.org/wordprocessingml/2006/main" xmlns:w14="http://schemas.microsoft.com/office/word/2010/wordml" xmlns:w15="http://schemas.microsoft.com/office/word/2012/wordml" mc:Ignorable="w14 w15">
+<w:styles xmlns:mc="http://schemas.openxmlformats.org/markup-compatibility/2006" xmlns:r="http://schemas.openxmlformats.org/officeDocument/2006/relationships" xmlns:w="http://schemas.openxmlformats.org/wordprocessingml/2006/main" xmlns:w14="http://schemas.microsoft.com/office/word/2010/wordml" mc:Ignorable="w14">
   <w:docDefaults>
     <w:rPrDefault>
       <w:rPr>
@@ -9786,378 +9798,144 @@
       </w:pPr>
     </w:pPrDefault>
   </w:docDefaults>
-  <w:latentStyles w:defLockedState="0" w:defUIPriority="99" w:defSemiHidden="0" w:defUnhideWhenUsed="0" w:defQFormat="0" w:count="371">
-    <w:lsdException w:name="Normal" w:uiPriority="0" w:qFormat="1"/>
-    <w:lsdException w:name="heading 1" w:uiPriority="9" w:qFormat="1"/>
-    <w:lsdException w:name="heading 2" w:semiHidden="1" w:uiPriority="9" w:unhideWhenUsed="1" w:qFormat="1"/>
-    <w:lsdException w:name="heading 3" w:semiHidden="1" w:uiPriority="9" w:unhideWhenUsed="1" w:qFormat="1"/>
-    <w:lsdException w:name="heading 4" w:semiHidden="1" w:uiPriority="9" w:unhideWhenUsed="1" w:qFormat="1"/>
-    <w:lsdException w:name="heading 5" w:semiHidden="1" w:uiPriority="9" w:unhideWhenUsed="1" w:qFormat="1"/>
-    <w:lsdException w:name="heading 6" w:semiHidden="1" w:uiPriority="9" w:unhideWhenUsed="1" w:qFormat="1"/>
-    <w:lsdException w:name="heading 7" w:semiHidden="1" w:uiPriority="9" w:unhideWhenUsed="1" w:qFormat="1"/>
-    <w:lsdException w:name="heading 8" w:semiHidden="1" w:uiPriority="9" w:unhideWhenUsed="1" w:qFormat="1"/>
-    <w:lsdException w:name="heading 9" w:semiHidden="1" w:uiPriority="9" w:unhideWhenUsed="1" w:qFormat="1"/>
-    <w:lsdException w:name="index 1" w:semiHidden="1" w:unhideWhenUsed="1"/>
-    <w:lsdException w:name="index 2" w:semiHidden="1" w:unhideWhenUsed="1"/>
-    <w:lsdException w:name="index 3" w:semiHidden="1" w:unhideWhenUsed="1"/>
-    <w:lsdException w:name="index 4" w:semiHidden="1" w:unhideWhenUsed="1"/>
-    <w:lsdException w:name="index 5" w:semiHidden="1" w:unhideWhenUsed="1"/>
-    <w:lsdException w:name="index 6" w:semiHidden="1" w:unhideWhenUsed="1"/>
-    <w:lsdException w:name="index 7" w:semiHidden="1" w:unhideWhenUsed="1"/>
-    <w:lsdException w:name="index 8" w:semiHidden="1" w:unhideWhenUsed="1"/>
-    <w:lsdException w:name="index 9" w:semiHidden="1" w:unhideWhenUsed="1"/>
-    <w:lsdException w:name="toc 1" w:semiHidden="1" w:uiPriority="39" w:unhideWhenUsed="1"/>
-    <w:lsdException w:name="toc 2" w:semiHidden="1" w:uiPriority="39" w:unhideWhenUsed="1"/>
-    <w:lsdException w:name="toc 3" w:semiHidden="1" w:uiPriority="39" w:unhideWhenUsed="1"/>
-    <w:lsdException w:name="toc 4" w:semiHidden="1" w:uiPriority="39" w:unhideWhenUsed="1"/>
-    <w:lsdException w:name="toc 5" w:semiHidden="1" w:uiPriority="39" w:unhideWhenUsed="1"/>
-    <w:lsdException w:name="toc 6" w:semiHidden="1" w:uiPriority="39" w:unhideWhenUsed="1"/>
-    <w:lsdException w:name="toc 7" w:semiHidden="1" w:uiPriority="39" w:unhideWhenUsed="1"/>
-    <w:lsdException w:name="toc 8" w:semiHidden="1" w:uiPriority="39" w:unhideWhenUsed="1"/>
-    <w:lsdException w:name="toc 9" w:semiHidden="1" w:uiPriority="39" w:unhideWhenUsed="1"/>
-    <w:lsdException w:name="Normal Indent" w:semiHidden="1" w:unhideWhenUsed="1"/>
-    <w:lsdException w:name="footnote text" w:semiHidden="1" w:unhideWhenUsed="1"/>
-    <w:lsdException w:name="annotation text" w:semiHidden="1" w:unhideWhenUsed="1"/>
-    <w:lsdException w:name="header" w:semiHidden="1" w:unhideWhenUsed="1"/>
-    <w:lsdException w:name="footer" w:semiHidden="1" w:unhideWhenUsed="1"/>
-    <w:lsdException w:name="index heading" w:semiHidden="1" w:unhideWhenUsed="1"/>
-    <w:lsdException w:name="caption" w:semiHidden="1" w:uiPriority="35" w:unhideWhenUsed="1" w:qFormat="1"/>
-    <w:lsdException w:name="table of figures" w:semiHidden="1" w:unhideWhenUsed="1"/>
-    <w:lsdException w:name="envelope address" w:semiHidden="1" w:unhideWhenUsed="1"/>
-    <w:lsdException w:name="envelope return" w:semiHidden="1" w:unhideWhenUsed="1"/>
-    <w:lsdException w:name="footnote reference" w:semiHidden="1" w:unhideWhenUsed="1"/>
-    <w:lsdException w:name="annotation reference" w:semiHidden="1" w:unhideWhenUsed="1"/>
-    <w:lsdException w:name="line number" w:semiHidden="1" w:unhideWhenUsed="1"/>
-    <w:lsdException w:name="page number" w:semiHidden="1" w:unhideWhenUsed="1"/>
-    <w:lsdException w:name="endnote reference" w:semiHidden="1" w:unhideWhenUsed="1"/>
-    <w:lsdException w:name="endnote text" w:semiHidden="1" w:unhideWhenUsed="1"/>
-    <w:lsdException w:name="table of authorities" w:semiHidden="1" w:unhideWhenUsed="1"/>
-    <w:lsdException w:name="macro" w:semiHidden="1" w:unhideWhenUsed="1"/>
-    <w:lsdException w:name="toa heading" w:semiHidden="1" w:unhideWhenUsed="1"/>
-    <w:lsdException w:name="List" w:semiHidden="1" w:unhideWhenUsed="1"/>
-    <w:lsdException w:name="List Bullet" w:semiHidden="1" w:unhideWhenUsed="1"/>
-    <w:lsdException w:name="List Number" w:semiHidden="1" w:unhideWhenUsed="1"/>
-    <w:lsdException w:name="List 2" w:semiHidden="1" w:unhideWhenUsed="1"/>
-    <w:lsdException w:name="List 3" w:semiHidden="1" w:unhideWhenUsed="1"/>
-    <w:lsdException w:name="List 4" w:semiHidden="1" w:unhideWhenUsed="1"/>
-    <w:lsdException w:name="List 5" w:semiHidden="1" w:unhideWhenUsed="1"/>
-    <w:lsdException w:name="List Bullet 2" w:semiHidden="1" w:unhideWhenUsed="1"/>
-    <w:lsdException w:name="List Bullet 3" w:semiHidden="1" w:unhideWhenUsed="1"/>
-    <w:lsdException w:name="List Bullet 4" w:semiHidden="1" w:unhideWhenUsed="1"/>
-    <w:lsdException w:name="List Bullet 5" w:semiHidden="1" w:unhideWhenUsed="1"/>
-    <w:lsdException w:name="List Number 2" w:semiHidden="1" w:unhideWhenUsed="1"/>
-    <w:lsdException w:name="List Number 3" w:semiHidden="1" w:unhideWhenUsed="1"/>
-    <w:lsdException w:name="List Number 4" w:semiHidden="1" w:unhideWhenUsed="1"/>
-    <w:lsdException w:name="List Number 5" w:semiHidden="1" w:unhideWhenUsed="1"/>
-    <w:lsdException w:name="Title" w:uiPriority="10" w:qFormat="1"/>
-    <w:lsdException w:name="Closing" w:semiHidden="1" w:unhideWhenUsed="1"/>
-    <w:lsdException w:name="Signature" w:semiHidden="1" w:unhideWhenUsed="1"/>
-    <w:lsdException w:name="Default Paragraph Font" w:semiHidden="1" w:uiPriority="1" w:unhideWhenUsed="1"/>
-    <w:lsdException w:name="Body Text" w:semiHidden="1" w:unhideWhenUsed="1"/>
-    <w:lsdException w:name="Body Text Indent" w:semiHidden="1" w:unhideWhenUsed="1"/>
-    <w:lsdException w:name="List Continue" w:semiHidden="1" w:unhideWhenUsed="1"/>
-    <w:lsdException w:name="List Continue 2" w:semiHidden="1" w:unhideWhenUsed="1"/>
-    <w:lsdException w:name="List Continue 3" w:semiHidden="1" w:unhideWhenUsed="1"/>
-    <w:lsdException w:name="List Continue 4" w:semiHidden="1" w:unhideWhenUsed="1"/>
-    <w:lsdException w:name="List Continue 5" w:semiHidden="1" w:unhideWhenUsed="1"/>
-    <w:lsdException w:name="Message Header" w:semiHidden="1" w:unhideWhenUsed="1"/>
-    <w:lsdException w:name="Subtitle" w:uiPriority="11" w:qFormat="1"/>
-    <w:lsdException w:name="Salutation" w:semiHidden="1" w:unhideWhenUsed="1"/>
-    <w:lsdException w:name="Date" w:semiHidden="1" w:unhideWhenUsed="1"/>
-    <w:lsdException w:name="Body Text First Indent" w:semiHidden="1" w:unhideWhenUsed="1"/>
-    <w:lsdException w:name="Body Text First Indent 2" w:semiHidden="1" w:unhideWhenUsed="1"/>
-    <w:lsdException w:name="Note Heading" w:semiHidden="1" w:unhideWhenUsed="1"/>
-    <w:lsdException w:name="Body Text 2" w:semiHidden="1" w:unhideWhenUsed="1"/>
-    <w:lsdException w:name="Body Text 3" w:semiHidden="1" w:unhideWhenUsed="1"/>
-    <w:lsdException w:name="Body Text Indent 2" w:semiHidden="1" w:unhideWhenUsed="1"/>
-    <w:lsdException w:name="Body Text Indent 3" w:semiHidden="1" w:unhideWhenUsed="1"/>
-    <w:lsdException w:name="Block Text" w:semiHidden="1" w:unhideWhenUsed="1"/>
-    <w:lsdException w:name="Hyperlink" w:semiHidden="1" w:unhideWhenUsed="1"/>
-    <w:lsdException w:name="FollowedHyperlink" w:semiHidden="1" w:unhideWhenUsed="1"/>
-    <w:lsdException w:name="Strong" w:uiPriority="22" w:qFormat="1"/>
-    <w:lsdException w:name="Emphasis" w:uiPriority="20" w:qFormat="1"/>
-    <w:lsdException w:name="Document Map" w:semiHidden="1" w:unhideWhenUsed="1"/>
-    <w:lsdException w:name="Plain Text" w:semiHidden="1" w:unhideWhenUsed="1"/>
-    <w:lsdException w:name="E-mail Signature" w:semiHidden="1" w:unhideWhenUsed="1"/>
-    <w:lsdException w:name="HTML Top of Form" w:semiHidden="1" w:unhideWhenUsed="1"/>
-    <w:lsdException w:name="HTML Bottom of Form" w:semiHidden="1" w:unhideWhenUsed="1"/>
-    <w:lsdException w:name="Normal (Web)" w:semiHidden="1" w:unhideWhenUsed="1"/>
-    <w:lsdException w:name="HTML Acronym" w:semiHidden="1" w:unhideWhenUsed="1"/>
-    <w:lsdException w:name="HTML Address" w:semiHidden="1" w:unhideWhenUsed="1"/>
-    <w:lsdException w:name="HTML Cite" w:semiHidden="1" w:unhideWhenUsed="1"/>
-    <w:lsdException w:name="HTML Code" w:semiHidden="1" w:unhideWhenUsed="1"/>
-    <w:lsdException w:name="HTML Definition" w:semiHidden="1" w:unhideWhenUsed="1"/>
-    <w:lsdException w:name="HTML Keyboard" w:semiHidden="1" w:unhideWhenUsed="1"/>
-    <w:lsdException w:name="HTML Preformatted" w:semiHidden="1" w:unhideWhenUsed="1"/>
-    <w:lsdException w:name="HTML Sample" w:semiHidden="1" w:unhideWhenUsed="1"/>
-    <w:lsdException w:name="HTML Typewriter" w:semiHidden="1" w:unhideWhenUsed="1"/>
-    <w:lsdException w:name="HTML Variable" w:semiHidden="1" w:unhideWhenUsed="1"/>
-    <w:lsdException w:name="Normal Table" w:semiHidden="1" w:unhideWhenUsed="1"/>
-    <w:lsdException w:name="annotation subject" w:semiHidden="1" w:unhideWhenUsed="1"/>
-    <w:lsdException w:name="No List" w:semiHidden="1" w:unhideWhenUsed="1"/>
-    <w:lsdException w:name="Outline List 1" w:semiHidden="1" w:unhideWhenUsed="1"/>
-    <w:lsdException w:name="Outline List 2" w:semiHidden="1" w:unhideWhenUsed="1"/>
-    <w:lsdException w:name="Outline List 3" w:semiHidden="1" w:unhideWhenUsed="1"/>
-    <w:lsdException w:name="Table Simple 1" w:semiHidden="1" w:unhideWhenUsed="1"/>
-    <w:lsdException w:name="Table Simple 2" w:semiHidden="1" w:unhideWhenUsed="1"/>
-    <w:lsdException w:name="Table Simple 3" w:semiHidden="1" w:unhideWhenUsed="1"/>
-    <w:lsdException w:name="Table Classic 1" w:semiHidden="1" w:unhideWhenUsed="1"/>
-    <w:lsdException w:name="Table Classic 2" w:semiHidden="1" w:unhideWhenUsed="1"/>
-    <w:lsdException w:name="Table Classic 3" w:semiHidden="1" w:unhideWhenUsed="1"/>
-    <w:lsdException w:name="Table Classic 4" w:semiHidden="1" w:unhideWhenUsed="1"/>
-    <w:lsdException w:name="Table Colorful 1" w:semiHidden="1" w:unhideWhenUsed="1"/>
-    <w:lsdException w:name="Table Colorful 2" w:semiHidden="1" w:unhideWhenUsed="1"/>
-    <w:lsdException w:name="Table Colorful 3" w:semiHidden="1" w:unhideWhenUsed="1"/>
-    <w:lsdException w:name="Table Columns 1" w:semiHidden="1" w:unhideWhenUsed="1"/>
-    <w:lsdException w:name="Table Columns 2" w:semiHidden="1" w:unhideWhenUsed="1"/>
-    <w:lsdException w:name="Table Columns 3" w:semiHidden="1" w:unhideWhenUsed="1"/>
-    <w:lsdException w:name="Table Columns 4" w:semiHidden="1" w:unhideWhenUsed="1"/>
-    <w:lsdException w:name="Table Columns 5" w:semiHidden="1" w:unhideWhenUsed="1"/>
-    <w:lsdException w:name="Table Grid 1" w:semiHidden="1" w:unhideWhenUsed="1"/>
-    <w:lsdException w:name="Table Grid 2" w:semiHidden="1" w:unhideWhenUsed="1"/>
-    <w:lsdException w:name="Table Grid 3" w:semiHidden="1" w:unhideWhenUsed="1"/>
-    <w:lsdException w:name="Table Grid 4" w:semiHidden="1" w:unhideWhenUsed="1"/>
-    <w:lsdException w:name="Table Grid 5" w:semiHidden="1" w:unhideWhenUsed="1"/>
-    <w:lsdException w:name="Table Grid 6" w:semiHidden="1" w:unhideWhenUsed="1"/>
-    <w:lsdException w:name="Table Grid 7" w:semiHidden="1" w:unhideWhenUsed="1"/>
-    <w:lsdException w:name="Table Grid 8" w:semiHidden="1" w:unhideWhenUsed="1"/>
-    <w:lsdException w:name="Table List 1" w:semiHidden="1" w:unhideWhenUsed="1"/>
-    <w:lsdException w:name="Table List 2" w:semiHidden="1" w:unhideWhenUsed="1"/>
-    <w:lsdException w:name="Table List 3" w:semiHidden="1" w:unhideWhenUsed="1"/>
-    <w:lsdException w:name="Table List 4" w:semiHidden="1" w:unhideWhenUsed="1"/>
-    <w:lsdException w:name="Table List 5" w:semiHidden="1" w:unhideWhenUsed="1"/>
-    <w:lsdException w:name="Table List 6" w:semiHidden="1" w:unhideWhenUsed="1"/>
-    <w:lsdException w:name="Table List 7" w:semiHidden="1" w:unhideWhenUsed="1"/>
-    <w:lsdException w:name="Table List 8" w:semiHidden="1" w:unhideWhenUsed="1"/>
-    <w:lsdException w:name="Table 3D effects 1" w:semiHidden="1" w:unhideWhenUsed="1"/>
-    <w:lsdException w:name="Table 3D effects 2" w:semiHidden="1" w:unhideWhenUsed="1"/>
-    <w:lsdException w:name="Table 3D effects 3" w:semiHidden="1" w:unhideWhenUsed="1"/>
-    <w:lsdException w:name="Table Contemporary" w:semiHidden="1" w:unhideWhenUsed="1"/>
-    <w:lsdException w:name="Table Elegant" w:semiHidden="1" w:unhideWhenUsed="1"/>
-    <w:lsdException w:name="Table Professional" w:semiHidden="1" w:unhideWhenUsed="1"/>
-    <w:lsdException w:name="Table Subtle 1" w:semiHidden="1" w:unhideWhenUsed="1"/>
-    <w:lsdException w:name="Table Subtle 2" w:semiHidden="1" w:unhideWhenUsed="1"/>
-    <w:lsdException w:name="Table Web 1" w:semiHidden="1" w:unhideWhenUsed="1"/>
-    <w:lsdException w:name="Table Web 2" w:semiHidden="1" w:unhideWhenUsed="1"/>
-    <w:lsdException w:name="Table Web 3" w:semiHidden="1" w:unhideWhenUsed="1"/>
-    <w:lsdException w:name="Balloon Text" w:semiHidden="1" w:unhideWhenUsed="1"/>
-    <w:lsdException w:name="Table Grid" w:uiPriority="39"/>
-    <w:lsdException w:name="Table Theme" w:semiHidden="1" w:unhideWhenUsed="1"/>
-    <w:lsdException w:name="Placeholder Text" w:semiHidden="1"/>
-    <w:lsdException w:name="No Spacing" w:uiPriority="1" w:qFormat="1"/>
-    <w:lsdException w:name="Light Shading" w:uiPriority="60"/>
-    <w:lsdException w:name="Light List" w:uiPriority="61"/>
-    <w:lsdException w:name="Light Grid" w:uiPriority="62"/>
-    <w:lsdException w:name="Medium Shading 1" w:uiPriority="63"/>
-    <w:lsdException w:name="Medium Shading 2" w:uiPriority="64"/>
-    <w:lsdException w:name="Medium List 1" w:uiPriority="65"/>
-    <w:lsdException w:name="Medium List 2" w:uiPriority="66"/>
-    <w:lsdException w:name="Medium Grid 1" w:uiPriority="67"/>
-    <w:lsdException w:name="Medium Grid 2" w:uiPriority="68"/>
-    <w:lsdException w:name="Medium Grid 3" w:uiPriority="69"/>
-    <w:lsdException w:name="Dark List" w:uiPriority="70"/>
-    <w:lsdException w:name="Colorful Shading" w:uiPriority="71"/>
-    <w:lsdException w:name="Colorful List" w:uiPriority="72"/>
-    <w:lsdException w:name="Colorful Grid" w:uiPriority="73"/>
-    <w:lsdException w:name="Light Shading Accent 1" w:uiPriority="60"/>
-    <w:lsdException w:name="Light List Accent 1" w:uiPriority="61"/>
-    <w:lsdException w:name="Light Grid Accent 1" w:uiPriority="62"/>
-    <w:lsdException w:name="Medium Shading 1 Accent 1" w:uiPriority="63"/>
-    <w:lsdException w:name="Medium Shading 2 Accent 1" w:uiPriority="64"/>
-    <w:lsdException w:name="Medium List 1 Accent 1" w:uiPriority="65"/>
-    <w:lsdException w:name="Revision" w:semiHidden="1"/>
-    <w:lsdException w:name="List Paragraph" w:uiPriority="34" w:qFormat="1"/>
-    <w:lsdException w:name="Quote" w:uiPriority="29" w:qFormat="1"/>
-    <w:lsdException w:name="Intense Quote" w:uiPriority="30" w:qFormat="1"/>
-    <w:lsdException w:name="Medium List 2 Accent 1" w:uiPriority="66"/>
-    <w:lsdException w:name="Medium Grid 1 Accent 1" w:uiPriority="67"/>
-    <w:lsdException w:name="Medium Grid 2 Accent 1" w:uiPriority="68"/>
-    <w:lsdException w:name="Medium Grid 3 Accent 1" w:uiPriority="69"/>
-    <w:lsdException w:name="Dark List Accent 1" w:uiPriority="70"/>
-    <w:lsdException w:name="Colorful Shading Accent 1" w:uiPriority="71"/>
-    <w:lsdException w:name="Colorful List Accent 1" w:uiPriority="72"/>
-    <w:lsdException w:name="Colorful Grid Accent 1" w:uiPriority="73"/>
-    <w:lsdException w:name="Light Shading Accent 2" w:uiPriority="60"/>
-    <w:lsdException w:name="Light List Accent 2" w:uiPriority="61"/>
-    <w:lsdException w:name="Light Grid Accent 2" w:uiPriority="62"/>
-    <w:lsdException w:name="Medium Shading 1 Accent 2" w:uiPriority="63"/>
-    <w:lsdException w:name="Medium Shading 2 Accent 2" w:uiPriority="64"/>
-    <w:lsdException w:name="Medium List 1 Accent 2" w:uiPriority="65"/>
-    <w:lsdException w:name="Medium List 2 Accent 2" w:uiPriority="66"/>
-    <w:lsdException w:name="Medium Grid 1 Accent 2" w:uiPriority="67"/>
-    <w:lsdException w:name="Medium Grid 2 Accent 2" w:uiPriority="68"/>
-    <w:lsdException w:name="Medium Grid 3 Accent 2" w:uiPriority="69"/>
-    <w:lsdException w:name="Dark List Accent 2" w:uiPriority="70"/>
-    <w:lsdException w:name="Colorful Shading Accent 2" w:uiPriority="71"/>
-    <w:lsdException w:name="Colorful List Accent 2" w:uiPriority="72"/>
-    <w:lsdException w:name="Colorful Grid Accent 2" w:uiPriority="73"/>
-    <w:lsdException w:name="Light Shading Accent 3" w:uiPriority="60"/>
-    <w:lsdException w:name="Light List Accent 3" w:uiPriority="61"/>
-    <w:lsdException w:name="Light Grid Accent 3" w:uiPriority="62"/>
-    <w:lsdException w:name="Medium Shading 1 Accent 3" w:uiPriority="63"/>
-    <w:lsdException w:name="Medium Shading 2 Accent 3" w:uiPriority="64"/>
-    <w:lsdException w:name="Medium List 1 Accent 3" w:uiPriority="65"/>
-    <w:lsdException w:name="Medium List 2 Accent 3" w:uiPriority="66"/>
-    <w:lsdException w:name="Medium Grid 1 Accent 3" w:uiPriority="67"/>
-    <w:lsdException w:name="Medium Grid 2 Accent 3" w:uiPriority="68"/>
-    <w:lsdException w:name="Medium Grid 3 Accent 3" w:uiPriority="69"/>
-    <w:lsdException w:name="Dark List Accent 3" w:uiPriority="70"/>
-    <w:lsdException w:name="Colorful Shading Accent 3" w:uiPriority="71"/>
-    <w:lsdException w:name="Colorful List Accent 3" w:uiPriority="72"/>
-    <w:lsdException w:name="Colorful Grid Accent 3" w:uiPriority="73"/>
-    <w:lsdException w:name="Light Shading Accent 4" w:uiPriority="60"/>
-    <w:lsdException w:name="Light List Accent 4" w:uiPriority="61"/>
-    <w:lsdException w:name="Light Grid Accent 4" w:uiPriority="62"/>
-    <w:lsdException w:name="Medium Shading 1 Accent 4" w:uiPriority="63"/>
-    <w:lsdException w:name="Medium Shading 2 Accent 4" w:uiPriority="64"/>
-    <w:lsdException w:name="Medium List 1 Accent 4" w:uiPriority="65"/>
-    <w:lsdException w:name="Medium List 2 Accent 4" w:uiPriority="66"/>
-    <w:lsdException w:name="Medium Grid 1 Accent 4" w:uiPriority="67"/>
-    <w:lsdException w:name="Medium Grid 2 Accent 4" w:uiPriority="68"/>
-    <w:lsdException w:name="Medium Grid 3 Accent 4" w:uiPriority="69"/>
-    <w:lsdException w:name="Dark List Accent 4" w:uiPriority="70"/>
-    <w:lsdException w:name="Colorful Shading Accent 4" w:uiPriority="71"/>
-    <w:lsdException w:name="Colorful List Accent 4" w:uiPriority="72"/>
-    <w:lsdException w:name="Colorful Grid Accent 4" w:uiPriority="73"/>
-    <w:lsdException w:name="Light Shading Accent 5" w:uiPriority="60"/>
-    <w:lsdException w:name="Light List Accent 5" w:uiPriority="61"/>
-    <w:lsdException w:name="Light Grid Accent 5" w:uiPriority="62"/>
-    <w:lsdException w:name="Medium Shading 1 Accent 5" w:uiPriority="63"/>
-    <w:lsdException w:name="Medium Shading 2 Accent 5" w:uiPriority="64"/>
-    <w:lsdException w:name="Medium List 1 Accent 5" w:uiPriority="65"/>
-    <w:lsdException w:name="Medium List 2 Accent 5" w:uiPriority="66"/>
-    <w:lsdException w:name="Medium Grid 1 Accent 5" w:uiPriority="67"/>
-    <w:lsdException w:name="Medium Grid 2 Accent 5" w:uiPriority="68"/>
-    <w:lsdException w:name="Medium Grid 3 Accent 5" w:uiPriority="69"/>
-    <w:lsdException w:name="Dark List Accent 5" w:uiPriority="70"/>
-    <w:lsdException w:name="Colorful Shading Accent 5" w:uiPriority="71"/>
-    <w:lsdException w:name="Colorful List Accent 5" w:uiPriority="72"/>
-    <w:lsdException w:name="Colorful Grid Accent 5" w:uiPriority="73"/>
-    <w:lsdException w:name="Light Shading Accent 6" w:uiPriority="60"/>
-    <w:lsdException w:name="Light List Accent 6" w:uiPriority="61"/>
-    <w:lsdException w:name="Light Grid Accent 6" w:uiPriority="62"/>
-    <w:lsdException w:name="Medium Shading 1 Accent 6" w:uiPriority="63"/>
-    <w:lsdException w:name="Medium Shading 2 Accent 6" w:uiPriority="64"/>
-    <w:lsdException w:name="Medium List 1 Accent 6" w:uiPriority="65"/>
-    <w:lsdException w:name="Medium List 2 Accent 6" w:uiPriority="66"/>
-    <w:lsdException w:name="Medium Grid 1 Accent 6" w:uiPriority="67"/>
-    <w:lsdException w:name="Medium Grid 2 Accent 6" w:uiPriority="68"/>
-    <w:lsdException w:name="Medium Grid 3 Accent 6" w:uiPriority="69"/>
-    <w:lsdException w:name="Dark List Accent 6" w:uiPriority="70"/>
-    <w:lsdException w:name="Colorful Shading Accent 6" w:uiPriority="71"/>
-    <w:lsdException w:name="Colorful List Accent 6" w:uiPriority="72"/>
-    <w:lsdException w:name="Colorful Grid Accent 6" w:uiPriority="73"/>
-    <w:lsdException w:name="Subtle Emphasis" w:uiPriority="19" w:qFormat="1"/>
-    <w:lsdException w:name="Intense Emphasis" w:uiPriority="21" w:qFormat="1"/>
-    <w:lsdException w:name="Subtle Reference" w:uiPriority="31" w:qFormat="1"/>
-    <w:lsdException w:name="Intense Reference" w:uiPriority="32" w:qFormat="1"/>
-    <w:lsdException w:name="Book Title" w:uiPriority="33" w:qFormat="1"/>
-    <w:lsdException w:name="Bibliography" w:semiHidden="1" w:uiPriority="37" w:unhideWhenUsed="1"/>
-    <w:lsdException w:name="TOC Heading" w:semiHidden="1" w:uiPriority="39" w:unhideWhenUsed="1" w:qFormat="1"/>
-    <w:lsdException w:name="Plain Table 1" w:uiPriority="41"/>
-    <w:lsdException w:name="Plain Table 2" w:uiPriority="42"/>
-    <w:lsdException w:name="Plain Table 3" w:uiPriority="43"/>
-    <w:lsdException w:name="Plain Table 4" w:uiPriority="44"/>
-    <w:lsdException w:name="Plain Table 5" w:uiPriority="45"/>
-    <w:lsdException w:name="Grid Table Light" w:uiPriority="40"/>
-    <w:lsdException w:name="Grid Table 1 Light" w:uiPriority="46"/>
-    <w:lsdException w:name="Grid Table 2" w:uiPriority="47"/>
-    <w:lsdException w:name="Grid Table 3" w:uiPriority="48"/>
-    <w:lsdException w:name="Grid Table 4" w:uiPriority="49"/>
-    <w:lsdException w:name="Grid Table 5 Dark" w:uiPriority="50"/>
-    <w:lsdException w:name="Grid Table 6 Colorful" w:uiPriority="51"/>
-    <w:lsdException w:name="Grid Table 7 Colorful" w:uiPriority="52"/>
-    <w:lsdException w:name="Grid Table 1 Light Accent 1" w:uiPriority="46"/>
-    <w:lsdException w:name="Grid Table 2 Accent 1" w:uiPriority="47"/>
-    <w:lsdException w:name="Grid Table 3 Accent 1" w:uiPriority="48"/>
-    <w:lsdException w:name="Grid Table 4 Accent 1" w:uiPriority="49"/>
-    <w:lsdException w:name="Grid Table 5 Dark Accent 1" w:uiPriority="50"/>
-    <w:lsdException w:name="Grid Table 6 Colorful Accent 1" w:uiPriority="51"/>
-    <w:lsdException w:name="Grid Table 7 Colorful Accent 1" w:uiPriority="52"/>
-    <w:lsdException w:name="Grid Table 1 Light Accent 2" w:uiPriority="46"/>
-    <w:lsdException w:name="Grid Table 2 Accent 2" w:uiPriority="47"/>
-    <w:lsdException w:name="Grid Table 3 Accent 2" w:uiPriority="48"/>
-    <w:lsdException w:name="Grid Table 4 Accent 2" w:uiPriority="49"/>
-    <w:lsdException w:name="Grid Table 5 Dark Accent 2" w:uiPriority="50"/>
-    <w:lsdException w:name="Grid Table 6 Colorful Accent 2" w:uiPriority="51"/>
-    <w:lsdException w:name="Grid Table 7 Colorful Accent 2" w:uiPriority="52"/>
-    <w:lsdException w:name="Grid Table 1 Light Accent 3" w:uiPriority="46"/>
-    <w:lsdException w:name="Grid Table 2 Accent 3" w:uiPriority="47"/>
-    <w:lsdException w:name="Grid Table 3 Accent 3" w:uiPriority="48"/>
-    <w:lsdException w:name="Grid Table 4 Accent 3" w:uiPriority="49"/>
-    <w:lsdException w:name="Grid Table 5 Dark Accent 3" w:uiPriority="50"/>
-    <w:lsdException w:name="Grid Table 6 Colorful Accent 3" w:uiPriority="51"/>
-    <w:lsdException w:name="Grid Table 7 Colorful Accent 3" w:uiPriority="52"/>
-    <w:lsdException w:name="Grid Table 1 Light Accent 4" w:uiPriority="46"/>
-    <w:lsdException w:name="Grid Table 2 Accent 4" w:uiPriority="47"/>
-    <w:lsdException w:name="Grid Table 3 Accent 4" w:uiPriority="48"/>
-    <w:lsdException w:name="Grid Table 4 Accent 4" w:uiPriority="49"/>
-    <w:lsdException w:name="Grid Table 5 Dark Accent 4" w:uiPriority="50"/>
-    <w:lsdException w:name="Grid Table 6 Colorful Accent 4" w:uiPriority="51"/>
-    <w:lsdException w:name="Grid Table 7 Colorful Accent 4" w:uiPriority="52"/>
-    <w:lsdException w:name="Grid Table 1 Light Accent 5" w:uiPriority="46"/>
-    <w:lsdException w:name="Grid Table 2 Accent 5" w:uiPriority="47"/>
-    <w:lsdException w:name="Grid Table 3 Accent 5" w:uiPriority="48"/>
-    <w:lsdException w:name="Grid Table 4 Accent 5" w:uiPriority="49"/>
-    <w:lsdException w:name="Grid Table 5 Dark Accent 5" w:uiPriority="50"/>
-    <w:lsdException w:name="Grid Table 6 Colorful Accent 5" w:uiPriority="51"/>
-    <w:lsdException w:name="Grid Table 7 Colorful Accent 5" w:uiPriority="52"/>
-    <w:lsdException w:name="Grid Table 1 Light Accent 6" w:uiPriority="46"/>
-    <w:lsdException w:name="Grid Table 2 Accent 6" w:uiPriority="47"/>
-    <w:lsdException w:name="Grid Table 3 Accent 6" w:uiPriority="48"/>
-    <w:lsdException w:name="Grid Table 4 Accent 6" w:uiPriority="49"/>
-    <w:lsdException w:name="Grid Table 5 Dark Accent 6" w:uiPriority="50"/>
-    <w:lsdException w:name="Grid Table 6 Colorful Accent 6" w:uiPriority="51"/>
-    <w:lsdException w:name="Grid Table 7 Colorful Accent 6" w:uiPriority="52"/>
-    <w:lsdException w:name="List Table 1 Light" w:uiPriority="46"/>
-    <w:lsdException w:name="List Table 2" w:uiPriority="47"/>
-    <w:lsdException w:name="List Table 3" w:uiPriority="48"/>
-    <w:lsdException w:name="List Table 4" w:uiPriority="49"/>
-    <w:lsdException w:name="List Table 5 Dark" w:uiPriority="50"/>
-    <w:lsdException w:name="List Table 6 Colorful" w:uiPriority="51"/>
-    <w:lsdException w:name="List Table 7 Colorful" w:uiPriority="52"/>
-    <w:lsdException w:name="List Table 1 Light Accent 1" w:uiPriority="46"/>
-    <w:lsdException w:name="List Table 2 Accent 1" w:uiPriority="47"/>
-    <w:lsdException w:name="List Table 3 Accent 1" w:uiPriority="48"/>
-    <w:lsdException w:name="List Table 4 Accent 1" w:uiPriority="49"/>
-    <w:lsdException w:name="List Table 5 Dark Accent 1" w:uiPriority="50"/>
-    <w:lsdException w:name="List Table 6 Colorful Accent 1" w:uiPriority="51"/>
-    <w:lsdException w:name="List Table 7 Colorful Accent 1" w:uiPriority="52"/>
-    <w:lsdException w:name="List Table 1 Light Accent 2" w:uiPriority="46"/>
-    <w:lsdException w:name="List Table 2 Accent 2" w:uiPriority="47"/>
-    <w:lsdException w:name="List Table 3 Accent 2" w:uiPriority="48"/>
-    <w:lsdException w:name="List Table 4 Accent 2" w:uiPriority="49"/>
-    <w:lsdException w:name="List Table 5 Dark Accent 2" w:uiPriority="50"/>
-    <w:lsdException w:name="List Table 6 Colorful Accent 2" w:uiPriority="51"/>
-    <w:lsdException w:name="List Table 7 Colorful Accent 2" w:uiPriority="52"/>
-    <w:lsdException w:name="List Table 1 Light Accent 3" w:uiPriority="46"/>
-    <w:lsdException w:name="List Table 2 Accent 3" w:uiPriority="47"/>
-    <w:lsdException w:name="List Table 3 Accent 3" w:uiPriority="48"/>
-    <w:lsdException w:name="List Table 4 Accent 3" w:uiPriority="49"/>
-    <w:lsdException w:name="List Table 5 Dark Accent 3" w:uiPriority="50"/>
-    <w:lsdException w:name="List Table 6 Colorful Accent 3" w:uiPriority="51"/>
-    <w:lsdException w:name="List Table 7 Colorful Accent 3" w:uiPriority="52"/>
-    <w:lsdException w:name="List Table 1 Light Accent 4" w:uiPriority="46"/>
-    <w:lsdException w:name="List Table 2 Accent 4" w:uiPriority="47"/>
-    <w:lsdException w:name="List Table 3 Accent 4" w:uiPriority="48"/>
-    <w:lsdException w:name="List Table 4 Accent 4" w:uiPriority="49"/>
-    <w:lsdException w:name="List Table 5 Dark Accent 4" w:uiPriority="50"/>
-    <w:lsdException w:name="List Table 6 Colorful Accent 4" w:uiPriority="51"/>
-    <w:lsdException w:name="List Table 7 Colorful Accent 4" w:uiPriority="52"/>
-    <w:lsdException w:name="List Table 1 Light Accent 5" w:uiPriority="46"/>
-    <w:lsdException w:name="List Table 2 Accent 5" w:uiPriority="47"/>
-    <w:lsdException w:name="List Table 3 Accent 5" w:uiPriority="48"/>
-    <w:lsdException w:name="List Table 4 Accent 5" w:uiPriority="49"/>
-    <w:lsdException w:name="List Table 5 Dark Accent 5" w:uiPriority="50"/>
-    <w:lsdException w:name="List Table 6 Colorful Accent 5" w:uiPriority="51"/>
-    <w:lsdException w:name="List Table 7 Colorful Accent 5" w:uiPriority="52"/>
-    <w:lsdException w:name="List Table 1 Light Accent 6" w:uiPriority="46"/>
-    <w:lsdException w:name="List Table 2 Accent 6" w:uiPriority="47"/>
-    <w:lsdException w:name="List Table 3 Accent 6" w:uiPriority="48"/>
-    <w:lsdException w:name="List Table 4 Accent 6" w:uiPriority="49"/>
-    <w:lsdException w:name="List Table 5 Dark Accent 6" w:uiPriority="50"/>
-    <w:lsdException w:name="List Table 6 Colorful Accent 6" w:uiPriority="51"/>
-    <w:lsdException w:name="List Table 7 Colorful Accent 6" w:uiPriority="52"/>
+  <w:latentStyles w:defLockedState="0" w:defUIPriority="99" w:defSemiHidden="1" w:defUnhideWhenUsed="1" w:defQFormat="0" w:count="267">
+    <w:lsdException w:name="Normal" w:semiHidden="0" w:uiPriority="0" w:unhideWhenUsed="0" w:qFormat="1"/>
+    <w:lsdException w:name="heading 1" w:semiHidden="0" w:uiPriority="9" w:unhideWhenUsed="0" w:qFormat="1"/>
+    <w:lsdException w:name="heading 2" w:uiPriority="9" w:qFormat="1"/>
+    <w:lsdException w:name="heading 3" w:uiPriority="9" w:qFormat="1"/>
+    <w:lsdException w:name="heading 4" w:uiPriority="9" w:qFormat="1"/>
+    <w:lsdException w:name="heading 5" w:uiPriority="9" w:qFormat="1"/>
+    <w:lsdException w:name="heading 6" w:uiPriority="9" w:qFormat="1"/>
+    <w:lsdException w:name="heading 7" w:uiPriority="9" w:qFormat="1"/>
+    <w:lsdException w:name="heading 8" w:uiPriority="9" w:qFormat="1"/>
+    <w:lsdException w:name="heading 9" w:uiPriority="9" w:qFormat="1"/>
+    <w:lsdException w:name="toc 1" w:uiPriority="39"/>
+    <w:lsdException w:name="toc 2" w:uiPriority="39"/>
+    <w:lsdException w:name="toc 3" w:uiPriority="39"/>
+    <w:lsdException w:name="toc 4" w:uiPriority="39"/>
+    <w:lsdException w:name="toc 5" w:uiPriority="39"/>
+    <w:lsdException w:name="toc 6" w:uiPriority="39"/>
+    <w:lsdException w:name="toc 7" w:uiPriority="39"/>
+    <w:lsdException w:name="toc 8" w:uiPriority="39"/>
+    <w:lsdException w:name="toc 9" w:uiPriority="39"/>
+    <w:lsdException w:name="caption" w:uiPriority="35" w:qFormat="1"/>
+    <w:lsdException w:name="Title" w:semiHidden="0" w:uiPriority="10" w:unhideWhenUsed="0" w:qFormat="1"/>
+    <w:lsdException w:name="Default Paragraph Font" w:uiPriority="1"/>
+    <w:lsdException w:name="Subtitle" w:semiHidden="0" w:uiPriority="11" w:unhideWhenUsed="0" w:qFormat="1"/>
+    <w:lsdException w:name="Strong" w:semiHidden="0" w:uiPriority="22" w:unhideWhenUsed="0" w:qFormat="1"/>
+    <w:lsdException w:name="Emphasis" w:semiHidden="0" w:uiPriority="20" w:unhideWhenUsed="0" w:qFormat="1"/>
+    <w:lsdException w:name="Table Grid" w:semiHidden="0" w:uiPriority="39" w:unhideWhenUsed="0"/>
+    <w:lsdException w:name="Placeholder Text" w:unhideWhenUsed="0"/>
+    <w:lsdException w:name="No Spacing" w:semiHidden="0" w:uiPriority="1" w:unhideWhenUsed="0" w:qFormat="1"/>
+    <w:lsdException w:name="Light Shading" w:semiHidden="0" w:uiPriority="60" w:unhideWhenUsed="0"/>
+    <w:lsdException w:name="Light List" w:semiHidden="0" w:uiPriority="61" w:unhideWhenUsed="0"/>
+    <w:lsdException w:name="Light Grid" w:semiHidden="0" w:uiPriority="62" w:unhideWhenUsed="0"/>
+    <w:lsdException w:name="Medium Shading 1" w:semiHidden="0" w:uiPriority="63" w:unhideWhenUsed="0"/>
+    <w:lsdException w:name="Medium Shading 2" w:semiHidden="0" w:uiPriority="64" w:unhideWhenUsed="0"/>
+    <w:lsdException w:name="Medium List 1" w:semiHidden="0" w:uiPriority="65" w:unhideWhenUsed="0"/>
+    <w:lsdException w:name="Medium List 2" w:semiHidden="0" w:uiPriority="66" w:unhideWhenUsed="0"/>
+    <w:lsdException w:name="Medium Grid 1" w:semiHidden="0" w:uiPriority="67" w:unhideWhenUsed="0"/>
+    <w:lsdException w:name="Medium Grid 2" w:semiHidden="0" w:uiPriority="68" w:unhideWhenUsed="0"/>
+    <w:lsdException w:name="Medium Grid 3" w:semiHidden="0" w:uiPriority="69" w:unhideWhenUsed="0"/>
+    <w:lsdException w:name="Dark List" w:semiHidden="0" w:uiPriority="70" w:unhideWhenUsed="0"/>
+    <w:lsdException w:name="Colorful Shading" w:semiHidden="0" w:uiPriority="71" w:unhideWhenUsed="0"/>
+    <w:lsdException w:name="Colorful List" w:semiHidden="0" w:uiPriority="72" w:unhideWhenUsed="0"/>
+    <w:lsdException w:name="Colorful Grid" w:semiHidden="0" w:uiPriority="73" w:unhideWhenUsed="0"/>
+    <w:lsdException w:name="Light Shading Accent 1" w:semiHidden="0" w:uiPriority="60" w:unhideWhenUsed="0"/>
+    <w:lsdException w:name="Light List Accent 1" w:semiHidden="0" w:uiPriority="61" w:unhideWhenUsed="0"/>
+    <w:lsdException w:name="Light Grid Accent 1" w:semiHidden="0" w:uiPriority="62" w:unhideWhenUsed="0"/>
+    <w:lsdException w:name="Medium Shading 1 Accent 1" w:semiHidden="0" w:uiPriority="63" w:unhideWhenUsed="0"/>
+    <w:lsdException w:name="Medium Shading 2 Accent 1" w:semiHidden="0" w:uiPriority="64" w:unhideWhenUsed="0"/>
+    <w:lsdException w:name="Medium List 1 Accent 1" w:semiHidden="0" w:uiPriority="65" w:unhideWhenUsed="0"/>
+    <w:lsdException w:name="Revision" w:unhideWhenUsed="0"/>
+    <w:lsdException w:name="List Paragraph" w:semiHidden="0" w:uiPriority="34" w:unhideWhenUsed="0" w:qFormat="1"/>
+    <w:lsdException w:name="Quote" w:semiHidden="0" w:uiPriority="29" w:unhideWhenUsed="0" w:qFormat="1"/>
+    <w:lsdException w:name="Intense Quote" w:semiHidden="0" w:uiPriority="30" w:unhideWhenUsed="0" w:qFormat="1"/>
+    <w:lsdException w:name="Medium List 2 Accent 1" w:semiHidden="0" w:uiPriority="66" w:unhideWhenUsed="0"/>
+    <w:lsdException w:name="Medium Grid 1 Accent 1" w:semiHidden="0" w:uiPriority="67" w:unhideWhenUsed="0"/>
+    <w:lsdException w:name="Medium Grid 2 Accent 1" w:semiHidden="0" w:uiPriority="68" w:unhideWhenUsed="0"/>
+    <w:lsdException w:name="Medium Grid 3 Accent 1" w:semiHidden="0" w:uiPriority="69" w:unhideWhenUsed="0"/>
+    <w:lsdException w:name="Dark List Accent 1" w:semiHidden="0" w:uiPriority="70" w:unhideWhenUsed="0"/>
+    <w:lsdException w:name="Colorful Shading Accent 1" w:semiHidden="0" w:uiPriority="71" w:unhideWhenUsed="0"/>
+    <w:lsdException w:name="Colorful List Accent 1" w:semiHidden="0" w:uiPriority="72" w:unhideWhenUsed="0"/>
+    <w:lsdException w:name="Colorful Grid Accent 1" w:semiHidden="0" w:uiPriority="73" w:unhideWhenUsed="0"/>
+    <w:lsdException w:name="Light Shading Accent 2" w:semiHidden="0" w:uiPriority="60" w:unhideWhenUsed="0"/>
+    <w:lsdException w:name="Light List Accent 2" w:semiHidden="0" w:uiPriority="61" w:unhideWhenUsed="0"/>
+    <w:lsdException w:name="Light Grid Accent 2" w:semiHidden="0" w:uiPriority="62" w:unhideWhenUsed="0"/>
+    <w:lsdException w:name="Medium Shading 1 Accent 2" w:semiHidden="0" w:uiPriority="63" w:unhideWhenUsed="0"/>
+    <w:lsdException w:name="Medium Shading 2 Accent 2" w:semiHidden="0" w:uiPriority="64" w:unhideWhenUsed="0"/>
+    <w:lsdException w:name="Medium List 1 Accent 2" w:semiHidden="0" w:uiPriority="65" w:unhideWhenUsed="0"/>
+    <w:lsdException w:name="Medium List 2 Accent 2" w:semiHidden="0" w:uiPriority="66" w:unhideWhenUsed="0"/>
+    <w:lsdException w:name="Medium Grid 1 Accent 2" w:semiHidden="0" w:uiPriority="67" w:unhideWhenUsed="0"/>
+    <w:lsdException w:name="Medium Grid 2 Accent 2" w:semiHidden="0" w:uiPriority="68" w:unhideWhenUsed="0"/>
+    <w:lsdException w:name="Medium Grid 3 Accent 2" w:semiHidden="0" w:uiPriority="69" w:unhideWhenUsed="0"/>
+    <w:lsdException w:name="Dark List Accent 2" w:semiHidden="0" w:uiPriority="70" w:unhideWhenUsed="0"/>
+    <w:lsdException w:name="Colorful Shading Accent 2" w:semiHidden="0" w:uiPriority="71" w:unhideWhenUsed="0"/>
+    <w:lsdException w:name="Colorful List Accent 2" w:semiHidden="0" w:uiPriority="72" w:unhideWhenUsed="0"/>
+    <w:lsdException w:name="Colorful Grid Accent 2" w:semiHidden="0" w:uiPriority="73" w:unhideWhenUsed="0"/>
+    <w:lsdException w:name="Light Shading Accent 3" w:semiHidden="0" w:uiPriority="60" w:unhideWhenUsed="0"/>
+    <w:lsdException w:name="Light List Accent 3" w:semiHidden="0" w:uiPriority="61" w:unhideWhenUsed="0"/>
+    <w:lsdException w:name="Light Grid Accent 3" w:semiHidden="0" w:uiPriority="62" w:unhideWhenUsed="0"/>
+    <w:lsdException w:name="Medium Shading 1 Accent 3" w:semiHidden="0" w:uiPriority="63" w:unhideWhenUsed="0"/>
+    <w:lsdException w:name="Medium Shading 2 Accent 3" w:semiHidden="0" w:uiPriority="64" w:unhideWhenUsed="0"/>
+    <w:lsdException w:name="Medium List 1 Accent 3" w:semiHidden="0" w:uiPriority="65" w:unhideWhenUsed="0"/>
+    <w:lsdException w:name="Medium List 2 Accent 3" w:semiHidden="0" w:uiPriority="66" w:unhideWhenUsed="0"/>
+    <w:lsdException w:name="Medium Grid 1 Accent 3" w:semiHidden="0" w:uiPriority="67" w:unhideWhenUsed="0"/>
+    <w:lsdException w:name="Medium Grid 2 Accent 3" w:semiHidden="0" w:uiPriority="68" w:unhideWhenUsed="0"/>
+    <w:lsdException w:name="Medium Grid 3 Accent 3" w:semiHidden="0" w:uiPriority="69" w:unhideWhenUsed="0"/>
+    <w:lsdException w:name="Dark List Accent 3" w:semiHidden="0" w:uiPriority="70" w:unhideWhenUsed="0"/>
+    <w:lsdException w:name="Colorful Shading Accent 3" w:semiHidden="0" w:uiPriority="71" w:unhideWhenUsed="0"/>
+    <w:lsdException w:name="Colorful List Accent 3" w:semiHidden="0" w:uiPriority="72" w:unhideWhenUsed="0"/>
+    <w:lsdException w:name="Colorful Grid Accent 3" w:semiHidden="0" w:uiPriority="73" w:unhideWhenUsed="0"/>
+    <w:lsdException w:name="Light Shading Accent 4" w:semiHidden="0" w:uiPriority="60" w:unhideWhenUsed="0"/>
+    <w:lsdException w:name="Light List Accent 4" w:semiHidden="0" w:uiPriority="61" w:unhideWhenUsed="0"/>
+    <w:lsdException w:name="Light Grid Accent 4" w:semiHidden="0" w:uiPriority="62" w:unhideWhenUsed="0"/>
+    <w:lsdException w:name="Medium Shading 1 Accent 4" w:semiHidden="0" w:uiPriority="63" w:unhideWhenUsed="0"/>
+    <w:lsdException w:name="Medium Shading 2 Accent 4" w:semiHidden="0" w:uiPriority="64" w:unhideWhenUsed="0"/>
+    <w:lsdException w:name="Medium List 1 Accent 4" w:semiHidden="0" w:uiPriority="65" w:unhideWhenUsed="0"/>
+    <w:lsdException w:name="Medium List 2 Accent 4" w:semiHidden="0" w:uiPriority="66" w:unhideWhenUsed="0"/>
+    <w:lsdException w:name="Medium Grid 1 Accent 4" w:semiHidden="0" w:uiPriority="67" w:unhideWhenUsed="0"/>
+    <w:lsdException w:name="Medium Grid 2 Accent 4" w:semiHidden="0" w:uiPriority="68" w:unhideWhenUsed="0"/>
+    <w:lsdException w:name="Medium Grid 3 Accent 4" w:semiHidden="0" w:uiPriority="69" w:unhideWhenUsed="0"/>
+    <w:lsdException w:name="Dark List Accent 4" w:semiHidden="0" w:uiPriority="70" w:unhideWhenUsed="0"/>
+    <w:lsdException w:name="Colorful Shading Accent 4" w:semiHidden="0" w:uiPriority="71" w:unhideWhenUsed="0"/>
+    <w:lsdException w:name="Colorful List Accent 4" w:semiHidden="0" w:uiPriority="72" w:unhideWhenUsed="0"/>
+    <w:lsdException w:name="Colorful Grid Accent 4" w:semiHidden="0" w:uiPriority="73" w:unhideWhenUsed="0"/>
+    <w:lsdException w:name="Light Shading Accent 5" w:semiHidden="0" w:uiPriority="60" w:unhideWhenUsed="0"/>
+    <w:lsdException w:name="Light List Accent 5" w:semiHidden="0" w:uiPriority="61" w:unhideWhenUsed="0"/>
+    <w:lsdException w:name="Light Grid Accent 5" w:semiHidden="0" w:uiPriority="62" w:unhideWhenUsed="0"/>
+    <w:lsdException w:name="Medium Shading 1 Accent 5" w:semiHidden="0" w:uiPriority="63" w:unhideWhenUsed="0"/>
+    <w:lsdException w:name="Medium Shading 2 Accent 5" w:semiHidden="0" w:uiPriority="64" w:unhideWhenUsed="0"/>
+    <w:lsdException w:name="Medium List 1 Accent 5" w:semiHidden="0" w:uiPriority="65" w:unhideWhenUsed="0"/>
+    <w:lsdException w:name="Medium List 2 Accent 5" w:semiHidden="0" w:uiPriority="66" w:unhideWhenUsed="0"/>
+    <w:lsdException w:name="Medium Grid 1 Accent 5" w:semiHidden="0" w:uiPriority="67" w:unhideWhenUsed="0"/>
+    <w:lsdException w:name="Medium Grid 2 Accent 5" w:semiHidden="0" w:uiPriority="68" w:unhideWhenUsed="0"/>
+    <w:lsdException w:name="Medium Grid 3 Accent 5" w:semiHidden="0" w:uiPriority="69" w:unhideWhenUsed="0"/>
+    <w:lsdException w:name="Dark List Accent 5" w:semiHidden="0" w:uiPriority="70" w:unhideWhenUsed="0"/>
+    <w:lsdException w:name="Colorful Shading Accent 5" w:semiHidden="0" w:uiPriority="71" w:unhideWhenUsed="0"/>
+    <w:lsdException w:name="Colorful List Accent 5" w:semiHidden="0" w:uiPriority="72" w:unhideWhenUsed="0"/>
+    <w:lsdException w:name="Colorful Grid Accent 5" w:semiHidden="0" w:uiPriority="73" w:unhideWhenUsed="0"/>
+    <w:lsdException w:name="Light Shading Accent 6" w:semiHidden="0" w:uiPriority="60" w:unhideWhenUsed="0"/>
+    <w:lsdException w:name="Light List Accent 6" w:semiHidden="0" w:uiPriority="61" w:unhideWhenUsed="0"/>
+    <w:lsdException w:name="Light Grid Accent 6" w:semiHidden="0" w:uiPriority="62" w:unhideWhenUsed="0"/>
+    <w:lsdException w:name="Medium Shading 1 Accent 6" w:semiHidden="0" w:uiPriority="63" w:unhideWhenUsed="0"/>
+    <w:lsdException w:name="Medium Shading 2 Accent 6" w:semiHidden="0" w:uiPriority="64" w:unhideWhenUsed="0"/>
+    <w:lsdException w:name="Medium List 1 Accent 6" w:semiHidden="0" w:uiPriority="65" w:unhideWhenUsed="0"/>
+    <w:lsdException w:name="Medium List 2 Accent 6" w:semiHidden="0" w:uiPriority="66" w:unhideWhenUsed="0"/>
+    <w:lsdException w:name="Medium Grid 1 Accent 6" w:semiHidden="0" w:uiPriority="67" w:unhideWhenUsed="0"/>
+    <w:lsdException w:name="Medium Grid 2 Accent 6" w:semiHidden="0" w:uiPriority="68" w:unhideWhenUsed="0"/>
+    <w:lsdException w:name="Medium Grid 3 Accent 6" w:semiHidden="0" w:uiPriority="69" w:unhideWhenUsed="0"/>
+    <w:lsdException w:name="Dark List Accent 6" w:semiHidden="0" w:uiPriority="70" w:unhideWhenUsed="0"/>
+    <w:lsdException w:name="Colorful Shading Accent 6" w:semiHidden="0" w:uiPriority="71" w:unhideWhenUsed="0"/>
+    <w:lsdException w:name="Colorful List Accent 6" w:semiHidden="0" w:uiPriority="72" w:unhideWhenUsed="0"/>
+    <w:lsdException w:name="Colorful Grid Accent 6" w:semiHidden="0" w:uiPriority="73" w:unhideWhenUsed="0"/>
+    <w:lsdException w:name="Subtle Emphasis" w:semiHidden="0" w:uiPriority="19" w:unhideWhenUsed="0" w:qFormat="1"/>
+    <w:lsdException w:name="Intense Emphasis" w:semiHidden="0" w:uiPriority="21" w:unhideWhenUsed="0" w:qFormat="1"/>
+    <w:lsdException w:name="Subtle Reference" w:semiHidden="0" w:uiPriority="31" w:unhideWhenUsed="0" w:qFormat="1"/>
+    <w:lsdException w:name="Intense Reference" w:semiHidden="0" w:uiPriority="32" w:unhideWhenUsed="0" w:qFormat="1"/>
+    <w:lsdException w:name="Book Title" w:semiHidden="0" w:uiPriority="33" w:unhideWhenUsed="0" w:qFormat="1"/>
+    <w:lsdException w:name="Bibliography" w:uiPriority="37"/>
+    <w:lsdException w:name="TOC Heading" w:uiPriority="39" w:qFormat="1"/>
   </w:latentStyles>
   <w:style w:type="paragraph" w:default="1" w:styleId="Normal">
     <w:name w:val="Normal"/>
@@ -10739,7 +10517,846 @@
       <w:szCs w:val="24"/>
     </w:rPr>
   </w:style>
-  <w:style w:type="table" w:styleId="PlainTable1">
+  <w:style w:type="table" w:customStyle="1" w:styleId="PlainTable1">
+    <w:name w:val="Plain Table 1"/>
+    <w:basedOn w:val="TableNormal"/>
+    <w:uiPriority w:val="41"/>
+    <w:rsid w:val="00343FC7"/>
+    <w:pPr>
+      <w:spacing w:after="0" w:line="240" w:lineRule="auto"/>
+    </w:pPr>
+    <w:tblPr>
+      <w:tblStyleRowBandSize w:val="1"/>
+      <w:tblStyleColBandSize w:val="1"/>
+      <w:tblBorders>
+        <w:top w:val="single" w:sz="4" w:space="0" w:color="BFBFBF" w:themeColor="background1" w:themeShade="BF"/>
+        <w:left w:val="single" w:sz="4" w:space="0" w:color="BFBFBF" w:themeColor="background1" w:themeShade="BF"/>
+        <w:bottom w:val="single" w:sz="4" w:space="0" w:color="BFBFBF" w:themeColor="background1" w:themeShade="BF"/>
+        <w:right w:val="single" w:sz="4" w:space="0" w:color="BFBFBF" w:themeColor="background1" w:themeShade="BF"/>
+        <w:insideH w:val="single" w:sz="4" w:space="0" w:color="BFBFBF" w:themeColor="background1" w:themeShade="BF"/>
+        <w:insideV w:val="single" w:sz="4" w:space="0" w:color="BFBFBF" w:themeColor="background1" w:themeShade="BF"/>
+      </w:tblBorders>
+    </w:tblPr>
+    <w:tblStylePr w:type="firstRow">
+      <w:rPr>
+        <w:b/>
+        <w:bCs/>
+      </w:rPr>
+    </w:tblStylePr>
+    <w:tblStylePr w:type="lastRow">
+      <w:rPr>
+        <w:b/>
+        <w:bCs/>
+      </w:rPr>
+      <w:tblPr/>
+      <w:tcPr>
+        <w:tcBorders>
+          <w:top w:val="double" w:sz="4" w:space="0" w:color="BFBFBF" w:themeColor="background1" w:themeShade="BF"/>
+        </w:tcBorders>
+      </w:tcPr>
+    </w:tblStylePr>
+    <w:tblStylePr w:type="firstCol">
+      <w:rPr>
+        <w:b/>
+        <w:bCs/>
+      </w:rPr>
+    </w:tblStylePr>
+    <w:tblStylePr w:type="lastCol">
+      <w:rPr>
+        <w:b/>
+        <w:bCs/>
+      </w:rPr>
+    </w:tblStylePr>
+    <w:tblStylePr w:type="band1Vert">
+      <w:tblPr/>
+      <w:tcPr>
+        <w:shd w:val="clear" w:color="auto" w:fill="F2F2F2" w:themeFill="background1" w:themeFillShade="F2"/>
+      </w:tcPr>
+    </w:tblStylePr>
+    <w:tblStylePr w:type="band1Horz">
+      <w:tblPr/>
+      <w:tcPr>
+        <w:shd w:val="clear" w:color="auto" w:fill="F2F2F2" w:themeFill="background1" w:themeFillShade="F2"/>
+      </w:tcPr>
+    </w:tblStylePr>
+  </w:style>
+  <w:style w:type="character" w:styleId="Emphasis">
+    <w:name w:val="Emphasis"/>
+    <w:basedOn w:val="DefaultParagraphFont"/>
+    <w:uiPriority w:val="20"/>
+    <w:qFormat/>
+    <w:rsid w:val="003A08DB"/>
+    <w:rPr>
+      <w:i/>
+      <w:iCs/>
+    </w:rPr>
+  </w:style>
+  <w:style w:type="character" w:styleId="Strong">
+    <w:name w:val="Strong"/>
+    <w:basedOn w:val="DefaultParagraphFont"/>
+    <w:uiPriority w:val="22"/>
+    <w:qFormat/>
+    <w:rsid w:val="003A08DB"/>
+    <w:rPr>
+      <w:b/>
+      <w:bCs/>
+    </w:rPr>
+  </w:style>
+  <w:style w:type="character" w:customStyle="1" w:styleId="mi">
+    <w:name w:val="mi"/>
+    <w:basedOn w:val="DefaultParagraphFont"/>
+    <w:rsid w:val="00EF36A8"/>
+  </w:style>
+  <w:style w:type="character" w:customStyle="1" w:styleId="mo">
+    <w:name w:val="mo"/>
+    <w:basedOn w:val="DefaultParagraphFont"/>
+    <w:rsid w:val="00EF36A8"/>
+  </w:style>
+  <w:style w:type="character" w:customStyle="1" w:styleId="mn">
+    <w:name w:val="mn"/>
+    <w:basedOn w:val="DefaultParagraphFont"/>
+    <w:rsid w:val="00EF36A8"/>
+  </w:style>
+</w:styles>
+</file>
+
+<file path=word/stylesWithEffects.xml><?xml version="1.0" encoding="utf-8"?>
+<w:styles xmlns:wpc="http://schemas.microsoft.com/office/word/2010/wordprocessingCanvas" xmlns:mc="http://schemas.openxmlformats.org/markup-compatibility/2006" xmlns:o="urn:schemas-microsoft-com:office:office" xmlns:r="http://schemas.openxmlformats.org/officeDocument/2006/relationships" xmlns:m="http://schemas.openxmlformats.org/officeDocument/2006/math" xmlns:v="urn:schemas-microsoft-com:vml" xmlns:wp14="http://schemas.microsoft.com/office/word/2010/wordprocessingDrawing" xmlns:wp="http://schemas.openxmlformats.org/drawingml/2006/wordprocessingDrawing" xmlns:w10="urn:schemas-microsoft-com:office:word" xmlns:w="http://schemas.openxmlformats.org/wordprocessingml/2006/main" xmlns:w14="http://schemas.microsoft.com/office/word/2010/wordml" xmlns:wpg="http://schemas.microsoft.com/office/word/2010/wordprocessingGroup" xmlns:wpi="http://schemas.microsoft.com/office/word/2010/wordprocessingInk" xmlns:wne="http://schemas.microsoft.com/office/word/2006/wordml" xmlns:wps="http://schemas.microsoft.com/office/word/2010/wordprocessingShape" mc:Ignorable="w14 wp14">
+  <w:docDefaults>
+    <w:rPrDefault>
+      <w:rPr>
+        <w:rFonts w:asciiTheme="minorHAnsi" w:eastAsiaTheme="minorHAnsi" w:hAnsiTheme="minorHAnsi" w:cstheme="minorBidi"/>
+        <w:sz w:val="22"/>
+        <w:szCs w:val="22"/>
+        <w:lang w:val="en-US" w:eastAsia="en-US" w:bidi="ar-SA"/>
+      </w:rPr>
+    </w:rPrDefault>
+    <w:pPrDefault>
+      <w:pPr>
+        <w:spacing w:after="160" w:line="259" w:lineRule="auto"/>
+      </w:pPr>
+    </w:pPrDefault>
+  </w:docDefaults>
+  <w:latentStyles w:defLockedState="0" w:defUIPriority="99" w:defSemiHidden="1" w:defUnhideWhenUsed="1" w:defQFormat="0" w:count="267">
+    <w:lsdException w:name="Normal" w:semiHidden="0" w:uiPriority="0" w:unhideWhenUsed="0" w:qFormat="1"/>
+    <w:lsdException w:name="heading 1" w:semiHidden="0" w:uiPriority="9" w:unhideWhenUsed="0" w:qFormat="1"/>
+    <w:lsdException w:name="heading 2" w:uiPriority="9" w:qFormat="1"/>
+    <w:lsdException w:name="heading 3" w:uiPriority="9" w:qFormat="1"/>
+    <w:lsdException w:name="heading 4" w:uiPriority="9" w:qFormat="1"/>
+    <w:lsdException w:name="heading 5" w:uiPriority="9" w:qFormat="1"/>
+    <w:lsdException w:name="heading 6" w:uiPriority="9" w:qFormat="1"/>
+    <w:lsdException w:name="heading 7" w:uiPriority="9" w:qFormat="1"/>
+    <w:lsdException w:name="heading 8" w:uiPriority="9" w:qFormat="1"/>
+    <w:lsdException w:name="heading 9" w:uiPriority="9" w:qFormat="1"/>
+    <w:lsdException w:name="toc 1" w:uiPriority="39"/>
+    <w:lsdException w:name="toc 2" w:uiPriority="39"/>
+    <w:lsdException w:name="toc 3" w:uiPriority="39"/>
+    <w:lsdException w:name="toc 4" w:uiPriority="39"/>
+    <w:lsdException w:name="toc 5" w:uiPriority="39"/>
+    <w:lsdException w:name="toc 6" w:uiPriority="39"/>
+    <w:lsdException w:name="toc 7" w:uiPriority="39"/>
+    <w:lsdException w:name="toc 8" w:uiPriority="39"/>
+    <w:lsdException w:name="toc 9" w:uiPriority="39"/>
+    <w:lsdException w:name="caption" w:uiPriority="35" w:qFormat="1"/>
+    <w:lsdException w:name="Title" w:semiHidden="0" w:uiPriority="10" w:unhideWhenUsed="0" w:qFormat="1"/>
+    <w:lsdException w:name="Default Paragraph Font" w:uiPriority="1"/>
+    <w:lsdException w:name="Subtitle" w:semiHidden="0" w:uiPriority="11" w:unhideWhenUsed="0" w:qFormat="1"/>
+    <w:lsdException w:name="Strong" w:semiHidden="0" w:uiPriority="22" w:unhideWhenUsed="0" w:qFormat="1"/>
+    <w:lsdException w:name="Emphasis" w:semiHidden="0" w:uiPriority="20" w:unhideWhenUsed="0" w:qFormat="1"/>
+    <w:lsdException w:name="Table Grid" w:semiHidden="0" w:uiPriority="39" w:unhideWhenUsed="0"/>
+    <w:lsdException w:name="Placeholder Text" w:unhideWhenUsed="0"/>
+    <w:lsdException w:name="No Spacing" w:semiHidden="0" w:uiPriority="1" w:unhideWhenUsed="0" w:qFormat="1"/>
+    <w:lsdException w:name="Light Shading" w:semiHidden="0" w:uiPriority="60" w:unhideWhenUsed="0"/>
+    <w:lsdException w:name="Light List" w:semiHidden="0" w:uiPriority="61" w:unhideWhenUsed="0"/>
+    <w:lsdException w:name="Light Grid" w:semiHidden="0" w:uiPriority="62" w:unhideWhenUsed="0"/>
+    <w:lsdException w:name="Medium Shading 1" w:semiHidden="0" w:uiPriority="63" w:unhideWhenUsed="0"/>
+    <w:lsdException w:name="Medium Shading 2" w:semiHidden="0" w:uiPriority="64" w:unhideWhenUsed="0"/>
+    <w:lsdException w:name="Medium List 1" w:semiHidden="0" w:uiPriority="65" w:unhideWhenUsed="0"/>
+    <w:lsdException w:name="Medium List 2" w:semiHidden="0" w:uiPriority="66" w:unhideWhenUsed="0"/>
+    <w:lsdException w:name="Medium Grid 1" w:semiHidden="0" w:uiPriority="67" w:unhideWhenUsed="0"/>
+    <w:lsdException w:name="Medium Grid 2" w:semiHidden="0" w:uiPriority="68" w:unhideWhenUsed="0"/>
+    <w:lsdException w:name="Medium Grid 3" w:semiHidden="0" w:uiPriority="69" w:unhideWhenUsed="0"/>
+    <w:lsdException w:name="Dark List" w:semiHidden="0" w:uiPriority="70" w:unhideWhenUsed="0"/>
+    <w:lsdException w:name="Colorful Shading" w:semiHidden="0" w:uiPriority="71" w:unhideWhenUsed="0"/>
+    <w:lsdException w:name="Colorful List" w:semiHidden="0" w:uiPriority="72" w:unhideWhenUsed="0"/>
+    <w:lsdException w:name="Colorful Grid" w:semiHidden="0" w:uiPriority="73" w:unhideWhenUsed="0"/>
+    <w:lsdException w:name="Light Shading Accent 1" w:semiHidden="0" w:uiPriority="60" w:unhideWhenUsed="0"/>
+    <w:lsdException w:name="Light List Accent 1" w:semiHidden="0" w:uiPriority="61" w:unhideWhenUsed="0"/>
+    <w:lsdException w:name="Light Grid Accent 1" w:semiHidden="0" w:uiPriority="62" w:unhideWhenUsed="0"/>
+    <w:lsdException w:name="Medium Shading 1 Accent 1" w:semiHidden="0" w:uiPriority="63" w:unhideWhenUsed="0"/>
+    <w:lsdException w:name="Medium Shading 2 Accent 1" w:semiHidden="0" w:uiPriority="64" w:unhideWhenUsed="0"/>
+    <w:lsdException w:name="Medium List 1 Accent 1" w:semiHidden="0" w:uiPriority="65" w:unhideWhenUsed="0"/>
+    <w:lsdException w:name="Revision" w:unhideWhenUsed="0"/>
+    <w:lsdException w:name="List Paragraph" w:semiHidden="0" w:uiPriority="34" w:unhideWhenUsed="0" w:qFormat="1"/>
+    <w:lsdException w:name="Quote" w:semiHidden="0" w:uiPriority="29" w:unhideWhenUsed="0" w:qFormat="1"/>
+    <w:lsdException w:name="Intense Quote" w:semiHidden="0" w:uiPriority="30" w:unhideWhenUsed="0" w:qFormat="1"/>
+    <w:lsdException w:name="Medium List 2 Accent 1" w:semiHidden="0" w:uiPriority="66" w:unhideWhenUsed="0"/>
+    <w:lsdException w:name="Medium Grid 1 Accent 1" w:semiHidden="0" w:uiPriority="67" w:unhideWhenUsed="0"/>
+    <w:lsdException w:name="Medium Grid 2 Accent 1" w:semiHidden="0" w:uiPriority="68" w:unhideWhenUsed="0"/>
+    <w:lsdException w:name="Medium Grid 3 Accent 1" w:semiHidden="0" w:uiPriority="69" w:unhideWhenUsed="0"/>
+    <w:lsdException w:name="Dark List Accent 1" w:semiHidden="0" w:uiPriority="70" w:unhideWhenUsed="0"/>
+    <w:lsdException w:name="Colorful Shading Accent 1" w:semiHidden="0" w:uiPriority="71" w:unhideWhenUsed="0"/>
+    <w:lsdException w:name="Colorful List Accent 1" w:semiHidden="0" w:uiPriority="72" w:unhideWhenUsed="0"/>
+    <w:lsdException w:name="Colorful Grid Accent 1" w:semiHidden="0" w:uiPriority="73" w:unhideWhenUsed="0"/>
+    <w:lsdException w:name="Light Shading Accent 2" w:semiHidden="0" w:uiPriority="60" w:unhideWhenUsed="0"/>
+    <w:lsdException w:name="Light List Accent 2" w:semiHidden="0" w:uiPriority="61" w:unhideWhenUsed="0"/>
+    <w:lsdException w:name="Light Grid Accent 2" w:semiHidden="0" w:uiPriority="62" w:unhideWhenUsed="0"/>
+    <w:lsdException w:name="Medium Shading 1 Accent 2" w:semiHidden="0" w:uiPriority="63" w:unhideWhenUsed="0"/>
+    <w:lsdException w:name="Medium Shading 2 Accent 2" w:semiHidden="0" w:uiPriority="64" w:unhideWhenUsed="0"/>
+    <w:lsdException w:name="Medium List 1 Accent 2" w:semiHidden="0" w:uiPriority="65" w:unhideWhenUsed="0"/>
+    <w:lsdException w:name="Medium List 2 Accent 2" w:semiHidden="0" w:uiPriority="66" w:unhideWhenUsed="0"/>
+    <w:lsdException w:name="Medium Grid 1 Accent 2" w:semiHidden="0" w:uiPriority="67" w:unhideWhenUsed="0"/>
+    <w:lsdException w:name="Medium Grid 2 Accent 2" w:semiHidden="0" w:uiPriority="68" w:unhideWhenUsed="0"/>
+    <w:lsdException w:name="Medium Grid 3 Accent 2" w:semiHidden="0" w:uiPriority="69" w:unhideWhenUsed="0"/>
+    <w:lsdException w:name="Dark List Accent 2" w:semiHidden="0" w:uiPriority="70" w:unhideWhenUsed="0"/>
+    <w:lsdException w:name="Colorful Shading Accent 2" w:semiHidden="0" w:uiPriority="71" w:unhideWhenUsed="0"/>
+    <w:lsdException w:name="Colorful List Accent 2" w:semiHidden="0" w:uiPriority="72" w:unhideWhenUsed="0"/>
+    <w:lsdException w:name="Colorful Grid Accent 2" w:semiHidden="0" w:uiPriority="73" w:unhideWhenUsed="0"/>
+    <w:lsdException w:name="Light Shading Accent 3" w:semiHidden="0" w:uiPriority="60" w:unhideWhenUsed="0"/>
+    <w:lsdException w:name="Light List Accent 3" w:semiHidden="0" w:uiPriority="61" w:unhideWhenUsed="0"/>
+    <w:lsdException w:name="Light Grid Accent 3" w:semiHidden="0" w:uiPriority="62" w:unhideWhenUsed="0"/>
+    <w:lsdException w:name="Medium Shading 1 Accent 3" w:semiHidden="0" w:uiPriority="63" w:unhideWhenUsed="0"/>
+    <w:lsdException w:name="Medium Shading 2 Accent 3" w:semiHidden="0" w:uiPriority="64" w:unhideWhenUsed="0"/>
+    <w:lsdException w:name="Medium List 1 Accent 3" w:semiHidden="0" w:uiPriority="65" w:unhideWhenUsed="0"/>
+    <w:lsdException w:name="Medium List 2 Accent 3" w:semiHidden="0" w:uiPriority="66" w:unhideWhenUsed="0"/>
+    <w:lsdException w:name="Medium Grid 1 Accent 3" w:semiHidden="0" w:uiPriority="67" w:unhideWhenUsed="0"/>
+    <w:lsdException w:name="Medium Grid 2 Accent 3" w:semiHidden="0" w:uiPriority="68" w:unhideWhenUsed="0"/>
+    <w:lsdException w:name="Medium Grid 3 Accent 3" w:semiHidden="0" w:uiPriority="69" w:unhideWhenUsed="0"/>
+    <w:lsdException w:name="Dark List Accent 3" w:semiHidden="0" w:uiPriority="70" w:unhideWhenUsed="0"/>
+    <w:lsdException w:name="Colorful Shading Accent 3" w:semiHidden="0" w:uiPriority="71" w:unhideWhenUsed="0"/>
+    <w:lsdException w:name="Colorful List Accent 3" w:semiHidden="0" w:uiPriority="72" w:unhideWhenUsed="0"/>
+    <w:lsdException w:name="Colorful Grid Accent 3" w:semiHidden="0" w:uiPriority="73" w:unhideWhenUsed="0"/>
+    <w:lsdException w:name="Light Shading Accent 4" w:semiHidden="0" w:uiPriority="60" w:unhideWhenUsed="0"/>
+    <w:lsdException w:name="Light List Accent 4" w:semiHidden="0" w:uiPriority="61" w:unhideWhenUsed="0"/>
+    <w:lsdException w:name="Light Grid Accent 4" w:semiHidden="0" w:uiPriority="62" w:unhideWhenUsed="0"/>
+    <w:lsdException w:name="Medium Shading 1 Accent 4" w:semiHidden="0" w:uiPriority="63" w:unhideWhenUsed="0"/>
+    <w:lsdException w:name="Medium Shading 2 Accent 4" w:semiHidden="0" w:uiPriority="64" w:unhideWhenUsed="0"/>
+    <w:lsdException w:name="Medium List 1 Accent 4" w:semiHidden="0" w:uiPriority="65" w:unhideWhenUsed="0"/>
+    <w:lsdException w:name="Medium List 2 Accent 4" w:semiHidden="0" w:uiPriority="66" w:unhideWhenUsed="0"/>
+    <w:lsdException w:name="Medium Grid 1 Accent 4" w:semiHidden="0" w:uiPriority="67" w:unhideWhenUsed="0"/>
+    <w:lsdException w:name="Medium Grid 2 Accent 4" w:semiHidden="0" w:uiPriority="68" w:unhideWhenUsed="0"/>
+    <w:lsdException w:name="Medium Grid 3 Accent 4" w:semiHidden="0" w:uiPriority="69" w:unhideWhenUsed="0"/>
+    <w:lsdException w:name="Dark List Accent 4" w:semiHidden="0" w:uiPriority="70" w:unhideWhenUsed="0"/>
+    <w:lsdException w:name="Colorful Shading Accent 4" w:semiHidden="0" w:uiPriority="71" w:unhideWhenUsed="0"/>
+    <w:lsdException w:name="Colorful List Accent 4" w:semiHidden="0" w:uiPriority="72" w:unhideWhenUsed="0"/>
+    <w:lsdException w:name="Colorful Grid Accent 4" w:semiHidden="0" w:uiPriority="73" w:unhideWhenUsed="0"/>
+    <w:lsdException w:name="Light Shading Accent 5" w:semiHidden="0" w:uiPriority="60" w:unhideWhenUsed="0"/>
+    <w:lsdException w:name="Light List Accent 5" w:semiHidden="0" w:uiPriority="61" w:unhideWhenUsed="0"/>
+    <w:lsdException w:name="Light Grid Accent 5" w:semiHidden="0" w:uiPriority="62" w:unhideWhenUsed="0"/>
+    <w:lsdException w:name="Medium Shading 1 Accent 5" w:semiHidden="0" w:uiPriority="63" w:unhideWhenUsed="0"/>
+    <w:lsdException w:name="Medium Shading 2 Accent 5" w:semiHidden="0" w:uiPriority="64" w:unhideWhenUsed="0"/>
+    <w:lsdException w:name="Medium List 1 Accent 5" w:semiHidden="0" w:uiPriority="65" w:unhideWhenUsed="0"/>
+    <w:lsdException w:name="Medium List 2 Accent 5" w:semiHidden="0" w:uiPriority="66" w:unhideWhenUsed="0"/>
+    <w:lsdException w:name="Medium Grid 1 Accent 5" w:semiHidden="0" w:uiPriority="67" w:unhideWhenUsed="0"/>
+    <w:lsdException w:name="Medium Grid 2 Accent 5" w:semiHidden="0" w:uiPriority="68" w:unhideWhenUsed="0"/>
+    <w:lsdException w:name="Medium Grid 3 Accent 5" w:semiHidden="0" w:uiPriority="69" w:unhideWhenUsed="0"/>
+    <w:lsdException w:name="Dark List Accent 5" w:semiHidden="0" w:uiPriority="70" w:unhideWhenUsed="0"/>
+    <w:lsdException w:name="Colorful Shading Accent 5" w:semiHidden="0" w:uiPriority="71" w:unhideWhenUsed="0"/>
+    <w:lsdException w:name="Colorful List Accent 5" w:semiHidden="0" w:uiPriority="72" w:unhideWhenUsed="0"/>
+    <w:lsdException w:name="Colorful Grid Accent 5" w:semiHidden="0" w:uiPriority="73" w:unhideWhenUsed="0"/>
+    <w:lsdException w:name="Light Shading Accent 6" w:semiHidden="0" w:uiPriority="60" w:unhideWhenUsed="0"/>
+    <w:lsdException w:name="Light List Accent 6" w:semiHidden="0" w:uiPriority="61" w:unhideWhenUsed="0"/>
+    <w:lsdException w:name="Light Grid Accent 6" w:semiHidden="0" w:uiPriority="62" w:unhideWhenUsed="0"/>
+    <w:lsdException w:name="Medium Shading 1 Accent 6" w:semiHidden="0" w:uiPriority="63" w:unhideWhenUsed="0"/>
+    <w:lsdException w:name="Medium Shading 2 Accent 6" w:semiHidden="0" w:uiPriority="64" w:unhideWhenUsed="0"/>
+    <w:lsdException w:name="Medium List 1 Accent 6" w:semiHidden="0" w:uiPriority="65" w:unhideWhenUsed="0"/>
+    <w:lsdException w:name="Medium List 2 Accent 6" w:semiHidden="0" w:uiPriority="66" w:unhideWhenUsed="0"/>
+    <w:lsdException w:name="Medium Grid 1 Accent 6" w:semiHidden="0" w:uiPriority="67" w:unhideWhenUsed="0"/>
+    <w:lsdException w:name="Medium Grid 2 Accent 6" w:semiHidden="0" w:uiPriority="68" w:unhideWhenUsed="0"/>
+    <w:lsdException w:name="Medium Grid 3 Accent 6" w:semiHidden="0" w:uiPriority="69" w:unhideWhenUsed="0"/>
+    <w:lsdException w:name="Dark List Accent 6" w:semiHidden="0" w:uiPriority="70" w:unhideWhenUsed="0"/>
+    <w:lsdException w:name="Colorful Shading Accent 6" w:semiHidden="0" w:uiPriority="71" w:unhideWhenUsed="0"/>
+    <w:lsdException w:name="Colorful List Accent 6" w:semiHidden="0" w:uiPriority="72" w:unhideWhenUsed="0"/>
+    <w:lsdException w:name="Colorful Grid Accent 6" w:semiHidden="0" w:uiPriority="73" w:unhideWhenUsed="0"/>
+    <w:lsdException w:name="Subtle Emphasis" w:semiHidden="0" w:uiPriority="19" w:unhideWhenUsed="0" w:qFormat="1"/>
+    <w:lsdException w:name="Intense Emphasis" w:semiHidden="0" w:uiPriority="21" w:unhideWhenUsed="0" w:qFormat="1"/>
+    <w:lsdException w:name="Subtle Reference" w:semiHidden="0" w:uiPriority="31" w:unhideWhenUsed="0" w:qFormat="1"/>
+    <w:lsdException w:name="Intense Reference" w:semiHidden="0" w:uiPriority="32" w:unhideWhenUsed="0" w:qFormat="1"/>
+    <w:lsdException w:name="Book Title" w:semiHidden="0" w:uiPriority="33" w:unhideWhenUsed="0" w:qFormat="1"/>
+    <w:lsdException w:name="Bibliography" w:uiPriority="37"/>
+    <w:lsdException w:name="TOC Heading" w:uiPriority="39" w:qFormat="1"/>
+  </w:latentStyles>
+  <w:style w:type="paragraph" w:default="1" w:styleId="Normal">
+    <w:name w:val="Normal"/>
+    <w:qFormat/>
+    <w:rsid w:val="00F364E0"/>
+    <w:pPr>
+      <w:spacing w:after="0" w:line="240" w:lineRule="auto"/>
+    </w:pPr>
+    <w:rPr>
+      <w:rFonts w:ascii="Times New Roman" w:eastAsia="Times New Roman" w:hAnsi="Times New Roman" w:cs="Times New Roman"/>
+      <w:sz w:val="24"/>
+      <w:szCs w:val="24"/>
+    </w:rPr>
+  </w:style>
+  <w:style w:type="paragraph" w:styleId="Heading1">
+    <w:name w:val="heading 1"/>
+    <w:basedOn w:val="Normal"/>
+    <w:next w:val="Normal"/>
+    <w:link w:val="Heading1Char"/>
+    <w:uiPriority w:val="9"/>
+    <w:qFormat/>
+    <w:rsid w:val="00AD10C0"/>
+    <w:pPr>
+      <w:keepNext/>
+      <w:keepLines/>
+      <w:spacing w:before="240"/>
+      <w:outlineLvl w:val="0"/>
+    </w:pPr>
+    <w:rPr>
+      <w:rFonts w:asciiTheme="majorHAnsi" w:eastAsiaTheme="majorEastAsia" w:hAnsiTheme="majorHAnsi" w:cstheme="majorBidi"/>
+      <w:color w:val="2E74B5" w:themeColor="accent1" w:themeShade="BF"/>
+      <w:sz w:val="32"/>
+      <w:szCs w:val="32"/>
+    </w:rPr>
+  </w:style>
+  <w:style w:type="paragraph" w:styleId="Heading2">
+    <w:name w:val="heading 2"/>
+    <w:basedOn w:val="Normal"/>
+    <w:next w:val="Normal"/>
+    <w:link w:val="Heading2Char"/>
+    <w:uiPriority w:val="9"/>
+    <w:unhideWhenUsed/>
+    <w:qFormat/>
+    <w:rsid w:val="00B020A3"/>
+    <w:pPr>
+      <w:keepNext/>
+      <w:keepLines/>
+      <w:spacing w:before="40"/>
+      <w:outlineLvl w:val="1"/>
+    </w:pPr>
+    <w:rPr>
+      <w:rFonts w:asciiTheme="majorHAnsi" w:eastAsiaTheme="majorEastAsia" w:hAnsiTheme="majorHAnsi" w:cstheme="majorBidi"/>
+      <w:color w:val="2E74B5" w:themeColor="accent1" w:themeShade="BF"/>
+      <w:sz w:val="26"/>
+      <w:szCs w:val="26"/>
+    </w:rPr>
+  </w:style>
+  <w:style w:type="paragraph" w:styleId="Heading3">
+    <w:name w:val="heading 3"/>
+    <w:basedOn w:val="Normal"/>
+    <w:next w:val="Normal"/>
+    <w:link w:val="Heading3Char"/>
+    <w:uiPriority w:val="9"/>
+    <w:unhideWhenUsed/>
+    <w:qFormat/>
+    <w:rsid w:val="00020D37"/>
+    <w:pPr>
+      <w:keepNext/>
+      <w:keepLines/>
+      <w:spacing w:before="40"/>
+      <w:outlineLvl w:val="2"/>
+    </w:pPr>
+    <w:rPr>
+      <w:rFonts w:asciiTheme="majorHAnsi" w:eastAsiaTheme="majorEastAsia" w:hAnsiTheme="majorHAnsi" w:cstheme="majorBidi"/>
+      <w:color w:val="1F4D78" w:themeColor="accent1" w:themeShade="7F"/>
+    </w:rPr>
+  </w:style>
+  <w:style w:type="paragraph" w:styleId="Heading4">
+    <w:name w:val="heading 4"/>
+    <w:basedOn w:val="Normal"/>
+    <w:next w:val="Normal"/>
+    <w:link w:val="Heading4Char"/>
+    <w:uiPriority w:val="9"/>
+    <w:unhideWhenUsed/>
+    <w:qFormat/>
+    <w:rsid w:val="00020D37"/>
+    <w:pPr>
+      <w:keepNext/>
+      <w:keepLines/>
+      <w:spacing w:before="40"/>
+      <w:outlineLvl w:val="3"/>
+    </w:pPr>
+    <w:rPr>
+      <w:rFonts w:asciiTheme="majorHAnsi" w:eastAsiaTheme="majorEastAsia" w:hAnsiTheme="majorHAnsi" w:cstheme="majorBidi"/>
+      <w:i/>
+      <w:iCs/>
+      <w:color w:val="2E74B5" w:themeColor="accent1" w:themeShade="BF"/>
+    </w:rPr>
+  </w:style>
+  <w:style w:type="character" w:default="1" w:styleId="DefaultParagraphFont">
+    <w:name w:val="Default Paragraph Font"/>
+    <w:uiPriority w:val="1"/>
+    <w:semiHidden/>
+    <w:unhideWhenUsed/>
+  </w:style>
+  <w:style w:type="table" w:default="1" w:styleId="TableNormal">
+    <w:name w:val="Normal Table"/>
+    <w:uiPriority w:val="99"/>
+    <w:semiHidden/>
+    <w:unhideWhenUsed/>
+    <w:tblPr>
+      <w:tblInd w:w="0" w:type="dxa"/>
+      <w:tblCellMar>
+        <w:top w:w="0" w:type="dxa"/>
+        <w:left w:w="108" w:type="dxa"/>
+        <w:bottom w:w="0" w:type="dxa"/>
+        <w:right w:w="108" w:type="dxa"/>
+      </w:tblCellMar>
+    </w:tblPr>
+  </w:style>
+  <w:style w:type="numbering" w:default="1" w:styleId="NoList">
+    <w:name w:val="No List"/>
+    <w:uiPriority w:val="99"/>
+    <w:semiHidden/>
+    <w:unhideWhenUsed/>
+  </w:style>
+  <w:style w:type="character" w:styleId="Hyperlink">
+    <w:name w:val="Hyperlink"/>
+    <w:basedOn w:val="DefaultParagraphFont"/>
+    <w:uiPriority w:val="99"/>
+    <w:unhideWhenUsed/>
+    <w:rsid w:val="00424322"/>
+    <w:rPr>
+      <w:color w:val="0000FF"/>
+      <w:u w:val="single"/>
+    </w:rPr>
+  </w:style>
+  <w:style w:type="paragraph" w:styleId="NormalWeb">
+    <w:name w:val="Normal (Web)"/>
+    <w:basedOn w:val="Normal"/>
+    <w:uiPriority w:val="99"/>
+    <w:unhideWhenUsed/>
+    <w:rsid w:val="00424322"/>
+    <w:pPr>
+      <w:spacing w:before="100" w:beforeAutospacing="1" w:after="100" w:afterAutospacing="1"/>
+    </w:pPr>
+  </w:style>
+  <w:style w:type="character" w:customStyle="1" w:styleId="apple-converted-space">
+    <w:name w:val="apple-converted-space"/>
+    <w:basedOn w:val="DefaultParagraphFont"/>
+    <w:rsid w:val="00424322"/>
+  </w:style>
+  <w:style w:type="paragraph" w:styleId="NoSpacing">
+    <w:name w:val="No Spacing"/>
+    <w:uiPriority w:val="1"/>
+    <w:qFormat/>
+    <w:rsid w:val="003B43A6"/>
+    <w:pPr>
+      <w:spacing w:after="0" w:line="240" w:lineRule="auto"/>
+    </w:pPr>
+    <w:rPr>
+      <w:rFonts w:ascii="Times New Roman" w:hAnsi="Times New Roman" w:cs="Times New Roman"/>
+      <w:sz w:val="24"/>
+      <w:szCs w:val="24"/>
+    </w:rPr>
+  </w:style>
+  <w:style w:type="paragraph" w:styleId="ListParagraph">
+    <w:name w:val="List Paragraph"/>
+    <w:basedOn w:val="Normal"/>
+    <w:uiPriority w:val="34"/>
+    <w:qFormat/>
+    <w:rsid w:val="00173549"/>
+    <w:pPr>
+      <w:ind w:left="720"/>
+      <w:contextualSpacing/>
+    </w:pPr>
+    <w:rPr>
+      <w:rFonts w:eastAsiaTheme="minorHAnsi"/>
+    </w:rPr>
+  </w:style>
+  <w:style w:type="paragraph" w:styleId="Title">
+    <w:name w:val="Title"/>
+    <w:basedOn w:val="Normal"/>
+    <w:next w:val="Normal"/>
+    <w:link w:val="TitleChar"/>
+    <w:uiPriority w:val="10"/>
+    <w:qFormat/>
+    <w:rsid w:val="00AD10C0"/>
+    <w:pPr>
+      <w:contextualSpacing/>
+    </w:pPr>
+    <w:rPr>
+      <w:rFonts w:asciiTheme="majorHAnsi" w:eastAsiaTheme="majorEastAsia" w:hAnsiTheme="majorHAnsi" w:cstheme="majorBidi"/>
+      <w:spacing w:val="-10"/>
+      <w:kern w:val="28"/>
+      <w:sz w:val="56"/>
+      <w:szCs w:val="56"/>
+    </w:rPr>
+  </w:style>
+  <w:style w:type="character" w:customStyle="1" w:styleId="TitleChar">
+    <w:name w:val="Title Char"/>
+    <w:basedOn w:val="DefaultParagraphFont"/>
+    <w:link w:val="Title"/>
+    <w:uiPriority w:val="10"/>
+    <w:rsid w:val="00AD10C0"/>
+    <w:rPr>
+      <w:rFonts w:asciiTheme="majorHAnsi" w:eastAsiaTheme="majorEastAsia" w:hAnsiTheme="majorHAnsi" w:cstheme="majorBidi"/>
+      <w:spacing w:val="-10"/>
+      <w:kern w:val="28"/>
+      <w:sz w:val="56"/>
+      <w:szCs w:val="56"/>
+    </w:rPr>
+  </w:style>
+  <w:style w:type="paragraph" w:styleId="Subtitle">
+    <w:name w:val="Subtitle"/>
+    <w:basedOn w:val="Normal"/>
+    <w:next w:val="Normal"/>
+    <w:link w:val="SubtitleChar"/>
+    <w:uiPriority w:val="11"/>
+    <w:qFormat/>
+    <w:rsid w:val="00AD10C0"/>
+    <w:pPr>
+      <w:numPr>
+        <w:ilvl w:val="1"/>
+      </w:numPr>
+      <w:spacing w:after="160"/>
+    </w:pPr>
+    <w:rPr>
+      <w:rFonts w:asciiTheme="minorHAnsi" w:eastAsiaTheme="minorEastAsia" w:hAnsiTheme="minorHAnsi" w:cstheme="minorBidi"/>
+      <w:color w:val="5A5A5A" w:themeColor="text1" w:themeTint="A5"/>
+      <w:spacing w:val="15"/>
+      <w:sz w:val="22"/>
+      <w:szCs w:val="22"/>
+    </w:rPr>
+  </w:style>
+  <w:style w:type="character" w:customStyle="1" w:styleId="SubtitleChar">
+    <w:name w:val="Subtitle Char"/>
+    <w:basedOn w:val="DefaultParagraphFont"/>
+    <w:link w:val="Subtitle"/>
+    <w:uiPriority w:val="11"/>
+    <w:rsid w:val="00AD10C0"/>
+    <w:rPr>
+      <w:rFonts w:eastAsiaTheme="minorEastAsia"/>
+      <w:color w:val="5A5A5A" w:themeColor="text1" w:themeTint="A5"/>
+      <w:spacing w:val="15"/>
+    </w:rPr>
+  </w:style>
+  <w:style w:type="character" w:customStyle="1" w:styleId="Heading1Char">
+    <w:name w:val="Heading 1 Char"/>
+    <w:basedOn w:val="DefaultParagraphFont"/>
+    <w:link w:val="Heading1"/>
+    <w:uiPriority w:val="9"/>
+    <w:rsid w:val="00AD10C0"/>
+    <w:rPr>
+      <w:rFonts w:asciiTheme="majorHAnsi" w:eastAsiaTheme="majorEastAsia" w:hAnsiTheme="majorHAnsi" w:cstheme="majorBidi"/>
+      <w:color w:val="2E74B5" w:themeColor="accent1" w:themeShade="BF"/>
+      <w:sz w:val="32"/>
+      <w:szCs w:val="32"/>
+    </w:rPr>
+  </w:style>
+  <w:style w:type="character" w:customStyle="1" w:styleId="Heading2Char">
+    <w:name w:val="Heading 2 Char"/>
+    <w:basedOn w:val="DefaultParagraphFont"/>
+    <w:link w:val="Heading2"/>
+    <w:uiPriority w:val="9"/>
+    <w:rsid w:val="00B020A3"/>
+    <w:rPr>
+      <w:rFonts w:asciiTheme="majorHAnsi" w:eastAsiaTheme="majorEastAsia" w:hAnsiTheme="majorHAnsi" w:cstheme="majorBidi"/>
+      <w:color w:val="2E74B5" w:themeColor="accent1" w:themeShade="BF"/>
+      <w:sz w:val="26"/>
+      <w:szCs w:val="26"/>
+    </w:rPr>
+  </w:style>
+  <w:style w:type="character" w:styleId="PlaceholderText">
+    <w:name w:val="Placeholder Text"/>
+    <w:basedOn w:val="DefaultParagraphFont"/>
+    <w:uiPriority w:val="99"/>
+    <w:semiHidden/>
+    <w:rsid w:val="00C56C28"/>
+    <w:rPr>
+      <w:color w:val="808080"/>
+    </w:rPr>
+  </w:style>
+  <w:style w:type="paragraph" w:styleId="CommentText">
+    <w:name w:val="annotation text"/>
+    <w:basedOn w:val="Normal"/>
+    <w:link w:val="CommentTextChar"/>
+    <w:uiPriority w:val="99"/>
+    <w:unhideWhenUsed/>
+    <w:rsid w:val="00FF4363"/>
+    <w:rPr>
+      <w:rFonts w:eastAsiaTheme="minorHAnsi"/>
+      <w:sz w:val="20"/>
+      <w:szCs w:val="20"/>
+    </w:rPr>
+  </w:style>
+  <w:style w:type="character" w:customStyle="1" w:styleId="CommentTextChar">
+    <w:name w:val="Comment Text Char"/>
+    <w:basedOn w:val="DefaultParagraphFont"/>
+    <w:link w:val="CommentText"/>
+    <w:uiPriority w:val="99"/>
+    <w:rsid w:val="00FF4363"/>
+    <w:rPr>
+      <w:rFonts w:ascii="Times New Roman" w:hAnsi="Times New Roman" w:cs="Times New Roman"/>
+      <w:sz w:val="20"/>
+      <w:szCs w:val="20"/>
+    </w:rPr>
+  </w:style>
+  <w:style w:type="character" w:styleId="CommentReference">
+    <w:name w:val="annotation reference"/>
+    <w:basedOn w:val="DefaultParagraphFont"/>
+    <w:uiPriority w:val="99"/>
+    <w:unhideWhenUsed/>
+    <w:rsid w:val="00FF4363"/>
+    <w:rPr>
+      <w:sz w:val="16"/>
+      <w:szCs w:val="16"/>
+    </w:rPr>
+  </w:style>
+  <w:style w:type="paragraph" w:styleId="BalloonText">
+    <w:name w:val="Balloon Text"/>
+    <w:basedOn w:val="Normal"/>
+    <w:link w:val="BalloonTextChar"/>
+    <w:uiPriority w:val="99"/>
+    <w:semiHidden/>
+    <w:unhideWhenUsed/>
+    <w:rsid w:val="008E047A"/>
+    <w:rPr>
+      <w:rFonts w:ascii="Tahoma" w:eastAsiaTheme="minorHAnsi" w:hAnsi="Tahoma" w:cs="Tahoma"/>
+      <w:sz w:val="16"/>
+      <w:szCs w:val="16"/>
+    </w:rPr>
+  </w:style>
+  <w:style w:type="character" w:customStyle="1" w:styleId="BalloonTextChar">
+    <w:name w:val="Balloon Text Char"/>
+    <w:basedOn w:val="DefaultParagraphFont"/>
+    <w:link w:val="BalloonText"/>
+    <w:uiPriority w:val="99"/>
+    <w:semiHidden/>
+    <w:rsid w:val="008E047A"/>
+    <w:rPr>
+      <w:rFonts w:ascii="Tahoma" w:hAnsi="Tahoma" w:cs="Tahoma"/>
+      <w:sz w:val="16"/>
+      <w:szCs w:val="16"/>
+    </w:rPr>
+  </w:style>
+  <w:style w:type="paragraph" w:styleId="Revision">
+    <w:name w:val="Revision"/>
+    <w:hidden/>
+    <w:uiPriority w:val="99"/>
+    <w:semiHidden/>
+    <w:rsid w:val="008E047A"/>
+    <w:pPr>
+      <w:spacing w:after="0" w:line="240" w:lineRule="auto"/>
+    </w:pPr>
+    <w:rPr>
+      <w:rFonts w:ascii="Times New Roman" w:hAnsi="Times New Roman" w:cs="Times New Roman"/>
+      <w:sz w:val="24"/>
+      <w:szCs w:val="24"/>
+    </w:rPr>
+  </w:style>
+  <w:style w:type="paragraph" w:styleId="CommentSubject">
+    <w:name w:val="annotation subject"/>
+    <w:basedOn w:val="CommentText"/>
+    <w:next w:val="CommentText"/>
+    <w:link w:val="CommentSubjectChar"/>
+    <w:uiPriority w:val="99"/>
+    <w:semiHidden/>
+    <w:unhideWhenUsed/>
+    <w:rsid w:val="008E047A"/>
+    <w:rPr>
+      <w:b/>
+      <w:bCs/>
+    </w:rPr>
+  </w:style>
+  <w:style w:type="character" w:customStyle="1" w:styleId="CommentSubjectChar">
+    <w:name w:val="Comment Subject Char"/>
+    <w:basedOn w:val="CommentTextChar"/>
+    <w:link w:val="CommentSubject"/>
+    <w:uiPriority w:val="99"/>
+    <w:semiHidden/>
+    <w:rsid w:val="008E047A"/>
+    <w:rPr>
+      <w:rFonts w:ascii="Times New Roman" w:hAnsi="Times New Roman" w:cs="Times New Roman"/>
+      <w:b/>
+      <w:bCs/>
+      <w:sz w:val="20"/>
+      <w:szCs w:val="20"/>
+    </w:rPr>
+  </w:style>
+  <w:style w:type="character" w:styleId="FollowedHyperlink">
+    <w:name w:val="FollowedHyperlink"/>
+    <w:basedOn w:val="DefaultParagraphFont"/>
+    <w:uiPriority w:val="99"/>
+    <w:semiHidden/>
+    <w:unhideWhenUsed/>
+    <w:rsid w:val="00C358D2"/>
+    <w:rPr>
+      <w:color w:val="954F72" w:themeColor="followedHyperlink"/>
+      <w:u w:val="single"/>
+    </w:rPr>
+  </w:style>
+  <w:style w:type="paragraph" w:styleId="Caption">
+    <w:name w:val="caption"/>
+    <w:basedOn w:val="Normal"/>
+    <w:next w:val="Normal"/>
+    <w:uiPriority w:val="35"/>
+    <w:unhideWhenUsed/>
+    <w:qFormat/>
+    <w:rsid w:val="00B733C0"/>
+    <w:pPr>
+      <w:spacing w:after="200"/>
+    </w:pPr>
+    <w:rPr>
+      <w:rFonts w:eastAsiaTheme="minorHAnsi"/>
+      <w:b/>
+      <w:bCs/>
+      <w:color w:val="5B9BD5" w:themeColor="accent1"/>
+      <w:sz w:val="18"/>
+      <w:szCs w:val="18"/>
+    </w:rPr>
+  </w:style>
+  <w:style w:type="paragraph" w:customStyle="1" w:styleId="Body1">
+    <w:name w:val="Body 1"/>
+    <w:rsid w:val="00020D37"/>
+    <w:pPr>
+      <w:spacing w:after="0" w:line="240" w:lineRule="auto"/>
+      <w:outlineLvl w:val="0"/>
+    </w:pPr>
+    <w:rPr>
+      <w:rFonts w:ascii="Times New Roman" w:eastAsia="Arial Unicode MS" w:hAnsi="Times New Roman" w:cs="Times New Roman"/>
+      <w:color w:val="000000"/>
+      <w:sz w:val="24"/>
+      <w:szCs w:val="20"/>
+      <w:u w:color="000000"/>
+    </w:rPr>
+  </w:style>
+  <w:style w:type="character" w:customStyle="1" w:styleId="Heading3Char">
+    <w:name w:val="Heading 3 Char"/>
+    <w:basedOn w:val="DefaultParagraphFont"/>
+    <w:link w:val="Heading3"/>
+    <w:uiPriority w:val="9"/>
+    <w:rsid w:val="00020D37"/>
+    <w:rPr>
+      <w:rFonts w:asciiTheme="majorHAnsi" w:eastAsiaTheme="majorEastAsia" w:hAnsiTheme="majorHAnsi" w:cstheme="majorBidi"/>
+      <w:color w:val="1F4D78" w:themeColor="accent1" w:themeShade="7F"/>
+      <w:sz w:val="24"/>
+      <w:szCs w:val="24"/>
+    </w:rPr>
+  </w:style>
+  <w:style w:type="character" w:customStyle="1" w:styleId="Heading4Char">
+    <w:name w:val="Heading 4 Char"/>
+    <w:basedOn w:val="DefaultParagraphFont"/>
+    <w:link w:val="Heading4"/>
+    <w:uiPriority w:val="9"/>
+    <w:rsid w:val="00020D37"/>
+    <w:rPr>
+      <w:rFonts w:asciiTheme="majorHAnsi" w:eastAsiaTheme="majorEastAsia" w:hAnsiTheme="majorHAnsi" w:cstheme="majorBidi"/>
+      <w:i/>
+      <w:iCs/>
+      <w:color w:val="2E74B5" w:themeColor="accent1" w:themeShade="BF"/>
+      <w:sz w:val="24"/>
+      <w:szCs w:val="24"/>
+    </w:rPr>
+  </w:style>
+  <w:style w:type="paragraph" w:styleId="FootnoteText">
+    <w:name w:val="footnote text"/>
+    <w:basedOn w:val="Normal"/>
+    <w:link w:val="FootnoteTextChar"/>
+    <w:uiPriority w:val="99"/>
+    <w:semiHidden/>
+    <w:unhideWhenUsed/>
+    <w:rsid w:val="00794109"/>
+    <w:rPr>
+      <w:rFonts w:asciiTheme="minorHAnsi" w:eastAsiaTheme="minorHAnsi" w:hAnsiTheme="minorHAnsi" w:cstheme="minorBidi"/>
+      <w:sz w:val="20"/>
+      <w:szCs w:val="20"/>
+      <w:lang w:val="en-GB"/>
+    </w:rPr>
+  </w:style>
+  <w:style w:type="character" w:customStyle="1" w:styleId="FootnoteTextChar">
+    <w:name w:val="Footnote Text Char"/>
+    <w:basedOn w:val="DefaultParagraphFont"/>
+    <w:link w:val="FootnoteText"/>
+    <w:uiPriority w:val="99"/>
+    <w:semiHidden/>
+    <w:rsid w:val="00794109"/>
+    <w:rPr>
+      <w:sz w:val="20"/>
+      <w:szCs w:val="20"/>
+      <w:lang w:val="en-GB"/>
+    </w:rPr>
+  </w:style>
+  <w:style w:type="character" w:styleId="FootnoteReference">
+    <w:name w:val="footnote reference"/>
+    <w:basedOn w:val="DefaultParagraphFont"/>
+    <w:uiPriority w:val="99"/>
+    <w:semiHidden/>
+    <w:unhideWhenUsed/>
+    <w:rsid w:val="00794109"/>
+    <w:rPr>
+      <w:vertAlign w:val="superscript"/>
+    </w:rPr>
+  </w:style>
+  <w:style w:type="table" w:styleId="TableGrid">
+    <w:name w:val="Table Grid"/>
+    <w:basedOn w:val="TableNormal"/>
+    <w:uiPriority w:val="39"/>
+    <w:rsid w:val="005D5DDA"/>
+    <w:pPr>
+      <w:spacing w:after="0" w:line="240" w:lineRule="auto"/>
+    </w:pPr>
+    <w:tblPr>
+      <w:tblBorders>
+        <w:top w:val="single" w:sz="4" w:space="0" w:color="auto"/>
+        <w:left w:val="single" w:sz="4" w:space="0" w:color="auto"/>
+        <w:bottom w:val="single" w:sz="4" w:space="0" w:color="auto"/>
+        <w:right w:val="single" w:sz="4" w:space="0" w:color="auto"/>
+        <w:insideH w:val="single" w:sz="4" w:space="0" w:color="auto"/>
+        <w:insideV w:val="single" w:sz="4" w:space="0" w:color="auto"/>
+      </w:tblBorders>
+    </w:tblPr>
+  </w:style>
+  <w:style w:type="paragraph" w:styleId="Header">
+    <w:name w:val="header"/>
+    <w:basedOn w:val="Normal"/>
+    <w:link w:val="HeaderChar"/>
+    <w:uiPriority w:val="99"/>
+    <w:unhideWhenUsed/>
+    <w:rsid w:val="00D2794B"/>
+    <w:pPr>
+      <w:tabs>
+        <w:tab w:val="center" w:pos="4680"/>
+        <w:tab w:val="right" w:pos="9360"/>
+      </w:tabs>
+    </w:pPr>
+    <w:rPr>
+      <w:rFonts w:eastAsiaTheme="minorHAnsi"/>
+    </w:rPr>
+  </w:style>
+  <w:style w:type="character" w:customStyle="1" w:styleId="HeaderChar">
+    <w:name w:val="Header Char"/>
+    <w:basedOn w:val="DefaultParagraphFont"/>
+    <w:link w:val="Header"/>
+    <w:uiPriority w:val="99"/>
+    <w:rsid w:val="00D2794B"/>
+    <w:rPr>
+      <w:rFonts w:ascii="Times New Roman" w:hAnsi="Times New Roman" w:cs="Times New Roman"/>
+      <w:sz w:val="24"/>
+      <w:szCs w:val="24"/>
+    </w:rPr>
+  </w:style>
+  <w:style w:type="paragraph" w:styleId="Footer">
+    <w:name w:val="footer"/>
+    <w:basedOn w:val="Normal"/>
+    <w:link w:val="FooterChar"/>
+    <w:uiPriority w:val="99"/>
+    <w:unhideWhenUsed/>
+    <w:rsid w:val="00D2794B"/>
+    <w:pPr>
+      <w:tabs>
+        <w:tab w:val="center" w:pos="4680"/>
+        <w:tab w:val="right" w:pos="9360"/>
+      </w:tabs>
+    </w:pPr>
+    <w:rPr>
+      <w:rFonts w:eastAsiaTheme="minorHAnsi"/>
+    </w:rPr>
+  </w:style>
+  <w:style w:type="character" w:customStyle="1" w:styleId="FooterChar">
+    <w:name w:val="Footer Char"/>
+    <w:basedOn w:val="DefaultParagraphFont"/>
+    <w:link w:val="Footer"/>
+    <w:uiPriority w:val="99"/>
+    <w:rsid w:val="00D2794B"/>
+    <w:rPr>
+      <w:rFonts w:ascii="Times New Roman" w:hAnsi="Times New Roman" w:cs="Times New Roman"/>
+      <w:sz w:val="24"/>
+      <w:szCs w:val="24"/>
+    </w:rPr>
+  </w:style>
+  <w:style w:type="table" w:customStyle="1" w:styleId="PlainTable1">
     <w:name w:val="Plain Table 1"/>
     <w:basedOn w:val="TableNormal"/>
     <w:uiPriority w:val="41"/>
@@ -11097,7 +11714,7 @@
   <a:extraClrSchemeLst/>
   <a:extLst>
     <a:ext uri="{05A4C25C-085E-4340-85A3-A5531E510DB2}">
-      <thm15:themeFamily xmlns:thm15="http://schemas.microsoft.com/office/thememl/2012/main" name="Office Theme" id="{62F939B6-93AF-4DB8-9C6B-D6C7DFDC589F}" vid="{4A3C46E8-61CC-4603-A589-7422A47A8E4A}"/>
+      <thm15:themeFamily xmlns:thm15="http://schemas.microsoft.com/office/thememl/2012/main" xmlns="" name="Office Theme" id="{62F939B6-93AF-4DB8-9C6B-D6C7DFDC589F}" vid="{4A3C46E8-61CC-4603-A589-7422A47A8E4A}"/>
     </a:ext>
   </a:extLst>
 </a:theme>
@@ -11112,7 +11729,7 @@
 </file>
 
 <file path=customXml/itemProps1.xml><?xml version="1.0" encoding="utf-8"?>
-<ds:datastoreItem xmlns:ds="http://schemas.openxmlformats.org/officeDocument/2006/customXml" ds:itemID="{18145772-C7FC-4565-8EE3-C17BBC579B3D}">
+<ds:datastoreItem xmlns:ds="http://schemas.openxmlformats.org/officeDocument/2006/customXml" ds:itemID="{07215DFC-1E03-4EC4-A42F-7CA4625B6D87}">
   <ds:schemaRefs>
     <ds:schemaRef ds:uri="http://schemas.openxmlformats.org/officeDocument/2006/bibliography"/>
   </ds:schemaRefs>
@@ -11120,7 +11737,7 @@
 </file>
 
 <file path=customXml/itemProps2.xml><?xml version="1.0" encoding="utf-8"?>
-<ds:datastoreItem xmlns:ds="http://schemas.openxmlformats.org/officeDocument/2006/customXml" ds:itemID="{8032296D-EAF1-4A09-A37E-3321A782B8B0}">
+<ds:datastoreItem xmlns:ds="http://schemas.openxmlformats.org/officeDocument/2006/customXml" ds:itemID="{999F6AD8-8ED3-41DC-9ED7-3E791B14E114}">
   <ds:schemaRefs>
     <ds:schemaRef ds:uri="http://schemas.openxmlformats.org/officeDocument/2006/bibliography"/>
   </ds:schemaRefs>

</xml_diff>

<commit_message>
Duh, edited the wrong forest carbon doc
</commit_message>
<xml_diff>
--- a/source/carbon_edge.docx
+++ b/source/carbon_edge.docx
@@ -57,8 +57,6 @@
         </w:rPr>
         <w:t xml:space="preserve">effect </w:t>
       </w:r>
-      <w:bookmarkStart w:id="0" w:name="_GoBack"/>
-      <w:bookmarkEnd w:id="0"/>
       <w:r>
         <w:rPr>
           <w:rFonts w:asciiTheme="majorHAnsi" w:hAnsiTheme="majorHAnsi"/>
@@ -143,7 +141,13 @@
         <w:rPr>
           <w:rFonts w:asciiTheme="majorHAnsi" w:hAnsiTheme="majorHAnsi"/>
         </w:rPr>
-        <w:t>Effects of future land-use change on carbon storage or sequestration can be modeled by applying carbon storage estimates found in the literature for different habitat types to each habitat found in a landscape (</w:t>
+        <w:t>The e</w:t>
+      </w:r>
+      <w:r>
+        <w:rPr>
+          <w:rFonts w:asciiTheme="majorHAnsi" w:hAnsiTheme="majorHAnsi"/>
+        </w:rPr>
+        <w:t>ffects of future land-use change on carbon storage or sequestration can be modeled by applying carbon storage estimates found in the literature for different habitat types to each habitat found in a landscape (</w:t>
       </w:r>
       <w:r>
         <w:rPr>
@@ -155,7 +159,21 @@
         <w:rPr>
           <w:rFonts w:asciiTheme="majorHAnsi" w:hAnsiTheme="majorHAnsi"/>
         </w:rPr>
-        <w:t>Nelson et al. 2010). However, this approach assumes that all habitat is equivalent in its quality of carbon storage, regardless of where it occurs, despite the fact that there is substantial evidence that fragmentation can play a dramatic role in altering carbon storage and sequestration rates</w:t>
+        <w:t xml:space="preserve">Nelson et al. 2010). However, this approach assumes that all </w:t>
+      </w:r>
+      <w:proofErr w:type="gramStart"/>
+      <w:r>
+        <w:rPr>
+          <w:rFonts w:asciiTheme="majorHAnsi" w:hAnsiTheme="majorHAnsi"/>
+        </w:rPr>
+        <w:t>habitat</w:t>
+      </w:r>
+      <w:proofErr w:type="gramEnd"/>
+      <w:r>
+        <w:rPr>
+          <w:rFonts w:asciiTheme="majorHAnsi" w:hAnsiTheme="majorHAnsi"/>
+        </w:rPr>
+        <w:t xml:space="preserve"> is equivalent in its quality of carbon storage, regardless of where it occurs, despite the fact that there is substantial evidence that fragmentation can play a dramatic role in altering carbon storage and sequestration rates</w:t>
       </w:r>
       <w:r>
         <w:rPr>
@@ -167,7 +185,35 @@
         <w:rPr>
           <w:rFonts w:asciiTheme="majorHAnsi" w:hAnsiTheme="majorHAnsi"/>
         </w:rPr>
-        <w:t xml:space="preserve"> (Broadbent et al. 2008, Dantas et al 2011, Laurance et al. 1997, 2000, 2001, 2002).  </w:t>
+        <w:t xml:space="preserve"> (Broadbent et al. 2008, </w:t>
+      </w:r>
+      <w:proofErr w:type="spellStart"/>
+      <w:r>
+        <w:rPr>
+          <w:rFonts w:asciiTheme="majorHAnsi" w:hAnsiTheme="majorHAnsi"/>
+        </w:rPr>
+        <w:t>Dantas</w:t>
+      </w:r>
+      <w:proofErr w:type="spellEnd"/>
+      <w:r>
+        <w:rPr>
+          <w:rFonts w:asciiTheme="majorHAnsi" w:hAnsiTheme="majorHAnsi"/>
+        </w:rPr>
+        <w:t xml:space="preserve"> et al 2011, </w:t>
+      </w:r>
+      <w:proofErr w:type="spellStart"/>
+      <w:r>
+        <w:rPr>
+          <w:rFonts w:asciiTheme="majorHAnsi" w:hAnsiTheme="majorHAnsi"/>
+        </w:rPr>
+        <w:t>Laurance</w:t>
+      </w:r>
+      <w:proofErr w:type="spellEnd"/>
+      <w:r>
+        <w:rPr>
+          <w:rFonts w:asciiTheme="majorHAnsi" w:hAnsiTheme="majorHAnsi"/>
+        </w:rPr>
+        <w:t xml:space="preserve"> et al. 1997, 2000, 2001, 2002).  </w:t>
       </w:r>
       <w:r>
         <w:rPr>
@@ -179,20 +225,40 @@
         <w:rPr>
           <w:rFonts w:asciiTheme="majorHAnsi" w:hAnsiTheme="majorHAnsi"/>
         </w:rPr>
-        <w:t>ore forest has been shown to store more than three times the carbon of edge forest in Brazilian Atlantic forests (Dantas et al. 2011)</w:t>
-      </w:r>
-      <w:r>
-        <w:rPr>
-          <w:rFonts w:asciiTheme="majorHAnsi" w:hAnsiTheme="majorHAnsi"/>
-        </w:rPr>
-        <w:t>. Chaplin-Kramer et al. (</w:t>
-      </w:r>
-      <w:r>
-        <w:rPr>
-          <w:rFonts w:asciiTheme="majorHAnsi" w:hAnsiTheme="majorHAnsi"/>
-          <w:highlight w:val="yellow"/>
-        </w:rPr>
-        <w:t>REF</w:t>
+        <w:t>ore forest has been shown to store more than three times the carbon of edge forest in Brazilian Atlantic forests (</w:t>
+      </w:r>
+      <w:proofErr w:type="spellStart"/>
+      <w:r>
+        <w:rPr>
+          <w:rFonts w:asciiTheme="majorHAnsi" w:hAnsiTheme="majorHAnsi"/>
+        </w:rPr>
+        <w:t>Dantas</w:t>
+      </w:r>
+      <w:proofErr w:type="spellEnd"/>
+      <w:r>
+        <w:rPr>
+          <w:rFonts w:asciiTheme="majorHAnsi" w:hAnsiTheme="majorHAnsi"/>
+        </w:rPr>
+        <w:t xml:space="preserve"> et al. 2011)</w:t>
+      </w:r>
+      <w:r>
+        <w:rPr>
+          <w:rFonts w:asciiTheme="majorHAnsi" w:hAnsiTheme="majorHAnsi"/>
+        </w:rPr>
+        <w:t xml:space="preserve">. </w:t>
+      </w:r>
+      <w:bookmarkStart w:id="0" w:name="OLE_LINK1"/>
+      <w:r>
+        <w:rPr>
+          <w:rFonts w:asciiTheme="majorHAnsi" w:hAnsiTheme="majorHAnsi"/>
+        </w:rPr>
+        <w:t>Chaplin-Kramer et al. (</w:t>
+      </w:r>
+      <w:r>
+        <w:rPr>
+          <w:rFonts w:asciiTheme="majorHAnsi" w:hAnsiTheme="majorHAnsi"/>
+        </w:rPr>
+        <w:t>2015</w:t>
       </w:r>
       <w:r>
         <w:rPr>
@@ -210,13 +276,62 @@
         <w:rPr>
           <w:rFonts w:asciiTheme="majorHAnsi" w:hAnsiTheme="majorHAnsi"/>
         </w:rPr>
-        <w:t>investigated this pattern for the entire pantropics using remotely sensed data on biomass (Baccini et al 2012) and associated land cover (Friedl et al. 2011) and found a continuous relationship of carbon storage degrading gradually toward a forest edge, which varies</w:t>
-      </w:r>
-      <w:r>
-        <w:rPr>
-          <w:rFonts w:asciiTheme="majorHAnsi" w:hAnsiTheme="majorHAnsi"/>
-        </w:rPr>
-        <w:t xml:space="preserve"> substantially from region to region. </w:t>
+        <w:t xml:space="preserve">investigated this pattern for the entire </w:t>
+      </w:r>
+      <w:proofErr w:type="spellStart"/>
+      <w:r>
+        <w:rPr>
+          <w:rFonts w:asciiTheme="majorHAnsi" w:hAnsiTheme="majorHAnsi"/>
+        </w:rPr>
+        <w:t>pantropics</w:t>
+      </w:r>
+      <w:proofErr w:type="spellEnd"/>
+      <w:r>
+        <w:rPr>
+          <w:rFonts w:asciiTheme="majorHAnsi" w:hAnsiTheme="majorHAnsi"/>
+        </w:rPr>
+        <w:t xml:space="preserve"> using remotely sensed data on biomass (</w:t>
+      </w:r>
+      <w:proofErr w:type="spellStart"/>
+      <w:r>
+        <w:rPr>
+          <w:rFonts w:asciiTheme="majorHAnsi" w:hAnsiTheme="majorHAnsi"/>
+        </w:rPr>
+        <w:t>Baccini</w:t>
+      </w:r>
+      <w:proofErr w:type="spellEnd"/>
+      <w:r>
+        <w:rPr>
+          <w:rFonts w:asciiTheme="majorHAnsi" w:hAnsiTheme="majorHAnsi"/>
+        </w:rPr>
+        <w:t xml:space="preserve"> et al 2012) and associated land cover (</w:t>
+      </w:r>
+      <w:proofErr w:type="spellStart"/>
+      <w:r>
+        <w:rPr>
+          <w:rFonts w:asciiTheme="majorHAnsi" w:hAnsiTheme="majorHAnsi"/>
+        </w:rPr>
+        <w:t>Friedl</w:t>
+      </w:r>
+      <w:proofErr w:type="spellEnd"/>
+      <w:r>
+        <w:rPr>
+          <w:rFonts w:asciiTheme="majorHAnsi" w:hAnsiTheme="majorHAnsi"/>
+        </w:rPr>
+        <w:t xml:space="preserve"> et al. 2011) and found a continuous relationship of carbon storage degrading gradually toward a forest edge, which varies</w:t>
+      </w:r>
+      <w:r>
+        <w:rPr>
+          <w:rFonts w:asciiTheme="majorHAnsi" w:hAnsiTheme="majorHAnsi"/>
+        </w:rPr>
+        <w:t xml:space="preserve"> substantially from region to region.</w:t>
+      </w:r>
+      <w:bookmarkEnd w:id="0"/>
+      <w:r>
+        <w:rPr>
+          <w:rFonts w:asciiTheme="majorHAnsi" w:hAnsiTheme="majorHAnsi"/>
+        </w:rPr>
+        <w:t xml:space="preserve"> </w:t>
       </w:r>
       <w:r>
         <w:rPr>
@@ -289,14 +404,40 @@
         <w:rPr>
           <w:rFonts w:asciiTheme="majorHAnsi" w:hAnsiTheme="majorHAnsi"/>
         </w:rPr>
-        <w:t xml:space="preserve">The InVEST carbon edge model is an update to the InVEST carbon model, which incorporates the degradation of carbon storage that occurs due to edge effects in tropical forests. The user designates which land cover classes are forest, and then the model uses pregenerated regression results to predict the carbon throughout a forest parcel based on its distance to the nearest </w:t>
+        <w:t xml:space="preserve">The InVEST carbon edge </w:t>
+      </w:r>
+      <w:r>
+        <w:rPr>
+          <w:rFonts w:asciiTheme="majorHAnsi" w:hAnsiTheme="majorHAnsi"/>
+        </w:rPr>
+        <w:t xml:space="preserve">effect </w:t>
+      </w:r>
+      <w:r>
+        <w:rPr>
+          <w:rFonts w:asciiTheme="majorHAnsi" w:hAnsiTheme="majorHAnsi"/>
+        </w:rPr>
+        <w:t xml:space="preserve">model is an update to the InVEST carbon model, which incorporates the degradation of carbon storage that occurs due to edge effects in tropical forests. The user designates which land cover classes are forest, and then the model uses </w:t>
+      </w:r>
+      <w:proofErr w:type="spellStart"/>
+      <w:r>
+        <w:rPr>
+          <w:rFonts w:asciiTheme="majorHAnsi" w:hAnsiTheme="majorHAnsi"/>
+        </w:rPr>
+        <w:t>pregenerated</w:t>
+      </w:r>
+      <w:proofErr w:type="spellEnd"/>
+      <w:r>
+        <w:rPr>
+          <w:rFonts w:asciiTheme="majorHAnsi" w:hAnsiTheme="majorHAnsi"/>
+        </w:rPr>
+        <w:t xml:space="preserve"> regression results to predict the carbon throughout a forest parcel based on its </w:t>
       </w:r>
       <w:r>
         <w:rPr>
           <w:rFonts w:asciiTheme="majorHAnsi" w:hAnsiTheme="majorHAnsi"/>
         </w:rPr>
         <w:lastRenderedPageBreak/>
-        <w:t>forest edge. These results are combined with the carbon assigned to non-forest classes through traditional inventory methods (IPCC</w:t>
+        <w:t>distance to the nearest forest edge. These results are combined with the carbon assigned to non-forest classes through traditional inventory methods (IPCC</w:t>
       </w:r>
       <w:r>
         <w:rPr>
@@ -326,7 +467,13 @@
         <w:rPr>
           <w:rFonts w:asciiTheme="majorHAnsi" w:hAnsiTheme="majorHAnsi"/>
         </w:rPr>
-        <w:t xml:space="preserve">effects </w:t>
+        <w:t>effect</w:t>
+      </w:r>
+      <w:r>
+        <w:rPr>
+          <w:rFonts w:asciiTheme="majorHAnsi" w:hAnsiTheme="majorHAnsi"/>
+        </w:rPr>
+        <w:t xml:space="preserve"> </w:t>
       </w:r>
       <w:r>
         <w:rPr>
@@ -411,9 +558,8 @@
       <w:r>
         <w:rPr>
           <w:rFonts w:asciiTheme="majorHAnsi" w:hAnsiTheme="majorHAnsi"/>
-          <w:highlight w:val="yellow"/>
-        </w:rPr>
-        <w:t>REF</w:t>
+        </w:rPr>
+        <w:t>2015</w:t>
       </w:r>
       <w:r>
         <w:rPr>
@@ -437,7 +583,21 @@
         <w:rPr>
           <w:rFonts w:asciiTheme="majorHAnsi" w:hAnsiTheme="majorHAnsi"/>
         </w:rPr>
-        <w:t xml:space="preserve">km grid cells throughout the pantropics. In grid cells where the majority of pixels were from forest biomes, three candidate regression models </w:t>
+        <w:t xml:space="preserve">km grid cells throughout the </w:t>
+      </w:r>
+      <w:proofErr w:type="spellStart"/>
+      <w:r>
+        <w:rPr>
+          <w:rFonts w:asciiTheme="majorHAnsi" w:hAnsiTheme="majorHAnsi"/>
+        </w:rPr>
+        <w:t>pantropics</w:t>
+      </w:r>
+      <w:proofErr w:type="spellEnd"/>
+      <w:r>
+        <w:rPr>
+          <w:rFonts w:asciiTheme="majorHAnsi" w:hAnsiTheme="majorHAnsi"/>
+        </w:rPr>
+        <w:t xml:space="preserve">. In grid cells where the majority of pixels were from forest biomes, three candidate regression models </w:t>
       </w:r>
       <w:r>
         <w:rPr>
@@ -1010,14 +1170,37 @@
         </w:rPr>
         <w:t>shapefile (</w:t>
       </w:r>
+      <w:proofErr w:type="spellStart"/>
       <w:r>
         <w:rPr>
           <w:rFonts w:ascii="Courier New" w:hAnsi="Courier New" w:cs="Courier New"/>
+          <w:i/>
           <w:sz w:val="20"/>
           <w:szCs w:val="20"/>
         </w:rPr>
+        <w:t>core_data</w:t>
+      </w:r>
+      <w:proofErr w:type="spellEnd"/>
+      <w:r>
+        <w:rPr>
+          <w:rFonts w:ascii="Courier New" w:hAnsi="Courier New" w:cs="Courier New"/>
+          <w:i/>
+          <w:sz w:val="20"/>
+          <w:szCs w:val="20"/>
+        </w:rPr>
+        <w:t>/</w:t>
+      </w:r>
+      <w:proofErr w:type="spellStart"/>
+      <w:r>
+        <w:rPr>
+          <w:rFonts w:ascii="Courier New" w:hAnsi="Courier New" w:cs="Courier New"/>
+          <w:i/>
+          <w:sz w:val="20"/>
+          <w:szCs w:val="20"/>
+        </w:rPr>
         <w:t>forest_carbon_edge_regression_model_parameters.shp</w:t>
       </w:r>
+      <w:proofErr w:type="spellEnd"/>
       <w:r>
         <w:rPr>
           <w:rFonts w:asciiTheme="majorHAnsi" w:hAnsiTheme="majorHAnsi"/>
@@ -1028,13 +1211,37 @@
         <w:rPr>
           <w:rFonts w:asciiTheme="majorHAnsi" w:hAnsiTheme="majorHAnsi"/>
         </w:rPr>
-        <w:t>in the core data</w:t>
-      </w:r>
-      <w:r>
-        <w:rPr>
-          <w:rFonts w:asciiTheme="majorHAnsi" w:hAnsiTheme="majorHAnsi"/>
-        </w:rPr>
-        <w:t xml:space="preserve">set that ships with the </w:t>
+        <w:t xml:space="preserve">in the </w:t>
+      </w:r>
+      <w:r>
+        <w:rPr>
+          <w:rFonts w:asciiTheme="majorHAnsi" w:hAnsiTheme="majorHAnsi"/>
+        </w:rPr>
+        <w:t>sample</w:t>
+      </w:r>
+      <w:r>
+        <w:rPr>
+          <w:rFonts w:asciiTheme="majorHAnsi" w:hAnsiTheme="majorHAnsi"/>
+        </w:rPr>
+        <w:t xml:space="preserve"> data</w:t>
+      </w:r>
+      <w:r>
+        <w:rPr>
+          <w:rFonts w:asciiTheme="majorHAnsi" w:hAnsiTheme="majorHAnsi"/>
+        </w:rPr>
+        <w:t xml:space="preserve">set that </w:t>
+      </w:r>
+      <w:r>
+        <w:rPr>
+          <w:rFonts w:asciiTheme="majorHAnsi" w:hAnsiTheme="majorHAnsi"/>
+        </w:rPr>
+        <w:t>is provided for</w:t>
+      </w:r>
+      <w:r>
+        <w:rPr>
+          <w:rFonts w:asciiTheme="majorHAnsi" w:hAnsiTheme="majorHAnsi"/>
+        </w:rPr>
+        <w:t xml:space="preserve"> the </w:t>
       </w:r>
       <w:r>
         <w:rPr>
@@ -1052,6 +1259,12 @@
         <w:rPr>
           <w:rFonts w:asciiTheme="majorHAnsi" w:hAnsiTheme="majorHAnsi"/>
         </w:rPr>
+        <w:t xml:space="preserve">effect </w:t>
+      </w:r>
+      <w:r>
+        <w:rPr>
+          <w:rFonts w:asciiTheme="majorHAnsi" w:hAnsiTheme="majorHAnsi"/>
+        </w:rPr>
         <w:t>model. For any forest pixel within the s</w:t>
       </w:r>
       <w:r>
@@ -1202,21 +1415,40 @@
         <w:rPr>
           <w:rFonts w:asciiTheme="majorHAnsi" w:hAnsiTheme="majorHAnsi"/>
         </w:rPr>
-        <w:t xml:space="preserve">Note that a selection of 1 may result in artificially large differences in carbon when moving from one pixel to the next where they fall in different regression grid cells. The higher the number of regression grid cells </w:t>
+        <w:t xml:space="preserve">Note that a selection of 1 may result in artificially large differences in carbon when moving from one pixel to the next where they fall in different regression grid cells. The higher </w:t>
       </w:r>
       <w:r>
         <w:rPr>
           <w:rFonts w:asciiTheme="majorHAnsi" w:hAnsiTheme="majorHAnsi"/>
         </w:rPr>
         <w:lastRenderedPageBreak/>
-        <w:t xml:space="preserve">selected, the smoother the transition from one pixel to the next. The user may wish to select the number of grid cells overlapping the entire study region in order to eliminate any artifacts of model selection. This can be determined by examining the </w:t>
-      </w:r>
+        <w:t xml:space="preserve">the number of regression grid cells selected, the smoother the transition from one pixel to the next. The user may wish to select the number of grid cells overlapping the entire study region in order to eliminate any artifacts of model selection. This can be determined by examining the </w:t>
+      </w:r>
+      <w:proofErr w:type="spellStart"/>
       <w:r>
         <w:rPr>
           <w:rFonts w:ascii="Courier New" w:hAnsi="Courier New" w:cs="Courier New"/>
-        </w:rPr>
-        <w:t>intermediate_outputs\local_carbon_shape.shp</w:t>
-      </w:r>
+          <w:i/>
+        </w:rPr>
+        <w:t>intermediate_outputs</w:t>
+      </w:r>
+      <w:proofErr w:type="spellEnd"/>
+      <w:r>
+        <w:rPr>
+          <w:rFonts w:ascii="Courier New" w:hAnsi="Courier New" w:cs="Courier New"/>
+          <w:i/>
+        </w:rPr>
+        <w:t>\</w:t>
+      </w:r>
+      <w:proofErr w:type="spellStart"/>
+      <w:r>
+        <w:rPr>
+          <w:rFonts w:ascii="Courier New" w:hAnsi="Courier New" w:cs="Courier New"/>
+          <w:i/>
+        </w:rPr>
+        <w:t>local_carbon_shape.shp</w:t>
+      </w:r>
+      <w:proofErr w:type="spellEnd"/>
       <w:r>
         <w:rPr>
           <w:rFonts w:asciiTheme="majorHAnsi" w:hAnsiTheme="majorHAnsi"/>
@@ -1601,18 +1833,21 @@
           <w:rFonts w:asciiTheme="majorHAnsi" w:hAnsiTheme="majorHAnsi"/>
         </w:rPr>
       </w:pPr>
+      <w:proofErr w:type="spellStart"/>
       <w:r>
         <w:rPr>
           <w:rFonts w:ascii="Cambria Math" w:hAnsi="Cambria Math"/>
         </w:rPr>
         <w:t>i</w:t>
       </w:r>
+      <w:proofErr w:type="spellEnd"/>
       <w:r>
         <w:rPr>
           <w:rFonts w:asciiTheme="majorHAnsi" w:hAnsiTheme="majorHAnsi"/>
         </w:rPr>
         <w:t xml:space="preserve"> is the </w:t>
       </w:r>
+      <w:proofErr w:type="spellStart"/>
       <w:r>
         <w:rPr>
           <w:rFonts w:ascii="Cambria Math" w:hAnsi="Cambria Math"/>
@@ -1626,6 +1861,7 @@
         </w:rPr>
         <w:t>th</w:t>
       </w:r>
+      <w:proofErr w:type="spellEnd"/>
       <w:r>
         <w:rPr>
           <w:rFonts w:asciiTheme="majorHAnsi" w:hAnsiTheme="majorHAnsi"/>
@@ -1651,6 +1887,7 @@
           <w:rFonts w:asciiTheme="majorHAnsi" w:hAnsiTheme="majorHAnsi"/>
         </w:rPr>
       </w:pPr>
+      <w:proofErr w:type="gramStart"/>
       <w:r>
         <w:rPr>
           <w:rFonts w:ascii="Cambria Math" w:hAnsi="Cambria Math"/>
@@ -1664,6 +1901,7 @@
         </w:rPr>
         <w:t>i</w:t>
       </w:r>
+      <w:proofErr w:type="gramEnd"/>
       <w:r>
         <w:rPr>
           <w:rFonts w:ascii="Cambria Math" w:hAnsi="Cambria Math"/>
@@ -1674,7 +1912,14 @@
         <w:rPr>
           <w:rFonts w:asciiTheme="majorHAnsi" w:hAnsiTheme="majorHAnsi"/>
         </w:rPr>
-        <w:t>is the distance from pixel p to the centroid of the i</w:t>
+        <w:t xml:space="preserve">is the distance from pixel p to the centroid of the </w:t>
+      </w:r>
+      <w:proofErr w:type="spellStart"/>
+      <w:r>
+        <w:rPr>
+          <w:rFonts w:asciiTheme="majorHAnsi" w:hAnsiTheme="majorHAnsi"/>
+        </w:rPr>
+        <w:t>i</w:t>
       </w:r>
       <w:r>
         <w:rPr>
@@ -1683,6 +1928,7 @@
         </w:rPr>
         <w:t>th</w:t>
       </w:r>
+      <w:proofErr w:type="spellEnd"/>
       <w:r>
         <w:rPr>
           <w:rFonts w:asciiTheme="majorHAnsi" w:hAnsiTheme="majorHAnsi"/>
@@ -1743,55 +1989,31 @@
         <w:rPr>
           <w:rFonts w:asciiTheme="majorHAnsi" w:hAnsiTheme="majorHAnsi"/>
         </w:rPr>
-        <w:t>The model</w:t>
-      </w:r>
-      <w:r>
-        <w:rPr>
-          <w:rFonts w:asciiTheme="majorHAnsi" w:hAnsiTheme="majorHAnsi"/>
-        </w:rPr>
-        <w:t xml:space="preserve"> uses </w:t>
-      </w:r>
-      <w:r>
-        <w:rPr>
-          <w:rFonts w:asciiTheme="majorHAnsi" w:hAnsiTheme="majorHAnsi"/>
-        </w:rPr>
-        <w:t>6</w:t>
-      </w:r>
-      <w:r>
-        <w:rPr>
-          <w:rFonts w:asciiTheme="majorHAnsi" w:hAnsiTheme="majorHAnsi"/>
-        </w:rPr>
-        <w:t xml:space="preserve"> forms of input data. </w:t>
-      </w:r>
-      <w:r>
-        <w:rPr>
-          <w:rFonts w:asciiTheme="majorHAnsi" w:hAnsiTheme="majorHAnsi"/>
-        </w:rPr>
-        <w:t>Five</w:t>
-      </w:r>
-      <w:r>
-        <w:rPr>
-          <w:rFonts w:asciiTheme="majorHAnsi" w:hAnsiTheme="majorHAnsi"/>
-        </w:rPr>
-        <w:t xml:space="preserve"> ar</w:t>
-      </w:r>
-      <w:r>
-        <w:rPr>
-          <w:rFonts w:asciiTheme="majorHAnsi" w:hAnsiTheme="majorHAnsi"/>
-        </w:rPr>
-        <w:t xml:space="preserve">e required and </w:t>
-      </w:r>
-      <w:r>
-        <w:rPr>
-          <w:rFonts w:asciiTheme="majorHAnsi" w:hAnsiTheme="majorHAnsi"/>
-        </w:rPr>
-        <w:t>one is</w:t>
-      </w:r>
-      <w:r>
-        <w:rPr>
-          <w:rFonts w:asciiTheme="majorHAnsi" w:hAnsiTheme="majorHAnsi"/>
-        </w:rPr>
-        <w:t xml:space="preserve"> optional.</w:t>
+        <w:t xml:space="preserve">This section outlines the specific data used by the model. See the Appendix for </w:t>
+      </w:r>
+      <w:r>
+        <w:rPr>
+          <w:rFonts w:asciiTheme="majorHAnsi" w:hAnsiTheme="majorHAnsi"/>
+        </w:rPr>
+        <w:t xml:space="preserve">the Carbon Storage model for </w:t>
+      </w:r>
+      <w:r>
+        <w:rPr>
+          <w:rFonts w:asciiTheme="majorHAnsi" w:hAnsiTheme="majorHAnsi"/>
+        </w:rPr>
+        <w:t>additional information on data sources and pre-processing</w:t>
+      </w:r>
+      <w:r>
+        <w:rPr>
+          <w:rFonts w:asciiTheme="majorHAnsi" w:hAnsiTheme="majorHAnsi"/>
+        </w:rPr>
+        <w:t xml:space="preserve"> of non-forest or non-tropical LULC classes</w:t>
+      </w:r>
+      <w:r>
+        <w:rPr>
+          <w:rFonts w:asciiTheme="majorHAnsi" w:hAnsiTheme="majorHAnsi"/>
+        </w:rPr>
+        <w:t>. Please consult the InVEST sample data (located in the folder where InVEST is installed, if you also chose to install sample data) for examples of all of these data inputs. This will help with file type, folder structure and table formatting. Note that all GIS inputs must be in the same projected coordinate system and in linear meter units.</w:t>
       </w:r>
     </w:p>
     <w:p>
@@ -1804,30 +2026,49 @@
     <w:p>
       <w:pPr>
         <w:pStyle w:val="ListParagraph"/>
-        <w:numPr>
-          <w:ilvl w:val="0"/>
-          <w:numId w:val="20"/>
-        </w:numPr>
-        <w:rPr>
-          <w:rFonts w:asciiTheme="majorHAnsi" w:hAnsiTheme="majorHAnsi"/>
-        </w:rPr>
-      </w:pPr>
-      <w:r>
-        <w:rPr>
-          <w:rFonts w:asciiTheme="majorHAnsi" w:hAnsiTheme="majorHAnsi"/>
-        </w:rPr>
-        <w:t>Land</w:t>
-      </w:r>
-      <w:r>
-        <w:rPr>
-          <w:rFonts w:asciiTheme="majorHAnsi" w:hAnsiTheme="majorHAnsi"/>
-        </w:rPr>
-        <w:t>-use/cover map (required). A map of the different types of land uses or land cover (LULC) for the study region, classified into different categories.</w:t>
+        <w:ind w:left="0"/>
+        <w:rPr>
+          <w:rFonts w:asciiTheme="majorHAnsi" w:hAnsiTheme="majorHAnsi"/>
+        </w:rPr>
+      </w:pPr>
+      <w:r>
+        <w:rPr>
+          <w:rFonts w:asciiTheme="majorHAnsi" w:hAnsiTheme="majorHAnsi"/>
+          <w:b/>
+        </w:rPr>
+        <w:t>Workspace</w:t>
+      </w:r>
+      <w:r>
+        <w:rPr>
+          <w:rFonts w:asciiTheme="majorHAnsi" w:hAnsiTheme="majorHAnsi"/>
+        </w:rPr>
+        <w:t xml:space="preserve"> </w:t>
+      </w:r>
+      <w:r>
+        <w:rPr>
+          <w:rFonts w:asciiTheme="majorHAnsi" w:hAnsiTheme="majorHAnsi"/>
+        </w:rPr>
+        <w:t xml:space="preserve">(required). </w:t>
+      </w:r>
+      <w:proofErr w:type="gramStart"/>
+      <w:r>
+        <w:rPr>
+          <w:rFonts w:asciiTheme="majorHAnsi" w:hAnsiTheme="majorHAnsi"/>
+        </w:rPr>
+        <w:t>Folder where model outputs will be written.</w:t>
+      </w:r>
+      <w:proofErr w:type="gramEnd"/>
+      <w:r>
+        <w:rPr>
+          <w:rFonts w:asciiTheme="majorHAnsi" w:hAnsiTheme="majorHAnsi"/>
+        </w:rPr>
+        <w:t xml:space="preserve"> Make sure that there is ample disk space, and write permissions are correct.</w:t>
       </w:r>
     </w:p>
     <w:p>
       <w:pPr>
-        <w:ind w:left="1080"/>
+        <w:pStyle w:val="ListParagraph"/>
+        <w:ind w:left="0"/>
         <w:rPr>
           <w:rFonts w:asciiTheme="majorHAnsi" w:hAnsiTheme="majorHAnsi"/>
         </w:rPr>
@@ -1835,45 +2076,56 @@
     </w:p>
     <w:p>
       <w:pPr>
-        <w:ind w:left="1080"/>
-        <w:rPr>
-          <w:rFonts w:asciiTheme="majorHAnsi" w:hAnsiTheme="majorHAnsi"/>
-        </w:rPr>
-      </w:pPr>
-      <w:r>
-        <w:rPr>
-          <w:rFonts w:asciiTheme="majorHAnsi" w:hAnsiTheme="majorHAnsi"/>
-        </w:rPr>
-        <w:t>Name: file can be named anything</w:t>
-      </w:r>
-      <w:r>
-        <w:rPr>
-          <w:rFonts w:asciiTheme="majorHAnsi" w:hAnsiTheme="majorHAnsi"/>
-        </w:rPr>
-        <w:t xml:space="preserve"> (carbon_edge_lulc_demo</w:t>
-      </w:r>
-      <w:r>
-        <w:rPr>
-          <w:rFonts w:asciiTheme="majorHAnsi" w:hAnsiTheme="majorHAnsi"/>
-        </w:rPr>
-        <w:t>.tif</w:t>
-      </w:r>
-      <w:r>
-        <w:rPr>
-          <w:rFonts w:asciiTheme="majorHAnsi" w:hAnsiTheme="majorHAnsi"/>
-        </w:rPr>
-        <w:t xml:space="preserve"> in the sample data</w:t>
-      </w:r>
-      <w:r>
-        <w:rPr>
-          <w:rFonts w:asciiTheme="majorHAnsi" w:hAnsiTheme="majorHAnsi"/>
-        </w:rPr>
-        <w:t>)</w:t>
+        <w:pStyle w:val="ListParagraph"/>
+        <w:ind w:left="0"/>
+        <w:rPr>
+          <w:rFonts w:asciiTheme="majorHAnsi" w:hAnsiTheme="majorHAnsi"/>
+        </w:rPr>
+      </w:pPr>
+      <w:proofErr w:type="gramStart"/>
+      <w:r>
+        <w:rPr>
+          <w:rFonts w:asciiTheme="majorHAnsi" w:hAnsiTheme="majorHAnsi"/>
+          <w:b/>
+        </w:rPr>
+        <w:t>Suffix</w:t>
+      </w:r>
+      <w:r>
+        <w:rPr>
+          <w:rFonts w:asciiTheme="majorHAnsi" w:hAnsiTheme="majorHAnsi"/>
+        </w:rPr>
+        <w:t xml:space="preserve"> </w:t>
+      </w:r>
+      <w:r>
+        <w:rPr>
+          <w:rFonts w:asciiTheme="majorHAnsi" w:hAnsiTheme="majorHAnsi"/>
+        </w:rPr>
+        <w:t>(optional).</w:t>
+      </w:r>
+      <w:proofErr w:type="gramEnd"/>
+      <w:r>
+        <w:rPr>
+          <w:rFonts w:asciiTheme="majorHAnsi" w:hAnsiTheme="majorHAnsi"/>
+        </w:rPr>
+        <w:t xml:space="preserve"> Text </w:t>
+      </w:r>
+      <w:proofErr w:type="gramStart"/>
+      <w:r>
+        <w:rPr>
+          <w:rFonts w:asciiTheme="majorHAnsi" w:hAnsiTheme="majorHAnsi"/>
+        </w:rPr>
+        <w:t>string</w:t>
+      </w:r>
+      <w:proofErr w:type="gramEnd"/>
+      <w:r>
+        <w:rPr>
+          <w:rFonts w:asciiTheme="majorHAnsi" w:hAnsiTheme="majorHAnsi"/>
+        </w:rPr>
+        <w:t xml:space="preserve"> that will be appended to the end of output file names, as "_Suffix". Use a Suffix to differentiate model runs, for example by providing a short name for each scenario. If a Suffix is not provided, or changed between model runs, the tool will overwrite previous results.</w:t>
       </w:r>
     </w:p>
     <w:p>
       <w:pPr>
-        <w:ind w:left="1080"/>
         <w:rPr>
           <w:rFonts w:asciiTheme="majorHAnsi" w:hAnsiTheme="majorHAnsi"/>
         </w:rPr>
@@ -1881,33 +2133,54 @@
     </w:p>
     <w:p>
       <w:pPr>
-        <w:ind w:left="1080"/>
-        <w:rPr>
-          <w:rFonts w:asciiTheme="majorHAnsi" w:hAnsiTheme="majorHAnsi"/>
-        </w:rPr>
-      </w:pPr>
-      <w:r>
-        <w:rPr>
-          <w:rFonts w:asciiTheme="majorHAnsi" w:hAnsiTheme="majorHAnsi"/>
-        </w:rPr>
-        <w:t xml:space="preserve">Format: standard GIS raster file (e.g., ESRI GRID or IMG), with a column labeled ‘value’ that designates the LULC class code for </w:t>
-      </w:r>
-      <w:r>
-        <w:rPr>
-          <w:rFonts w:asciiTheme="majorHAnsi" w:hAnsiTheme="majorHAnsi"/>
-        </w:rPr>
-        <w:t>each cell (integers only; e.g., 1 for forest, 10</w:t>
-      </w:r>
-      <w:r>
-        <w:rPr>
-          <w:rFonts w:asciiTheme="majorHAnsi" w:hAnsiTheme="majorHAnsi"/>
-        </w:rPr>
-        <w:t xml:space="preserve"> for grassland, etc.) </w:t>
+        <w:rPr>
+          <w:rFonts w:asciiTheme="majorHAnsi" w:hAnsiTheme="majorHAnsi"/>
+        </w:rPr>
+      </w:pPr>
+      <w:r>
+        <w:rPr>
+          <w:rFonts w:asciiTheme="majorHAnsi" w:hAnsiTheme="majorHAnsi"/>
+          <w:b/>
+        </w:rPr>
+        <w:t>Land use/land cover</w:t>
+      </w:r>
+      <w:r>
+        <w:rPr>
+          <w:rFonts w:asciiTheme="majorHAnsi" w:hAnsiTheme="majorHAnsi"/>
+        </w:rPr>
+        <w:t xml:space="preserve"> (required). </w:t>
+      </w:r>
+      <w:proofErr w:type="gramStart"/>
+      <w:r>
+        <w:rPr>
+          <w:rFonts w:asciiTheme="majorHAnsi" w:hAnsiTheme="majorHAnsi"/>
+        </w:rPr>
+        <w:t>A GIS raster dataset, with an integer LULC code for each cell.</w:t>
+      </w:r>
+      <w:proofErr w:type="gramEnd"/>
+      <w:r>
+        <w:rPr>
+          <w:rFonts w:asciiTheme="majorHAnsi" w:hAnsiTheme="majorHAnsi"/>
+        </w:rPr>
+        <w:t xml:space="preserve"> These LULC codes must match *</w:t>
+      </w:r>
+      <w:proofErr w:type="spellStart"/>
+      <w:r>
+        <w:rPr>
+          <w:rFonts w:asciiTheme="majorHAnsi" w:hAnsiTheme="majorHAnsi"/>
+        </w:rPr>
+        <w:t>lucode</w:t>
+      </w:r>
+      <w:proofErr w:type="spellEnd"/>
+      <w:r>
+        <w:rPr>
+          <w:rFonts w:asciiTheme="majorHAnsi" w:hAnsiTheme="majorHAnsi"/>
+        </w:rPr>
+        <w:t>* values in the **Biophysical table**.</w:t>
       </w:r>
     </w:p>
     <w:p>
       <w:pPr>
-        <w:ind w:left="1080"/>
         <w:rPr>
           <w:rFonts w:asciiTheme="majorHAnsi" w:hAnsiTheme="majorHAnsi"/>
         </w:rPr>
@@ -1919,119 +2192,136 @@
           <w:rFonts w:asciiTheme="majorHAnsi" w:hAnsiTheme="majorHAnsi"/>
         </w:rPr>
       </w:pPr>
+      <w:r>
+        <w:rPr>
+          <w:rFonts w:asciiTheme="majorHAnsi" w:hAnsiTheme="majorHAnsi"/>
+          <w:b/>
+        </w:rPr>
+        <w:lastRenderedPageBreak/>
+        <w:t>Biophysical table</w:t>
+      </w:r>
+      <w:r>
+        <w:rPr>
+          <w:rFonts w:asciiTheme="majorHAnsi" w:hAnsiTheme="majorHAnsi"/>
+        </w:rPr>
+        <w:t xml:space="preserve"> (required). A </w:t>
+      </w:r>
+      <w:r>
+        <w:rPr>
+          <w:rFonts w:asciiTheme="majorHAnsi" w:hAnsiTheme="majorHAnsi"/>
+        </w:rPr>
+        <w:t xml:space="preserve">CSV (Comma-Separated Value) </w:t>
+      </w:r>
+      <w:r>
+        <w:rPr>
+          <w:rFonts w:asciiTheme="majorHAnsi" w:hAnsiTheme="majorHAnsi"/>
+        </w:rPr>
+        <w:t xml:space="preserve">table providing information about which classes in the land-use/land-cover map are considered forest and should have the edge effect regression applied, and carbon density </w:t>
+      </w:r>
+      <w:r>
+        <w:rPr>
+          <w:rFonts w:asciiTheme="majorHAnsi" w:hAnsiTheme="majorHAnsi"/>
+        </w:rPr>
+        <w:t xml:space="preserve">(Mg </w:t>
+      </w:r>
+      <w:r>
+        <w:rPr>
+          <w:rFonts w:asciiTheme="majorHAnsi" w:hAnsiTheme="majorHAnsi"/>
+        </w:rPr>
+        <w:t>per hectare</w:t>
+      </w:r>
+      <w:r>
+        <w:rPr>
+          <w:rFonts w:asciiTheme="majorHAnsi" w:hAnsiTheme="majorHAnsi"/>
+        </w:rPr>
+        <w:t>)</w:t>
+      </w:r>
+      <w:r>
+        <w:rPr>
+          <w:rFonts w:asciiTheme="majorHAnsi" w:hAnsiTheme="majorHAnsi"/>
+        </w:rPr>
+        <w:t xml:space="preserve"> for the land cover classes that are not forest.</w:t>
+      </w:r>
+      <w:r>
+        <w:rPr>
+          <w:rFonts w:asciiTheme="majorHAnsi" w:hAnsiTheme="majorHAnsi"/>
+        </w:rPr>
+        <w:t xml:space="preserve"> If “all </w:t>
+      </w:r>
+      <w:r>
+        <w:rPr>
+          <w:rFonts w:asciiTheme="majorHAnsi" w:hAnsiTheme="majorHAnsi"/>
+        </w:rPr>
+        <w:t xml:space="preserve">carbon </w:t>
+      </w:r>
+      <w:r>
+        <w:rPr>
+          <w:rFonts w:asciiTheme="majorHAnsi" w:hAnsiTheme="majorHAnsi"/>
+        </w:rPr>
+        <w:t>pools” is selected for “carbon pools to calculate”</w:t>
+      </w:r>
+      <w:r>
+        <w:rPr>
+          <w:rFonts w:asciiTheme="majorHAnsi" w:hAnsiTheme="majorHAnsi"/>
+        </w:rPr>
+        <w:t xml:space="preserve"> in the user interface for the model</w:t>
+      </w:r>
+      <w:r>
+        <w:rPr>
+          <w:rFonts w:asciiTheme="majorHAnsi" w:hAnsiTheme="majorHAnsi"/>
+        </w:rPr>
+        <w:t xml:space="preserve">, columns </w:t>
+      </w:r>
+      <w:r>
+        <w:rPr>
+          <w:rFonts w:asciiTheme="majorHAnsi" w:hAnsiTheme="majorHAnsi"/>
+        </w:rPr>
+        <w:t xml:space="preserve">3-6 </w:t>
+      </w:r>
+      <w:r>
+        <w:rPr>
+          <w:rFonts w:asciiTheme="majorHAnsi" w:hAnsiTheme="majorHAnsi"/>
+        </w:rPr>
+        <w:t xml:space="preserve">must be included (though 0’s can be placed for any pools that you do not wish to calculate); if “above ground only” is selected, columns </w:t>
+      </w:r>
+      <w:r>
+        <w:rPr>
+          <w:rFonts w:asciiTheme="majorHAnsi" w:hAnsiTheme="majorHAnsi"/>
+        </w:rPr>
+        <w:t>4-6</w:t>
+      </w:r>
+      <w:r>
+        <w:rPr>
+          <w:rFonts w:asciiTheme="majorHAnsi" w:hAnsiTheme="majorHAnsi"/>
+        </w:rPr>
+        <w:t xml:space="preserve"> can be excluded.</w:t>
+      </w:r>
     </w:p>
     <w:p>
       <w:pPr>
         <w:pStyle w:val="ListParagraph"/>
-        <w:numPr>
-          <w:ilvl w:val="0"/>
-          <w:numId w:val="20"/>
-        </w:numPr>
-        <w:rPr>
-          <w:rFonts w:asciiTheme="majorHAnsi" w:hAnsiTheme="majorHAnsi"/>
-        </w:rPr>
-      </w:pPr>
-      <w:r>
-        <w:rPr>
-          <w:rFonts w:asciiTheme="majorHAnsi" w:hAnsiTheme="majorHAnsi"/>
-        </w:rPr>
-        <w:t xml:space="preserve">Biophysical table (required). A table providing information about which classes in the land-use/land-cover map (input 5) are considered forest and should have the edge effect regression applied, and carbon density </w:t>
-      </w:r>
-      <w:r>
-        <w:rPr>
-          <w:rFonts w:asciiTheme="majorHAnsi" w:hAnsiTheme="majorHAnsi"/>
-        </w:rPr>
-        <w:t xml:space="preserve">(Mg </w:t>
-      </w:r>
-      <w:r>
-        <w:rPr>
-          <w:rFonts w:asciiTheme="majorHAnsi" w:hAnsiTheme="majorHAnsi"/>
-        </w:rPr>
-        <w:t>per ha</w:t>
-      </w:r>
-      <w:r>
-        <w:rPr>
-          <w:rFonts w:asciiTheme="majorHAnsi" w:hAnsiTheme="majorHAnsi"/>
-        </w:rPr>
-        <w:t>)</w:t>
-      </w:r>
-      <w:r>
-        <w:rPr>
-          <w:rFonts w:asciiTheme="majorHAnsi" w:hAnsiTheme="majorHAnsi"/>
-        </w:rPr>
-        <w:t xml:space="preserve"> for the land cover classes that are not forest.</w:t>
-      </w:r>
-      <w:r>
-        <w:rPr>
-          <w:rFonts w:asciiTheme="majorHAnsi" w:hAnsiTheme="majorHAnsi"/>
-        </w:rPr>
-        <w:t xml:space="preserve"> If “all pools” is selected for “carbon pools to calculate”, columns iii-vi must be included (though 0’s can be placed for any pools that you do not wish to calculate); if “above ground only” is selected, columns iv-vi can be excluded.</w:t>
-      </w:r>
+        <w:rPr>
+          <w:rFonts w:asciiTheme="majorHAnsi" w:hAnsiTheme="majorHAnsi"/>
+        </w:rPr>
+      </w:pPr>
     </w:p>
     <w:p>
       <w:pPr>
-        <w:pStyle w:val="ListParagraph"/>
-        <w:rPr>
-          <w:rFonts w:asciiTheme="majorHAnsi" w:hAnsiTheme="majorHAnsi"/>
-        </w:rPr>
-      </w:pPr>
-    </w:p>
-    <w:p>
-      <w:pPr>
-        <w:pStyle w:val="ListParagraph"/>
-        <w:rPr>
-          <w:rFonts w:asciiTheme="majorHAnsi" w:hAnsiTheme="majorHAnsi"/>
-        </w:rPr>
-      </w:pPr>
-      <w:r>
-        <w:rPr>
-          <w:rFonts w:asciiTheme="majorHAnsi" w:hAnsiTheme="majorHAnsi"/>
-        </w:rPr>
-        <w:t>Name: file can be named anything (edge_carbon_lu_table.csv in sample data)</w:t>
-      </w:r>
-    </w:p>
-    <w:p>
-      <w:pPr>
-        <w:pStyle w:val="ListParagraph"/>
-        <w:rPr>
-          <w:rFonts w:asciiTheme="majorHAnsi" w:hAnsiTheme="majorHAnsi"/>
-        </w:rPr>
-      </w:pPr>
-    </w:p>
-    <w:p>
-      <w:pPr>
-        <w:pStyle w:val="ListParagraph"/>
-        <w:rPr>
-          <w:rFonts w:asciiTheme="majorHAnsi" w:hAnsiTheme="majorHAnsi"/>
-        </w:rPr>
-      </w:pPr>
-      <w:r>
-        <w:rPr>
-          <w:rFonts w:asciiTheme="majorHAnsi" w:hAnsiTheme="majorHAnsi"/>
-        </w:rPr>
-        <w:t>Type: *.csv</w:t>
-      </w:r>
-    </w:p>
-    <w:p>
-      <w:pPr>
-        <w:pStyle w:val="ListParagraph"/>
-        <w:rPr>
-          <w:rFonts w:asciiTheme="majorHAnsi" w:hAnsiTheme="majorHAnsi"/>
-        </w:rPr>
-      </w:pPr>
-    </w:p>
-    <w:p>
-      <w:pPr>
-        <w:pStyle w:val="ListParagraph"/>
-        <w:rPr>
-          <w:rFonts w:asciiTheme="majorHAnsi" w:hAnsiTheme="majorHAnsi"/>
-        </w:rPr>
-      </w:pPr>
-      <w:r>
-        <w:rPr>
-          <w:rFonts w:asciiTheme="majorHAnsi" w:hAnsiTheme="majorHAnsi"/>
-        </w:rPr>
-        <w:t>Columns: the columns must be named as follows:</w:t>
+        <w:rPr>
+          <w:rFonts w:asciiTheme="majorHAnsi" w:hAnsiTheme="majorHAnsi"/>
+        </w:rPr>
+      </w:pPr>
+      <w:r>
+        <w:rPr>
+          <w:rFonts w:asciiTheme="majorHAnsi" w:hAnsiTheme="majorHAnsi"/>
+        </w:rPr>
+        <w:t xml:space="preserve">The table </w:t>
+      </w:r>
+      <w:r>
+        <w:rPr>
+          <w:rFonts w:asciiTheme="majorHAnsi" w:hAnsiTheme="majorHAnsi"/>
+        </w:rPr>
+        <w:t>columns must be named as follows:</w:t>
       </w:r>
     </w:p>
     <w:p>
@@ -2046,11 +2336,73 @@
           <w:rFonts w:asciiTheme="majorHAnsi" w:hAnsiTheme="majorHAnsi"/>
         </w:rPr>
       </w:pPr>
-      <w:r>
-        <w:rPr>
-          <w:rFonts w:asciiTheme="majorHAnsi" w:hAnsiTheme="majorHAnsi"/>
+      <w:proofErr w:type="spellStart"/>
+      <w:proofErr w:type="gramStart"/>
+      <w:r>
+        <w:rPr>
+          <w:rFonts w:asciiTheme="majorHAnsi" w:hAnsiTheme="majorHAnsi"/>
+          <w:b/>
         </w:rPr>
         <w:t>lucode</w:t>
+      </w:r>
+      <w:proofErr w:type="spellEnd"/>
+      <w:proofErr w:type="gramEnd"/>
+      <w:r>
+        <w:rPr>
+          <w:rFonts w:asciiTheme="majorHAnsi" w:hAnsiTheme="majorHAnsi"/>
+        </w:rPr>
+        <w:t xml:space="preserve"> (required). Unique integer for each LULC class. </w:t>
+      </w:r>
+      <w:r>
+        <w:rPr>
+          <w:rFonts w:asciiTheme="majorHAnsi" w:hAnsiTheme="majorHAnsi"/>
+          <w:i/>
+        </w:rPr>
+        <w:t xml:space="preserve">Every value in the LULC raster </w:t>
+      </w:r>
+      <w:r>
+        <w:rPr>
+          <w:rFonts w:asciiTheme="majorHAnsi" w:hAnsiTheme="majorHAnsi"/>
+          <w:i/>
+        </w:rPr>
+        <w:t>MUST</w:t>
+      </w:r>
+      <w:r>
+        <w:rPr>
+          <w:rFonts w:asciiTheme="majorHAnsi" w:hAnsiTheme="majorHAnsi"/>
+          <w:i/>
+        </w:rPr>
+        <w:t xml:space="preserve"> have </w:t>
+      </w:r>
+      <w:r>
+        <w:rPr>
+          <w:rFonts w:asciiTheme="majorHAnsi" w:hAnsiTheme="majorHAnsi"/>
+          <w:i/>
+        </w:rPr>
+        <w:t xml:space="preserve">a corresponding </w:t>
+      </w:r>
+      <w:proofErr w:type="spellStart"/>
+      <w:r>
+        <w:rPr>
+          <w:rFonts w:asciiTheme="majorHAnsi" w:hAnsiTheme="majorHAnsi"/>
+          <w:i/>
+        </w:rPr>
+        <w:t>lucode</w:t>
+      </w:r>
+      <w:proofErr w:type="spellEnd"/>
+      <w:r>
+        <w:rPr>
+          <w:rFonts w:asciiTheme="majorHAnsi" w:hAnsiTheme="majorHAnsi"/>
+          <w:i/>
+        </w:rPr>
+        <w:t xml:space="preserve"> value in the Biophysical table</w:t>
+      </w:r>
+      <w:r>
+        <w:rPr>
+          <w:rFonts w:asciiTheme="majorHAnsi" w:hAnsiTheme="majorHAnsi"/>
+          <w:i/>
+        </w:rPr>
+        <w:t>.</w:t>
       </w:r>
     </w:p>
     <w:p>
@@ -2065,23 +2417,34 @@
           <w:rFonts w:asciiTheme="majorHAnsi" w:hAnsiTheme="majorHAnsi"/>
         </w:rPr>
       </w:pPr>
-      <w:r>
-        <w:rPr>
-          <w:rFonts w:asciiTheme="majorHAnsi" w:hAnsiTheme="majorHAnsi"/>
+      <w:proofErr w:type="spellStart"/>
+      <w:r>
+        <w:rPr>
+          <w:rFonts w:asciiTheme="majorHAnsi" w:hAnsiTheme="majorHAnsi"/>
+          <w:b/>
         </w:rPr>
         <w:t>is_</w:t>
       </w:r>
       <w:r>
         <w:rPr>
           <w:rFonts w:asciiTheme="majorHAnsi" w:hAnsiTheme="majorHAnsi"/>
+          <w:b/>
         </w:rPr>
         <w:t>tropical_</w:t>
       </w:r>
       <w:r>
         <w:rPr>
           <w:rFonts w:asciiTheme="majorHAnsi" w:hAnsiTheme="majorHAnsi"/>
+          <w:b/>
         </w:rPr>
         <w:t>forest</w:t>
+      </w:r>
+      <w:proofErr w:type="spellEnd"/>
+      <w:r>
+        <w:rPr>
+          <w:rFonts w:asciiTheme="majorHAnsi" w:hAnsiTheme="majorHAnsi"/>
+        </w:rPr>
+        <w:t xml:space="preserve"> (required). Integer value of 1 if the LULC class is tropical forest, 0 if it is not tropical forest.</w:t>
       </w:r>
     </w:p>
     <w:p>
@@ -2096,17 +2459,79 @@
           <w:rFonts w:asciiTheme="majorHAnsi" w:hAnsiTheme="majorHAnsi"/>
         </w:rPr>
       </w:pPr>
-      <w:r>
-        <w:rPr>
-          <w:rFonts w:asciiTheme="majorHAnsi" w:hAnsiTheme="majorHAnsi"/>
+      <w:proofErr w:type="spellStart"/>
+      <w:r>
+        <w:rPr>
+          <w:rFonts w:asciiTheme="majorHAnsi" w:hAnsiTheme="majorHAnsi"/>
+          <w:b/>
         </w:rPr>
         <w:t>c_a</w:t>
       </w:r>
       <w:r>
         <w:rPr>
           <w:rFonts w:asciiTheme="majorHAnsi" w:hAnsiTheme="majorHAnsi"/>
+          <w:b/>
         </w:rPr>
         <w:t>bove</w:t>
+      </w:r>
+      <w:proofErr w:type="spellEnd"/>
+      <w:r>
+        <w:rPr>
+          <w:rFonts w:asciiTheme="majorHAnsi" w:hAnsiTheme="majorHAnsi"/>
+          <w:b/>
+        </w:rPr>
+        <w:t xml:space="preserve"> </w:t>
+      </w:r>
+      <w:r>
+        <w:rPr>
+          <w:rFonts w:asciiTheme="majorHAnsi" w:hAnsiTheme="majorHAnsi"/>
+        </w:rPr>
+        <w:t>(required for non-tropical forest).</w:t>
+      </w:r>
+      <w:r>
+        <w:rPr>
+          <w:rFonts w:asciiTheme="majorHAnsi" w:hAnsiTheme="majorHAnsi"/>
+          <w:b/>
+        </w:rPr>
+        <w:t xml:space="preserve">  </w:t>
+      </w:r>
+      <w:r>
+        <w:rPr>
+          <w:rFonts w:asciiTheme="majorHAnsi" w:hAnsiTheme="majorHAnsi"/>
+        </w:rPr>
+        <w:t xml:space="preserve">Carbon </w:t>
+      </w:r>
+      <w:r>
+        <w:rPr>
+          <w:rFonts w:asciiTheme="majorHAnsi" w:hAnsiTheme="majorHAnsi"/>
+        </w:rPr>
+        <w:t>density</w:t>
+      </w:r>
+      <w:r>
+        <w:rPr>
+          <w:rFonts w:asciiTheme="majorHAnsi" w:hAnsiTheme="majorHAnsi"/>
+        </w:rPr>
+        <w:t xml:space="preserve"> value for the aboveground carbon pool. Units: </w:t>
+      </w:r>
+      <w:proofErr w:type="spellStart"/>
+      <w:r>
+        <w:rPr>
+          <w:rFonts w:asciiTheme="majorHAnsi" w:hAnsiTheme="majorHAnsi"/>
+        </w:rPr>
+        <w:t>megagrams</w:t>
+      </w:r>
+      <w:proofErr w:type="spellEnd"/>
+      <w:r>
+        <w:rPr>
+          <w:rFonts w:asciiTheme="majorHAnsi" w:hAnsiTheme="majorHAnsi"/>
+        </w:rPr>
+        <w:t xml:space="preserve"> per hectare (Mg/ha).</w:t>
+      </w:r>
+      <w:r>
+        <w:rPr>
+          <w:rFonts w:asciiTheme="majorHAnsi" w:hAnsiTheme="majorHAnsi"/>
+        </w:rPr>
+        <w:t xml:space="preserve"> See the Carbon Storage model chapter for more information.</w:t>
       </w:r>
     </w:p>
     <w:p>
@@ -2121,11 +2546,88 @@
           <w:rFonts w:asciiTheme="majorHAnsi" w:hAnsiTheme="majorHAnsi"/>
         </w:rPr>
       </w:pPr>
-      <w:r>
-        <w:rPr>
-          <w:rFonts w:asciiTheme="majorHAnsi" w:hAnsiTheme="majorHAnsi"/>
+      <w:proofErr w:type="spellStart"/>
+      <w:r>
+        <w:rPr>
+          <w:rFonts w:asciiTheme="majorHAnsi" w:hAnsiTheme="majorHAnsi"/>
+          <w:b/>
         </w:rPr>
         <w:t>c_below</w:t>
+      </w:r>
+      <w:proofErr w:type="spellEnd"/>
+      <w:r>
+        <w:rPr>
+          <w:rFonts w:asciiTheme="majorHAnsi" w:hAnsiTheme="majorHAnsi"/>
+        </w:rPr>
+        <w:t xml:space="preserve"> (optional).</w:t>
+      </w:r>
+      <w:r>
+        <w:rPr>
+          <w:rFonts w:asciiTheme="majorHAnsi" w:hAnsiTheme="majorHAnsi"/>
+        </w:rPr>
+        <w:t xml:space="preserve"> </w:t>
+      </w:r>
+      <w:r>
+        <w:rPr>
+          <w:rFonts w:asciiTheme="majorHAnsi" w:hAnsiTheme="majorHAnsi"/>
+        </w:rPr>
+        <w:t xml:space="preserve">Carbon </w:t>
+      </w:r>
+      <w:r>
+        <w:rPr>
+          <w:rFonts w:asciiTheme="majorHAnsi" w:hAnsiTheme="majorHAnsi"/>
+        </w:rPr>
+        <w:t>density</w:t>
+      </w:r>
+      <w:r>
+        <w:rPr>
+          <w:rFonts w:asciiTheme="majorHAnsi" w:hAnsiTheme="majorHAnsi"/>
+        </w:rPr>
+        <w:t xml:space="preserve"> </w:t>
+      </w:r>
+      <w:r>
+        <w:rPr>
+          <w:rFonts w:asciiTheme="majorHAnsi" w:hAnsiTheme="majorHAnsi"/>
+        </w:rPr>
+        <w:t xml:space="preserve">value for the </w:t>
+      </w:r>
+      <w:r>
+        <w:rPr>
+          <w:rFonts w:asciiTheme="majorHAnsi" w:hAnsiTheme="majorHAnsi"/>
+        </w:rPr>
+        <w:t>belowground</w:t>
+      </w:r>
+      <w:r>
+        <w:rPr>
+          <w:rFonts w:asciiTheme="majorHAnsi" w:hAnsiTheme="majorHAnsi"/>
+        </w:rPr>
+        <w:t xml:space="preserve"> carbon pool. Units: </w:t>
+      </w:r>
+      <w:proofErr w:type="spellStart"/>
+      <w:r>
+        <w:rPr>
+          <w:rFonts w:asciiTheme="majorHAnsi" w:hAnsiTheme="majorHAnsi"/>
+        </w:rPr>
+        <w:t>megagrams</w:t>
+      </w:r>
+      <w:proofErr w:type="spellEnd"/>
+      <w:r>
+        <w:rPr>
+          <w:rFonts w:asciiTheme="majorHAnsi" w:hAnsiTheme="majorHAnsi"/>
+        </w:rPr>
+        <w:t xml:space="preserve"> per hectare (Mg/ha).</w:t>
+      </w:r>
+      <w:r>
+        <w:rPr>
+          <w:rFonts w:asciiTheme="majorHAnsi" w:hAnsiTheme="majorHAnsi"/>
+        </w:rPr>
+        <w:t xml:space="preserve"> </w:t>
+      </w:r>
+      <w:r>
+        <w:rPr>
+          <w:rFonts w:asciiTheme="majorHAnsi" w:hAnsiTheme="majorHAnsi"/>
+        </w:rPr>
+        <w:t>See the Carbon Storage model chapter for more information.</w:t>
       </w:r>
     </w:p>
     <w:p>
@@ -2140,11 +2642,88 @@
           <w:rFonts w:asciiTheme="majorHAnsi" w:hAnsiTheme="majorHAnsi"/>
         </w:rPr>
       </w:pPr>
-      <w:r>
-        <w:rPr>
-          <w:rFonts w:asciiTheme="majorHAnsi" w:hAnsiTheme="majorHAnsi"/>
+      <w:proofErr w:type="spellStart"/>
+      <w:r>
+        <w:rPr>
+          <w:rFonts w:asciiTheme="majorHAnsi" w:hAnsiTheme="majorHAnsi"/>
+          <w:b/>
         </w:rPr>
         <w:t>c_soil</w:t>
+      </w:r>
+      <w:proofErr w:type="spellEnd"/>
+      <w:r>
+        <w:rPr>
+          <w:rFonts w:asciiTheme="majorHAnsi" w:hAnsiTheme="majorHAnsi"/>
+        </w:rPr>
+        <w:t xml:space="preserve"> (optional).</w:t>
+      </w:r>
+      <w:r>
+        <w:rPr>
+          <w:rFonts w:asciiTheme="majorHAnsi" w:hAnsiTheme="majorHAnsi"/>
+        </w:rPr>
+        <w:t xml:space="preserve"> </w:t>
+      </w:r>
+      <w:r>
+        <w:rPr>
+          <w:rFonts w:asciiTheme="majorHAnsi" w:hAnsiTheme="majorHAnsi"/>
+        </w:rPr>
+        <w:t xml:space="preserve">Carbon </w:t>
+      </w:r>
+      <w:r>
+        <w:rPr>
+          <w:rFonts w:asciiTheme="majorHAnsi" w:hAnsiTheme="majorHAnsi"/>
+        </w:rPr>
+        <w:t>density</w:t>
+      </w:r>
+      <w:r>
+        <w:rPr>
+          <w:rFonts w:asciiTheme="majorHAnsi" w:hAnsiTheme="majorHAnsi"/>
+        </w:rPr>
+        <w:t xml:space="preserve"> </w:t>
+      </w:r>
+      <w:r>
+        <w:rPr>
+          <w:rFonts w:asciiTheme="majorHAnsi" w:hAnsiTheme="majorHAnsi"/>
+        </w:rPr>
+        <w:t xml:space="preserve">value for the </w:t>
+      </w:r>
+      <w:r>
+        <w:rPr>
+          <w:rFonts w:asciiTheme="majorHAnsi" w:hAnsiTheme="majorHAnsi"/>
+        </w:rPr>
+        <w:t>soil</w:t>
+      </w:r>
+      <w:r>
+        <w:rPr>
+          <w:rFonts w:asciiTheme="majorHAnsi" w:hAnsiTheme="majorHAnsi"/>
+        </w:rPr>
+        <w:t xml:space="preserve"> carbon pool. Units: </w:t>
+      </w:r>
+      <w:proofErr w:type="spellStart"/>
+      <w:r>
+        <w:rPr>
+          <w:rFonts w:asciiTheme="majorHAnsi" w:hAnsiTheme="majorHAnsi"/>
+        </w:rPr>
+        <w:t>megagrams</w:t>
+      </w:r>
+      <w:proofErr w:type="spellEnd"/>
+      <w:r>
+        <w:rPr>
+          <w:rFonts w:asciiTheme="majorHAnsi" w:hAnsiTheme="majorHAnsi"/>
+        </w:rPr>
+        <w:t xml:space="preserve"> per hectare (Mg/ha).</w:t>
+      </w:r>
+      <w:r>
+        <w:rPr>
+          <w:rFonts w:asciiTheme="majorHAnsi" w:hAnsiTheme="majorHAnsi"/>
+        </w:rPr>
+        <w:t xml:space="preserve"> </w:t>
+      </w:r>
+      <w:r>
+        <w:rPr>
+          <w:rFonts w:asciiTheme="majorHAnsi" w:hAnsiTheme="majorHAnsi"/>
+        </w:rPr>
+        <w:t>See the Carbon Storage model chapter for more information.</w:t>
       </w:r>
     </w:p>
     <w:p>
@@ -2159,12 +2738,91 @@
           <w:rFonts w:asciiTheme="majorHAnsi" w:hAnsiTheme="majorHAnsi"/>
         </w:rPr>
       </w:pPr>
-      <w:r>
-        <w:rPr>
-          <w:rFonts w:asciiTheme="majorHAnsi" w:hAnsiTheme="majorHAnsi"/>
+      <w:proofErr w:type="spellStart"/>
+      <w:r>
+        <w:rPr>
+          <w:rFonts w:asciiTheme="majorHAnsi" w:hAnsiTheme="majorHAnsi"/>
+          <w:b/>
         </w:rPr>
         <w:t>c_dead</w:t>
       </w:r>
+      <w:proofErr w:type="spellEnd"/>
+      <w:r>
+        <w:rPr>
+          <w:rFonts w:asciiTheme="majorHAnsi" w:hAnsiTheme="majorHAnsi"/>
+        </w:rPr>
+        <w:t xml:space="preserve"> (optional).</w:t>
+      </w:r>
+      <w:r>
+        <w:rPr>
+          <w:rFonts w:asciiTheme="majorHAnsi" w:hAnsiTheme="majorHAnsi"/>
+        </w:rPr>
+        <w:t xml:space="preserve"> </w:t>
+      </w:r>
+      <w:r>
+        <w:rPr>
+          <w:rFonts w:asciiTheme="majorHAnsi" w:hAnsiTheme="majorHAnsi"/>
+        </w:rPr>
+        <w:t xml:space="preserve">Carbon </w:t>
+      </w:r>
+      <w:r>
+        <w:rPr>
+          <w:rFonts w:asciiTheme="majorHAnsi" w:hAnsiTheme="majorHAnsi"/>
+        </w:rPr>
+        <w:t>density</w:t>
+      </w:r>
+      <w:r>
+        <w:rPr>
+          <w:rFonts w:asciiTheme="majorHAnsi" w:hAnsiTheme="majorHAnsi"/>
+        </w:rPr>
+        <w:t xml:space="preserve"> </w:t>
+      </w:r>
+      <w:r>
+        <w:rPr>
+          <w:rFonts w:asciiTheme="majorHAnsi" w:hAnsiTheme="majorHAnsi"/>
+        </w:rPr>
+        <w:t xml:space="preserve">value for the </w:t>
+      </w:r>
+      <w:r>
+        <w:rPr>
+          <w:rFonts w:asciiTheme="majorHAnsi" w:hAnsiTheme="majorHAnsi"/>
+        </w:rPr>
+        <w:t>dead matter</w:t>
+      </w:r>
+      <w:r>
+        <w:rPr>
+          <w:rFonts w:asciiTheme="majorHAnsi" w:hAnsiTheme="majorHAnsi"/>
+        </w:rPr>
+        <w:t xml:space="preserve"> carbon pool. Units: </w:t>
+      </w:r>
+      <w:proofErr w:type="spellStart"/>
+      <w:r>
+        <w:rPr>
+          <w:rFonts w:asciiTheme="majorHAnsi" w:hAnsiTheme="majorHAnsi"/>
+        </w:rPr>
+        <w:t>megagrams</w:t>
+      </w:r>
+      <w:proofErr w:type="spellEnd"/>
+      <w:r>
+        <w:rPr>
+          <w:rFonts w:asciiTheme="majorHAnsi" w:hAnsiTheme="majorHAnsi"/>
+        </w:rPr>
+        <w:t xml:space="preserve"> per hectare (Mg/ha).</w:t>
+      </w:r>
+      <w:r>
+        <w:rPr>
+          <w:rFonts w:asciiTheme="majorHAnsi" w:hAnsiTheme="majorHAnsi"/>
+        </w:rPr>
+        <w:t xml:space="preserve"> </w:t>
+      </w:r>
+      <w:r>
+        <w:rPr>
+          <w:rFonts w:asciiTheme="majorHAnsi" w:hAnsiTheme="majorHAnsi"/>
+        </w:rPr>
+        <w:t>See the Carbon Storage model chapter for more information.</w:t>
+      </w:r>
+      <w:bookmarkStart w:id="1" w:name="_GoBack"/>
+      <w:bookmarkEnd w:id="1"/>
     </w:p>
     <w:p>
       <w:pPr>
@@ -2181,13 +2839,42 @@
       <w:r>
         <w:rPr>
           <w:rFonts w:asciiTheme="majorHAnsi" w:hAnsiTheme="majorHAnsi"/>
+          <w:b/>
         </w:rPr>
         <w:t>Description</w:t>
+      </w:r>
+      <w:r>
+        <w:rPr>
+          <w:rFonts w:asciiTheme="majorHAnsi" w:hAnsiTheme="majorHAnsi"/>
+        </w:rPr>
+        <w:t xml:space="preserve"> (optional).</w:t>
+      </w:r>
+      <w:r>
+        <w:rPr>
+          <w:rFonts w:asciiTheme="majorHAnsi" w:hAnsiTheme="majorHAnsi"/>
+        </w:rPr>
+        <w:t xml:space="preserve"> Text description of each LULC class.</w:t>
       </w:r>
     </w:p>
     <w:p>
       <w:pPr>
         <w:pStyle w:val="ListParagraph"/>
+        <w:ind w:left="1080"/>
+        <w:rPr>
+          <w:rFonts w:asciiTheme="majorHAnsi" w:hAnsiTheme="majorHAnsi"/>
+        </w:rPr>
+      </w:pPr>
+    </w:p>
+    <w:p>
+      <w:pPr>
+        <w:rPr>
+          <w:rFonts w:asciiTheme="majorHAnsi" w:hAnsiTheme="majorHAnsi"/>
+          <w:i/>
+        </w:rPr>
+      </w:pPr>
+    </w:p>
+    <w:p>
+      <w:pPr>
         <w:rPr>
           <w:rFonts w:asciiTheme="majorHAnsi" w:hAnsiTheme="majorHAnsi"/>
         </w:rPr>
@@ -2259,6 +2946,7 @@
                 <w:szCs w:val="22"/>
               </w:rPr>
             </w:pPr>
+            <w:proofErr w:type="spellStart"/>
             <w:r>
               <w:rPr>
                 <w:rFonts w:ascii="Calibri" w:hAnsi="Calibri"/>
@@ -2268,6 +2956,7 @@
               </w:rPr>
               <w:t>lucode</w:t>
             </w:r>
+            <w:proofErr w:type="spellEnd"/>
           </w:p>
         </w:tc>
         <w:tc>
@@ -2286,6 +2975,7 @@
                 <w:szCs w:val="22"/>
               </w:rPr>
             </w:pPr>
+            <w:proofErr w:type="spellStart"/>
             <w:r>
               <w:rPr>
                 <w:rFonts w:ascii="Calibri" w:hAnsi="Calibri"/>
@@ -2295,6 +2985,7 @@
               </w:rPr>
               <w:t>Is_tropical_forest</w:t>
             </w:r>
+            <w:proofErr w:type="spellEnd"/>
           </w:p>
         </w:tc>
         <w:tc>
@@ -2313,6 +3004,7 @@
                 <w:szCs w:val="22"/>
               </w:rPr>
             </w:pPr>
+            <w:proofErr w:type="spellStart"/>
             <w:r>
               <w:rPr>
                 <w:rFonts w:ascii="Calibri" w:hAnsi="Calibri"/>
@@ -2322,6 +3014,7 @@
               </w:rPr>
               <w:t>c_above</w:t>
             </w:r>
+            <w:proofErr w:type="spellEnd"/>
           </w:p>
         </w:tc>
         <w:tc>
@@ -2338,6 +3031,7 @@
                 <w:szCs w:val="22"/>
               </w:rPr>
             </w:pPr>
+            <w:proofErr w:type="spellStart"/>
             <w:r>
               <w:rPr>
                 <w:rFonts w:ascii="Calibri" w:hAnsi="Calibri"/>
@@ -2347,6 +3041,7 @@
               </w:rPr>
               <w:t>c_below</w:t>
             </w:r>
+            <w:proofErr w:type="spellEnd"/>
           </w:p>
         </w:tc>
         <w:tc>
@@ -2363,6 +3058,7 @@
                 <w:szCs w:val="22"/>
               </w:rPr>
             </w:pPr>
+            <w:proofErr w:type="spellStart"/>
             <w:r>
               <w:rPr>
                 <w:rFonts w:ascii="Calibri" w:hAnsi="Calibri"/>
@@ -2372,6 +3068,7 @@
               </w:rPr>
               <w:t>c_soil</w:t>
             </w:r>
+            <w:proofErr w:type="spellEnd"/>
           </w:p>
         </w:tc>
         <w:tc>
@@ -2388,6 +3085,7 @@
                 <w:szCs w:val="22"/>
               </w:rPr>
             </w:pPr>
+            <w:proofErr w:type="spellStart"/>
             <w:r>
               <w:rPr>
                 <w:rFonts w:ascii="Calibri" w:hAnsi="Calibri"/>
@@ -2397,6 +3095,7 @@
               </w:rPr>
               <w:t>c_dead</w:t>
             </w:r>
+            <w:proofErr w:type="spellEnd"/>
           </w:p>
         </w:tc>
         <w:tc>
@@ -2804,7 +3503,27 @@
                 <w:sz w:val="22"/>
                 <w:szCs w:val="22"/>
               </w:rPr>
-              <w:t>Evergreen Needleleaf Forest</w:t>
+              <w:t xml:space="preserve">Evergreen </w:t>
+            </w:r>
+            <w:proofErr w:type="spellStart"/>
+            <w:r>
+              <w:rPr>
+                <w:rFonts w:ascii="Calibri" w:hAnsi="Calibri"/>
+                <w:color w:val="000000"/>
+                <w:sz w:val="22"/>
+                <w:szCs w:val="22"/>
+              </w:rPr>
+              <w:t>Needleleaf</w:t>
+            </w:r>
+            <w:proofErr w:type="spellEnd"/>
+            <w:r>
+              <w:rPr>
+                <w:rFonts w:ascii="Calibri" w:hAnsi="Calibri"/>
+                <w:color w:val="000000"/>
+                <w:sz w:val="22"/>
+                <w:szCs w:val="22"/>
+              </w:rPr>
+              <w:t xml:space="preserve"> Forest</w:t>
             </w:r>
           </w:p>
         </w:tc>
@@ -3185,7 +3904,27 @@
                 <w:sz w:val="22"/>
                 <w:szCs w:val="22"/>
               </w:rPr>
-              <w:t>Deciduous Needleleaf Forest</w:t>
+              <w:t xml:space="preserve">Deciduous </w:t>
+            </w:r>
+            <w:proofErr w:type="spellStart"/>
+            <w:r>
+              <w:rPr>
+                <w:rFonts w:ascii="Calibri" w:hAnsi="Calibri"/>
+                <w:color w:val="000000"/>
+                <w:sz w:val="22"/>
+                <w:szCs w:val="22"/>
+              </w:rPr>
+              <w:t>Needleleaf</w:t>
+            </w:r>
+            <w:proofErr w:type="spellEnd"/>
+            <w:r>
+              <w:rPr>
+                <w:rFonts w:ascii="Calibri" w:hAnsi="Calibri"/>
+                <w:color w:val="000000"/>
+                <w:sz w:val="22"/>
+                <w:szCs w:val="22"/>
+              </w:rPr>
+              <w:t xml:space="preserve"> Forest</w:t>
             </w:r>
           </w:p>
         </w:tc>
@@ -3768,8 +4507,19 @@
                 <w:sz w:val="22"/>
                 <w:szCs w:val="22"/>
               </w:rPr>
-              <w:t>Closed Shrublands</w:t>
+              <w:t xml:space="preserve">Closed </w:t>
             </w:r>
+            <w:proofErr w:type="spellStart"/>
+            <w:r>
+              <w:rPr>
+                <w:rFonts w:ascii="Calibri" w:hAnsi="Calibri"/>
+                <w:color w:val="000000"/>
+                <w:sz w:val="22"/>
+                <w:szCs w:val="22"/>
+              </w:rPr>
+              <w:t>Shrublands</w:t>
+            </w:r>
+            <w:proofErr w:type="spellEnd"/>
           </w:p>
         </w:tc>
       </w:tr>
@@ -3969,8 +4719,19 @@
                 <w:sz w:val="22"/>
                 <w:szCs w:val="22"/>
               </w:rPr>
-              <w:t>Open Shrublands</w:t>
+              <w:t xml:space="preserve">Open </w:t>
             </w:r>
+            <w:proofErr w:type="spellStart"/>
+            <w:r>
+              <w:rPr>
+                <w:rFonts w:ascii="Calibri" w:hAnsi="Calibri"/>
+                <w:color w:val="000000"/>
+                <w:sz w:val="22"/>
+                <w:szCs w:val="22"/>
+              </w:rPr>
+              <w:t>Shrublands</w:t>
+            </w:r>
+            <w:proofErr w:type="spellEnd"/>
           </w:p>
         </w:tc>
       </w:tr>
@@ -5205,7 +5966,21 @@
         <w:rPr>
           <w:rFonts w:asciiTheme="majorHAnsi" w:hAnsiTheme="majorHAnsi"/>
         </w:rPr>
-        <w:t xml:space="preserve">anda, Sabrina do Couto, et al. </w:t>
+        <w:t xml:space="preserve">anda, Sabrina </w:t>
+      </w:r>
+      <w:proofErr w:type="gramStart"/>
+      <w:r>
+        <w:rPr>
+          <w:rFonts w:asciiTheme="majorHAnsi" w:hAnsiTheme="majorHAnsi"/>
+        </w:rPr>
+        <w:t>do</w:t>
+      </w:r>
+      <w:proofErr w:type="gramEnd"/>
+      <w:r>
+        <w:rPr>
+          <w:rFonts w:asciiTheme="majorHAnsi" w:hAnsiTheme="majorHAnsi"/>
+        </w:rPr>
+        <w:t xml:space="preserve"> Couto, et al. </w:t>
       </w:r>
       <w:r>
         <w:rPr>
@@ -5223,7 +5998,21 @@
         <w:rPr>
           <w:rFonts w:asciiTheme="majorHAnsi" w:hAnsiTheme="majorHAnsi"/>
         </w:rPr>
-        <w:t xml:space="preserve"> Biotropica 46.2 (2014): 125-138.</w:t>
+        <w:t xml:space="preserve"> </w:t>
+      </w:r>
+      <w:proofErr w:type="spellStart"/>
+      <w:r>
+        <w:rPr>
+          <w:rFonts w:asciiTheme="majorHAnsi" w:hAnsiTheme="majorHAnsi"/>
+        </w:rPr>
+        <w:t>Biotropica</w:t>
+      </w:r>
+      <w:proofErr w:type="spellEnd"/>
+      <w:r>
+        <w:rPr>
+          <w:rFonts w:asciiTheme="majorHAnsi" w:hAnsiTheme="majorHAnsi"/>
+        </w:rPr>
+        <w:t xml:space="preserve"> 46.2 (2014): 125-138.</w:t>
       </w:r>
       <w:r>
         <w:rPr>
@@ -5253,7 +6042,21 @@
         <w:rPr>
           <w:rFonts w:asciiTheme="majorHAnsi" w:hAnsiTheme="majorHAnsi"/>
         </w:rPr>
-        <w:t xml:space="preserve"> (3) Fearnside, Philip M. </w:t>
+        <w:t xml:space="preserve"> (3) </w:t>
+      </w:r>
+      <w:proofErr w:type="spellStart"/>
+      <w:r>
+        <w:rPr>
+          <w:rFonts w:asciiTheme="majorHAnsi" w:hAnsiTheme="majorHAnsi"/>
+        </w:rPr>
+        <w:t>Fearnside</w:t>
+      </w:r>
+      <w:proofErr w:type="spellEnd"/>
+      <w:r>
+        <w:rPr>
+          <w:rFonts w:asciiTheme="majorHAnsi" w:hAnsiTheme="majorHAnsi"/>
+        </w:rPr>
+        <w:t xml:space="preserve">, Philip M. </w:t>
       </w:r>
       <w:r>
         <w:rPr>
@@ -5285,24 +6088,15 @@
     <w:p>
       <w:pPr>
         <w:pStyle w:val="ListParagraph"/>
-        <w:numPr>
-          <w:ilvl w:val="0"/>
-          <w:numId w:val="20"/>
-        </w:numPr>
-        <w:rPr>
-          <w:rFonts w:asciiTheme="majorHAnsi" w:hAnsiTheme="majorHAnsi"/>
-        </w:rPr>
-      </w:pPr>
-      <w:r>
-        <w:rPr>
-          <w:rFonts w:asciiTheme="majorHAnsi" w:hAnsiTheme="majorHAnsi"/>
-        </w:rPr>
-        <w:t>Carbon pools to calculate (required, select from menu): user must select either “all carbon pools” or “above ground only”.</w:t>
-      </w:r>
+        <w:rPr>
+          <w:rFonts w:asciiTheme="majorHAnsi" w:hAnsiTheme="majorHAnsi"/>
+        </w:rPr>
+      </w:pPr>
     </w:p>
     <w:p>
       <w:pPr>
         <w:pStyle w:val="ListParagraph"/>
+        <w:ind w:left="0"/>
         <w:rPr>
           <w:rFonts w:asciiTheme="majorHAnsi" w:hAnsiTheme="majorHAnsi"/>
         </w:rPr>
@@ -5310,20 +6104,56 @@
     </w:p>
     <w:p>
       <w:pPr>
-        <w:pStyle w:val="ListParagraph"/>
-        <w:numPr>
-          <w:ilvl w:val="0"/>
-          <w:numId w:val="20"/>
-        </w:numPr>
-        <w:rPr>
-          <w:rFonts w:asciiTheme="majorHAnsi" w:hAnsiTheme="majorHAnsi"/>
-        </w:rPr>
-      </w:pPr>
-      <w:r>
-        <w:rPr>
-          <w:rFonts w:asciiTheme="majorHAnsi" w:hAnsiTheme="majorHAnsi"/>
-        </w:rPr>
-        <w:t>Compute forest edge (optional): check this box if edge effects on above-ground biomass should be included. If this box is checked inputs 5-7 are required.</w:t>
+        <w:rPr>
+          <w:rFonts w:asciiTheme="majorHAnsi" w:hAnsiTheme="majorHAnsi"/>
+        </w:rPr>
+      </w:pPr>
+      <w:r>
+        <w:rPr>
+          <w:rFonts w:asciiTheme="majorHAnsi" w:hAnsiTheme="majorHAnsi"/>
+          <w:b/>
+        </w:rPr>
+        <w:t xml:space="preserve">Carbon Pools to </w:t>
+      </w:r>
+      <w:proofErr w:type="gramStart"/>
+      <w:r>
+        <w:rPr>
+          <w:rFonts w:asciiTheme="majorHAnsi" w:hAnsiTheme="majorHAnsi"/>
+          <w:b/>
+        </w:rPr>
+        <w:t>C</w:t>
+      </w:r>
+      <w:r>
+        <w:rPr>
+          <w:rFonts w:asciiTheme="majorHAnsi" w:hAnsiTheme="majorHAnsi"/>
+          <w:b/>
+        </w:rPr>
+        <w:t>alculate</w:t>
+      </w:r>
+      <w:proofErr w:type="gramEnd"/>
+      <w:r>
+        <w:rPr>
+          <w:rFonts w:asciiTheme="majorHAnsi" w:hAnsiTheme="majorHAnsi"/>
+        </w:rPr>
+        <w:t xml:space="preserve"> (required, select from menu).</w:t>
+      </w:r>
+      <w:r>
+        <w:rPr>
+          <w:rFonts w:asciiTheme="majorHAnsi" w:hAnsiTheme="majorHAnsi"/>
+        </w:rPr>
+        <w:t xml:space="preserve"> </w:t>
+      </w:r>
+      <w:r>
+        <w:rPr>
+          <w:rFonts w:asciiTheme="majorHAnsi" w:hAnsiTheme="majorHAnsi"/>
+        </w:rPr>
+        <w:t>S</w:t>
+      </w:r>
+      <w:r>
+        <w:rPr>
+          <w:rFonts w:asciiTheme="majorHAnsi" w:hAnsiTheme="majorHAnsi"/>
+        </w:rPr>
+        <w:t>elect either “all carbon pools” or “above ground only”.</w:t>
       </w:r>
     </w:p>
     <w:p>
@@ -5336,52 +6166,35 @@
     </w:p>
     <w:p>
       <w:pPr>
-        <w:pStyle w:val="ListParagraph"/>
-        <w:numPr>
-          <w:ilvl w:val="0"/>
-          <w:numId w:val="20"/>
-        </w:numPr>
-        <w:rPr>
-          <w:rFonts w:asciiTheme="majorHAnsi" w:hAnsiTheme="majorHAnsi"/>
-        </w:rPr>
-      </w:pPr>
-      <w:r>
-        <w:rPr>
-          <w:rFonts w:asciiTheme="majorHAnsi" w:hAnsiTheme="majorHAnsi"/>
-        </w:rPr>
-        <w:lastRenderedPageBreak/>
-        <w:t>Carbon edge regression parameter (</w:t>
-      </w:r>
-      <w:r>
-        <w:rPr>
-          <w:rFonts w:asciiTheme="majorHAnsi" w:hAnsiTheme="majorHAnsi"/>
-        </w:rPr>
-        <w:t>optional</w:t>
-      </w:r>
-      <w:r>
-        <w:rPr>
-          <w:rFonts w:asciiTheme="majorHAnsi" w:hAnsiTheme="majorHAnsi"/>
-        </w:rPr>
-        <w:t>, included in base data): this dataset was derived from a pantropical analysis of the relationship between forest biomass and distance from forest edge (</w:t>
-      </w:r>
-      <w:r>
-        <w:rPr>
-          <w:rFonts w:asciiTheme="majorHAnsi" w:hAnsiTheme="majorHAnsi"/>
-        </w:rPr>
-        <w:t xml:space="preserve">Chaplin-Kramer et al. </w:t>
-      </w:r>
-      <w:r>
-        <w:rPr>
-          <w:rFonts w:asciiTheme="majorHAnsi" w:hAnsiTheme="majorHAnsi"/>
-          <w:highlight w:val="yellow"/>
-        </w:rPr>
-        <w:t>REF</w:t>
-      </w:r>
-      <w:r>
-        <w:rPr>
-          <w:rFonts w:asciiTheme="majorHAnsi" w:hAnsiTheme="majorHAnsi"/>
-        </w:rPr>
-        <w:t>). The rows contain the coefficients of the unique parameters for each 100 x 100 km subregion across the tropics. This information need not be altered unless you have run a separate regression for your region and have better or updated information.</w:t>
+        <w:rPr>
+          <w:rFonts w:asciiTheme="majorHAnsi" w:hAnsiTheme="majorHAnsi"/>
+        </w:rPr>
+      </w:pPr>
+      <w:r>
+        <w:rPr>
+          <w:rFonts w:asciiTheme="majorHAnsi" w:hAnsiTheme="majorHAnsi"/>
+          <w:b/>
+        </w:rPr>
+        <w:t>Compute forest edge</w:t>
+      </w:r>
+      <w:r>
+        <w:rPr>
+          <w:rFonts w:asciiTheme="majorHAnsi" w:hAnsiTheme="majorHAnsi"/>
+          <w:b/>
+        </w:rPr>
+        <w:t xml:space="preserve"> effects</w:t>
+      </w:r>
+      <w:r>
+        <w:rPr>
+          <w:rFonts w:asciiTheme="majorHAnsi" w:hAnsiTheme="majorHAnsi"/>
+        </w:rPr>
+        <w:t xml:space="preserve"> (optional).  C</w:t>
+      </w:r>
+      <w:r>
+        <w:rPr>
+          <w:rFonts w:asciiTheme="majorHAnsi" w:hAnsiTheme="majorHAnsi"/>
+        </w:rPr>
+        <w:t>heck this box if edge effects on above-ground biomass should be included. If this box is checked inputs 5-7 are required.</w:t>
       </w:r>
     </w:p>
     <w:p>
@@ -5394,35 +6207,108 @@
     </w:p>
     <w:p>
       <w:pPr>
-        <w:pStyle w:val="ListParagraph"/>
-        <w:ind w:left="1080"/>
-        <w:rPr>
-          <w:rFonts w:asciiTheme="majorHAnsi" w:hAnsiTheme="majorHAnsi"/>
-        </w:rPr>
-      </w:pPr>
-      <w:r>
-        <w:rPr>
-          <w:rFonts w:asciiTheme="majorHAnsi" w:hAnsiTheme="majorHAnsi"/>
-        </w:rPr>
-        <w:t xml:space="preserve">Name: </w:t>
-      </w:r>
-      <w:r>
-        <w:rPr>
-          <w:rFonts w:asciiTheme="majorHAnsi" w:hAnsiTheme="majorHAnsi"/>
-        </w:rPr>
-        <w:t>carbon_edge_regression_model_parameters</w:t>
-      </w:r>
-      <w:r>
-        <w:rPr>
-          <w:rFonts w:asciiTheme="majorHAnsi" w:hAnsiTheme="majorHAnsi"/>
-        </w:rPr>
-        <w:t>, in the “core data” folder included in the carbon edge model installer</w:t>
+        <w:rPr>
+          <w:rFonts w:asciiTheme="majorHAnsi" w:hAnsiTheme="majorHAnsi"/>
+        </w:rPr>
+      </w:pPr>
+      <w:proofErr w:type="gramStart"/>
+      <w:r>
+        <w:rPr>
+          <w:rFonts w:asciiTheme="majorHAnsi" w:hAnsiTheme="majorHAnsi"/>
+          <w:b/>
+        </w:rPr>
+        <w:t>Global forest carbon edge regression models</w:t>
+      </w:r>
+      <w:r>
+        <w:rPr>
+          <w:rFonts w:asciiTheme="majorHAnsi" w:hAnsiTheme="majorHAnsi"/>
+        </w:rPr>
+        <w:t xml:space="preserve"> (</w:t>
+      </w:r>
+      <w:r>
+        <w:rPr>
+          <w:rFonts w:asciiTheme="majorHAnsi" w:hAnsiTheme="majorHAnsi"/>
+        </w:rPr>
+        <w:t>optional</w:t>
+      </w:r>
+      <w:r>
+        <w:rPr>
+          <w:rFonts w:asciiTheme="majorHAnsi" w:hAnsiTheme="majorHAnsi"/>
+        </w:rPr>
+        <w:t xml:space="preserve">, included in </w:t>
+      </w:r>
+      <w:r>
+        <w:rPr>
+          <w:rFonts w:asciiTheme="majorHAnsi" w:hAnsiTheme="majorHAnsi"/>
+        </w:rPr>
+        <w:t>sample</w:t>
+      </w:r>
+      <w:r>
+        <w:rPr>
+          <w:rFonts w:asciiTheme="majorHAnsi" w:hAnsiTheme="majorHAnsi"/>
+        </w:rPr>
+        <w:t xml:space="preserve"> data).</w:t>
+      </w:r>
+      <w:proofErr w:type="gramEnd"/>
+      <w:r>
+        <w:rPr>
+          <w:rFonts w:asciiTheme="majorHAnsi" w:hAnsiTheme="majorHAnsi"/>
+        </w:rPr>
+        <w:t xml:space="preserve"> T</w:t>
+      </w:r>
+      <w:r>
+        <w:rPr>
+          <w:rFonts w:asciiTheme="majorHAnsi" w:hAnsiTheme="majorHAnsi"/>
+        </w:rPr>
+        <w:t xml:space="preserve">his </w:t>
+      </w:r>
+      <w:r>
+        <w:rPr>
+          <w:rFonts w:asciiTheme="majorHAnsi" w:hAnsiTheme="majorHAnsi"/>
+        </w:rPr>
+        <w:t>shapefile</w:t>
+      </w:r>
+      <w:r>
+        <w:rPr>
+          <w:rFonts w:asciiTheme="majorHAnsi" w:hAnsiTheme="majorHAnsi"/>
+        </w:rPr>
+        <w:t xml:space="preserve"> was derived from a pantropical analysis of the relationship between forest biomass and distance from forest edge (</w:t>
+      </w:r>
+      <w:r>
+        <w:rPr>
+          <w:rFonts w:asciiTheme="majorHAnsi" w:hAnsiTheme="majorHAnsi"/>
+        </w:rPr>
+        <w:t xml:space="preserve">Chaplin-Kramer et al. </w:t>
+      </w:r>
+      <w:r>
+        <w:rPr>
+          <w:rFonts w:asciiTheme="majorHAnsi" w:hAnsiTheme="majorHAnsi"/>
+        </w:rPr>
+        <w:t>2015</w:t>
+      </w:r>
+      <w:r>
+        <w:rPr>
+          <w:rFonts w:asciiTheme="majorHAnsi" w:hAnsiTheme="majorHAnsi"/>
+        </w:rPr>
+        <w:t xml:space="preserve">). The rows contain the coefficients of the unique parameters for each 100 x 100 km </w:t>
+      </w:r>
+      <w:proofErr w:type="spellStart"/>
+      <w:r>
+        <w:rPr>
+          <w:rFonts w:asciiTheme="majorHAnsi" w:hAnsiTheme="majorHAnsi"/>
+        </w:rPr>
+        <w:t>subregion</w:t>
+      </w:r>
+      <w:proofErr w:type="spellEnd"/>
+      <w:r>
+        <w:rPr>
+          <w:rFonts w:asciiTheme="majorHAnsi" w:hAnsiTheme="majorHAnsi"/>
+        </w:rPr>
+        <w:t xml:space="preserve"> across the tropics. This information need not be altered unless you have run a separate regression for your region and have better or updated information.</w:t>
       </w:r>
     </w:p>
     <w:p>
       <w:pPr>
-        <w:pStyle w:val="ListParagraph"/>
-        <w:ind w:left="1080"/>
         <w:rPr>
           <w:rFonts w:asciiTheme="majorHAnsi" w:hAnsiTheme="majorHAnsi"/>
         </w:rPr>
@@ -5430,17 +6316,100 @@
     </w:p>
     <w:p>
       <w:pPr>
-        <w:pStyle w:val="ListParagraph"/>
-        <w:ind w:left="1080"/>
-        <w:rPr>
-          <w:rFonts w:asciiTheme="majorHAnsi" w:hAnsiTheme="majorHAnsi"/>
-        </w:rPr>
-      </w:pPr>
-      <w:r>
-        <w:rPr>
-          <w:rFonts w:asciiTheme="majorHAnsi" w:hAnsiTheme="majorHAnsi"/>
-        </w:rPr>
-        <w:t>Format: shapefile</w:t>
+        <w:rPr>
+          <w:rFonts w:asciiTheme="majorHAnsi" w:hAnsiTheme="majorHAnsi"/>
+        </w:rPr>
+      </w:pPr>
+      <w:proofErr w:type="gramStart"/>
+      <w:r>
+        <w:rPr>
+          <w:rFonts w:asciiTheme="majorHAnsi" w:hAnsiTheme="majorHAnsi"/>
+          <w:b/>
+        </w:rPr>
+        <w:t xml:space="preserve">Number of nearest </w:t>
+      </w:r>
+      <w:r>
+        <w:rPr>
+          <w:rFonts w:asciiTheme="majorHAnsi" w:hAnsiTheme="majorHAnsi"/>
+          <w:b/>
+        </w:rPr>
+        <w:t xml:space="preserve">model point </w:t>
+      </w:r>
+      <w:r>
+        <w:rPr>
+          <w:rFonts w:asciiTheme="majorHAnsi" w:hAnsiTheme="majorHAnsi"/>
+          <w:b/>
+        </w:rPr>
+        <w:t>to average</w:t>
+      </w:r>
+      <w:r>
+        <w:rPr>
+          <w:rFonts w:asciiTheme="majorHAnsi" w:hAnsiTheme="majorHAnsi"/>
+        </w:rPr>
+        <w:t xml:space="preserve"> (optional)</w:t>
+      </w:r>
+      <w:r>
+        <w:rPr>
+          <w:rFonts w:asciiTheme="majorHAnsi" w:hAnsiTheme="majorHAnsi"/>
+        </w:rPr>
+        <w:t>.</w:t>
+      </w:r>
+      <w:proofErr w:type="gramEnd"/>
+      <w:r>
+        <w:rPr>
+          <w:rFonts w:asciiTheme="majorHAnsi" w:hAnsiTheme="majorHAnsi"/>
+        </w:rPr>
+        <w:t xml:space="preserve"> </w:t>
+      </w:r>
+      <w:proofErr w:type="gramStart"/>
+      <w:r>
+        <w:rPr>
+          <w:rFonts w:asciiTheme="majorHAnsi" w:hAnsiTheme="majorHAnsi"/>
+        </w:rPr>
+        <w:t>Integer number u</w:t>
+      </w:r>
+      <w:r>
+        <w:rPr>
+          <w:rFonts w:asciiTheme="majorHAnsi" w:hAnsiTheme="majorHAnsi"/>
+        </w:rPr>
+        <w:t>sed when calculating the biomass in a pixel.</w:t>
+      </w:r>
+      <w:proofErr w:type="gramEnd"/>
+      <w:r>
+        <w:rPr>
+          <w:rFonts w:asciiTheme="majorHAnsi" w:hAnsiTheme="majorHAnsi"/>
+        </w:rPr>
+        <w:t xml:space="preserve">  This </w:t>
+      </w:r>
+      <w:r>
+        <w:rPr>
+          <w:rFonts w:asciiTheme="majorHAnsi" w:hAnsiTheme="majorHAnsi"/>
+        </w:rPr>
+        <w:t>value</w:t>
+      </w:r>
+      <w:r>
+        <w:rPr>
+          <w:rFonts w:asciiTheme="majorHAnsi" w:hAnsiTheme="majorHAnsi"/>
+        </w:rPr>
+        <w:t xml:space="preserve"> determines the </w:t>
+      </w:r>
+      <w:r>
+        <w:rPr>
+          <w:rFonts w:asciiTheme="majorHAnsi" w:hAnsiTheme="majorHAnsi"/>
+        </w:rPr>
+        <w:t xml:space="preserve">number of </w:t>
+      </w:r>
+      <w:r>
+        <w:rPr>
+          <w:rFonts w:asciiTheme="majorHAnsi" w:hAnsiTheme="majorHAnsi"/>
+        </w:rPr>
+        <w:t xml:space="preserve">closest regression models that are used when calculating the total biomass.  Each local model is linearly weighted by distance such that the biomass in the pixel is a function of each of these points with the closest point having the highest effect. </w:t>
+      </w:r>
+      <w:r>
+        <w:rPr>
+          <w:rFonts w:asciiTheme="majorHAnsi" w:hAnsiTheme="majorHAnsi"/>
+        </w:rPr>
+        <w:t xml:space="preserve"> Default value is 10. Higher values smooth the variation in the edge effect detected in the different grid cells (seen in the carbon edge regression parameter shapefile, input 3) to a greater degree. </w:t>
       </w:r>
     </w:p>
     <w:p>
@@ -5453,32 +6422,16 @@
     </w:p>
     <w:p>
       <w:pPr>
-        <w:pStyle w:val="ListParagraph"/>
-        <w:numPr>
-          <w:ilvl w:val="0"/>
-          <w:numId w:val="20"/>
-        </w:numPr>
-        <w:rPr>
-          <w:rFonts w:asciiTheme="majorHAnsi" w:hAnsiTheme="majorHAnsi"/>
-        </w:rPr>
-      </w:pPr>
-      <w:r>
-        <w:rPr>
-          <w:rFonts w:asciiTheme="majorHAnsi" w:hAnsiTheme="majorHAnsi"/>
-        </w:rPr>
-        <w:t xml:space="preserve">Number of nearest </w:t>
-      </w:r>
-      <w:r>
-        <w:rPr>
-          <w:rFonts w:asciiTheme="majorHAnsi" w:hAnsiTheme="majorHAnsi"/>
-        </w:rPr>
-        <w:t xml:space="preserve">model point </w:t>
-      </w:r>
-      <w:r>
-        <w:rPr>
-          <w:rFonts w:asciiTheme="majorHAnsi" w:hAnsiTheme="majorHAnsi"/>
-        </w:rPr>
-        <w:t>to average</w:t>
+        <w:rPr>
+          <w:rFonts w:asciiTheme="majorHAnsi" w:hAnsiTheme="majorHAnsi"/>
+        </w:rPr>
+      </w:pPr>
+      <w:r>
+        <w:rPr>
+          <w:rFonts w:asciiTheme="majorHAnsi" w:hAnsiTheme="majorHAnsi"/>
+          <w:b/>
+        </w:rPr>
+        <w:t>Forest Edge Biomass to Carbon Conversion Factor</w:t>
       </w:r>
       <w:r>
         <w:rPr>
@@ -5490,31 +6443,93 @@
         <w:rPr>
           <w:rFonts w:asciiTheme="majorHAnsi" w:hAnsiTheme="majorHAnsi"/>
         </w:rPr>
-        <w:t xml:space="preserve">: </w:t>
-      </w:r>
-      <w:r>
-        <w:rPr>
-          <w:rFonts w:asciiTheme="majorHAnsi" w:hAnsiTheme="majorHAnsi"/>
-        </w:rPr>
-        <w:t xml:space="preserve">used when calculating the biomass in a pixel.  This number determines the </w:t>
-      </w:r>
-      <w:r>
-        <w:rPr>
-          <w:rFonts w:asciiTheme="majorHAnsi" w:hAnsiTheme="majorHAnsi"/>
-        </w:rPr>
-        <w:t xml:space="preserve">number of </w:t>
-      </w:r>
-      <w:r>
-        <w:rPr>
-          <w:rFonts w:asciiTheme="majorHAnsi" w:hAnsiTheme="majorHAnsi"/>
-        </w:rPr>
-        <w:t xml:space="preserve">closest regression models that are used when calculating the total biomass.  Each local model is linearly weighted by distance such that the biomass in the pixel is a function of each of these points with the closest point having the highest effect. </w:t>
-      </w:r>
-      <w:r>
-        <w:rPr>
-          <w:rFonts w:asciiTheme="majorHAnsi" w:hAnsiTheme="majorHAnsi"/>
-        </w:rPr>
-        <w:t xml:space="preserve"> Default value is 10. Higher values smooth the variation in the edge effect detected in the different grid cells (seen in the carbon edge regression parameter shapefile, input 3) to a greater degree. </w:t>
+        <w:t xml:space="preserve">. </w:t>
+      </w:r>
+      <w:proofErr w:type="gramStart"/>
+      <w:r>
+        <w:rPr>
+          <w:rFonts w:asciiTheme="majorHAnsi" w:hAnsiTheme="majorHAnsi"/>
+        </w:rPr>
+        <w:t>T</w:t>
+      </w:r>
+      <w:r>
+        <w:rPr>
+          <w:rFonts w:asciiTheme="majorHAnsi" w:hAnsiTheme="majorHAnsi"/>
+        </w:rPr>
+        <w:t xml:space="preserve">he </w:t>
+      </w:r>
+      <w:r>
+        <w:rPr>
+          <w:rFonts w:asciiTheme="majorHAnsi" w:hAnsiTheme="majorHAnsi"/>
+        </w:rPr>
+        <w:t xml:space="preserve">floating point </w:t>
+      </w:r>
+      <w:r>
+        <w:rPr>
+          <w:rFonts w:asciiTheme="majorHAnsi" w:hAnsiTheme="majorHAnsi"/>
+        </w:rPr>
+        <w:t>number by which to multiply forest</w:t>
+      </w:r>
+      <w:r>
+        <w:rPr>
+          <w:rFonts w:asciiTheme="majorHAnsi" w:hAnsiTheme="majorHAnsi"/>
+        </w:rPr>
+        <w:t xml:space="preserve"> above-ground</w:t>
+      </w:r>
+      <w:r>
+        <w:rPr>
+          <w:rFonts w:asciiTheme="majorHAnsi" w:hAnsiTheme="majorHAnsi"/>
+        </w:rPr>
+        <w:t xml:space="preserve"> biomass to convert</w:t>
+      </w:r>
+      <w:r>
+        <w:rPr>
+          <w:rFonts w:asciiTheme="majorHAnsi" w:hAnsiTheme="majorHAnsi"/>
+        </w:rPr>
+        <w:t xml:space="preserve"> to carbon.</w:t>
+      </w:r>
+      <w:proofErr w:type="gramEnd"/>
+      <w:r>
+        <w:rPr>
+          <w:rFonts w:asciiTheme="majorHAnsi" w:hAnsiTheme="majorHAnsi"/>
+        </w:rPr>
+        <w:t xml:space="preserve"> Default value is 0.47 (according to IPCC 2006</w:t>
+      </w:r>
+      <w:r>
+        <w:rPr>
+          <w:rFonts w:asciiTheme="majorHAnsi" w:hAnsiTheme="majorHAnsi"/>
+        </w:rPr>
+        <w:t xml:space="preserve">). This pertains to </w:t>
+      </w:r>
+      <w:r>
+        <w:rPr>
+          <w:rFonts w:asciiTheme="majorHAnsi" w:hAnsiTheme="majorHAnsi"/>
+        </w:rPr>
+        <w:t xml:space="preserve">the edge-effects regression parameters </w:t>
+      </w:r>
+      <w:r>
+        <w:rPr>
+          <w:rFonts w:asciiTheme="majorHAnsi" w:hAnsiTheme="majorHAnsi"/>
+        </w:rPr>
+        <w:t xml:space="preserve">only; </w:t>
+      </w:r>
+      <w:r>
+        <w:rPr>
+          <w:rFonts w:asciiTheme="majorHAnsi" w:hAnsiTheme="majorHAnsi"/>
+        </w:rPr>
+        <w:t xml:space="preserve">all </w:t>
+      </w:r>
+      <w:r>
+        <w:rPr>
+          <w:rFonts w:asciiTheme="majorHAnsi" w:hAnsiTheme="majorHAnsi"/>
+        </w:rPr>
+        <w:t>values in the Biophysical T</w:t>
+      </w:r>
+      <w:r>
+        <w:rPr>
+          <w:rFonts w:asciiTheme="majorHAnsi" w:hAnsiTheme="majorHAnsi"/>
+        </w:rPr>
+        <w:t>able should already be in terms of carbon, not biomass.</w:t>
       </w:r>
     </w:p>
     <w:p>
@@ -5527,85 +6542,87 @@
     </w:p>
     <w:p>
       <w:pPr>
-        <w:pStyle w:val="ListParagraph"/>
-        <w:numPr>
-          <w:ilvl w:val="0"/>
-          <w:numId w:val="20"/>
-        </w:numPr>
-        <w:rPr>
-          <w:rFonts w:asciiTheme="majorHAnsi" w:hAnsiTheme="majorHAnsi"/>
-        </w:rPr>
-      </w:pPr>
-      <w:r>
-        <w:rPr>
-          <w:rFonts w:asciiTheme="majorHAnsi" w:hAnsiTheme="majorHAnsi"/>
-        </w:rPr>
-        <w:t>Carbon conversion factor</w:t>
-      </w:r>
-      <w:r>
-        <w:rPr>
-          <w:rFonts w:asciiTheme="majorHAnsi" w:hAnsiTheme="majorHAnsi"/>
-        </w:rPr>
-        <w:t xml:space="preserve"> (optional)</w:t>
-      </w:r>
-      <w:r>
-        <w:rPr>
-          <w:rFonts w:asciiTheme="majorHAnsi" w:hAnsiTheme="majorHAnsi"/>
-        </w:rPr>
-        <w:t>: enter the number by which to multiply forest</w:t>
-      </w:r>
-      <w:r>
-        <w:rPr>
-          <w:rFonts w:asciiTheme="majorHAnsi" w:hAnsiTheme="majorHAnsi"/>
-        </w:rPr>
-        <w:t xml:space="preserve"> above-ground</w:t>
-      </w:r>
-      <w:r>
-        <w:rPr>
-          <w:rFonts w:asciiTheme="majorHAnsi" w:hAnsiTheme="majorHAnsi"/>
-        </w:rPr>
-        <w:t xml:space="preserve"> biomass to convert</w:t>
-      </w:r>
-      <w:r>
-        <w:rPr>
-          <w:rFonts w:asciiTheme="majorHAnsi" w:hAnsiTheme="majorHAnsi"/>
-        </w:rPr>
-        <w:t xml:space="preserve"> to carbon. Default value is 0.47 (according to IPCC 2006</w:t>
-      </w:r>
-      <w:r>
-        <w:rPr>
-          <w:rFonts w:asciiTheme="majorHAnsi" w:hAnsiTheme="majorHAnsi"/>
-        </w:rPr>
-        <w:t xml:space="preserve">). This pertains to </w:t>
-      </w:r>
-      <w:r>
-        <w:rPr>
-          <w:rFonts w:asciiTheme="majorHAnsi" w:hAnsiTheme="majorHAnsi"/>
-        </w:rPr>
-        <w:t xml:space="preserve">the edge-effects regression parameters </w:t>
-      </w:r>
-      <w:r>
-        <w:rPr>
-          <w:rFonts w:asciiTheme="majorHAnsi" w:hAnsiTheme="majorHAnsi"/>
-        </w:rPr>
-        <w:t xml:space="preserve">only; </w:t>
-      </w:r>
-      <w:r>
-        <w:rPr>
-          <w:rFonts w:asciiTheme="majorHAnsi" w:hAnsiTheme="majorHAnsi"/>
-        </w:rPr>
-        <w:t xml:space="preserve">all </w:t>
-      </w:r>
-      <w:r>
-        <w:rPr>
-          <w:rFonts w:asciiTheme="majorHAnsi" w:hAnsiTheme="majorHAnsi"/>
-        </w:rPr>
-        <w:t>values in the biophysical table should already be in terms of carbon, not biomass.</w:t>
+        <w:rPr>
+          <w:rFonts w:asciiTheme="majorHAnsi" w:hAnsiTheme="majorHAnsi"/>
+        </w:rPr>
+      </w:pPr>
+      <w:proofErr w:type="gramStart"/>
+      <w:r>
+        <w:rPr>
+          <w:rFonts w:asciiTheme="majorHAnsi" w:hAnsiTheme="majorHAnsi"/>
+          <w:b/>
+        </w:rPr>
+        <w:t>S</w:t>
+      </w:r>
+      <w:r>
+        <w:rPr>
+          <w:rFonts w:asciiTheme="majorHAnsi" w:hAnsiTheme="majorHAnsi"/>
+          <w:b/>
+        </w:rPr>
+        <w:t>ervice areas of interest</w:t>
+      </w:r>
+      <w:r>
+        <w:rPr>
+          <w:rFonts w:asciiTheme="majorHAnsi" w:hAnsiTheme="majorHAnsi"/>
+        </w:rPr>
+        <w:t xml:space="preserve"> (optional).</w:t>
+      </w:r>
+      <w:proofErr w:type="gramEnd"/>
+      <w:r>
+        <w:rPr>
+          <w:rFonts w:asciiTheme="majorHAnsi" w:hAnsiTheme="majorHAnsi"/>
+        </w:rPr>
+        <w:t xml:space="preserve"> If a summary of the carbon value is desired, a </w:t>
+      </w:r>
+      <w:r>
+        <w:rPr>
+          <w:rFonts w:asciiTheme="majorHAnsi" w:hAnsiTheme="majorHAnsi"/>
+        </w:rPr>
+        <w:t>shapefile</w:t>
+      </w:r>
+      <w:r>
+        <w:rPr>
+          <w:rFonts w:asciiTheme="majorHAnsi" w:hAnsiTheme="majorHAnsi"/>
+        </w:rPr>
+        <w:t xml:space="preserve"> containing the area(s) of interest, either as a region area or partitioned into </w:t>
+      </w:r>
+      <w:proofErr w:type="spellStart"/>
+      <w:r>
+        <w:rPr>
+          <w:rFonts w:asciiTheme="majorHAnsi" w:hAnsiTheme="majorHAnsi"/>
+        </w:rPr>
+        <w:t>subregions</w:t>
+      </w:r>
+      <w:proofErr w:type="spellEnd"/>
+      <w:r>
+        <w:rPr>
+          <w:rFonts w:asciiTheme="majorHAnsi" w:hAnsiTheme="majorHAnsi"/>
+        </w:rPr>
+        <w:t xml:space="preserve"> (e.g., ecoregions, districts, etc.) can be included.</w:t>
+      </w:r>
+      <w:r>
+        <w:rPr>
+          <w:rFonts w:asciiTheme="majorHAnsi" w:hAnsiTheme="majorHAnsi"/>
+        </w:rPr>
+        <w:t xml:space="preserve"> Carbon values will be aggregated within these region/</w:t>
+      </w:r>
+      <w:proofErr w:type="spellStart"/>
+      <w:r>
+        <w:rPr>
+          <w:rFonts w:asciiTheme="majorHAnsi" w:hAnsiTheme="majorHAnsi"/>
+        </w:rPr>
+        <w:t>subregion</w:t>
+      </w:r>
+      <w:proofErr w:type="spellEnd"/>
+      <w:r>
+        <w:rPr>
+          <w:rFonts w:asciiTheme="majorHAnsi" w:hAnsiTheme="majorHAnsi"/>
+        </w:rPr>
+        <w:t xml:space="preserve"> polygons and a single value will be output for each.</w:t>
       </w:r>
     </w:p>
     <w:p>
       <w:pPr>
-        <w:pStyle w:val="ListParagraph"/>
         <w:rPr>
           <w:rFonts w:asciiTheme="majorHAnsi" w:hAnsiTheme="majorHAnsi"/>
         </w:rPr>
@@ -5613,269 +6630,85 @@
     </w:p>
     <w:p>
       <w:pPr>
-        <w:pStyle w:val="ListParagraph"/>
-        <w:numPr>
-          <w:ilvl w:val="0"/>
-          <w:numId w:val="20"/>
-        </w:numPr>
-        <w:rPr>
-          <w:rFonts w:asciiTheme="majorHAnsi" w:hAnsiTheme="majorHAnsi"/>
-        </w:rPr>
-      </w:pPr>
-      <w:r>
-        <w:rPr>
-          <w:rFonts w:asciiTheme="majorHAnsi" w:hAnsiTheme="majorHAnsi"/>
-        </w:rPr>
-        <w:t>S</w:t>
-      </w:r>
-      <w:r>
-        <w:rPr>
-          <w:rFonts w:asciiTheme="majorHAnsi" w:hAnsiTheme="majorHAnsi"/>
-        </w:rPr>
-        <w:t>ervice areas of interest (optional): If a summary of the carbon value is desired, a</w:t>
-      </w:r>
-      <w:r>
-        <w:rPr>
-          <w:rFonts w:asciiTheme="majorHAnsi" w:hAnsiTheme="majorHAnsi"/>
-        </w:rPr>
-        <w:t xml:space="preserve"> vector dataset containing the area(s) of interest, either as a region area or partitioned into subregions (e.g</w:t>
-      </w:r>
-      <w:r>
-        <w:rPr>
-          <w:rFonts w:asciiTheme="majorHAnsi" w:hAnsiTheme="majorHAnsi"/>
-        </w:rPr>
-        <w:t>., ecoregions, districts, etc.) can be included.</w:t>
+        <w:pStyle w:val="Heading2"/>
+      </w:pPr>
+      <w:r>
+        <w:t>Running the model</w:t>
       </w:r>
     </w:p>
     <w:p>
       <w:pPr>
-        <w:pStyle w:val="ListParagraph"/>
-        <w:ind w:left="1080"/>
-        <w:rPr>
-          <w:rFonts w:asciiTheme="majorHAnsi" w:hAnsiTheme="majorHAnsi"/>
-        </w:rPr>
-      </w:pPr>
-    </w:p>
-    <w:p>
-      <w:pPr>
-        <w:pStyle w:val="ListParagraph"/>
-        <w:ind w:left="1080"/>
-        <w:rPr>
-          <w:rFonts w:asciiTheme="majorHAnsi" w:hAnsiTheme="majorHAnsi"/>
-        </w:rPr>
-      </w:pPr>
-      <w:r>
-        <w:rPr>
-          <w:rFonts w:asciiTheme="majorHAnsi" w:hAnsiTheme="majorHAnsi"/>
-        </w:rPr>
-        <w:t xml:space="preserve">Name: </w:t>
-      </w:r>
-      <w:r>
-        <w:rPr>
-          <w:rFonts w:asciiTheme="majorHAnsi" w:hAnsiTheme="majorHAnsi"/>
-        </w:rPr>
-        <w:t>file can be named anything</w:t>
-      </w:r>
-      <w:r>
-        <w:rPr>
-          <w:rFonts w:asciiTheme="majorHAnsi" w:hAnsiTheme="majorHAnsi"/>
-        </w:rPr>
-        <w:t xml:space="preserve"> (demo_servicesheds in the sample data</w:t>
-      </w:r>
-      <w:r>
-        <w:rPr>
-          <w:rFonts w:asciiTheme="majorHAnsi" w:hAnsiTheme="majorHAnsi"/>
-        </w:rPr>
-        <w:t>)</w:t>
-      </w:r>
-    </w:p>
-    <w:p>
-      <w:pPr>
-        <w:pStyle w:val="ListParagraph"/>
-        <w:ind w:left="1080"/>
-        <w:rPr>
-          <w:rFonts w:asciiTheme="majorHAnsi" w:hAnsiTheme="majorHAnsi"/>
-        </w:rPr>
-      </w:pPr>
-    </w:p>
-    <w:p>
-      <w:pPr>
-        <w:pStyle w:val="ListParagraph"/>
-        <w:ind w:left="1080"/>
-        <w:rPr>
-          <w:rFonts w:asciiTheme="majorHAnsi" w:hAnsiTheme="majorHAnsi"/>
-        </w:rPr>
-      </w:pPr>
-      <w:r>
-        <w:rPr>
-          <w:rFonts w:asciiTheme="majorHAnsi" w:hAnsiTheme="majorHAnsi"/>
-        </w:rPr>
-        <w:t xml:space="preserve">Format: </w:t>
-      </w:r>
-      <w:r>
-        <w:rPr>
-          <w:rFonts w:asciiTheme="majorHAnsi" w:hAnsiTheme="majorHAnsi"/>
-        </w:rPr>
-        <w:t>a vector (polygon) file</w:t>
-      </w:r>
-    </w:p>
-    <w:p>
-      <w:pPr>
-        <w:pStyle w:val="ListParagraph"/>
-        <w:rPr>
-          <w:rFonts w:asciiTheme="majorHAnsi" w:hAnsiTheme="majorHAnsi"/>
-        </w:rPr>
-      </w:pPr>
-    </w:p>
-    <w:p>
-      <w:pPr>
-        <w:rPr>
-          <w:rFonts w:asciiTheme="majorHAnsi" w:hAnsiTheme="majorHAnsi"/>
-        </w:rPr>
-      </w:pPr>
-    </w:p>
-    <w:p>
-      <w:pPr>
-        <w:pStyle w:val="Heading2"/>
-      </w:pPr>
-      <w:r>
-        <w:t>Running the model</w:t>
-      </w:r>
-    </w:p>
-    <w:p>
-      <w:pPr>
-        <w:rPr>
-          <w:rFonts w:asciiTheme="majorHAnsi" w:hAnsiTheme="majorHAnsi"/>
-        </w:rPr>
-      </w:pPr>
-      <w:r>
-        <w:rPr>
-          <w:rFonts w:asciiTheme="majorHAnsi" w:hAnsiTheme="majorHAnsi"/>
-        </w:rPr>
-        <w:t xml:space="preserve">The model is available as a standalone application accessible from </w:t>
-      </w:r>
-      <w:r>
-        <w:rPr>
-          <w:rFonts w:asciiTheme="majorHAnsi" w:hAnsiTheme="majorHAnsi"/>
-        </w:rPr>
-        <w:t>the install directory of InVEST (</w:t>
-      </w:r>
-      <w:r>
-        <w:rPr>
-          <w:rFonts w:asciiTheme="majorHAnsi" w:hAnsiTheme="majorHAnsi"/>
-        </w:rPr>
-        <w:t xml:space="preserve">under the subdirectory </w:t>
-      </w:r>
-      <w:r>
-        <w:rPr>
-          <w:rFonts w:ascii="Courier New" w:hAnsi="Courier New" w:cs="Courier New"/>
-          <w:sz w:val="22"/>
-          <w:szCs w:val="22"/>
-        </w:rPr>
-        <w:t>invest-3_x86/invest_</w:t>
-      </w:r>
-      <w:r>
-        <w:rPr>
-          <w:rFonts w:ascii="Courier New" w:hAnsi="Courier New" w:cs="Courier New"/>
-          <w:sz w:val="22"/>
-          <w:szCs w:val="22"/>
-        </w:rPr>
-        <w:t>carbon_edge_effect</w:t>
-      </w:r>
-      <w:r>
-        <w:rPr>
-          <w:rFonts w:ascii="Courier New" w:hAnsi="Courier New" w:cs="Courier New"/>
-          <w:sz w:val="22"/>
-          <w:szCs w:val="22"/>
-        </w:rPr>
-        <w:t>.exe</w:t>
-      </w:r>
-      <w:r>
-        <w:rPr>
-          <w:rFonts w:asciiTheme="majorHAnsi" w:hAnsiTheme="majorHAnsi"/>
-        </w:rPr>
-        <w:t>)</w:t>
-      </w:r>
-      <w:r>
-        <w:rPr>
-          <w:rFonts w:asciiTheme="majorHAnsi" w:hAnsiTheme="majorHAnsi"/>
-        </w:rPr>
-        <w:t>.</w:t>
+        <w:rPr>
+          <w:rFonts w:asciiTheme="majorHAnsi" w:hAnsiTheme="majorHAnsi"/>
+        </w:rPr>
+      </w:pPr>
+      <w:r>
+        <w:rPr>
+          <w:rFonts w:asciiTheme="majorHAnsi" w:hAnsiTheme="majorHAnsi"/>
+        </w:rPr>
+        <w:t xml:space="preserve">To launch the </w:t>
+      </w:r>
+      <w:r>
+        <w:rPr>
+          <w:rFonts w:asciiTheme="majorHAnsi" w:hAnsiTheme="majorHAnsi"/>
+        </w:rPr>
+        <w:t xml:space="preserve">Forest carbon edge effect </w:t>
+      </w:r>
+      <w:r>
+        <w:rPr>
+          <w:rFonts w:asciiTheme="majorHAnsi" w:hAnsiTheme="majorHAnsi"/>
+        </w:rPr>
+        <w:t>model navigate to the Windows Start Menu -&gt; All Progr</w:t>
+      </w:r>
+      <w:r>
+        <w:rPr>
+          <w:rFonts w:asciiTheme="majorHAnsi" w:hAnsiTheme="majorHAnsi"/>
+        </w:rPr>
+        <w:t>ams -&gt; InVEST [*version*] -&gt;Forest Carbon Edge Effect</w:t>
+      </w:r>
+      <w:r>
+        <w:rPr>
+          <w:rFonts w:asciiTheme="majorHAnsi" w:hAnsiTheme="majorHAnsi"/>
+        </w:rPr>
+        <w:t xml:space="preserve">. The interface does not require a GIS desktop, although the results will need to be explored with any GIS tool such as ArcGIS or QGIS. </w:t>
       </w:r>
     </w:p>
     <w:p/>
     <w:p>
       <w:pPr>
-        <w:pStyle w:val="Heading3"/>
-      </w:pPr>
-      <w:r>
-        <w:t>Viewing Output from the Model</w:t>
-      </w:r>
-    </w:p>
-    <w:p>
-      <w:pPr>
-        <w:rPr>
-          <w:rFonts w:asciiTheme="majorHAnsi" w:hAnsiTheme="majorHAnsi"/>
-        </w:rPr>
-      </w:pPr>
-      <w:r>
-        <w:rPr>
-          <w:rFonts w:asciiTheme="majorHAnsi" w:hAnsiTheme="majorHAnsi"/>
-        </w:rPr>
-        <w:t>Upon successful completion of the model, a file explorer window will open to the output workspace specified in the model run. This directory contains an output folder holding files generated by this model. Those files can be viewed in any GIS tool such as ArcGIS, or QGIS. These files are described below in Section Interpreting Results.</w:t>
+        <w:pStyle w:val="Heading2"/>
+      </w:pPr>
+      <w:r>
+        <w:t>Interpreting Results</w:t>
       </w:r>
     </w:p>
     <w:p/>
     <w:p>
       <w:pPr>
-        <w:pStyle w:val="Heading2"/>
-      </w:pPr>
-      <w:r>
-        <w:t>Interpreting Results</w:t>
+        <w:rPr>
+          <w:rFonts w:asciiTheme="majorHAnsi" w:hAnsiTheme="majorHAnsi"/>
+        </w:rPr>
+      </w:pPr>
+      <w:r>
+        <w:rPr>
+          <w:rFonts w:asciiTheme="majorHAnsi" w:hAnsiTheme="majorHAnsi"/>
+        </w:rPr>
+        <w:t xml:space="preserve">The following is a short description of each of the outputs from the </w:t>
+      </w:r>
+      <w:r>
+        <w:rPr>
+          <w:rFonts w:asciiTheme="majorHAnsi" w:hAnsiTheme="majorHAnsi"/>
+        </w:rPr>
+        <w:t>Forest carbon edge effects</w:t>
+      </w:r>
+      <w:r>
+        <w:rPr>
+          <w:rFonts w:asciiTheme="majorHAnsi" w:hAnsiTheme="majorHAnsi"/>
+        </w:rPr>
+        <w:t xml:space="preserve"> model. Final results are found within the user defined Workspace specified for this model run. "Suffix" in the following file names refers to the optional user-defined Suffix input to the model.</w:t>
       </w:r>
     </w:p>
     <w:p/>
-    <w:p>
-      <w:pPr>
-        <w:pStyle w:val="Heading3"/>
-      </w:pPr>
-      <w:r>
-        <w:t>Final Results</w:t>
-      </w:r>
-    </w:p>
-    <w:p>
-      <w:pPr>
-        <w:shd w:val="clear" w:color="auto" w:fill="FFFFFF"/>
-        <w:spacing w:after="150"/>
-        <w:rPr>
-          <w:rFonts w:ascii="Calibri Light" w:hAnsi="Calibri Light" w:cs="Lucida Grande"/>
-          <w:color w:val="000000"/>
-        </w:rPr>
-      </w:pPr>
-      <w:r>
-        <w:rPr>
-          <w:rFonts w:ascii="Calibri Light" w:hAnsi="Calibri Light" w:cs="Lucida Grande"/>
-          <w:color w:val="000000"/>
-        </w:rPr>
-        <w:t>Final results are found in the </w:t>
-      </w:r>
-      <w:r>
-        <w:rPr>
-          <w:rFonts w:ascii="Calibri Light" w:hAnsi="Calibri Light" w:cs="Lucida Grande"/>
-          <w:i/>
-          <w:iCs/>
-          <w:color w:val="000000"/>
-        </w:rPr>
-        <w:t xml:space="preserve">Workspace </w:t>
-      </w:r>
-      <w:r>
-        <w:rPr>
-          <w:rFonts w:ascii="Calibri Light" w:hAnsi="Calibri Light" w:cs="Lucida Grande"/>
-          <w:color w:val="000000"/>
-        </w:rPr>
-        <w:t>folder specified for this module.</w:t>
-      </w:r>
-    </w:p>
     <w:p>
       <w:pPr>
         <w:numPr>
@@ -5897,16 +6730,7 @@
           <w:bCs/>
           <w:color w:val="000000"/>
         </w:rPr>
-        <w:t>carbon_edge_effect</w:t>
-      </w:r>
-      <w:r>
-        <w:rPr>
-          <w:rFonts w:ascii="Calibri Light" w:hAnsi="Calibri Light" w:cs="Lucida Grande"/>
-          <w:b/>
-          <w:bCs/>
-          <w:color w:val="000000"/>
-        </w:rPr>
-        <w:t>-log</w:t>
+        <w:t>Parameter log</w:t>
       </w:r>
       <w:r>
         <w:rPr>
@@ -5922,14 +6746,21 @@
           <w:iCs/>
           <w:color w:val="000000"/>
         </w:rPr>
-        <w:t>Output</w:t>
+        <w:t>Workspace</w:t>
       </w:r>
       <w:r>
         <w:rPr>
           <w:rFonts w:ascii="Calibri Light" w:hAnsi="Calibri Light" w:cs="Lucida Grande"/>
           <w:color w:val="000000"/>
         </w:rPr>
-        <w:t> folder. The file will list the parameter values for that run and will be named according to the service, the date and time, and the suffix.</w:t>
+        <w:t>. The file will list the parameter values for that run and will be named according to the service, the date and time.</w:t>
+      </w:r>
+      <w:r>
+        <w:rPr>
+          <w:rFonts w:ascii="Calibri Light" w:hAnsi="Calibri Light" w:cs="Lucida Grande"/>
+          <w:color w:val="000000"/>
+        </w:rPr>
+        <w:t xml:space="preserve"> When contacting NatCap about errors in a model run, please include the parameter log.</w:t>
       </w:r>
     </w:p>
     <w:p>
@@ -5947,13 +6778,23 @@
           <w:color w:val="000000"/>
         </w:rPr>
       </w:pPr>
+      <w:proofErr w:type="spellStart"/>
       <w:r>
         <w:rPr>
           <w:rFonts w:ascii="Calibri Light" w:hAnsi="Calibri Light" w:cs="Lucida Grande"/>
           <w:b/>
           <w:color w:val="000000"/>
         </w:rPr>
-        <w:t>carbon_map_&lt;suffix&gt;</w:t>
+        <w:t>carbon_map</w:t>
+      </w:r>
+      <w:proofErr w:type="spellEnd"/>
+      <w:r>
+        <w:rPr>
+          <w:rFonts w:ascii="Calibri Light" w:hAnsi="Calibri Light" w:cs="Lucida Grande"/>
+          <w:b/>
+          <w:color w:val="000000"/>
+        </w:rPr>
+        <w:t>_&lt;suffix&gt;</w:t>
       </w:r>
       <w:r>
         <w:rPr>
@@ -6006,6 +6847,7 @@
           <w:color w:val="000000"/>
         </w:rPr>
       </w:pPr>
+      <w:proofErr w:type="spellStart"/>
       <w:r>
         <w:rPr>
           <w:rFonts w:ascii="Calibri Light" w:hAnsi="Calibri Light" w:cs="Lucida Grande"/>
@@ -6014,6 +6856,7 @@
         </w:rPr>
         <w:t>aggregated_carbon_stocks</w:t>
       </w:r>
+      <w:proofErr w:type="spellEnd"/>
       <w:r>
         <w:rPr>
           <w:rFonts w:ascii="Calibri Light" w:hAnsi="Calibri Light" w:cs="Lucida Grande"/>
@@ -6028,18 +6871,27 @@
         </w:rPr>
         <w:t xml:space="preserve">If an AOI is provided by the user, </w:t>
       </w:r>
+      <w:proofErr w:type="gramStart"/>
       <w:r>
         <w:rPr>
           <w:rFonts w:ascii="Calibri Light" w:hAnsi="Calibri Light" w:cs="Lucida Grande"/>
           <w:color w:val="000000"/>
         </w:rPr>
-        <w:t>this summarizes the total carbon and mean carbon per ha in the areas of interest</w:t>
-      </w:r>
+        <w:t>this summarizes the total carbon and mean</w:t>
+      </w:r>
+      <w:proofErr w:type="gramEnd"/>
       <w:r>
         <w:rPr>
           <w:rFonts w:ascii="Calibri Light" w:hAnsi="Calibri Light" w:cs="Lucida Grande"/>
           <w:color w:val="000000"/>
         </w:rPr>
+        <w:t xml:space="preserve"> carbon per ha in the areas of interest</w:t>
+      </w:r>
+      <w:r>
+        <w:rPr>
+          <w:rFonts w:ascii="Calibri Light" w:hAnsi="Calibri Light" w:cs="Lucida Grande"/>
+          <w:color w:val="000000"/>
+        </w:rPr>
         <w:t xml:space="preserve"> defined in that AOI.</w:t>
       </w:r>
     </w:p>
@@ -6067,6 +6919,7 @@
         </w:rPr>
         <w:t>You may also want to examine the intermediate results. These files can help determine the reasons for the patterns in the final results. They are found in the </w:t>
       </w:r>
+      <w:proofErr w:type="spellStart"/>
       <w:r>
         <w:rPr>
           <w:rFonts w:ascii="Courier New" w:hAnsi="Courier New" w:cs="Courier New"/>
@@ -6076,6 +6929,7 @@
         </w:rPr>
         <w:t>intermediate_outputs</w:t>
       </w:r>
+      <w:proofErr w:type="spellEnd"/>
       <w:r>
         <w:rPr>
           <w:rFonts w:ascii="Calibri Light" w:hAnsi="Calibri Light" w:cs="Lucida Grande"/>
@@ -6128,6 +6982,7 @@
           <w:color w:val="000000"/>
         </w:rPr>
       </w:pPr>
+      <w:proofErr w:type="spellStart"/>
       <w:r>
         <w:rPr>
           <w:rFonts w:ascii="Courier New" w:hAnsi="Courier New" w:cs="Courier New"/>
@@ -6137,6 +6992,7 @@
         </w:rPr>
         <w:t>intermediate_outputs</w:t>
       </w:r>
+      <w:proofErr w:type="spellEnd"/>
       <w:r>
         <w:rPr>
           <w:rFonts w:ascii="Calibri Light" w:hAnsi="Calibri Light" w:cs="Lucida Grande"/>
@@ -6144,6 +7000,7 @@
         </w:rPr>
         <w:t>\</w:t>
       </w:r>
+      <w:proofErr w:type="spellStart"/>
       <w:r>
         <w:rPr>
           <w:rFonts w:ascii="Calibri Light" w:hAnsi="Calibri Light" w:cs="Lucida Grande"/>
@@ -6162,6 +7019,7 @@
         </w:rPr>
         <w:t>ocal_carbon_shape</w:t>
       </w:r>
+      <w:proofErr w:type="spellEnd"/>
       <w:r>
         <w:rPr>
           <w:rFonts w:ascii="Calibri Light" w:hAnsi="Calibri Light" w:cs="Lucida Grande"/>
@@ -6176,7 +7034,25 @@
           <w:bCs/>
           <w:color w:val="000000"/>
         </w:rPr>
-        <w:t>this is the regression parameters reprojected to match your study area</w:t>
+        <w:t xml:space="preserve">this is the regression parameters </w:t>
+      </w:r>
+      <w:proofErr w:type="spellStart"/>
+      <w:r>
+        <w:rPr>
+          <w:rFonts w:ascii="Calibri Light" w:hAnsi="Calibri Light" w:cs="Lucida Grande"/>
+          <w:bCs/>
+          <w:color w:val="000000"/>
+        </w:rPr>
+        <w:t>reprojected</w:t>
+      </w:r>
+      <w:proofErr w:type="spellEnd"/>
+      <w:r>
+        <w:rPr>
+          <w:rFonts w:ascii="Calibri Light" w:hAnsi="Calibri Light" w:cs="Lucida Grande"/>
+          <w:bCs/>
+          <w:color w:val="000000"/>
+        </w:rPr>
+        <w:t xml:space="preserve"> to match your study area</w:t>
       </w:r>
     </w:p>
     <w:p>
@@ -6193,6 +7069,7 @@
           <w:color w:val="000000"/>
         </w:rPr>
       </w:pPr>
+      <w:proofErr w:type="spellStart"/>
       <w:r>
         <w:rPr>
           <w:rFonts w:ascii="Courier New" w:hAnsi="Courier New" w:cs="Courier New"/>
@@ -6202,6 +7079,7 @@
         </w:rPr>
         <w:t>intermediate_outputs</w:t>
       </w:r>
+      <w:proofErr w:type="spellEnd"/>
       <w:r>
         <w:rPr>
           <w:rFonts w:ascii="Calibri Light" w:hAnsi="Calibri Light" w:cs="Lucida Grande"/>
@@ -6209,13 +7087,23 @@
         </w:rPr>
         <w:t>\</w:t>
       </w:r>
+      <w:proofErr w:type="spellStart"/>
       <w:r>
         <w:rPr>
           <w:rFonts w:ascii="Calibri Light" w:hAnsi="Calibri Light" w:cs="Lucida Grande"/>
           <w:b/>
           <w:color w:val="000000"/>
         </w:rPr>
-        <w:t>edge_distance_&lt;suffix&gt;</w:t>
+        <w:t>edge_distance</w:t>
+      </w:r>
+      <w:proofErr w:type="spellEnd"/>
+      <w:r>
+        <w:rPr>
+          <w:rFonts w:ascii="Calibri Light" w:hAnsi="Calibri Light" w:cs="Lucida Grande"/>
+          <w:b/>
+          <w:color w:val="000000"/>
+        </w:rPr>
+        <w:t>_&lt;suffix&gt;</w:t>
       </w:r>
       <w:r>
         <w:rPr>
@@ -6239,6 +7127,7 @@
           <w:color w:val="000000"/>
         </w:rPr>
       </w:pPr>
+      <w:proofErr w:type="spellStart"/>
       <w:r>
         <w:rPr>
           <w:rFonts w:ascii="Courier New" w:hAnsi="Courier New" w:cs="Courier New"/>
@@ -6248,6 +7137,7 @@
         </w:rPr>
         <w:t>intermediate_outputs</w:t>
       </w:r>
+      <w:proofErr w:type="spellEnd"/>
       <w:r>
         <w:rPr>
           <w:rFonts w:ascii="Calibri Light" w:hAnsi="Calibri Light" w:cs="Lucida Grande"/>
@@ -6255,13 +7145,23 @@
         </w:rPr>
         <w:t>\</w:t>
       </w:r>
+      <w:proofErr w:type="spellStart"/>
       <w:r>
         <w:rPr>
           <w:rFonts w:ascii="Calibri Light" w:hAnsi="Calibri Light" w:cs="Lucida Grande"/>
           <w:b/>
           <w:color w:val="000000"/>
         </w:rPr>
-        <w:t>forest_edge_carbon_stocks_&lt;suffix&gt;</w:t>
+        <w:t>forest_edge_carbon_stocks</w:t>
+      </w:r>
+      <w:proofErr w:type="spellEnd"/>
+      <w:r>
+        <w:rPr>
+          <w:rFonts w:ascii="Calibri Light" w:hAnsi="Calibri Light" w:cs="Lucida Grande"/>
+          <w:b/>
+          <w:color w:val="000000"/>
+        </w:rPr>
+        <w:t>_&lt;suffix&gt;</w:t>
       </w:r>
       <w:r>
         <w:rPr>
@@ -6285,6 +7185,7 @@
           <w:color w:val="000000"/>
         </w:rPr>
       </w:pPr>
+      <w:proofErr w:type="spellStart"/>
       <w:r>
         <w:rPr>
           <w:rFonts w:ascii="Courier New" w:hAnsi="Courier New" w:cs="Courier New"/>
@@ -6294,6 +7195,7 @@
         </w:rPr>
         <w:t>intermediate_outputs</w:t>
       </w:r>
+      <w:proofErr w:type="spellEnd"/>
       <w:r>
         <w:rPr>
           <w:rFonts w:ascii="Calibri Light" w:hAnsi="Calibri Light" w:cs="Lucida Grande"/>
@@ -6301,13 +7203,23 @@
         </w:rPr>
         <w:t>\</w:t>
       </w:r>
+      <w:proofErr w:type="spellStart"/>
       <w:r>
         <w:rPr>
           <w:rFonts w:ascii="Calibri Light" w:hAnsi="Calibri Light" w:cs="Lucida Grande"/>
           <w:b/>
           <w:color w:val="000000"/>
         </w:rPr>
-        <w:t>non_forest_carbon_stocks_&lt;suffix&gt;</w:t>
+        <w:t>non_forest_carbon_stocks</w:t>
+      </w:r>
+      <w:proofErr w:type="spellEnd"/>
+      <w:r>
+        <w:rPr>
+          <w:rFonts w:ascii="Calibri Light" w:hAnsi="Calibri Light" w:cs="Lucida Grande"/>
+          <w:b/>
+          <w:color w:val="000000"/>
+        </w:rPr>
+        <w:t>_&lt;suffix&gt;</w:t>
       </w:r>
       <w:r>
         <w:rPr>
@@ -6343,12 +7255,341 @@
           <w:lang w:val="es-ES_tradnl"/>
         </w:rPr>
       </w:pPr>
+      <w:proofErr w:type="spellStart"/>
       <w:r>
         <w:rPr>
           <w:rFonts w:asciiTheme="majorHAnsi" w:hAnsiTheme="majorHAnsi"/>
           <w:lang w:val="es-ES_tradnl"/>
         </w:rPr>
-        <w:t>Baccini, A., S. J. Goetz, W. S. Walker, N. T. Laporte, M. Sun, D. Sulla-Menashe, J. Hackler, P. S. A. Beck, R. Dubayah, M. A. Friedl, S. Samanta, and R. A. Houghton. 2012. Estimated carbon dioxide emissions from tropical deforestation improved by carbon-density maps. Nature Climate Change 2:182–185.</w:t>
+        <w:t>Baccini</w:t>
+      </w:r>
+      <w:proofErr w:type="spellEnd"/>
+      <w:r>
+        <w:rPr>
+          <w:rFonts w:asciiTheme="majorHAnsi" w:hAnsiTheme="majorHAnsi"/>
+          <w:lang w:val="es-ES_tradnl"/>
+        </w:rPr>
+        <w:t xml:space="preserve">, A., S. J. </w:t>
+      </w:r>
+      <w:proofErr w:type="spellStart"/>
+      <w:r>
+        <w:rPr>
+          <w:rFonts w:asciiTheme="majorHAnsi" w:hAnsiTheme="majorHAnsi"/>
+          <w:lang w:val="es-ES_tradnl"/>
+        </w:rPr>
+        <w:t>Goetz</w:t>
+      </w:r>
+      <w:proofErr w:type="spellEnd"/>
+      <w:r>
+        <w:rPr>
+          <w:rFonts w:asciiTheme="majorHAnsi" w:hAnsiTheme="majorHAnsi"/>
+          <w:lang w:val="es-ES_tradnl"/>
+        </w:rPr>
+        <w:t xml:space="preserve">, W. S. Walker, N. T. </w:t>
+      </w:r>
+      <w:proofErr w:type="spellStart"/>
+      <w:r>
+        <w:rPr>
+          <w:rFonts w:asciiTheme="majorHAnsi" w:hAnsiTheme="majorHAnsi"/>
+          <w:lang w:val="es-ES_tradnl"/>
+        </w:rPr>
+        <w:t>Laporte</w:t>
+      </w:r>
+      <w:proofErr w:type="spellEnd"/>
+      <w:r>
+        <w:rPr>
+          <w:rFonts w:asciiTheme="majorHAnsi" w:hAnsiTheme="majorHAnsi"/>
+          <w:lang w:val="es-ES_tradnl"/>
+        </w:rPr>
+        <w:t xml:space="preserve">, M. </w:t>
+      </w:r>
+      <w:proofErr w:type="spellStart"/>
+      <w:r>
+        <w:rPr>
+          <w:rFonts w:asciiTheme="majorHAnsi" w:hAnsiTheme="majorHAnsi"/>
+          <w:lang w:val="es-ES_tradnl"/>
+        </w:rPr>
+        <w:t>Sun</w:t>
+      </w:r>
+      <w:proofErr w:type="spellEnd"/>
+      <w:r>
+        <w:rPr>
+          <w:rFonts w:asciiTheme="majorHAnsi" w:hAnsiTheme="majorHAnsi"/>
+          <w:lang w:val="es-ES_tradnl"/>
+        </w:rPr>
+        <w:t xml:space="preserve">, D. </w:t>
+      </w:r>
+      <w:proofErr w:type="spellStart"/>
+      <w:r>
+        <w:rPr>
+          <w:rFonts w:asciiTheme="majorHAnsi" w:hAnsiTheme="majorHAnsi"/>
+          <w:lang w:val="es-ES_tradnl"/>
+        </w:rPr>
+        <w:t>Sulla-Menashe</w:t>
+      </w:r>
+      <w:proofErr w:type="spellEnd"/>
+      <w:r>
+        <w:rPr>
+          <w:rFonts w:asciiTheme="majorHAnsi" w:hAnsiTheme="majorHAnsi"/>
+          <w:lang w:val="es-ES_tradnl"/>
+        </w:rPr>
+        <w:t xml:space="preserve">, J. </w:t>
+      </w:r>
+      <w:proofErr w:type="spellStart"/>
+      <w:r>
+        <w:rPr>
+          <w:rFonts w:asciiTheme="majorHAnsi" w:hAnsiTheme="majorHAnsi"/>
+          <w:lang w:val="es-ES_tradnl"/>
+        </w:rPr>
+        <w:t>Hackler</w:t>
+      </w:r>
+      <w:proofErr w:type="spellEnd"/>
+      <w:r>
+        <w:rPr>
+          <w:rFonts w:asciiTheme="majorHAnsi" w:hAnsiTheme="majorHAnsi"/>
+          <w:lang w:val="es-ES_tradnl"/>
+        </w:rPr>
+        <w:t xml:space="preserve">, P. S. A. Beck, R. </w:t>
+      </w:r>
+      <w:proofErr w:type="spellStart"/>
+      <w:r>
+        <w:rPr>
+          <w:rFonts w:asciiTheme="majorHAnsi" w:hAnsiTheme="majorHAnsi"/>
+          <w:lang w:val="es-ES_tradnl"/>
+        </w:rPr>
+        <w:t>Dubayah</w:t>
+      </w:r>
+      <w:proofErr w:type="spellEnd"/>
+      <w:r>
+        <w:rPr>
+          <w:rFonts w:asciiTheme="majorHAnsi" w:hAnsiTheme="majorHAnsi"/>
+          <w:lang w:val="es-ES_tradnl"/>
+        </w:rPr>
+        <w:t xml:space="preserve">, M. A. </w:t>
+      </w:r>
+      <w:proofErr w:type="spellStart"/>
+      <w:r>
+        <w:rPr>
+          <w:rFonts w:asciiTheme="majorHAnsi" w:hAnsiTheme="majorHAnsi"/>
+          <w:lang w:val="es-ES_tradnl"/>
+        </w:rPr>
+        <w:t>Friedl</w:t>
+      </w:r>
+      <w:proofErr w:type="spellEnd"/>
+      <w:r>
+        <w:rPr>
+          <w:rFonts w:asciiTheme="majorHAnsi" w:hAnsiTheme="majorHAnsi"/>
+          <w:lang w:val="es-ES_tradnl"/>
+        </w:rPr>
+        <w:t xml:space="preserve">, S. Samanta, and R. A. Houghton. 2012. </w:t>
+      </w:r>
+      <w:proofErr w:type="spellStart"/>
+      <w:r>
+        <w:rPr>
+          <w:rFonts w:asciiTheme="majorHAnsi" w:hAnsiTheme="majorHAnsi"/>
+          <w:lang w:val="es-ES_tradnl"/>
+        </w:rPr>
+        <w:t>Estimated</w:t>
+      </w:r>
+      <w:proofErr w:type="spellEnd"/>
+      <w:r>
+        <w:rPr>
+          <w:rFonts w:asciiTheme="majorHAnsi" w:hAnsiTheme="majorHAnsi"/>
+          <w:lang w:val="es-ES_tradnl"/>
+        </w:rPr>
+        <w:t xml:space="preserve"> </w:t>
+      </w:r>
+      <w:proofErr w:type="spellStart"/>
+      <w:r>
+        <w:rPr>
+          <w:rFonts w:asciiTheme="majorHAnsi" w:hAnsiTheme="majorHAnsi"/>
+          <w:lang w:val="es-ES_tradnl"/>
+        </w:rPr>
+        <w:t>carbon</w:t>
+      </w:r>
+      <w:proofErr w:type="spellEnd"/>
+      <w:r>
+        <w:rPr>
+          <w:rFonts w:asciiTheme="majorHAnsi" w:hAnsiTheme="majorHAnsi"/>
+          <w:lang w:val="es-ES_tradnl"/>
+        </w:rPr>
+        <w:t xml:space="preserve"> </w:t>
+      </w:r>
+      <w:proofErr w:type="spellStart"/>
+      <w:r>
+        <w:rPr>
+          <w:rFonts w:asciiTheme="majorHAnsi" w:hAnsiTheme="majorHAnsi"/>
+          <w:lang w:val="es-ES_tradnl"/>
+        </w:rPr>
+        <w:t>dioxide</w:t>
+      </w:r>
+      <w:proofErr w:type="spellEnd"/>
+      <w:r>
+        <w:rPr>
+          <w:rFonts w:asciiTheme="majorHAnsi" w:hAnsiTheme="majorHAnsi"/>
+          <w:lang w:val="es-ES_tradnl"/>
+        </w:rPr>
+        <w:t xml:space="preserve"> </w:t>
+      </w:r>
+      <w:proofErr w:type="spellStart"/>
+      <w:r>
+        <w:rPr>
+          <w:rFonts w:asciiTheme="majorHAnsi" w:hAnsiTheme="majorHAnsi"/>
+          <w:lang w:val="es-ES_tradnl"/>
+        </w:rPr>
+        <w:t>emissions</w:t>
+      </w:r>
+      <w:proofErr w:type="spellEnd"/>
+      <w:r>
+        <w:rPr>
+          <w:rFonts w:asciiTheme="majorHAnsi" w:hAnsiTheme="majorHAnsi"/>
+          <w:lang w:val="es-ES_tradnl"/>
+        </w:rPr>
+        <w:t xml:space="preserve"> </w:t>
+      </w:r>
+      <w:proofErr w:type="spellStart"/>
+      <w:r>
+        <w:rPr>
+          <w:rFonts w:asciiTheme="majorHAnsi" w:hAnsiTheme="majorHAnsi"/>
+          <w:lang w:val="es-ES_tradnl"/>
+        </w:rPr>
+        <w:t>from</w:t>
+      </w:r>
+      <w:proofErr w:type="spellEnd"/>
+      <w:r>
+        <w:rPr>
+          <w:rFonts w:asciiTheme="majorHAnsi" w:hAnsiTheme="majorHAnsi"/>
+          <w:lang w:val="es-ES_tradnl"/>
+        </w:rPr>
+        <w:t xml:space="preserve"> tropical </w:t>
+      </w:r>
+      <w:proofErr w:type="spellStart"/>
+      <w:r>
+        <w:rPr>
+          <w:rFonts w:asciiTheme="majorHAnsi" w:hAnsiTheme="majorHAnsi"/>
+          <w:lang w:val="es-ES_tradnl"/>
+        </w:rPr>
+        <w:t>deforestation</w:t>
+      </w:r>
+      <w:proofErr w:type="spellEnd"/>
+      <w:r>
+        <w:rPr>
+          <w:rFonts w:asciiTheme="majorHAnsi" w:hAnsiTheme="majorHAnsi"/>
+          <w:lang w:val="es-ES_tradnl"/>
+        </w:rPr>
+        <w:t xml:space="preserve"> </w:t>
+      </w:r>
+      <w:proofErr w:type="spellStart"/>
+      <w:r>
+        <w:rPr>
+          <w:rFonts w:asciiTheme="majorHAnsi" w:hAnsiTheme="majorHAnsi"/>
+          <w:lang w:val="es-ES_tradnl"/>
+        </w:rPr>
+        <w:t>improved</w:t>
+      </w:r>
+      <w:proofErr w:type="spellEnd"/>
+      <w:r>
+        <w:rPr>
+          <w:rFonts w:asciiTheme="majorHAnsi" w:hAnsiTheme="majorHAnsi"/>
+          <w:lang w:val="es-ES_tradnl"/>
+        </w:rPr>
+        <w:t xml:space="preserve"> </w:t>
+      </w:r>
+      <w:proofErr w:type="spellStart"/>
+      <w:r>
+        <w:rPr>
+          <w:rFonts w:asciiTheme="majorHAnsi" w:hAnsiTheme="majorHAnsi"/>
+          <w:lang w:val="es-ES_tradnl"/>
+        </w:rPr>
+        <w:t>by</w:t>
+      </w:r>
+      <w:proofErr w:type="spellEnd"/>
+      <w:r>
+        <w:rPr>
+          <w:rFonts w:asciiTheme="majorHAnsi" w:hAnsiTheme="majorHAnsi"/>
+          <w:lang w:val="es-ES_tradnl"/>
+        </w:rPr>
+        <w:t xml:space="preserve"> </w:t>
+      </w:r>
+      <w:proofErr w:type="spellStart"/>
+      <w:r>
+        <w:rPr>
+          <w:rFonts w:asciiTheme="majorHAnsi" w:hAnsiTheme="majorHAnsi"/>
+          <w:lang w:val="es-ES_tradnl"/>
+        </w:rPr>
+        <w:t>carbon-density</w:t>
+      </w:r>
+      <w:proofErr w:type="spellEnd"/>
+      <w:r>
+        <w:rPr>
+          <w:rFonts w:asciiTheme="majorHAnsi" w:hAnsiTheme="majorHAnsi"/>
+          <w:lang w:val="es-ES_tradnl"/>
+        </w:rPr>
+        <w:t xml:space="preserve"> </w:t>
+      </w:r>
+      <w:proofErr w:type="spellStart"/>
+      <w:r>
+        <w:rPr>
+          <w:rFonts w:asciiTheme="majorHAnsi" w:hAnsiTheme="majorHAnsi"/>
+          <w:lang w:val="es-ES_tradnl"/>
+        </w:rPr>
+        <w:t>maps</w:t>
+      </w:r>
+      <w:proofErr w:type="spellEnd"/>
+      <w:r>
+        <w:rPr>
+          <w:rFonts w:asciiTheme="majorHAnsi" w:hAnsiTheme="majorHAnsi"/>
+          <w:lang w:val="es-ES_tradnl"/>
+        </w:rPr>
+        <w:t xml:space="preserve">. </w:t>
+      </w:r>
+      <w:proofErr w:type="spellStart"/>
+      <w:r>
+        <w:rPr>
+          <w:rFonts w:asciiTheme="majorHAnsi" w:hAnsiTheme="majorHAnsi"/>
+          <w:lang w:val="es-ES_tradnl"/>
+        </w:rPr>
+        <w:t>Nature</w:t>
+      </w:r>
+      <w:proofErr w:type="spellEnd"/>
+      <w:r>
+        <w:rPr>
+          <w:rFonts w:asciiTheme="majorHAnsi" w:hAnsiTheme="majorHAnsi"/>
+          <w:lang w:val="es-ES_tradnl"/>
+        </w:rPr>
+        <w:t xml:space="preserve"> </w:t>
+      </w:r>
+      <w:proofErr w:type="spellStart"/>
+      <w:r>
+        <w:rPr>
+          <w:rFonts w:asciiTheme="majorHAnsi" w:hAnsiTheme="majorHAnsi"/>
+          <w:lang w:val="es-ES_tradnl"/>
+        </w:rPr>
+        <w:t>Climate</w:t>
+      </w:r>
+      <w:proofErr w:type="spellEnd"/>
+      <w:r>
+        <w:rPr>
+          <w:rFonts w:asciiTheme="majorHAnsi" w:hAnsiTheme="majorHAnsi"/>
+          <w:lang w:val="es-ES_tradnl"/>
+        </w:rPr>
+        <w:t xml:space="preserve"> </w:t>
+      </w:r>
+      <w:proofErr w:type="spellStart"/>
+      <w:r>
+        <w:rPr>
+          <w:rFonts w:asciiTheme="majorHAnsi" w:hAnsiTheme="majorHAnsi"/>
+          <w:lang w:val="es-ES_tradnl"/>
+        </w:rPr>
+        <w:t>Change</w:t>
+      </w:r>
+      <w:proofErr w:type="spellEnd"/>
+      <w:r>
+        <w:rPr>
+          <w:rFonts w:asciiTheme="majorHAnsi" w:hAnsiTheme="majorHAnsi"/>
+          <w:lang w:val="es-ES_tradnl"/>
+        </w:rPr>
+        <w:t xml:space="preserve"> 2:182–185.</w:t>
       </w:r>
     </w:p>
     <w:p>
@@ -6373,7 +7614,262 @@
           <w:rFonts w:asciiTheme="majorHAnsi" w:hAnsiTheme="majorHAnsi"/>
           <w:lang w:val="es-ES_tradnl"/>
         </w:rPr>
-        <w:t>Chaplin-Kramer, R., I. Ramler, R. Sharp, N. M. Haddad, J. S. Gerber, P. C. West, L. Mandle, P. Engstrom, A. Baccini, S. Sim, C. Mueller, and H. King. (n.d.). Degradation in carbon stocks near tropical forest edges. Nature Communications.</w:t>
+        <w:lastRenderedPageBreak/>
+        <w:t>Chaplin-</w:t>
+      </w:r>
+      <w:proofErr w:type="spellStart"/>
+      <w:r>
+        <w:rPr>
+          <w:rFonts w:asciiTheme="majorHAnsi" w:hAnsiTheme="majorHAnsi"/>
+          <w:lang w:val="es-ES_tradnl"/>
+        </w:rPr>
+        <w:t>Kramer</w:t>
+      </w:r>
+      <w:proofErr w:type="spellEnd"/>
+      <w:r>
+        <w:rPr>
+          <w:rFonts w:asciiTheme="majorHAnsi" w:hAnsiTheme="majorHAnsi"/>
+          <w:lang w:val="es-ES_tradnl"/>
+        </w:rPr>
+        <w:t xml:space="preserve">, R., I. </w:t>
+      </w:r>
+      <w:proofErr w:type="spellStart"/>
+      <w:r>
+        <w:rPr>
+          <w:rFonts w:asciiTheme="majorHAnsi" w:hAnsiTheme="majorHAnsi"/>
+          <w:lang w:val="es-ES_tradnl"/>
+        </w:rPr>
+        <w:t>Ramler</w:t>
+      </w:r>
+      <w:proofErr w:type="spellEnd"/>
+      <w:r>
+        <w:rPr>
+          <w:rFonts w:asciiTheme="majorHAnsi" w:hAnsiTheme="majorHAnsi"/>
+          <w:lang w:val="es-ES_tradnl"/>
+        </w:rPr>
+        <w:t xml:space="preserve">, R. Sharp, N. M. </w:t>
+      </w:r>
+      <w:proofErr w:type="spellStart"/>
+      <w:r>
+        <w:rPr>
+          <w:rFonts w:asciiTheme="majorHAnsi" w:hAnsiTheme="majorHAnsi"/>
+          <w:lang w:val="es-ES_tradnl"/>
+        </w:rPr>
+        <w:t>Haddad</w:t>
+      </w:r>
+      <w:proofErr w:type="spellEnd"/>
+      <w:r>
+        <w:rPr>
+          <w:rFonts w:asciiTheme="majorHAnsi" w:hAnsiTheme="majorHAnsi"/>
+          <w:lang w:val="es-ES_tradnl"/>
+        </w:rPr>
+        <w:t xml:space="preserve">, J. S. </w:t>
+      </w:r>
+      <w:proofErr w:type="spellStart"/>
+      <w:r>
+        <w:rPr>
+          <w:rFonts w:asciiTheme="majorHAnsi" w:hAnsiTheme="majorHAnsi"/>
+          <w:lang w:val="es-ES_tradnl"/>
+        </w:rPr>
+        <w:t>Gerber</w:t>
+      </w:r>
+      <w:proofErr w:type="spellEnd"/>
+      <w:r>
+        <w:rPr>
+          <w:rFonts w:asciiTheme="majorHAnsi" w:hAnsiTheme="majorHAnsi"/>
+          <w:lang w:val="es-ES_tradnl"/>
+        </w:rPr>
+        <w:t xml:space="preserve">, P. C. West, L. </w:t>
+      </w:r>
+      <w:proofErr w:type="spellStart"/>
+      <w:r>
+        <w:rPr>
+          <w:rFonts w:asciiTheme="majorHAnsi" w:hAnsiTheme="majorHAnsi"/>
+          <w:lang w:val="es-ES_tradnl"/>
+        </w:rPr>
+        <w:t>Mandle</w:t>
+      </w:r>
+      <w:proofErr w:type="spellEnd"/>
+      <w:r>
+        <w:rPr>
+          <w:rFonts w:asciiTheme="majorHAnsi" w:hAnsiTheme="majorHAnsi"/>
+          <w:lang w:val="es-ES_tradnl"/>
+        </w:rPr>
+        <w:t xml:space="preserve">, P. </w:t>
+      </w:r>
+      <w:proofErr w:type="spellStart"/>
+      <w:r>
+        <w:rPr>
+          <w:rFonts w:asciiTheme="majorHAnsi" w:hAnsiTheme="majorHAnsi"/>
+          <w:lang w:val="es-ES_tradnl"/>
+        </w:rPr>
+        <w:t>Engstrom</w:t>
+      </w:r>
+      <w:proofErr w:type="spellEnd"/>
+      <w:r>
+        <w:rPr>
+          <w:rFonts w:asciiTheme="majorHAnsi" w:hAnsiTheme="majorHAnsi"/>
+          <w:lang w:val="es-ES_tradnl"/>
+        </w:rPr>
+        <w:t xml:space="preserve">, A. </w:t>
+      </w:r>
+      <w:proofErr w:type="spellStart"/>
+      <w:r>
+        <w:rPr>
+          <w:rFonts w:asciiTheme="majorHAnsi" w:hAnsiTheme="majorHAnsi"/>
+          <w:lang w:val="es-ES_tradnl"/>
+        </w:rPr>
+        <w:t>Baccini</w:t>
+      </w:r>
+      <w:proofErr w:type="spellEnd"/>
+      <w:r>
+        <w:rPr>
+          <w:rFonts w:asciiTheme="majorHAnsi" w:hAnsiTheme="majorHAnsi"/>
+          <w:lang w:val="es-ES_tradnl"/>
+        </w:rPr>
+        <w:t xml:space="preserve">, S. Sim, C. </w:t>
+      </w:r>
+      <w:proofErr w:type="spellStart"/>
+      <w:r>
+        <w:rPr>
+          <w:rFonts w:asciiTheme="majorHAnsi" w:hAnsiTheme="majorHAnsi"/>
+          <w:lang w:val="es-ES_tradnl"/>
+        </w:rPr>
+        <w:t>Mueller</w:t>
+      </w:r>
+      <w:proofErr w:type="spellEnd"/>
+      <w:r>
+        <w:rPr>
+          <w:rFonts w:asciiTheme="majorHAnsi" w:hAnsiTheme="majorHAnsi"/>
+          <w:lang w:val="es-ES_tradnl"/>
+        </w:rPr>
+        <w:t xml:space="preserve">, and H. </w:t>
+      </w:r>
+      <w:r>
+        <w:rPr>
+          <w:rFonts w:asciiTheme="majorHAnsi" w:hAnsiTheme="majorHAnsi"/>
+          <w:lang w:val="es-ES_tradnl"/>
+        </w:rPr>
+        <w:t>King. (2015</w:t>
+      </w:r>
+      <w:r>
+        <w:rPr>
+          <w:rFonts w:asciiTheme="majorHAnsi" w:hAnsiTheme="majorHAnsi"/>
+          <w:lang w:val="es-ES_tradnl"/>
+        </w:rPr>
+        <w:t xml:space="preserve">). </w:t>
+      </w:r>
+      <w:proofErr w:type="spellStart"/>
+      <w:r>
+        <w:rPr>
+          <w:rFonts w:asciiTheme="majorHAnsi" w:hAnsiTheme="majorHAnsi"/>
+          <w:lang w:val="es-ES_tradnl"/>
+        </w:rPr>
+        <w:t>Degradation</w:t>
+      </w:r>
+      <w:proofErr w:type="spellEnd"/>
+      <w:r>
+        <w:rPr>
+          <w:rFonts w:asciiTheme="majorHAnsi" w:hAnsiTheme="majorHAnsi"/>
+          <w:lang w:val="es-ES_tradnl"/>
+        </w:rPr>
+        <w:t xml:space="preserve"> in </w:t>
+      </w:r>
+      <w:proofErr w:type="spellStart"/>
+      <w:r>
+        <w:rPr>
+          <w:rFonts w:asciiTheme="majorHAnsi" w:hAnsiTheme="majorHAnsi"/>
+          <w:lang w:val="es-ES_tradnl"/>
+        </w:rPr>
+        <w:t>carbon</w:t>
+      </w:r>
+      <w:proofErr w:type="spellEnd"/>
+      <w:r>
+        <w:rPr>
+          <w:rFonts w:asciiTheme="majorHAnsi" w:hAnsiTheme="majorHAnsi"/>
+          <w:lang w:val="es-ES_tradnl"/>
+        </w:rPr>
+        <w:t xml:space="preserve"> stocks </w:t>
+      </w:r>
+      <w:proofErr w:type="spellStart"/>
+      <w:r>
+        <w:rPr>
+          <w:rFonts w:asciiTheme="majorHAnsi" w:hAnsiTheme="majorHAnsi"/>
+          <w:lang w:val="es-ES_tradnl"/>
+        </w:rPr>
+        <w:t>near</w:t>
+      </w:r>
+      <w:proofErr w:type="spellEnd"/>
+      <w:r>
+        <w:rPr>
+          <w:rFonts w:asciiTheme="majorHAnsi" w:hAnsiTheme="majorHAnsi"/>
+          <w:lang w:val="es-ES_tradnl"/>
+        </w:rPr>
+        <w:t xml:space="preserve"> tropical </w:t>
+      </w:r>
+      <w:proofErr w:type="spellStart"/>
+      <w:r>
+        <w:rPr>
+          <w:rFonts w:asciiTheme="majorHAnsi" w:hAnsiTheme="majorHAnsi"/>
+          <w:lang w:val="es-ES_tradnl"/>
+        </w:rPr>
+        <w:t>forest</w:t>
+      </w:r>
+      <w:proofErr w:type="spellEnd"/>
+      <w:r>
+        <w:rPr>
+          <w:rFonts w:asciiTheme="majorHAnsi" w:hAnsiTheme="majorHAnsi"/>
+          <w:lang w:val="es-ES_tradnl"/>
+        </w:rPr>
+        <w:t xml:space="preserve"> </w:t>
+      </w:r>
+      <w:proofErr w:type="spellStart"/>
+      <w:r>
+        <w:rPr>
+          <w:rFonts w:asciiTheme="majorHAnsi" w:hAnsiTheme="majorHAnsi"/>
+          <w:lang w:val="es-ES_tradnl"/>
+        </w:rPr>
+        <w:t>edges</w:t>
+      </w:r>
+      <w:proofErr w:type="spellEnd"/>
+      <w:r>
+        <w:rPr>
+          <w:rFonts w:asciiTheme="majorHAnsi" w:hAnsiTheme="majorHAnsi"/>
+          <w:lang w:val="es-ES_tradnl"/>
+        </w:rPr>
+        <w:t xml:space="preserve">. </w:t>
+      </w:r>
+      <w:proofErr w:type="spellStart"/>
+      <w:r>
+        <w:rPr>
+          <w:rFonts w:asciiTheme="majorHAnsi" w:hAnsiTheme="majorHAnsi"/>
+          <w:lang w:val="es-ES_tradnl"/>
+        </w:rPr>
+        <w:t>Nature</w:t>
+      </w:r>
+      <w:proofErr w:type="spellEnd"/>
+      <w:r>
+        <w:rPr>
+          <w:rFonts w:asciiTheme="majorHAnsi" w:hAnsiTheme="majorHAnsi"/>
+          <w:lang w:val="es-ES_tradnl"/>
+        </w:rPr>
+        <w:t xml:space="preserve"> </w:t>
+      </w:r>
+      <w:proofErr w:type="spellStart"/>
+      <w:r>
+        <w:rPr>
+          <w:rFonts w:asciiTheme="majorHAnsi" w:hAnsiTheme="majorHAnsi"/>
+          <w:lang w:val="es-ES_tradnl"/>
+        </w:rPr>
+        <w:t>Communications</w:t>
+      </w:r>
+      <w:proofErr w:type="spellEnd"/>
+      <w:r>
+        <w:rPr>
+          <w:rFonts w:asciiTheme="majorHAnsi" w:hAnsiTheme="majorHAnsi"/>
+          <w:lang w:val="es-ES_tradnl"/>
+        </w:rPr>
+        <w:t>.</w:t>
       </w:r>
     </w:p>
     <w:p>
@@ -6397,7 +7893,23 @@
           <w:rFonts w:asciiTheme="majorHAnsi" w:hAnsiTheme="majorHAnsi"/>
           <w:lang w:val="es-ES_tradnl"/>
         </w:rPr>
-        <w:t xml:space="preserve">Dantas de Paula, M., Alves-Costa, C., Tabarelli, M., 2011. </w:t>
+        <w:t xml:space="preserve">Dantas de Paula, M., Alves-Costa, C., </w:t>
+      </w:r>
+      <w:proofErr w:type="spellStart"/>
+      <w:r>
+        <w:rPr>
+          <w:rFonts w:asciiTheme="majorHAnsi" w:hAnsiTheme="majorHAnsi"/>
+          <w:lang w:val="es-ES_tradnl"/>
+        </w:rPr>
+        <w:t>Tabarelli</w:t>
+      </w:r>
+      <w:proofErr w:type="spellEnd"/>
+      <w:r>
+        <w:rPr>
+          <w:rFonts w:asciiTheme="majorHAnsi" w:hAnsiTheme="majorHAnsi"/>
+          <w:lang w:val="es-ES_tradnl"/>
+        </w:rPr>
+        <w:t xml:space="preserve">, M., 2011. </w:t>
       </w:r>
       <w:r>
         <w:rPr>
@@ -6421,11 +7933,33 @@
           <w:rFonts w:asciiTheme="majorHAnsi" w:hAnsiTheme="majorHAnsi"/>
         </w:rPr>
       </w:pPr>
-      <w:r>
-        <w:rPr>
-          <w:rFonts w:asciiTheme="majorHAnsi" w:hAnsiTheme="majorHAnsi"/>
-        </w:rPr>
-        <w:t>Friedl, M. A., D. Sulla-Menashe, B. Tan, A. Schneider, N. Ramankutty, A. Sibley, and X. Huang. 2010. MODIS Collection 5 global land cover: Algorithm refinements and characterization of new datasets. Remote Sensing of Environment 114:168–182.</w:t>
+      <w:proofErr w:type="spellStart"/>
+      <w:r>
+        <w:rPr>
+          <w:rFonts w:asciiTheme="majorHAnsi" w:hAnsiTheme="majorHAnsi"/>
+        </w:rPr>
+        <w:t>Friedl</w:t>
+      </w:r>
+      <w:proofErr w:type="spellEnd"/>
+      <w:r>
+        <w:rPr>
+          <w:rFonts w:asciiTheme="majorHAnsi" w:hAnsiTheme="majorHAnsi"/>
+        </w:rPr>
+        <w:t xml:space="preserve">, M. A., D. Sulla-Menashe, B. Tan, A. Schneider, N. </w:t>
+      </w:r>
+      <w:proofErr w:type="spellStart"/>
+      <w:r>
+        <w:rPr>
+          <w:rFonts w:asciiTheme="majorHAnsi" w:hAnsiTheme="majorHAnsi"/>
+        </w:rPr>
+        <w:t>Ramankutty</w:t>
+      </w:r>
+      <w:proofErr w:type="spellEnd"/>
+      <w:r>
+        <w:rPr>
+          <w:rFonts w:asciiTheme="majorHAnsi" w:hAnsiTheme="majorHAnsi"/>
+        </w:rPr>
+        <w:t>, A. Sibley, and X. Huang. 2010. MODIS Collection 5 global land cover: Algorithm refinements and characterization of new datasets. Remote Sensing of Environment 114:168–182.</w:t>
       </w:r>
     </w:p>
     <w:p>
@@ -6443,11 +7977,19 @@
           <w:rFonts w:asciiTheme="majorHAnsi" w:hAnsiTheme="majorHAnsi"/>
         </w:rPr>
       </w:pPr>
-      <w:r>
-        <w:rPr>
-          <w:rFonts w:asciiTheme="majorHAnsi" w:hAnsiTheme="majorHAnsi"/>
-        </w:rPr>
-        <w:t>Intergovernmental Panel on Climate Change (IPCC). 2006. IPCC Guidelines for National Greenhouse Gas Inventories. Volume 4: Agriculture, Forestry and Other Land Use.</w:t>
+      <w:proofErr w:type="gramStart"/>
+      <w:r>
+        <w:rPr>
+          <w:rFonts w:asciiTheme="majorHAnsi" w:hAnsiTheme="majorHAnsi"/>
+        </w:rPr>
+        <w:t>Intergovernmental Panel on Climate Change (IPCC).</w:t>
+      </w:r>
+      <w:proofErr w:type="gramEnd"/>
+      <w:r>
+        <w:rPr>
+          <w:rFonts w:asciiTheme="majorHAnsi" w:hAnsiTheme="majorHAnsi"/>
+        </w:rPr>
+        <w:t xml:space="preserve"> 2006. IPCC Guidelines for National Greenhouse Gas Inventories. Volume 4: Agriculture, Forestry and Other Land Use.</w:t>
       </w:r>
     </w:p>
     <w:p>
@@ -6465,11 +8007,33 @@
           <w:rFonts w:asciiTheme="majorHAnsi" w:hAnsiTheme="majorHAnsi"/>
         </w:rPr>
       </w:pPr>
-      <w:r>
-        <w:rPr>
-          <w:rFonts w:asciiTheme="majorHAnsi" w:hAnsiTheme="majorHAnsi"/>
-        </w:rPr>
-        <w:t>Laurance, W. F., 1997. Biomass Collapse in Amazonian Forest Fragments. Science 278, 1117–1118.</w:t>
+      <w:proofErr w:type="spellStart"/>
+      <w:r>
+        <w:rPr>
+          <w:rFonts w:asciiTheme="majorHAnsi" w:hAnsiTheme="majorHAnsi"/>
+        </w:rPr>
+        <w:t>Laurance</w:t>
+      </w:r>
+      <w:proofErr w:type="spellEnd"/>
+      <w:r>
+        <w:rPr>
+          <w:rFonts w:asciiTheme="majorHAnsi" w:hAnsiTheme="majorHAnsi"/>
+        </w:rPr>
+        <w:t xml:space="preserve">, W. F., 1997. </w:t>
+      </w:r>
+      <w:proofErr w:type="gramStart"/>
+      <w:r>
+        <w:rPr>
+          <w:rFonts w:asciiTheme="majorHAnsi" w:hAnsiTheme="majorHAnsi"/>
+        </w:rPr>
+        <w:t>Biomass Collapse in Amazonian Forest Fragments.</w:t>
+      </w:r>
+      <w:proofErr w:type="gramEnd"/>
+      <w:r>
+        <w:rPr>
+          <w:rFonts w:asciiTheme="majorHAnsi" w:hAnsiTheme="majorHAnsi"/>
+        </w:rPr>
+        <w:t xml:space="preserve"> Science 278, 1117–1118.</w:t>
       </w:r>
     </w:p>
     <w:p>
@@ -6487,12 +8051,28 @@
           <w:rFonts w:asciiTheme="majorHAnsi" w:hAnsiTheme="majorHAnsi"/>
         </w:rPr>
       </w:pPr>
-      <w:r>
-        <w:rPr>
-          <w:rFonts w:asciiTheme="majorHAnsi" w:hAnsiTheme="majorHAnsi"/>
-        </w:rPr>
-        <w:t>Laurance, W.F., 2000. Do edge effects occur over large spatial scales? Trends in ecology &amp; evolution 15, 134–135.</w:t>
-      </w:r>
+      <w:proofErr w:type="spellStart"/>
+      <w:r>
+        <w:rPr>
+          <w:rFonts w:asciiTheme="majorHAnsi" w:hAnsiTheme="majorHAnsi"/>
+        </w:rPr>
+        <w:t>Laurance</w:t>
+      </w:r>
+      <w:proofErr w:type="spellEnd"/>
+      <w:r>
+        <w:rPr>
+          <w:rFonts w:asciiTheme="majorHAnsi" w:hAnsiTheme="majorHAnsi"/>
+        </w:rPr>
+        <w:t xml:space="preserve">, W.F., 2000. Do edge effects occur over large spatial scales? </w:t>
+      </w:r>
+      <w:proofErr w:type="gramStart"/>
+      <w:r>
+        <w:rPr>
+          <w:rFonts w:asciiTheme="majorHAnsi" w:hAnsiTheme="majorHAnsi"/>
+        </w:rPr>
+        <w:t>Trends in ecology &amp; evolution 15, 134–135.</w:t>
+      </w:r>
+      <w:proofErr w:type="gramEnd"/>
     </w:p>
     <w:p>
       <w:pPr>
@@ -6509,11 +8089,33 @@
           <w:rFonts w:asciiTheme="majorHAnsi" w:hAnsiTheme="majorHAnsi"/>
         </w:rPr>
       </w:pPr>
-      <w:r>
-        <w:rPr>
-          <w:rFonts w:asciiTheme="majorHAnsi" w:hAnsiTheme="majorHAnsi"/>
-        </w:rPr>
-        <w:t>Laurance, William F., Williamson, G.B., 2001. Positive Feedbacks among Forest Fragmentation, Drought, and Climate Change in the Amazon. Conservation Biology 15, 1529–1535.</w:t>
+      <w:proofErr w:type="spellStart"/>
+      <w:r>
+        <w:rPr>
+          <w:rFonts w:asciiTheme="majorHAnsi" w:hAnsiTheme="majorHAnsi"/>
+        </w:rPr>
+        <w:t>Laurance</w:t>
+      </w:r>
+      <w:proofErr w:type="spellEnd"/>
+      <w:r>
+        <w:rPr>
+          <w:rFonts w:asciiTheme="majorHAnsi" w:hAnsiTheme="majorHAnsi"/>
+        </w:rPr>
+        <w:t xml:space="preserve">, William F., Williamson, G.B., 2001. </w:t>
+      </w:r>
+      <w:proofErr w:type="gramStart"/>
+      <w:r>
+        <w:rPr>
+          <w:rFonts w:asciiTheme="majorHAnsi" w:hAnsiTheme="majorHAnsi"/>
+        </w:rPr>
+        <w:t>Positive Feedbacks among Forest Fragmentation, Drought, and Climate Change in the Amazon.</w:t>
+      </w:r>
+      <w:proofErr w:type="gramEnd"/>
+      <w:r>
+        <w:rPr>
+          <w:rFonts w:asciiTheme="majorHAnsi" w:hAnsiTheme="majorHAnsi"/>
+        </w:rPr>
+        <w:t xml:space="preserve"> Conservation Biology 15, 1529–1535.</w:t>
       </w:r>
     </w:p>
     <w:p>
@@ -6531,11 +8133,111 @@
           <w:rFonts w:asciiTheme="majorHAnsi" w:hAnsiTheme="majorHAnsi"/>
         </w:rPr>
       </w:pPr>
-      <w:r>
-        <w:rPr>
-          <w:rFonts w:asciiTheme="majorHAnsi" w:hAnsiTheme="majorHAnsi"/>
-        </w:rPr>
-        <w:t>Laurance, W., Lovejoy, T., Vasconcelos, H., Bruna, E., Didham, R., Stouffer, P., Gascon, C., Bierregaard, R., Laurance, S., Sampaio, E., 2002. Ecosystem decay of Amazonian forest fragments: a 22-year investigation. Conservation Biology 16, 605–618.</w:t>
+      <w:proofErr w:type="spellStart"/>
+      <w:proofErr w:type="gramStart"/>
+      <w:r>
+        <w:rPr>
+          <w:rFonts w:asciiTheme="majorHAnsi" w:hAnsiTheme="majorHAnsi"/>
+        </w:rPr>
+        <w:t>Laurance</w:t>
+      </w:r>
+      <w:proofErr w:type="spellEnd"/>
+      <w:r>
+        <w:rPr>
+          <w:rFonts w:asciiTheme="majorHAnsi" w:hAnsiTheme="majorHAnsi"/>
+        </w:rPr>
+        <w:t xml:space="preserve">, W., Lovejoy, T., </w:t>
+      </w:r>
+      <w:proofErr w:type="spellStart"/>
+      <w:r>
+        <w:rPr>
+          <w:rFonts w:asciiTheme="majorHAnsi" w:hAnsiTheme="majorHAnsi"/>
+        </w:rPr>
+        <w:t>Vasconcelos</w:t>
+      </w:r>
+      <w:proofErr w:type="spellEnd"/>
+      <w:r>
+        <w:rPr>
+          <w:rFonts w:asciiTheme="majorHAnsi" w:hAnsiTheme="majorHAnsi"/>
+        </w:rPr>
+        <w:t xml:space="preserve">, H., Bruna, E., </w:t>
+      </w:r>
+      <w:proofErr w:type="spellStart"/>
+      <w:r>
+        <w:rPr>
+          <w:rFonts w:asciiTheme="majorHAnsi" w:hAnsiTheme="majorHAnsi"/>
+        </w:rPr>
+        <w:t>Didham</w:t>
+      </w:r>
+      <w:proofErr w:type="spellEnd"/>
+      <w:r>
+        <w:rPr>
+          <w:rFonts w:asciiTheme="majorHAnsi" w:hAnsiTheme="majorHAnsi"/>
+        </w:rPr>
+        <w:t xml:space="preserve">, R., Stouffer, P., </w:t>
+      </w:r>
+      <w:proofErr w:type="spellStart"/>
+      <w:r>
+        <w:rPr>
+          <w:rFonts w:asciiTheme="majorHAnsi" w:hAnsiTheme="majorHAnsi"/>
+        </w:rPr>
+        <w:t>Gascon</w:t>
+      </w:r>
+      <w:proofErr w:type="spellEnd"/>
+      <w:r>
+        <w:rPr>
+          <w:rFonts w:asciiTheme="majorHAnsi" w:hAnsiTheme="majorHAnsi"/>
+        </w:rPr>
+        <w:t xml:space="preserve">, C., </w:t>
+      </w:r>
+      <w:proofErr w:type="spellStart"/>
+      <w:r>
+        <w:rPr>
+          <w:rFonts w:asciiTheme="majorHAnsi" w:hAnsiTheme="majorHAnsi"/>
+        </w:rPr>
+        <w:t>Bierregaard</w:t>
+      </w:r>
+      <w:proofErr w:type="spellEnd"/>
+      <w:r>
+        <w:rPr>
+          <w:rFonts w:asciiTheme="majorHAnsi" w:hAnsiTheme="majorHAnsi"/>
+        </w:rPr>
+        <w:t xml:space="preserve">, R., </w:t>
+      </w:r>
+      <w:proofErr w:type="spellStart"/>
+      <w:r>
+        <w:rPr>
+          <w:rFonts w:asciiTheme="majorHAnsi" w:hAnsiTheme="majorHAnsi"/>
+        </w:rPr>
+        <w:t>Laurance</w:t>
+      </w:r>
+      <w:proofErr w:type="spellEnd"/>
+      <w:r>
+        <w:rPr>
+          <w:rFonts w:asciiTheme="majorHAnsi" w:hAnsiTheme="majorHAnsi"/>
+        </w:rPr>
+        <w:t xml:space="preserve">, S., </w:t>
+      </w:r>
+      <w:proofErr w:type="spellStart"/>
+      <w:r>
+        <w:rPr>
+          <w:rFonts w:asciiTheme="majorHAnsi" w:hAnsiTheme="majorHAnsi"/>
+        </w:rPr>
+        <w:t>Sampaio</w:t>
+      </w:r>
+      <w:proofErr w:type="spellEnd"/>
+      <w:r>
+        <w:rPr>
+          <w:rFonts w:asciiTheme="majorHAnsi" w:hAnsiTheme="majorHAnsi"/>
+        </w:rPr>
+        <w:t>, E., 2002.</w:t>
+      </w:r>
+      <w:proofErr w:type="gramEnd"/>
+      <w:r>
+        <w:rPr>
+          <w:rFonts w:asciiTheme="majorHAnsi" w:hAnsiTheme="majorHAnsi"/>
+        </w:rPr>
+        <w:t xml:space="preserve"> Ecosystem decay of Amazonian forest fragments: a 22-year investigation. Conservation Biology 16, 605–618.</w:t>
       </w:r>
     </w:p>
     <w:p>
@@ -6557,7 +8259,21 @@
         <w:rPr>
           <w:rFonts w:asciiTheme="majorHAnsi" w:hAnsiTheme="majorHAnsi"/>
         </w:rPr>
-        <w:t>Nelson, E., et al. 2010. Projecting global land-use change and its effect on ecosystem service provision and biodiversity with simple models. PLOS One 5: e14327</w:t>
+        <w:t xml:space="preserve">Nelson, E., et al. 2010. </w:t>
+      </w:r>
+      <w:proofErr w:type="gramStart"/>
+      <w:r>
+        <w:rPr>
+          <w:rFonts w:asciiTheme="majorHAnsi" w:hAnsiTheme="majorHAnsi"/>
+        </w:rPr>
+        <w:t>Projecting global land-use change and its effect on ecosystem service provision and biodiversity with simple models.</w:t>
+      </w:r>
+      <w:proofErr w:type="gramEnd"/>
+      <w:r>
+        <w:rPr>
+          <w:rFonts w:asciiTheme="majorHAnsi" w:hAnsiTheme="majorHAnsi"/>
+        </w:rPr>
+        <w:t xml:space="preserve"> PLOS One 5: e14327</w:t>
       </w:r>
     </w:p>
     <w:p>
@@ -8851,7 +10567,7 @@
   <w:abstractNum w:abstractNumId="19">
     <w:nsid w:val="55706E08"/>
     <w:multiLevelType w:val="hybridMultilevel"/>
-    <w:tmpl w:val="7832B508"/>
+    <w:tmpl w:val="C6CE56F0"/>
     <w:lvl w:ilvl="0" w:tplc="0409000F">
       <w:start w:val="1"/>
       <w:numFmt w:val="decimal"/>
@@ -8873,11 +10589,11 @@
         <w:ind w:left="1440" w:hanging="360"/>
       </w:pPr>
     </w:lvl>
-    <w:lvl w:ilvl="2" w:tplc="0409001B">
-      <w:start w:val="1"/>
-      <w:numFmt w:val="lowerRoman"/>
+    <w:lvl w:ilvl="2" w:tplc="0409000F">
+      <w:start w:val="1"/>
+      <w:numFmt w:val="decimal"/>
       <w:lvlText w:val="%3."/>
-      <w:lvlJc w:val="right"/>
+      <w:lvlJc w:val="left"/>
       <w:pPr>
         <w:ind w:left="2160" w:hanging="180"/>
       </w:pPr>
@@ -11729,7 +13445,7 @@
 </file>
 
 <file path=customXml/itemProps1.xml><?xml version="1.0" encoding="utf-8"?>
-<ds:datastoreItem xmlns:ds="http://schemas.openxmlformats.org/officeDocument/2006/customXml" ds:itemID="{07215DFC-1E03-4EC4-A42F-7CA4625B6D87}">
+<ds:datastoreItem xmlns:ds="http://schemas.openxmlformats.org/officeDocument/2006/customXml" ds:itemID="{82E18E12-D83A-4B80-AF42-37D4ACD0840E}">
   <ds:schemaRefs>
     <ds:schemaRef ds:uri="http://schemas.openxmlformats.org/officeDocument/2006/bibliography"/>
   </ds:schemaRefs>
@@ -11737,7 +13453,7 @@
 </file>
 
 <file path=customXml/itemProps2.xml><?xml version="1.0" encoding="utf-8"?>
-<ds:datastoreItem xmlns:ds="http://schemas.openxmlformats.org/officeDocument/2006/customXml" ds:itemID="{999F6AD8-8ED3-41DC-9ED7-3E791B14E114}">
+<ds:datastoreItem xmlns:ds="http://schemas.openxmlformats.org/officeDocument/2006/customXml" ds:itemID="{4F742133-563B-4B8E-8247-F5517B2DC37C}">
   <ds:schemaRefs>
     <ds:schemaRef ds:uri="http://schemas.openxmlformats.org/officeDocument/2006/bibliography"/>
   </ds:schemaRefs>

</xml_diff>

<commit_message>
Minor edits to several chapters
</commit_message>
<xml_diff>
--- a/source/carbon_edge.docx
+++ b/source/carbon_edge.docx
@@ -2481,12 +2481,16 @@
     </w:p>
     <w:p>
       <w:pPr>
-        <w:pStyle w:val="ListParagraph"/>
-        <w:ind w:left="1080"/>
-        <w:rPr>
-          <w:rFonts w:asciiTheme="majorHAnsi" w:hAnsiTheme="majorHAnsi"/>
-        </w:rPr>
-      </w:pPr>
+        <w:rPr>
+          <w:rFonts w:asciiTheme="majorHAnsi" w:hAnsiTheme="majorHAnsi"/>
+        </w:rPr>
+      </w:pPr>
+      <w:r>
+        <w:rPr>
+          <w:rFonts w:asciiTheme="majorHAnsi" w:hAnsiTheme="majorHAnsi"/>
+        </w:rPr>
+        <w:t xml:space="preserve">   </w:t>
+      </w:r>
     </w:p>
     <w:p>
       <w:pPr>
@@ -2495,6 +2499,13 @@
           <w:i/>
         </w:rPr>
       </w:pPr>
+      <w:r>
+        <w:rPr>
+          <w:rFonts w:asciiTheme="majorHAnsi" w:hAnsiTheme="majorHAnsi"/>
+          <w:i/>
+        </w:rPr>
+        <w:t xml:space="preserve">   </w:t>
+      </w:r>
     </w:p>
     <w:p>
       <w:pPr>
@@ -5594,11 +5605,16 @@
     </w:p>
     <w:p>
       <w:pPr>
-        <w:pStyle w:val="ListParagraph"/>
-        <w:rPr>
-          <w:rFonts w:asciiTheme="majorHAnsi" w:hAnsiTheme="majorHAnsi"/>
-        </w:rPr>
-      </w:pPr>
+        <w:rPr>
+          <w:rFonts w:asciiTheme="majorHAnsi" w:hAnsiTheme="majorHAnsi"/>
+        </w:rPr>
+      </w:pPr>
+      <w:r>
+        <w:rPr>
+          <w:rFonts w:asciiTheme="majorHAnsi" w:hAnsiTheme="majorHAnsi"/>
+        </w:rPr>
+        <w:t xml:space="preserve">   </w:t>
+      </w:r>
     </w:p>
     <w:p>
       <w:pPr>
@@ -5608,6 +5624,14 @@
           <w:rFonts w:asciiTheme="majorHAnsi" w:hAnsiTheme="majorHAnsi"/>
         </w:rPr>
       </w:pPr>
+      <w:r>
+        <w:rPr>
+          <w:rFonts w:asciiTheme="majorHAnsi" w:hAnsiTheme="majorHAnsi"/>
+        </w:rPr>
+        <w:t xml:space="preserve">    </w:t>
+      </w:r>
+      <w:bookmarkStart w:id="1" w:name="_GoBack"/>
+      <w:bookmarkEnd w:id="1"/>
     </w:p>
     <w:p>
       <w:pPr>
@@ -6414,8 +6438,6 @@
         </w:rPr>
         <w:t xml:space="preserve"> Values are in Mg.</w:t>
       </w:r>
-      <w:bookmarkStart w:id="1" w:name="_GoBack"/>
-      <w:bookmarkEnd w:id="1"/>
     </w:p>
     <w:p>
       <w:pPr>
@@ -12425,7 +12447,7 @@
 </file>
 
 <file path=customXml/itemProps1.xml><?xml version="1.0" encoding="utf-8"?>
-<ds:datastoreItem xmlns:ds="http://schemas.openxmlformats.org/officeDocument/2006/customXml" ds:itemID="{0727200B-F880-45D2-9E7C-0476006F5C5E}">
+<ds:datastoreItem xmlns:ds="http://schemas.openxmlformats.org/officeDocument/2006/customXml" ds:itemID="{6C32D583-2F81-4EC5-90BC-1502851014D0}">
   <ds:schemaRefs>
     <ds:schemaRef ds:uri="http://schemas.openxmlformats.org/officeDocument/2006/bibliography"/>
   </ds:schemaRefs>
@@ -12433,7 +12455,7 @@
 </file>
 
 <file path=customXml/itemProps2.xml><?xml version="1.0" encoding="utf-8"?>
-<ds:datastoreItem xmlns:ds="http://schemas.openxmlformats.org/officeDocument/2006/customXml" ds:itemID="{56C3FC12-5C19-4DA2-9C7E-6481C9A4D982}">
+<ds:datastoreItem xmlns:ds="http://schemas.openxmlformats.org/officeDocument/2006/customXml" ds:itemID="{FDEF00AB-740F-4176-B6BF-2857792035F6}">
   <ds:schemaRefs>
     <ds:schemaRef ds:uri="http://schemas.openxmlformats.org/officeDocument/2006/bibliography"/>
   </ds:schemaRefs>

</xml_diff>

<commit_message>
Make the data needs format closer to water models
</commit_message>
<xml_diff>
--- a/source/carbon_edge.docx
+++ b/source/carbon_edge.docx
@@ -159,7 +159,21 @@
         <w:rPr>
           <w:rFonts w:asciiTheme="majorHAnsi" w:hAnsiTheme="majorHAnsi"/>
         </w:rPr>
-        <w:t>Nelson et al. 2010). However, this approach assumes that all habitat is equivalent in its quality of carbon storage, regardless of where it occurs, despite the fact that there is substantial evidence that fragmentation can play a dramatic role in altering carbon storage and sequestration rates</w:t>
+        <w:t xml:space="preserve">Nelson et al. 2010). However, this approach assumes that all </w:t>
+      </w:r>
+      <w:proofErr w:type="gramStart"/>
+      <w:r>
+        <w:rPr>
+          <w:rFonts w:asciiTheme="majorHAnsi" w:hAnsiTheme="majorHAnsi"/>
+        </w:rPr>
+        <w:t>habitat</w:t>
+      </w:r>
+      <w:proofErr w:type="gramEnd"/>
+      <w:r>
+        <w:rPr>
+          <w:rFonts w:asciiTheme="majorHAnsi" w:hAnsiTheme="majorHAnsi"/>
+        </w:rPr>
+        <w:t xml:space="preserve"> is equivalent in its quality of carbon storage, regardless of where it occurs, despite the fact that there is substantial evidence that fragmentation can play a dramatic role in altering carbon storage and sequestration rates</w:t>
       </w:r>
       <w:r>
         <w:rPr>
@@ -171,7 +185,35 @@
         <w:rPr>
           <w:rFonts w:asciiTheme="majorHAnsi" w:hAnsiTheme="majorHAnsi"/>
         </w:rPr>
-        <w:t xml:space="preserve"> (Broadbent et al. 2008, Dantas et al 2011, Laurance et al. 1997, 2000, 2001, 2002).  </w:t>
+        <w:t xml:space="preserve"> (Broadbent et al. 2008, </w:t>
+      </w:r>
+      <w:proofErr w:type="spellStart"/>
+      <w:r>
+        <w:rPr>
+          <w:rFonts w:asciiTheme="majorHAnsi" w:hAnsiTheme="majorHAnsi"/>
+        </w:rPr>
+        <w:t>Dantas</w:t>
+      </w:r>
+      <w:proofErr w:type="spellEnd"/>
+      <w:r>
+        <w:rPr>
+          <w:rFonts w:asciiTheme="majorHAnsi" w:hAnsiTheme="majorHAnsi"/>
+        </w:rPr>
+        <w:t xml:space="preserve"> et al 2011, </w:t>
+      </w:r>
+      <w:proofErr w:type="spellStart"/>
+      <w:r>
+        <w:rPr>
+          <w:rFonts w:asciiTheme="majorHAnsi" w:hAnsiTheme="majorHAnsi"/>
+        </w:rPr>
+        <w:t>Laurance</w:t>
+      </w:r>
+      <w:proofErr w:type="spellEnd"/>
+      <w:r>
+        <w:rPr>
+          <w:rFonts w:asciiTheme="majorHAnsi" w:hAnsiTheme="majorHAnsi"/>
+        </w:rPr>
+        <w:t xml:space="preserve"> et al. 1997, 2000, 2001, 2002).  </w:t>
       </w:r>
       <w:r>
         <w:rPr>
@@ -183,7 +225,21 @@
         <w:rPr>
           <w:rFonts w:asciiTheme="majorHAnsi" w:hAnsiTheme="majorHAnsi"/>
         </w:rPr>
-        <w:t>ore forest has been shown to store more than three times the carbon of edge forest in Brazilian Atlantic forests (Dantas et al. 2011)</w:t>
+        <w:t>ore forest has been shown to store more than three times the carbon of edge forest in Brazilian Atlantic forests (</w:t>
+      </w:r>
+      <w:proofErr w:type="spellStart"/>
+      <w:r>
+        <w:rPr>
+          <w:rFonts w:asciiTheme="majorHAnsi" w:hAnsiTheme="majorHAnsi"/>
+        </w:rPr>
+        <w:t>Dantas</w:t>
+      </w:r>
+      <w:proofErr w:type="spellEnd"/>
+      <w:r>
+        <w:rPr>
+          <w:rFonts w:asciiTheme="majorHAnsi" w:hAnsiTheme="majorHAnsi"/>
+        </w:rPr>
+        <w:t xml:space="preserve"> et al. 2011)</w:t>
       </w:r>
       <w:r>
         <w:rPr>
@@ -220,7 +276,49 @@
         <w:rPr>
           <w:rFonts w:asciiTheme="majorHAnsi" w:hAnsiTheme="majorHAnsi"/>
         </w:rPr>
-        <w:t>investigated this pattern for the entire pantropics using remotely sensed data on biomass (Baccini et al 2012) and associated land cover (Friedl et al. 2011) and found a continuous relationship of carbon storage degrading gradually toward a forest edge, which varies</w:t>
+        <w:t xml:space="preserve">investigated this pattern for the entire </w:t>
+      </w:r>
+      <w:proofErr w:type="spellStart"/>
+      <w:r>
+        <w:rPr>
+          <w:rFonts w:asciiTheme="majorHAnsi" w:hAnsiTheme="majorHAnsi"/>
+        </w:rPr>
+        <w:t>pantropics</w:t>
+      </w:r>
+      <w:proofErr w:type="spellEnd"/>
+      <w:r>
+        <w:rPr>
+          <w:rFonts w:asciiTheme="majorHAnsi" w:hAnsiTheme="majorHAnsi"/>
+        </w:rPr>
+        <w:t xml:space="preserve"> using remotely sensed data on biomass (</w:t>
+      </w:r>
+      <w:proofErr w:type="spellStart"/>
+      <w:r>
+        <w:rPr>
+          <w:rFonts w:asciiTheme="majorHAnsi" w:hAnsiTheme="majorHAnsi"/>
+        </w:rPr>
+        <w:t>Baccini</w:t>
+      </w:r>
+      <w:proofErr w:type="spellEnd"/>
+      <w:r>
+        <w:rPr>
+          <w:rFonts w:asciiTheme="majorHAnsi" w:hAnsiTheme="majorHAnsi"/>
+        </w:rPr>
+        <w:t xml:space="preserve"> et al 2012) and associated land cover (</w:t>
+      </w:r>
+      <w:proofErr w:type="spellStart"/>
+      <w:r>
+        <w:rPr>
+          <w:rFonts w:asciiTheme="majorHAnsi" w:hAnsiTheme="majorHAnsi"/>
+        </w:rPr>
+        <w:t>Friedl</w:t>
+      </w:r>
+      <w:proofErr w:type="spellEnd"/>
+      <w:r>
+        <w:rPr>
+          <w:rFonts w:asciiTheme="majorHAnsi" w:hAnsiTheme="majorHAnsi"/>
+        </w:rPr>
+        <w:t xml:space="preserve"> et al. 2011) and found a continuous relationship of carbon storage degrading gradually toward a forest edge, which varies</w:t>
       </w:r>
       <w:r>
         <w:rPr>
@@ -318,7 +416,21 @@
         <w:rPr>
           <w:rFonts w:asciiTheme="majorHAnsi" w:hAnsiTheme="majorHAnsi"/>
         </w:rPr>
-        <w:t xml:space="preserve">model is an update to the InVEST carbon model, which incorporates the degradation of carbon storage that occurs due to edge effects in tropical forests. The user designates which land cover classes are forest, and then the model uses pregenerated regression results to predict the carbon throughout a forest parcel based on its </w:t>
+        <w:t xml:space="preserve">model is an update to the InVEST carbon model, which incorporates the degradation of carbon storage that occurs due to edge effects in tropical forests. The user designates which land cover classes are forest, and then the model uses </w:t>
+      </w:r>
+      <w:proofErr w:type="spellStart"/>
+      <w:r>
+        <w:rPr>
+          <w:rFonts w:asciiTheme="majorHAnsi" w:hAnsiTheme="majorHAnsi"/>
+        </w:rPr>
+        <w:t>pregenerated</w:t>
+      </w:r>
+      <w:proofErr w:type="spellEnd"/>
+      <w:r>
+        <w:rPr>
+          <w:rFonts w:asciiTheme="majorHAnsi" w:hAnsiTheme="majorHAnsi"/>
+        </w:rPr>
+        <w:t xml:space="preserve"> regression results to predict the carbon throughout a forest parcel based on its </w:t>
       </w:r>
       <w:r>
         <w:rPr>
@@ -471,7 +583,21 @@
         <w:rPr>
           <w:rFonts w:asciiTheme="majorHAnsi" w:hAnsiTheme="majorHAnsi"/>
         </w:rPr>
-        <w:t xml:space="preserve">km grid cells throughout the pantropics. In grid cells where the majority of pixels were from forest biomes, three candidate regression models </w:t>
+        <w:t xml:space="preserve">km grid cells throughout the </w:t>
+      </w:r>
+      <w:proofErr w:type="spellStart"/>
+      <w:r>
+        <w:rPr>
+          <w:rFonts w:asciiTheme="majorHAnsi" w:hAnsiTheme="majorHAnsi"/>
+        </w:rPr>
+        <w:t>pantropics</w:t>
+      </w:r>
+      <w:proofErr w:type="spellEnd"/>
+      <w:r>
+        <w:rPr>
+          <w:rFonts w:asciiTheme="majorHAnsi" w:hAnsiTheme="majorHAnsi"/>
+        </w:rPr>
+        <w:t xml:space="preserve">. In grid cells where the majority of pixels were from forest biomes, three candidate regression models </w:t>
       </w:r>
       <w:r>
         <w:rPr>
@@ -1044,6 +1170,7 @@
         </w:rPr>
         <w:t>shapefile (</w:t>
       </w:r>
+      <w:proofErr w:type="spellStart"/>
       <w:r>
         <w:rPr>
           <w:rFonts w:ascii="Courier New" w:hAnsi="Courier New" w:cs="Courier New"/>
@@ -1051,8 +1178,9 @@
           <w:sz w:val="20"/>
           <w:szCs w:val="20"/>
         </w:rPr>
-        <w:t>core_data/</w:t>
-      </w:r>
+        <w:t>core_data</w:t>
+      </w:r>
+      <w:proofErr w:type="spellEnd"/>
       <w:r>
         <w:rPr>
           <w:rFonts w:ascii="Courier New" w:hAnsi="Courier New" w:cs="Courier New"/>
@@ -1060,8 +1188,19 @@
           <w:sz w:val="20"/>
           <w:szCs w:val="20"/>
         </w:rPr>
+        <w:t>/</w:t>
+      </w:r>
+      <w:proofErr w:type="spellStart"/>
+      <w:r>
+        <w:rPr>
+          <w:rFonts w:ascii="Courier New" w:hAnsi="Courier New" w:cs="Courier New"/>
+          <w:i/>
+          <w:sz w:val="20"/>
+          <w:szCs w:val="20"/>
+        </w:rPr>
         <w:t>forest_carbon_edge_regression_model_parameters.shp</w:t>
       </w:r>
+      <w:proofErr w:type="spellEnd"/>
       <w:r>
         <w:rPr>
           <w:rFonts w:asciiTheme="majorHAnsi" w:hAnsiTheme="majorHAnsi"/>
@@ -1285,13 +1424,31 @@
         <w:lastRenderedPageBreak/>
         <w:t xml:space="preserve">the number of regression grid cells selected, the smoother the transition from one pixel to the next. The user may wish to select the number of grid cells overlapping the entire study region in order to eliminate any artifacts of model selection. This can be determined by examining the </w:t>
       </w:r>
+      <w:proofErr w:type="spellStart"/>
       <w:r>
         <w:rPr>
           <w:rFonts w:ascii="Courier New" w:hAnsi="Courier New" w:cs="Courier New"/>
           <w:i/>
         </w:rPr>
-        <w:t>intermediate_outputs\local_carbon_shape.shp</w:t>
-      </w:r>
+        <w:t>intermediate_outputs</w:t>
+      </w:r>
+      <w:proofErr w:type="spellEnd"/>
+      <w:r>
+        <w:rPr>
+          <w:rFonts w:ascii="Courier New" w:hAnsi="Courier New" w:cs="Courier New"/>
+          <w:i/>
+        </w:rPr>
+        <w:t>\</w:t>
+      </w:r>
+      <w:proofErr w:type="spellStart"/>
+      <w:r>
+        <w:rPr>
+          <w:rFonts w:ascii="Courier New" w:hAnsi="Courier New" w:cs="Courier New"/>
+          <w:i/>
+        </w:rPr>
+        <w:t>local_carbon_shape.shp</w:t>
+      </w:r>
+      <w:proofErr w:type="spellEnd"/>
       <w:r>
         <w:rPr>
           <w:rFonts w:asciiTheme="majorHAnsi" w:hAnsiTheme="majorHAnsi"/>
@@ -1676,18 +1833,21 @@
           <w:rFonts w:asciiTheme="majorHAnsi" w:hAnsiTheme="majorHAnsi"/>
         </w:rPr>
       </w:pPr>
+      <w:proofErr w:type="spellStart"/>
       <w:r>
         <w:rPr>
           <w:rFonts w:ascii="Cambria Math" w:hAnsi="Cambria Math"/>
         </w:rPr>
         <w:t>i</w:t>
       </w:r>
+      <w:proofErr w:type="spellEnd"/>
       <w:r>
         <w:rPr>
           <w:rFonts w:asciiTheme="majorHAnsi" w:hAnsiTheme="majorHAnsi"/>
         </w:rPr>
         <w:t xml:space="preserve"> is the </w:t>
       </w:r>
+      <w:proofErr w:type="spellStart"/>
       <w:r>
         <w:rPr>
           <w:rFonts w:ascii="Cambria Math" w:hAnsi="Cambria Math"/>
@@ -1701,6 +1861,7 @@
         </w:rPr>
         <w:t>th</w:t>
       </w:r>
+      <w:proofErr w:type="spellEnd"/>
       <w:r>
         <w:rPr>
           <w:rFonts w:asciiTheme="majorHAnsi" w:hAnsiTheme="majorHAnsi"/>
@@ -1726,6 +1887,7 @@
           <w:rFonts w:asciiTheme="majorHAnsi" w:hAnsiTheme="majorHAnsi"/>
         </w:rPr>
       </w:pPr>
+      <w:proofErr w:type="gramStart"/>
       <w:r>
         <w:rPr>
           <w:rFonts w:ascii="Cambria Math" w:hAnsi="Cambria Math"/>
@@ -1739,6 +1901,7 @@
         </w:rPr>
         <w:t>i</w:t>
       </w:r>
+      <w:proofErr w:type="gramEnd"/>
       <w:r>
         <w:rPr>
           <w:rFonts w:ascii="Cambria Math" w:hAnsi="Cambria Math"/>
@@ -1749,7 +1912,14 @@
         <w:rPr>
           <w:rFonts w:asciiTheme="majorHAnsi" w:hAnsiTheme="majorHAnsi"/>
         </w:rPr>
-        <w:t>is the distance from pixel p to the centroid of the i</w:t>
+        <w:t xml:space="preserve">is the distance from pixel p to the centroid of the </w:t>
+      </w:r>
+      <w:proofErr w:type="spellStart"/>
+      <w:r>
+        <w:rPr>
+          <w:rFonts w:asciiTheme="majorHAnsi" w:hAnsiTheme="majorHAnsi"/>
+        </w:rPr>
+        <w:t>i</w:t>
       </w:r>
       <w:r>
         <w:rPr>
@@ -1758,6 +1928,7 @@
         </w:rPr>
         <w:t>th</w:t>
       </w:r>
+      <w:proofErr w:type="spellEnd"/>
       <w:r>
         <w:rPr>
           <w:rFonts w:asciiTheme="majorHAnsi" w:hAnsiTheme="majorHAnsi"/>
@@ -1855,7 +2026,10 @@
     <w:p>
       <w:pPr>
         <w:pStyle w:val="ListParagraph"/>
-        <w:ind w:left="0"/>
+        <w:numPr>
+          <w:ilvl w:val="0"/>
+          <w:numId w:val="27"/>
+        </w:numPr>
         <w:rPr>
           <w:rFonts w:asciiTheme="majorHAnsi" w:hAnsiTheme="majorHAnsi"/>
         </w:rPr>
@@ -1892,7 +2066,10 @@
     <w:p>
       <w:pPr>
         <w:pStyle w:val="ListParagraph"/>
-        <w:ind w:left="0"/>
+        <w:numPr>
+          <w:ilvl w:val="0"/>
+          <w:numId w:val="27"/>
+        </w:numPr>
         <w:rPr>
           <w:rFonts w:asciiTheme="majorHAnsi" w:hAnsiTheme="majorHAnsi"/>
         </w:rPr>
@@ -1914,7 +2091,21 @@
         <w:rPr>
           <w:rFonts w:asciiTheme="majorHAnsi" w:hAnsiTheme="majorHAnsi"/>
         </w:rPr>
-        <w:t>(optional). Text string that will be appended to the end of output file names, as "_Suffix". Use a Suffix to differentiate model runs, for example by providing a short name for each scenario. If a Suffix is not provided, or changed between model runs, the tool will overwrite previous results.</w:t>
+        <w:t xml:space="preserve">(optional). Text </w:t>
+      </w:r>
+      <w:proofErr w:type="gramStart"/>
+      <w:r>
+        <w:rPr>
+          <w:rFonts w:asciiTheme="majorHAnsi" w:hAnsiTheme="majorHAnsi"/>
+        </w:rPr>
+        <w:t>string</w:t>
+      </w:r>
+      <w:proofErr w:type="gramEnd"/>
+      <w:r>
+        <w:rPr>
+          <w:rFonts w:asciiTheme="majorHAnsi" w:hAnsiTheme="majorHAnsi"/>
+        </w:rPr>
+        <w:t xml:space="preserve"> that will be appended to the end of output file names, as "_Suffix". Use a Suffix to differentiate model runs, for example by providing a short name for each scenario. If a Suffix is not provided, or changed between model runs, the tool will overwrite previous results.</w:t>
       </w:r>
     </w:p>
     <w:p>
@@ -1926,6 +2117,11 @@
     </w:p>
     <w:p>
       <w:pPr>
+        <w:pStyle w:val="ListParagraph"/>
+        <w:numPr>
+          <w:ilvl w:val="0"/>
+          <w:numId w:val="27"/>
+        </w:numPr>
         <w:rPr>
           <w:rFonts w:asciiTheme="majorHAnsi" w:hAnsiTheme="majorHAnsi"/>
         </w:rPr>
@@ -1941,7 +2137,21 @@
         <w:rPr>
           <w:rFonts w:asciiTheme="majorHAnsi" w:hAnsiTheme="majorHAnsi"/>
         </w:rPr>
-        <w:t xml:space="preserve"> (required). A GIS raster dataset, with an integer LULC code for each cell. These LULC codes must match *lucode* values in the **Biophysical table**.</w:t>
+        <w:t xml:space="preserve"> (required). A GIS raster dataset, with an integer LULC code for each cell. These LULC codes must match *</w:t>
+      </w:r>
+      <w:proofErr w:type="spellStart"/>
+      <w:r>
+        <w:rPr>
+          <w:rFonts w:asciiTheme="majorHAnsi" w:hAnsiTheme="majorHAnsi"/>
+        </w:rPr>
+        <w:t>lucode</w:t>
+      </w:r>
+      <w:proofErr w:type="spellEnd"/>
+      <w:r>
+        <w:rPr>
+          <w:rFonts w:asciiTheme="majorHAnsi" w:hAnsiTheme="majorHAnsi"/>
+        </w:rPr>
+        <w:t>* values in the **Biophysical table**.</w:t>
       </w:r>
     </w:p>
     <w:p>
@@ -1953,6 +2163,11 @@
     </w:p>
     <w:p>
       <w:pPr>
+        <w:pStyle w:val="ListParagraph"/>
+        <w:numPr>
+          <w:ilvl w:val="0"/>
+          <w:numId w:val="27"/>
+        </w:numPr>
         <w:rPr>
           <w:rFonts w:asciiTheme="majorHAnsi" w:hAnsiTheme="majorHAnsi"/>
         </w:rPr>
@@ -2072,6 +2287,7 @@
     </w:p>
     <w:p>
       <w:pPr>
+        <w:ind w:firstLine="720"/>
         <w:rPr>
           <w:rFonts w:asciiTheme="majorHAnsi" w:hAnsiTheme="majorHAnsi"/>
         </w:rPr>
@@ -2101,6 +2317,8 @@
           <w:rFonts w:asciiTheme="majorHAnsi" w:hAnsiTheme="majorHAnsi"/>
         </w:rPr>
       </w:pPr>
+      <w:proofErr w:type="spellStart"/>
+      <w:proofErr w:type="gramStart"/>
       <w:r>
         <w:rPr>
           <w:rFonts w:asciiTheme="majorHAnsi" w:hAnsiTheme="majorHAnsi"/>
@@ -2108,6 +2326,8 @@
         </w:rPr>
         <w:t>lucode</w:t>
       </w:r>
+      <w:proofErr w:type="spellEnd"/>
+      <w:proofErr w:type="gramEnd"/>
       <w:r>
         <w:rPr>
           <w:rFonts w:asciiTheme="majorHAnsi" w:hAnsiTheme="majorHAnsi"/>
@@ -2140,7 +2360,23 @@
           <w:rFonts w:asciiTheme="majorHAnsi" w:hAnsiTheme="majorHAnsi"/>
           <w:i/>
         </w:rPr>
-        <w:t>a corresponding lucode value in the Biophysical table</w:t>
+        <w:t xml:space="preserve">a corresponding </w:t>
+      </w:r>
+      <w:proofErr w:type="spellStart"/>
+      <w:r>
+        <w:rPr>
+          <w:rFonts w:asciiTheme="majorHAnsi" w:hAnsiTheme="majorHAnsi"/>
+          <w:i/>
+        </w:rPr>
+        <w:t>lucode</w:t>
+      </w:r>
+      <w:proofErr w:type="spellEnd"/>
+      <w:r>
+        <w:rPr>
+          <w:rFonts w:asciiTheme="majorHAnsi" w:hAnsiTheme="majorHAnsi"/>
+          <w:i/>
+        </w:rPr>
+        <w:t xml:space="preserve"> value in the Biophysical table</w:t>
       </w:r>
       <w:r>
         <w:rPr>
@@ -2162,6 +2398,7 @@
           <w:rFonts w:asciiTheme="majorHAnsi" w:hAnsiTheme="majorHAnsi"/>
         </w:rPr>
       </w:pPr>
+      <w:proofErr w:type="spellStart"/>
       <w:r>
         <w:rPr>
           <w:rFonts w:asciiTheme="majorHAnsi" w:hAnsiTheme="majorHAnsi"/>
@@ -2183,6 +2420,7 @@
         </w:rPr>
         <w:t>forest</w:t>
       </w:r>
+      <w:proofErr w:type="spellEnd"/>
       <w:r>
         <w:rPr>
           <w:rFonts w:asciiTheme="majorHAnsi" w:hAnsiTheme="majorHAnsi"/>
@@ -2202,6 +2440,7 @@
           <w:rFonts w:asciiTheme="majorHAnsi" w:hAnsiTheme="majorHAnsi"/>
         </w:rPr>
       </w:pPr>
+      <w:proofErr w:type="spellStart"/>
       <w:r>
         <w:rPr>
           <w:rFonts w:asciiTheme="majorHAnsi" w:hAnsiTheme="majorHAnsi"/>
@@ -2216,6 +2455,7 @@
         </w:rPr>
         <w:t>bove</w:t>
       </w:r>
+      <w:proofErr w:type="spellEnd"/>
       <w:r>
         <w:rPr>
           <w:rFonts w:asciiTheme="majorHAnsi" w:hAnsiTheme="majorHAnsi"/>
@@ -2252,7 +2492,21 @@
         <w:rPr>
           <w:rFonts w:asciiTheme="majorHAnsi" w:hAnsiTheme="majorHAnsi"/>
         </w:rPr>
-        <w:t xml:space="preserve"> value for the aboveground carbon pool. Units: megagrams per hectare (Mg/ha).</w:t>
+        <w:t xml:space="preserve"> value for the aboveground carbon pool. Units: </w:t>
+      </w:r>
+      <w:proofErr w:type="spellStart"/>
+      <w:r>
+        <w:rPr>
+          <w:rFonts w:asciiTheme="majorHAnsi" w:hAnsiTheme="majorHAnsi"/>
+        </w:rPr>
+        <w:t>megagrams</w:t>
+      </w:r>
+      <w:proofErr w:type="spellEnd"/>
+      <w:r>
+        <w:rPr>
+          <w:rFonts w:asciiTheme="majorHAnsi" w:hAnsiTheme="majorHAnsi"/>
+        </w:rPr>
+        <w:t xml:space="preserve"> per hectare (Mg/ha).</w:t>
       </w:r>
       <w:r>
         <w:rPr>
@@ -2273,6 +2527,7 @@
           <w:rFonts w:asciiTheme="majorHAnsi" w:hAnsiTheme="majorHAnsi"/>
         </w:rPr>
       </w:pPr>
+      <w:proofErr w:type="spellStart"/>
       <w:r>
         <w:rPr>
           <w:rFonts w:asciiTheme="majorHAnsi" w:hAnsiTheme="majorHAnsi"/>
@@ -2280,6 +2535,7 @@
         </w:rPr>
         <w:t>c_below</w:t>
       </w:r>
+      <w:proofErr w:type="spellEnd"/>
       <w:r>
         <w:rPr>
           <w:rFonts w:asciiTheme="majorHAnsi" w:hAnsiTheme="majorHAnsi"/>
@@ -2308,7 +2564,21 @@
         <w:rPr>
           <w:rFonts w:asciiTheme="majorHAnsi" w:hAnsiTheme="majorHAnsi"/>
         </w:rPr>
-        <w:t>value for the belowground carbon pool. Units: megagrams per hectare (Mg/ha).</w:t>
+        <w:t xml:space="preserve">value for the belowground carbon pool. Units: </w:t>
+      </w:r>
+      <w:proofErr w:type="spellStart"/>
+      <w:r>
+        <w:rPr>
+          <w:rFonts w:asciiTheme="majorHAnsi" w:hAnsiTheme="majorHAnsi"/>
+        </w:rPr>
+        <w:t>megagrams</w:t>
+      </w:r>
+      <w:proofErr w:type="spellEnd"/>
+      <w:r>
+        <w:rPr>
+          <w:rFonts w:asciiTheme="majorHAnsi" w:hAnsiTheme="majorHAnsi"/>
+        </w:rPr>
+        <w:t xml:space="preserve"> per hectare (Mg/ha).</w:t>
       </w:r>
       <w:r>
         <w:rPr>
@@ -2335,6 +2605,7 @@
           <w:rFonts w:asciiTheme="majorHAnsi" w:hAnsiTheme="majorHAnsi"/>
         </w:rPr>
       </w:pPr>
+      <w:proofErr w:type="spellStart"/>
       <w:r>
         <w:rPr>
           <w:rFonts w:asciiTheme="majorHAnsi" w:hAnsiTheme="majorHAnsi"/>
@@ -2342,6 +2613,7 @@
         </w:rPr>
         <w:t>c_soil</w:t>
       </w:r>
+      <w:proofErr w:type="spellEnd"/>
       <w:r>
         <w:rPr>
           <w:rFonts w:asciiTheme="majorHAnsi" w:hAnsiTheme="majorHAnsi"/>
@@ -2370,7 +2642,21 @@
         <w:rPr>
           <w:rFonts w:asciiTheme="majorHAnsi" w:hAnsiTheme="majorHAnsi"/>
         </w:rPr>
-        <w:t>value for the soil carbon pool. Units: megagrams per hectare (Mg/ha).</w:t>
+        <w:t xml:space="preserve">value for the soil carbon pool. Units: </w:t>
+      </w:r>
+      <w:proofErr w:type="spellStart"/>
+      <w:r>
+        <w:rPr>
+          <w:rFonts w:asciiTheme="majorHAnsi" w:hAnsiTheme="majorHAnsi"/>
+        </w:rPr>
+        <w:t>megagrams</w:t>
+      </w:r>
+      <w:proofErr w:type="spellEnd"/>
+      <w:r>
+        <w:rPr>
+          <w:rFonts w:asciiTheme="majorHAnsi" w:hAnsiTheme="majorHAnsi"/>
+        </w:rPr>
+        <w:t xml:space="preserve"> per hectare (Mg/ha).</w:t>
       </w:r>
       <w:r>
         <w:rPr>
@@ -2397,6 +2683,7 @@
           <w:rFonts w:asciiTheme="majorHAnsi" w:hAnsiTheme="majorHAnsi"/>
         </w:rPr>
       </w:pPr>
+      <w:proofErr w:type="spellStart"/>
       <w:r>
         <w:rPr>
           <w:rFonts w:asciiTheme="majorHAnsi" w:hAnsiTheme="majorHAnsi"/>
@@ -2404,6 +2691,7 @@
         </w:rPr>
         <w:t>c_dead</w:t>
       </w:r>
+      <w:proofErr w:type="spellEnd"/>
       <w:r>
         <w:rPr>
           <w:rFonts w:asciiTheme="majorHAnsi" w:hAnsiTheme="majorHAnsi"/>
@@ -2432,7 +2720,21 @@
         <w:rPr>
           <w:rFonts w:asciiTheme="majorHAnsi" w:hAnsiTheme="majorHAnsi"/>
         </w:rPr>
-        <w:t>value for the dead matter carbon pool. Units: megagrams per hectare (Mg/ha).</w:t>
+        <w:t xml:space="preserve">value for the dead matter carbon pool. Units: </w:t>
+      </w:r>
+      <w:proofErr w:type="spellStart"/>
+      <w:r>
+        <w:rPr>
+          <w:rFonts w:asciiTheme="majorHAnsi" w:hAnsiTheme="majorHAnsi"/>
+        </w:rPr>
+        <w:t>megagrams</w:t>
+      </w:r>
+      <w:proofErr w:type="spellEnd"/>
+      <w:r>
+        <w:rPr>
+          <w:rFonts w:asciiTheme="majorHAnsi" w:hAnsiTheme="majorHAnsi"/>
+        </w:rPr>
+        <w:t xml:space="preserve"> per hectare (Mg/ha).</w:t>
       </w:r>
       <w:r>
         <w:rPr>
@@ -2580,6 +2882,7 @@
                 <w:szCs w:val="22"/>
               </w:rPr>
             </w:pPr>
+            <w:proofErr w:type="spellStart"/>
             <w:r>
               <w:rPr>
                 <w:rFonts w:ascii="Calibri" w:hAnsi="Calibri"/>
@@ -2589,6 +2892,7 @@
               </w:rPr>
               <w:t>lucode</w:t>
             </w:r>
+            <w:proofErr w:type="spellEnd"/>
           </w:p>
         </w:tc>
         <w:tc>
@@ -2607,6 +2911,7 @@
                 <w:szCs w:val="22"/>
               </w:rPr>
             </w:pPr>
+            <w:proofErr w:type="spellStart"/>
             <w:r>
               <w:rPr>
                 <w:rFonts w:ascii="Calibri" w:hAnsi="Calibri"/>
@@ -2616,6 +2921,7 @@
               </w:rPr>
               <w:t>Is_tropical_forest</w:t>
             </w:r>
+            <w:proofErr w:type="spellEnd"/>
           </w:p>
         </w:tc>
         <w:tc>
@@ -2634,6 +2940,7 @@
                 <w:szCs w:val="22"/>
               </w:rPr>
             </w:pPr>
+            <w:proofErr w:type="spellStart"/>
             <w:r>
               <w:rPr>
                 <w:rFonts w:ascii="Calibri" w:hAnsi="Calibri"/>
@@ -2643,6 +2950,7 @@
               </w:rPr>
               <w:t>c_above</w:t>
             </w:r>
+            <w:proofErr w:type="spellEnd"/>
           </w:p>
         </w:tc>
         <w:tc>
@@ -2659,6 +2967,7 @@
                 <w:szCs w:val="22"/>
               </w:rPr>
             </w:pPr>
+            <w:proofErr w:type="spellStart"/>
             <w:r>
               <w:rPr>
                 <w:rFonts w:ascii="Calibri" w:hAnsi="Calibri"/>
@@ -2668,6 +2977,7 @@
               </w:rPr>
               <w:t>c_below</w:t>
             </w:r>
+            <w:proofErr w:type="spellEnd"/>
           </w:p>
         </w:tc>
         <w:tc>
@@ -2684,6 +2994,7 @@
                 <w:szCs w:val="22"/>
               </w:rPr>
             </w:pPr>
+            <w:proofErr w:type="spellStart"/>
             <w:r>
               <w:rPr>
                 <w:rFonts w:ascii="Calibri" w:hAnsi="Calibri"/>
@@ -2693,6 +3004,7 @@
               </w:rPr>
               <w:t>c_soil</w:t>
             </w:r>
+            <w:proofErr w:type="spellEnd"/>
           </w:p>
         </w:tc>
         <w:tc>
@@ -2709,6 +3021,7 @@
                 <w:szCs w:val="22"/>
               </w:rPr>
             </w:pPr>
+            <w:proofErr w:type="spellStart"/>
             <w:r>
               <w:rPr>
                 <w:rFonts w:ascii="Calibri" w:hAnsi="Calibri"/>
@@ -2718,6 +3031,7 @@
               </w:rPr>
               <w:t>c_dead</w:t>
             </w:r>
+            <w:proofErr w:type="spellEnd"/>
           </w:p>
         </w:tc>
         <w:tc>
@@ -3125,7 +3439,27 @@
                 <w:sz w:val="22"/>
                 <w:szCs w:val="22"/>
               </w:rPr>
-              <w:t>Evergreen Needleleaf Forest</w:t>
+              <w:t xml:space="preserve">Evergreen </w:t>
+            </w:r>
+            <w:proofErr w:type="spellStart"/>
+            <w:r>
+              <w:rPr>
+                <w:rFonts w:ascii="Calibri" w:hAnsi="Calibri"/>
+                <w:color w:val="000000"/>
+                <w:sz w:val="22"/>
+                <w:szCs w:val="22"/>
+              </w:rPr>
+              <w:t>Needleleaf</w:t>
+            </w:r>
+            <w:proofErr w:type="spellEnd"/>
+            <w:r>
+              <w:rPr>
+                <w:rFonts w:ascii="Calibri" w:hAnsi="Calibri"/>
+                <w:color w:val="000000"/>
+                <w:sz w:val="22"/>
+                <w:szCs w:val="22"/>
+              </w:rPr>
+              <w:t xml:space="preserve"> Forest</w:t>
             </w:r>
           </w:p>
         </w:tc>
@@ -3506,7 +3840,27 @@
                 <w:sz w:val="22"/>
                 <w:szCs w:val="22"/>
               </w:rPr>
-              <w:t>Deciduous Needleleaf Forest</w:t>
+              <w:t xml:space="preserve">Deciduous </w:t>
+            </w:r>
+            <w:proofErr w:type="spellStart"/>
+            <w:r>
+              <w:rPr>
+                <w:rFonts w:ascii="Calibri" w:hAnsi="Calibri"/>
+                <w:color w:val="000000"/>
+                <w:sz w:val="22"/>
+                <w:szCs w:val="22"/>
+              </w:rPr>
+              <w:t>Needleleaf</w:t>
+            </w:r>
+            <w:proofErr w:type="spellEnd"/>
+            <w:r>
+              <w:rPr>
+                <w:rFonts w:ascii="Calibri" w:hAnsi="Calibri"/>
+                <w:color w:val="000000"/>
+                <w:sz w:val="22"/>
+                <w:szCs w:val="22"/>
+              </w:rPr>
+              <w:t xml:space="preserve"> Forest</w:t>
             </w:r>
           </w:p>
         </w:tc>
@@ -4089,8 +4443,19 @@
                 <w:sz w:val="22"/>
                 <w:szCs w:val="22"/>
               </w:rPr>
-              <w:t>Closed Shrublands</w:t>
+              <w:t xml:space="preserve">Closed </w:t>
             </w:r>
+            <w:proofErr w:type="spellStart"/>
+            <w:r>
+              <w:rPr>
+                <w:rFonts w:ascii="Calibri" w:hAnsi="Calibri"/>
+                <w:color w:val="000000"/>
+                <w:sz w:val="22"/>
+                <w:szCs w:val="22"/>
+              </w:rPr>
+              <w:t>Shrublands</w:t>
+            </w:r>
+            <w:proofErr w:type="spellEnd"/>
           </w:p>
         </w:tc>
       </w:tr>
@@ -4290,8 +4655,19 @@
                 <w:sz w:val="22"/>
                 <w:szCs w:val="22"/>
               </w:rPr>
-              <w:t>Open Shrublands</w:t>
+              <w:t xml:space="preserve">Open </w:t>
             </w:r>
+            <w:proofErr w:type="spellStart"/>
+            <w:r>
+              <w:rPr>
+                <w:rFonts w:ascii="Calibri" w:hAnsi="Calibri"/>
+                <w:color w:val="000000"/>
+                <w:sz w:val="22"/>
+                <w:szCs w:val="22"/>
+              </w:rPr>
+              <w:t>Shrublands</w:t>
+            </w:r>
+            <w:proofErr w:type="spellEnd"/>
           </w:p>
         </w:tc>
       </w:tr>
@@ -5334,6 +5710,7 @@
                 <w:sz w:val="22"/>
                 <w:szCs w:val="22"/>
               </w:rPr>
+              <w:lastRenderedPageBreak/>
               <w:t>16</w:t>
             </w:r>
           </w:p>
@@ -5526,7 +5903,21 @@
         <w:rPr>
           <w:rFonts w:asciiTheme="majorHAnsi" w:hAnsiTheme="majorHAnsi"/>
         </w:rPr>
-        <w:t xml:space="preserve">anda, Sabrina do Couto, et al. </w:t>
+        <w:t xml:space="preserve">anda, Sabrina </w:t>
+      </w:r>
+      <w:proofErr w:type="gramStart"/>
+      <w:r>
+        <w:rPr>
+          <w:rFonts w:asciiTheme="majorHAnsi" w:hAnsiTheme="majorHAnsi"/>
+        </w:rPr>
+        <w:t>do</w:t>
+      </w:r>
+      <w:proofErr w:type="gramEnd"/>
+      <w:r>
+        <w:rPr>
+          <w:rFonts w:asciiTheme="majorHAnsi" w:hAnsiTheme="majorHAnsi"/>
+        </w:rPr>
+        <w:t xml:space="preserve"> Couto, et al. </w:t>
       </w:r>
       <w:r>
         <w:rPr>
@@ -5544,7 +5935,21 @@
         <w:rPr>
           <w:rFonts w:asciiTheme="majorHAnsi" w:hAnsiTheme="majorHAnsi"/>
         </w:rPr>
-        <w:t xml:space="preserve"> Biotropica 46.2 (2014): 125-138.</w:t>
+        <w:t xml:space="preserve"> </w:t>
+      </w:r>
+      <w:proofErr w:type="spellStart"/>
+      <w:r>
+        <w:rPr>
+          <w:rFonts w:asciiTheme="majorHAnsi" w:hAnsiTheme="majorHAnsi"/>
+        </w:rPr>
+        <w:t>Biotropica</w:t>
+      </w:r>
+      <w:proofErr w:type="spellEnd"/>
+      <w:r>
+        <w:rPr>
+          <w:rFonts w:asciiTheme="majorHAnsi" w:hAnsiTheme="majorHAnsi"/>
+        </w:rPr>
+        <w:t xml:space="preserve"> 46.2 (2014): 125-138.</w:t>
       </w:r>
       <w:r>
         <w:rPr>
@@ -5574,7 +5979,21 @@
         <w:rPr>
           <w:rFonts w:asciiTheme="majorHAnsi" w:hAnsiTheme="majorHAnsi"/>
         </w:rPr>
-        <w:t xml:space="preserve"> (3) Fearnside, Philip M. </w:t>
+        <w:t xml:space="preserve"> (3) </w:t>
+      </w:r>
+      <w:proofErr w:type="spellStart"/>
+      <w:r>
+        <w:rPr>
+          <w:rFonts w:asciiTheme="majorHAnsi" w:hAnsiTheme="majorHAnsi"/>
+        </w:rPr>
+        <w:t>Fearnside</w:t>
+      </w:r>
+      <w:proofErr w:type="spellEnd"/>
+      <w:r>
+        <w:rPr>
+          <w:rFonts w:asciiTheme="majorHAnsi" w:hAnsiTheme="majorHAnsi"/>
+        </w:rPr>
+        <w:t xml:space="preserve">, Philip M. </w:t>
       </w:r>
       <w:r>
         <w:rPr>
@@ -5630,11 +6049,14 @@
         </w:rPr>
         <w:t xml:space="preserve">    </w:t>
       </w:r>
-      <w:bookmarkStart w:id="1" w:name="_GoBack"/>
-      <w:bookmarkEnd w:id="1"/>
     </w:p>
     <w:p>
       <w:pPr>
+        <w:pStyle w:val="ListParagraph"/>
+        <w:numPr>
+          <w:ilvl w:val="0"/>
+          <w:numId w:val="28"/>
+        </w:numPr>
         <w:rPr>
           <w:rFonts w:asciiTheme="majorHAnsi" w:hAnsiTheme="majorHAnsi"/>
         </w:rPr>
@@ -5644,15 +6066,24 @@
           <w:rFonts w:asciiTheme="majorHAnsi" w:hAnsiTheme="majorHAnsi"/>
           <w:b/>
         </w:rPr>
-        <w:t>Carbon Pools to C</w:t>
-      </w:r>
+        <w:t xml:space="preserve">Carbon Pools to </w:t>
+      </w:r>
+      <w:proofErr w:type="gramStart"/>
       <w:r>
         <w:rPr>
           <w:rFonts w:asciiTheme="majorHAnsi" w:hAnsiTheme="majorHAnsi"/>
           <w:b/>
         </w:rPr>
+        <w:t>C</w:t>
+      </w:r>
+      <w:r>
+        <w:rPr>
+          <w:rFonts w:asciiTheme="majorHAnsi" w:hAnsiTheme="majorHAnsi"/>
+          <w:b/>
+        </w:rPr>
         <w:t>alculate</w:t>
       </w:r>
+      <w:proofErr w:type="gramEnd"/>
       <w:r>
         <w:rPr>
           <w:rFonts w:asciiTheme="majorHAnsi" w:hAnsiTheme="majorHAnsi"/>
@@ -5688,6 +6119,11 @@
     </w:p>
     <w:p>
       <w:pPr>
+        <w:pStyle w:val="ListParagraph"/>
+        <w:numPr>
+          <w:ilvl w:val="0"/>
+          <w:numId w:val="28"/>
+        </w:numPr>
         <w:rPr>
           <w:rFonts w:asciiTheme="majorHAnsi" w:hAnsiTheme="majorHAnsi"/>
         </w:rPr>
@@ -5729,6 +6165,11 @@
     </w:p>
     <w:p>
       <w:pPr>
+        <w:pStyle w:val="ListParagraph"/>
+        <w:numPr>
+          <w:ilvl w:val="0"/>
+          <w:numId w:val="28"/>
+        </w:numPr>
         <w:rPr>
           <w:rFonts w:asciiTheme="majorHAnsi" w:hAnsiTheme="majorHAnsi"/>
         </w:rPr>
@@ -5804,7 +6245,21 @@
         <w:rPr>
           <w:rFonts w:asciiTheme="majorHAnsi" w:hAnsiTheme="majorHAnsi"/>
         </w:rPr>
-        <w:t>). The rows contain the coefficients of the unique parameters for each 100 x 100 km subregion across the tropics. This information need not be altered unless you have run a separate regression for your region and have better or updated information.</w:t>
+        <w:t xml:space="preserve">). The rows contain the coefficients of the unique parameters for each 100 x 100 km </w:t>
+      </w:r>
+      <w:proofErr w:type="spellStart"/>
+      <w:r>
+        <w:rPr>
+          <w:rFonts w:asciiTheme="majorHAnsi" w:hAnsiTheme="majorHAnsi"/>
+        </w:rPr>
+        <w:t>subregion</w:t>
+      </w:r>
+      <w:proofErr w:type="spellEnd"/>
+      <w:r>
+        <w:rPr>
+          <w:rFonts w:asciiTheme="majorHAnsi" w:hAnsiTheme="majorHAnsi"/>
+        </w:rPr>
+        <w:t xml:space="preserve"> across the tropics. This information need not be altered unless you have run a separate regression for your region and have better or updated information.</w:t>
       </w:r>
     </w:p>
     <w:p>
@@ -5816,6 +6271,11 @@
     </w:p>
     <w:p>
       <w:pPr>
+        <w:pStyle w:val="ListParagraph"/>
+        <w:numPr>
+          <w:ilvl w:val="0"/>
+          <w:numId w:val="28"/>
+        </w:numPr>
         <w:rPr>
           <w:rFonts w:asciiTheme="majorHAnsi" w:hAnsiTheme="majorHAnsi"/>
         </w:rPr>
@@ -5900,6 +6360,11 @@
     </w:p>
     <w:p>
       <w:pPr>
+        <w:pStyle w:val="ListParagraph"/>
+        <w:numPr>
+          <w:ilvl w:val="0"/>
+          <w:numId w:val="28"/>
+        </w:numPr>
         <w:rPr>
           <w:rFonts w:asciiTheme="majorHAnsi" w:hAnsiTheme="majorHAnsi"/>
         </w:rPr>
@@ -5971,11 +6436,19 @@
         </w:rPr>
         <w:t xml:space="preserve">the edge-effects regression parameters </w:t>
       </w:r>
-      <w:r>
-        <w:rPr>
-          <w:rFonts w:asciiTheme="majorHAnsi" w:hAnsiTheme="majorHAnsi"/>
-        </w:rPr>
-        <w:t xml:space="preserve">only; </w:t>
+      <w:proofErr w:type="gramStart"/>
+      <w:r>
+        <w:rPr>
+          <w:rFonts w:asciiTheme="majorHAnsi" w:hAnsiTheme="majorHAnsi"/>
+        </w:rPr>
+        <w:t>only</w:t>
+      </w:r>
+      <w:proofErr w:type="gramEnd"/>
+      <w:r>
+        <w:rPr>
+          <w:rFonts w:asciiTheme="majorHAnsi" w:hAnsiTheme="majorHAnsi"/>
+        </w:rPr>
+        <w:t xml:space="preserve">; </w:t>
       </w:r>
       <w:r>
         <w:rPr>
@@ -6006,6 +6479,11 @@
     </w:p>
     <w:p>
       <w:pPr>
+        <w:pStyle w:val="ListParagraph"/>
+        <w:numPr>
+          <w:ilvl w:val="0"/>
+          <w:numId w:val="28"/>
+        </w:numPr>
         <w:rPr>
           <w:rFonts w:asciiTheme="majorHAnsi" w:hAnsiTheme="majorHAnsi"/>
         </w:rPr>
@@ -6046,13 +6524,41 @@
         <w:rPr>
           <w:rFonts w:asciiTheme="majorHAnsi" w:hAnsiTheme="majorHAnsi"/>
         </w:rPr>
-        <w:t xml:space="preserve"> containing the area(s) of interest, either as a region area or partitioned into subregions (e.g., ecoregions, districts, etc.) can be included.</w:t>
-      </w:r>
-      <w:r>
-        <w:rPr>
-          <w:rFonts w:asciiTheme="majorHAnsi" w:hAnsiTheme="majorHAnsi"/>
-        </w:rPr>
-        <w:t xml:space="preserve"> Carbon values will be aggregated within these region/subregion polygons and a single value will be output for each.</w:t>
+        <w:t xml:space="preserve"> containing the area(s) of interest, either as a region area or partitioned into </w:t>
+      </w:r>
+      <w:proofErr w:type="spellStart"/>
+      <w:r>
+        <w:rPr>
+          <w:rFonts w:asciiTheme="majorHAnsi" w:hAnsiTheme="majorHAnsi"/>
+        </w:rPr>
+        <w:t>subregions</w:t>
+      </w:r>
+      <w:proofErr w:type="spellEnd"/>
+      <w:r>
+        <w:rPr>
+          <w:rFonts w:asciiTheme="majorHAnsi" w:hAnsiTheme="majorHAnsi"/>
+        </w:rPr>
+        <w:t xml:space="preserve"> (e.g., ecoregions, districts, etc.) can be included.</w:t>
+      </w:r>
+      <w:r>
+        <w:rPr>
+          <w:rFonts w:asciiTheme="majorHAnsi" w:hAnsiTheme="majorHAnsi"/>
+        </w:rPr>
+        <w:t xml:space="preserve"> Carbon values will be aggregated within these region/</w:t>
+      </w:r>
+      <w:proofErr w:type="spellStart"/>
+      <w:r>
+        <w:rPr>
+          <w:rFonts w:asciiTheme="majorHAnsi" w:hAnsiTheme="majorHAnsi"/>
+        </w:rPr>
+        <w:t>subregion</w:t>
+      </w:r>
+      <w:proofErr w:type="spellEnd"/>
+      <w:r>
+        <w:rPr>
+          <w:rFonts w:asciiTheme="majorHAnsi" w:hAnsiTheme="majorHAnsi"/>
+        </w:rPr>
+        <w:t xml:space="preserve"> polygons and a single value will be output for each.</w:t>
       </w:r>
     </w:p>
     <w:p>
@@ -6067,6 +6573,7 @@
         <w:pStyle w:val="Heading2"/>
       </w:pPr>
       <w:r>
+        <w:lastRenderedPageBreak/>
         <w:t>Running the model</w:t>
       </w:r>
     </w:p>
@@ -6178,7 +6685,21 @@
           <w:rFonts w:ascii="Calibri Light" w:hAnsi="Calibri Light" w:cs="Lucida Grande"/>
           <w:color w:val="000000"/>
         </w:rPr>
-        <w:t xml:space="preserve"> Each time the model is run, a text (.txt) file will appear in the </w:t>
+        <w:t xml:space="preserve"> Each time the model </w:t>
+      </w:r>
+      <w:r>
+        <w:rPr>
+          <w:rFonts w:ascii="Calibri Light" w:hAnsi="Calibri Light" w:cs="Lucida Grande"/>
+          <w:color w:val="000000"/>
+        </w:rPr>
+        <w:t xml:space="preserve">is run, a text (.txt) file will </w:t>
+      </w:r>
+      <w:r>
+        <w:rPr>
+          <w:rFonts w:ascii="Calibri Light" w:hAnsi="Calibri Light" w:cs="Lucida Grande"/>
+          <w:color w:val="000000"/>
+        </w:rPr>
+        <w:t>appear in the </w:t>
       </w:r>
       <w:r>
         <w:rPr>
@@ -6219,21 +6740,23 @@
           <w:color w:val="000000"/>
         </w:rPr>
       </w:pPr>
+      <w:proofErr w:type="spellStart"/>
       <w:r>
         <w:rPr>
           <w:rFonts w:ascii="Calibri Light" w:hAnsi="Calibri Light" w:cs="Lucida Grande"/>
           <w:b/>
           <w:color w:val="000000"/>
         </w:rPr>
-        <w:t>carbon_map_&lt;S</w:t>
-      </w:r>
+        <w:t>carbon_map</w:t>
+      </w:r>
+      <w:proofErr w:type="spellEnd"/>
       <w:r>
         <w:rPr>
           <w:rFonts w:ascii="Calibri Light" w:hAnsi="Calibri Light" w:cs="Lucida Grande"/>
           <w:b/>
           <w:color w:val="000000"/>
         </w:rPr>
-        <w:t>uffix&gt;</w:t>
+        <w:t>_&lt;S</w:t>
       </w:r>
       <w:r>
         <w:rPr>
@@ -6241,8 +6764,26 @@
           <w:b/>
           <w:color w:val="000000"/>
         </w:rPr>
-        <w:t>.tif</w:t>
-      </w:r>
+        <w:t>uffix&gt;</w:t>
+      </w:r>
+      <w:r>
+        <w:rPr>
+          <w:rFonts w:ascii="Calibri Light" w:hAnsi="Calibri Light" w:cs="Lucida Grande"/>
+          <w:b/>
+          <w:color w:val="000000"/>
+        </w:rPr>
+        <w:t>.</w:t>
+      </w:r>
+      <w:proofErr w:type="spellStart"/>
+      <w:r>
+        <w:rPr>
+          <w:rFonts w:ascii="Calibri Light" w:hAnsi="Calibri Light" w:cs="Lucida Grande"/>
+          <w:b/>
+          <w:color w:val="000000"/>
+        </w:rPr>
+        <w:t>tif</w:t>
+      </w:r>
+      <w:proofErr w:type="spellEnd"/>
       <w:r>
         <w:rPr>
           <w:rFonts w:ascii="Calibri Light" w:hAnsi="Calibri Light" w:cs="Lucida Grande"/>
@@ -6269,14 +6810,14 @@
           <w:rFonts w:ascii="Calibri Light" w:hAnsi="Calibri Light" w:cs="Lucida Grande"/>
           <w:color w:val="000000"/>
         </w:rPr>
-        <w:t xml:space="preserve"> per pixel,</w:t>
+        <w:t xml:space="preserve"> per pixel, with </w:t>
       </w:r>
       <w:r>
         <w:rPr>
           <w:rFonts w:ascii="Calibri Light" w:hAnsi="Calibri Light" w:cs="Lucida Grande"/>
           <w:color w:val="000000"/>
         </w:rPr>
-        <w:t xml:space="preserve"> with the amount in forest derived from the regression based on distance to forest edge, and the amount in non-forest classes according to the biophysical table.</w:t>
+        <w:t>the amount in forest derived from the regression based on distance to forest edge, and the amount in non-forest classes according to the biophysical table.</w:t>
       </w:r>
       <w:r>
         <w:rPr>
@@ -6301,6 +6842,7 @@
           <w:color w:val="000000"/>
         </w:rPr>
       </w:pPr>
+      <w:proofErr w:type="spellStart"/>
       <w:r>
         <w:rPr>
           <w:rFonts w:ascii="Calibri Light" w:hAnsi="Calibri Light" w:cs="Lucida Grande"/>
@@ -6309,14 +6851,25 @@
         </w:rPr>
         <w:t>aggregated_carbon_stocks</w:t>
       </w:r>
+      <w:proofErr w:type="spellEnd"/>
       <w:r>
         <w:rPr>
           <w:rFonts w:ascii="Calibri Light" w:hAnsi="Calibri Light" w:cs="Lucida Grande"/>
           <w:b/>
           <w:color w:val="000000"/>
         </w:rPr>
-        <w:t>_&lt;Suffix&gt;.shp</w:t>
-      </w:r>
+        <w:t>_&lt;Suffix&gt;.</w:t>
+      </w:r>
+      <w:proofErr w:type="spellStart"/>
+      <w:r>
+        <w:rPr>
+          <w:rFonts w:ascii="Calibri Light" w:hAnsi="Calibri Light" w:cs="Lucida Grande"/>
+          <w:b/>
+          <w:color w:val="000000"/>
+        </w:rPr>
+        <w:t>shp</w:t>
+      </w:r>
+      <w:proofErr w:type="spellEnd"/>
       <w:r>
         <w:rPr>
           <w:rFonts w:ascii="Calibri Light" w:hAnsi="Calibri Light" w:cs="Lucida Grande"/>
@@ -6329,14 +6882,14 @@
           <w:rFonts w:ascii="Calibri Light" w:hAnsi="Calibri Light" w:cs="Lucida Grande"/>
           <w:color w:val="000000"/>
         </w:rPr>
-        <w:t>If service areas of interest are</w:t>
+        <w:t xml:space="preserve">If service areas of interest are </w:t>
       </w:r>
       <w:r>
         <w:rPr>
           <w:rFonts w:ascii="Calibri Light" w:hAnsi="Calibri Light" w:cs="Lucida Grande"/>
           <w:color w:val="000000"/>
         </w:rPr>
-        <w:t xml:space="preserve"> provided by the user, </w:t>
+        <w:t xml:space="preserve">provided by the user, </w:t>
       </w:r>
       <w:r>
         <w:rPr>
@@ -6366,6 +6919,7 @@
         </w:rPr>
         <w:t xml:space="preserve">(column </w:t>
       </w:r>
+      <w:proofErr w:type="spellStart"/>
       <w:r>
         <w:rPr>
           <w:rFonts w:ascii="Calibri Light" w:hAnsi="Calibri Light" w:cs="Lucida Grande"/>
@@ -6374,6 +6928,7 @@
         </w:rPr>
         <w:t>c_sum</w:t>
       </w:r>
+      <w:proofErr w:type="spellEnd"/>
       <w:r>
         <w:rPr>
           <w:rFonts w:ascii="Calibri Light" w:hAnsi="Calibri Light" w:cs="Lucida Grande"/>
@@ -6395,6 +6950,7 @@
         </w:rPr>
         <w:t xml:space="preserve">(column </w:t>
       </w:r>
+      <w:proofErr w:type="spellStart"/>
       <w:r>
         <w:rPr>
           <w:rFonts w:ascii="Calibri Light" w:hAnsi="Calibri Light" w:cs="Lucida Grande"/>
@@ -6403,6 +6959,7 @@
         </w:rPr>
         <w:t>c_ha_mean</w:t>
       </w:r>
+      <w:proofErr w:type="spellEnd"/>
       <w:r>
         <w:rPr>
           <w:rFonts w:ascii="Calibri Light" w:hAnsi="Calibri Light" w:cs="Lucida Grande"/>
@@ -6463,6 +7020,7 @@
         </w:rPr>
         <w:t>You may also want to examine the intermediate results. These files can help determine the reasons for the patterns in the final results. They are found in the </w:t>
       </w:r>
+      <w:proofErr w:type="spellStart"/>
       <w:r>
         <w:rPr>
           <w:rFonts w:ascii="Courier New" w:hAnsi="Courier New" w:cs="Courier New"/>
@@ -6472,6 +7030,7 @@
         </w:rPr>
         <w:t>intermediate_outputs</w:t>
       </w:r>
+      <w:proofErr w:type="spellEnd"/>
       <w:r>
         <w:rPr>
           <w:rFonts w:ascii="Calibri Light" w:hAnsi="Calibri Light" w:cs="Lucida Grande"/>
@@ -6524,6 +7083,7 @@
           <w:color w:val="000000"/>
         </w:rPr>
       </w:pPr>
+      <w:proofErr w:type="spellStart"/>
       <w:r>
         <w:rPr>
           <w:rFonts w:ascii="Courier New" w:hAnsi="Courier New" w:cs="Courier New"/>
@@ -6533,6 +7093,7 @@
         </w:rPr>
         <w:t>intermediate_outputs</w:t>
       </w:r>
+      <w:proofErr w:type="spellEnd"/>
       <w:r>
         <w:rPr>
           <w:rFonts w:ascii="Calibri Light" w:hAnsi="Calibri Light" w:cs="Lucida Grande"/>
@@ -6540,14 +7101,34 @@
         </w:rPr>
         <w:t>\</w:t>
       </w:r>
+      <w:proofErr w:type="spellStart"/>
       <w:r>
         <w:rPr>
           <w:rFonts w:ascii="Calibri Light" w:hAnsi="Calibri Light" w:cs="Lucida Grande"/>
           <w:b/>
           <w:color w:val="000000"/>
         </w:rPr>
-        <w:t>c_above_carbon_stocks_&lt;Suffix&gt;.tif</w:t>
-      </w:r>
+        <w:t>c_above_carbon_stocks</w:t>
+      </w:r>
+      <w:proofErr w:type="spellEnd"/>
+      <w:r>
+        <w:rPr>
+          <w:rFonts w:ascii="Calibri Light" w:hAnsi="Calibri Light" w:cs="Lucida Grande"/>
+          <w:b/>
+          <w:color w:val="000000"/>
+        </w:rPr>
+        <w:t>_&lt;Suffix&gt;.</w:t>
+      </w:r>
+      <w:proofErr w:type="spellStart"/>
+      <w:r>
+        <w:rPr>
+          <w:rFonts w:ascii="Calibri Light" w:hAnsi="Calibri Light" w:cs="Lucida Grande"/>
+          <w:b/>
+          <w:color w:val="000000"/>
+        </w:rPr>
+        <w:t>tif</w:t>
+      </w:r>
+      <w:proofErr w:type="spellEnd"/>
       <w:r>
         <w:rPr>
           <w:rFonts w:ascii="Calibri Light" w:hAnsi="Calibri Light" w:cs="Lucida Grande"/>
@@ -6570,6 +7151,7 @@
           <w:color w:val="000000"/>
         </w:rPr>
       </w:pPr>
+      <w:proofErr w:type="spellStart"/>
       <w:r>
         <w:rPr>
           <w:rFonts w:ascii="Courier New" w:hAnsi="Courier New" w:cs="Courier New"/>
@@ -6579,6 +7161,7 @@
         </w:rPr>
         <w:t>intermediate_outputs</w:t>
       </w:r>
+      <w:proofErr w:type="spellEnd"/>
       <w:r>
         <w:rPr>
           <w:rFonts w:ascii="Calibri Light" w:hAnsi="Calibri Light" w:cs="Lucida Grande"/>
@@ -6586,6 +7169,7 @@
         </w:rPr>
         <w:t>\</w:t>
       </w:r>
+      <w:proofErr w:type="spellStart"/>
       <w:r>
         <w:rPr>
           <w:rFonts w:ascii="Calibri Light" w:hAnsi="Calibri Light" w:cs="Lucida Grande"/>
@@ -6608,28 +7192,33 @@
           <w:b/>
           <w:color w:val="000000"/>
         </w:rPr>
-        <w:t>_carbon_stocks_&lt;Suffix&gt;.tif</w:t>
-      </w:r>
+        <w:t>_carbon_stocks</w:t>
+      </w:r>
+      <w:proofErr w:type="spellEnd"/>
+      <w:r>
+        <w:rPr>
+          <w:rFonts w:ascii="Calibri Light" w:hAnsi="Calibri Light" w:cs="Lucida Grande"/>
+          <w:b/>
+          <w:color w:val="000000"/>
+        </w:rPr>
+        <w:t>_&lt;Suffix&gt;.</w:t>
+      </w:r>
+      <w:proofErr w:type="spellStart"/>
+      <w:r>
+        <w:rPr>
+          <w:rFonts w:ascii="Calibri Light" w:hAnsi="Calibri Light" w:cs="Lucida Grande"/>
+          <w:b/>
+          <w:color w:val="000000"/>
+        </w:rPr>
+        <w:t>tif</w:t>
+      </w:r>
+      <w:proofErr w:type="spellEnd"/>
       <w:r>
         <w:rPr>
           <w:rFonts w:ascii="Calibri Light" w:hAnsi="Calibri Light" w:cs="Lucida Grande"/>
           <w:color w:val="000000"/>
         </w:rPr>
-        <w:t xml:space="preserve">. Carbon stored in the </w:t>
-      </w:r>
-      <w:r>
-        <w:rPr>
-          <w:rFonts w:ascii="Calibri Light" w:hAnsi="Calibri Light" w:cs="Lucida Grande"/>
-          <w:color w:val="000000"/>
-        </w:rPr>
-        <w:t>below</w:t>
-      </w:r>
-      <w:r>
-        <w:rPr>
-          <w:rFonts w:ascii="Calibri Light" w:hAnsi="Calibri Light" w:cs="Lucida Grande"/>
-          <w:color w:val="000000"/>
-        </w:rPr>
-        <w:t>ground biomass carbon pool.</w:t>
+        <w:t>. Carbon stored in the belowground biomass carbon pool.</w:t>
       </w:r>
     </w:p>
     <w:p>
@@ -6646,6 +7235,7 @@
           <w:color w:val="000000"/>
         </w:rPr>
       </w:pPr>
+      <w:proofErr w:type="spellStart"/>
       <w:r>
         <w:rPr>
           <w:rFonts w:ascii="Courier New" w:hAnsi="Courier New" w:cs="Courier New"/>
@@ -6655,6 +7245,7 @@
         </w:rPr>
         <w:t>intermediate_outputs</w:t>
       </w:r>
+      <w:proofErr w:type="spellEnd"/>
       <w:r>
         <w:rPr>
           <w:rFonts w:ascii="Calibri Light" w:hAnsi="Calibri Light" w:cs="Lucida Grande"/>
@@ -6662,6 +7253,7 @@
         </w:rPr>
         <w:t>\</w:t>
       </w:r>
+      <w:proofErr w:type="spellStart"/>
       <w:r>
         <w:rPr>
           <w:rFonts w:ascii="Calibri Light" w:hAnsi="Calibri Light" w:cs="Lucida Grande"/>
@@ -6684,28 +7276,33 @@
           <w:b/>
           <w:color w:val="000000"/>
         </w:rPr>
-        <w:t>_carbon_stocks_&lt;Suffix&gt;.tif</w:t>
-      </w:r>
+        <w:t>_carbon_stocks</w:t>
+      </w:r>
+      <w:proofErr w:type="spellEnd"/>
+      <w:r>
+        <w:rPr>
+          <w:rFonts w:ascii="Calibri Light" w:hAnsi="Calibri Light" w:cs="Lucida Grande"/>
+          <w:b/>
+          <w:color w:val="000000"/>
+        </w:rPr>
+        <w:t>_&lt;Suffix&gt;.</w:t>
+      </w:r>
+      <w:proofErr w:type="spellStart"/>
+      <w:r>
+        <w:rPr>
+          <w:rFonts w:ascii="Calibri Light" w:hAnsi="Calibri Light" w:cs="Lucida Grande"/>
+          <w:b/>
+          <w:color w:val="000000"/>
+        </w:rPr>
+        <w:t>tif</w:t>
+      </w:r>
+      <w:proofErr w:type="spellEnd"/>
       <w:r>
         <w:rPr>
           <w:rFonts w:ascii="Calibri Light" w:hAnsi="Calibri Light" w:cs="Lucida Grande"/>
           <w:color w:val="000000"/>
         </w:rPr>
-        <w:t xml:space="preserve">. Carbon stored in the </w:t>
-      </w:r>
-      <w:r>
-        <w:rPr>
-          <w:rFonts w:ascii="Calibri Light" w:hAnsi="Calibri Light" w:cs="Lucida Grande"/>
-          <w:color w:val="000000"/>
-        </w:rPr>
-        <w:t>dead matter</w:t>
-      </w:r>
-      <w:r>
-        <w:rPr>
-          <w:rFonts w:ascii="Calibri Light" w:hAnsi="Calibri Light" w:cs="Lucida Grande"/>
-          <w:color w:val="000000"/>
-        </w:rPr>
-        <w:t xml:space="preserve"> biomass carbon pool.</w:t>
+        <w:t>. Carbon stored in the dead matter biomass carbon pool.</w:t>
       </w:r>
     </w:p>
     <w:p>
@@ -6722,6 +7319,7 @@
           <w:color w:val="000000"/>
         </w:rPr>
       </w:pPr>
+      <w:proofErr w:type="spellStart"/>
       <w:r>
         <w:rPr>
           <w:rFonts w:ascii="Courier New" w:hAnsi="Courier New" w:cs="Courier New"/>
@@ -6731,6 +7329,7 @@
         </w:rPr>
         <w:t>intermediate_outputs</w:t>
       </w:r>
+      <w:proofErr w:type="spellEnd"/>
       <w:r>
         <w:rPr>
           <w:rFonts w:ascii="Calibri Light" w:hAnsi="Calibri Light" w:cs="Lucida Grande"/>
@@ -6738,6 +7337,7 @@
         </w:rPr>
         <w:t>\</w:t>
       </w:r>
+      <w:proofErr w:type="spellStart"/>
       <w:r>
         <w:rPr>
           <w:rFonts w:ascii="Calibri Light" w:hAnsi="Calibri Light" w:cs="Lucida Grande"/>
@@ -6760,28 +7360,33 @@
           <w:b/>
           <w:color w:val="000000"/>
         </w:rPr>
-        <w:t>_carbon_stocks_&lt;Suffix&gt;.tif</w:t>
-      </w:r>
+        <w:t>_carbon_stocks</w:t>
+      </w:r>
+      <w:proofErr w:type="spellEnd"/>
+      <w:r>
+        <w:rPr>
+          <w:rFonts w:ascii="Calibri Light" w:hAnsi="Calibri Light" w:cs="Lucida Grande"/>
+          <w:b/>
+          <w:color w:val="000000"/>
+        </w:rPr>
+        <w:t>_&lt;Suffix&gt;.</w:t>
+      </w:r>
+      <w:proofErr w:type="spellStart"/>
+      <w:r>
+        <w:rPr>
+          <w:rFonts w:ascii="Calibri Light" w:hAnsi="Calibri Light" w:cs="Lucida Grande"/>
+          <w:b/>
+          <w:color w:val="000000"/>
+        </w:rPr>
+        <w:t>tif</w:t>
+      </w:r>
+      <w:proofErr w:type="spellEnd"/>
       <w:r>
         <w:rPr>
           <w:rFonts w:ascii="Calibri Light" w:hAnsi="Calibri Light" w:cs="Lucida Grande"/>
           <w:color w:val="000000"/>
         </w:rPr>
-        <w:t xml:space="preserve">. Carbon stored in the </w:t>
-      </w:r>
-      <w:r>
-        <w:rPr>
-          <w:rFonts w:ascii="Calibri Light" w:hAnsi="Calibri Light" w:cs="Lucida Grande"/>
-          <w:color w:val="000000"/>
-        </w:rPr>
-        <w:t>soil</w:t>
-      </w:r>
-      <w:r>
-        <w:rPr>
-          <w:rFonts w:ascii="Calibri Light" w:hAnsi="Calibri Light" w:cs="Lucida Grande"/>
-          <w:color w:val="000000"/>
-        </w:rPr>
-        <w:t xml:space="preserve"> biomass carbon pool.</w:t>
+        <w:t>. Carbon stored in the soil biomass carbon pool.</w:t>
       </w:r>
     </w:p>
     <w:p>
@@ -6798,6 +7403,7 @@
           <w:color w:val="000000"/>
         </w:rPr>
       </w:pPr>
+      <w:proofErr w:type="spellStart"/>
       <w:r>
         <w:rPr>
           <w:rFonts w:ascii="Courier New" w:hAnsi="Courier New" w:cs="Courier New"/>
@@ -6807,6 +7413,7 @@
         </w:rPr>
         <w:t>intermediate_outputs</w:t>
       </w:r>
+      <w:proofErr w:type="spellEnd"/>
       <w:r>
         <w:rPr>
           <w:rFonts w:ascii="Calibri Light" w:hAnsi="Calibri Light" w:cs="Lucida Grande"/>
@@ -6814,6 +7421,7 @@
         </w:rPr>
         <w:t>\</w:t>
       </w:r>
+      <w:proofErr w:type="spellStart"/>
       <w:r>
         <w:rPr>
           <w:rFonts w:ascii="Calibri Light" w:hAnsi="Calibri Light" w:cs="Lucida Grande"/>
@@ -6841,6 +7449,7 @@
         </w:rPr>
         <w:t>.shp</w:t>
       </w:r>
+      <w:proofErr w:type="spellEnd"/>
       <w:r>
         <w:rPr>
           <w:rFonts w:ascii="Calibri Light" w:hAnsi="Calibri Light" w:cs="Lucida Grande"/>
@@ -6871,7 +7480,25 @@
           <w:bCs/>
           <w:color w:val="000000"/>
         </w:rPr>
-        <w:t>he regression parameters reprojected to match your study area</w:t>
+        <w:t xml:space="preserve">he regression parameters </w:t>
+      </w:r>
+      <w:proofErr w:type="spellStart"/>
+      <w:r>
+        <w:rPr>
+          <w:rFonts w:ascii="Calibri Light" w:hAnsi="Calibri Light" w:cs="Lucida Grande"/>
+          <w:bCs/>
+          <w:color w:val="000000"/>
+        </w:rPr>
+        <w:t>reprojected</w:t>
+      </w:r>
+      <w:proofErr w:type="spellEnd"/>
+      <w:r>
+        <w:rPr>
+          <w:rFonts w:ascii="Calibri Light" w:hAnsi="Calibri Light" w:cs="Lucida Grande"/>
+          <w:bCs/>
+          <w:color w:val="000000"/>
+        </w:rPr>
+        <w:t xml:space="preserve"> to match your study area</w:t>
       </w:r>
     </w:p>
     <w:p>
@@ -6888,6 +7515,7 @@
           <w:color w:val="000000"/>
         </w:rPr>
       </w:pPr>
+      <w:proofErr w:type="spellStart"/>
       <w:r>
         <w:rPr>
           <w:rFonts w:ascii="Courier New" w:hAnsi="Courier New" w:cs="Courier New"/>
@@ -6897,6 +7525,7 @@
         </w:rPr>
         <w:t>intermediate_outputs</w:t>
       </w:r>
+      <w:proofErr w:type="spellEnd"/>
       <w:r>
         <w:rPr>
           <w:rFonts w:ascii="Calibri Light" w:hAnsi="Calibri Light" w:cs="Lucida Grande"/>
@@ -6904,21 +7533,23 @@
         </w:rPr>
         <w:t>\</w:t>
       </w:r>
+      <w:proofErr w:type="spellStart"/>
       <w:r>
         <w:rPr>
           <w:rFonts w:ascii="Calibri Light" w:hAnsi="Calibri Light" w:cs="Lucida Grande"/>
           <w:b/>
           <w:color w:val="000000"/>
         </w:rPr>
-        <w:t>edge_distance_&lt;S</w:t>
-      </w:r>
+        <w:t>edge_distance</w:t>
+      </w:r>
+      <w:proofErr w:type="spellEnd"/>
       <w:r>
         <w:rPr>
           <w:rFonts w:ascii="Calibri Light" w:hAnsi="Calibri Light" w:cs="Lucida Grande"/>
           <w:b/>
           <w:color w:val="000000"/>
         </w:rPr>
-        <w:t>uffix&gt;</w:t>
+        <w:t>_&lt;S</w:t>
       </w:r>
       <w:r>
         <w:rPr>
@@ -6926,8 +7557,26 @@
           <w:b/>
           <w:color w:val="000000"/>
         </w:rPr>
-        <w:t>.tif</w:t>
-      </w:r>
+        <w:t>uffix&gt;</w:t>
+      </w:r>
+      <w:r>
+        <w:rPr>
+          <w:rFonts w:ascii="Calibri Light" w:hAnsi="Calibri Light" w:cs="Lucida Grande"/>
+          <w:b/>
+          <w:color w:val="000000"/>
+        </w:rPr>
+        <w:t>.</w:t>
+      </w:r>
+      <w:proofErr w:type="spellStart"/>
+      <w:r>
+        <w:rPr>
+          <w:rFonts w:ascii="Calibri Light" w:hAnsi="Calibri Light" w:cs="Lucida Grande"/>
+          <w:b/>
+          <w:color w:val="000000"/>
+        </w:rPr>
+        <w:t>tif</w:t>
+      </w:r>
+      <w:proofErr w:type="spellEnd"/>
       <w:r>
         <w:rPr>
           <w:rFonts w:ascii="Calibri Light" w:hAnsi="Calibri Light" w:cs="Lucida Grande"/>
@@ -6935,6 +7584,8 @@
         </w:rPr>
         <w:t>. T</w:t>
       </w:r>
+      <w:bookmarkStart w:id="1" w:name="_GoBack"/>
+      <w:bookmarkEnd w:id="1"/>
       <w:r>
         <w:rPr>
           <w:rFonts w:ascii="Calibri Light" w:hAnsi="Calibri Light" w:cs="Lucida Grande"/>
@@ -6964,6 +7615,7 @@
           <w:sz w:val="22"/>
           <w:szCs w:val="22"/>
         </w:rPr>
+        <w:lastRenderedPageBreak/>
         <w:t>intermediate_outputs</w:t>
       </w:r>
       <w:r>
@@ -7025,7 +7677,6 @@
         <w:pStyle w:val="Heading2"/>
       </w:pPr>
       <w:r>
-        <w:lastRenderedPageBreak/>
         <w:t>References</w:t>
       </w:r>
     </w:p>
@@ -7047,12 +7698,341 @@
           <w:lang w:val="es-ES_tradnl"/>
         </w:rPr>
       </w:pPr>
+      <w:proofErr w:type="spellStart"/>
       <w:r>
         <w:rPr>
           <w:rFonts w:asciiTheme="majorHAnsi" w:hAnsiTheme="majorHAnsi"/>
           <w:lang w:val="es-ES_tradnl"/>
         </w:rPr>
-        <w:t>Baccini, A., S. J. Goetz, W. S. Walker, N. T. Laporte, M. Sun, D. Sulla-Menashe, J. Hackler, P. S. A. Beck, R. Dubayah, M. A. Friedl, S. Samanta, and R. A. Houghton. 2012. Estimated carbon dioxide emissions from tropical deforestation improved by carbon-density maps. Nature Climate Change 2:182–185.</w:t>
+        <w:t>Baccini</w:t>
+      </w:r>
+      <w:proofErr w:type="spellEnd"/>
+      <w:r>
+        <w:rPr>
+          <w:rFonts w:asciiTheme="majorHAnsi" w:hAnsiTheme="majorHAnsi"/>
+          <w:lang w:val="es-ES_tradnl"/>
+        </w:rPr>
+        <w:t xml:space="preserve">, A., S. J. </w:t>
+      </w:r>
+      <w:proofErr w:type="spellStart"/>
+      <w:r>
+        <w:rPr>
+          <w:rFonts w:asciiTheme="majorHAnsi" w:hAnsiTheme="majorHAnsi"/>
+          <w:lang w:val="es-ES_tradnl"/>
+        </w:rPr>
+        <w:t>Goetz</w:t>
+      </w:r>
+      <w:proofErr w:type="spellEnd"/>
+      <w:r>
+        <w:rPr>
+          <w:rFonts w:asciiTheme="majorHAnsi" w:hAnsiTheme="majorHAnsi"/>
+          <w:lang w:val="es-ES_tradnl"/>
+        </w:rPr>
+        <w:t xml:space="preserve">, W. S. Walker, N. T. </w:t>
+      </w:r>
+      <w:proofErr w:type="spellStart"/>
+      <w:r>
+        <w:rPr>
+          <w:rFonts w:asciiTheme="majorHAnsi" w:hAnsiTheme="majorHAnsi"/>
+          <w:lang w:val="es-ES_tradnl"/>
+        </w:rPr>
+        <w:t>Laporte</w:t>
+      </w:r>
+      <w:proofErr w:type="spellEnd"/>
+      <w:r>
+        <w:rPr>
+          <w:rFonts w:asciiTheme="majorHAnsi" w:hAnsiTheme="majorHAnsi"/>
+          <w:lang w:val="es-ES_tradnl"/>
+        </w:rPr>
+        <w:t xml:space="preserve">, M. </w:t>
+      </w:r>
+      <w:proofErr w:type="spellStart"/>
+      <w:r>
+        <w:rPr>
+          <w:rFonts w:asciiTheme="majorHAnsi" w:hAnsiTheme="majorHAnsi"/>
+          <w:lang w:val="es-ES_tradnl"/>
+        </w:rPr>
+        <w:t>Sun</w:t>
+      </w:r>
+      <w:proofErr w:type="spellEnd"/>
+      <w:r>
+        <w:rPr>
+          <w:rFonts w:asciiTheme="majorHAnsi" w:hAnsiTheme="majorHAnsi"/>
+          <w:lang w:val="es-ES_tradnl"/>
+        </w:rPr>
+        <w:t xml:space="preserve">, D. </w:t>
+      </w:r>
+      <w:proofErr w:type="spellStart"/>
+      <w:r>
+        <w:rPr>
+          <w:rFonts w:asciiTheme="majorHAnsi" w:hAnsiTheme="majorHAnsi"/>
+          <w:lang w:val="es-ES_tradnl"/>
+        </w:rPr>
+        <w:t>Sulla-Menashe</w:t>
+      </w:r>
+      <w:proofErr w:type="spellEnd"/>
+      <w:r>
+        <w:rPr>
+          <w:rFonts w:asciiTheme="majorHAnsi" w:hAnsiTheme="majorHAnsi"/>
+          <w:lang w:val="es-ES_tradnl"/>
+        </w:rPr>
+        <w:t xml:space="preserve">, J. </w:t>
+      </w:r>
+      <w:proofErr w:type="spellStart"/>
+      <w:r>
+        <w:rPr>
+          <w:rFonts w:asciiTheme="majorHAnsi" w:hAnsiTheme="majorHAnsi"/>
+          <w:lang w:val="es-ES_tradnl"/>
+        </w:rPr>
+        <w:t>Hackler</w:t>
+      </w:r>
+      <w:proofErr w:type="spellEnd"/>
+      <w:r>
+        <w:rPr>
+          <w:rFonts w:asciiTheme="majorHAnsi" w:hAnsiTheme="majorHAnsi"/>
+          <w:lang w:val="es-ES_tradnl"/>
+        </w:rPr>
+        <w:t xml:space="preserve">, P. S. A. Beck, R. </w:t>
+      </w:r>
+      <w:proofErr w:type="spellStart"/>
+      <w:r>
+        <w:rPr>
+          <w:rFonts w:asciiTheme="majorHAnsi" w:hAnsiTheme="majorHAnsi"/>
+          <w:lang w:val="es-ES_tradnl"/>
+        </w:rPr>
+        <w:t>Dubayah</w:t>
+      </w:r>
+      <w:proofErr w:type="spellEnd"/>
+      <w:r>
+        <w:rPr>
+          <w:rFonts w:asciiTheme="majorHAnsi" w:hAnsiTheme="majorHAnsi"/>
+          <w:lang w:val="es-ES_tradnl"/>
+        </w:rPr>
+        <w:t xml:space="preserve">, M. A. </w:t>
+      </w:r>
+      <w:proofErr w:type="spellStart"/>
+      <w:r>
+        <w:rPr>
+          <w:rFonts w:asciiTheme="majorHAnsi" w:hAnsiTheme="majorHAnsi"/>
+          <w:lang w:val="es-ES_tradnl"/>
+        </w:rPr>
+        <w:t>Friedl</w:t>
+      </w:r>
+      <w:proofErr w:type="spellEnd"/>
+      <w:r>
+        <w:rPr>
+          <w:rFonts w:asciiTheme="majorHAnsi" w:hAnsiTheme="majorHAnsi"/>
+          <w:lang w:val="es-ES_tradnl"/>
+        </w:rPr>
+        <w:t xml:space="preserve">, S. Samanta, and R. A. Houghton. 2012. </w:t>
+      </w:r>
+      <w:proofErr w:type="spellStart"/>
+      <w:r>
+        <w:rPr>
+          <w:rFonts w:asciiTheme="majorHAnsi" w:hAnsiTheme="majorHAnsi"/>
+          <w:lang w:val="es-ES_tradnl"/>
+        </w:rPr>
+        <w:t>Estimated</w:t>
+      </w:r>
+      <w:proofErr w:type="spellEnd"/>
+      <w:r>
+        <w:rPr>
+          <w:rFonts w:asciiTheme="majorHAnsi" w:hAnsiTheme="majorHAnsi"/>
+          <w:lang w:val="es-ES_tradnl"/>
+        </w:rPr>
+        <w:t xml:space="preserve"> </w:t>
+      </w:r>
+      <w:proofErr w:type="spellStart"/>
+      <w:r>
+        <w:rPr>
+          <w:rFonts w:asciiTheme="majorHAnsi" w:hAnsiTheme="majorHAnsi"/>
+          <w:lang w:val="es-ES_tradnl"/>
+        </w:rPr>
+        <w:t>carbon</w:t>
+      </w:r>
+      <w:proofErr w:type="spellEnd"/>
+      <w:r>
+        <w:rPr>
+          <w:rFonts w:asciiTheme="majorHAnsi" w:hAnsiTheme="majorHAnsi"/>
+          <w:lang w:val="es-ES_tradnl"/>
+        </w:rPr>
+        <w:t xml:space="preserve"> </w:t>
+      </w:r>
+      <w:proofErr w:type="spellStart"/>
+      <w:r>
+        <w:rPr>
+          <w:rFonts w:asciiTheme="majorHAnsi" w:hAnsiTheme="majorHAnsi"/>
+          <w:lang w:val="es-ES_tradnl"/>
+        </w:rPr>
+        <w:t>dioxide</w:t>
+      </w:r>
+      <w:proofErr w:type="spellEnd"/>
+      <w:r>
+        <w:rPr>
+          <w:rFonts w:asciiTheme="majorHAnsi" w:hAnsiTheme="majorHAnsi"/>
+          <w:lang w:val="es-ES_tradnl"/>
+        </w:rPr>
+        <w:t xml:space="preserve"> </w:t>
+      </w:r>
+      <w:proofErr w:type="spellStart"/>
+      <w:r>
+        <w:rPr>
+          <w:rFonts w:asciiTheme="majorHAnsi" w:hAnsiTheme="majorHAnsi"/>
+          <w:lang w:val="es-ES_tradnl"/>
+        </w:rPr>
+        <w:t>emissions</w:t>
+      </w:r>
+      <w:proofErr w:type="spellEnd"/>
+      <w:r>
+        <w:rPr>
+          <w:rFonts w:asciiTheme="majorHAnsi" w:hAnsiTheme="majorHAnsi"/>
+          <w:lang w:val="es-ES_tradnl"/>
+        </w:rPr>
+        <w:t xml:space="preserve"> </w:t>
+      </w:r>
+      <w:proofErr w:type="spellStart"/>
+      <w:r>
+        <w:rPr>
+          <w:rFonts w:asciiTheme="majorHAnsi" w:hAnsiTheme="majorHAnsi"/>
+          <w:lang w:val="es-ES_tradnl"/>
+        </w:rPr>
+        <w:t>from</w:t>
+      </w:r>
+      <w:proofErr w:type="spellEnd"/>
+      <w:r>
+        <w:rPr>
+          <w:rFonts w:asciiTheme="majorHAnsi" w:hAnsiTheme="majorHAnsi"/>
+          <w:lang w:val="es-ES_tradnl"/>
+        </w:rPr>
+        <w:t xml:space="preserve"> tropical </w:t>
+      </w:r>
+      <w:proofErr w:type="spellStart"/>
+      <w:r>
+        <w:rPr>
+          <w:rFonts w:asciiTheme="majorHAnsi" w:hAnsiTheme="majorHAnsi"/>
+          <w:lang w:val="es-ES_tradnl"/>
+        </w:rPr>
+        <w:t>deforestation</w:t>
+      </w:r>
+      <w:proofErr w:type="spellEnd"/>
+      <w:r>
+        <w:rPr>
+          <w:rFonts w:asciiTheme="majorHAnsi" w:hAnsiTheme="majorHAnsi"/>
+          <w:lang w:val="es-ES_tradnl"/>
+        </w:rPr>
+        <w:t xml:space="preserve"> </w:t>
+      </w:r>
+      <w:proofErr w:type="spellStart"/>
+      <w:r>
+        <w:rPr>
+          <w:rFonts w:asciiTheme="majorHAnsi" w:hAnsiTheme="majorHAnsi"/>
+          <w:lang w:val="es-ES_tradnl"/>
+        </w:rPr>
+        <w:t>improved</w:t>
+      </w:r>
+      <w:proofErr w:type="spellEnd"/>
+      <w:r>
+        <w:rPr>
+          <w:rFonts w:asciiTheme="majorHAnsi" w:hAnsiTheme="majorHAnsi"/>
+          <w:lang w:val="es-ES_tradnl"/>
+        </w:rPr>
+        <w:t xml:space="preserve"> </w:t>
+      </w:r>
+      <w:proofErr w:type="spellStart"/>
+      <w:r>
+        <w:rPr>
+          <w:rFonts w:asciiTheme="majorHAnsi" w:hAnsiTheme="majorHAnsi"/>
+          <w:lang w:val="es-ES_tradnl"/>
+        </w:rPr>
+        <w:t>by</w:t>
+      </w:r>
+      <w:proofErr w:type="spellEnd"/>
+      <w:r>
+        <w:rPr>
+          <w:rFonts w:asciiTheme="majorHAnsi" w:hAnsiTheme="majorHAnsi"/>
+          <w:lang w:val="es-ES_tradnl"/>
+        </w:rPr>
+        <w:t xml:space="preserve"> </w:t>
+      </w:r>
+      <w:proofErr w:type="spellStart"/>
+      <w:r>
+        <w:rPr>
+          <w:rFonts w:asciiTheme="majorHAnsi" w:hAnsiTheme="majorHAnsi"/>
+          <w:lang w:val="es-ES_tradnl"/>
+        </w:rPr>
+        <w:t>carbon-density</w:t>
+      </w:r>
+      <w:proofErr w:type="spellEnd"/>
+      <w:r>
+        <w:rPr>
+          <w:rFonts w:asciiTheme="majorHAnsi" w:hAnsiTheme="majorHAnsi"/>
+          <w:lang w:val="es-ES_tradnl"/>
+        </w:rPr>
+        <w:t xml:space="preserve"> </w:t>
+      </w:r>
+      <w:proofErr w:type="spellStart"/>
+      <w:r>
+        <w:rPr>
+          <w:rFonts w:asciiTheme="majorHAnsi" w:hAnsiTheme="majorHAnsi"/>
+          <w:lang w:val="es-ES_tradnl"/>
+        </w:rPr>
+        <w:t>maps</w:t>
+      </w:r>
+      <w:proofErr w:type="spellEnd"/>
+      <w:r>
+        <w:rPr>
+          <w:rFonts w:asciiTheme="majorHAnsi" w:hAnsiTheme="majorHAnsi"/>
+          <w:lang w:val="es-ES_tradnl"/>
+        </w:rPr>
+        <w:t xml:space="preserve">. </w:t>
+      </w:r>
+      <w:proofErr w:type="spellStart"/>
+      <w:r>
+        <w:rPr>
+          <w:rFonts w:asciiTheme="majorHAnsi" w:hAnsiTheme="majorHAnsi"/>
+          <w:lang w:val="es-ES_tradnl"/>
+        </w:rPr>
+        <w:t>Nature</w:t>
+      </w:r>
+      <w:proofErr w:type="spellEnd"/>
+      <w:r>
+        <w:rPr>
+          <w:rFonts w:asciiTheme="majorHAnsi" w:hAnsiTheme="majorHAnsi"/>
+          <w:lang w:val="es-ES_tradnl"/>
+        </w:rPr>
+        <w:t xml:space="preserve"> </w:t>
+      </w:r>
+      <w:proofErr w:type="spellStart"/>
+      <w:r>
+        <w:rPr>
+          <w:rFonts w:asciiTheme="majorHAnsi" w:hAnsiTheme="majorHAnsi"/>
+          <w:lang w:val="es-ES_tradnl"/>
+        </w:rPr>
+        <w:t>Climate</w:t>
+      </w:r>
+      <w:proofErr w:type="spellEnd"/>
+      <w:r>
+        <w:rPr>
+          <w:rFonts w:asciiTheme="majorHAnsi" w:hAnsiTheme="majorHAnsi"/>
+          <w:lang w:val="es-ES_tradnl"/>
+        </w:rPr>
+        <w:t xml:space="preserve"> </w:t>
+      </w:r>
+      <w:proofErr w:type="spellStart"/>
+      <w:r>
+        <w:rPr>
+          <w:rFonts w:asciiTheme="majorHAnsi" w:hAnsiTheme="majorHAnsi"/>
+          <w:lang w:val="es-ES_tradnl"/>
+        </w:rPr>
+        <w:t>Change</w:t>
+      </w:r>
+      <w:proofErr w:type="spellEnd"/>
+      <w:r>
+        <w:rPr>
+          <w:rFonts w:asciiTheme="majorHAnsi" w:hAnsiTheme="majorHAnsi"/>
+          <w:lang w:val="es-ES_tradnl"/>
+        </w:rPr>
+        <w:t xml:space="preserve"> 2:182–185.</w:t>
       </w:r>
     </w:p>
     <w:p>
@@ -7077,13 +8057,141 @@
           <w:rFonts w:asciiTheme="majorHAnsi" w:hAnsiTheme="majorHAnsi"/>
           <w:lang w:val="es-ES_tradnl"/>
         </w:rPr>
-        <w:t xml:space="preserve">Chaplin-Kramer, R., I. Ramler, R. Sharp, N. M. Haddad, J. S. Gerber, P. C. West, L. Mandle, P. Engstrom, A. Baccini, S. Sim, C. Mueller, and H. </w:t>
-      </w:r>
+        <w:t>Chaplin-</w:t>
+      </w:r>
+      <w:proofErr w:type="spellStart"/>
       <w:r>
         <w:rPr>
           <w:rFonts w:asciiTheme="majorHAnsi" w:hAnsiTheme="majorHAnsi"/>
           <w:lang w:val="es-ES_tradnl"/>
         </w:rPr>
+        <w:t>Kramer</w:t>
+      </w:r>
+      <w:proofErr w:type="spellEnd"/>
+      <w:r>
+        <w:rPr>
+          <w:rFonts w:asciiTheme="majorHAnsi" w:hAnsiTheme="majorHAnsi"/>
+          <w:lang w:val="es-ES_tradnl"/>
+        </w:rPr>
+        <w:t xml:space="preserve">, R., I. </w:t>
+      </w:r>
+      <w:proofErr w:type="spellStart"/>
+      <w:r>
+        <w:rPr>
+          <w:rFonts w:asciiTheme="majorHAnsi" w:hAnsiTheme="majorHAnsi"/>
+          <w:lang w:val="es-ES_tradnl"/>
+        </w:rPr>
+        <w:t>Ramler</w:t>
+      </w:r>
+      <w:proofErr w:type="spellEnd"/>
+      <w:r>
+        <w:rPr>
+          <w:rFonts w:asciiTheme="majorHAnsi" w:hAnsiTheme="majorHAnsi"/>
+          <w:lang w:val="es-ES_tradnl"/>
+        </w:rPr>
+        <w:t xml:space="preserve">, R. Sharp, N. M. </w:t>
+      </w:r>
+      <w:proofErr w:type="spellStart"/>
+      <w:r>
+        <w:rPr>
+          <w:rFonts w:asciiTheme="majorHAnsi" w:hAnsiTheme="majorHAnsi"/>
+          <w:lang w:val="es-ES_tradnl"/>
+        </w:rPr>
+        <w:t>Haddad</w:t>
+      </w:r>
+      <w:proofErr w:type="spellEnd"/>
+      <w:r>
+        <w:rPr>
+          <w:rFonts w:asciiTheme="majorHAnsi" w:hAnsiTheme="majorHAnsi"/>
+          <w:lang w:val="es-ES_tradnl"/>
+        </w:rPr>
+        <w:t xml:space="preserve">, J. S. </w:t>
+      </w:r>
+      <w:proofErr w:type="spellStart"/>
+      <w:r>
+        <w:rPr>
+          <w:rFonts w:asciiTheme="majorHAnsi" w:hAnsiTheme="majorHAnsi"/>
+          <w:lang w:val="es-ES_tradnl"/>
+        </w:rPr>
+        <w:t>Gerber</w:t>
+      </w:r>
+      <w:proofErr w:type="spellEnd"/>
+      <w:r>
+        <w:rPr>
+          <w:rFonts w:asciiTheme="majorHAnsi" w:hAnsiTheme="majorHAnsi"/>
+          <w:lang w:val="es-ES_tradnl"/>
+        </w:rPr>
+        <w:t xml:space="preserve">, P. C. West, L. </w:t>
+      </w:r>
+      <w:proofErr w:type="spellStart"/>
+      <w:r>
+        <w:rPr>
+          <w:rFonts w:asciiTheme="majorHAnsi" w:hAnsiTheme="majorHAnsi"/>
+          <w:lang w:val="es-ES_tradnl"/>
+        </w:rPr>
+        <w:t>Mandle</w:t>
+      </w:r>
+      <w:proofErr w:type="spellEnd"/>
+      <w:r>
+        <w:rPr>
+          <w:rFonts w:asciiTheme="majorHAnsi" w:hAnsiTheme="majorHAnsi"/>
+          <w:lang w:val="es-ES_tradnl"/>
+        </w:rPr>
+        <w:t xml:space="preserve">, P. </w:t>
+      </w:r>
+      <w:proofErr w:type="spellStart"/>
+      <w:r>
+        <w:rPr>
+          <w:rFonts w:asciiTheme="majorHAnsi" w:hAnsiTheme="majorHAnsi"/>
+          <w:lang w:val="es-ES_tradnl"/>
+        </w:rPr>
+        <w:t>Engstrom</w:t>
+      </w:r>
+      <w:proofErr w:type="spellEnd"/>
+      <w:r>
+        <w:rPr>
+          <w:rFonts w:asciiTheme="majorHAnsi" w:hAnsiTheme="majorHAnsi"/>
+          <w:lang w:val="es-ES_tradnl"/>
+        </w:rPr>
+        <w:t xml:space="preserve">, A. </w:t>
+      </w:r>
+      <w:proofErr w:type="spellStart"/>
+      <w:r>
+        <w:rPr>
+          <w:rFonts w:asciiTheme="majorHAnsi" w:hAnsiTheme="majorHAnsi"/>
+          <w:lang w:val="es-ES_tradnl"/>
+        </w:rPr>
+        <w:t>Baccini</w:t>
+      </w:r>
+      <w:proofErr w:type="spellEnd"/>
+      <w:r>
+        <w:rPr>
+          <w:rFonts w:asciiTheme="majorHAnsi" w:hAnsiTheme="majorHAnsi"/>
+          <w:lang w:val="es-ES_tradnl"/>
+        </w:rPr>
+        <w:t xml:space="preserve">, S. Sim, C. </w:t>
+      </w:r>
+      <w:proofErr w:type="spellStart"/>
+      <w:r>
+        <w:rPr>
+          <w:rFonts w:asciiTheme="majorHAnsi" w:hAnsiTheme="majorHAnsi"/>
+          <w:lang w:val="es-ES_tradnl"/>
+        </w:rPr>
+        <w:t>Mueller</w:t>
+      </w:r>
+      <w:proofErr w:type="spellEnd"/>
+      <w:r>
+        <w:rPr>
+          <w:rFonts w:asciiTheme="majorHAnsi" w:hAnsiTheme="majorHAnsi"/>
+          <w:lang w:val="es-ES_tradnl"/>
+        </w:rPr>
+        <w:t xml:space="preserve">, and H. </w:t>
+      </w:r>
+      <w:r>
+        <w:rPr>
+          <w:rFonts w:asciiTheme="majorHAnsi" w:hAnsiTheme="majorHAnsi"/>
+          <w:lang w:val="es-ES_tradnl"/>
+        </w:rPr>
         <w:t>King. (2015</w:t>
       </w:r>
       <w:r>
@@ -7091,7 +8199,119 @@
           <w:rFonts w:asciiTheme="majorHAnsi" w:hAnsiTheme="majorHAnsi"/>
           <w:lang w:val="es-ES_tradnl"/>
         </w:rPr>
-        <w:t>). Degradation in carbon stocks near tropical forest edges. Nature Communications.</w:t>
+        <w:t xml:space="preserve">). </w:t>
+      </w:r>
+      <w:proofErr w:type="spellStart"/>
+      <w:r>
+        <w:rPr>
+          <w:rFonts w:asciiTheme="majorHAnsi" w:hAnsiTheme="majorHAnsi"/>
+          <w:lang w:val="es-ES_tradnl"/>
+        </w:rPr>
+        <w:t>Degradation</w:t>
+      </w:r>
+      <w:proofErr w:type="spellEnd"/>
+      <w:r>
+        <w:rPr>
+          <w:rFonts w:asciiTheme="majorHAnsi" w:hAnsiTheme="majorHAnsi"/>
+          <w:lang w:val="es-ES_tradnl"/>
+        </w:rPr>
+        <w:t xml:space="preserve"> in </w:t>
+      </w:r>
+      <w:proofErr w:type="spellStart"/>
+      <w:r>
+        <w:rPr>
+          <w:rFonts w:asciiTheme="majorHAnsi" w:hAnsiTheme="majorHAnsi"/>
+          <w:lang w:val="es-ES_tradnl"/>
+        </w:rPr>
+        <w:t>carbon</w:t>
+      </w:r>
+      <w:proofErr w:type="spellEnd"/>
+      <w:r>
+        <w:rPr>
+          <w:rFonts w:asciiTheme="majorHAnsi" w:hAnsiTheme="majorHAnsi"/>
+          <w:lang w:val="es-ES_tradnl"/>
+        </w:rPr>
+        <w:t xml:space="preserve"> stocks </w:t>
+      </w:r>
+      <w:proofErr w:type="spellStart"/>
+      <w:r>
+        <w:rPr>
+          <w:rFonts w:asciiTheme="majorHAnsi" w:hAnsiTheme="majorHAnsi"/>
+          <w:lang w:val="es-ES_tradnl"/>
+        </w:rPr>
+        <w:t>near</w:t>
+      </w:r>
+      <w:proofErr w:type="spellEnd"/>
+      <w:r>
+        <w:rPr>
+          <w:rFonts w:asciiTheme="majorHAnsi" w:hAnsiTheme="majorHAnsi"/>
+          <w:lang w:val="es-ES_tradnl"/>
+        </w:rPr>
+        <w:t xml:space="preserve"> tropical </w:t>
+      </w:r>
+      <w:proofErr w:type="spellStart"/>
+      <w:r>
+        <w:rPr>
+          <w:rFonts w:asciiTheme="majorHAnsi" w:hAnsiTheme="majorHAnsi"/>
+          <w:lang w:val="es-ES_tradnl"/>
+        </w:rPr>
+        <w:t>forest</w:t>
+      </w:r>
+      <w:proofErr w:type="spellEnd"/>
+      <w:r>
+        <w:rPr>
+          <w:rFonts w:asciiTheme="majorHAnsi" w:hAnsiTheme="majorHAnsi"/>
+          <w:lang w:val="es-ES_tradnl"/>
+        </w:rPr>
+        <w:t xml:space="preserve"> </w:t>
+      </w:r>
+      <w:proofErr w:type="spellStart"/>
+      <w:r>
+        <w:rPr>
+          <w:rFonts w:asciiTheme="majorHAnsi" w:hAnsiTheme="majorHAnsi"/>
+          <w:lang w:val="es-ES_tradnl"/>
+        </w:rPr>
+        <w:t>edges</w:t>
+      </w:r>
+      <w:proofErr w:type="spellEnd"/>
+      <w:r>
+        <w:rPr>
+          <w:rFonts w:asciiTheme="majorHAnsi" w:hAnsiTheme="majorHAnsi"/>
+          <w:lang w:val="es-ES_tradnl"/>
+        </w:rPr>
+        <w:t xml:space="preserve">. </w:t>
+      </w:r>
+      <w:proofErr w:type="spellStart"/>
+      <w:r>
+        <w:rPr>
+          <w:rFonts w:asciiTheme="majorHAnsi" w:hAnsiTheme="majorHAnsi"/>
+          <w:lang w:val="es-ES_tradnl"/>
+        </w:rPr>
+        <w:t>Nature</w:t>
+      </w:r>
+      <w:proofErr w:type="spellEnd"/>
+      <w:r>
+        <w:rPr>
+          <w:rFonts w:asciiTheme="majorHAnsi" w:hAnsiTheme="majorHAnsi"/>
+          <w:lang w:val="es-ES_tradnl"/>
+        </w:rPr>
+        <w:t xml:space="preserve"> </w:t>
+      </w:r>
+      <w:proofErr w:type="spellStart"/>
+      <w:r>
+        <w:rPr>
+          <w:rFonts w:asciiTheme="majorHAnsi" w:hAnsiTheme="majorHAnsi"/>
+          <w:lang w:val="es-ES_tradnl"/>
+        </w:rPr>
+        <w:t>Communications</w:t>
+      </w:r>
+      <w:proofErr w:type="spellEnd"/>
+      <w:r>
+        <w:rPr>
+          <w:rFonts w:asciiTheme="majorHAnsi" w:hAnsiTheme="majorHAnsi"/>
+          <w:lang w:val="es-ES_tradnl"/>
+        </w:rPr>
+        <w:t>.</w:t>
       </w:r>
     </w:p>
     <w:p>
@@ -7115,7 +8335,23 @@
           <w:rFonts w:asciiTheme="majorHAnsi" w:hAnsiTheme="majorHAnsi"/>
           <w:lang w:val="es-ES_tradnl"/>
         </w:rPr>
-        <w:t xml:space="preserve">Dantas de Paula, M., Alves-Costa, C., Tabarelli, M., 2011. </w:t>
+        <w:t xml:space="preserve">Dantas de Paula, M., Alves-Costa, C., </w:t>
+      </w:r>
+      <w:proofErr w:type="spellStart"/>
+      <w:r>
+        <w:rPr>
+          <w:rFonts w:asciiTheme="majorHAnsi" w:hAnsiTheme="majorHAnsi"/>
+          <w:lang w:val="es-ES_tradnl"/>
+        </w:rPr>
+        <w:t>Tabarelli</w:t>
+      </w:r>
+      <w:proofErr w:type="spellEnd"/>
+      <w:r>
+        <w:rPr>
+          <w:rFonts w:asciiTheme="majorHAnsi" w:hAnsiTheme="majorHAnsi"/>
+          <w:lang w:val="es-ES_tradnl"/>
+        </w:rPr>
+        <w:t xml:space="preserve">, M., 2011. </w:t>
       </w:r>
       <w:r>
         <w:rPr>
@@ -7139,11 +8375,33 @@
           <w:rFonts w:asciiTheme="majorHAnsi" w:hAnsiTheme="majorHAnsi"/>
         </w:rPr>
       </w:pPr>
-      <w:r>
-        <w:rPr>
-          <w:rFonts w:asciiTheme="majorHAnsi" w:hAnsiTheme="majorHAnsi"/>
-        </w:rPr>
-        <w:t>Friedl, M. A., D. Sulla-Menashe, B. Tan, A. Schneider, N. Ramankutty, A. Sibley, and X. Huang. 2010. MODIS Collection 5 global land cover: Algorithm refinements and characterization of new datasets. Remote Sensing of Environment 114:168–182.</w:t>
+      <w:proofErr w:type="spellStart"/>
+      <w:r>
+        <w:rPr>
+          <w:rFonts w:asciiTheme="majorHAnsi" w:hAnsiTheme="majorHAnsi"/>
+        </w:rPr>
+        <w:t>Friedl</w:t>
+      </w:r>
+      <w:proofErr w:type="spellEnd"/>
+      <w:r>
+        <w:rPr>
+          <w:rFonts w:asciiTheme="majorHAnsi" w:hAnsiTheme="majorHAnsi"/>
+        </w:rPr>
+        <w:t xml:space="preserve">, M. A., D. Sulla-Menashe, B. Tan, A. Schneider, N. </w:t>
+      </w:r>
+      <w:proofErr w:type="spellStart"/>
+      <w:r>
+        <w:rPr>
+          <w:rFonts w:asciiTheme="majorHAnsi" w:hAnsiTheme="majorHAnsi"/>
+        </w:rPr>
+        <w:t>Ramankutty</w:t>
+      </w:r>
+      <w:proofErr w:type="spellEnd"/>
+      <w:r>
+        <w:rPr>
+          <w:rFonts w:asciiTheme="majorHAnsi" w:hAnsiTheme="majorHAnsi"/>
+        </w:rPr>
+        <w:t>, A. Sibley, and X. Huang. 2010. MODIS Collection 5 global land cover: Algorithm refinements and characterization of new datasets. Remote Sensing of Environment 114:168–182.</w:t>
       </w:r>
     </w:p>
     <w:p>
@@ -7161,11 +8419,19 @@
           <w:rFonts w:asciiTheme="majorHAnsi" w:hAnsiTheme="majorHAnsi"/>
         </w:rPr>
       </w:pPr>
-      <w:r>
-        <w:rPr>
-          <w:rFonts w:asciiTheme="majorHAnsi" w:hAnsiTheme="majorHAnsi"/>
-        </w:rPr>
-        <w:t>Intergovernmental Panel on Climate Change (IPCC). 2006. IPCC Guidelines for National Greenhouse Gas Inventories. Volume 4: Agriculture, Forestry and Other Land Use.</w:t>
+      <w:proofErr w:type="gramStart"/>
+      <w:r>
+        <w:rPr>
+          <w:rFonts w:asciiTheme="majorHAnsi" w:hAnsiTheme="majorHAnsi"/>
+        </w:rPr>
+        <w:t>Intergovernmental Panel on Climate Change (IPCC).</w:t>
+      </w:r>
+      <w:proofErr w:type="gramEnd"/>
+      <w:r>
+        <w:rPr>
+          <w:rFonts w:asciiTheme="majorHAnsi" w:hAnsiTheme="majorHAnsi"/>
+        </w:rPr>
+        <w:t xml:space="preserve"> 2006. IPCC Guidelines for National Greenhouse Gas Inventories. Volume 4: Agriculture, Forestry and Other Land Use.</w:t>
       </w:r>
     </w:p>
     <w:p>
@@ -7183,11 +8449,33 @@
           <w:rFonts w:asciiTheme="majorHAnsi" w:hAnsiTheme="majorHAnsi"/>
         </w:rPr>
       </w:pPr>
-      <w:r>
-        <w:rPr>
-          <w:rFonts w:asciiTheme="majorHAnsi" w:hAnsiTheme="majorHAnsi"/>
-        </w:rPr>
-        <w:t>Laurance, W. F., 1997. Biomass Collapse in Amazonian Forest Fragments. Science 278, 1117–1118.</w:t>
+      <w:proofErr w:type="spellStart"/>
+      <w:r>
+        <w:rPr>
+          <w:rFonts w:asciiTheme="majorHAnsi" w:hAnsiTheme="majorHAnsi"/>
+        </w:rPr>
+        <w:t>Laurance</w:t>
+      </w:r>
+      <w:proofErr w:type="spellEnd"/>
+      <w:r>
+        <w:rPr>
+          <w:rFonts w:asciiTheme="majorHAnsi" w:hAnsiTheme="majorHAnsi"/>
+        </w:rPr>
+        <w:t xml:space="preserve">, W. F., 1997. </w:t>
+      </w:r>
+      <w:proofErr w:type="gramStart"/>
+      <w:r>
+        <w:rPr>
+          <w:rFonts w:asciiTheme="majorHAnsi" w:hAnsiTheme="majorHAnsi"/>
+        </w:rPr>
+        <w:t>Biomass Collapse in Amazonian Forest Fragments.</w:t>
+      </w:r>
+      <w:proofErr w:type="gramEnd"/>
+      <w:r>
+        <w:rPr>
+          <w:rFonts w:asciiTheme="majorHAnsi" w:hAnsiTheme="majorHAnsi"/>
+        </w:rPr>
+        <w:t xml:space="preserve"> Science 278, 1117–1118.</w:t>
       </w:r>
     </w:p>
     <w:p>
@@ -7205,12 +8493,28 @@
           <w:rFonts w:asciiTheme="majorHAnsi" w:hAnsiTheme="majorHAnsi"/>
         </w:rPr>
       </w:pPr>
-      <w:r>
-        <w:rPr>
-          <w:rFonts w:asciiTheme="majorHAnsi" w:hAnsiTheme="majorHAnsi"/>
-        </w:rPr>
-        <w:t>Laurance, W.F., 2000. Do edge effects occur over large spatial scales? Trends in ecology &amp; evolution 15, 134–135.</w:t>
-      </w:r>
+      <w:proofErr w:type="spellStart"/>
+      <w:r>
+        <w:rPr>
+          <w:rFonts w:asciiTheme="majorHAnsi" w:hAnsiTheme="majorHAnsi"/>
+        </w:rPr>
+        <w:t>Laurance</w:t>
+      </w:r>
+      <w:proofErr w:type="spellEnd"/>
+      <w:r>
+        <w:rPr>
+          <w:rFonts w:asciiTheme="majorHAnsi" w:hAnsiTheme="majorHAnsi"/>
+        </w:rPr>
+        <w:t xml:space="preserve">, W.F., 2000. Do edge effects occur over large spatial scales? </w:t>
+      </w:r>
+      <w:proofErr w:type="gramStart"/>
+      <w:r>
+        <w:rPr>
+          <w:rFonts w:asciiTheme="majorHAnsi" w:hAnsiTheme="majorHAnsi"/>
+        </w:rPr>
+        <w:t>Trends in ecology &amp; evolution 15, 134–135.</w:t>
+      </w:r>
+      <w:proofErr w:type="gramEnd"/>
     </w:p>
     <w:p>
       <w:pPr>
@@ -7227,11 +8531,33 @@
           <w:rFonts w:asciiTheme="majorHAnsi" w:hAnsiTheme="majorHAnsi"/>
         </w:rPr>
       </w:pPr>
-      <w:r>
-        <w:rPr>
-          <w:rFonts w:asciiTheme="majorHAnsi" w:hAnsiTheme="majorHAnsi"/>
-        </w:rPr>
-        <w:t>Laurance, William F., Williamson, G.B., 2001. Positive Feedbacks among Forest Fragmentation, Drought, and Climate Change in the Amazon. Conservation Biology 15, 1529–1535.</w:t>
+      <w:proofErr w:type="spellStart"/>
+      <w:r>
+        <w:rPr>
+          <w:rFonts w:asciiTheme="majorHAnsi" w:hAnsiTheme="majorHAnsi"/>
+        </w:rPr>
+        <w:t>Laurance</w:t>
+      </w:r>
+      <w:proofErr w:type="spellEnd"/>
+      <w:r>
+        <w:rPr>
+          <w:rFonts w:asciiTheme="majorHAnsi" w:hAnsiTheme="majorHAnsi"/>
+        </w:rPr>
+        <w:t xml:space="preserve">, William F., Williamson, G.B., 2001. </w:t>
+      </w:r>
+      <w:proofErr w:type="gramStart"/>
+      <w:r>
+        <w:rPr>
+          <w:rFonts w:asciiTheme="majorHAnsi" w:hAnsiTheme="majorHAnsi"/>
+        </w:rPr>
+        <w:t>Positive Feedbacks among Forest Fragmentation, Drought, and Climate Change in the Amazon.</w:t>
+      </w:r>
+      <w:proofErr w:type="gramEnd"/>
+      <w:r>
+        <w:rPr>
+          <w:rFonts w:asciiTheme="majorHAnsi" w:hAnsiTheme="majorHAnsi"/>
+        </w:rPr>
+        <w:t xml:space="preserve"> Conservation Biology 15, 1529–1535.</w:t>
       </w:r>
     </w:p>
     <w:p>
@@ -7249,11 +8575,111 @@
           <w:rFonts w:asciiTheme="majorHAnsi" w:hAnsiTheme="majorHAnsi"/>
         </w:rPr>
       </w:pPr>
-      <w:r>
-        <w:rPr>
-          <w:rFonts w:asciiTheme="majorHAnsi" w:hAnsiTheme="majorHAnsi"/>
-        </w:rPr>
-        <w:t>Laurance, W., Lovejoy, T., Vasconcelos, H., Bruna, E., Didham, R., Stouffer, P., Gascon, C., Bierregaard, R., Laurance, S., Sampaio, E., 2002. Ecosystem decay of Amazonian forest fragments: a 22-year investigation. Conservation Biology 16, 605–618.</w:t>
+      <w:proofErr w:type="spellStart"/>
+      <w:proofErr w:type="gramStart"/>
+      <w:r>
+        <w:rPr>
+          <w:rFonts w:asciiTheme="majorHAnsi" w:hAnsiTheme="majorHAnsi"/>
+        </w:rPr>
+        <w:t>Laurance</w:t>
+      </w:r>
+      <w:proofErr w:type="spellEnd"/>
+      <w:r>
+        <w:rPr>
+          <w:rFonts w:asciiTheme="majorHAnsi" w:hAnsiTheme="majorHAnsi"/>
+        </w:rPr>
+        <w:t xml:space="preserve">, W., Lovejoy, T., </w:t>
+      </w:r>
+      <w:proofErr w:type="spellStart"/>
+      <w:r>
+        <w:rPr>
+          <w:rFonts w:asciiTheme="majorHAnsi" w:hAnsiTheme="majorHAnsi"/>
+        </w:rPr>
+        <w:t>Vasconcelos</w:t>
+      </w:r>
+      <w:proofErr w:type="spellEnd"/>
+      <w:r>
+        <w:rPr>
+          <w:rFonts w:asciiTheme="majorHAnsi" w:hAnsiTheme="majorHAnsi"/>
+        </w:rPr>
+        <w:t xml:space="preserve">, H., Bruna, E., </w:t>
+      </w:r>
+      <w:proofErr w:type="spellStart"/>
+      <w:r>
+        <w:rPr>
+          <w:rFonts w:asciiTheme="majorHAnsi" w:hAnsiTheme="majorHAnsi"/>
+        </w:rPr>
+        <w:t>Didham</w:t>
+      </w:r>
+      <w:proofErr w:type="spellEnd"/>
+      <w:r>
+        <w:rPr>
+          <w:rFonts w:asciiTheme="majorHAnsi" w:hAnsiTheme="majorHAnsi"/>
+        </w:rPr>
+        <w:t xml:space="preserve">, R., Stouffer, P., </w:t>
+      </w:r>
+      <w:proofErr w:type="spellStart"/>
+      <w:r>
+        <w:rPr>
+          <w:rFonts w:asciiTheme="majorHAnsi" w:hAnsiTheme="majorHAnsi"/>
+        </w:rPr>
+        <w:t>Gascon</w:t>
+      </w:r>
+      <w:proofErr w:type="spellEnd"/>
+      <w:r>
+        <w:rPr>
+          <w:rFonts w:asciiTheme="majorHAnsi" w:hAnsiTheme="majorHAnsi"/>
+        </w:rPr>
+        <w:t xml:space="preserve">, C., </w:t>
+      </w:r>
+      <w:proofErr w:type="spellStart"/>
+      <w:r>
+        <w:rPr>
+          <w:rFonts w:asciiTheme="majorHAnsi" w:hAnsiTheme="majorHAnsi"/>
+        </w:rPr>
+        <w:t>Bierregaard</w:t>
+      </w:r>
+      <w:proofErr w:type="spellEnd"/>
+      <w:r>
+        <w:rPr>
+          <w:rFonts w:asciiTheme="majorHAnsi" w:hAnsiTheme="majorHAnsi"/>
+        </w:rPr>
+        <w:t xml:space="preserve">, R., </w:t>
+      </w:r>
+      <w:proofErr w:type="spellStart"/>
+      <w:r>
+        <w:rPr>
+          <w:rFonts w:asciiTheme="majorHAnsi" w:hAnsiTheme="majorHAnsi"/>
+        </w:rPr>
+        <w:t>Laurance</w:t>
+      </w:r>
+      <w:proofErr w:type="spellEnd"/>
+      <w:r>
+        <w:rPr>
+          <w:rFonts w:asciiTheme="majorHAnsi" w:hAnsiTheme="majorHAnsi"/>
+        </w:rPr>
+        <w:t xml:space="preserve">, S., </w:t>
+      </w:r>
+      <w:proofErr w:type="spellStart"/>
+      <w:r>
+        <w:rPr>
+          <w:rFonts w:asciiTheme="majorHAnsi" w:hAnsiTheme="majorHAnsi"/>
+        </w:rPr>
+        <w:t>Sampaio</w:t>
+      </w:r>
+      <w:proofErr w:type="spellEnd"/>
+      <w:r>
+        <w:rPr>
+          <w:rFonts w:asciiTheme="majorHAnsi" w:hAnsiTheme="majorHAnsi"/>
+        </w:rPr>
+        <w:t>, E., 2002.</w:t>
+      </w:r>
+      <w:proofErr w:type="gramEnd"/>
+      <w:r>
+        <w:rPr>
+          <w:rFonts w:asciiTheme="majorHAnsi" w:hAnsiTheme="majorHAnsi"/>
+        </w:rPr>
+        <w:t xml:space="preserve"> Ecosystem decay of Amazonian forest fragments: a 22-year investigation. Conservation Biology 16, 605–618.</w:t>
       </w:r>
     </w:p>
     <w:p>
@@ -7275,7 +8701,22 @@
         <w:rPr>
           <w:rFonts w:asciiTheme="majorHAnsi" w:hAnsiTheme="majorHAnsi"/>
         </w:rPr>
-        <w:t>Nelson, E., et al. 2010. Projecting global land-use change and its effect on ecosystem service provision and biodiversity with simple models. PLOS One 5: e14327</w:t>
+        <w:lastRenderedPageBreak/>
+        <w:t xml:space="preserve">Nelson, E., et al. 2010. </w:t>
+      </w:r>
+      <w:proofErr w:type="gramStart"/>
+      <w:r>
+        <w:rPr>
+          <w:rFonts w:asciiTheme="majorHAnsi" w:hAnsiTheme="majorHAnsi"/>
+        </w:rPr>
+        <w:t>Projecting global land-use change and its effect on ecosystem service provision and biodiversity with simple models.</w:t>
+      </w:r>
+      <w:proofErr w:type="gramEnd"/>
+      <w:r>
+        <w:rPr>
+          <w:rFonts w:asciiTheme="majorHAnsi" w:hAnsiTheme="majorHAnsi"/>
+        </w:rPr>
+        <w:t xml:space="preserve"> PLOS One 5: e14327</w:t>
       </w:r>
     </w:p>
     <w:p>
@@ -8712,6 +10153,119 @@
     </w:lvl>
   </w:abstractNum>
   <w:abstractNum w:abstractNumId="12">
+    <w:nsid w:val="3B48075C"/>
+    <w:multiLevelType w:val="hybridMultilevel"/>
+    <w:tmpl w:val="567640C0"/>
+    <w:lvl w:ilvl="0" w:tplc="04090001">
+      <w:start w:val="1"/>
+      <w:numFmt w:val="bullet"/>
+      <w:lvlText w:val=""/>
+      <w:lvlJc w:val="left"/>
+      <w:pPr>
+        <w:ind w:left="720" w:hanging="360"/>
+      </w:pPr>
+      <w:rPr>
+        <w:rFonts w:ascii="Symbol" w:hAnsi="Symbol" w:hint="default"/>
+      </w:rPr>
+    </w:lvl>
+    <w:lvl w:ilvl="1" w:tplc="04090003" w:tentative="1">
+      <w:start w:val="1"/>
+      <w:numFmt w:val="bullet"/>
+      <w:lvlText w:val="o"/>
+      <w:lvlJc w:val="left"/>
+      <w:pPr>
+        <w:ind w:left="1440" w:hanging="360"/>
+      </w:pPr>
+      <w:rPr>
+        <w:rFonts w:ascii="Courier New" w:hAnsi="Courier New" w:cs="Courier New" w:hint="default"/>
+      </w:rPr>
+    </w:lvl>
+    <w:lvl w:ilvl="2" w:tplc="04090005" w:tentative="1">
+      <w:start w:val="1"/>
+      <w:numFmt w:val="bullet"/>
+      <w:lvlText w:val=""/>
+      <w:lvlJc w:val="left"/>
+      <w:pPr>
+        <w:ind w:left="2160" w:hanging="360"/>
+      </w:pPr>
+      <w:rPr>
+        <w:rFonts w:ascii="Wingdings" w:hAnsi="Wingdings" w:hint="default"/>
+      </w:rPr>
+    </w:lvl>
+    <w:lvl w:ilvl="3" w:tplc="04090001" w:tentative="1">
+      <w:start w:val="1"/>
+      <w:numFmt w:val="bullet"/>
+      <w:lvlText w:val=""/>
+      <w:lvlJc w:val="left"/>
+      <w:pPr>
+        <w:ind w:left="2880" w:hanging="360"/>
+      </w:pPr>
+      <w:rPr>
+        <w:rFonts w:ascii="Symbol" w:hAnsi="Symbol" w:hint="default"/>
+      </w:rPr>
+    </w:lvl>
+    <w:lvl w:ilvl="4" w:tplc="04090003" w:tentative="1">
+      <w:start w:val="1"/>
+      <w:numFmt w:val="bullet"/>
+      <w:lvlText w:val="o"/>
+      <w:lvlJc w:val="left"/>
+      <w:pPr>
+        <w:ind w:left="3600" w:hanging="360"/>
+      </w:pPr>
+      <w:rPr>
+        <w:rFonts w:ascii="Courier New" w:hAnsi="Courier New" w:cs="Courier New" w:hint="default"/>
+      </w:rPr>
+    </w:lvl>
+    <w:lvl w:ilvl="5" w:tplc="04090005" w:tentative="1">
+      <w:start w:val="1"/>
+      <w:numFmt w:val="bullet"/>
+      <w:lvlText w:val=""/>
+      <w:lvlJc w:val="left"/>
+      <w:pPr>
+        <w:ind w:left="4320" w:hanging="360"/>
+      </w:pPr>
+      <w:rPr>
+        <w:rFonts w:ascii="Wingdings" w:hAnsi="Wingdings" w:hint="default"/>
+      </w:rPr>
+    </w:lvl>
+    <w:lvl w:ilvl="6" w:tplc="04090001" w:tentative="1">
+      <w:start w:val="1"/>
+      <w:numFmt w:val="bullet"/>
+      <w:lvlText w:val=""/>
+      <w:lvlJc w:val="left"/>
+      <w:pPr>
+        <w:ind w:left="5040" w:hanging="360"/>
+      </w:pPr>
+      <w:rPr>
+        <w:rFonts w:ascii="Symbol" w:hAnsi="Symbol" w:hint="default"/>
+      </w:rPr>
+    </w:lvl>
+    <w:lvl w:ilvl="7" w:tplc="04090003" w:tentative="1">
+      <w:start w:val="1"/>
+      <w:numFmt w:val="bullet"/>
+      <w:lvlText w:val="o"/>
+      <w:lvlJc w:val="left"/>
+      <w:pPr>
+        <w:ind w:left="5760" w:hanging="360"/>
+      </w:pPr>
+      <w:rPr>
+        <w:rFonts w:ascii="Courier New" w:hAnsi="Courier New" w:cs="Courier New" w:hint="default"/>
+      </w:rPr>
+    </w:lvl>
+    <w:lvl w:ilvl="8" w:tplc="04090005" w:tentative="1">
+      <w:start w:val="1"/>
+      <w:numFmt w:val="bullet"/>
+      <w:lvlText w:val=""/>
+      <w:lvlJc w:val="left"/>
+      <w:pPr>
+        <w:ind w:left="6480" w:hanging="360"/>
+      </w:pPr>
+      <w:rPr>
+        <w:rFonts w:ascii="Wingdings" w:hAnsi="Wingdings" w:hint="default"/>
+      </w:rPr>
+    </w:lvl>
+  </w:abstractNum>
+  <w:abstractNum w:abstractNumId="13">
     <w:nsid w:val="3BD47F59"/>
     <w:multiLevelType w:val="hybridMultilevel"/>
     <w:tmpl w:val="977ABEB2"/>
@@ -8851,7 +10405,7 @@
       </w:rPr>
     </w:lvl>
   </w:abstractNum>
-  <w:abstractNum w:abstractNumId="13">
+  <w:abstractNum w:abstractNumId="14">
     <w:nsid w:val="3C610A3B"/>
     <w:multiLevelType w:val="hybridMultilevel"/>
     <w:tmpl w:val="51383E90"/>
@@ -8963,7 +10517,7 @@
       </w:pPr>
     </w:lvl>
   </w:abstractNum>
-  <w:abstractNum w:abstractNumId="14">
+  <w:abstractNum w:abstractNumId="15">
     <w:nsid w:val="40025128"/>
     <w:multiLevelType w:val="multilevel"/>
     <w:tmpl w:val="3F7255E6"/>
@@ -9112,7 +10666,7 @@
       </w:rPr>
     </w:lvl>
   </w:abstractNum>
-  <w:abstractNum w:abstractNumId="15">
+  <w:abstractNum w:abstractNumId="16">
     <w:nsid w:val="44134E6A"/>
     <w:multiLevelType w:val="multilevel"/>
     <w:tmpl w:val="064833CC"/>
@@ -9225,7 +10779,7 @@
       </w:pPr>
     </w:lvl>
   </w:abstractNum>
-  <w:abstractNum w:abstractNumId="16">
+  <w:abstractNum w:abstractNumId="17">
     <w:nsid w:val="487E3E58"/>
     <w:multiLevelType w:val="hybridMultilevel"/>
     <w:tmpl w:val="EC203BD4"/>
@@ -9365,7 +10919,7 @@
       </w:rPr>
     </w:lvl>
   </w:abstractNum>
-  <w:abstractNum w:abstractNumId="17">
+  <w:abstractNum w:abstractNumId="18">
     <w:nsid w:val="498125E5"/>
     <w:multiLevelType w:val="hybridMultilevel"/>
     <w:tmpl w:val="E3CA7CD4"/>
@@ -9454,7 +11008,7 @@
       </w:pPr>
     </w:lvl>
   </w:abstractNum>
-  <w:abstractNum w:abstractNumId="18">
+  <w:abstractNum w:abstractNumId="19">
     <w:nsid w:val="4F9B3576"/>
     <w:multiLevelType w:val="hybridMultilevel"/>
     <w:tmpl w:val="91B2C240"/>
@@ -9566,7 +11120,7 @@
       </w:rPr>
     </w:lvl>
   </w:abstractNum>
-  <w:abstractNum w:abstractNumId="19">
+  <w:abstractNum w:abstractNumId="20">
     <w:nsid w:val="55706E08"/>
     <w:multiLevelType w:val="hybridMultilevel"/>
     <w:tmpl w:val="C6CE56F0"/>
@@ -9655,7 +11209,7 @@
       </w:pPr>
     </w:lvl>
   </w:abstractNum>
-  <w:abstractNum w:abstractNumId="20">
+  <w:abstractNum w:abstractNumId="21">
     <w:nsid w:val="5944457B"/>
     <w:multiLevelType w:val="hybridMultilevel"/>
     <w:tmpl w:val="718C9826"/>
@@ -9767,7 +11321,7 @@
       </w:rPr>
     </w:lvl>
   </w:abstractNum>
-  <w:abstractNum w:abstractNumId="21">
+  <w:abstractNum w:abstractNumId="22">
     <w:nsid w:val="5ED56C2E"/>
     <w:multiLevelType w:val="multilevel"/>
     <w:tmpl w:val="E8A6E0C6"/>
@@ -9916,7 +11470,120 @@
       </w:rPr>
     </w:lvl>
   </w:abstractNum>
-  <w:abstractNum w:abstractNumId="22">
+  <w:abstractNum w:abstractNumId="23">
+    <w:nsid w:val="6A231EFC"/>
+    <w:multiLevelType w:val="hybridMultilevel"/>
+    <w:tmpl w:val="7768682C"/>
+    <w:lvl w:ilvl="0" w:tplc="04090001">
+      <w:start w:val="1"/>
+      <w:numFmt w:val="bullet"/>
+      <w:lvlText w:val=""/>
+      <w:lvlJc w:val="left"/>
+      <w:pPr>
+        <w:ind w:left="720" w:hanging="360"/>
+      </w:pPr>
+      <w:rPr>
+        <w:rFonts w:ascii="Symbol" w:hAnsi="Symbol" w:hint="default"/>
+      </w:rPr>
+    </w:lvl>
+    <w:lvl w:ilvl="1" w:tplc="04090003" w:tentative="1">
+      <w:start w:val="1"/>
+      <w:numFmt w:val="bullet"/>
+      <w:lvlText w:val="o"/>
+      <w:lvlJc w:val="left"/>
+      <w:pPr>
+        <w:ind w:left="1440" w:hanging="360"/>
+      </w:pPr>
+      <w:rPr>
+        <w:rFonts w:ascii="Courier New" w:hAnsi="Courier New" w:cs="Courier New" w:hint="default"/>
+      </w:rPr>
+    </w:lvl>
+    <w:lvl w:ilvl="2" w:tplc="04090005" w:tentative="1">
+      <w:start w:val="1"/>
+      <w:numFmt w:val="bullet"/>
+      <w:lvlText w:val=""/>
+      <w:lvlJc w:val="left"/>
+      <w:pPr>
+        <w:ind w:left="2160" w:hanging="360"/>
+      </w:pPr>
+      <w:rPr>
+        <w:rFonts w:ascii="Wingdings" w:hAnsi="Wingdings" w:hint="default"/>
+      </w:rPr>
+    </w:lvl>
+    <w:lvl w:ilvl="3" w:tplc="04090001" w:tentative="1">
+      <w:start w:val="1"/>
+      <w:numFmt w:val="bullet"/>
+      <w:lvlText w:val=""/>
+      <w:lvlJc w:val="left"/>
+      <w:pPr>
+        <w:ind w:left="2880" w:hanging="360"/>
+      </w:pPr>
+      <w:rPr>
+        <w:rFonts w:ascii="Symbol" w:hAnsi="Symbol" w:hint="default"/>
+      </w:rPr>
+    </w:lvl>
+    <w:lvl w:ilvl="4" w:tplc="04090003" w:tentative="1">
+      <w:start w:val="1"/>
+      <w:numFmt w:val="bullet"/>
+      <w:lvlText w:val="o"/>
+      <w:lvlJc w:val="left"/>
+      <w:pPr>
+        <w:ind w:left="3600" w:hanging="360"/>
+      </w:pPr>
+      <w:rPr>
+        <w:rFonts w:ascii="Courier New" w:hAnsi="Courier New" w:cs="Courier New" w:hint="default"/>
+      </w:rPr>
+    </w:lvl>
+    <w:lvl w:ilvl="5" w:tplc="04090005" w:tentative="1">
+      <w:start w:val="1"/>
+      <w:numFmt w:val="bullet"/>
+      <w:lvlText w:val=""/>
+      <w:lvlJc w:val="left"/>
+      <w:pPr>
+        <w:ind w:left="4320" w:hanging="360"/>
+      </w:pPr>
+      <w:rPr>
+        <w:rFonts w:ascii="Wingdings" w:hAnsi="Wingdings" w:hint="default"/>
+      </w:rPr>
+    </w:lvl>
+    <w:lvl w:ilvl="6" w:tplc="04090001" w:tentative="1">
+      <w:start w:val="1"/>
+      <w:numFmt w:val="bullet"/>
+      <w:lvlText w:val=""/>
+      <w:lvlJc w:val="left"/>
+      <w:pPr>
+        <w:ind w:left="5040" w:hanging="360"/>
+      </w:pPr>
+      <w:rPr>
+        <w:rFonts w:ascii="Symbol" w:hAnsi="Symbol" w:hint="default"/>
+      </w:rPr>
+    </w:lvl>
+    <w:lvl w:ilvl="7" w:tplc="04090003" w:tentative="1">
+      <w:start w:val="1"/>
+      <w:numFmt w:val="bullet"/>
+      <w:lvlText w:val="o"/>
+      <w:lvlJc w:val="left"/>
+      <w:pPr>
+        <w:ind w:left="5760" w:hanging="360"/>
+      </w:pPr>
+      <w:rPr>
+        <w:rFonts w:ascii="Courier New" w:hAnsi="Courier New" w:cs="Courier New" w:hint="default"/>
+      </w:rPr>
+    </w:lvl>
+    <w:lvl w:ilvl="8" w:tplc="04090005" w:tentative="1">
+      <w:start w:val="1"/>
+      <w:numFmt w:val="bullet"/>
+      <w:lvlText w:val=""/>
+      <w:lvlJc w:val="left"/>
+      <w:pPr>
+        <w:ind w:left="6480" w:hanging="360"/>
+      </w:pPr>
+      <w:rPr>
+        <w:rFonts w:ascii="Wingdings" w:hAnsi="Wingdings" w:hint="default"/>
+      </w:rPr>
+    </w:lvl>
+  </w:abstractNum>
+  <w:abstractNum w:abstractNumId="24">
     <w:nsid w:val="739027B2"/>
     <w:multiLevelType w:val="hybridMultilevel"/>
     <w:tmpl w:val="4BF0CA24"/>
@@ -10029,7 +11696,7 @@
       </w:rPr>
     </w:lvl>
   </w:abstractNum>
-  <w:abstractNum w:abstractNumId="23">
+  <w:abstractNum w:abstractNumId="25">
     <w:nsid w:val="77B957DA"/>
     <w:multiLevelType w:val="hybridMultilevel"/>
     <w:tmpl w:val="327AD446"/>
@@ -10169,7 +11836,7 @@
       </w:rPr>
     </w:lvl>
   </w:abstractNum>
-  <w:abstractNum w:abstractNumId="24">
+  <w:abstractNum w:abstractNumId="26">
     <w:nsid w:val="79E33CC4"/>
     <w:multiLevelType w:val="hybridMultilevel"/>
     <w:tmpl w:val="E520B634"/>
@@ -10255,7 +11922,7 @@
       </w:pPr>
     </w:lvl>
   </w:abstractNum>
-  <w:abstractNum w:abstractNumId="25">
+  <w:abstractNum w:abstractNumId="27">
     <w:nsid w:val="7D72596F"/>
     <w:multiLevelType w:val="hybridMultilevel"/>
     <w:tmpl w:val="69509EDA"/>
@@ -10396,25 +12063,25 @@
     </w:lvl>
   </w:abstractNum>
   <w:num w:numId="1">
-    <w:abstractNumId w:val="24"/>
+    <w:abstractNumId w:val="26"/>
   </w:num>
   <w:num w:numId="2">
     <w:abstractNumId w:val="10"/>
   </w:num>
   <w:num w:numId="3">
-    <w:abstractNumId w:val="25"/>
+    <w:abstractNumId w:val="27"/>
   </w:num>
   <w:num w:numId="4">
-    <w:abstractNumId w:val="16"/>
+    <w:abstractNumId w:val="17"/>
   </w:num>
   <w:num w:numId="5">
-    <w:abstractNumId w:val="23"/>
+    <w:abstractNumId w:val="25"/>
   </w:num>
   <w:num w:numId="6">
     <w:abstractNumId w:val="3"/>
   </w:num>
   <w:num w:numId="7">
-    <w:abstractNumId w:val="12"/>
+    <w:abstractNumId w:val="13"/>
   </w:num>
   <w:num w:numId="8">
     <w:abstractNumId w:val="0"/>
@@ -10426,19 +12093,19 @@
     <w:abstractNumId w:val="6"/>
   </w:num>
   <w:num w:numId="11">
-    <w:abstractNumId w:val="17"/>
+    <w:abstractNumId w:val="18"/>
   </w:num>
   <w:num w:numId="12">
-    <w:abstractNumId w:val="18"/>
+    <w:abstractNumId w:val="19"/>
   </w:num>
   <w:num w:numId="13">
-    <w:abstractNumId w:val="20"/>
+    <w:abstractNumId w:val="21"/>
   </w:num>
   <w:num w:numId="14">
     <w:abstractNumId w:val="8"/>
   </w:num>
   <w:num w:numId="15">
-    <w:abstractNumId w:val="13"/>
+    <w:abstractNumId w:val="14"/>
     <w:lvlOverride w:ilvl="0"/>
     <w:lvlOverride w:ilvl="1"/>
     <w:lvlOverride w:ilvl="2">
@@ -10470,13 +12137,13 @@
     <w:abstractNumId w:val="7"/>
   </w:num>
   <w:num w:numId="18">
+    <w:abstractNumId w:val="24"/>
+  </w:num>
+  <w:num w:numId="19">
     <w:abstractNumId w:val="22"/>
   </w:num>
-  <w:num w:numId="19">
-    <w:abstractNumId w:val="21"/>
-  </w:num>
   <w:num w:numId="20">
-    <w:abstractNumId w:val="19"/>
+    <w:abstractNumId w:val="20"/>
   </w:num>
   <w:num w:numId="21">
     <w:abstractNumId w:val="11"/>
@@ -10485,16 +12152,22 @@
     <w:abstractNumId w:val="1"/>
   </w:num>
   <w:num w:numId="23">
-    <w:abstractNumId w:val="14"/>
+    <w:abstractNumId w:val="15"/>
   </w:num>
   <w:num w:numId="24">
     <w:abstractNumId w:val="9"/>
   </w:num>
   <w:num w:numId="25">
-    <w:abstractNumId w:val="15"/>
+    <w:abstractNumId w:val="16"/>
   </w:num>
   <w:num w:numId="26">
     <w:abstractNumId w:val="4"/>
+  </w:num>
+  <w:num w:numId="27">
+    <w:abstractNumId w:val="12"/>
+  </w:num>
+  <w:num w:numId="28">
+    <w:abstractNumId w:val="23"/>
   </w:num>
 </w:numbering>
 </file>
@@ -12432,7 +14105,7 @@
   <a:extraClrSchemeLst/>
   <a:extLst>
     <a:ext uri="{05A4C25C-085E-4340-85A3-A5531E510DB2}">
-      <thm15:themeFamily xmlns="" xmlns:thm15="http://schemas.microsoft.com/office/thememl/2012/main" name="Office Theme" id="{62F939B6-93AF-4DB8-9C6B-D6C7DFDC589F}" vid="{4A3C46E8-61CC-4603-A589-7422A47A8E4A}"/>
+      <thm15:themeFamily xmlns:thm15="http://schemas.microsoft.com/office/thememl/2012/main" xmlns="" name="Office Theme" id="{62F939B6-93AF-4DB8-9C6B-D6C7DFDC589F}" vid="{4A3C46E8-61CC-4603-A589-7422A47A8E4A}"/>
     </a:ext>
   </a:extLst>
 </a:theme>
@@ -12447,7 +14120,7 @@
 </file>
 
 <file path=customXml/itemProps1.xml><?xml version="1.0" encoding="utf-8"?>
-<ds:datastoreItem xmlns:ds="http://schemas.openxmlformats.org/officeDocument/2006/customXml" ds:itemID="{6C32D583-2F81-4EC5-90BC-1502851014D0}">
+<ds:datastoreItem xmlns:ds="http://schemas.openxmlformats.org/officeDocument/2006/customXml" ds:itemID="{F9103A8B-E177-407A-A937-9F0E5561F34B}">
   <ds:schemaRefs>
     <ds:schemaRef ds:uri="http://schemas.openxmlformats.org/officeDocument/2006/bibliography"/>
   </ds:schemaRefs>
@@ -12455,7 +14128,7 @@
 </file>
 
 <file path=customXml/itemProps2.xml><?xml version="1.0" encoding="utf-8"?>
-<ds:datastoreItem xmlns:ds="http://schemas.openxmlformats.org/officeDocument/2006/customXml" ds:itemID="{FDEF00AB-740F-4176-B6BF-2857792035F6}">
+<ds:datastoreItem xmlns:ds="http://schemas.openxmlformats.org/officeDocument/2006/customXml" ds:itemID="{ADF68044-2F32-49E9-A9BC-0EA774516ECE}">
   <ds:schemaRefs>
     <ds:schemaRef ds:uri="http://schemas.openxmlformats.org/officeDocument/2006/bibliography"/>
   </ds:schemaRefs>

</xml_diff>

<commit_message>
Figure out how to align indents in carbon edge
</commit_message>
<xml_diff>
--- a/source/carbon_edge.docx
+++ b/source/carbon_edge.docx
@@ -2262,7 +2262,19 @@
         <w:rPr>
           <w:rFonts w:asciiTheme="majorHAnsi" w:hAnsiTheme="majorHAnsi"/>
         </w:rPr>
-        <w:t xml:space="preserve">must be included (though 0’s can be placed for any pools that you do not wish to calculate); if “above ground only” is selected, columns </w:t>
+        <w:t>must be included (</w:t>
+      </w:r>
+      <w:r>
+        <w:rPr>
+          <w:rFonts w:asciiTheme="majorHAnsi" w:hAnsiTheme="majorHAnsi"/>
+        </w:rPr>
+        <w:t>al</w:t>
+      </w:r>
+      <w:r>
+        <w:rPr>
+          <w:rFonts w:asciiTheme="majorHAnsi" w:hAnsiTheme="majorHAnsi"/>
+        </w:rPr>
+        <w:t xml:space="preserve">though 0’s can be placed for any pools that you do not wish to calculate); if “above ground only” is selected, columns </w:t>
       </w:r>
       <w:r>
         <w:rPr>
@@ -2287,16 +2299,28 @@
     </w:p>
     <w:p>
       <w:pPr>
-        <w:ind w:firstLine="720"/>
-        <w:rPr>
-          <w:rFonts w:asciiTheme="majorHAnsi" w:hAnsiTheme="majorHAnsi"/>
-        </w:rPr>
-      </w:pPr>
-      <w:r>
-        <w:rPr>
-          <w:rFonts w:asciiTheme="majorHAnsi" w:hAnsiTheme="majorHAnsi"/>
-        </w:rPr>
-        <w:t xml:space="preserve">The table </w:t>
+        <w:ind w:left="720"/>
+        <w:rPr>
+          <w:rFonts w:asciiTheme="majorHAnsi" w:hAnsiTheme="majorHAnsi"/>
+        </w:rPr>
+      </w:pPr>
+      <w:r>
+        <w:rPr>
+          <w:rFonts w:asciiTheme="majorHAnsi" w:hAnsiTheme="majorHAnsi"/>
+        </w:rPr>
+        <w:t xml:space="preserve">The </w:t>
+      </w:r>
+      <w:r>
+        <w:rPr>
+          <w:rFonts w:asciiTheme="majorHAnsi" w:hAnsiTheme="majorHAnsi"/>
+        </w:rPr>
+        <w:t xml:space="preserve">biophysical </w:t>
+      </w:r>
+      <w:r>
+        <w:rPr>
+          <w:rFonts w:asciiTheme="majorHAnsi" w:hAnsiTheme="majorHAnsi"/>
+        </w:rPr>
+        <w:t xml:space="preserve">table </w:t>
       </w:r>
       <w:r>
         <w:rPr>
@@ -2317,6 +2341,8 @@
           <w:rFonts w:asciiTheme="majorHAnsi" w:hAnsiTheme="majorHAnsi"/>
         </w:rPr>
       </w:pPr>
+      <w:bookmarkStart w:id="1" w:name="_GoBack"/>
+      <w:bookmarkEnd w:id="1"/>
       <w:proofErr w:type="spellStart"/>
       <w:proofErr w:type="gramStart"/>
       <w:r>
@@ -2821,6 +2847,13 @@
           <w:i/>
         </w:rPr>
         <w:t>Example</w:t>
+      </w:r>
+      <w:r>
+        <w:rPr>
+          <w:rFonts w:asciiTheme="majorHAnsi" w:hAnsiTheme="majorHAnsi"/>
+          <w:i/>
+        </w:rPr>
+        <w:t xml:space="preserve"> biophysical table</w:t>
       </w:r>
       <w:r>
         <w:rPr>
@@ -7584,8 +7617,6 @@
         </w:rPr>
         <w:t>. T</w:t>
       </w:r>
-      <w:bookmarkStart w:id="1" w:name="_GoBack"/>
-      <w:bookmarkEnd w:id="1"/>
       <w:r>
         <w:rPr>
           <w:rFonts w:ascii="Calibri Light" w:hAnsi="Calibri Light" w:cs="Lucida Grande"/>
@@ -11154,7 +11185,7 @@
         <w:ind w:left="2160" w:hanging="180"/>
       </w:pPr>
     </w:lvl>
-    <w:lvl w:ilvl="3" w:tplc="0409000F" w:tentative="1">
+    <w:lvl w:ilvl="3" w:tplc="0409000F">
       <w:start w:val="1"/>
       <w:numFmt w:val="decimal"/>
       <w:lvlText w:val="%4."/>
@@ -14120,7 +14151,7 @@
 </file>
 
 <file path=customXml/itemProps1.xml><?xml version="1.0" encoding="utf-8"?>
-<ds:datastoreItem xmlns:ds="http://schemas.openxmlformats.org/officeDocument/2006/customXml" ds:itemID="{F9103A8B-E177-407A-A937-9F0E5561F34B}">
+<ds:datastoreItem xmlns:ds="http://schemas.openxmlformats.org/officeDocument/2006/customXml" ds:itemID="{F9035CFF-BF55-4F36-B26B-ABB384AF749E}">
   <ds:schemaRefs>
     <ds:schemaRef ds:uri="http://schemas.openxmlformats.org/officeDocument/2006/bibliography"/>
   </ds:schemaRefs>
@@ -14128,7 +14159,7 @@
 </file>
 
 <file path=customXml/itemProps2.xml><?xml version="1.0" encoding="utf-8"?>
-<ds:datastoreItem xmlns:ds="http://schemas.openxmlformats.org/officeDocument/2006/customXml" ds:itemID="{ADF68044-2F32-49E9-A9BC-0EA774516ECE}">
+<ds:datastoreItem xmlns:ds="http://schemas.openxmlformats.org/officeDocument/2006/customXml" ds:itemID="{44C1CA19-8AB0-4D76-9EDB-6FE4533D2B0B}">
   <ds:schemaRefs>
     <ds:schemaRef ds:uri="http://schemas.openxmlformats.org/officeDocument/2006/bibliography"/>
   </ds:schemaRefs>

</xml_diff>

<commit_message>
Not sure how to re-align carbon edge, current alignment will have to do
</commit_message>
<xml_diff>
--- a/source/carbon_edge.docx
+++ b/source/carbon_edge.docx
@@ -2299,7 +2299,7 @@
     </w:p>
     <w:p>
       <w:pPr>
-        <w:ind w:left="720"/>
+        <w:ind w:left="720" w:hanging="360"/>
         <w:rPr>
           <w:rFonts w:asciiTheme="majorHAnsi" w:hAnsiTheme="majorHAnsi"/>
         </w:rPr>
@@ -14151,7 +14151,7 @@
 </file>
 
 <file path=customXml/itemProps1.xml><?xml version="1.0" encoding="utf-8"?>
-<ds:datastoreItem xmlns:ds="http://schemas.openxmlformats.org/officeDocument/2006/customXml" ds:itemID="{F9035CFF-BF55-4F36-B26B-ABB384AF749E}">
+<ds:datastoreItem xmlns:ds="http://schemas.openxmlformats.org/officeDocument/2006/customXml" ds:itemID="{42BDF23F-4E0D-4439-85AF-A0920434DBDF}">
   <ds:schemaRefs>
     <ds:schemaRef ds:uri="http://schemas.openxmlformats.org/officeDocument/2006/bibliography"/>
   </ds:schemaRefs>
@@ -14159,7 +14159,7 @@
 </file>
 
 <file path=customXml/itemProps2.xml><?xml version="1.0" encoding="utf-8"?>
-<ds:datastoreItem xmlns:ds="http://schemas.openxmlformats.org/officeDocument/2006/customXml" ds:itemID="{44C1CA19-8AB0-4D76-9EDB-6FE4533D2B0B}">
+<ds:datastoreItem xmlns:ds="http://schemas.openxmlformats.org/officeDocument/2006/customXml" ds:itemID="{68E432A6-3F55-4E2B-8EDA-A09A1758CCA2}">
   <ds:schemaRefs>
     <ds:schemaRef ds:uri="http://schemas.openxmlformats.org/officeDocument/2006/bibliography"/>
   </ds:schemaRefs>

</xml_diff>

<commit_message>
carbon edge alignment testing
</commit_message>
<xml_diff>
--- a/source/carbon_edge.docx
+++ b/source/carbon_edge.docx
@@ -2299,7 +2299,7 @@
     </w:p>
     <w:p>
       <w:pPr>
-        <w:ind w:left="720" w:hanging="360"/>
+        <w:ind w:left="720"/>
         <w:rPr>
           <w:rFonts w:asciiTheme="majorHAnsi" w:hAnsiTheme="majorHAnsi"/>
         </w:rPr>
@@ -2333,460 +2333,453 @@
       <w:pPr>
         <w:pStyle w:val="ListParagraph"/>
         <w:numPr>
-          <w:ilvl w:val="2"/>
+          <w:ilvl w:val="3"/>
           <w:numId w:val="20"/>
         </w:numPr>
-        <w:ind w:left="1080"/>
+        <w:rPr>
+          <w:rFonts w:asciiTheme="majorHAnsi" w:hAnsiTheme="majorHAnsi"/>
+        </w:rPr>
+      </w:pPr>
+      <w:proofErr w:type="spellStart"/>
+      <w:proofErr w:type="gramStart"/>
+      <w:r>
+        <w:rPr>
+          <w:rFonts w:asciiTheme="majorHAnsi" w:hAnsiTheme="majorHAnsi"/>
+          <w:b/>
+        </w:rPr>
+        <w:t>lucode</w:t>
+      </w:r>
+      <w:proofErr w:type="spellEnd"/>
+      <w:proofErr w:type="gramEnd"/>
+      <w:r>
+        <w:rPr>
+          <w:rFonts w:asciiTheme="majorHAnsi" w:hAnsiTheme="majorHAnsi"/>
+        </w:rPr>
+        <w:t xml:space="preserve"> (required). Unique integer for each LULC class. </w:t>
+      </w:r>
+      <w:r>
+        <w:rPr>
+          <w:rFonts w:asciiTheme="majorHAnsi" w:hAnsiTheme="majorHAnsi"/>
+          <w:i/>
+        </w:rPr>
+        <w:t xml:space="preserve">Every value in the LULC raster </w:t>
+      </w:r>
+      <w:r>
+        <w:rPr>
+          <w:rFonts w:asciiTheme="majorHAnsi" w:hAnsiTheme="majorHAnsi"/>
+          <w:i/>
+        </w:rPr>
+        <w:t>MUST</w:t>
+      </w:r>
+      <w:r>
+        <w:rPr>
+          <w:rFonts w:asciiTheme="majorHAnsi" w:hAnsiTheme="majorHAnsi"/>
+          <w:i/>
+        </w:rPr>
+        <w:t xml:space="preserve"> have </w:t>
+      </w:r>
+      <w:r>
+        <w:rPr>
+          <w:rFonts w:asciiTheme="majorHAnsi" w:hAnsiTheme="majorHAnsi"/>
+          <w:i/>
+        </w:rPr>
+        <w:t xml:space="preserve">a corresponding </w:t>
+      </w:r>
+      <w:proofErr w:type="spellStart"/>
+      <w:r>
+        <w:rPr>
+          <w:rFonts w:asciiTheme="majorHAnsi" w:hAnsiTheme="majorHAnsi"/>
+          <w:i/>
+        </w:rPr>
+        <w:t>lucode</w:t>
+      </w:r>
+      <w:proofErr w:type="spellEnd"/>
+      <w:r>
+        <w:rPr>
+          <w:rFonts w:asciiTheme="majorHAnsi" w:hAnsiTheme="majorHAnsi"/>
+          <w:i/>
+        </w:rPr>
+        <w:t xml:space="preserve"> value in the Biophysical table</w:t>
+      </w:r>
+      <w:r>
+        <w:rPr>
+          <w:rFonts w:asciiTheme="majorHAnsi" w:hAnsiTheme="majorHAnsi"/>
+          <w:i/>
+        </w:rPr>
+        <w:t>.</w:t>
+      </w:r>
+    </w:p>
+    <w:p>
+      <w:pPr>
+        <w:pStyle w:val="ListParagraph"/>
+        <w:numPr>
+          <w:ilvl w:val="3"/>
+          <w:numId w:val="20"/>
+        </w:numPr>
+        <w:rPr>
+          <w:rFonts w:asciiTheme="majorHAnsi" w:hAnsiTheme="majorHAnsi"/>
+        </w:rPr>
+      </w:pPr>
+      <w:proofErr w:type="spellStart"/>
+      <w:r>
+        <w:rPr>
+          <w:rFonts w:asciiTheme="majorHAnsi" w:hAnsiTheme="majorHAnsi"/>
+          <w:b/>
+        </w:rPr>
+        <w:t>is_</w:t>
+      </w:r>
+      <w:r>
+        <w:rPr>
+          <w:rFonts w:asciiTheme="majorHAnsi" w:hAnsiTheme="majorHAnsi"/>
+          <w:b/>
+        </w:rPr>
+        <w:t>tropical_</w:t>
+      </w:r>
+      <w:r>
+        <w:rPr>
+          <w:rFonts w:asciiTheme="majorHAnsi" w:hAnsiTheme="majorHAnsi"/>
+          <w:b/>
+        </w:rPr>
+        <w:t>forest</w:t>
+      </w:r>
+      <w:proofErr w:type="spellEnd"/>
+      <w:r>
+        <w:rPr>
+          <w:rFonts w:asciiTheme="majorHAnsi" w:hAnsiTheme="majorHAnsi"/>
+        </w:rPr>
+        <w:t xml:space="preserve"> (required). Integer value of 1 if the LULC class is tropical forest, 0 if it is not tropical forest.</w:t>
+      </w:r>
+    </w:p>
+    <w:p>
+      <w:pPr>
+        <w:pStyle w:val="ListParagraph"/>
+        <w:numPr>
+          <w:ilvl w:val="3"/>
+          <w:numId w:val="20"/>
+        </w:numPr>
+        <w:rPr>
+          <w:rFonts w:asciiTheme="majorHAnsi" w:hAnsiTheme="majorHAnsi"/>
+        </w:rPr>
+      </w:pPr>
+      <w:proofErr w:type="spellStart"/>
+      <w:r>
+        <w:rPr>
+          <w:rFonts w:asciiTheme="majorHAnsi" w:hAnsiTheme="majorHAnsi"/>
+          <w:b/>
+        </w:rPr>
+        <w:t>c_a</w:t>
+      </w:r>
+      <w:r>
+        <w:rPr>
+          <w:rFonts w:asciiTheme="majorHAnsi" w:hAnsiTheme="majorHAnsi"/>
+          <w:b/>
+        </w:rPr>
+        <w:t>bove</w:t>
+      </w:r>
+      <w:proofErr w:type="spellEnd"/>
+      <w:r>
+        <w:rPr>
+          <w:rFonts w:asciiTheme="majorHAnsi" w:hAnsiTheme="majorHAnsi"/>
+          <w:b/>
+        </w:rPr>
+        <w:t xml:space="preserve"> </w:t>
+      </w:r>
+      <w:r>
+        <w:rPr>
+          <w:rFonts w:asciiTheme="majorHAnsi" w:hAnsiTheme="majorHAnsi"/>
+        </w:rPr>
+        <w:t>(required for non-tropical forest).</w:t>
+      </w:r>
+      <w:r>
+        <w:rPr>
+          <w:rFonts w:asciiTheme="majorHAnsi" w:hAnsiTheme="majorHAnsi"/>
+          <w:b/>
+        </w:rPr>
+        <w:t xml:space="preserve">  </w:t>
+      </w:r>
+      <w:r>
+        <w:rPr>
+          <w:rFonts w:asciiTheme="majorHAnsi" w:hAnsiTheme="majorHAnsi"/>
+        </w:rPr>
+        <w:t xml:space="preserve">Carbon </w:t>
+      </w:r>
+      <w:r>
+        <w:rPr>
+          <w:rFonts w:asciiTheme="majorHAnsi" w:hAnsiTheme="majorHAnsi"/>
+        </w:rPr>
+        <w:t>density</w:t>
+      </w:r>
+      <w:r>
+        <w:rPr>
+          <w:rFonts w:asciiTheme="majorHAnsi" w:hAnsiTheme="majorHAnsi"/>
+        </w:rPr>
+        <w:t xml:space="preserve"> value for the aboveground carbon pool. Units: </w:t>
+      </w:r>
+      <w:proofErr w:type="spellStart"/>
+      <w:r>
+        <w:rPr>
+          <w:rFonts w:asciiTheme="majorHAnsi" w:hAnsiTheme="majorHAnsi"/>
+        </w:rPr>
+        <w:t>megagrams</w:t>
+      </w:r>
+      <w:proofErr w:type="spellEnd"/>
+      <w:r>
+        <w:rPr>
+          <w:rFonts w:asciiTheme="majorHAnsi" w:hAnsiTheme="majorHAnsi"/>
+        </w:rPr>
+        <w:t xml:space="preserve"> per hectare (Mg/ha).</w:t>
+      </w:r>
+      <w:r>
+        <w:rPr>
+          <w:rFonts w:asciiTheme="majorHAnsi" w:hAnsiTheme="majorHAnsi"/>
+        </w:rPr>
+        <w:t xml:space="preserve"> See the Carbon Storage model chapter for more information.</w:t>
+      </w:r>
+    </w:p>
+    <w:p>
+      <w:pPr>
+        <w:pStyle w:val="ListParagraph"/>
+        <w:numPr>
+          <w:ilvl w:val="3"/>
+          <w:numId w:val="20"/>
+        </w:numPr>
+        <w:rPr>
+          <w:rFonts w:asciiTheme="majorHAnsi" w:hAnsiTheme="majorHAnsi"/>
+        </w:rPr>
+      </w:pPr>
+      <w:proofErr w:type="spellStart"/>
+      <w:r>
+        <w:rPr>
+          <w:rFonts w:asciiTheme="majorHAnsi" w:hAnsiTheme="majorHAnsi"/>
+          <w:b/>
+        </w:rPr>
+        <w:t>c_below</w:t>
+      </w:r>
+      <w:proofErr w:type="spellEnd"/>
+      <w:r>
+        <w:rPr>
+          <w:rFonts w:asciiTheme="majorHAnsi" w:hAnsiTheme="majorHAnsi"/>
+        </w:rPr>
+        <w:t xml:space="preserve"> (optional).</w:t>
+      </w:r>
+      <w:r>
+        <w:rPr>
+          <w:rFonts w:asciiTheme="majorHAnsi" w:hAnsiTheme="majorHAnsi"/>
+        </w:rPr>
+        <w:t xml:space="preserve"> </w:t>
+      </w:r>
+      <w:r>
+        <w:rPr>
+          <w:rFonts w:asciiTheme="majorHAnsi" w:hAnsiTheme="majorHAnsi"/>
+        </w:rPr>
+        <w:t xml:space="preserve">Carbon </w:t>
+      </w:r>
+      <w:r>
+        <w:rPr>
+          <w:rFonts w:asciiTheme="majorHAnsi" w:hAnsiTheme="majorHAnsi"/>
+        </w:rPr>
+        <w:t xml:space="preserve">density </w:t>
+      </w:r>
+      <w:r>
+        <w:rPr>
+          <w:rFonts w:asciiTheme="majorHAnsi" w:hAnsiTheme="majorHAnsi"/>
+        </w:rPr>
+        <w:t xml:space="preserve">value for the belowground carbon pool. Units: </w:t>
+      </w:r>
+      <w:proofErr w:type="spellStart"/>
+      <w:r>
+        <w:rPr>
+          <w:rFonts w:asciiTheme="majorHAnsi" w:hAnsiTheme="majorHAnsi"/>
+        </w:rPr>
+        <w:t>megagrams</w:t>
+      </w:r>
+      <w:proofErr w:type="spellEnd"/>
+      <w:r>
+        <w:rPr>
+          <w:rFonts w:asciiTheme="majorHAnsi" w:hAnsiTheme="majorHAnsi"/>
+        </w:rPr>
+        <w:t xml:space="preserve"> per hectare (Mg/ha).</w:t>
+      </w:r>
+      <w:r>
+        <w:rPr>
+          <w:rFonts w:asciiTheme="majorHAnsi" w:hAnsiTheme="majorHAnsi"/>
+        </w:rPr>
+        <w:t xml:space="preserve"> </w:t>
+      </w:r>
+      <w:r>
+        <w:rPr>
+          <w:rFonts w:asciiTheme="majorHAnsi" w:hAnsiTheme="majorHAnsi"/>
+        </w:rPr>
+        <w:t>See the Carbon Storage model chapter for more information.</w:t>
+      </w:r>
+    </w:p>
+    <w:p>
+      <w:pPr>
+        <w:pStyle w:val="ListParagraph"/>
+        <w:numPr>
+          <w:ilvl w:val="3"/>
+          <w:numId w:val="20"/>
+        </w:numPr>
+        <w:rPr>
+          <w:rFonts w:asciiTheme="majorHAnsi" w:hAnsiTheme="majorHAnsi"/>
+        </w:rPr>
+      </w:pPr>
+      <w:proofErr w:type="spellStart"/>
+      <w:r>
+        <w:rPr>
+          <w:rFonts w:asciiTheme="majorHAnsi" w:hAnsiTheme="majorHAnsi"/>
+          <w:b/>
+        </w:rPr>
+        <w:t>c_soil</w:t>
+      </w:r>
+      <w:proofErr w:type="spellEnd"/>
+      <w:r>
+        <w:rPr>
+          <w:rFonts w:asciiTheme="majorHAnsi" w:hAnsiTheme="majorHAnsi"/>
+        </w:rPr>
+        <w:t xml:space="preserve"> (optional).</w:t>
+      </w:r>
+      <w:r>
+        <w:rPr>
+          <w:rFonts w:asciiTheme="majorHAnsi" w:hAnsiTheme="majorHAnsi"/>
+        </w:rPr>
+        <w:t xml:space="preserve"> </w:t>
+      </w:r>
+      <w:r>
+        <w:rPr>
+          <w:rFonts w:asciiTheme="majorHAnsi" w:hAnsiTheme="majorHAnsi"/>
+        </w:rPr>
+        <w:t xml:space="preserve">Carbon </w:t>
+      </w:r>
+      <w:r>
+        <w:rPr>
+          <w:rFonts w:asciiTheme="majorHAnsi" w:hAnsiTheme="majorHAnsi"/>
+        </w:rPr>
+        <w:t xml:space="preserve">density </w:t>
+      </w:r>
+      <w:r>
+        <w:rPr>
+          <w:rFonts w:asciiTheme="majorHAnsi" w:hAnsiTheme="majorHAnsi"/>
+        </w:rPr>
+        <w:t xml:space="preserve">value for the soil carbon pool. Units: </w:t>
+      </w:r>
+      <w:proofErr w:type="spellStart"/>
+      <w:r>
+        <w:rPr>
+          <w:rFonts w:asciiTheme="majorHAnsi" w:hAnsiTheme="majorHAnsi"/>
+        </w:rPr>
+        <w:t>megagrams</w:t>
+      </w:r>
+      <w:proofErr w:type="spellEnd"/>
+      <w:r>
+        <w:rPr>
+          <w:rFonts w:asciiTheme="majorHAnsi" w:hAnsiTheme="majorHAnsi"/>
+        </w:rPr>
+        <w:t xml:space="preserve"> per hectare (Mg/ha).</w:t>
+      </w:r>
+      <w:r>
+        <w:rPr>
+          <w:rFonts w:asciiTheme="majorHAnsi" w:hAnsiTheme="majorHAnsi"/>
+        </w:rPr>
+        <w:t xml:space="preserve"> </w:t>
+      </w:r>
+      <w:r>
+        <w:rPr>
+          <w:rFonts w:asciiTheme="majorHAnsi" w:hAnsiTheme="majorHAnsi"/>
+        </w:rPr>
+        <w:t>See the Carbon Storage model chapter for more information.</w:t>
+      </w:r>
+    </w:p>
+    <w:p>
+      <w:pPr>
+        <w:pStyle w:val="ListParagraph"/>
+        <w:numPr>
+          <w:ilvl w:val="3"/>
+          <w:numId w:val="20"/>
+        </w:numPr>
+        <w:rPr>
+          <w:rFonts w:asciiTheme="majorHAnsi" w:hAnsiTheme="majorHAnsi"/>
+        </w:rPr>
+      </w:pPr>
+      <w:proofErr w:type="spellStart"/>
+      <w:r>
+        <w:rPr>
+          <w:rFonts w:asciiTheme="majorHAnsi" w:hAnsiTheme="majorHAnsi"/>
+          <w:b/>
+        </w:rPr>
+        <w:t>c_dead</w:t>
+      </w:r>
+      <w:proofErr w:type="spellEnd"/>
+      <w:r>
+        <w:rPr>
+          <w:rFonts w:asciiTheme="majorHAnsi" w:hAnsiTheme="majorHAnsi"/>
+        </w:rPr>
+        <w:t xml:space="preserve"> (optional).</w:t>
+      </w:r>
+      <w:r>
+        <w:rPr>
+          <w:rFonts w:asciiTheme="majorHAnsi" w:hAnsiTheme="majorHAnsi"/>
+        </w:rPr>
+        <w:t xml:space="preserve"> </w:t>
+      </w:r>
+      <w:r>
+        <w:rPr>
+          <w:rFonts w:asciiTheme="majorHAnsi" w:hAnsiTheme="majorHAnsi"/>
+        </w:rPr>
+        <w:t xml:space="preserve">Carbon </w:t>
+      </w:r>
+      <w:r>
+        <w:rPr>
+          <w:rFonts w:asciiTheme="majorHAnsi" w:hAnsiTheme="majorHAnsi"/>
+        </w:rPr>
+        <w:t xml:space="preserve">density </w:t>
+      </w:r>
+      <w:r>
+        <w:rPr>
+          <w:rFonts w:asciiTheme="majorHAnsi" w:hAnsiTheme="majorHAnsi"/>
+        </w:rPr>
+        <w:t xml:space="preserve">value for the dead matter carbon pool. Units: </w:t>
+      </w:r>
+      <w:proofErr w:type="spellStart"/>
+      <w:r>
+        <w:rPr>
+          <w:rFonts w:asciiTheme="majorHAnsi" w:hAnsiTheme="majorHAnsi"/>
+        </w:rPr>
+        <w:t>megagrams</w:t>
+      </w:r>
+      <w:proofErr w:type="spellEnd"/>
+      <w:r>
+        <w:rPr>
+          <w:rFonts w:asciiTheme="majorHAnsi" w:hAnsiTheme="majorHAnsi"/>
+        </w:rPr>
+        <w:t xml:space="preserve"> per hectare (Mg/ha).</w:t>
+      </w:r>
+      <w:r>
+        <w:rPr>
+          <w:rFonts w:asciiTheme="majorHAnsi" w:hAnsiTheme="majorHAnsi"/>
+        </w:rPr>
+        <w:t xml:space="preserve"> </w:t>
+      </w:r>
+      <w:r>
+        <w:rPr>
+          <w:rFonts w:asciiTheme="majorHAnsi" w:hAnsiTheme="majorHAnsi"/>
+        </w:rPr>
+        <w:t>See the Carbon Storage model chapter for more information.</w:t>
+      </w:r>
+    </w:p>
+    <w:p>
+      <w:pPr>
+        <w:pStyle w:val="ListParagraph"/>
+        <w:numPr>
+          <w:ilvl w:val="3"/>
+          <w:numId w:val="20"/>
+        </w:numPr>
         <w:rPr>
           <w:rFonts w:asciiTheme="majorHAnsi" w:hAnsiTheme="majorHAnsi"/>
         </w:rPr>
       </w:pPr>
       <w:bookmarkStart w:id="1" w:name="_GoBack"/>
       <w:bookmarkEnd w:id="1"/>
-      <w:proofErr w:type="spellStart"/>
-      <w:proofErr w:type="gramStart"/>
-      <w:r>
-        <w:rPr>
-          <w:rFonts w:asciiTheme="majorHAnsi" w:hAnsiTheme="majorHAnsi"/>
-          <w:b/>
-        </w:rPr>
-        <w:t>lucode</w:t>
-      </w:r>
-      <w:proofErr w:type="spellEnd"/>
-      <w:proofErr w:type="gramEnd"/>
-      <w:r>
-        <w:rPr>
-          <w:rFonts w:asciiTheme="majorHAnsi" w:hAnsiTheme="majorHAnsi"/>
-        </w:rPr>
-        <w:t xml:space="preserve"> (required). Unique integer for each LULC class. </w:t>
-      </w:r>
-      <w:r>
-        <w:rPr>
-          <w:rFonts w:asciiTheme="majorHAnsi" w:hAnsiTheme="majorHAnsi"/>
-          <w:i/>
-        </w:rPr>
-        <w:t xml:space="preserve">Every value in the LULC raster </w:t>
-      </w:r>
-      <w:r>
-        <w:rPr>
-          <w:rFonts w:asciiTheme="majorHAnsi" w:hAnsiTheme="majorHAnsi"/>
-          <w:i/>
-        </w:rPr>
-        <w:t>MUST</w:t>
-      </w:r>
-      <w:r>
-        <w:rPr>
-          <w:rFonts w:asciiTheme="majorHAnsi" w:hAnsiTheme="majorHAnsi"/>
-          <w:i/>
-        </w:rPr>
-        <w:t xml:space="preserve"> have </w:t>
-      </w:r>
-      <w:r>
-        <w:rPr>
-          <w:rFonts w:asciiTheme="majorHAnsi" w:hAnsiTheme="majorHAnsi"/>
-          <w:i/>
-        </w:rPr>
-        <w:t xml:space="preserve">a corresponding </w:t>
-      </w:r>
-      <w:proofErr w:type="spellStart"/>
-      <w:r>
-        <w:rPr>
-          <w:rFonts w:asciiTheme="majorHAnsi" w:hAnsiTheme="majorHAnsi"/>
-          <w:i/>
-        </w:rPr>
-        <w:t>lucode</w:t>
-      </w:r>
-      <w:proofErr w:type="spellEnd"/>
-      <w:r>
-        <w:rPr>
-          <w:rFonts w:asciiTheme="majorHAnsi" w:hAnsiTheme="majorHAnsi"/>
-          <w:i/>
-        </w:rPr>
-        <w:t xml:space="preserve"> value in the Biophysical table</w:t>
-      </w:r>
-      <w:r>
-        <w:rPr>
-          <w:rFonts w:asciiTheme="majorHAnsi" w:hAnsiTheme="majorHAnsi"/>
-          <w:i/>
-        </w:rPr>
-        <w:t>.</w:t>
-      </w:r>
-    </w:p>
-    <w:p>
-      <w:pPr>
-        <w:pStyle w:val="ListParagraph"/>
-        <w:numPr>
-          <w:ilvl w:val="2"/>
-          <w:numId w:val="20"/>
-        </w:numPr>
-        <w:ind w:left="1080"/>
-        <w:rPr>
-          <w:rFonts w:asciiTheme="majorHAnsi" w:hAnsiTheme="majorHAnsi"/>
-        </w:rPr>
-      </w:pPr>
-      <w:proofErr w:type="spellStart"/>
-      <w:r>
-        <w:rPr>
-          <w:rFonts w:asciiTheme="majorHAnsi" w:hAnsiTheme="majorHAnsi"/>
-          <w:b/>
-        </w:rPr>
-        <w:t>is_</w:t>
-      </w:r>
-      <w:r>
-        <w:rPr>
-          <w:rFonts w:asciiTheme="majorHAnsi" w:hAnsiTheme="majorHAnsi"/>
-          <w:b/>
-        </w:rPr>
-        <w:t>tropical_</w:t>
-      </w:r>
-      <w:r>
-        <w:rPr>
-          <w:rFonts w:asciiTheme="majorHAnsi" w:hAnsiTheme="majorHAnsi"/>
-          <w:b/>
-        </w:rPr>
-        <w:t>forest</w:t>
-      </w:r>
-      <w:proofErr w:type="spellEnd"/>
-      <w:r>
-        <w:rPr>
-          <w:rFonts w:asciiTheme="majorHAnsi" w:hAnsiTheme="majorHAnsi"/>
-        </w:rPr>
-        <w:t xml:space="preserve"> (required). Integer value of 1 if the LULC class is tropical forest, 0 if it is not tropical forest.</w:t>
-      </w:r>
-    </w:p>
-    <w:p>
-      <w:pPr>
-        <w:pStyle w:val="ListParagraph"/>
-        <w:numPr>
-          <w:ilvl w:val="2"/>
-          <w:numId w:val="20"/>
-        </w:numPr>
-        <w:ind w:left="1080"/>
-        <w:rPr>
-          <w:rFonts w:asciiTheme="majorHAnsi" w:hAnsiTheme="majorHAnsi"/>
-        </w:rPr>
-      </w:pPr>
-      <w:proofErr w:type="spellStart"/>
-      <w:r>
-        <w:rPr>
-          <w:rFonts w:asciiTheme="majorHAnsi" w:hAnsiTheme="majorHAnsi"/>
-          <w:b/>
-        </w:rPr>
-        <w:t>c_a</w:t>
-      </w:r>
-      <w:r>
-        <w:rPr>
-          <w:rFonts w:asciiTheme="majorHAnsi" w:hAnsiTheme="majorHAnsi"/>
-          <w:b/>
-        </w:rPr>
-        <w:t>bove</w:t>
-      </w:r>
-      <w:proofErr w:type="spellEnd"/>
-      <w:r>
-        <w:rPr>
-          <w:rFonts w:asciiTheme="majorHAnsi" w:hAnsiTheme="majorHAnsi"/>
-          <w:b/>
-        </w:rPr>
-        <w:t xml:space="preserve"> </w:t>
-      </w:r>
-      <w:r>
-        <w:rPr>
-          <w:rFonts w:asciiTheme="majorHAnsi" w:hAnsiTheme="majorHAnsi"/>
-        </w:rPr>
-        <w:t>(required for non-tropical forest).</w:t>
-      </w:r>
-      <w:r>
-        <w:rPr>
-          <w:rFonts w:asciiTheme="majorHAnsi" w:hAnsiTheme="majorHAnsi"/>
-          <w:b/>
-        </w:rPr>
-        <w:t xml:space="preserve">  </w:t>
-      </w:r>
-      <w:r>
-        <w:rPr>
-          <w:rFonts w:asciiTheme="majorHAnsi" w:hAnsiTheme="majorHAnsi"/>
-        </w:rPr>
-        <w:t xml:space="preserve">Carbon </w:t>
-      </w:r>
-      <w:r>
-        <w:rPr>
-          <w:rFonts w:asciiTheme="majorHAnsi" w:hAnsiTheme="majorHAnsi"/>
-        </w:rPr>
-        <w:t>density</w:t>
-      </w:r>
-      <w:r>
-        <w:rPr>
-          <w:rFonts w:asciiTheme="majorHAnsi" w:hAnsiTheme="majorHAnsi"/>
-        </w:rPr>
-        <w:t xml:space="preserve"> value for the aboveground carbon pool. Units: </w:t>
-      </w:r>
-      <w:proofErr w:type="spellStart"/>
-      <w:r>
-        <w:rPr>
-          <w:rFonts w:asciiTheme="majorHAnsi" w:hAnsiTheme="majorHAnsi"/>
-        </w:rPr>
-        <w:t>megagrams</w:t>
-      </w:r>
-      <w:proofErr w:type="spellEnd"/>
-      <w:r>
-        <w:rPr>
-          <w:rFonts w:asciiTheme="majorHAnsi" w:hAnsiTheme="majorHAnsi"/>
-        </w:rPr>
-        <w:t xml:space="preserve"> per hectare (Mg/ha).</w:t>
-      </w:r>
-      <w:r>
-        <w:rPr>
-          <w:rFonts w:asciiTheme="majorHAnsi" w:hAnsiTheme="majorHAnsi"/>
-        </w:rPr>
-        <w:t xml:space="preserve"> See the Carbon Storage model chapter for more information.</w:t>
-      </w:r>
-    </w:p>
-    <w:p>
-      <w:pPr>
-        <w:pStyle w:val="ListParagraph"/>
-        <w:numPr>
-          <w:ilvl w:val="2"/>
-          <w:numId w:val="20"/>
-        </w:numPr>
-        <w:ind w:left="1080"/>
-        <w:rPr>
-          <w:rFonts w:asciiTheme="majorHAnsi" w:hAnsiTheme="majorHAnsi"/>
-        </w:rPr>
-      </w:pPr>
-      <w:proofErr w:type="spellStart"/>
-      <w:r>
-        <w:rPr>
-          <w:rFonts w:asciiTheme="majorHAnsi" w:hAnsiTheme="majorHAnsi"/>
-          <w:b/>
-        </w:rPr>
-        <w:t>c_below</w:t>
-      </w:r>
-      <w:proofErr w:type="spellEnd"/>
-      <w:r>
-        <w:rPr>
-          <w:rFonts w:asciiTheme="majorHAnsi" w:hAnsiTheme="majorHAnsi"/>
-        </w:rPr>
-        <w:t xml:space="preserve"> (optional).</w:t>
-      </w:r>
-      <w:r>
-        <w:rPr>
-          <w:rFonts w:asciiTheme="majorHAnsi" w:hAnsiTheme="majorHAnsi"/>
-        </w:rPr>
-        <w:t xml:space="preserve"> </w:t>
-      </w:r>
-      <w:r>
-        <w:rPr>
-          <w:rFonts w:asciiTheme="majorHAnsi" w:hAnsiTheme="majorHAnsi"/>
-        </w:rPr>
-        <w:t xml:space="preserve">Carbon </w:t>
-      </w:r>
-      <w:r>
-        <w:rPr>
-          <w:rFonts w:asciiTheme="majorHAnsi" w:hAnsiTheme="majorHAnsi"/>
-        </w:rPr>
-        <w:t xml:space="preserve">density </w:t>
-      </w:r>
-      <w:r>
-        <w:rPr>
-          <w:rFonts w:asciiTheme="majorHAnsi" w:hAnsiTheme="majorHAnsi"/>
-        </w:rPr>
-        <w:t xml:space="preserve">value for the belowground carbon pool. Units: </w:t>
-      </w:r>
-      <w:proofErr w:type="spellStart"/>
-      <w:r>
-        <w:rPr>
-          <w:rFonts w:asciiTheme="majorHAnsi" w:hAnsiTheme="majorHAnsi"/>
-        </w:rPr>
-        <w:t>megagrams</w:t>
-      </w:r>
-      <w:proofErr w:type="spellEnd"/>
-      <w:r>
-        <w:rPr>
-          <w:rFonts w:asciiTheme="majorHAnsi" w:hAnsiTheme="majorHAnsi"/>
-        </w:rPr>
-        <w:t xml:space="preserve"> per hectare (Mg/ha).</w:t>
-      </w:r>
-      <w:r>
-        <w:rPr>
-          <w:rFonts w:asciiTheme="majorHAnsi" w:hAnsiTheme="majorHAnsi"/>
-        </w:rPr>
-        <w:t xml:space="preserve"> </w:t>
-      </w:r>
-      <w:r>
-        <w:rPr>
-          <w:rFonts w:asciiTheme="majorHAnsi" w:hAnsiTheme="majorHAnsi"/>
-        </w:rPr>
-        <w:t>See the Carbon Storage model chapter for more information.</w:t>
-      </w:r>
-    </w:p>
-    <w:p>
-      <w:pPr>
-        <w:pStyle w:val="ListParagraph"/>
-        <w:numPr>
-          <w:ilvl w:val="2"/>
-          <w:numId w:val="20"/>
-        </w:numPr>
-        <w:ind w:left="1080"/>
-        <w:rPr>
-          <w:rFonts w:asciiTheme="majorHAnsi" w:hAnsiTheme="majorHAnsi"/>
-        </w:rPr>
-      </w:pPr>
-      <w:proofErr w:type="spellStart"/>
-      <w:r>
-        <w:rPr>
-          <w:rFonts w:asciiTheme="majorHAnsi" w:hAnsiTheme="majorHAnsi"/>
-          <w:b/>
-        </w:rPr>
-        <w:t>c_soil</w:t>
-      </w:r>
-      <w:proofErr w:type="spellEnd"/>
-      <w:r>
-        <w:rPr>
-          <w:rFonts w:asciiTheme="majorHAnsi" w:hAnsiTheme="majorHAnsi"/>
-        </w:rPr>
-        <w:t xml:space="preserve"> (optional).</w:t>
-      </w:r>
-      <w:r>
-        <w:rPr>
-          <w:rFonts w:asciiTheme="majorHAnsi" w:hAnsiTheme="majorHAnsi"/>
-        </w:rPr>
-        <w:t xml:space="preserve"> </w:t>
-      </w:r>
-      <w:r>
-        <w:rPr>
-          <w:rFonts w:asciiTheme="majorHAnsi" w:hAnsiTheme="majorHAnsi"/>
-        </w:rPr>
-        <w:t xml:space="preserve">Carbon </w:t>
-      </w:r>
-      <w:r>
-        <w:rPr>
-          <w:rFonts w:asciiTheme="majorHAnsi" w:hAnsiTheme="majorHAnsi"/>
-        </w:rPr>
-        <w:t xml:space="preserve">density </w:t>
-      </w:r>
-      <w:r>
-        <w:rPr>
-          <w:rFonts w:asciiTheme="majorHAnsi" w:hAnsiTheme="majorHAnsi"/>
-        </w:rPr>
-        <w:t xml:space="preserve">value for the soil carbon pool. Units: </w:t>
-      </w:r>
-      <w:proofErr w:type="spellStart"/>
-      <w:r>
-        <w:rPr>
-          <w:rFonts w:asciiTheme="majorHAnsi" w:hAnsiTheme="majorHAnsi"/>
-        </w:rPr>
-        <w:t>megagrams</w:t>
-      </w:r>
-      <w:proofErr w:type="spellEnd"/>
-      <w:r>
-        <w:rPr>
-          <w:rFonts w:asciiTheme="majorHAnsi" w:hAnsiTheme="majorHAnsi"/>
-        </w:rPr>
-        <w:t xml:space="preserve"> per hectare (Mg/ha).</w:t>
-      </w:r>
-      <w:r>
-        <w:rPr>
-          <w:rFonts w:asciiTheme="majorHAnsi" w:hAnsiTheme="majorHAnsi"/>
-        </w:rPr>
-        <w:t xml:space="preserve"> </w:t>
-      </w:r>
-      <w:r>
-        <w:rPr>
-          <w:rFonts w:asciiTheme="majorHAnsi" w:hAnsiTheme="majorHAnsi"/>
-        </w:rPr>
-        <w:t>See the Carbon Storage model chapter for more information.</w:t>
-      </w:r>
-    </w:p>
-    <w:p>
-      <w:pPr>
-        <w:pStyle w:val="ListParagraph"/>
-        <w:numPr>
-          <w:ilvl w:val="2"/>
-          <w:numId w:val="20"/>
-        </w:numPr>
-        <w:ind w:left="1080"/>
-        <w:rPr>
-          <w:rFonts w:asciiTheme="majorHAnsi" w:hAnsiTheme="majorHAnsi"/>
-        </w:rPr>
-      </w:pPr>
-      <w:proofErr w:type="spellStart"/>
-      <w:r>
-        <w:rPr>
-          <w:rFonts w:asciiTheme="majorHAnsi" w:hAnsiTheme="majorHAnsi"/>
-          <w:b/>
-        </w:rPr>
-        <w:t>c_dead</w:t>
-      </w:r>
-      <w:proofErr w:type="spellEnd"/>
-      <w:r>
-        <w:rPr>
-          <w:rFonts w:asciiTheme="majorHAnsi" w:hAnsiTheme="majorHAnsi"/>
-        </w:rPr>
-        <w:t xml:space="preserve"> (optional).</w:t>
-      </w:r>
-      <w:r>
-        <w:rPr>
-          <w:rFonts w:asciiTheme="majorHAnsi" w:hAnsiTheme="majorHAnsi"/>
-        </w:rPr>
-        <w:t xml:space="preserve"> </w:t>
-      </w:r>
-      <w:r>
-        <w:rPr>
-          <w:rFonts w:asciiTheme="majorHAnsi" w:hAnsiTheme="majorHAnsi"/>
-        </w:rPr>
-        <w:t xml:space="preserve">Carbon </w:t>
-      </w:r>
-      <w:r>
-        <w:rPr>
-          <w:rFonts w:asciiTheme="majorHAnsi" w:hAnsiTheme="majorHAnsi"/>
-        </w:rPr>
-        <w:t xml:space="preserve">density </w:t>
-      </w:r>
-      <w:r>
-        <w:rPr>
-          <w:rFonts w:asciiTheme="majorHAnsi" w:hAnsiTheme="majorHAnsi"/>
-        </w:rPr>
-        <w:t xml:space="preserve">value for the dead matter carbon pool. Units: </w:t>
-      </w:r>
-      <w:proofErr w:type="spellStart"/>
-      <w:r>
-        <w:rPr>
-          <w:rFonts w:asciiTheme="majorHAnsi" w:hAnsiTheme="majorHAnsi"/>
-        </w:rPr>
-        <w:t>megagrams</w:t>
-      </w:r>
-      <w:proofErr w:type="spellEnd"/>
-      <w:r>
-        <w:rPr>
-          <w:rFonts w:asciiTheme="majorHAnsi" w:hAnsiTheme="majorHAnsi"/>
-        </w:rPr>
-        <w:t xml:space="preserve"> per hectare (Mg/ha).</w:t>
-      </w:r>
-      <w:r>
-        <w:rPr>
-          <w:rFonts w:asciiTheme="majorHAnsi" w:hAnsiTheme="majorHAnsi"/>
-        </w:rPr>
-        <w:t xml:space="preserve"> </w:t>
-      </w:r>
-      <w:r>
-        <w:rPr>
-          <w:rFonts w:asciiTheme="majorHAnsi" w:hAnsiTheme="majorHAnsi"/>
-        </w:rPr>
-        <w:t>See the Carbon Storage model chapter for more information.</w:t>
-      </w:r>
-    </w:p>
-    <w:p>
-      <w:pPr>
-        <w:pStyle w:val="ListParagraph"/>
-        <w:numPr>
-          <w:ilvl w:val="2"/>
-          <w:numId w:val="20"/>
-        </w:numPr>
-        <w:ind w:left="1080"/>
-        <w:rPr>
-          <w:rFonts w:asciiTheme="majorHAnsi" w:hAnsiTheme="majorHAnsi"/>
-        </w:rPr>
-      </w:pPr>
       <w:r>
         <w:rPr>
           <w:rFonts w:asciiTheme="majorHAnsi" w:hAnsiTheme="majorHAnsi"/>
@@ -5150,6 +5143,7 @@
                 <w:sz w:val="22"/>
                 <w:szCs w:val="22"/>
               </w:rPr>
+              <w:lastRenderedPageBreak/>
               <w:t>10</w:t>
             </w:r>
           </w:p>
@@ -5743,7 +5737,6 @@
                 <w:sz w:val="22"/>
                 <w:szCs w:val="22"/>
               </w:rPr>
-              <w:lastRenderedPageBreak/>
               <w:t>16</w:t>
             </w:r>
           </w:p>
@@ -6577,7 +6570,14 @@
         <w:rPr>
           <w:rFonts w:asciiTheme="majorHAnsi" w:hAnsiTheme="majorHAnsi"/>
         </w:rPr>
-        <w:t xml:space="preserve"> Carbon values will be aggregated within these region/</w:t>
+        <w:t xml:space="preserve"> Carbon values will be </w:t>
+      </w:r>
+      <w:r>
+        <w:rPr>
+          <w:rFonts w:asciiTheme="majorHAnsi" w:hAnsiTheme="majorHAnsi"/>
+        </w:rPr>
+        <w:lastRenderedPageBreak/>
+        <w:t>aggregated within these region/</w:t>
       </w:r>
       <w:proofErr w:type="spellStart"/>
       <w:r>
@@ -6606,7 +6606,6 @@
         <w:pStyle w:val="Heading2"/>
       </w:pPr>
       <w:r>
-        <w:lastRenderedPageBreak/>
         <w:t>Running the model</w:t>
       </w:r>
     </w:p>
@@ -7444,6 +7443,7 @@
           <w:sz w:val="22"/>
           <w:szCs w:val="22"/>
         </w:rPr>
+        <w:lastRenderedPageBreak/>
         <w:t>intermediate_outputs</w:t>
       </w:r>
       <w:proofErr w:type="spellEnd"/>
@@ -7646,7 +7646,6 @@
           <w:sz w:val="22"/>
           <w:szCs w:val="22"/>
         </w:rPr>
-        <w:lastRenderedPageBreak/>
         <w:t>intermediate_outputs</w:t>
       </w:r>
       <w:r>
@@ -8612,6 +8611,7 @@
         <w:rPr>
           <w:rFonts w:asciiTheme="majorHAnsi" w:hAnsiTheme="majorHAnsi"/>
         </w:rPr>
+        <w:lastRenderedPageBreak/>
         <w:t>Laurance</w:t>
       </w:r>
       <w:proofErr w:type="spellEnd"/>
@@ -8732,7 +8732,6 @@
         <w:rPr>
           <w:rFonts w:asciiTheme="majorHAnsi" w:hAnsiTheme="majorHAnsi"/>
         </w:rPr>
-        <w:lastRenderedPageBreak/>
         <w:t xml:space="preserve">Nelson, E., et al. 2010. </w:t>
       </w:r>
       <w:proofErr w:type="gramStart"/>
@@ -14151,7 +14150,7 @@
 </file>
 
 <file path=customXml/itemProps1.xml><?xml version="1.0" encoding="utf-8"?>
-<ds:datastoreItem xmlns:ds="http://schemas.openxmlformats.org/officeDocument/2006/customXml" ds:itemID="{42BDF23F-4E0D-4439-85AF-A0920434DBDF}">
+<ds:datastoreItem xmlns:ds="http://schemas.openxmlformats.org/officeDocument/2006/customXml" ds:itemID="{F0843315-F7D4-41F4-AD3C-B6ADBFB406A0}">
   <ds:schemaRefs>
     <ds:schemaRef ds:uri="http://schemas.openxmlformats.org/officeDocument/2006/bibliography"/>
   </ds:schemaRefs>
@@ -14159,7 +14158,7 @@
 </file>
 
 <file path=customXml/itemProps2.xml><?xml version="1.0" encoding="utf-8"?>
-<ds:datastoreItem xmlns:ds="http://schemas.openxmlformats.org/officeDocument/2006/customXml" ds:itemID="{68E432A6-3F55-4E2B-8EDA-A09A1758CCA2}">
+<ds:datastoreItem xmlns:ds="http://schemas.openxmlformats.org/officeDocument/2006/customXml" ds:itemID="{2CCFB71F-E5DB-4AC4-92F9-347B6DCA68F7}">
   <ds:schemaRefs>
     <ds:schemaRef ds:uri="http://schemas.openxmlformats.org/officeDocument/2006/bibliography"/>
   </ds:schemaRefs>

</xml_diff>

<commit_message>
Indents are weird in docx translation too
</commit_message>
<xml_diff>
--- a/source/carbon_edge.docx
+++ b/source/carbon_edge.docx
@@ -159,21 +159,7 @@
         <w:rPr>
           <w:rFonts w:asciiTheme="majorHAnsi" w:hAnsiTheme="majorHAnsi"/>
         </w:rPr>
-        <w:t xml:space="preserve">Nelson et al. 2010). However, this approach assumes that all </w:t>
-      </w:r>
-      <w:proofErr w:type="gramStart"/>
-      <w:r>
-        <w:rPr>
-          <w:rFonts w:asciiTheme="majorHAnsi" w:hAnsiTheme="majorHAnsi"/>
-        </w:rPr>
-        <w:t>habitat</w:t>
-      </w:r>
-      <w:proofErr w:type="gramEnd"/>
-      <w:r>
-        <w:rPr>
-          <w:rFonts w:asciiTheme="majorHAnsi" w:hAnsiTheme="majorHAnsi"/>
-        </w:rPr>
-        <w:t xml:space="preserve"> is equivalent in its quality of carbon storage, regardless of where it occurs, despite the fact that there is substantial evidence that fragmentation can play a dramatic role in altering carbon storage and sequestration rates</w:t>
+        <w:t>Nelson et al. 2010). However, this approach assumes that all habitat is equivalent in its quality of carbon storage, regardless of where it occurs, despite the fact that there is substantial evidence that fragmentation can play a dramatic role in altering carbon storage and sequestration rates</w:t>
       </w:r>
       <w:r>
         <w:rPr>
@@ -185,35 +171,7 @@
         <w:rPr>
           <w:rFonts w:asciiTheme="majorHAnsi" w:hAnsiTheme="majorHAnsi"/>
         </w:rPr>
-        <w:t xml:space="preserve"> (Broadbent et al. 2008, </w:t>
-      </w:r>
-      <w:proofErr w:type="spellStart"/>
-      <w:r>
-        <w:rPr>
-          <w:rFonts w:asciiTheme="majorHAnsi" w:hAnsiTheme="majorHAnsi"/>
-        </w:rPr>
-        <w:t>Dantas</w:t>
-      </w:r>
-      <w:proofErr w:type="spellEnd"/>
-      <w:r>
-        <w:rPr>
-          <w:rFonts w:asciiTheme="majorHAnsi" w:hAnsiTheme="majorHAnsi"/>
-        </w:rPr>
-        <w:t xml:space="preserve"> et al 2011, </w:t>
-      </w:r>
-      <w:proofErr w:type="spellStart"/>
-      <w:r>
-        <w:rPr>
-          <w:rFonts w:asciiTheme="majorHAnsi" w:hAnsiTheme="majorHAnsi"/>
-        </w:rPr>
-        <w:t>Laurance</w:t>
-      </w:r>
-      <w:proofErr w:type="spellEnd"/>
-      <w:r>
-        <w:rPr>
-          <w:rFonts w:asciiTheme="majorHAnsi" w:hAnsiTheme="majorHAnsi"/>
-        </w:rPr>
-        <w:t xml:space="preserve"> et al. 1997, 2000, 2001, 2002).  </w:t>
+        <w:t xml:space="preserve"> (Broadbent et al. 2008, Dantas et al 2011, Laurance et al. 1997, 2000, 2001, 2002).  </w:t>
       </w:r>
       <w:r>
         <w:rPr>
@@ -225,21 +183,7 @@
         <w:rPr>
           <w:rFonts w:asciiTheme="majorHAnsi" w:hAnsiTheme="majorHAnsi"/>
         </w:rPr>
-        <w:t>ore forest has been shown to store more than three times the carbon of edge forest in Brazilian Atlantic forests (</w:t>
-      </w:r>
-      <w:proofErr w:type="spellStart"/>
-      <w:r>
-        <w:rPr>
-          <w:rFonts w:asciiTheme="majorHAnsi" w:hAnsiTheme="majorHAnsi"/>
-        </w:rPr>
-        <w:t>Dantas</w:t>
-      </w:r>
-      <w:proofErr w:type="spellEnd"/>
-      <w:r>
-        <w:rPr>
-          <w:rFonts w:asciiTheme="majorHAnsi" w:hAnsiTheme="majorHAnsi"/>
-        </w:rPr>
-        <w:t xml:space="preserve"> et al. 2011)</w:t>
+        <w:t>ore forest has been shown to store more than three times the carbon of edge forest in Brazilian Atlantic forests (Dantas et al. 2011)</w:t>
       </w:r>
       <w:r>
         <w:rPr>
@@ -276,49 +220,7 @@
         <w:rPr>
           <w:rFonts w:asciiTheme="majorHAnsi" w:hAnsiTheme="majorHAnsi"/>
         </w:rPr>
-        <w:t xml:space="preserve">investigated this pattern for the entire </w:t>
-      </w:r>
-      <w:proofErr w:type="spellStart"/>
-      <w:r>
-        <w:rPr>
-          <w:rFonts w:asciiTheme="majorHAnsi" w:hAnsiTheme="majorHAnsi"/>
-        </w:rPr>
-        <w:t>pantropics</w:t>
-      </w:r>
-      <w:proofErr w:type="spellEnd"/>
-      <w:r>
-        <w:rPr>
-          <w:rFonts w:asciiTheme="majorHAnsi" w:hAnsiTheme="majorHAnsi"/>
-        </w:rPr>
-        <w:t xml:space="preserve"> using remotely sensed data on biomass (</w:t>
-      </w:r>
-      <w:proofErr w:type="spellStart"/>
-      <w:r>
-        <w:rPr>
-          <w:rFonts w:asciiTheme="majorHAnsi" w:hAnsiTheme="majorHAnsi"/>
-        </w:rPr>
-        <w:t>Baccini</w:t>
-      </w:r>
-      <w:proofErr w:type="spellEnd"/>
-      <w:r>
-        <w:rPr>
-          <w:rFonts w:asciiTheme="majorHAnsi" w:hAnsiTheme="majorHAnsi"/>
-        </w:rPr>
-        <w:t xml:space="preserve"> et al 2012) and associated land cover (</w:t>
-      </w:r>
-      <w:proofErr w:type="spellStart"/>
-      <w:r>
-        <w:rPr>
-          <w:rFonts w:asciiTheme="majorHAnsi" w:hAnsiTheme="majorHAnsi"/>
-        </w:rPr>
-        <w:t>Friedl</w:t>
-      </w:r>
-      <w:proofErr w:type="spellEnd"/>
-      <w:r>
-        <w:rPr>
-          <w:rFonts w:asciiTheme="majorHAnsi" w:hAnsiTheme="majorHAnsi"/>
-        </w:rPr>
-        <w:t xml:space="preserve"> et al. 2011) and found a continuous relationship of carbon storage degrading gradually toward a forest edge, which varies</w:t>
+        <w:t>investigated this pattern for the entire pantropics using remotely sensed data on biomass (Baccini et al 2012) and associated land cover (Friedl et al. 2011) and found a continuous relationship of carbon storage degrading gradually toward a forest edge, which varies</w:t>
       </w:r>
       <w:r>
         <w:rPr>
@@ -416,21 +318,7 @@
         <w:rPr>
           <w:rFonts w:asciiTheme="majorHAnsi" w:hAnsiTheme="majorHAnsi"/>
         </w:rPr>
-        <w:t xml:space="preserve">model is an update to the InVEST carbon model, which incorporates the degradation of carbon storage that occurs due to edge effects in tropical forests. The user designates which land cover classes are forest, and then the model uses </w:t>
-      </w:r>
-      <w:proofErr w:type="spellStart"/>
-      <w:r>
-        <w:rPr>
-          <w:rFonts w:asciiTheme="majorHAnsi" w:hAnsiTheme="majorHAnsi"/>
-        </w:rPr>
-        <w:t>pregenerated</w:t>
-      </w:r>
-      <w:proofErr w:type="spellEnd"/>
-      <w:r>
-        <w:rPr>
-          <w:rFonts w:asciiTheme="majorHAnsi" w:hAnsiTheme="majorHAnsi"/>
-        </w:rPr>
-        <w:t xml:space="preserve"> regression results to predict the carbon throughout a forest parcel based on its </w:t>
+        <w:t xml:space="preserve">model is an update to the InVEST carbon model, which incorporates the degradation of carbon storage that occurs due to edge effects in tropical forests. The user designates which land cover classes are forest, and then the model uses pregenerated regression results to predict the carbon throughout a forest parcel based on its </w:t>
       </w:r>
       <w:r>
         <w:rPr>
@@ -583,21 +471,7 @@
         <w:rPr>
           <w:rFonts w:asciiTheme="majorHAnsi" w:hAnsiTheme="majorHAnsi"/>
         </w:rPr>
-        <w:t xml:space="preserve">km grid cells throughout the </w:t>
-      </w:r>
-      <w:proofErr w:type="spellStart"/>
-      <w:r>
-        <w:rPr>
-          <w:rFonts w:asciiTheme="majorHAnsi" w:hAnsiTheme="majorHAnsi"/>
-        </w:rPr>
-        <w:t>pantropics</w:t>
-      </w:r>
-      <w:proofErr w:type="spellEnd"/>
-      <w:r>
-        <w:rPr>
-          <w:rFonts w:asciiTheme="majorHAnsi" w:hAnsiTheme="majorHAnsi"/>
-        </w:rPr>
-        <w:t xml:space="preserve">. In grid cells where the majority of pixels were from forest biomes, three candidate regression models </w:t>
+        <w:t xml:space="preserve">km grid cells throughout the pantropics. In grid cells where the majority of pixels were from forest biomes, three candidate regression models </w:t>
       </w:r>
       <w:r>
         <w:rPr>
@@ -1170,7 +1044,6 @@
         </w:rPr>
         <w:t>shapefile (</w:t>
       </w:r>
-      <w:proofErr w:type="spellStart"/>
       <w:r>
         <w:rPr>
           <w:rFonts w:ascii="Courier New" w:hAnsi="Courier New" w:cs="Courier New"/>
@@ -1178,9 +1051,8 @@
           <w:sz w:val="20"/>
           <w:szCs w:val="20"/>
         </w:rPr>
-        <w:t>core_data</w:t>
-      </w:r>
-      <w:proofErr w:type="spellEnd"/>
+        <w:t>core_data/</w:t>
+      </w:r>
       <w:r>
         <w:rPr>
           <w:rFonts w:ascii="Courier New" w:hAnsi="Courier New" w:cs="Courier New"/>
@@ -1188,267 +1060,238 @@
           <w:sz w:val="20"/>
           <w:szCs w:val="20"/>
         </w:rPr>
-        <w:t>/</w:t>
-      </w:r>
-      <w:proofErr w:type="spellStart"/>
+        <w:t>forest_carbon_edge_regression_model_parameters.shp</w:t>
+      </w:r>
+      <w:r>
+        <w:rPr>
+          <w:rFonts w:asciiTheme="majorHAnsi" w:hAnsiTheme="majorHAnsi"/>
+        </w:rPr>
+        <w:t xml:space="preserve">) </w:t>
+      </w:r>
+      <w:r>
+        <w:rPr>
+          <w:rFonts w:asciiTheme="majorHAnsi" w:hAnsiTheme="majorHAnsi"/>
+        </w:rPr>
+        <w:t xml:space="preserve">in the </w:t>
+      </w:r>
+      <w:r>
+        <w:rPr>
+          <w:rFonts w:asciiTheme="majorHAnsi" w:hAnsiTheme="majorHAnsi"/>
+        </w:rPr>
+        <w:t>sample</w:t>
+      </w:r>
+      <w:r>
+        <w:rPr>
+          <w:rFonts w:asciiTheme="majorHAnsi" w:hAnsiTheme="majorHAnsi"/>
+        </w:rPr>
+        <w:t xml:space="preserve"> data</w:t>
+      </w:r>
+      <w:r>
+        <w:rPr>
+          <w:rFonts w:asciiTheme="majorHAnsi" w:hAnsiTheme="majorHAnsi"/>
+        </w:rPr>
+        <w:t xml:space="preserve">set that </w:t>
+      </w:r>
+      <w:r>
+        <w:rPr>
+          <w:rFonts w:asciiTheme="majorHAnsi" w:hAnsiTheme="majorHAnsi"/>
+        </w:rPr>
+        <w:t>is provided for</w:t>
+      </w:r>
+      <w:r>
+        <w:rPr>
+          <w:rFonts w:asciiTheme="majorHAnsi" w:hAnsiTheme="majorHAnsi"/>
+        </w:rPr>
+        <w:t xml:space="preserve"> the </w:t>
+      </w:r>
+      <w:r>
+        <w:rPr>
+          <w:rFonts w:asciiTheme="majorHAnsi" w:hAnsiTheme="majorHAnsi"/>
+        </w:rPr>
+        <w:t xml:space="preserve">InVEST </w:t>
+      </w:r>
+      <w:r>
+        <w:rPr>
+          <w:rFonts w:asciiTheme="majorHAnsi" w:hAnsiTheme="majorHAnsi"/>
+        </w:rPr>
+        <w:t xml:space="preserve">carbon edge </w:t>
+      </w:r>
+      <w:r>
+        <w:rPr>
+          <w:rFonts w:asciiTheme="majorHAnsi" w:hAnsiTheme="majorHAnsi"/>
+        </w:rPr>
+        <w:t xml:space="preserve">effect </w:t>
+      </w:r>
+      <w:r>
+        <w:rPr>
+          <w:rFonts w:asciiTheme="majorHAnsi" w:hAnsiTheme="majorHAnsi"/>
+        </w:rPr>
+        <w:t>model. For any forest pixel within the s</w:t>
+      </w:r>
+      <w:r>
+        <w:rPr>
+          <w:rFonts w:asciiTheme="majorHAnsi" w:hAnsiTheme="majorHAnsi"/>
+        </w:rPr>
+        <w:t>tudy region</w:t>
+      </w:r>
+      <w:r>
+        <w:rPr>
+          <w:rFonts w:asciiTheme="majorHAnsi" w:hAnsiTheme="majorHAnsi"/>
+        </w:rPr>
+        <w:t>,</w:t>
+      </w:r>
+      <w:r>
+        <w:rPr>
+          <w:rFonts w:asciiTheme="majorHAnsi" w:hAnsiTheme="majorHAnsi"/>
+        </w:rPr>
+        <w:t xml:space="preserve"> the </w:t>
+      </w:r>
+      <w:r>
+        <w:rPr>
+          <w:rFonts w:asciiTheme="majorHAnsi" w:hAnsiTheme="majorHAnsi"/>
+        </w:rPr>
+        <w:t xml:space="preserve">model </w:t>
+      </w:r>
+      <w:r>
+        <w:rPr>
+          <w:rFonts w:asciiTheme="majorHAnsi" w:hAnsiTheme="majorHAnsi"/>
+        </w:rPr>
+        <w:t>calculat</w:t>
+      </w:r>
+      <w:r>
+        <w:rPr>
+          <w:rFonts w:asciiTheme="majorHAnsi" w:hAnsiTheme="majorHAnsi"/>
+        </w:rPr>
+        <w:t xml:space="preserve">es </w:t>
+      </w:r>
+      <w:r>
+        <w:rPr>
+          <w:rFonts w:asciiTheme="majorHAnsi" w:hAnsiTheme="majorHAnsi"/>
+        </w:rPr>
+        <w:t>the distance of that pixel from forest edge</w:t>
+      </w:r>
+      <w:r>
+        <w:rPr>
+          <w:rFonts w:asciiTheme="majorHAnsi" w:hAnsiTheme="majorHAnsi"/>
+        </w:rPr>
+        <w:t xml:space="preserve"> then </w:t>
+      </w:r>
+      <w:r>
+        <w:rPr>
+          <w:rFonts w:asciiTheme="majorHAnsi" w:hAnsiTheme="majorHAnsi"/>
+        </w:rPr>
+        <w:t xml:space="preserve">calculates biomass to </w:t>
+      </w:r>
+      <w:r>
+        <w:rPr>
+          <w:rFonts w:asciiTheme="majorHAnsi" w:hAnsiTheme="majorHAnsi"/>
+        </w:rPr>
+        <w:t>a predefined number of</w:t>
+      </w:r>
+      <w:r>
+        <w:rPr>
+          <w:rFonts w:asciiTheme="majorHAnsi" w:hAnsiTheme="majorHAnsi"/>
+        </w:rPr>
+        <w:t xml:space="preserve"> nearest regression models</w:t>
+      </w:r>
+      <w:r>
+        <w:rPr>
+          <w:rFonts w:asciiTheme="majorHAnsi" w:hAnsiTheme="majorHAnsi"/>
+        </w:rPr>
+        <w:t xml:space="preserve"> which is then aggregated to a single result using a distance linear interpolation scheme</w:t>
+      </w:r>
+      <w:r>
+        <w:rPr>
+          <w:rFonts w:asciiTheme="majorHAnsi" w:hAnsiTheme="majorHAnsi"/>
+        </w:rPr>
+        <w:t xml:space="preserve">.  The model then converts biomass to carbon with a </w:t>
+      </w:r>
+      <w:r>
+        <w:rPr>
+          <w:rFonts w:asciiTheme="majorHAnsi" w:hAnsiTheme="majorHAnsi"/>
+        </w:rPr>
+        <w:t xml:space="preserve">user provided conversion factor, </w:t>
+      </w:r>
+      <w:r>
+        <w:rPr>
+          <w:rFonts w:asciiTheme="majorHAnsi" w:hAnsiTheme="majorHAnsi"/>
+        </w:rPr>
+        <w:t>defau</w:t>
+      </w:r>
+      <w:r>
+        <w:rPr>
+          <w:rFonts w:asciiTheme="majorHAnsi" w:hAnsiTheme="majorHAnsi"/>
+        </w:rPr>
+        <w:t xml:space="preserve">lted </w:t>
+      </w:r>
+      <w:r>
+        <w:rPr>
+          <w:rFonts w:asciiTheme="majorHAnsi" w:hAnsiTheme="majorHAnsi"/>
+        </w:rPr>
+        <w:t xml:space="preserve">to 0.47 (IPCC 2006).  The user can </w:t>
+      </w:r>
+      <w:r>
+        <w:rPr>
+          <w:rFonts w:asciiTheme="majorHAnsi" w:hAnsiTheme="majorHAnsi"/>
+        </w:rPr>
+        <w:t xml:space="preserve">designate </w:t>
+      </w:r>
+      <w:r>
+        <w:rPr>
+          <w:rFonts w:asciiTheme="majorHAnsi" w:hAnsiTheme="majorHAnsi"/>
+        </w:rPr>
+        <w:t>the number of</w:t>
+      </w:r>
+      <w:r>
+        <w:rPr>
+          <w:rFonts w:asciiTheme="majorHAnsi" w:hAnsiTheme="majorHAnsi"/>
+        </w:rPr>
+        <w:t xml:space="preserve"> </w:t>
+      </w:r>
+      <w:r>
+        <w:rPr>
+          <w:rFonts w:asciiTheme="majorHAnsi" w:hAnsiTheme="majorHAnsi"/>
+        </w:rPr>
+        <w:t xml:space="preserve">local models used in the interpolation scheme which </w:t>
+      </w:r>
+      <w:r>
+        <w:rPr>
+          <w:rFonts w:asciiTheme="majorHAnsi" w:hAnsiTheme="majorHAnsi"/>
+        </w:rPr>
+        <w:t xml:space="preserve">is defaulted </w:t>
+      </w:r>
+      <w:r>
+        <w:rPr>
+          <w:rFonts w:asciiTheme="majorHAnsi" w:hAnsiTheme="majorHAnsi"/>
+        </w:rPr>
+        <w:t>to 10</w:t>
+      </w:r>
+      <w:r>
+        <w:rPr>
+          <w:rFonts w:asciiTheme="majorHAnsi" w:hAnsiTheme="majorHAnsi"/>
+        </w:rPr>
+        <w:t xml:space="preserve"> but can range anywhere from 1 (only closest point) to 2635 (every regression model on the planet).  </w:t>
+      </w:r>
+      <w:r>
+        <w:rPr>
+          <w:rFonts w:asciiTheme="majorHAnsi" w:hAnsiTheme="majorHAnsi"/>
+        </w:rPr>
+        <w:t xml:space="preserve">Note that a selection of 1 may result in artificially large differences in carbon when moving from one pixel to the next where they fall in different regression grid cells. The higher </w:t>
+      </w:r>
+      <w:r>
+        <w:rPr>
+          <w:rFonts w:asciiTheme="majorHAnsi" w:hAnsiTheme="majorHAnsi"/>
+        </w:rPr>
+        <w:lastRenderedPageBreak/>
+        <w:t xml:space="preserve">the number of regression grid cells selected, the smoother the transition from one pixel to the next. The user may wish to select the number of grid cells overlapping the entire study region in order to eliminate any artifacts of model selection. This can be determined by examining the </w:t>
+      </w:r>
       <w:r>
         <w:rPr>
           <w:rFonts w:ascii="Courier New" w:hAnsi="Courier New" w:cs="Courier New"/>
           <w:i/>
-          <w:sz w:val="20"/>
-          <w:szCs w:val="20"/>
-        </w:rPr>
-        <w:t>forest_carbon_edge_regression_model_parameters.shp</w:t>
-      </w:r>
-      <w:proofErr w:type="spellEnd"/>
-      <w:r>
-        <w:rPr>
-          <w:rFonts w:asciiTheme="majorHAnsi" w:hAnsiTheme="majorHAnsi"/>
-        </w:rPr>
-        <w:t xml:space="preserve">) </w:t>
-      </w:r>
-      <w:r>
-        <w:rPr>
-          <w:rFonts w:asciiTheme="majorHAnsi" w:hAnsiTheme="majorHAnsi"/>
-        </w:rPr>
-        <w:t xml:space="preserve">in the </w:t>
-      </w:r>
-      <w:r>
-        <w:rPr>
-          <w:rFonts w:asciiTheme="majorHAnsi" w:hAnsiTheme="majorHAnsi"/>
-        </w:rPr>
-        <w:t>sample</w:t>
-      </w:r>
-      <w:r>
-        <w:rPr>
-          <w:rFonts w:asciiTheme="majorHAnsi" w:hAnsiTheme="majorHAnsi"/>
-        </w:rPr>
-        <w:t xml:space="preserve"> data</w:t>
-      </w:r>
-      <w:r>
-        <w:rPr>
-          <w:rFonts w:asciiTheme="majorHAnsi" w:hAnsiTheme="majorHAnsi"/>
-        </w:rPr>
-        <w:t xml:space="preserve">set that </w:t>
-      </w:r>
-      <w:r>
-        <w:rPr>
-          <w:rFonts w:asciiTheme="majorHAnsi" w:hAnsiTheme="majorHAnsi"/>
-        </w:rPr>
-        <w:t>is provided for</w:t>
-      </w:r>
-      <w:r>
-        <w:rPr>
-          <w:rFonts w:asciiTheme="majorHAnsi" w:hAnsiTheme="majorHAnsi"/>
-        </w:rPr>
-        <w:t xml:space="preserve"> the </w:t>
-      </w:r>
-      <w:r>
-        <w:rPr>
-          <w:rFonts w:asciiTheme="majorHAnsi" w:hAnsiTheme="majorHAnsi"/>
-        </w:rPr>
-        <w:t xml:space="preserve">InVEST </w:t>
-      </w:r>
-      <w:r>
-        <w:rPr>
-          <w:rFonts w:asciiTheme="majorHAnsi" w:hAnsiTheme="majorHAnsi"/>
-        </w:rPr>
-        <w:t xml:space="preserve">carbon edge </w:t>
-      </w:r>
-      <w:r>
-        <w:rPr>
-          <w:rFonts w:asciiTheme="majorHAnsi" w:hAnsiTheme="majorHAnsi"/>
-        </w:rPr>
-        <w:t xml:space="preserve">effect </w:t>
-      </w:r>
-      <w:r>
-        <w:rPr>
-          <w:rFonts w:asciiTheme="majorHAnsi" w:hAnsiTheme="majorHAnsi"/>
-        </w:rPr>
-        <w:t>model. For any forest pixel within the s</w:t>
-      </w:r>
-      <w:r>
-        <w:rPr>
-          <w:rFonts w:asciiTheme="majorHAnsi" w:hAnsiTheme="majorHAnsi"/>
-        </w:rPr>
-        <w:t>tudy region</w:t>
-      </w:r>
-      <w:r>
-        <w:rPr>
-          <w:rFonts w:asciiTheme="majorHAnsi" w:hAnsiTheme="majorHAnsi"/>
-        </w:rPr>
-        <w:t>,</w:t>
-      </w:r>
-      <w:r>
-        <w:rPr>
-          <w:rFonts w:asciiTheme="majorHAnsi" w:hAnsiTheme="majorHAnsi"/>
-        </w:rPr>
-        <w:t xml:space="preserve"> the </w:t>
-      </w:r>
-      <w:r>
-        <w:rPr>
-          <w:rFonts w:asciiTheme="majorHAnsi" w:hAnsiTheme="majorHAnsi"/>
-        </w:rPr>
-        <w:t xml:space="preserve">model </w:t>
-      </w:r>
-      <w:r>
-        <w:rPr>
-          <w:rFonts w:asciiTheme="majorHAnsi" w:hAnsiTheme="majorHAnsi"/>
-        </w:rPr>
-        <w:t>calculat</w:t>
-      </w:r>
-      <w:r>
-        <w:rPr>
-          <w:rFonts w:asciiTheme="majorHAnsi" w:hAnsiTheme="majorHAnsi"/>
-        </w:rPr>
-        <w:t xml:space="preserve">es </w:t>
-      </w:r>
-      <w:r>
-        <w:rPr>
-          <w:rFonts w:asciiTheme="majorHAnsi" w:hAnsiTheme="majorHAnsi"/>
-        </w:rPr>
-        <w:t>the distance of that pixel from forest edge</w:t>
-      </w:r>
-      <w:r>
-        <w:rPr>
-          <w:rFonts w:asciiTheme="majorHAnsi" w:hAnsiTheme="majorHAnsi"/>
-        </w:rPr>
-        <w:t xml:space="preserve"> then </w:t>
-      </w:r>
-      <w:r>
-        <w:rPr>
-          <w:rFonts w:asciiTheme="majorHAnsi" w:hAnsiTheme="majorHAnsi"/>
-        </w:rPr>
-        <w:t xml:space="preserve">calculates biomass to </w:t>
-      </w:r>
-      <w:r>
-        <w:rPr>
-          <w:rFonts w:asciiTheme="majorHAnsi" w:hAnsiTheme="majorHAnsi"/>
-        </w:rPr>
-        <w:t>a predefined number of</w:t>
-      </w:r>
-      <w:r>
-        <w:rPr>
-          <w:rFonts w:asciiTheme="majorHAnsi" w:hAnsiTheme="majorHAnsi"/>
-        </w:rPr>
-        <w:t xml:space="preserve"> nearest regression models</w:t>
-      </w:r>
-      <w:r>
-        <w:rPr>
-          <w:rFonts w:asciiTheme="majorHAnsi" w:hAnsiTheme="majorHAnsi"/>
-        </w:rPr>
-        <w:t xml:space="preserve"> which is then aggregated to a single result using a distance linear interpolation scheme</w:t>
-      </w:r>
-      <w:r>
-        <w:rPr>
-          <w:rFonts w:asciiTheme="majorHAnsi" w:hAnsiTheme="majorHAnsi"/>
-        </w:rPr>
-        <w:t xml:space="preserve">.  The model then converts biomass to carbon with a </w:t>
-      </w:r>
-      <w:r>
-        <w:rPr>
-          <w:rFonts w:asciiTheme="majorHAnsi" w:hAnsiTheme="majorHAnsi"/>
-        </w:rPr>
-        <w:t xml:space="preserve">user provided conversion factor, </w:t>
-      </w:r>
-      <w:r>
-        <w:rPr>
-          <w:rFonts w:asciiTheme="majorHAnsi" w:hAnsiTheme="majorHAnsi"/>
-        </w:rPr>
-        <w:t>defau</w:t>
-      </w:r>
-      <w:r>
-        <w:rPr>
-          <w:rFonts w:asciiTheme="majorHAnsi" w:hAnsiTheme="majorHAnsi"/>
-        </w:rPr>
-        <w:t xml:space="preserve">lted </w:t>
-      </w:r>
-      <w:r>
-        <w:rPr>
-          <w:rFonts w:asciiTheme="majorHAnsi" w:hAnsiTheme="majorHAnsi"/>
-        </w:rPr>
-        <w:t xml:space="preserve">to 0.47 (IPCC 2006).  The user can </w:t>
-      </w:r>
-      <w:r>
-        <w:rPr>
-          <w:rFonts w:asciiTheme="majorHAnsi" w:hAnsiTheme="majorHAnsi"/>
-        </w:rPr>
-        <w:t xml:space="preserve">designate </w:t>
-      </w:r>
-      <w:r>
-        <w:rPr>
-          <w:rFonts w:asciiTheme="majorHAnsi" w:hAnsiTheme="majorHAnsi"/>
-        </w:rPr>
-        <w:t>the number of</w:t>
-      </w:r>
-      <w:r>
-        <w:rPr>
-          <w:rFonts w:asciiTheme="majorHAnsi" w:hAnsiTheme="majorHAnsi"/>
-        </w:rPr>
-        <w:t xml:space="preserve"> </w:t>
-      </w:r>
-      <w:r>
-        <w:rPr>
-          <w:rFonts w:asciiTheme="majorHAnsi" w:hAnsiTheme="majorHAnsi"/>
-        </w:rPr>
-        <w:t xml:space="preserve">local models used in the interpolation scheme which </w:t>
-      </w:r>
-      <w:r>
-        <w:rPr>
-          <w:rFonts w:asciiTheme="majorHAnsi" w:hAnsiTheme="majorHAnsi"/>
-        </w:rPr>
-        <w:t xml:space="preserve">is defaulted </w:t>
-      </w:r>
-      <w:r>
-        <w:rPr>
-          <w:rFonts w:asciiTheme="majorHAnsi" w:hAnsiTheme="majorHAnsi"/>
-        </w:rPr>
-        <w:t>to 10</w:t>
-      </w:r>
-      <w:r>
-        <w:rPr>
-          <w:rFonts w:asciiTheme="majorHAnsi" w:hAnsiTheme="majorHAnsi"/>
-        </w:rPr>
-        <w:t xml:space="preserve"> but can range anywhere from 1 (only closest point) to 2635 (every regression model on the planet).  </w:t>
-      </w:r>
-      <w:r>
-        <w:rPr>
-          <w:rFonts w:asciiTheme="majorHAnsi" w:hAnsiTheme="majorHAnsi"/>
-        </w:rPr>
-        <w:t xml:space="preserve">Note that a selection of 1 may result in artificially large differences in carbon when moving from one pixel to the next where they fall in different regression grid cells. The higher </w:t>
-      </w:r>
-      <w:r>
-        <w:rPr>
-          <w:rFonts w:asciiTheme="majorHAnsi" w:hAnsiTheme="majorHAnsi"/>
-        </w:rPr>
-        <w:lastRenderedPageBreak/>
-        <w:t xml:space="preserve">the number of regression grid cells selected, the smoother the transition from one pixel to the next. The user may wish to select the number of grid cells overlapping the entire study region in order to eliminate any artifacts of model selection. This can be determined by examining the </w:t>
-      </w:r>
-      <w:proofErr w:type="spellStart"/>
-      <w:r>
-        <w:rPr>
-          <w:rFonts w:ascii="Courier New" w:hAnsi="Courier New" w:cs="Courier New"/>
-          <w:i/>
-        </w:rPr>
-        <w:t>intermediate_outputs</w:t>
-      </w:r>
-      <w:proofErr w:type="spellEnd"/>
-      <w:r>
-        <w:rPr>
-          <w:rFonts w:ascii="Courier New" w:hAnsi="Courier New" w:cs="Courier New"/>
-          <w:i/>
-        </w:rPr>
-        <w:t>\</w:t>
-      </w:r>
-      <w:proofErr w:type="spellStart"/>
-      <w:r>
-        <w:rPr>
-          <w:rFonts w:ascii="Courier New" w:hAnsi="Courier New" w:cs="Courier New"/>
-          <w:i/>
-        </w:rPr>
-        <w:t>local_carbon_shape.shp</w:t>
-      </w:r>
-      <w:proofErr w:type="spellEnd"/>
+        </w:rPr>
+        <w:t>intermediate_outputs\local_carbon_shape.shp</w:t>
+      </w:r>
       <w:r>
         <w:rPr>
           <w:rFonts w:asciiTheme="majorHAnsi" w:hAnsiTheme="majorHAnsi"/>
@@ -1833,21 +1676,18 @@
           <w:rFonts w:asciiTheme="majorHAnsi" w:hAnsiTheme="majorHAnsi"/>
         </w:rPr>
       </w:pPr>
-      <w:proofErr w:type="spellStart"/>
       <w:r>
         <w:rPr>
           <w:rFonts w:ascii="Cambria Math" w:hAnsi="Cambria Math"/>
         </w:rPr>
         <w:t>i</w:t>
       </w:r>
-      <w:proofErr w:type="spellEnd"/>
       <w:r>
         <w:rPr>
           <w:rFonts w:asciiTheme="majorHAnsi" w:hAnsiTheme="majorHAnsi"/>
         </w:rPr>
         <w:t xml:space="preserve"> is the </w:t>
       </w:r>
-      <w:proofErr w:type="spellStart"/>
       <w:r>
         <w:rPr>
           <w:rFonts w:ascii="Cambria Math" w:hAnsi="Cambria Math"/>
@@ -1861,7 +1701,6 @@
         </w:rPr>
         <w:t>th</w:t>
       </w:r>
-      <w:proofErr w:type="spellEnd"/>
       <w:r>
         <w:rPr>
           <w:rFonts w:asciiTheme="majorHAnsi" w:hAnsiTheme="majorHAnsi"/>
@@ -1887,7 +1726,6 @@
           <w:rFonts w:asciiTheme="majorHAnsi" w:hAnsiTheme="majorHAnsi"/>
         </w:rPr>
       </w:pPr>
-      <w:proofErr w:type="gramStart"/>
       <w:r>
         <w:rPr>
           <w:rFonts w:ascii="Cambria Math" w:hAnsi="Cambria Math"/>
@@ -1901,7 +1739,6 @@
         </w:rPr>
         <w:t>i</w:t>
       </w:r>
-      <w:proofErr w:type="gramEnd"/>
       <w:r>
         <w:rPr>
           <w:rFonts w:ascii="Cambria Math" w:hAnsi="Cambria Math"/>
@@ -1912,14 +1749,7 @@
         <w:rPr>
           <w:rFonts w:asciiTheme="majorHAnsi" w:hAnsiTheme="majorHAnsi"/>
         </w:rPr>
-        <w:t xml:space="preserve">is the distance from pixel p to the centroid of the </w:t>
-      </w:r>
-      <w:proofErr w:type="spellStart"/>
-      <w:r>
-        <w:rPr>
-          <w:rFonts w:asciiTheme="majorHAnsi" w:hAnsiTheme="majorHAnsi"/>
-        </w:rPr>
-        <w:t>i</w:t>
+        <w:t>is the distance from pixel p to the centroid of the i</w:t>
       </w:r>
       <w:r>
         <w:rPr>
@@ -1928,7 +1758,6 @@
         </w:rPr>
         <w:t>th</w:t>
       </w:r>
-      <w:proofErr w:type="spellEnd"/>
       <w:r>
         <w:rPr>
           <w:rFonts w:asciiTheme="majorHAnsi" w:hAnsiTheme="majorHAnsi"/>
@@ -2091,21 +1920,7 @@
         <w:rPr>
           <w:rFonts w:asciiTheme="majorHAnsi" w:hAnsiTheme="majorHAnsi"/>
         </w:rPr>
-        <w:t xml:space="preserve">(optional). Text </w:t>
-      </w:r>
-      <w:proofErr w:type="gramStart"/>
-      <w:r>
-        <w:rPr>
-          <w:rFonts w:asciiTheme="majorHAnsi" w:hAnsiTheme="majorHAnsi"/>
-        </w:rPr>
-        <w:t>string</w:t>
-      </w:r>
-      <w:proofErr w:type="gramEnd"/>
-      <w:r>
-        <w:rPr>
-          <w:rFonts w:asciiTheme="majorHAnsi" w:hAnsiTheme="majorHAnsi"/>
-        </w:rPr>
-        <w:t xml:space="preserve"> that will be appended to the end of output file names, as "_Suffix". Use a Suffix to differentiate model runs, for example by providing a short name for each scenario. If a Suffix is not provided, or changed between model runs, the tool will overwrite previous results.</w:t>
+        <w:t>(optional). Text string that will be appended to the end of output file names, as "_Suffix". Use a Suffix to differentiate model runs, for example by providing a short name for each scenario. If a Suffix is not provided, or changed between model runs, the tool will overwrite previous results.</w:t>
       </w:r>
     </w:p>
     <w:p>
@@ -2137,21 +1952,7 @@
         <w:rPr>
           <w:rFonts w:asciiTheme="majorHAnsi" w:hAnsiTheme="majorHAnsi"/>
         </w:rPr>
-        <w:t xml:space="preserve"> (required). A GIS raster dataset, with an integer LULC code for each cell. These LULC codes must match *</w:t>
-      </w:r>
-      <w:proofErr w:type="spellStart"/>
-      <w:r>
-        <w:rPr>
-          <w:rFonts w:asciiTheme="majorHAnsi" w:hAnsiTheme="majorHAnsi"/>
-        </w:rPr>
-        <w:t>lucode</w:t>
-      </w:r>
-      <w:proofErr w:type="spellEnd"/>
-      <w:r>
-        <w:rPr>
-          <w:rFonts w:asciiTheme="majorHAnsi" w:hAnsiTheme="majorHAnsi"/>
-        </w:rPr>
-        <w:t>* values in the **Biophysical table**.</w:t>
+        <w:t xml:space="preserve"> (required). A GIS raster dataset, with an integer LULC code for each cell. These LULC codes must match *lucode* values in the **Biophysical table**.</w:t>
       </w:r>
     </w:p>
     <w:p>
@@ -2299,11 +2100,13 @@
     </w:p>
     <w:p>
       <w:pPr>
-        <w:ind w:left="720"/>
-        <w:rPr>
-          <w:rFonts w:asciiTheme="majorHAnsi" w:hAnsiTheme="majorHAnsi"/>
-        </w:rPr>
-      </w:pPr>
+        <w:ind w:firstLine="720"/>
+        <w:rPr>
+          <w:rFonts w:asciiTheme="majorHAnsi" w:hAnsiTheme="majorHAnsi"/>
+        </w:rPr>
+      </w:pPr>
+      <w:bookmarkStart w:id="1" w:name="_GoBack"/>
+      <w:bookmarkEnd w:id="1"/>
       <w:r>
         <w:rPr>
           <w:rFonts w:asciiTheme="majorHAnsi" w:hAnsiTheme="majorHAnsi"/>
@@ -2333,15 +2136,14 @@
       <w:pPr>
         <w:pStyle w:val="ListParagraph"/>
         <w:numPr>
-          <w:ilvl w:val="3"/>
+          <w:ilvl w:val="2"/>
           <w:numId w:val="20"/>
         </w:numPr>
-        <w:rPr>
-          <w:rFonts w:asciiTheme="majorHAnsi" w:hAnsiTheme="majorHAnsi"/>
-        </w:rPr>
-      </w:pPr>
-      <w:proofErr w:type="spellStart"/>
-      <w:proofErr w:type="gramStart"/>
+        <w:ind w:left="1080"/>
+        <w:rPr>
+          <w:rFonts w:asciiTheme="majorHAnsi" w:hAnsiTheme="majorHAnsi"/>
+        </w:rPr>
+      </w:pPr>
       <w:r>
         <w:rPr>
           <w:rFonts w:asciiTheme="majorHAnsi" w:hAnsiTheme="majorHAnsi"/>
@@ -2349,8 +2151,6 @@
         </w:rPr>
         <w:t>lucode</w:t>
       </w:r>
-      <w:proofErr w:type="spellEnd"/>
-      <w:proofErr w:type="gramEnd"/>
       <w:r>
         <w:rPr>
           <w:rFonts w:asciiTheme="majorHAnsi" w:hAnsiTheme="majorHAnsi"/>
@@ -2383,23 +2183,7 @@
           <w:rFonts w:asciiTheme="majorHAnsi" w:hAnsiTheme="majorHAnsi"/>
           <w:i/>
         </w:rPr>
-        <w:t xml:space="preserve">a corresponding </w:t>
-      </w:r>
-      <w:proofErr w:type="spellStart"/>
-      <w:r>
-        <w:rPr>
-          <w:rFonts w:asciiTheme="majorHAnsi" w:hAnsiTheme="majorHAnsi"/>
-          <w:i/>
-        </w:rPr>
-        <w:t>lucode</w:t>
-      </w:r>
-      <w:proofErr w:type="spellEnd"/>
-      <w:r>
-        <w:rPr>
-          <w:rFonts w:asciiTheme="majorHAnsi" w:hAnsiTheme="majorHAnsi"/>
-          <w:i/>
-        </w:rPr>
-        <w:t xml:space="preserve"> value in the Biophysical table</w:t>
+        <w:t>a corresponding lucode value in the Biophysical table</w:t>
       </w:r>
       <w:r>
         <w:rPr>
@@ -2413,14 +2197,14 @@
       <w:pPr>
         <w:pStyle w:val="ListParagraph"/>
         <w:numPr>
-          <w:ilvl w:val="3"/>
+          <w:ilvl w:val="2"/>
           <w:numId w:val="20"/>
         </w:numPr>
-        <w:rPr>
-          <w:rFonts w:asciiTheme="majorHAnsi" w:hAnsiTheme="majorHAnsi"/>
-        </w:rPr>
-      </w:pPr>
-      <w:proofErr w:type="spellStart"/>
+        <w:ind w:left="1080"/>
+        <w:rPr>
+          <w:rFonts w:asciiTheme="majorHAnsi" w:hAnsiTheme="majorHAnsi"/>
+        </w:rPr>
+      </w:pPr>
       <w:r>
         <w:rPr>
           <w:rFonts w:asciiTheme="majorHAnsi" w:hAnsiTheme="majorHAnsi"/>
@@ -2442,7 +2226,6 @@
         </w:rPr>
         <w:t>forest</w:t>
       </w:r>
-      <w:proofErr w:type="spellEnd"/>
       <w:r>
         <w:rPr>
           <w:rFonts w:asciiTheme="majorHAnsi" w:hAnsiTheme="majorHAnsi"/>
@@ -2454,14 +2237,14 @@
       <w:pPr>
         <w:pStyle w:val="ListParagraph"/>
         <w:numPr>
-          <w:ilvl w:val="3"/>
+          <w:ilvl w:val="2"/>
           <w:numId w:val="20"/>
         </w:numPr>
-        <w:rPr>
-          <w:rFonts w:asciiTheme="majorHAnsi" w:hAnsiTheme="majorHAnsi"/>
-        </w:rPr>
-      </w:pPr>
-      <w:proofErr w:type="spellStart"/>
+        <w:ind w:left="1080"/>
+        <w:rPr>
+          <w:rFonts w:asciiTheme="majorHAnsi" w:hAnsiTheme="majorHAnsi"/>
+        </w:rPr>
+      </w:pPr>
       <w:r>
         <w:rPr>
           <w:rFonts w:asciiTheme="majorHAnsi" w:hAnsiTheme="majorHAnsi"/>
@@ -2476,7 +2259,6 @@
         </w:rPr>
         <w:t>bove</w:t>
       </w:r>
-      <w:proofErr w:type="spellEnd"/>
       <w:r>
         <w:rPr>
           <w:rFonts w:asciiTheme="majorHAnsi" w:hAnsiTheme="majorHAnsi"/>
@@ -2513,21 +2295,7 @@
         <w:rPr>
           <w:rFonts w:asciiTheme="majorHAnsi" w:hAnsiTheme="majorHAnsi"/>
         </w:rPr>
-        <w:t xml:space="preserve"> value for the aboveground carbon pool. Units: </w:t>
-      </w:r>
-      <w:proofErr w:type="spellStart"/>
-      <w:r>
-        <w:rPr>
-          <w:rFonts w:asciiTheme="majorHAnsi" w:hAnsiTheme="majorHAnsi"/>
-        </w:rPr>
-        <w:t>megagrams</w:t>
-      </w:r>
-      <w:proofErr w:type="spellEnd"/>
-      <w:r>
-        <w:rPr>
-          <w:rFonts w:asciiTheme="majorHAnsi" w:hAnsiTheme="majorHAnsi"/>
-        </w:rPr>
-        <w:t xml:space="preserve"> per hectare (Mg/ha).</w:t>
+        <w:t xml:space="preserve"> value for the aboveground carbon pool. Units: megagrams per hectare (Mg/ha).</w:t>
       </w:r>
       <w:r>
         <w:rPr>
@@ -2540,14 +2308,14 @@
       <w:pPr>
         <w:pStyle w:val="ListParagraph"/>
         <w:numPr>
-          <w:ilvl w:val="3"/>
+          <w:ilvl w:val="2"/>
           <w:numId w:val="20"/>
         </w:numPr>
-        <w:rPr>
-          <w:rFonts w:asciiTheme="majorHAnsi" w:hAnsiTheme="majorHAnsi"/>
-        </w:rPr>
-      </w:pPr>
-      <w:proofErr w:type="spellStart"/>
+        <w:ind w:left="1080"/>
+        <w:rPr>
+          <w:rFonts w:asciiTheme="majorHAnsi" w:hAnsiTheme="majorHAnsi"/>
+        </w:rPr>
+      </w:pPr>
       <w:r>
         <w:rPr>
           <w:rFonts w:asciiTheme="majorHAnsi" w:hAnsiTheme="majorHAnsi"/>
@@ -2555,7 +2323,6 @@
         </w:rPr>
         <w:t>c_below</w:t>
       </w:r>
-      <w:proofErr w:type="spellEnd"/>
       <w:r>
         <w:rPr>
           <w:rFonts w:asciiTheme="majorHAnsi" w:hAnsiTheme="majorHAnsi"/>
@@ -2584,21 +2351,7 @@
         <w:rPr>
           <w:rFonts w:asciiTheme="majorHAnsi" w:hAnsiTheme="majorHAnsi"/>
         </w:rPr>
-        <w:t xml:space="preserve">value for the belowground carbon pool. Units: </w:t>
-      </w:r>
-      <w:proofErr w:type="spellStart"/>
-      <w:r>
-        <w:rPr>
-          <w:rFonts w:asciiTheme="majorHAnsi" w:hAnsiTheme="majorHAnsi"/>
-        </w:rPr>
-        <w:t>megagrams</w:t>
-      </w:r>
-      <w:proofErr w:type="spellEnd"/>
-      <w:r>
-        <w:rPr>
-          <w:rFonts w:asciiTheme="majorHAnsi" w:hAnsiTheme="majorHAnsi"/>
-        </w:rPr>
-        <w:t xml:space="preserve"> per hectare (Mg/ha).</w:t>
+        <w:t>value for the belowground carbon pool. Units: megagrams per hectare (Mg/ha).</w:t>
       </w:r>
       <w:r>
         <w:rPr>
@@ -2617,14 +2370,14 @@
       <w:pPr>
         <w:pStyle w:val="ListParagraph"/>
         <w:numPr>
-          <w:ilvl w:val="3"/>
+          <w:ilvl w:val="2"/>
           <w:numId w:val="20"/>
         </w:numPr>
-        <w:rPr>
-          <w:rFonts w:asciiTheme="majorHAnsi" w:hAnsiTheme="majorHAnsi"/>
-        </w:rPr>
-      </w:pPr>
-      <w:proofErr w:type="spellStart"/>
+        <w:ind w:left="1080"/>
+        <w:rPr>
+          <w:rFonts w:asciiTheme="majorHAnsi" w:hAnsiTheme="majorHAnsi"/>
+        </w:rPr>
+      </w:pPr>
       <w:r>
         <w:rPr>
           <w:rFonts w:asciiTheme="majorHAnsi" w:hAnsiTheme="majorHAnsi"/>
@@ -2632,7 +2385,6 @@
         </w:rPr>
         <w:t>c_soil</w:t>
       </w:r>
-      <w:proofErr w:type="spellEnd"/>
       <w:r>
         <w:rPr>
           <w:rFonts w:asciiTheme="majorHAnsi" w:hAnsiTheme="majorHAnsi"/>
@@ -2661,21 +2413,7 @@
         <w:rPr>
           <w:rFonts w:asciiTheme="majorHAnsi" w:hAnsiTheme="majorHAnsi"/>
         </w:rPr>
-        <w:t xml:space="preserve">value for the soil carbon pool. Units: </w:t>
-      </w:r>
-      <w:proofErr w:type="spellStart"/>
-      <w:r>
-        <w:rPr>
-          <w:rFonts w:asciiTheme="majorHAnsi" w:hAnsiTheme="majorHAnsi"/>
-        </w:rPr>
-        <w:t>megagrams</w:t>
-      </w:r>
-      <w:proofErr w:type="spellEnd"/>
-      <w:r>
-        <w:rPr>
-          <w:rFonts w:asciiTheme="majorHAnsi" w:hAnsiTheme="majorHAnsi"/>
-        </w:rPr>
-        <w:t xml:space="preserve"> per hectare (Mg/ha).</w:t>
+        <w:t>value for the soil carbon pool. Units: megagrams per hectare (Mg/ha).</w:t>
       </w:r>
       <w:r>
         <w:rPr>
@@ -2694,14 +2432,14 @@
       <w:pPr>
         <w:pStyle w:val="ListParagraph"/>
         <w:numPr>
-          <w:ilvl w:val="3"/>
+          <w:ilvl w:val="2"/>
           <w:numId w:val="20"/>
         </w:numPr>
-        <w:rPr>
-          <w:rFonts w:asciiTheme="majorHAnsi" w:hAnsiTheme="majorHAnsi"/>
-        </w:rPr>
-      </w:pPr>
-      <w:proofErr w:type="spellStart"/>
+        <w:ind w:left="1080"/>
+        <w:rPr>
+          <w:rFonts w:asciiTheme="majorHAnsi" w:hAnsiTheme="majorHAnsi"/>
+        </w:rPr>
+      </w:pPr>
       <w:r>
         <w:rPr>
           <w:rFonts w:asciiTheme="majorHAnsi" w:hAnsiTheme="majorHAnsi"/>
@@ -2709,7 +2447,6 @@
         </w:rPr>
         <w:t>c_dead</w:t>
       </w:r>
-      <w:proofErr w:type="spellEnd"/>
       <w:r>
         <w:rPr>
           <w:rFonts w:asciiTheme="majorHAnsi" w:hAnsiTheme="majorHAnsi"/>
@@ -2738,21 +2475,7 @@
         <w:rPr>
           <w:rFonts w:asciiTheme="majorHAnsi" w:hAnsiTheme="majorHAnsi"/>
         </w:rPr>
-        <w:t xml:space="preserve">value for the dead matter carbon pool. Units: </w:t>
-      </w:r>
-      <w:proofErr w:type="spellStart"/>
-      <w:r>
-        <w:rPr>
-          <w:rFonts w:asciiTheme="majorHAnsi" w:hAnsiTheme="majorHAnsi"/>
-        </w:rPr>
-        <w:t>megagrams</w:t>
-      </w:r>
-      <w:proofErr w:type="spellEnd"/>
-      <w:r>
-        <w:rPr>
-          <w:rFonts w:asciiTheme="majorHAnsi" w:hAnsiTheme="majorHAnsi"/>
-        </w:rPr>
-        <w:t xml:space="preserve"> per hectare (Mg/ha).</w:t>
+        <w:t>value for the dead matter carbon pool. Units: megagrams per hectare (Mg/ha).</w:t>
       </w:r>
       <w:r>
         <w:rPr>
@@ -2771,15 +2494,14 @@
       <w:pPr>
         <w:pStyle w:val="ListParagraph"/>
         <w:numPr>
-          <w:ilvl w:val="3"/>
+          <w:ilvl w:val="2"/>
           <w:numId w:val="20"/>
         </w:numPr>
-        <w:rPr>
-          <w:rFonts w:asciiTheme="majorHAnsi" w:hAnsiTheme="majorHAnsi"/>
-        </w:rPr>
-      </w:pPr>
-      <w:bookmarkStart w:id="1" w:name="_GoBack"/>
-      <w:bookmarkEnd w:id="1"/>
+        <w:ind w:left="1080"/>
+        <w:rPr>
+          <w:rFonts w:asciiTheme="majorHAnsi" w:hAnsiTheme="majorHAnsi"/>
+        </w:rPr>
+      </w:pPr>
       <w:r>
         <w:rPr>
           <w:rFonts w:asciiTheme="majorHAnsi" w:hAnsiTheme="majorHAnsi"/>
@@ -2908,7 +2630,6 @@
                 <w:szCs w:val="22"/>
               </w:rPr>
             </w:pPr>
-            <w:proofErr w:type="spellStart"/>
             <w:r>
               <w:rPr>
                 <w:rFonts w:ascii="Calibri" w:hAnsi="Calibri"/>
@@ -2918,7 +2639,6 @@
               </w:rPr>
               <w:t>lucode</w:t>
             </w:r>
-            <w:proofErr w:type="spellEnd"/>
           </w:p>
         </w:tc>
         <w:tc>
@@ -2937,7 +2657,6 @@
                 <w:szCs w:val="22"/>
               </w:rPr>
             </w:pPr>
-            <w:proofErr w:type="spellStart"/>
             <w:r>
               <w:rPr>
                 <w:rFonts w:ascii="Calibri" w:hAnsi="Calibri"/>
@@ -2947,7 +2666,6 @@
               </w:rPr>
               <w:t>Is_tropical_forest</w:t>
             </w:r>
-            <w:proofErr w:type="spellEnd"/>
           </w:p>
         </w:tc>
         <w:tc>
@@ -2966,7 +2684,6 @@
                 <w:szCs w:val="22"/>
               </w:rPr>
             </w:pPr>
-            <w:proofErr w:type="spellStart"/>
             <w:r>
               <w:rPr>
                 <w:rFonts w:ascii="Calibri" w:hAnsi="Calibri"/>
@@ -2976,7 +2693,6 @@
               </w:rPr>
               <w:t>c_above</w:t>
             </w:r>
-            <w:proofErr w:type="spellEnd"/>
           </w:p>
         </w:tc>
         <w:tc>
@@ -2993,7 +2709,6 @@
                 <w:szCs w:val="22"/>
               </w:rPr>
             </w:pPr>
-            <w:proofErr w:type="spellStart"/>
             <w:r>
               <w:rPr>
                 <w:rFonts w:ascii="Calibri" w:hAnsi="Calibri"/>
@@ -3003,7 +2718,6 @@
               </w:rPr>
               <w:t>c_below</w:t>
             </w:r>
-            <w:proofErr w:type="spellEnd"/>
           </w:p>
         </w:tc>
         <w:tc>
@@ -3020,7 +2734,6 @@
                 <w:szCs w:val="22"/>
               </w:rPr>
             </w:pPr>
-            <w:proofErr w:type="spellStart"/>
             <w:r>
               <w:rPr>
                 <w:rFonts w:ascii="Calibri" w:hAnsi="Calibri"/>
@@ -3030,7 +2743,6 @@
               </w:rPr>
               <w:t>c_soil</w:t>
             </w:r>
-            <w:proofErr w:type="spellEnd"/>
           </w:p>
         </w:tc>
         <w:tc>
@@ -3047,7 +2759,6 @@
                 <w:szCs w:val="22"/>
               </w:rPr>
             </w:pPr>
-            <w:proofErr w:type="spellStart"/>
             <w:r>
               <w:rPr>
                 <w:rFonts w:ascii="Calibri" w:hAnsi="Calibri"/>
@@ -3057,7 +2768,6 @@
               </w:rPr>
               <w:t>c_dead</w:t>
             </w:r>
-            <w:proofErr w:type="spellEnd"/>
           </w:p>
         </w:tc>
         <w:tc>
@@ -3465,27 +3175,7 @@
                 <w:sz w:val="22"/>
                 <w:szCs w:val="22"/>
               </w:rPr>
-              <w:t xml:space="preserve">Evergreen </w:t>
-            </w:r>
-            <w:proofErr w:type="spellStart"/>
-            <w:r>
-              <w:rPr>
-                <w:rFonts w:ascii="Calibri" w:hAnsi="Calibri"/>
-                <w:color w:val="000000"/>
-                <w:sz w:val="22"/>
-                <w:szCs w:val="22"/>
-              </w:rPr>
-              <w:t>Needleleaf</w:t>
-            </w:r>
-            <w:proofErr w:type="spellEnd"/>
-            <w:r>
-              <w:rPr>
-                <w:rFonts w:ascii="Calibri" w:hAnsi="Calibri"/>
-                <w:color w:val="000000"/>
-                <w:sz w:val="22"/>
-                <w:szCs w:val="22"/>
-              </w:rPr>
-              <w:t xml:space="preserve"> Forest</w:t>
+              <w:t>Evergreen Needleleaf Forest</w:t>
             </w:r>
           </w:p>
         </w:tc>
@@ -3866,27 +3556,7 @@
                 <w:sz w:val="22"/>
                 <w:szCs w:val="22"/>
               </w:rPr>
-              <w:t xml:space="preserve">Deciduous </w:t>
-            </w:r>
-            <w:proofErr w:type="spellStart"/>
-            <w:r>
-              <w:rPr>
-                <w:rFonts w:ascii="Calibri" w:hAnsi="Calibri"/>
-                <w:color w:val="000000"/>
-                <w:sz w:val="22"/>
-                <w:szCs w:val="22"/>
-              </w:rPr>
-              <w:t>Needleleaf</w:t>
-            </w:r>
-            <w:proofErr w:type="spellEnd"/>
-            <w:r>
-              <w:rPr>
-                <w:rFonts w:ascii="Calibri" w:hAnsi="Calibri"/>
-                <w:color w:val="000000"/>
-                <w:sz w:val="22"/>
-                <w:szCs w:val="22"/>
-              </w:rPr>
-              <w:t xml:space="preserve"> Forest</w:t>
+              <w:t>Deciduous Needleleaf Forest</w:t>
             </w:r>
           </w:p>
         </w:tc>
@@ -4469,19 +4139,8 @@
                 <w:sz w:val="22"/>
                 <w:szCs w:val="22"/>
               </w:rPr>
-              <w:t xml:space="preserve">Closed </w:t>
+              <w:t>Closed Shrublands</w:t>
             </w:r>
-            <w:proofErr w:type="spellStart"/>
-            <w:r>
-              <w:rPr>
-                <w:rFonts w:ascii="Calibri" w:hAnsi="Calibri"/>
-                <w:color w:val="000000"/>
-                <w:sz w:val="22"/>
-                <w:szCs w:val="22"/>
-              </w:rPr>
-              <w:t>Shrublands</w:t>
-            </w:r>
-            <w:proofErr w:type="spellEnd"/>
           </w:p>
         </w:tc>
       </w:tr>
@@ -4681,19 +4340,8 @@
                 <w:sz w:val="22"/>
                 <w:szCs w:val="22"/>
               </w:rPr>
-              <w:t xml:space="preserve">Open </w:t>
+              <w:t>Open Shrublands</w:t>
             </w:r>
-            <w:proofErr w:type="spellStart"/>
-            <w:r>
-              <w:rPr>
-                <w:rFonts w:ascii="Calibri" w:hAnsi="Calibri"/>
-                <w:color w:val="000000"/>
-                <w:sz w:val="22"/>
-                <w:szCs w:val="22"/>
-              </w:rPr>
-              <w:t>Shrublands</w:t>
-            </w:r>
-            <w:proofErr w:type="spellEnd"/>
           </w:p>
         </w:tc>
       </w:tr>
@@ -5143,7 +4791,6 @@
                 <w:sz w:val="22"/>
                 <w:szCs w:val="22"/>
               </w:rPr>
-              <w:lastRenderedPageBreak/>
               <w:t>10</w:t>
             </w:r>
           </w:p>
@@ -5737,6 +5384,7 @@
                 <w:sz w:val="22"/>
                 <w:szCs w:val="22"/>
               </w:rPr>
+              <w:lastRenderedPageBreak/>
               <w:t>16</w:t>
             </w:r>
           </w:p>
@@ -5929,21 +5577,7 @@
         <w:rPr>
           <w:rFonts w:asciiTheme="majorHAnsi" w:hAnsiTheme="majorHAnsi"/>
         </w:rPr>
-        <w:t xml:space="preserve">anda, Sabrina </w:t>
-      </w:r>
-      <w:proofErr w:type="gramStart"/>
-      <w:r>
-        <w:rPr>
-          <w:rFonts w:asciiTheme="majorHAnsi" w:hAnsiTheme="majorHAnsi"/>
-        </w:rPr>
-        <w:t>do</w:t>
-      </w:r>
-      <w:proofErr w:type="gramEnd"/>
-      <w:r>
-        <w:rPr>
-          <w:rFonts w:asciiTheme="majorHAnsi" w:hAnsiTheme="majorHAnsi"/>
-        </w:rPr>
-        <w:t xml:space="preserve"> Couto, et al. </w:t>
+        <w:t xml:space="preserve">anda, Sabrina do Couto, et al. </w:t>
       </w:r>
       <w:r>
         <w:rPr>
@@ -5961,21 +5595,7 @@
         <w:rPr>
           <w:rFonts w:asciiTheme="majorHAnsi" w:hAnsiTheme="majorHAnsi"/>
         </w:rPr>
-        <w:t xml:space="preserve"> </w:t>
-      </w:r>
-      <w:proofErr w:type="spellStart"/>
-      <w:r>
-        <w:rPr>
-          <w:rFonts w:asciiTheme="majorHAnsi" w:hAnsiTheme="majorHAnsi"/>
-        </w:rPr>
-        <w:t>Biotropica</w:t>
-      </w:r>
-      <w:proofErr w:type="spellEnd"/>
-      <w:r>
-        <w:rPr>
-          <w:rFonts w:asciiTheme="majorHAnsi" w:hAnsiTheme="majorHAnsi"/>
-        </w:rPr>
-        <w:t xml:space="preserve"> 46.2 (2014): 125-138.</w:t>
+        <w:t xml:space="preserve"> Biotropica 46.2 (2014): 125-138.</w:t>
       </w:r>
       <w:r>
         <w:rPr>
@@ -6005,21 +5625,7 @@
         <w:rPr>
           <w:rFonts w:asciiTheme="majorHAnsi" w:hAnsiTheme="majorHAnsi"/>
         </w:rPr>
-        <w:t xml:space="preserve"> (3) </w:t>
-      </w:r>
-      <w:proofErr w:type="spellStart"/>
-      <w:r>
-        <w:rPr>
-          <w:rFonts w:asciiTheme="majorHAnsi" w:hAnsiTheme="majorHAnsi"/>
-        </w:rPr>
-        <w:t>Fearnside</w:t>
-      </w:r>
-      <w:proofErr w:type="spellEnd"/>
-      <w:r>
-        <w:rPr>
-          <w:rFonts w:asciiTheme="majorHAnsi" w:hAnsiTheme="majorHAnsi"/>
-        </w:rPr>
-        <w:t xml:space="preserve">, Philip M. </w:t>
+        <w:t xml:space="preserve"> (3) Fearnside, Philip M. </w:t>
       </w:r>
       <w:r>
         <w:rPr>
@@ -6092,24 +5698,15 @@
           <w:rFonts w:asciiTheme="majorHAnsi" w:hAnsiTheme="majorHAnsi"/>
           <w:b/>
         </w:rPr>
-        <w:t xml:space="preserve">Carbon Pools to </w:t>
-      </w:r>
-      <w:proofErr w:type="gramStart"/>
+        <w:t>Carbon Pools to C</w:t>
+      </w:r>
       <w:r>
         <w:rPr>
           <w:rFonts w:asciiTheme="majorHAnsi" w:hAnsiTheme="majorHAnsi"/>
           <w:b/>
         </w:rPr>
-        <w:t>C</w:t>
-      </w:r>
-      <w:r>
-        <w:rPr>
-          <w:rFonts w:asciiTheme="majorHAnsi" w:hAnsiTheme="majorHAnsi"/>
-          <w:b/>
-        </w:rPr>
         <w:t>alculate</w:t>
       </w:r>
-      <w:proofErr w:type="gramEnd"/>
       <w:r>
         <w:rPr>
           <w:rFonts w:asciiTheme="majorHAnsi" w:hAnsiTheme="majorHAnsi"/>
@@ -6271,21 +5868,7 @@
         <w:rPr>
           <w:rFonts w:asciiTheme="majorHAnsi" w:hAnsiTheme="majorHAnsi"/>
         </w:rPr>
-        <w:t xml:space="preserve">). The rows contain the coefficients of the unique parameters for each 100 x 100 km </w:t>
-      </w:r>
-      <w:proofErr w:type="spellStart"/>
-      <w:r>
-        <w:rPr>
-          <w:rFonts w:asciiTheme="majorHAnsi" w:hAnsiTheme="majorHAnsi"/>
-        </w:rPr>
-        <w:t>subregion</w:t>
-      </w:r>
-      <w:proofErr w:type="spellEnd"/>
-      <w:r>
-        <w:rPr>
-          <w:rFonts w:asciiTheme="majorHAnsi" w:hAnsiTheme="majorHAnsi"/>
-        </w:rPr>
-        <w:t xml:space="preserve"> across the tropics. This information need not be altered unless you have run a separate regression for your region and have better or updated information.</w:t>
+        <w:t>). The rows contain the coefficients of the unique parameters for each 100 x 100 km subregion across the tropics. This information need not be altered unless you have run a separate regression for your region and have better or updated information.</w:t>
       </w:r>
     </w:p>
     <w:p>
@@ -6462,19 +6045,11 @@
         </w:rPr>
         <w:t xml:space="preserve">the edge-effects regression parameters </w:t>
       </w:r>
-      <w:proofErr w:type="gramStart"/>
-      <w:r>
-        <w:rPr>
-          <w:rFonts w:asciiTheme="majorHAnsi" w:hAnsiTheme="majorHAnsi"/>
-        </w:rPr>
-        <w:t>only</w:t>
-      </w:r>
-      <w:proofErr w:type="gramEnd"/>
-      <w:r>
-        <w:rPr>
-          <w:rFonts w:asciiTheme="majorHAnsi" w:hAnsiTheme="majorHAnsi"/>
-        </w:rPr>
-        <w:t xml:space="preserve">; </w:t>
+      <w:r>
+        <w:rPr>
+          <w:rFonts w:asciiTheme="majorHAnsi" w:hAnsiTheme="majorHAnsi"/>
+        </w:rPr>
+        <w:t xml:space="preserve">only; </w:t>
       </w:r>
       <w:r>
         <w:rPr>
@@ -6550,48 +6125,13 @@
         <w:rPr>
           <w:rFonts w:asciiTheme="majorHAnsi" w:hAnsiTheme="majorHAnsi"/>
         </w:rPr>
-        <w:t xml:space="preserve"> containing the area(s) of interest, either as a region area or partitioned into </w:t>
-      </w:r>
-      <w:proofErr w:type="spellStart"/>
-      <w:r>
-        <w:rPr>
-          <w:rFonts w:asciiTheme="majorHAnsi" w:hAnsiTheme="majorHAnsi"/>
-        </w:rPr>
-        <w:t>subregions</w:t>
-      </w:r>
-      <w:proofErr w:type="spellEnd"/>
-      <w:r>
-        <w:rPr>
-          <w:rFonts w:asciiTheme="majorHAnsi" w:hAnsiTheme="majorHAnsi"/>
-        </w:rPr>
-        <w:t xml:space="preserve"> (e.g., ecoregions, districts, etc.) can be included.</w:t>
-      </w:r>
-      <w:r>
-        <w:rPr>
-          <w:rFonts w:asciiTheme="majorHAnsi" w:hAnsiTheme="majorHAnsi"/>
-        </w:rPr>
-        <w:t xml:space="preserve"> Carbon values will be </w:t>
-      </w:r>
-      <w:r>
-        <w:rPr>
-          <w:rFonts w:asciiTheme="majorHAnsi" w:hAnsiTheme="majorHAnsi"/>
-        </w:rPr>
-        <w:lastRenderedPageBreak/>
-        <w:t>aggregated within these region/</w:t>
-      </w:r>
-      <w:proofErr w:type="spellStart"/>
-      <w:r>
-        <w:rPr>
-          <w:rFonts w:asciiTheme="majorHAnsi" w:hAnsiTheme="majorHAnsi"/>
-        </w:rPr>
-        <w:t>subregion</w:t>
-      </w:r>
-      <w:proofErr w:type="spellEnd"/>
-      <w:r>
-        <w:rPr>
-          <w:rFonts w:asciiTheme="majorHAnsi" w:hAnsiTheme="majorHAnsi"/>
-        </w:rPr>
-        <w:t xml:space="preserve"> polygons and a single value will be output for each.</w:t>
+        <w:t xml:space="preserve"> containing the area(s) of interest, either as a region area or partitioned into subregions (e.g., ecoregions, districts, etc.) can be included.</w:t>
+      </w:r>
+      <w:r>
+        <w:rPr>
+          <w:rFonts w:asciiTheme="majorHAnsi" w:hAnsiTheme="majorHAnsi"/>
+        </w:rPr>
+        <w:t xml:space="preserve"> Carbon values will be aggregated within these region/subregion polygons and a single value will be output for each.</w:t>
       </w:r>
     </w:p>
     <w:p>
@@ -6606,6 +6146,7 @@
         <w:pStyle w:val="Heading2"/>
       </w:pPr>
       <w:r>
+        <w:lastRenderedPageBreak/>
         <w:t>Running the model</w:t>
       </w:r>
     </w:p>
@@ -6772,23 +6313,21 @@
           <w:color w:val="000000"/>
         </w:rPr>
       </w:pPr>
-      <w:proofErr w:type="spellStart"/>
       <w:r>
         <w:rPr>
           <w:rFonts w:ascii="Calibri Light" w:hAnsi="Calibri Light" w:cs="Lucida Grande"/>
           <w:b/>
           <w:color w:val="000000"/>
         </w:rPr>
-        <w:t>carbon_map</w:t>
-      </w:r>
-      <w:proofErr w:type="spellEnd"/>
+        <w:t>carbon_map_&lt;S</w:t>
+      </w:r>
       <w:r>
         <w:rPr>
           <w:rFonts w:ascii="Calibri Light" w:hAnsi="Calibri Light" w:cs="Lucida Grande"/>
           <w:b/>
           <w:color w:val="000000"/>
         </w:rPr>
-        <w:t>_&lt;S</w:t>
+        <w:t>uffix&gt;</w:t>
       </w:r>
       <w:r>
         <w:rPr>
@@ -6796,26 +6335,8 @@
           <w:b/>
           <w:color w:val="000000"/>
         </w:rPr>
-        <w:t>uffix&gt;</w:t>
-      </w:r>
-      <w:r>
-        <w:rPr>
-          <w:rFonts w:ascii="Calibri Light" w:hAnsi="Calibri Light" w:cs="Lucida Grande"/>
-          <w:b/>
-          <w:color w:val="000000"/>
-        </w:rPr>
-        <w:t>.</w:t>
-      </w:r>
-      <w:proofErr w:type="spellStart"/>
-      <w:r>
-        <w:rPr>
-          <w:rFonts w:ascii="Calibri Light" w:hAnsi="Calibri Light" w:cs="Lucida Grande"/>
-          <w:b/>
-          <w:color w:val="000000"/>
-        </w:rPr>
-        <w:t>tif</w:t>
-      </w:r>
-      <w:proofErr w:type="spellEnd"/>
+        <w:t>.tif</w:t>
+      </w:r>
       <w:r>
         <w:rPr>
           <w:rFonts w:ascii="Calibri Light" w:hAnsi="Calibri Light" w:cs="Lucida Grande"/>
@@ -6874,7 +6395,6 @@
           <w:color w:val="000000"/>
         </w:rPr>
       </w:pPr>
-      <w:proofErr w:type="spellStart"/>
       <w:r>
         <w:rPr>
           <w:rFonts w:ascii="Calibri Light" w:hAnsi="Calibri Light" w:cs="Lucida Grande"/>
@@ -6883,25 +6403,14 @@
         </w:rPr>
         <w:t>aggregated_carbon_stocks</w:t>
       </w:r>
-      <w:proofErr w:type="spellEnd"/>
       <w:r>
         <w:rPr>
           <w:rFonts w:ascii="Calibri Light" w:hAnsi="Calibri Light" w:cs="Lucida Grande"/>
           <w:b/>
           <w:color w:val="000000"/>
         </w:rPr>
-        <w:t>_&lt;Suffix&gt;.</w:t>
-      </w:r>
-      <w:proofErr w:type="spellStart"/>
-      <w:r>
-        <w:rPr>
-          <w:rFonts w:ascii="Calibri Light" w:hAnsi="Calibri Light" w:cs="Lucida Grande"/>
-          <w:b/>
-          <w:color w:val="000000"/>
-        </w:rPr>
-        <w:t>shp</w:t>
-      </w:r>
-      <w:proofErr w:type="spellEnd"/>
+        <w:t>_&lt;Suffix&gt;.shp</w:t>
+      </w:r>
       <w:r>
         <w:rPr>
           <w:rFonts w:ascii="Calibri Light" w:hAnsi="Calibri Light" w:cs="Lucida Grande"/>
@@ -6951,7 +6460,6 @@
         </w:rPr>
         <w:t xml:space="preserve">(column </w:t>
       </w:r>
-      <w:proofErr w:type="spellStart"/>
       <w:r>
         <w:rPr>
           <w:rFonts w:ascii="Calibri Light" w:hAnsi="Calibri Light" w:cs="Lucida Grande"/>
@@ -6960,7 +6468,6 @@
         </w:rPr>
         <w:t>c_sum</w:t>
       </w:r>
-      <w:proofErr w:type="spellEnd"/>
       <w:r>
         <w:rPr>
           <w:rFonts w:ascii="Calibri Light" w:hAnsi="Calibri Light" w:cs="Lucida Grande"/>
@@ -6982,7 +6489,6 @@
         </w:rPr>
         <w:t xml:space="preserve">(column </w:t>
       </w:r>
-      <w:proofErr w:type="spellStart"/>
       <w:r>
         <w:rPr>
           <w:rFonts w:ascii="Calibri Light" w:hAnsi="Calibri Light" w:cs="Lucida Grande"/>
@@ -6991,7 +6497,6 @@
         </w:rPr>
         <w:t>c_ha_mean</w:t>
       </w:r>
-      <w:proofErr w:type="spellEnd"/>
       <w:r>
         <w:rPr>
           <w:rFonts w:ascii="Calibri Light" w:hAnsi="Calibri Light" w:cs="Lucida Grande"/>
@@ -7052,7 +6557,6 @@
         </w:rPr>
         <w:t>You may also want to examine the intermediate results. These files can help determine the reasons for the patterns in the final results. They are found in the </w:t>
       </w:r>
-      <w:proofErr w:type="spellStart"/>
       <w:r>
         <w:rPr>
           <w:rFonts w:ascii="Courier New" w:hAnsi="Courier New" w:cs="Courier New"/>
@@ -7062,7 +6566,6 @@
         </w:rPr>
         <w:t>intermediate_outputs</w:t>
       </w:r>
-      <w:proofErr w:type="spellEnd"/>
       <w:r>
         <w:rPr>
           <w:rFonts w:ascii="Calibri Light" w:hAnsi="Calibri Light" w:cs="Lucida Grande"/>
@@ -7115,7 +6618,6 @@
           <w:color w:val="000000"/>
         </w:rPr>
       </w:pPr>
-      <w:proofErr w:type="spellStart"/>
       <w:r>
         <w:rPr>
           <w:rFonts w:ascii="Courier New" w:hAnsi="Courier New" w:cs="Courier New"/>
@@ -7125,7 +6627,6 @@
         </w:rPr>
         <w:t>intermediate_outputs</w:t>
       </w:r>
-      <w:proofErr w:type="spellEnd"/>
       <w:r>
         <w:rPr>
           <w:rFonts w:ascii="Calibri Light" w:hAnsi="Calibri Light" w:cs="Lucida Grande"/>
@@ -7133,34 +6634,14 @@
         </w:rPr>
         <w:t>\</w:t>
       </w:r>
-      <w:proofErr w:type="spellStart"/>
       <w:r>
         <w:rPr>
           <w:rFonts w:ascii="Calibri Light" w:hAnsi="Calibri Light" w:cs="Lucida Grande"/>
           <w:b/>
           <w:color w:val="000000"/>
         </w:rPr>
-        <w:t>c_above_carbon_stocks</w:t>
-      </w:r>
-      <w:proofErr w:type="spellEnd"/>
-      <w:r>
-        <w:rPr>
-          <w:rFonts w:ascii="Calibri Light" w:hAnsi="Calibri Light" w:cs="Lucida Grande"/>
-          <w:b/>
-          <w:color w:val="000000"/>
-        </w:rPr>
-        <w:t>_&lt;Suffix&gt;.</w:t>
-      </w:r>
-      <w:proofErr w:type="spellStart"/>
-      <w:r>
-        <w:rPr>
-          <w:rFonts w:ascii="Calibri Light" w:hAnsi="Calibri Light" w:cs="Lucida Grande"/>
-          <w:b/>
-          <w:color w:val="000000"/>
-        </w:rPr>
-        <w:t>tif</w:t>
-      </w:r>
-      <w:proofErr w:type="spellEnd"/>
+        <w:t>c_above_carbon_stocks_&lt;Suffix&gt;.tif</w:t>
+      </w:r>
       <w:r>
         <w:rPr>
           <w:rFonts w:ascii="Calibri Light" w:hAnsi="Calibri Light" w:cs="Lucida Grande"/>
@@ -7183,7 +6664,6 @@
           <w:color w:val="000000"/>
         </w:rPr>
       </w:pPr>
-      <w:proofErr w:type="spellStart"/>
       <w:r>
         <w:rPr>
           <w:rFonts w:ascii="Courier New" w:hAnsi="Courier New" w:cs="Courier New"/>
@@ -7193,7 +6673,6 @@
         </w:rPr>
         <w:t>intermediate_outputs</w:t>
       </w:r>
-      <w:proofErr w:type="spellEnd"/>
       <w:r>
         <w:rPr>
           <w:rFonts w:ascii="Calibri Light" w:hAnsi="Calibri Light" w:cs="Lucida Grande"/>
@@ -7201,7 +6680,6 @@
         </w:rPr>
         <w:t>\</w:t>
       </w:r>
-      <w:proofErr w:type="spellStart"/>
       <w:r>
         <w:rPr>
           <w:rFonts w:ascii="Calibri Light" w:hAnsi="Calibri Light" w:cs="Lucida Grande"/>
@@ -7224,27 +6702,8 @@
           <w:b/>
           <w:color w:val="000000"/>
         </w:rPr>
-        <w:t>_carbon_stocks</w:t>
-      </w:r>
-      <w:proofErr w:type="spellEnd"/>
-      <w:r>
-        <w:rPr>
-          <w:rFonts w:ascii="Calibri Light" w:hAnsi="Calibri Light" w:cs="Lucida Grande"/>
-          <w:b/>
-          <w:color w:val="000000"/>
-        </w:rPr>
-        <w:t>_&lt;Suffix&gt;.</w:t>
-      </w:r>
-      <w:proofErr w:type="spellStart"/>
-      <w:r>
-        <w:rPr>
-          <w:rFonts w:ascii="Calibri Light" w:hAnsi="Calibri Light" w:cs="Lucida Grande"/>
-          <w:b/>
-          <w:color w:val="000000"/>
-        </w:rPr>
-        <w:t>tif</w:t>
-      </w:r>
-      <w:proofErr w:type="spellEnd"/>
+        <w:t>_carbon_stocks_&lt;Suffix&gt;.tif</w:t>
+      </w:r>
       <w:r>
         <w:rPr>
           <w:rFonts w:ascii="Calibri Light" w:hAnsi="Calibri Light" w:cs="Lucida Grande"/>
@@ -7267,7 +6726,6 @@
           <w:color w:val="000000"/>
         </w:rPr>
       </w:pPr>
-      <w:proofErr w:type="spellStart"/>
       <w:r>
         <w:rPr>
           <w:rFonts w:ascii="Courier New" w:hAnsi="Courier New" w:cs="Courier New"/>
@@ -7277,7 +6735,6 @@
         </w:rPr>
         <w:t>intermediate_outputs</w:t>
       </w:r>
-      <w:proofErr w:type="spellEnd"/>
       <w:r>
         <w:rPr>
           <w:rFonts w:ascii="Calibri Light" w:hAnsi="Calibri Light" w:cs="Lucida Grande"/>
@@ -7285,7 +6742,6 @@
         </w:rPr>
         <w:t>\</w:t>
       </w:r>
-      <w:proofErr w:type="spellStart"/>
       <w:r>
         <w:rPr>
           <w:rFonts w:ascii="Calibri Light" w:hAnsi="Calibri Light" w:cs="Lucida Grande"/>
@@ -7308,27 +6764,8 @@
           <w:b/>
           <w:color w:val="000000"/>
         </w:rPr>
-        <w:t>_carbon_stocks</w:t>
-      </w:r>
-      <w:proofErr w:type="spellEnd"/>
-      <w:r>
-        <w:rPr>
-          <w:rFonts w:ascii="Calibri Light" w:hAnsi="Calibri Light" w:cs="Lucida Grande"/>
-          <w:b/>
-          <w:color w:val="000000"/>
-        </w:rPr>
-        <w:t>_&lt;Suffix&gt;.</w:t>
-      </w:r>
-      <w:proofErr w:type="spellStart"/>
-      <w:r>
-        <w:rPr>
-          <w:rFonts w:ascii="Calibri Light" w:hAnsi="Calibri Light" w:cs="Lucida Grande"/>
-          <w:b/>
-          <w:color w:val="000000"/>
-        </w:rPr>
-        <w:t>tif</w:t>
-      </w:r>
-      <w:proofErr w:type="spellEnd"/>
+        <w:t>_carbon_stocks_&lt;Suffix&gt;.tif</w:t>
+      </w:r>
       <w:r>
         <w:rPr>
           <w:rFonts w:ascii="Calibri Light" w:hAnsi="Calibri Light" w:cs="Lucida Grande"/>
@@ -7351,7 +6788,6 @@
           <w:color w:val="000000"/>
         </w:rPr>
       </w:pPr>
-      <w:proofErr w:type="spellStart"/>
       <w:r>
         <w:rPr>
           <w:rFonts w:ascii="Courier New" w:hAnsi="Courier New" w:cs="Courier New"/>
@@ -7361,7 +6797,6 @@
         </w:rPr>
         <w:t>intermediate_outputs</w:t>
       </w:r>
-      <w:proofErr w:type="spellEnd"/>
       <w:r>
         <w:rPr>
           <w:rFonts w:ascii="Calibri Light" w:hAnsi="Calibri Light" w:cs="Lucida Grande"/>
@@ -7369,7 +6804,6 @@
         </w:rPr>
         <w:t>\</w:t>
       </w:r>
-      <w:proofErr w:type="spellStart"/>
       <w:r>
         <w:rPr>
           <w:rFonts w:ascii="Calibri Light" w:hAnsi="Calibri Light" w:cs="Lucida Grande"/>
@@ -7392,27 +6826,8 @@
           <w:b/>
           <w:color w:val="000000"/>
         </w:rPr>
-        <w:t>_carbon_stocks</w:t>
-      </w:r>
-      <w:proofErr w:type="spellEnd"/>
-      <w:r>
-        <w:rPr>
-          <w:rFonts w:ascii="Calibri Light" w:hAnsi="Calibri Light" w:cs="Lucida Grande"/>
-          <w:b/>
-          <w:color w:val="000000"/>
-        </w:rPr>
-        <w:t>_&lt;Suffix&gt;.</w:t>
-      </w:r>
-      <w:proofErr w:type="spellStart"/>
-      <w:r>
-        <w:rPr>
-          <w:rFonts w:ascii="Calibri Light" w:hAnsi="Calibri Light" w:cs="Lucida Grande"/>
-          <w:b/>
-          <w:color w:val="000000"/>
-        </w:rPr>
-        <w:t>tif</w:t>
-      </w:r>
-      <w:proofErr w:type="spellEnd"/>
+        <w:t>_carbon_stocks_&lt;Suffix&gt;.tif</w:t>
+      </w:r>
       <w:r>
         <w:rPr>
           <w:rFonts w:ascii="Calibri Light" w:hAnsi="Calibri Light" w:cs="Lucida Grande"/>
@@ -7435,7 +6850,6 @@
           <w:color w:val="000000"/>
         </w:rPr>
       </w:pPr>
-      <w:proofErr w:type="spellStart"/>
       <w:r>
         <w:rPr>
           <w:rFonts w:ascii="Courier New" w:hAnsi="Courier New" w:cs="Courier New"/>
@@ -7443,10 +6857,8 @@
           <w:sz w:val="22"/>
           <w:szCs w:val="22"/>
         </w:rPr>
-        <w:lastRenderedPageBreak/>
         <w:t>intermediate_outputs</w:t>
       </w:r>
-      <w:proofErr w:type="spellEnd"/>
       <w:r>
         <w:rPr>
           <w:rFonts w:ascii="Calibri Light" w:hAnsi="Calibri Light" w:cs="Lucida Grande"/>
@@ -7454,7 +6866,6 @@
         </w:rPr>
         <w:t>\</w:t>
       </w:r>
-      <w:proofErr w:type="spellStart"/>
       <w:r>
         <w:rPr>
           <w:rFonts w:ascii="Calibri Light" w:hAnsi="Calibri Light" w:cs="Lucida Grande"/>
@@ -7482,7 +6893,6 @@
         </w:rPr>
         <w:t>.shp</w:t>
       </w:r>
-      <w:proofErr w:type="spellEnd"/>
       <w:r>
         <w:rPr>
           <w:rFonts w:ascii="Calibri Light" w:hAnsi="Calibri Light" w:cs="Lucida Grande"/>
@@ -7513,25 +6923,7 @@
           <w:bCs/>
           <w:color w:val="000000"/>
         </w:rPr>
-        <w:t xml:space="preserve">he regression parameters </w:t>
-      </w:r>
-      <w:proofErr w:type="spellStart"/>
-      <w:r>
-        <w:rPr>
-          <w:rFonts w:ascii="Calibri Light" w:hAnsi="Calibri Light" w:cs="Lucida Grande"/>
-          <w:bCs/>
-          <w:color w:val="000000"/>
-        </w:rPr>
-        <w:t>reprojected</w:t>
-      </w:r>
-      <w:proofErr w:type="spellEnd"/>
-      <w:r>
-        <w:rPr>
-          <w:rFonts w:ascii="Calibri Light" w:hAnsi="Calibri Light" w:cs="Lucida Grande"/>
-          <w:bCs/>
-          <w:color w:val="000000"/>
-        </w:rPr>
-        <w:t xml:space="preserve"> to match your study area</w:t>
+        <w:t>he regression parameters reprojected to match your study area</w:t>
       </w:r>
     </w:p>
     <w:p>
@@ -7548,7 +6940,6 @@
           <w:color w:val="000000"/>
         </w:rPr>
       </w:pPr>
-      <w:proofErr w:type="spellStart"/>
       <w:r>
         <w:rPr>
           <w:rFonts w:ascii="Courier New" w:hAnsi="Courier New" w:cs="Courier New"/>
@@ -7558,7 +6949,6 @@
         </w:rPr>
         <w:t>intermediate_outputs</w:t>
       </w:r>
-      <w:proofErr w:type="spellEnd"/>
       <w:r>
         <w:rPr>
           <w:rFonts w:ascii="Calibri Light" w:hAnsi="Calibri Light" w:cs="Lucida Grande"/>
@@ -7566,23 +6956,21 @@
         </w:rPr>
         <w:t>\</w:t>
       </w:r>
-      <w:proofErr w:type="spellStart"/>
       <w:r>
         <w:rPr>
           <w:rFonts w:ascii="Calibri Light" w:hAnsi="Calibri Light" w:cs="Lucida Grande"/>
           <w:b/>
           <w:color w:val="000000"/>
         </w:rPr>
-        <w:t>edge_distance</w:t>
-      </w:r>
-      <w:proofErr w:type="spellEnd"/>
+        <w:t>edge_distance_&lt;S</w:t>
+      </w:r>
       <w:r>
         <w:rPr>
           <w:rFonts w:ascii="Calibri Light" w:hAnsi="Calibri Light" w:cs="Lucida Grande"/>
           <w:b/>
           <w:color w:val="000000"/>
         </w:rPr>
-        <w:t>_&lt;S</w:t>
+        <w:t>uffix&gt;</w:t>
       </w:r>
       <w:r>
         <w:rPr>
@@ -7590,26 +6978,8 @@
           <w:b/>
           <w:color w:val="000000"/>
         </w:rPr>
-        <w:t>uffix&gt;</w:t>
-      </w:r>
-      <w:r>
-        <w:rPr>
-          <w:rFonts w:ascii="Calibri Light" w:hAnsi="Calibri Light" w:cs="Lucida Grande"/>
-          <w:b/>
-          <w:color w:val="000000"/>
-        </w:rPr>
-        <w:t>.</w:t>
-      </w:r>
-      <w:proofErr w:type="spellStart"/>
-      <w:r>
-        <w:rPr>
-          <w:rFonts w:ascii="Calibri Light" w:hAnsi="Calibri Light" w:cs="Lucida Grande"/>
-          <w:b/>
-          <w:color w:val="000000"/>
-        </w:rPr>
-        <w:t>tif</w:t>
-      </w:r>
-      <w:proofErr w:type="spellEnd"/>
+        <w:t>.tif</w:t>
+      </w:r>
       <w:r>
         <w:rPr>
           <w:rFonts w:ascii="Calibri Light" w:hAnsi="Calibri Light" w:cs="Lucida Grande"/>
@@ -7646,6 +7016,7 @@
           <w:sz w:val="22"/>
           <w:szCs w:val="22"/>
         </w:rPr>
+        <w:lastRenderedPageBreak/>
         <w:t>intermediate_outputs</w:t>
       </w:r>
       <w:r>
@@ -7728,341 +7099,12 @@
           <w:lang w:val="es-ES_tradnl"/>
         </w:rPr>
       </w:pPr>
-      <w:proofErr w:type="spellStart"/>
       <w:r>
         <w:rPr>
           <w:rFonts w:asciiTheme="majorHAnsi" w:hAnsiTheme="majorHAnsi"/>
           <w:lang w:val="es-ES_tradnl"/>
         </w:rPr>
-        <w:t>Baccini</w:t>
-      </w:r>
-      <w:proofErr w:type="spellEnd"/>
-      <w:r>
-        <w:rPr>
-          <w:rFonts w:asciiTheme="majorHAnsi" w:hAnsiTheme="majorHAnsi"/>
-          <w:lang w:val="es-ES_tradnl"/>
-        </w:rPr>
-        <w:t xml:space="preserve">, A., S. J. </w:t>
-      </w:r>
-      <w:proofErr w:type="spellStart"/>
-      <w:r>
-        <w:rPr>
-          <w:rFonts w:asciiTheme="majorHAnsi" w:hAnsiTheme="majorHAnsi"/>
-          <w:lang w:val="es-ES_tradnl"/>
-        </w:rPr>
-        <w:t>Goetz</w:t>
-      </w:r>
-      <w:proofErr w:type="spellEnd"/>
-      <w:r>
-        <w:rPr>
-          <w:rFonts w:asciiTheme="majorHAnsi" w:hAnsiTheme="majorHAnsi"/>
-          <w:lang w:val="es-ES_tradnl"/>
-        </w:rPr>
-        <w:t xml:space="preserve">, W. S. Walker, N. T. </w:t>
-      </w:r>
-      <w:proofErr w:type="spellStart"/>
-      <w:r>
-        <w:rPr>
-          <w:rFonts w:asciiTheme="majorHAnsi" w:hAnsiTheme="majorHAnsi"/>
-          <w:lang w:val="es-ES_tradnl"/>
-        </w:rPr>
-        <w:t>Laporte</w:t>
-      </w:r>
-      <w:proofErr w:type="spellEnd"/>
-      <w:r>
-        <w:rPr>
-          <w:rFonts w:asciiTheme="majorHAnsi" w:hAnsiTheme="majorHAnsi"/>
-          <w:lang w:val="es-ES_tradnl"/>
-        </w:rPr>
-        <w:t xml:space="preserve">, M. </w:t>
-      </w:r>
-      <w:proofErr w:type="spellStart"/>
-      <w:r>
-        <w:rPr>
-          <w:rFonts w:asciiTheme="majorHAnsi" w:hAnsiTheme="majorHAnsi"/>
-          <w:lang w:val="es-ES_tradnl"/>
-        </w:rPr>
-        <w:t>Sun</w:t>
-      </w:r>
-      <w:proofErr w:type="spellEnd"/>
-      <w:r>
-        <w:rPr>
-          <w:rFonts w:asciiTheme="majorHAnsi" w:hAnsiTheme="majorHAnsi"/>
-          <w:lang w:val="es-ES_tradnl"/>
-        </w:rPr>
-        <w:t xml:space="preserve">, D. </w:t>
-      </w:r>
-      <w:proofErr w:type="spellStart"/>
-      <w:r>
-        <w:rPr>
-          <w:rFonts w:asciiTheme="majorHAnsi" w:hAnsiTheme="majorHAnsi"/>
-          <w:lang w:val="es-ES_tradnl"/>
-        </w:rPr>
-        <w:t>Sulla-Menashe</w:t>
-      </w:r>
-      <w:proofErr w:type="spellEnd"/>
-      <w:r>
-        <w:rPr>
-          <w:rFonts w:asciiTheme="majorHAnsi" w:hAnsiTheme="majorHAnsi"/>
-          <w:lang w:val="es-ES_tradnl"/>
-        </w:rPr>
-        <w:t xml:space="preserve">, J. </w:t>
-      </w:r>
-      <w:proofErr w:type="spellStart"/>
-      <w:r>
-        <w:rPr>
-          <w:rFonts w:asciiTheme="majorHAnsi" w:hAnsiTheme="majorHAnsi"/>
-          <w:lang w:val="es-ES_tradnl"/>
-        </w:rPr>
-        <w:t>Hackler</w:t>
-      </w:r>
-      <w:proofErr w:type="spellEnd"/>
-      <w:r>
-        <w:rPr>
-          <w:rFonts w:asciiTheme="majorHAnsi" w:hAnsiTheme="majorHAnsi"/>
-          <w:lang w:val="es-ES_tradnl"/>
-        </w:rPr>
-        <w:t xml:space="preserve">, P. S. A. Beck, R. </w:t>
-      </w:r>
-      <w:proofErr w:type="spellStart"/>
-      <w:r>
-        <w:rPr>
-          <w:rFonts w:asciiTheme="majorHAnsi" w:hAnsiTheme="majorHAnsi"/>
-          <w:lang w:val="es-ES_tradnl"/>
-        </w:rPr>
-        <w:t>Dubayah</w:t>
-      </w:r>
-      <w:proofErr w:type="spellEnd"/>
-      <w:r>
-        <w:rPr>
-          <w:rFonts w:asciiTheme="majorHAnsi" w:hAnsiTheme="majorHAnsi"/>
-          <w:lang w:val="es-ES_tradnl"/>
-        </w:rPr>
-        <w:t xml:space="preserve">, M. A. </w:t>
-      </w:r>
-      <w:proofErr w:type="spellStart"/>
-      <w:r>
-        <w:rPr>
-          <w:rFonts w:asciiTheme="majorHAnsi" w:hAnsiTheme="majorHAnsi"/>
-          <w:lang w:val="es-ES_tradnl"/>
-        </w:rPr>
-        <w:t>Friedl</w:t>
-      </w:r>
-      <w:proofErr w:type="spellEnd"/>
-      <w:r>
-        <w:rPr>
-          <w:rFonts w:asciiTheme="majorHAnsi" w:hAnsiTheme="majorHAnsi"/>
-          <w:lang w:val="es-ES_tradnl"/>
-        </w:rPr>
-        <w:t xml:space="preserve">, S. Samanta, and R. A. Houghton. 2012. </w:t>
-      </w:r>
-      <w:proofErr w:type="spellStart"/>
-      <w:r>
-        <w:rPr>
-          <w:rFonts w:asciiTheme="majorHAnsi" w:hAnsiTheme="majorHAnsi"/>
-          <w:lang w:val="es-ES_tradnl"/>
-        </w:rPr>
-        <w:t>Estimated</w:t>
-      </w:r>
-      <w:proofErr w:type="spellEnd"/>
-      <w:r>
-        <w:rPr>
-          <w:rFonts w:asciiTheme="majorHAnsi" w:hAnsiTheme="majorHAnsi"/>
-          <w:lang w:val="es-ES_tradnl"/>
-        </w:rPr>
-        <w:t xml:space="preserve"> </w:t>
-      </w:r>
-      <w:proofErr w:type="spellStart"/>
-      <w:r>
-        <w:rPr>
-          <w:rFonts w:asciiTheme="majorHAnsi" w:hAnsiTheme="majorHAnsi"/>
-          <w:lang w:val="es-ES_tradnl"/>
-        </w:rPr>
-        <w:t>carbon</w:t>
-      </w:r>
-      <w:proofErr w:type="spellEnd"/>
-      <w:r>
-        <w:rPr>
-          <w:rFonts w:asciiTheme="majorHAnsi" w:hAnsiTheme="majorHAnsi"/>
-          <w:lang w:val="es-ES_tradnl"/>
-        </w:rPr>
-        <w:t xml:space="preserve"> </w:t>
-      </w:r>
-      <w:proofErr w:type="spellStart"/>
-      <w:r>
-        <w:rPr>
-          <w:rFonts w:asciiTheme="majorHAnsi" w:hAnsiTheme="majorHAnsi"/>
-          <w:lang w:val="es-ES_tradnl"/>
-        </w:rPr>
-        <w:t>dioxide</w:t>
-      </w:r>
-      <w:proofErr w:type="spellEnd"/>
-      <w:r>
-        <w:rPr>
-          <w:rFonts w:asciiTheme="majorHAnsi" w:hAnsiTheme="majorHAnsi"/>
-          <w:lang w:val="es-ES_tradnl"/>
-        </w:rPr>
-        <w:t xml:space="preserve"> </w:t>
-      </w:r>
-      <w:proofErr w:type="spellStart"/>
-      <w:r>
-        <w:rPr>
-          <w:rFonts w:asciiTheme="majorHAnsi" w:hAnsiTheme="majorHAnsi"/>
-          <w:lang w:val="es-ES_tradnl"/>
-        </w:rPr>
-        <w:t>emissions</w:t>
-      </w:r>
-      <w:proofErr w:type="spellEnd"/>
-      <w:r>
-        <w:rPr>
-          <w:rFonts w:asciiTheme="majorHAnsi" w:hAnsiTheme="majorHAnsi"/>
-          <w:lang w:val="es-ES_tradnl"/>
-        </w:rPr>
-        <w:t xml:space="preserve"> </w:t>
-      </w:r>
-      <w:proofErr w:type="spellStart"/>
-      <w:r>
-        <w:rPr>
-          <w:rFonts w:asciiTheme="majorHAnsi" w:hAnsiTheme="majorHAnsi"/>
-          <w:lang w:val="es-ES_tradnl"/>
-        </w:rPr>
-        <w:t>from</w:t>
-      </w:r>
-      <w:proofErr w:type="spellEnd"/>
-      <w:r>
-        <w:rPr>
-          <w:rFonts w:asciiTheme="majorHAnsi" w:hAnsiTheme="majorHAnsi"/>
-          <w:lang w:val="es-ES_tradnl"/>
-        </w:rPr>
-        <w:t xml:space="preserve"> tropical </w:t>
-      </w:r>
-      <w:proofErr w:type="spellStart"/>
-      <w:r>
-        <w:rPr>
-          <w:rFonts w:asciiTheme="majorHAnsi" w:hAnsiTheme="majorHAnsi"/>
-          <w:lang w:val="es-ES_tradnl"/>
-        </w:rPr>
-        <w:t>deforestation</w:t>
-      </w:r>
-      <w:proofErr w:type="spellEnd"/>
-      <w:r>
-        <w:rPr>
-          <w:rFonts w:asciiTheme="majorHAnsi" w:hAnsiTheme="majorHAnsi"/>
-          <w:lang w:val="es-ES_tradnl"/>
-        </w:rPr>
-        <w:t xml:space="preserve"> </w:t>
-      </w:r>
-      <w:proofErr w:type="spellStart"/>
-      <w:r>
-        <w:rPr>
-          <w:rFonts w:asciiTheme="majorHAnsi" w:hAnsiTheme="majorHAnsi"/>
-          <w:lang w:val="es-ES_tradnl"/>
-        </w:rPr>
-        <w:t>improved</w:t>
-      </w:r>
-      <w:proofErr w:type="spellEnd"/>
-      <w:r>
-        <w:rPr>
-          <w:rFonts w:asciiTheme="majorHAnsi" w:hAnsiTheme="majorHAnsi"/>
-          <w:lang w:val="es-ES_tradnl"/>
-        </w:rPr>
-        <w:t xml:space="preserve"> </w:t>
-      </w:r>
-      <w:proofErr w:type="spellStart"/>
-      <w:r>
-        <w:rPr>
-          <w:rFonts w:asciiTheme="majorHAnsi" w:hAnsiTheme="majorHAnsi"/>
-          <w:lang w:val="es-ES_tradnl"/>
-        </w:rPr>
-        <w:t>by</w:t>
-      </w:r>
-      <w:proofErr w:type="spellEnd"/>
-      <w:r>
-        <w:rPr>
-          <w:rFonts w:asciiTheme="majorHAnsi" w:hAnsiTheme="majorHAnsi"/>
-          <w:lang w:val="es-ES_tradnl"/>
-        </w:rPr>
-        <w:t xml:space="preserve"> </w:t>
-      </w:r>
-      <w:proofErr w:type="spellStart"/>
-      <w:r>
-        <w:rPr>
-          <w:rFonts w:asciiTheme="majorHAnsi" w:hAnsiTheme="majorHAnsi"/>
-          <w:lang w:val="es-ES_tradnl"/>
-        </w:rPr>
-        <w:t>carbon-density</w:t>
-      </w:r>
-      <w:proofErr w:type="spellEnd"/>
-      <w:r>
-        <w:rPr>
-          <w:rFonts w:asciiTheme="majorHAnsi" w:hAnsiTheme="majorHAnsi"/>
-          <w:lang w:val="es-ES_tradnl"/>
-        </w:rPr>
-        <w:t xml:space="preserve"> </w:t>
-      </w:r>
-      <w:proofErr w:type="spellStart"/>
-      <w:r>
-        <w:rPr>
-          <w:rFonts w:asciiTheme="majorHAnsi" w:hAnsiTheme="majorHAnsi"/>
-          <w:lang w:val="es-ES_tradnl"/>
-        </w:rPr>
-        <w:t>maps</w:t>
-      </w:r>
-      <w:proofErr w:type="spellEnd"/>
-      <w:r>
-        <w:rPr>
-          <w:rFonts w:asciiTheme="majorHAnsi" w:hAnsiTheme="majorHAnsi"/>
-          <w:lang w:val="es-ES_tradnl"/>
-        </w:rPr>
-        <w:t xml:space="preserve">. </w:t>
-      </w:r>
-      <w:proofErr w:type="spellStart"/>
-      <w:r>
-        <w:rPr>
-          <w:rFonts w:asciiTheme="majorHAnsi" w:hAnsiTheme="majorHAnsi"/>
-          <w:lang w:val="es-ES_tradnl"/>
-        </w:rPr>
-        <w:t>Nature</w:t>
-      </w:r>
-      <w:proofErr w:type="spellEnd"/>
-      <w:r>
-        <w:rPr>
-          <w:rFonts w:asciiTheme="majorHAnsi" w:hAnsiTheme="majorHAnsi"/>
-          <w:lang w:val="es-ES_tradnl"/>
-        </w:rPr>
-        <w:t xml:space="preserve"> </w:t>
-      </w:r>
-      <w:proofErr w:type="spellStart"/>
-      <w:r>
-        <w:rPr>
-          <w:rFonts w:asciiTheme="majorHAnsi" w:hAnsiTheme="majorHAnsi"/>
-          <w:lang w:val="es-ES_tradnl"/>
-        </w:rPr>
-        <w:t>Climate</w:t>
-      </w:r>
-      <w:proofErr w:type="spellEnd"/>
-      <w:r>
-        <w:rPr>
-          <w:rFonts w:asciiTheme="majorHAnsi" w:hAnsiTheme="majorHAnsi"/>
-          <w:lang w:val="es-ES_tradnl"/>
-        </w:rPr>
-        <w:t xml:space="preserve"> </w:t>
-      </w:r>
-      <w:proofErr w:type="spellStart"/>
-      <w:r>
-        <w:rPr>
-          <w:rFonts w:asciiTheme="majorHAnsi" w:hAnsiTheme="majorHAnsi"/>
-          <w:lang w:val="es-ES_tradnl"/>
-        </w:rPr>
-        <w:t>Change</w:t>
-      </w:r>
-      <w:proofErr w:type="spellEnd"/>
-      <w:r>
-        <w:rPr>
-          <w:rFonts w:asciiTheme="majorHAnsi" w:hAnsiTheme="majorHAnsi"/>
-          <w:lang w:val="es-ES_tradnl"/>
-        </w:rPr>
-        <w:t xml:space="preserve"> 2:182–185.</w:t>
+        <w:t>Baccini, A., S. J. Goetz, W. S. Walker, N. T. Laporte, M. Sun, D. Sulla-Menashe, J. Hackler, P. S. A. Beck, R. Dubayah, M. A. Friedl, S. Samanta, and R. A. Houghton. 2012. Estimated carbon dioxide emissions from tropical deforestation improved by carbon-density maps. Nature Climate Change 2:182–185.</w:t>
       </w:r>
     </w:p>
     <w:p>
@@ -8087,261 +7129,21 @@
           <w:rFonts w:asciiTheme="majorHAnsi" w:hAnsiTheme="majorHAnsi"/>
           <w:lang w:val="es-ES_tradnl"/>
         </w:rPr>
-        <w:t>Chaplin-</w:t>
-      </w:r>
-      <w:proofErr w:type="spellStart"/>
+        <w:t xml:space="preserve">Chaplin-Kramer, R., I. Ramler, R. Sharp, N. M. Haddad, J. S. Gerber, P. C. West, L. Mandle, P. Engstrom, A. Baccini, S. Sim, C. Mueller, and H. </w:t>
+      </w:r>
       <w:r>
         <w:rPr>
           <w:rFonts w:asciiTheme="majorHAnsi" w:hAnsiTheme="majorHAnsi"/>
           <w:lang w:val="es-ES_tradnl"/>
         </w:rPr>
-        <w:t>Kramer</w:t>
-      </w:r>
-      <w:proofErr w:type="spellEnd"/>
+        <w:t>King. (2015</w:t>
+      </w:r>
       <w:r>
         <w:rPr>
           <w:rFonts w:asciiTheme="majorHAnsi" w:hAnsiTheme="majorHAnsi"/>
           <w:lang w:val="es-ES_tradnl"/>
         </w:rPr>
-        <w:t xml:space="preserve">, R., I. </w:t>
-      </w:r>
-      <w:proofErr w:type="spellStart"/>
-      <w:r>
-        <w:rPr>
-          <w:rFonts w:asciiTheme="majorHAnsi" w:hAnsiTheme="majorHAnsi"/>
-          <w:lang w:val="es-ES_tradnl"/>
-        </w:rPr>
-        <w:t>Ramler</w:t>
-      </w:r>
-      <w:proofErr w:type="spellEnd"/>
-      <w:r>
-        <w:rPr>
-          <w:rFonts w:asciiTheme="majorHAnsi" w:hAnsiTheme="majorHAnsi"/>
-          <w:lang w:val="es-ES_tradnl"/>
-        </w:rPr>
-        <w:t xml:space="preserve">, R. Sharp, N. M. </w:t>
-      </w:r>
-      <w:proofErr w:type="spellStart"/>
-      <w:r>
-        <w:rPr>
-          <w:rFonts w:asciiTheme="majorHAnsi" w:hAnsiTheme="majorHAnsi"/>
-          <w:lang w:val="es-ES_tradnl"/>
-        </w:rPr>
-        <w:t>Haddad</w:t>
-      </w:r>
-      <w:proofErr w:type="spellEnd"/>
-      <w:r>
-        <w:rPr>
-          <w:rFonts w:asciiTheme="majorHAnsi" w:hAnsiTheme="majorHAnsi"/>
-          <w:lang w:val="es-ES_tradnl"/>
-        </w:rPr>
-        <w:t xml:space="preserve">, J. S. </w:t>
-      </w:r>
-      <w:proofErr w:type="spellStart"/>
-      <w:r>
-        <w:rPr>
-          <w:rFonts w:asciiTheme="majorHAnsi" w:hAnsiTheme="majorHAnsi"/>
-          <w:lang w:val="es-ES_tradnl"/>
-        </w:rPr>
-        <w:t>Gerber</w:t>
-      </w:r>
-      <w:proofErr w:type="spellEnd"/>
-      <w:r>
-        <w:rPr>
-          <w:rFonts w:asciiTheme="majorHAnsi" w:hAnsiTheme="majorHAnsi"/>
-          <w:lang w:val="es-ES_tradnl"/>
-        </w:rPr>
-        <w:t xml:space="preserve">, P. C. West, L. </w:t>
-      </w:r>
-      <w:proofErr w:type="spellStart"/>
-      <w:r>
-        <w:rPr>
-          <w:rFonts w:asciiTheme="majorHAnsi" w:hAnsiTheme="majorHAnsi"/>
-          <w:lang w:val="es-ES_tradnl"/>
-        </w:rPr>
-        <w:t>Mandle</w:t>
-      </w:r>
-      <w:proofErr w:type="spellEnd"/>
-      <w:r>
-        <w:rPr>
-          <w:rFonts w:asciiTheme="majorHAnsi" w:hAnsiTheme="majorHAnsi"/>
-          <w:lang w:val="es-ES_tradnl"/>
-        </w:rPr>
-        <w:t xml:space="preserve">, P. </w:t>
-      </w:r>
-      <w:proofErr w:type="spellStart"/>
-      <w:r>
-        <w:rPr>
-          <w:rFonts w:asciiTheme="majorHAnsi" w:hAnsiTheme="majorHAnsi"/>
-          <w:lang w:val="es-ES_tradnl"/>
-        </w:rPr>
-        <w:t>Engstrom</w:t>
-      </w:r>
-      <w:proofErr w:type="spellEnd"/>
-      <w:r>
-        <w:rPr>
-          <w:rFonts w:asciiTheme="majorHAnsi" w:hAnsiTheme="majorHAnsi"/>
-          <w:lang w:val="es-ES_tradnl"/>
-        </w:rPr>
-        <w:t xml:space="preserve">, A. </w:t>
-      </w:r>
-      <w:proofErr w:type="spellStart"/>
-      <w:r>
-        <w:rPr>
-          <w:rFonts w:asciiTheme="majorHAnsi" w:hAnsiTheme="majorHAnsi"/>
-          <w:lang w:val="es-ES_tradnl"/>
-        </w:rPr>
-        <w:t>Baccini</w:t>
-      </w:r>
-      <w:proofErr w:type="spellEnd"/>
-      <w:r>
-        <w:rPr>
-          <w:rFonts w:asciiTheme="majorHAnsi" w:hAnsiTheme="majorHAnsi"/>
-          <w:lang w:val="es-ES_tradnl"/>
-        </w:rPr>
-        <w:t xml:space="preserve">, S. Sim, C. </w:t>
-      </w:r>
-      <w:proofErr w:type="spellStart"/>
-      <w:r>
-        <w:rPr>
-          <w:rFonts w:asciiTheme="majorHAnsi" w:hAnsiTheme="majorHAnsi"/>
-          <w:lang w:val="es-ES_tradnl"/>
-        </w:rPr>
-        <w:t>Mueller</w:t>
-      </w:r>
-      <w:proofErr w:type="spellEnd"/>
-      <w:r>
-        <w:rPr>
-          <w:rFonts w:asciiTheme="majorHAnsi" w:hAnsiTheme="majorHAnsi"/>
-          <w:lang w:val="es-ES_tradnl"/>
-        </w:rPr>
-        <w:t xml:space="preserve">, and H. </w:t>
-      </w:r>
-      <w:r>
-        <w:rPr>
-          <w:rFonts w:asciiTheme="majorHAnsi" w:hAnsiTheme="majorHAnsi"/>
-          <w:lang w:val="es-ES_tradnl"/>
-        </w:rPr>
-        <w:t>King. (2015</w:t>
-      </w:r>
-      <w:r>
-        <w:rPr>
-          <w:rFonts w:asciiTheme="majorHAnsi" w:hAnsiTheme="majorHAnsi"/>
-          <w:lang w:val="es-ES_tradnl"/>
-        </w:rPr>
-        <w:t xml:space="preserve">). </w:t>
-      </w:r>
-      <w:proofErr w:type="spellStart"/>
-      <w:r>
-        <w:rPr>
-          <w:rFonts w:asciiTheme="majorHAnsi" w:hAnsiTheme="majorHAnsi"/>
-          <w:lang w:val="es-ES_tradnl"/>
-        </w:rPr>
-        <w:t>Degradation</w:t>
-      </w:r>
-      <w:proofErr w:type="spellEnd"/>
-      <w:r>
-        <w:rPr>
-          <w:rFonts w:asciiTheme="majorHAnsi" w:hAnsiTheme="majorHAnsi"/>
-          <w:lang w:val="es-ES_tradnl"/>
-        </w:rPr>
-        <w:t xml:space="preserve"> in </w:t>
-      </w:r>
-      <w:proofErr w:type="spellStart"/>
-      <w:r>
-        <w:rPr>
-          <w:rFonts w:asciiTheme="majorHAnsi" w:hAnsiTheme="majorHAnsi"/>
-          <w:lang w:val="es-ES_tradnl"/>
-        </w:rPr>
-        <w:t>carbon</w:t>
-      </w:r>
-      <w:proofErr w:type="spellEnd"/>
-      <w:r>
-        <w:rPr>
-          <w:rFonts w:asciiTheme="majorHAnsi" w:hAnsiTheme="majorHAnsi"/>
-          <w:lang w:val="es-ES_tradnl"/>
-        </w:rPr>
-        <w:t xml:space="preserve"> stocks </w:t>
-      </w:r>
-      <w:proofErr w:type="spellStart"/>
-      <w:r>
-        <w:rPr>
-          <w:rFonts w:asciiTheme="majorHAnsi" w:hAnsiTheme="majorHAnsi"/>
-          <w:lang w:val="es-ES_tradnl"/>
-        </w:rPr>
-        <w:t>near</w:t>
-      </w:r>
-      <w:proofErr w:type="spellEnd"/>
-      <w:r>
-        <w:rPr>
-          <w:rFonts w:asciiTheme="majorHAnsi" w:hAnsiTheme="majorHAnsi"/>
-          <w:lang w:val="es-ES_tradnl"/>
-        </w:rPr>
-        <w:t xml:space="preserve"> tropical </w:t>
-      </w:r>
-      <w:proofErr w:type="spellStart"/>
-      <w:r>
-        <w:rPr>
-          <w:rFonts w:asciiTheme="majorHAnsi" w:hAnsiTheme="majorHAnsi"/>
-          <w:lang w:val="es-ES_tradnl"/>
-        </w:rPr>
-        <w:t>forest</w:t>
-      </w:r>
-      <w:proofErr w:type="spellEnd"/>
-      <w:r>
-        <w:rPr>
-          <w:rFonts w:asciiTheme="majorHAnsi" w:hAnsiTheme="majorHAnsi"/>
-          <w:lang w:val="es-ES_tradnl"/>
-        </w:rPr>
-        <w:t xml:space="preserve"> </w:t>
-      </w:r>
-      <w:proofErr w:type="spellStart"/>
-      <w:r>
-        <w:rPr>
-          <w:rFonts w:asciiTheme="majorHAnsi" w:hAnsiTheme="majorHAnsi"/>
-          <w:lang w:val="es-ES_tradnl"/>
-        </w:rPr>
-        <w:t>edges</w:t>
-      </w:r>
-      <w:proofErr w:type="spellEnd"/>
-      <w:r>
-        <w:rPr>
-          <w:rFonts w:asciiTheme="majorHAnsi" w:hAnsiTheme="majorHAnsi"/>
-          <w:lang w:val="es-ES_tradnl"/>
-        </w:rPr>
-        <w:t xml:space="preserve">. </w:t>
-      </w:r>
-      <w:proofErr w:type="spellStart"/>
-      <w:r>
-        <w:rPr>
-          <w:rFonts w:asciiTheme="majorHAnsi" w:hAnsiTheme="majorHAnsi"/>
-          <w:lang w:val="es-ES_tradnl"/>
-        </w:rPr>
-        <w:t>Nature</w:t>
-      </w:r>
-      <w:proofErr w:type="spellEnd"/>
-      <w:r>
-        <w:rPr>
-          <w:rFonts w:asciiTheme="majorHAnsi" w:hAnsiTheme="majorHAnsi"/>
-          <w:lang w:val="es-ES_tradnl"/>
-        </w:rPr>
-        <w:t xml:space="preserve"> </w:t>
-      </w:r>
-      <w:proofErr w:type="spellStart"/>
-      <w:r>
-        <w:rPr>
-          <w:rFonts w:asciiTheme="majorHAnsi" w:hAnsiTheme="majorHAnsi"/>
-          <w:lang w:val="es-ES_tradnl"/>
-        </w:rPr>
-        <w:t>Communications</w:t>
-      </w:r>
-      <w:proofErr w:type="spellEnd"/>
-      <w:r>
-        <w:rPr>
-          <w:rFonts w:asciiTheme="majorHAnsi" w:hAnsiTheme="majorHAnsi"/>
-          <w:lang w:val="es-ES_tradnl"/>
-        </w:rPr>
-        <w:t>.</w:t>
+        <w:t>). Degradation in carbon stocks near tropical forest edges. Nature Communications.</w:t>
       </w:r>
     </w:p>
     <w:p>
@@ -8365,23 +7167,7 @@
           <w:rFonts w:asciiTheme="majorHAnsi" w:hAnsiTheme="majorHAnsi"/>
           <w:lang w:val="es-ES_tradnl"/>
         </w:rPr>
-        <w:t xml:space="preserve">Dantas de Paula, M., Alves-Costa, C., </w:t>
-      </w:r>
-      <w:proofErr w:type="spellStart"/>
-      <w:r>
-        <w:rPr>
-          <w:rFonts w:asciiTheme="majorHAnsi" w:hAnsiTheme="majorHAnsi"/>
-          <w:lang w:val="es-ES_tradnl"/>
-        </w:rPr>
-        <w:t>Tabarelli</w:t>
-      </w:r>
-      <w:proofErr w:type="spellEnd"/>
-      <w:r>
-        <w:rPr>
-          <w:rFonts w:asciiTheme="majorHAnsi" w:hAnsiTheme="majorHAnsi"/>
-          <w:lang w:val="es-ES_tradnl"/>
-        </w:rPr>
-        <w:t xml:space="preserve">, M., 2011. </w:t>
+        <w:t xml:space="preserve">Dantas de Paula, M., Alves-Costa, C., Tabarelli, M., 2011. </w:t>
       </w:r>
       <w:r>
         <w:rPr>
@@ -8405,33 +7191,11 @@
           <w:rFonts w:asciiTheme="majorHAnsi" w:hAnsiTheme="majorHAnsi"/>
         </w:rPr>
       </w:pPr>
-      <w:proofErr w:type="spellStart"/>
-      <w:r>
-        <w:rPr>
-          <w:rFonts w:asciiTheme="majorHAnsi" w:hAnsiTheme="majorHAnsi"/>
-        </w:rPr>
-        <w:t>Friedl</w:t>
-      </w:r>
-      <w:proofErr w:type="spellEnd"/>
-      <w:r>
-        <w:rPr>
-          <w:rFonts w:asciiTheme="majorHAnsi" w:hAnsiTheme="majorHAnsi"/>
-        </w:rPr>
-        <w:t xml:space="preserve">, M. A., D. Sulla-Menashe, B. Tan, A. Schneider, N. </w:t>
-      </w:r>
-      <w:proofErr w:type="spellStart"/>
-      <w:r>
-        <w:rPr>
-          <w:rFonts w:asciiTheme="majorHAnsi" w:hAnsiTheme="majorHAnsi"/>
-        </w:rPr>
-        <w:t>Ramankutty</w:t>
-      </w:r>
-      <w:proofErr w:type="spellEnd"/>
-      <w:r>
-        <w:rPr>
-          <w:rFonts w:asciiTheme="majorHAnsi" w:hAnsiTheme="majorHAnsi"/>
-        </w:rPr>
-        <w:t>, A. Sibley, and X. Huang. 2010. MODIS Collection 5 global land cover: Algorithm refinements and characterization of new datasets. Remote Sensing of Environment 114:168–182.</w:t>
+      <w:r>
+        <w:rPr>
+          <w:rFonts w:asciiTheme="majorHAnsi" w:hAnsiTheme="majorHAnsi"/>
+        </w:rPr>
+        <w:t>Friedl, M. A., D. Sulla-Menashe, B. Tan, A. Schneider, N. Ramankutty, A. Sibley, and X. Huang. 2010. MODIS Collection 5 global land cover: Algorithm refinements and characterization of new datasets. Remote Sensing of Environment 114:168–182.</w:t>
       </w:r>
     </w:p>
     <w:p>
@@ -8449,19 +7213,11 @@
           <w:rFonts w:asciiTheme="majorHAnsi" w:hAnsiTheme="majorHAnsi"/>
         </w:rPr>
       </w:pPr>
-      <w:proofErr w:type="gramStart"/>
-      <w:r>
-        <w:rPr>
-          <w:rFonts w:asciiTheme="majorHAnsi" w:hAnsiTheme="majorHAnsi"/>
-        </w:rPr>
-        <w:t>Intergovernmental Panel on Climate Change (IPCC).</w:t>
-      </w:r>
-      <w:proofErr w:type="gramEnd"/>
-      <w:r>
-        <w:rPr>
-          <w:rFonts w:asciiTheme="majorHAnsi" w:hAnsiTheme="majorHAnsi"/>
-        </w:rPr>
-        <w:t xml:space="preserve"> 2006. IPCC Guidelines for National Greenhouse Gas Inventories. Volume 4: Agriculture, Forestry and Other Land Use.</w:t>
+      <w:r>
+        <w:rPr>
+          <w:rFonts w:asciiTheme="majorHAnsi" w:hAnsiTheme="majorHAnsi"/>
+        </w:rPr>
+        <w:t>Intergovernmental Panel on Climate Change (IPCC). 2006. IPCC Guidelines for National Greenhouse Gas Inventories. Volume 4: Agriculture, Forestry and Other Land Use.</w:t>
       </w:r>
     </w:p>
     <w:p>
@@ -8479,33 +7235,11 @@
           <w:rFonts w:asciiTheme="majorHAnsi" w:hAnsiTheme="majorHAnsi"/>
         </w:rPr>
       </w:pPr>
-      <w:proofErr w:type="spellStart"/>
-      <w:r>
-        <w:rPr>
-          <w:rFonts w:asciiTheme="majorHAnsi" w:hAnsiTheme="majorHAnsi"/>
-        </w:rPr>
-        <w:t>Laurance</w:t>
-      </w:r>
-      <w:proofErr w:type="spellEnd"/>
-      <w:r>
-        <w:rPr>
-          <w:rFonts w:asciiTheme="majorHAnsi" w:hAnsiTheme="majorHAnsi"/>
-        </w:rPr>
-        <w:t xml:space="preserve">, W. F., 1997. </w:t>
-      </w:r>
-      <w:proofErr w:type="gramStart"/>
-      <w:r>
-        <w:rPr>
-          <w:rFonts w:asciiTheme="majorHAnsi" w:hAnsiTheme="majorHAnsi"/>
-        </w:rPr>
-        <w:t>Biomass Collapse in Amazonian Forest Fragments.</w:t>
-      </w:r>
-      <w:proofErr w:type="gramEnd"/>
-      <w:r>
-        <w:rPr>
-          <w:rFonts w:asciiTheme="majorHAnsi" w:hAnsiTheme="majorHAnsi"/>
-        </w:rPr>
-        <w:t xml:space="preserve"> Science 278, 1117–1118.</w:t>
+      <w:r>
+        <w:rPr>
+          <w:rFonts w:asciiTheme="majorHAnsi" w:hAnsiTheme="majorHAnsi"/>
+        </w:rPr>
+        <w:t>Laurance, W. F., 1997. Biomass Collapse in Amazonian Forest Fragments. Science 278, 1117–1118.</w:t>
       </w:r>
     </w:p>
     <w:p>
@@ -8523,28 +7257,12 @@
           <w:rFonts w:asciiTheme="majorHAnsi" w:hAnsiTheme="majorHAnsi"/>
         </w:rPr>
       </w:pPr>
-      <w:proofErr w:type="spellStart"/>
-      <w:r>
-        <w:rPr>
-          <w:rFonts w:asciiTheme="majorHAnsi" w:hAnsiTheme="majorHAnsi"/>
-        </w:rPr>
-        <w:t>Laurance</w:t>
-      </w:r>
-      <w:proofErr w:type="spellEnd"/>
-      <w:r>
-        <w:rPr>
-          <w:rFonts w:asciiTheme="majorHAnsi" w:hAnsiTheme="majorHAnsi"/>
-        </w:rPr>
-        <w:t xml:space="preserve">, W.F., 2000. Do edge effects occur over large spatial scales? </w:t>
-      </w:r>
-      <w:proofErr w:type="gramStart"/>
-      <w:r>
-        <w:rPr>
-          <w:rFonts w:asciiTheme="majorHAnsi" w:hAnsiTheme="majorHAnsi"/>
-        </w:rPr>
-        <w:t>Trends in ecology &amp; evolution 15, 134–135.</w:t>
-      </w:r>
-      <w:proofErr w:type="gramEnd"/>
+      <w:r>
+        <w:rPr>
+          <w:rFonts w:asciiTheme="majorHAnsi" w:hAnsiTheme="majorHAnsi"/>
+        </w:rPr>
+        <w:t>Laurance, W.F., 2000. Do edge effects occur over large spatial scales? Trends in ecology &amp; evolution 15, 134–135.</w:t>
+      </w:r>
     </w:p>
     <w:p>
       <w:pPr>
@@ -8561,33 +7279,11 @@
           <w:rFonts w:asciiTheme="majorHAnsi" w:hAnsiTheme="majorHAnsi"/>
         </w:rPr>
       </w:pPr>
-      <w:proofErr w:type="spellStart"/>
-      <w:r>
-        <w:rPr>
-          <w:rFonts w:asciiTheme="majorHAnsi" w:hAnsiTheme="majorHAnsi"/>
-        </w:rPr>
-        <w:t>Laurance</w:t>
-      </w:r>
-      <w:proofErr w:type="spellEnd"/>
-      <w:r>
-        <w:rPr>
-          <w:rFonts w:asciiTheme="majorHAnsi" w:hAnsiTheme="majorHAnsi"/>
-        </w:rPr>
-        <w:t xml:space="preserve">, William F., Williamson, G.B., 2001. </w:t>
-      </w:r>
-      <w:proofErr w:type="gramStart"/>
-      <w:r>
-        <w:rPr>
-          <w:rFonts w:asciiTheme="majorHAnsi" w:hAnsiTheme="majorHAnsi"/>
-        </w:rPr>
-        <w:t>Positive Feedbacks among Forest Fragmentation, Drought, and Climate Change in the Amazon.</w:t>
-      </w:r>
-      <w:proofErr w:type="gramEnd"/>
-      <w:r>
-        <w:rPr>
-          <w:rFonts w:asciiTheme="majorHAnsi" w:hAnsiTheme="majorHAnsi"/>
-        </w:rPr>
-        <w:t xml:space="preserve"> Conservation Biology 15, 1529–1535.</w:t>
+      <w:r>
+        <w:rPr>
+          <w:rFonts w:asciiTheme="majorHAnsi" w:hAnsiTheme="majorHAnsi"/>
+        </w:rPr>
+        <w:t>Laurance, William F., Williamson, G.B., 2001. Positive Feedbacks among Forest Fragmentation, Drought, and Climate Change in the Amazon. Conservation Biology 15, 1529–1535.</w:t>
       </w:r>
     </w:p>
     <w:p>
@@ -8605,112 +7301,11 @@
           <w:rFonts w:asciiTheme="majorHAnsi" w:hAnsiTheme="majorHAnsi"/>
         </w:rPr>
       </w:pPr>
-      <w:proofErr w:type="spellStart"/>
-      <w:proofErr w:type="gramStart"/>
-      <w:r>
-        <w:rPr>
-          <w:rFonts w:asciiTheme="majorHAnsi" w:hAnsiTheme="majorHAnsi"/>
-        </w:rPr>
-        <w:lastRenderedPageBreak/>
-        <w:t>Laurance</w:t>
-      </w:r>
-      <w:proofErr w:type="spellEnd"/>
-      <w:r>
-        <w:rPr>
-          <w:rFonts w:asciiTheme="majorHAnsi" w:hAnsiTheme="majorHAnsi"/>
-        </w:rPr>
-        <w:t xml:space="preserve">, W., Lovejoy, T., </w:t>
-      </w:r>
-      <w:proofErr w:type="spellStart"/>
-      <w:r>
-        <w:rPr>
-          <w:rFonts w:asciiTheme="majorHAnsi" w:hAnsiTheme="majorHAnsi"/>
-        </w:rPr>
-        <w:t>Vasconcelos</w:t>
-      </w:r>
-      <w:proofErr w:type="spellEnd"/>
-      <w:r>
-        <w:rPr>
-          <w:rFonts w:asciiTheme="majorHAnsi" w:hAnsiTheme="majorHAnsi"/>
-        </w:rPr>
-        <w:t xml:space="preserve">, H., Bruna, E., </w:t>
-      </w:r>
-      <w:proofErr w:type="spellStart"/>
-      <w:r>
-        <w:rPr>
-          <w:rFonts w:asciiTheme="majorHAnsi" w:hAnsiTheme="majorHAnsi"/>
-        </w:rPr>
-        <w:t>Didham</w:t>
-      </w:r>
-      <w:proofErr w:type="spellEnd"/>
-      <w:r>
-        <w:rPr>
-          <w:rFonts w:asciiTheme="majorHAnsi" w:hAnsiTheme="majorHAnsi"/>
-        </w:rPr>
-        <w:t xml:space="preserve">, R., Stouffer, P., </w:t>
-      </w:r>
-      <w:proofErr w:type="spellStart"/>
-      <w:r>
-        <w:rPr>
-          <w:rFonts w:asciiTheme="majorHAnsi" w:hAnsiTheme="majorHAnsi"/>
-        </w:rPr>
-        <w:t>Gascon</w:t>
-      </w:r>
-      <w:proofErr w:type="spellEnd"/>
-      <w:r>
-        <w:rPr>
-          <w:rFonts w:asciiTheme="majorHAnsi" w:hAnsiTheme="majorHAnsi"/>
-        </w:rPr>
-        <w:t xml:space="preserve">, C., </w:t>
-      </w:r>
-      <w:proofErr w:type="spellStart"/>
-      <w:r>
-        <w:rPr>
-          <w:rFonts w:asciiTheme="majorHAnsi" w:hAnsiTheme="majorHAnsi"/>
-        </w:rPr>
-        <w:t>Bierregaard</w:t>
-      </w:r>
-      <w:proofErr w:type="spellEnd"/>
-      <w:r>
-        <w:rPr>
-          <w:rFonts w:asciiTheme="majorHAnsi" w:hAnsiTheme="majorHAnsi"/>
-        </w:rPr>
-        <w:t xml:space="preserve">, R., </w:t>
-      </w:r>
-      <w:proofErr w:type="spellStart"/>
-      <w:r>
-        <w:rPr>
-          <w:rFonts w:asciiTheme="majorHAnsi" w:hAnsiTheme="majorHAnsi"/>
-        </w:rPr>
-        <w:t>Laurance</w:t>
-      </w:r>
-      <w:proofErr w:type="spellEnd"/>
-      <w:r>
-        <w:rPr>
-          <w:rFonts w:asciiTheme="majorHAnsi" w:hAnsiTheme="majorHAnsi"/>
-        </w:rPr>
-        <w:t xml:space="preserve">, S., </w:t>
-      </w:r>
-      <w:proofErr w:type="spellStart"/>
-      <w:r>
-        <w:rPr>
-          <w:rFonts w:asciiTheme="majorHAnsi" w:hAnsiTheme="majorHAnsi"/>
-        </w:rPr>
-        <w:t>Sampaio</w:t>
-      </w:r>
-      <w:proofErr w:type="spellEnd"/>
-      <w:r>
-        <w:rPr>
-          <w:rFonts w:asciiTheme="majorHAnsi" w:hAnsiTheme="majorHAnsi"/>
-        </w:rPr>
-        <w:t>, E., 2002.</w:t>
-      </w:r>
-      <w:proofErr w:type="gramEnd"/>
-      <w:r>
-        <w:rPr>
-          <w:rFonts w:asciiTheme="majorHAnsi" w:hAnsiTheme="majorHAnsi"/>
-        </w:rPr>
-        <w:t xml:space="preserve"> Ecosystem decay of Amazonian forest fragments: a 22-year investigation. Conservation Biology 16, 605–618.</w:t>
+      <w:r>
+        <w:rPr>
+          <w:rFonts w:asciiTheme="majorHAnsi" w:hAnsiTheme="majorHAnsi"/>
+        </w:rPr>
+        <w:t>Laurance, W., Lovejoy, T., Vasconcelos, H., Bruna, E., Didham, R., Stouffer, P., Gascon, C., Bierregaard, R., Laurance, S., Sampaio, E., 2002. Ecosystem decay of Amazonian forest fragments: a 22-year investigation. Conservation Biology 16, 605–618.</w:t>
       </w:r>
     </w:p>
     <w:p>
@@ -8732,21 +7327,8 @@
         <w:rPr>
           <w:rFonts w:asciiTheme="majorHAnsi" w:hAnsiTheme="majorHAnsi"/>
         </w:rPr>
-        <w:t xml:space="preserve">Nelson, E., et al. 2010. </w:t>
-      </w:r>
-      <w:proofErr w:type="gramStart"/>
-      <w:r>
-        <w:rPr>
-          <w:rFonts w:asciiTheme="majorHAnsi" w:hAnsiTheme="majorHAnsi"/>
-        </w:rPr>
-        <w:t>Projecting global land-use change and its effect on ecosystem service provision and biodiversity with simple models.</w:t>
-      </w:r>
-      <w:proofErr w:type="gramEnd"/>
-      <w:r>
-        <w:rPr>
-          <w:rFonts w:asciiTheme="majorHAnsi" w:hAnsiTheme="majorHAnsi"/>
-        </w:rPr>
-        <w:t xml:space="preserve"> PLOS One 5: e14327</w:t>
+        <w:lastRenderedPageBreak/>
+        <w:t>Nelson, E., et al. 2010. Projecting global land-use change and its effect on ecosystem service provision and biodiversity with simple models. PLOS One 5: e14327</w:t>
       </w:r>
     </w:p>
     <w:p>
@@ -14150,7 +12732,7 @@
 </file>
 
 <file path=customXml/itemProps1.xml><?xml version="1.0" encoding="utf-8"?>
-<ds:datastoreItem xmlns:ds="http://schemas.openxmlformats.org/officeDocument/2006/customXml" ds:itemID="{F0843315-F7D4-41F4-AD3C-B6ADBFB406A0}">
+<ds:datastoreItem xmlns:ds="http://schemas.openxmlformats.org/officeDocument/2006/customXml" ds:itemID="{4DD21F6F-B11A-4FFB-99B2-088B657D891D}">
   <ds:schemaRefs>
     <ds:schemaRef ds:uri="http://schemas.openxmlformats.org/officeDocument/2006/bibliography"/>
   </ds:schemaRefs>
@@ -14158,7 +12740,7 @@
 </file>
 
 <file path=customXml/itemProps2.xml><?xml version="1.0" encoding="utf-8"?>
-<ds:datastoreItem xmlns:ds="http://schemas.openxmlformats.org/officeDocument/2006/customXml" ds:itemID="{2CCFB71F-E5DB-4AC4-92F9-347B6DCA68F7}">
+<ds:datastoreItem xmlns:ds="http://schemas.openxmlformats.org/officeDocument/2006/customXml" ds:itemID="{CF3E9472-BB31-47C4-A5F7-833DA590A5FC}">
   <ds:schemaRefs>
     <ds:schemaRef ds:uri="http://schemas.openxmlformats.org/officeDocument/2006/bibliography"/>
   </ds:schemaRefs>

</xml_diff>

<commit_message>
A few last edits to HQ and Forest Edge
</commit_message>
<xml_diff>
--- a/source/carbon_edge.docx
+++ b/source/carbon_edge.docx
@@ -1,6 +1,6 @@
 
 <file path=word/document.xml><?xml version="1.0" encoding="utf-8"?>
-<w:document xmlns:wpc="http://schemas.microsoft.com/office/word/2010/wordprocessingCanvas" xmlns:mc="http://schemas.openxmlformats.org/markup-compatibility/2006" xmlns:o="urn:schemas-microsoft-com:office:office" xmlns:r="http://schemas.openxmlformats.org/officeDocument/2006/relationships" xmlns:m="http://schemas.openxmlformats.org/officeDocument/2006/math" xmlns:v="urn:schemas-microsoft-com:vml" xmlns:wp14="http://schemas.microsoft.com/office/word/2010/wordprocessingDrawing" xmlns:wp="http://schemas.openxmlformats.org/drawingml/2006/wordprocessingDrawing" xmlns:w10="urn:schemas-microsoft-com:office:word" xmlns:w="http://schemas.openxmlformats.org/wordprocessingml/2006/main" xmlns:w14="http://schemas.microsoft.com/office/word/2010/wordml" xmlns:wpg="http://schemas.microsoft.com/office/word/2010/wordprocessingGroup" xmlns:wpi="http://schemas.microsoft.com/office/word/2010/wordprocessingInk" xmlns:wne="http://schemas.microsoft.com/office/word/2006/wordml" xmlns:wps="http://schemas.microsoft.com/office/word/2010/wordprocessingShape" mc:Ignorable="w14 wp14">
+<w:document xmlns:wpc="http://schemas.microsoft.com/office/word/2010/wordprocessingCanvas" xmlns:cx="http://schemas.microsoft.com/office/drawing/2014/chartex" xmlns:cx1="http://schemas.microsoft.com/office/drawing/2015/9/8/chartex" xmlns:cx2="http://schemas.microsoft.com/office/drawing/2015/10/21/chartex" xmlns:cx3="http://schemas.microsoft.com/office/drawing/2016/5/9/chartex" xmlns:cx4="http://schemas.microsoft.com/office/drawing/2016/5/10/chartex" xmlns:cx5="http://schemas.microsoft.com/office/drawing/2016/5/11/chartex" xmlns:cx6="http://schemas.microsoft.com/office/drawing/2016/5/12/chartex" xmlns:cx7="http://schemas.microsoft.com/office/drawing/2016/5/13/chartex" xmlns:cx8="http://schemas.microsoft.com/office/drawing/2016/5/14/chartex" xmlns:mc="http://schemas.openxmlformats.org/markup-compatibility/2006" xmlns:aink="http://schemas.microsoft.com/office/drawing/2016/ink" xmlns:am3d="http://schemas.microsoft.com/office/drawing/2017/model3d" xmlns:o="urn:schemas-microsoft-com:office:office" xmlns:r="http://schemas.openxmlformats.org/officeDocument/2006/relationships" xmlns:m="http://schemas.openxmlformats.org/officeDocument/2006/math" xmlns:v="urn:schemas-microsoft-com:vml" xmlns:wp14="http://schemas.microsoft.com/office/word/2010/wordprocessingDrawing" xmlns:wp="http://schemas.openxmlformats.org/drawingml/2006/wordprocessingDrawing" xmlns:w10="urn:schemas-microsoft-com:office:word" xmlns:w="http://schemas.openxmlformats.org/wordprocessingml/2006/main" xmlns:w14="http://schemas.microsoft.com/office/word/2010/wordml" xmlns:w15="http://schemas.microsoft.com/office/word/2012/wordml" xmlns:w16cid="http://schemas.microsoft.com/office/word/2016/wordml/cid" xmlns:w16se="http://schemas.microsoft.com/office/word/2015/wordml/symex" xmlns:wpg="http://schemas.microsoft.com/office/word/2010/wordprocessingGroup" xmlns:wpi="http://schemas.microsoft.com/office/word/2010/wordprocessingInk" xmlns:wne="http://schemas.microsoft.com/office/word/2006/wordml" xmlns:wps="http://schemas.microsoft.com/office/word/2010/wordprocessingShape" mc:Ignorable="w14 w15 w16se w16cid wp14">
   <w:body>
     <w:p>
       <w:pPr>
@@ -49,7 +49,21 @@
         <w:rPr>
           <w:rFonts w:asciiTheme="majorHAnsi" w:hAnsiTheme="majorHAnsi"/>
         </w:rPr>
-        <w:t xml:space="preserve">The InVEST carbon edge </w:t>
+        <w:t xml:space="preserve">The </w:t>
+      </w:r>
+      <w:proofErr w:type="spellStart"/>
+      <w:r>
+        <w:rPr>
+          <w:rFonts w:asciiTheme="majorHAnsi" w:hAnsiTheme="majorHAnsi"/>
+        </w:rPr>
+        <w:t>InVEST</w:t>
+      </w:r>
+      <w:proofErr w:type="spellEnd"/>
+      <w:r>
+        <w:rPr>
+          <w:rFonts w:asciiTheme="majorHAnsi" w:hAnsiTheme="majorHAnsi"/>
+        </w:rPr>
+        <w:t xml:space="preserve"> carbon edge </w:t>
       </w:r>
       <w:r>
         <w:rPr>
@@ -67,7 +81,47 @@
         <w:rPr>
           <w:rFonts w:asciiTheme="majorHAnsi" w:hAnsiTheme="majorHAnsi"/>
         </w:rPr>
-        <w:t>extends the approach of the InVEST carbon model to account for forest carbon stock degradation due to the creation of forest edges. It applies known relationships between carbon storage and distance from forest edge to calculate edge effects in carbon storage, and combines these estimates with carbon inventory data to c</w:t>
+        <w:t xml:space="preserve">extends the approach of the </w:t>
+      </w:r>
+      <w:proofErr w:type="spellStart"/>
+      <w:r>
+        <w:rPr>
+          <w:rFonts w:asciiTheme="majorHAnsi" w:hAnsiTheme="majorHAnsi"/>
+        </w:rPr>
+        <w:t>InVEST</w:t>
+      </w:r>
+      <w:proofErr w:type="spellEnd"/>
+      <w:r>
+        <w:rPr>
+          <w:rFonts w:asciiTheme="majorHAnsi" w:hAnsiTheme="majorHAnsi"/>
+        </w:rPr>
+        <w:t xml:space="preserve"> carbon model to account for forest carbon stock degradation due to the creation of forest edges. It applies known relationships between carbon storage and distance from forest edge to calculate edge effects in carbon </w:t>
+      </w:r>
+      <w:proofErr w:type="gramStart"/>
+      <w:r>
+        <w:rPr>
+          <w:rFonts w:asciiTheme="majorHAnsi" w:hAnsiTheme="majorHAnsi"/>
+        </w:rPr>
+        <w:t>storage,</w:t>
+      </w:r>
+      <w:r>
+        <w:rPr>
+          <w:rFonts w:asciiTheme="majorHAnsi" w:hAnsiTheme="majorHAnsi"/>
+        </w:rPr>
+        <w:t xml:space="preserve"> </w:t>
+      </w:r>
+      <w:r>
+        <w:rPr>
+          <w:rFonts w:asciiTheme="majorHAnsi" w:hAnsiTheme="majorHAnsi"/>
+        </w:rPr>
+        <w:t>and</w:t>
+      </w:r>
+      <w:proofErr w:type="gramEnd"/>
+      <w:r>
+        <w:rPr>
+          <w:rFonts w:asciiTheme="majorHAnsi" w:hAnsiTheme="majorHAnsi"/>
+        </w:rPr>
+        <w:t xml:space="preserve"> combines these estimates with carbon inventory data to c</w:t>
       </w:r>
       <w:r>
         <w:rPr>
@@ -97,13 +151,25 @@
         <w:rPr>
           <w:rFonts w:asciiTheme="majorHAnsi" w:hAnsiTheme="majorHAnsi"/>
         </w:rPr>
-        <w:t>above-ground carbon only, because edge effects have not been documented for the other carbon pools.</w:t>
-      </w:r>
-      <w:r>
-        <w:rPr>
-          <w:rFonts w:asciiTheme="majorHAnsi" w:hAnsiTheme="majorHAnsi"/>
-        </w:rPr>
-        <w:t xml:space="preserve"> For all other carbon pools, and for non-tropical forest classes,  or if the model is run without edge effects, it follows the IPCC (2006) inventory approach to assigning carbon storage values by land cover class. </w:t>
+        <w:t>above-ground carbon only, because edge effects have not been documented for the other carbon pools</w:t>
+      </w:r>
+      <w:r>
+        <w:rPr>
+          <w:rFonts w:asciiTheme="majorHAnsi" w:hAnsiTheme="majorHAnsi"/>
+        </w:rPr>
+        <w:t xml:space="preserve"> (below-ground, soil and dead matter)</w:t>
+      </w:r>
+      <w:r>
+        <w:rPr>
+          <w:rFonts w:asciiTheme="majorHAnsi" w:hAnsiTheme="majorHAnsi"/>
+        </w:rPr>
+        <w:t>.</w:t>
+      </w:r>
+      <w:r>
+        <w:rPr>
+          <w:rFonts w:asciiTheme="majorHAnsi" w:hAnsiTheme="majorHAnsi"/>
+        </w:rPr>
+        <w:t xml:space="preserve"> For all other carbon pools, and for non-tropical forest classes, or if the model is run without edge effects, it follows the IPCC (2006) inventory approach to assigning carbon storage values by land cover class. </w:t>
       </w:r>
     </w:p>
     <w:p>
@@ -159,7 +225,21 @@
         <w:rPr>
           <w:rFonts w:asciiTheme="majorHAnsi" w:hAnsiTheme="majorHAnsi"/>
         </w:rPr>
-        <w:t>Nelson et al. 2010). However, this approach assumes that all habitat is equivalent in its quality of carbon storage, regardless of where it occurs, despite the fact that there is substantial evidence that fragmentation can play a dramatic role in altering carbon storage and sequestration rates</w:t>
+        <w:t xml:space="preserve">Nelson et al. 2010). However, this approach assumes that all habitat is equivalent in its quality of carbon storage, regardless of where it occurs, </w:t>
+      </w:r>
+      <w:proofErr w:type="gramStart"/>
+      <w:r>
+        <w:rPr>
+          <w:rFonts w:asciiTheme="majorHAnsi" w:hAnsiTheme="majorHAnsi"/>
+        </w:rPr>
+        <w:t>despite the fact that</w:t>
+      </w:r>
+      <w:proofErr w:type="gramEnd"/>
+      <w:r>
+        <w:rPr>
+          <w:rFonts w:asciiTheme="majorHAnsi" w:hAnsiTheme="majorHAnsi"/>
+        </w:rPr>
+        <w:t xml:space="preserve"> there is substantial evidence that fragmentation can play a dramatic role in altering carbon storage and sequestration rates</w:t>
       </w:r>
       <w:r>
         <w:rPr>
@@ -171,7 +251,35 @@
         <w:rPr>
           <w:rFonts w:asciiTheme="majorHAnsi" w:hAnsiTheme="majorHAnsi"/>
         </w:rPr>
-        <w:t xml:space="preserve"> (Broadbent et al. 2008, Dantas et al 2011, Laurance et al. 1997, 2000, 2001, 2002).  </w:t>
+        <w:t xml:space="preserve"> (Broadbent et al. 2008, </w:t>
+      </w:r>
+      <w:proofErr w:type="spellStart"/>
+      <w:r>
+        <w:rPr>
+          <w:rFonts w:asciiTheme="majorHAnsi" w:hAnsiTheme="majorHAnsi"/>
+        </w:rPr>
+        <w:t>Dantas</w:t>
+      </w:r>
+      <w:proofErr w:type="spellEnd"/>
+      <w:r>
+        <w:rPr>
+          <w:rFonts w:asciiTheme="majorHAnsi" w:hAnsiTheme="majorHAnsi"/>
+        </w:rPr>
+        <w:t xml:space="preserve"> et al 2011, </w:t>
+      </w:r>
+      <w:proofErr w:type="spellStart"/>
+      <w:r>
+        <w:rPr>
+          <w:rFonts w:asciiTheme="majorHAnsi" w:hAnsiTheme="majorHAnsi"/>
+        </w:rPr>
+        <w:t>Laurance</w:t>
+      </w:r>
+      <w:proofErr w:type="spellEnd"/>
+      <w:r>
+        <w:rPr>
+          <w:rFonts w:asciiTheme="majorHAnsi" w:hAnsiTheme="majorHAnsi"/>
+        </w:rPr>
+        <w:t xml:space="preserve"> et al. 1997, 2000, 2001, 2002).  </w:t>
       </w:r>
       <w:r>
         <w:rPr>
@@ -183,7 +291,21 @@
         <w:rPr>
           <w:rFonts w:asciiTheme="majorHAnsi" w:hAnsiTheme="majorHAnsi"/>
         </w:rPr>
-        <w:t>ore forest has been shown to store more than three times the carbon of edge forest in Brazilian Atlantic forests (Dantas et al. 2011)</w:t>
+        <w:t>ore forest has been shown to store more than three times the carbon of edge forest in Brazilian Atlantic forests (</w:t>
+      </w:r>
+      <w:proofErr w:type="spellStart"/>
+      <w:r>
+        <w:rPr>
+          <w:rFonts w:asciiTheme="majorHAnsi" w:hAnsiTheme="majorHAnsi"/>
+        </w:rPr>
+        <w:t>Dantas</w:t>
+      </w:r>
+      <w:proofErr w:type="spellEnd"/>
+      <w:r>
+        <w:rPr>
+          <w:rFonts w:asciiTheme="majorHAnsi" w:hAnsiTheme="majorHAnsi"/>
+        </w:rPr>
+        <w:t xml:space="preserve"> et al. 2011)</w:t>
       </w:r>
       <w:r>
         <w:rPr>
@@ -220,7 +342,49 @@
         <w:rPr>
           <w:rFonts w:asciiTheme="majorHAnsi" w:hAnsiTheme="majorHAnsi"/>
         </w:rPr>
-        <w:t>investigated this pattern for the entire pantropics using remotely sensed data on biomass (Baccini et al 2012) and associated land cover (Friedl et al. 2011) and found a continuous relationship of carbon storage degrading gradually toward a forest edge, which varies</w:t>
+        <w:t xml:space="preserve">investigated this pattern for the entire </w:t>
+      </w:r>
+      <w:proofErr w:type="spellStart"/>
+      <w:r>
+        <w:rPr>
+          <w:rFonts w:asciiTheme="majorHAnsi" w:hAnsiTheme="majorHAnsi"/>
+        </w:rPr>
+        <w:t>pantropics</w:t>
+      </w:r>
+      <w:proofErr w:type="spellEnd"/>
+      <w:r>
+        <w:rPr>
+          <w:rFonts w:asciiTheme="majorHAnsi" w:hAnsiTheme="majorHAnsi"/>
+        </w:rPr>
+        <w:t xml:space="preserve"> using remotely sensed data on biomass (</w:t>
+      </w:r>
+      <w:proofErr w:type="spellStart"/>
+      <w:r>
+        <w:rPr>
+          <w:rFonts w:asciiTheme="majorHAnsi" w:hAnsiTheme="majorHAnsi"/>
+        </w:rPr>
+        <w:t>Baccini</w:t>
+      </w:r>
+      <w:proofErr w:type="spellEnd"/>
+      <w:r>
+        <w:rPr>
+          <w:rFonts w:asciiTheme="majorHAnsi" w:hAnsiTheme="majorHAnsi"/>
+        </w:rPr>
+        <w:t xml:space="preserve"> et al 2012) and associated land cover (</w:t>
+      </w:r>
+      <w:proofErr w:type="spellStart"/>
+      <w:r>
+        <w:rPr>
+          <w:rFonts w:asciiTheme="majorHAnsi" w:hAnsiTheme="majorHAnsi"/>
+        </w:rPr>
+        <w:t>Friedl</w:t>
+      </w:r>
+      <w:proofErr w:type="spellEnd"/>
+      <w:r>
+        <w:rPr>
+          <w:rFonts w:asciiTheme="majorHAnsi" w:hAnsiTheme="majorHAnsi"/>
+        </w:rPr>
+        <w:t xml:space="preserve"> et al. 2011) and found a continuous relationship of carbon storage degrading gradually toward a forest edge, which varies</w:t>
       </w:r>
       <w:r>
         <w:rPr>
@@ -306,7 +470,21 @@
         <w:rPr>
           <w:rFonts w:asciiTheme="majorHAnsi" w:hAnsiTheme="majorHAnsi"/>
         </w:rPr>
-        <w:t xml:space="preserve">The InVEST carbon edge </w:t>
+        <w:t xml:space="preserve">The </w:t>
+      </w:r>
+      <w:proofErr w:type="spellStart"/>
+      <w:r>
+        <w:rPr>
+          <w:rFonts w:asciiTheme="majorHAnsi" w:hAnsiTheme="majorHAnsi"/>
+        </w:rPr>
+        <w:t>InVEST</w:t>
+      </w:r>
+      <w:proofErr w:type="spellEnd"/>
+      <w:r>
+        <w:rPr>
+          <w:rFonts w:asciiTheme="majorHAnsi" w:hAnsiTheme="majorHAnsi"/>
+        </w:rPr>
+        <w:t xml:space="preserve"> carbon edge </w:t>
       </w:r>
       <w:r>
         <w:rPr>
@@ -318,14 +496,34 @@
         <w:rPr>
           <w:rFonts w:asciiTheme="majorHAnsi" w:hAnsiTheme="majorHAnsi"/>
         </w:rPr>
-        <w:t xml:space="preserve">model is an update to the InVEST carbon model, which incorporates the degradation of carbon storage that occurs due to edge effects in tropical forests. The user designates which land cover classes are forest, and then the model uses pregenerated regression results to predict the carbon throughout a forest parcel based on its </w:t>
+        <w:t xml:space="preserve">model is an update to the </w:t>
+      </w:r>
+      <w:proofErr w:type="spellStart"/>
+      <w:r>
+        <w:rPr>
+          <w:rFonts w:asciiTheme="majorHAnsi" w:hAnsiTheme="majorHAnsi"/>
+        </w:rPr>
+        <w:t>InVEST</w:t>
+      </w:r>
+      <w:proofErr w:type="spellEnd"/>
+      <w:r>
+        <w:rPr>
+          <w:rFonts w:asciiTheme="majorHAnsi" w:hAnsiTheme="majorHAnsi"/>
+        </w:rPr>
+        <w:t xml:space="preserve"> carbon model, which incorporates the degradation of carbon storage that occurs due to edge effects in tropical forests. The user designates which land cover classes are forest, and then the model uses pre</w:t>
+      </w:r>
+      <w:r>
+        <w:rPr>
+          <w:rFonts w:asciiTheme="majorHAnsi" w:hAnsiTheme="majorHAnsi"/>
+        </w:rPr>
+        <w:t>-</w:t>
       </w:r>
       <w:r>
         <w:rPr>
           <w:rFonts w:asciiTheme="majorHAnsi" w:hAnsiTheme="majorHAnsi"/>
         </w:rPr>
         <w:lastRenderedPageBreak/>
-        <w:t>distance to the nearest forest edge. These results are combined with the carbon assigned to non-forest classes through traditional inventory methods (IPCC</w:t>
+        <w:t>generated regression results to predict the carbon throughout a forest parcel based on its distance to the nearest forest edge. These results are combined with the carbon assigned to non-forest classes through traditional inventory methods (IPCC</w:t>
       </w:r>
       <w:r>
         <w:rPr>
@@ -337,7 +535,21 @@
         <w:rPr>
           <w:rFonts w:asciiTheme="majorHAnsi" w:hAnsiTheme="majorHAnsi"/>
         </w:rPr>
-        <w:t xml:space="preserve">) used in the InVEST carbon model, to generate a map of above-ground carbon storage for all land cover classes. </w:t>
+        <w:t xml:space="preserve">) used in the </w:t>
+      </w:r>
+      <w:proofErr w:type="spellStart"/>
+      <w:r>
+        <w:rPr>
+          <w:rFonts w:asciiTheme="majorHAnsi" w:hAnsiTheme="majorHAnsi"/>
+        </w:rPr>
+        <w:t>InVEST</w:t>
+      </w:r>
+      <w:proofErr w:type="spellEnd"/>
+      <w:r>
+        <w:rPr>
+          <w:rFonts w:asciiTheme="majorHAnsi" w:hAnsiTheme="majorHAnsi"/>
+        </w:rPr>
+        <w:t xml:space="preserve"> carbon model, to generate a map of above-ground carbon storage for all land cover classes. </w:t>
       </w:r>
       <w:r>
         <w:rPr>
@@ -349,7 +561,21 @@
         <w:rPr>
           <w:rFonts w:asciiTheme="majorHAnsi" w:hAnsiTheme="majorHAnsi"/>
         </w:rPr>
-        <w:t xml:space="preserve"> InVEST carbon edge </w:t>
+        <w:t xml:space="preserve"> </w:t>
+      </w:r>
+      <w:proofErr w:type="spellStart"/>
+      <w:r>
+        <w:rPr>
+          <w:rFonts w:asciiTheme="majorHAnsi" w:hAnsiTheme="majorHAnsi"/>
+        </w:rPr>
+        <w:t>InVEST</w:t>
+      </w:r>
+      <w:proofErr w:type="spellEnd"/>
+      <w:r>
+        <w:rPr>
+          <w:rFonts w:asciiTheme="majorHAnsi" w:hAnsiTheme="majorHAnsi"/>
+        </w:rPr>
+        <w:t xml:space="preserve"> carbon edge </w:t>
       </w:r>
       <w:r>
         <w:rPr>
@@ -471,7 +697,35 @@
         <w:rPr>
           <w:rFonts w:asciiTheme="majorHAnsi" w:hAnsiTheme="majorHAnsi"/>
         </w:rPr>
-        <w:t xml:space="preserve">km grid cells throughout the pantropics. In grid cells where the majority of pixels were from forest biomes, three candidate regression models </w:t>
+        <w:t xml:space="preserve">km grid cells throughout the </w:t>
+      </w:r>
+      <w:proofErr w:type="spellStart"/>
+      <w:r>
+        <w:rPr>
+          <w:rFonts w:asciiTheme="majorHAnsi" w:hAnsiTheme="majorHAnsi"/>
+        </w:rPr>
+        <w:t>pantropics</w:t>
+      </w:r>
+      <w:proofErr w:type="spellEnd"/>
+      <w:r>
+        <w:rPr>
+          <w:rFonts w:asciiTheme="majorHAnsi" w:hAnsiTheme="majorHAnsi"/>
+        </w:rPr>
+        <w:t xml:space="preserve">. In grid cells where </w:t>
+      </w:r>
+      <w:proofErr w:type="gramStart"/>
+      <w:r>
+        <w:rPr>
+          <w:rFonts w:asciiTheme="majorHAnsi" w:hAnsiTheme="majorHAnsi"/>
+        </w:rPr>
+        <w:t>the majority of</w:t>
+      </w:r>
+      <w:proofErr w:type="gramEnd"/>
+      <w:r>
+        <w:rPr>
+          <w:rFonts w:asciiTheme="majorHAnsi" w:hAnsiTheme="majorHAnsi"/>
+        </w:rPr>
+        <w:t xml:space="preserve"> pixels were from forest biomes, three candidate regression models </w:t>
       </w:r>
       <w:r>
         <w:rPr>
@@ -1014,7 +1268,21 @@
         <w:rPr>
           <w:rFonts w:asciiTheme="majorHAnsi" w:hAnsiTheme="majorHAnsi"/>
         </w:rPr>
-        <w:t>n the vast majority of grid cells, model (1) was optimal.</w:t>
+        <w:t xml:space="preserve">n </w:t>
+      </w:r>
+      <w:proofErr w:type="gramStart"/>
+      <w:r>
+        <w:rPr>
+          <w:rFonts w:asciiTheme="majorHAnsi" w:hAnsiTheme="majorHAnsi"/>
+        </w:rPr>
+        <w:t>the vast majority of</w:t>
+      </w:r>
+      <w:proofErr w:type="gramEnd"/>
+      <w:r>
+        <w:rPr>
+          <w:rFonts w:asciiTheme="majorHAnsi" w:hAnsiTheme="majorHAnsi"/>
+        </w:rPr>
+        <w:t xml:space="preserve"> grid cells, model (1) was optimal.</w:t>
       </w:r>
     </w:p>
     <w:p>
@@ -1044,6 +1312,7 @@
         </w:rPr>
         <w:t>shapefile (</w:t>
       </w:r>
+      <w:proofErr w:type="spellStart"/>
       <w:r>
         <w:rPr>
           <w:rFonts w:ascii="Courier New" w:hAnsi="Courier New" w:cs="Courier New"/>
@@ -1051,8 +1320,9 @@
           <w:sz w:val="20"/>
           <w:szCs w:val="20"/>
         </w:rPr>
-        <w:t>core_data/</w:t>
-      </w:r>
+        <w:t>core_data</w:t>
+      </w:r>
+      <w:proofErr w:type="spellEnd"/>
       <w:r>
         <w:rPr>
           <w:rFonts w:ascii="Courier New" w:hAnsi="Courier New" w:cs="Courier New"/>
@@ -1060,238 +1330,275 @@
           <w:sz w:val="20"/>
           <w:szCs w:val="20"/>
         </w:rPr>
-        <w:t>forest_carbon_edge_regression_model_parameters.shp</w:t>
-      </w:r>
-      <w:r>
-        <w:rPr>
-          <w:rFonts w:asciiTheme="majorHAnsi" w:hAnsiTheme="majorHAnsi"/>
-        </w:rPr>
-        <w:t xml:space="preserve">) </w:t>
-      </w:r>
-      <w:r>
-        <w:rPr>
-          <w:rFonts w:asciiTheme="majorHAnsi" w:hAnsiTheme="majorHAnsi"/>
-        </w:rPr>
-        <w:t xml:space="preserve">in the </w:t>
-      </w:r>
-      <w:r>
-        <w:rPr>
-          <w:rFonts w:asciiTheme="majorHAnsi" w:hAnsiTheme="majorHAnsi"/>
-        </w:rPr>
-        <w:t>sample</w:t>
-      </w:r>
-      <w:r>
-        <w:rPr>
-          <w:rFonts w:asciiTheme="majorHAnsi" w:hAnsiTheme="majorHAnsi"/>
-        </w:rPr>
-        <w:t xml:space="preserve"> data</w:t>
-      </w:r>
-      <w:r>
-        <w:rPr>
-          <w:rFonts w:asciiTheme="majorHAnsi" w:hAnsiTheme="majorHAnsi"/>
-        </w:rPr>
-        <w:t xml:space="preserve">set that </w:t>
-      </w:r>
-      <w:r>
-        <w:rPr>
-          <w:rFonts w:asciiTheme="majorHAnsi" w:hAnsiTheme="majorHAnsi"/>
-        </w:rPr>
-        <w:t>is provided for</w:t>
-      </w:r>
-      <w:r>
-        <w:rPr>
-          <w:rFonts w:asciiTheme="majorHAnsi" w:hAnsiTheme="majorHAnsi"/>
-        </w:rPr>
-        <w:t xml:space="preserve"> the </w:t>
-      </w:r>
-      <w:r>
-        <w:rPr>
-          <w:rFonts w:asciiTheme="majorHAnsi" w:hAnsiTheme="majorHAnsi"/>
-        </w:rPr>
-        <w:t xml:space="preserve">InVEST </w:t>
-      </w:r>
-      <w:r>
-        <w:rPr>
-          <w:rFonts w:asciiTheme="majorHAnsi" w:hAnsiTheme="majorHAnsi"/>
-        </w:rPr>
-        <w:t xml:space="preserve">carbon edge </w:t>
-      </w:r>
-      <w:r>
-        <w:rPr>
-          <w:rFonts w:asciiTheme="majorHAnsi" w:hAnsiTheme="majorHAnsi"/>
-        </w:rPr>
-        <w:t xml:space="preserve">effect </w:t>
-      </w:r>
-      <w:r>
-        <w:rPr>
-          <w:rFonts w:asciiTheme="majorHAnsi" w:hAnsiTheme="majorHAnsi"/>
-        </w:rPr>
-        <w:t>model. For any forest pixel within the s</w:t>
-      </w:r>
-      <w:r>
-        <w:rPr>
-          <w:rFonts w:asciiTheme="majorHAnsi" w:hAnsiTheme="majorHAnsi"/>
-        </w:rPr>
-        <w:t>tudy region</w:t>
-      </w:r>
-      <w:r>
-        <w:rPr>
-          <w:rFonts w:asciiTheme="majorHAnsi" w:hAnsiTheme="majorHAnsi"/>
-        </w:rPr>
-        <w:t>,</w:t>
-      </w:r>
-      <w:r>
-        <w:rPr>
-          <w:rFonts w:asciiTheme="majorHAnsi" w:hAnsiTheme="majorHAnsi"/>
-        </w:rPr>
-        <w:t xml:space="preserve"> the </w:t>
-      </w:r>
-      <w:r>
-        <w:rPr>
-          <w:rFonts w:asciiTheme="majorHAnsi" w:hAnsiTheme="majorHAnsi"/>
-        </w:rPr>
-        <w:t xml:space="preserve">model </w:t>
-      </w:r>
-      <w:r>
-        <w:rPr>
-          <w:rFonts w:asciiTheme="majorHAnsi" w:hAnsiTheme="majorHAnsi"/>
-        </w:rPr>
-        <w:t>calculat</w:t>
-      </w:r>
-      <w:r>
-        <w:rPr>
-          <w:rFonts w:asciiTheme="majorHAnsi" w:hAnsiTheme="majorHAnsi"/>
-        </w:rPr>
-        <w:t xml:space="preserve">es </w:t>
-      </w:r>
-      <w:r>
-        <w:rPr>
-          <w:rFonts w:asciiTheme="majorHAnsi" w:hAnsiTheme="majorHAnsi"/>
-        </w:rPr>
-        <w:t>the distance of that pixel from forest edge</w:t>
-      </w:r>
-      <w:r>
-        <w:rPr>
-          <w:rFonts w:asciiTheme="majorHAnsi" w:hAnsiTheme="majorHAnsi"/>
-        </w:rPr>
-        <w:t xml:space="preserve"> then </w:t>
-      </w:r>
-      <w:r>
-        <w:rPr>
-          <w:rFonts w:asciiTheme="majorHAnsi" w:hAnsiTheme="majorHAnsi"/>
-        </w:rPr>
-        <w:t xml:space="preserve">calculates biomass to </w:t>
-      </w:r>
-      <w:r>
-        <w:rPr>
-          <w:rFonts w:asciiTheme="majorHAnsi" w:hAnsiTheme="majorHAnsi"/>
-        </w:rPr>
-        <w:t>a predefined number of</w:t>
-      </w:r>
-      <w:r>
-        <w:rPr>
-          <w:rFonts w:asciiTheme="majorHAnsi" w:hAnsiTheme="majorHAnsi"/>
-        </w:rPr>
-        <w:t xml:space="preserve"> nearest regression models</w:t>
-      </w:r>
-      <w:r>
-        <w:rPr>
-          <w:rFonts w:asciiTheme="majorHAnsi" w:hAnsiTheme="majorHAnsi"/>
-        </w:rPr>
-        <w:t xml:space="preserve"> which is then aggregated to a single result using a distance linear interpolation scheme</w:t>
-      </w:r>
-      <w:r>
-        <w:rPr>
-          <w:rFonts w:asciiTheme="majorHAnsi" w:hAnsiTheme="majorHAnsi"/>
-        </w:rPr>
-        <w:t xml:space="preserve">.  The model then converts biomass to carbon with a </w:t>
-      </w:r>
-      <w:r>
-        <w:rPr>
-          <w:rFonts w:asciiTheme="majorHAnsi" w:hAnsiTheme="majorHAnsi"/>
-        </w:rPr>
-        <w:t xml:space="preserve">user provided conversion factor, </w:t>
-      </w:r>
-      <w:r>
-        <w:rPr>
-          <w:rFonts w:asciiTheme="majorHAnsi" w:hAnsiTheme="majorHAnsi"/>
-        </w:rPr>
-        <w:t>defau</w:t>
-      </w:r>
-      <w:r>
-        <w:rPr>
-          <w:rFonts w:asciiTheme="majorHAnsi" w:hAnsiTheme="majorHAnsi"/>
-        </w:rPr>
-        <w:t xml:space="preserve">lted </w:t>
-      </w:r>
-      <w:r>
-        <w:rPr>
-          <w:rFonts w:asciiTheme="majorHAnsi" w:hAnsiTheme="majorHAnsi"/>
-        </w:rPr>
-        <w:t xml:space="preserve">to 0.47 (IPCC 2006).  The user can </w:t>
-      </w:r>
-      <w:r>
-        <w:rPr>
-          <w:rFonts w:asciiTheme="majorHAnsi" w:hAnsiTheme="majorHAnsi"/>
-        </w:rPr>
-        <w:t xml:space="preserve">designate </w:t>
-      </w:r>
-      <w:r>
-        <w:rPr>
-          <w:rFonts w:asciiTheme="majorHAnsi" w:hAnsiTheme="majorHAnsi"/>
-        </w:rPr>
-        <w:t>the number of</w:t>
-      </w:r>
-      <w:r>
-        <w:rPr>
-          <w:rFonts w:asciiTheme="majorHAnsi" w:hAnsiTheme="majorHAnsi"/>
-        </w:rPr>
-        <w:t xml:space="preserve"> </w:t>
-      </w:r>
-      <w:r>
-        <w:rPr>
-          <w:rFonts w:asciiTheme="majorHAnsi" w:hAnsiTheme="majorHAnsi"/>
-        </w:rPr>
-        <w:t xml:space="preserve">local models used in the interpolation scheme which </w:t>
-      </w:r>
-      <w:r>
-        <w:rPr>
-          <w:rFonts w:asciiTheme="majorHAnsi" w:hAnsiTheme="majorHAnsi"/>
-        </w:rPr>
-        <w:t xml:space="preserve">is defaulted </w:t>
-      </w:r>
-      <w:r>
-        <w:rPr>
-          <w:rFonts w:asciiTheme="majorHAnsi" w:hAnsiTheme="majorHAnsi"/>
-        </w:rPr>
-        <w:t>to 10</w:t>
-      </w:r>
-      <w:r>
-        <w:rPr>
-          <w:rFonts w:asciiTheme="majorHAnsi" w:hAnsiTheme="majorHAnsi"/>
-        </w:rPr>
-        <w:t xml:space="preserve"> but can range anywhere from 1 (only closest point) to 2635 (every regression model on the planet).  </w:t>
-      </w:r>
-      <w:r>
-        <w:rPr>
-          <w:rFonts w:asciiTheme="majorHAnsi" w:hAnsiTheme="majorHAnsi"/>
-        </w:rPr>
-        <w:t xml:space="preserve">Note that a selection of 1 may result in artificially large differences in carbon when moving from one pixel to the next where they fall in different regression grid cells. The higher </w:t>
-      </w:r>
-      <w:r>
-        <w:rPr>
-          <w:rFonts w:asciiTheme="majorHAnsi" w:hAnsiTheme="majorHAnsi"/>
-        </w:rPr>
-        <w:lastRenderedPageBreak/>
-        <w:t xml:space="preserve">the number of regression grid cells selected, the smoother the transition from one pixel to the next. The user may wish to select the number of grid cells overlapping the entire study region in order to eliminate any artifacts of model selection. This can be determined by examining the </w:t>
-      </w:r>
+        <w:t>/</w:t>
+      </w:r>
+      <w:proofErr w:type="spellStart"/>
       <w:r>
         <w:rPr>
           <w:rFonts w:ascii="Courier New" w:hAnsi="Courier New" w:cs="Courier New"/>
           <w:i/>
-        </w:rPr>
-        <w:t>intermediate_outputs\local_carbon_shape.shp</w:t>
-      </w:r>
+          <w:sz w:val="20"/>
+          <w:szCs w:val="20"/>
+        </w:rPr>
+        <w:t>forest_carbon_edge_regression_model_parameters.shp</w:t>
+      </w:r>
+      <w:proofErr w:type="spellEnd"/>
+      <w:r>
+        <w:rPr>
+          <w:rFonts w:asciiTheme="majorHAnsi" w:hAnsiTheme="majorHAnsi"/>
+        </w:rPr>
+        <w:t xml:space="preserve">) </w:t>
+      </w:r>
+      <w:r>
+        <w:rPr>
+          <w:rFonts w:asciiTheme="majorHAnsi" w:hAnsiTheme="majorHAnsi"/>
+        </w:rPr>
+        <w:t xml:space="preserve">in the </w:t>
+      </w:r>
+      <w:r>
+        <w:rPr>
+          <w:rFonts w:asciiTheme="majorHAnsi" w:hAnsiTheme="majorHAnsi"/>
+        </w:rPr>
+        <w:t>sample</w:t>
+      </w:r>
+      <w:r>
+        <w:rPr>
+          <w:rFonts w:asciiTheme="majorHAnsi" w:hAnsiTheme="majorHAnsi"/>
+        </w:rPr>
+        <w:t xml:space="preserve"> data</w:t>
+      </w:r>
+      <w:r>
+        <w:rPr>
+          <w:rFonts w:asciiTheme="majorHAnsi" w:hAnsiTheme="majorHAnsi"/>
+        </w:rPr>
+        <w:t xml:space="preserve">set that </w:t>
+      </w:r>
+      <w:r>
+        <w:rPr>
+          <w:rFonts w:asciiTheme="majorHAnsi" w:hAnsiTheme="majorHAnsi"/>
+        </w:rPr>
+        <w:t>is provided for</w:t>
+      </w:r>
+      <w:r>
+        <w:rPr>
+          <w:rFonts w:asciiTheme="majorHAnsi" w:hAnsiTheme="majorHAnsi"/>
+        </w:rPr>
+        <w:t xml:space="preserve"> the </w:t>
+      </w:r>
+      <w:proofErr w:type="spellStart"/>
+      <w:r>
+        <w:rPr>
+          <w:rFonts w:asciiTheme="majorHAnsi" w:hAnsiTheme="majorHAnsi"/>
+        </w:rPr>
+        <w:t>InVEST</w:t>
+      </w:r>
+      <w:proofErr w:type="spellEnd"/>
+      <w:r>
+        <w:rPr>
+          <w:rFonts w:asciiTheme="majorHAnsi" w:hAnsiTheme="majorHAnsi"/>
+        </w:rPr>
+        <w:t xml:space="preserve"> </w:t>
+      </w:r>
+      <w:r>
+        <w:rPr>
+          <w:rFonts w:asciiTheme="majorHAnsi" w:hAnsiTheme="majorHAnsi"/>
+        </w:rPr>
+        <w:t xml:space="preserve">carbon edge </w:t>
+      </w:r>
+      <w:r>
+        <w:rPr>
+          <w:rFonts w:asciiTheme="majorHAnsi" w:hAnsiTheme="majorHAnsi"/>
+        </w:rPr>
+        <w:t xml:space="preserve">effect </w:t>
+      </w:r>
+      <w:r>
+        <w:rPr>
+          <w:rFonts w:asciiTheme="majorHAnsi" w:hAnsiTheme="majorHAnsi"/>
+        </w:rPr>
+        <w:t>model. For any forest pixel within the s</w:t>
+      </w:r>
+      <w:r>
+        <w:rPr>
+          <w:rFonts w:asciiTheme="majorHAnsi" w:hAnsiTheme="majorHAnsi"/>
+        </w:rPr>
+        <w:t>tudy region</w:t>
+      </w:r>
+      <w:r>
+        <w:rPr>
+          <w:rFonts w:asciiTheme="majorHAnsi" w:hAnsiTheme="majorHAnsi"/>
+        </w:rPr>
+        <w:t>,</w:t>
+      </w:r>
+      <w:r>
+        <w:rPr>
+          <w:rFonts w:asciiTheme="majorHAnsi" w:hAnsiTheme="majorHAnsi"/>
+        </w:rPr>
+        <w:t xml:space="preserve"> the </w:t>
+      </w:r>
+      <w:r>
+        <w:rPr>
+          <w:rFonts w:asciiTheme="majorHAnsi" w:hAnsiTheme="majorHAnsi"/>
+        </w:rPr>
+        <w:t xml:space="preserve">model </w:t>
+      </w:r>
+      <w:r>
+        <w:rPr>
+          <w:rFonts w:asciiTheme="majorHAnsi" w:hAnsiTheme="majorHAnsi"/>
+        </w:rPr>
+        <w:t>calculat</w:t>
+      </w:r>
+      <w:r>
+        <w:rPr>
+          <w:rFonts w:asciiTheme="majorHAnsi" w:hAnsiTheme="majorHAnsi"/>
+        </w:rPr>
+        <w:t xml:space="preserve">es </w:t>
+      </w:r>
+      <w:r>
+        <w:rPr>
+          <w:rFonts w:asciiTheme="majorHAnsi" w:hAnsiTheme="majorHAnsi"/>
+        </w:rPr>
+        <w:t>the distance of that pixel from forest edge</w:t>
+      </w:r>
+      <w:r>
+        <w:rPr>
+          <w:rFonts w:asciiTheme="majorHAnsi" w:hAnsiTheme="majorHAnsi"/>
+        </w:rPr>
+        <w:t xml:space="preserve"> then </w:t>
+      </w:r>
+      <w:r>
+        <w:rPr>
+          <w:rFonts w:asciiTheme="majorHAnsi" w:hAnsiTheme="majorHAnsi"/>
+        </w:rPr>
+        <w:t xml:space="preserve">calculates biomass to </w:t>
+      </w:r>
+      <w:r>
+        <w:rPr>
+          <w:rFonts w:asciiTheme="majorHAnsi" w:hAnsiTheme="majorHAnsi"/>
+        </w:rPr>
+        <w:t>a predefined number of</w:t>
+      </w:r>
+      <w:r>
+        <w:rPr>
+          <w:rFonts w:asciiTheme="majorHAnsi" w:hAnsiTheme="majorHAnsi"/>
+        </w:rPr>
+        <w:t xml:space="preserve"> nearest regression models</w:t>
+      </w:r>
+      <w:r>
+        <w:rPr>
+          <w:rFonts w:asciiTheme="majorHAnsi" w:hAnsiTheme="majorHAnsi"/>
+        </w:rPr>
+        <w:t xml:space="preserve"> which is then aggregated to a single result using a distance linear interpolation scheme</w:t>
+      </w:r>
+      <w:r>
+        <w:rPr>
+          <w:rFonts w:asciiTheme="majorHAnsi" w:hAnsiTheme="majorHAnsi"/>
+        </w:rPr>
+        <w:t xml:space="preserve">.  The model then converts biomass to carbon with a </w:t>
+      </w:r>
+      <w:r>
+        <w:rPr>
+          <w:rFonts w:asciiTheme="majorHAnsi" w:hAnsiTheme="majorHAnsi"/>
+        </w:rPr>
+        <w:t xml:space="preserve">user provided conversion factor, </w:t>
+      </w:r>
+      <w:r>
+        <w:rPr>
+          <w:rFonts w:asciiTheme="majorHAnsi" w:hAnsiTheme="majorHAnsi"/>
+        </w:rPr>
+        <w:t>defau</w:t>
+      </w:r>
+      <w:r>
+        <w:rPr>
+          <w:rFonts w:asciiTheme="majorHAnsi" w:hAnsiTheme="majorHAnsi"/>
+        </w:rPr>
+        <w:t xml:space="preserve">lted </w:t>
+      </w:r>
+      <w:r>
+        <w:rPr>
+          <w:rFonts w:asciiTheme="majorHAnsi" w:hAnsiTheme="majorHAnsi"/>
+        </w:rPr>
+        <w:t xml:space="preserve">to 0.47 (IPCC 2006).  The user can </w:t>
+      </w:r>
+      <w:r>
+        <w:rPr>
+          <w:rFonts w:asciiTheme="majorHAnsi" w:hAnsiTheme="majorHAnsi"/>
+        </w:rPr>
+        <w:t xml:space="preserve">designate </w:t>
+      </w:r>
+      <w:r>
+        <w:rPr>
+          <w:rFonts w:asciiTheme="majorHAnsi" w:hAnsiTheme="majorHAnsi"/>
+        </w:rPr>
+        <w:t>the number of</w:t>
+      </w:r>
+      <w:r>
+        <w:rPr>
+          <w:rFonts w:asciiTheme="majorHAnsi" w:hAnsiTheme="majorHAnsi"/>
+        </w:rPr>
+        <w:t xml:space="preserve"> </w:t>
+      </w:r>
+      <w:r>
+        <w:rPr>
+          <w:rFonts w:asciiTheme="majorHAnsi" w:hAnsiTheme="majorHAnsi"/>
+        </w:rPr>
+        <w:t xml:space="preserve">local models used in the interpolation scheme which </w:t>
+      </w:r>
+      <w:r>
+        <w:rPr>
+          <w:rFonts w:asciiTheme="majorHAnsi" w:hAnsiTheme="majorHAnsi"/>
+        </w:rPr>
+        <w:t xml:space="preserve">is defaulted </w:t>
+      </w:r>
+      <w:r>
+        <w:rPr>
+          <w:rFonts w:asciiTheme="majorHAnsi" w:hAnsiTheme="majorHAnsi"/>
+        </w:rPr>
+        <w:t>to 10</w:t>
+      </w:r>
+      <w:r>
+        <w:rPr>
+          <w:rFonts w:asciiTheme="majorHAnsi" w:hAnsiTheme="majorHAnsi"/>
+        </w:rPr>
+        <w:t xml:space="preserve"> but can range anywhere from 1 (only closest point) to 2635 (every regression model on the planet).  </w:t>
+      </w:r>
+      <w:r>
+        <w:rPr>
+          <w:rFonts w:asciiTheme="majorHAnsi" w:hAnsiTheme="majorHAnsi"/>
+        </w:rPr>
+        <w:t xml:space="preserve">Note that a selection of 1 may result in artificially large differences in carbon when </w:t>
+      </w:r>
+      <w:r>
+        <w:rPr>
+          <w:rFonts w:asciiTheme="majorHAnsi" w:hAnsiTheme="majorHAnsi"/>
+        </w:rPr>
+        <w:lastRenderedPageBreak/>
+        <w:t xml:space="preserve">moving from one pixel to the next where they fall in different regression grid cells. The higher the number of regression grid cells selected, the smoother the transition from one pixel to the next. The user may wish to select the number of grid cells overlapping the entire study region in order to eliminate any artifacts of model selection. This can be determined by examining the </w:t>
+      </w:r>
+      <w:proofErr w:type="spellStart"/>
+      <w:r>
+        <w:rPr>
+          <w:rFonts w:ascii="Courier New" w:hAnsi="Courier New" w:cs="Courier New"/>
+          <w:i/>
+        </w:rPr>
+        <w:t>intermediate_outputs</w:t>
+      </w:r>
+      <w:proofErr w:type="spellEnd"/>
+      <w:r>
+        <w:rPr>
+          <w:rFonts w:ascii="Courier New" w:hAnsi="Courier New" w:cs="Courier New"/>
+          <w:i/>
+        </w:rPr>
+        <w:t>\</w:t>
+      </w:r>
+      <w:proofErr w:type="spellStart"/>
+      <w:r>
+        <w:rPr>
+          <w:rFonts w:ascii="Courier New" w:hAnsi="Courier New" w:cs="Courier New"/>
+          <w:i/>
+        </w:rPr>
+        <w:t>local_carbon_shape.shp</w:t>
+      </w:r>
+      <w:proofErr w:type="spellEnd"/>
       <w:r>
         <w:rPr>
           <w:rFonts w:asciiTheme="majorHAnsi" w:hAnsiTheme="majorHAnsi"/>
@@ -1676,18 +1983,21 @@
           <w:rFonts w:asciiTheme="majorHAnsi" w:hAnsiTheme="majorHAnsi"/>
         </w:rPr>
       </w:pPr>
+      <w:proofErr w:type="spellStart"/>
       <w:r>
         <w:rPr>
           <w:rFonts w:ascii="Cambria Math" w:hAnsi="Cambria Math"/>
         </w:rPr>
         <w:t>i</w:t>
       </w:r>
+      <w:proofErr w:type="spellEnd"/>
       <w:r>
         <w:rPr>
           <w:rFonts w:asciiTheme="majorHAnsi" w:hAnsiTheme="majorHAnsi"/>
         </w:rPr>
         <w:t xml:space="preserve"> is the </w:t>
       </w:r>
+      <w:proofErr w:type="spellStart"/>
       <w:r>
         <w:rPr>
           <w:rFonts w:ascii="Cambria Math" w:hAnsi="Cambria Math"/>
@@ -1701,6 +2011,7 @@
         </w:rPr>
         <w:t>th</w:t>
       </w:r>
+      <w:proofErr w:type="spellEnd"/>
       <w:r>
         <w:rPr>
           <w:rFonts w:asciiTheme="majorHAnsi" w:hAnsiTheme="majorHAnsi"/>
@@ -1749,7 +2060,14 @@
         <w:rPr>
           <w:rFonts w:asciiTheme="majorHAnsi" w:hAnsiTheme="majorHAnsi"/>
         </w:rPr>
-        <w:t>is the distance from pixel p to the centroid of the i</w:t>
+        <w:t xml:space="preserve">is the distance from pixel p to the centroid of the </w:t>
+      </w:r>
+      <w:proofErr w:type="spellStart"/>
+      <w:r>
+        <w:rPr>
+          <w:rFonts w:asciiTheme="majorHAnsi" w:hAnsiTheme="majorHAnsi"/>
+        </w:rPr>
+        <w:t>i</w:t>
       </w:r>
       <w:r>
         <w:rPr>
@@ -1758,6 +2076,7 @@
         </w:rPr>
         <w:t>th</w:t>
       </w:r>
+      <w:proofErr w:type="spellEnd"/>
       <w:r>
         <w:rPr>
           <w:rFonts w:asciiTheme="majorHAnsi" w:hAnsiTheme="majorHAnsi"/>
@@ -1790,7 +2109,21 @@
         <w:rPr>
           <w:rFonts w:asciiTheme="majorHAnsi" w:hAnsiTheme="majorHAnsi"/>
         </w:rPr>
-        <w:t>for non-forest classes follows the methodology from the InVEST carbon model, assigning values based on forest carbon inventory data designated in the biophysical table. The carbon maps following this inventory</w:t>
+        <w:t xml:space="preserve">for non-forest classes follows the methodology from the </w:t>
+      </w:r>
+      <w:proofErr w:type="spellStart"/>
+      <w:r>
+        <w:rPr>
+          <w:rFonts w:asciiTheme="majorHAnsi" w:hAnsiTheme="majorHAnsi"/>
+        </w:rPr>
+        <w:t>InVEST</w:t>
+      </w:r>
+      <w:proofErr w:type="spellEnd"/>
+      <w:r>
+        <w:rPr>
+          <w:rFonts w:asciiTheme="majorHAnsi" w:hAnsiTheme="majorHAnsi"/>
+        </w:rPr>
+        <w:t xml:space="preserve"> carbon model, assigning values based on forest carbon inventory data designated in the biophysical table. The carbon maps following this inventory</w:t>
       </w:r>
       <w:r>
         <w:rPr>
@@ -1842,7 +2175,49 @@
         <w:rPr>
           <w:rFonts w:asciiTheme="majorHAnsi" w:hAnsiTheme="majorHAnsi"/>
         </w:rPr>
-        <w:t>. Please consult the InVEST sample data (located in the folder where InVEST is installed, if you also chose to install sample data) for examples of all of these data inputs. This will help with file type, folder structure and table formatting. Note that all GIS inputs must be in the same projected coordinate system and in linear meter units.</w:t>
+        <w:t xml:space="preserve">. Please consult the </w:t>
+      </w:r>
+      <w:proofErr w:type="spellStart"/>
+      <w:r>
+        <w:rPr>
+          <w:rFonts w:asciiTheme="majorHAnsi" w:hAnsiTheme="majorHAnsi"/>
+        </w:rPr>
+        <w:t>InVEST</w:t>
+      </w:r>
+      <w:proofErr w:type="spellEnd"/>
+      <w:r>
+        <w:rPr>
+          <w:rFonts w:asciiTheme="majorHAnsi" w:hAnsiTheme="majorHAnsi"/>
+        </w:rPr>
+        <w:t xml:space="preserve"> sample data (located in the folder where </w:t>
+      </w:r>
+      <w:proofErr w:type="spellStart"/>
+      <w:r>
+        <w:rPr>
+          <w:rFonts w:asciiTheme="majorHAnsi" w:hAnsiTheme="majorHAnsi"/>
+        </w:rPr>
+        <w:t>InVEST</w:t>
+      </w:r>
+      <w:proofErr w:type="spellEnd"/>
+      <w:r>
+        <w:rPr>
+          <w:rFonts w:asciiTheme="majorHAnsi" w:hAnsiTheme="majorHAnsi"/>
+        </w:rPr>
+        <w:t xml:space="preserve"> is installed, if you also chose to install sample data) for examples of </w:t>
+      </w:r>
+      <w:proofErr w:type="gramStart"/>
+      <w:r>
+        <w:rPr>
+          <w:rFonts w:asciiTheme="majorHAnsi" w:hAnsiTheme="majorHAnsi"/>
+        </w:rPr>
+        <w:t>all of</w:t>
+      </w:r>
+      <w:proofErr w:type="gramEnd"/>
+      <w:r>
+        <w:rPr>
+          <w:rFonts w:asciiTheme="majorHAnsi" w:hAnsiTheme="majorHAnsi"/>
+        </w:rPr>
+        <w:t xml:space="preserve"> these data inputs. This will help with file type, folder structure and table formatting. Note that all GIS inputs must be in the same projected coordinate system and in linear meter units.</w:t>
       </w:r>
     </w:p>
     <w:p>
@@ -1952,7 +2327,35 @@
         <w:rPr>
           <w:rFonts w:asciiTheme="majorHAnsi" w:hAnsiTheme="majorHAnsi"/>
         </w:rPr>
-        <w:t xml:space="preserve"> (required). A GIS raster dataset, with an integer LULC code for each cell. These LULC codes must match *lucode* values in the **Biophysical table**.</w:t>
+        <w:t xml:space="preserve"> (required). A GIS raster dataset, with an integer LULC code for each cell. These LULC codes must match </w:t>
+      </w:r>
+      <w:proofErr w:type="spellStart"/>
+      <w:r>
+        <w:rPr>
+          <w:rFonts w:asciiTheme="majorHAnsi" w:hAnsiTheme="majorHAnsi"/>
+          <w:i/>
+        </w:rPr>
+        <w:t>lucode</w:t>
+      </w:r>
+      <w:proofErr w:type="spellEnd"/>
+      <w:r>
+        <w:rPr>
+          <w:rFonts w:asciiTheme="majorHAnsi" w:hAnsiTheme="majorHAnsi"/>
+        </w:rPr>
+        <w:t xml:space="preserve"> values in the </w:t>
+      </w:r>
+      <w:r>
+        <w:rPr>
+          <w:rFonts w:asciiTheme="majorHAnsi" w:hAnsiTheme="majorHAnsi"/>
+          <w:b/>
+        </w:rPr>
+        <w:t>Biophysical table</w:t>
+      </w:r>
+      <w:r>
+        <w:rPr>
+          <w:rFonts w:asciiTheme="majorHAnsi" w:hAnsiTheme="majorHAnsi"/>
+        </w:rPr>
+        <w:t>.</w:t>
       </w:r>
     </w:p>
     <w:p>
@@ -1978,7 +2381,6 @@
           <w:rFonts w:asciiTheme="majorHAnsi" w:hAnsiTheme="majorHAnsi"/>
           <w:b/>
         </w:rPr>
-        <w:lastRenderedPageBreak/>
         <w:t>Biophysical table</w:t>
       </w:r>
       <w:r>
@@ -2105,8 +2507,6 @@
           <w:rFonts w:asciiTheme="majorHAnsi" w:hAnsiTheme="majorHAnsi"/>
         </w:rPr>
       </w:pPr>
-      <w:bookmarkStart w:id="1" w:name="_GoBack"/>
-      <w:bookmarkEnd w:id="1"/>
       <w:r>
         <w:rPr>
           <w:rFonts w:asciiTheme="majorHAnsi" w:hAnsiTheme="majorHAnsi"/>
@@ -2144,6 +2544,7 @@
           <w:rFonts w:asciiTheme="majorHAnsi" w:hAnsiTheme="majorHAnsi"/>
         </w:rPr>
       </w:pPr>
+      <w:proofErr w:type="spellStart"/>
       <w:r>
         <w:rPr>
           <w:rFonts w:asciiTheme="majorHAnsi" w:hAnsiTheme="majorHAnsi"/>
@@ -2151,6 +2552,7 @@
         </w:rPr>
         <w:t>lucode</w:t>
       </w:r>
+      <w:proofErr w:type="spellEnd"/>
       <w:r>
         <w:rPr>
           <w:rFonts w:asciiTheme="majorHAnsi" w:hAnsiTheme="majorHAnsi"/>
@@ -2183,7 +2585,23 @@
           <w:rFonts w:asciiTheme="majorHAnsi" w:hAnsiTheme="majorHAnsi"/>
           <w:i/>
         </w:rPr>
-        <w:t>a corresponding lucode value in the Biophysical table</w:t>
+        <w:t xml:space="preserve">a corresponding </w:t>
+      </w:r>
+      <w:proofErr w:type="spellStart"/>
+      <w:r>
+        <w:rPr>
+          <w:rFonts w:asciiTheme="majorHAnsi" w:hAnsiTheme="majorHAnsi"/>
+          <w:i/>
+        </w:rPr>
+        <w:t>lucode</w:t>
+      </w:r>
+      <w:proofErr w:type="spellEnd"/>
+      <w:r>
+        <w:rPr>
+          <w:rFonts w:asciiTheme="majorHAnsi" w:hAnsiTheme="majorHAnsi"/>
+          <w:i/>
+        </w:rPr>
+        <w:t xml:space="preserve"> value in the Biophysical table</w:t>
       </w:r>
       <w:r>
         <w:rPr>
@@ -2205,6 +2623,7 @@
           <w:rFonts w:asciiTheme="majorHAnsi" w:hAnsiTheme="majorHAnsi"/>
         </w:rPr>
       </w:pPr>
+      <w:proofErr w:type="spellStart"/>
       <w:r>
         <w:rPr>
           <w:rFonts w:asciiTheme="majorHAnsi" w:hAnsiTheme="majorHAnsi"/>
@@ -2226,6 +2645,7 @@
         </w:rPr>
         <w:t>forest</w:t>
       </w:r>
+      <w:proofErr w:type="spellEnd"/>
       <w:r>
         <w:rPr>
           <w:rFonts w:asciiTheme="majorHAnsi" w:hAnsiTheme="majorHAnsi"/>
@@ -2245,6 +2665,7 @@
           <w:rFonts w:asciiTheme="majorHAnsi" w:hAnsiTheme="majorHAnsi"/>
         </w:rPr>
       </w:pPr>
+      <w:proofErr w:type="spellStart"/>
       <w:r>
         <w:rPr>
           <w:rFonts w:asciiTheme="majorHAnsi" w:hAnsiTheme="majorHAnsi"/>
@@ -2259,6 +2680,7 @@
         </w:rPr>
         <w:t>bove</w:t>
       </w:r>
+      <w:proofErr w:type="spellEnd"/>
       <w:r>
         <w:rPr>
           <w:rFonts w:asciiTheme="majorHAnsi" w:hAnsiTheme="majorHAnsi"/>
@@ -2316,6 +2738,7 @@
           <w:rFonts w:asciiTheme="majorHAnsi" w:hAnsiTheme="majorHAnsi"/>
         </w:rPr>
       </w:pPr>
+      <w:proofErr w:type="spellStart"/>
       <w:r>
         <w:rPr>
           <w:rFonts w:asciiTheme="majorHAnsi" w:hAnsiTheme="majorHAnsi"/>
@@ -2323,6 +2746,7 @@
         </w:rPr>
         <w:t>c_below</w:t>
       </w:r>
+      <w:proofErr w:type="spellEnd"/>
       <w:r>
         <w:rPr>
           <w:rFonts w:asciiTheme="majorHAnsi" w:hAnsiTheme="majorHAnsi"/>
@@ -2378,6 +2802,7 @@
           <w:rFonts w:asciiTheme="majorHAnsi" w:hAnsiTheme="majorHAnsi"/>
         </w:rPr>
       </w:pPr>
+      <w:proofErr w:type="spellStart"/>
       <w:r>
         <w:rPr>
           <w:rFonts w:asciiTheme="majorHAnsi" w:hAnsiTheme="majorHAnsi"/>
@@ -2385,6 +2810,7 @@
         </w:rPr>
         <w:t>c_soil</w:t>
       </w:r>
+      <w:proofErr w:type="spellEnd"/>
       <w:r>
         <w:rPr>
           <w:rFonts w:asciiTheme="majorHAnsi" w:hAnsiTheme="majorHAnsi"/>
@@ -2440,6 +2866,7 @@
           <w:rFonts w:asciiTheme="majorHAnsi" w:hAnsiTheme="majorHAnsi"/>
         </w:rPr>
       </w:pPr>
+      <w:proofErr w:type="spellStart"/>
       <w:r>
         <w:rPr>
           <w:rFonts w:asciiTheme="majorHAnsi" w:hAnsiTheme="majorHAnsi"/>
@@ -2447,6 +2874,7 @@
         </w:rPr>
         <w:t>c_dead</w:t>
       </w:r>
+      <w:proofErr w:type="spellEnd"/>
       <w:r>
         <w:rPr>
           <w:rFonts w:asciiTheme="majorHAnsi" w:hAnsiTheme="majorHAnsi"/>
@@ -2594,7 +3022,7 @@
     </w:p>
     <w:tbl>
       <w:tblPr>
-        <w:tblStyle w:val="PlainTable1"/>
+        <w:tblStyle w:val="PlainTable11"/>
         <w:tblW w:w="9535" w:type="dxa"/>
         <w:jc w:val="center"/>
         <w:tblLook w:val="04A0" w:firstRow="1" w:lastRow="0" w:firstColumn="1" w:lastColumn="0" w:noHBand="0" w:noVBand="1"/>
@@ -2630,6 +3058,7 @@
                 <w:szCs w:val="22"/>
               </w:rPr>
             </w:pPr>
+            <w:proofErr w:type="spellStart"/>
             <w:r>
               <w:rPr>
                 <w:rFonts w:ascii="Calibri" w:hAnsi="Calibri"/>
@@ -2639,6 +3068,7 @@
               </w:rPr>
               <w:t>lucode</w:t>
             </w:r>
+            <w:proofErr w:type="spellEnd"/>
           </w:p>
         </w:tc>
         <w:tc>
@@ -2657,6 +3087,7 @@
                 <w:szCs w:val="22"/>
               </w:rPr>
             </w:pPr>
+            <w:proofErr w:type="spellStart"/>
             <w:r>
               <w:rPr>
                 <w:rFonts w:ascii="Calibri" w:hAnsi="Calibri"/>
@@ -2666,6 +3097,7 @@
               </w:rPr>
               <w:t>Is_tropical_forest</w:t>
             </w:r>
+            <w:proofErr w:type="spellEnd"/>
           </w:p>
         </w:tc>
         <w:tc>
@@ -2684,6 +3116,7 @@
                 <w:szCs w:val="22"/>
               </w:rPr>
             </w:pPr>
+            <w:proofErr w:type="spellStart"/>
             <w:r>
               <w:rPr>
                 <w:rFonts w:ascii="Calibri" w:hAnsi="Calibri"/>
@@ -2693,6 +3126,7 @@
               </w:rPr>
               <w:t>c_above</w:t>
             </w:r>
+            <w:proofErr w:type="spellEnd"/>
           </w:p>
         </w:tc>
         <w:tc>
@@ -2709,6 +3143,7 @@
                 <w:szCs w:val="22"/>
               </w:rPr>
             </w:pPr>
+            <w:proofErr w:type="spellStart"/>
             <w:r>
               <w:rPr>
                 <w:rFonts w:ascii="Calibri" w:hAnsi="Calibri"/>
@@ -2718,6 +3153,7 @@
               </w:rPr>
               <w:t>c_below</w:t>
             </w:r>
+            <w:proofErr w:type="spellEnd"/>
           </w:p>
         </w:tc>
         <w:tc>
@@ -2734,6 +3170,7 @@
                 <w:szCs w:val="22"/>
               </w:rPr>
             </w:pPr>
+            <w:proofErr w:type="spellStart"/>
             <w:r>
               <w:rPr>
                 <w:rFonts w:ascii="Calibri" w:hAnsi="Calibri"/>
@@ -2743,6 +3180,7 @@
               </w:rPr>
               <w:t>c_soil</w:t>
             </w:r>
+            <w:proofErr w:type="spellEnd"/>
           </w:p>
         </w:tc>
         <w:tc>
@@ -2759,6 +3197,7 @@
                 <w:szCs w:val="22"/>
               </w:rPr>
             </w:pPr>
+            <w:proofErr w:type="spellStart"/>
             <w:r>
               <w:rPr>
                 <w:rFonts w:ascii="Calibri" w:hAnsi="Calibri"/>
@@ -2768,6 +3207,7 @@
               </w:rPr>
               <w:t>c_dead</w:t>
             </w:r>
+            <w:proofErr w:type="spellEnd"/>
           </w:p>
         </w:tc>
         <w:tc>
@@ -5194,6 +5634,7 @@
                 <w:sz w:val="22"/>
                 <w:szCs w:val="22"/>
               </w:rPr>
+              <w:lastRenderedPageBreak/>
               <w:t>13</w:t>
             </w:r>
           </w:p>
@@ -5384,7 +5825,6 @@
                 <w:sz w:val="22"/>
                 <w:szCs w:val="22"/>
               </w:rPr>
-              <w:lastRenderedPageBreak/>
               <w:t>16</w:t>
             </w:r>
           </w:p>
@@ -5595,7 +6035,21 @@
         <w:rPr>
           <w:rFonts w:asciiTheme="majorHAnsi" w:hAnsiTheme="majorHAnsi"/>
         </w:rPr>
-        <w:t xml:space="preserve"> Biotropica 46.2 (2014): 125-138.</w:t>
+        <w:t xml:space="preserve"> </w:t>
+      </w:r>
+      <w:proofErr w:type="spellStart"/>
+      <w:r>
+        <w:rPr>
+          <w:rFonts w:asciiTheme="majorHAnsi" w:hAnsiTheme="majorHAnsi"/>
+        </w:rPr>
+        <w:t>Biotropica</w:t>
+      </w:r>
+      <w:proofErr w:type="spellEnd"/>
+      <w:r>
+        <w:rPr>
+          <w:rFonts w:asciiTheme="majorHAnsi" w:hAnsiTheme="majorHAnsi"/>
+        </w:rPr>
+        <w:t xml:space="preserve"> 46.2 (2014): 125-138.</w:t>
       </w:r>
       <w:r>
         <w:rPr>
@@ -5625,7 +6079,21 @@
         <w:rPr>
           <w:rFonts w:asciiTheme="majorHAnsi" w:hAnsiTheme="majorHAnsi"/>
         </w:rPr>
-        <w:t xml:space="preserve"> (3) Fearnside, Philip M. </w:t>
+        <w:t xml:space="preserve"> (3) </w:t>
+      </w:r>
+      <w:proofErr w:type="spellStart"/>
+      <w:r>
+        <w:rPr>
+          <w:rFonts w:asciiTheme="majorHAnsi" w:hAnsiTheme="majorHAnsi"/>
+        </w:rPr>
+        <w:t>Fearnside</w:t>
+      </w:r>
+      <w:proofErr w:type="spellEnd"/>
+      <w:r>
+        <w:rPr>
+          <w:rFonts w:asciiTheme="majorHAnsi" w:hAnsiTheme="majorHAnsi"/>
+        </w:rPr>
+        <w:t xml:space="preserve">, Philip M. </w:t>
       </w:r>
       <w:r>
         <w:rPr>
@@ -5775,7 +6243,7 @@
         <w:rPr>
           <w:rFonts w:asciiTheme="majorHAnsi" w:hAnsiTheme="majorHAnsi"/>
         </w:rPr>
-        <w:t>heck this box if edge effects on above-ground biomass should be included. If this box is checked inputs 5-7 are required.</w:t>
+        <w:t xml:space="preserve">heck this box if edge effects on above-ground biomass should be included. </w:t>
       </w:r>
     </w:p>
     <w:p>
@@ -5814,7 +6282,7 @@
         <w:rPr>
           <w:rFonts w:asciiTheme="majorHAnsi" w:hAnsiTheme="majorHAnsi"/>
         </w:rPr>
-        <w:t>optional</w:t>
+        <w:t>required if computing forest edge effects</w:t>
       </w:r>
       <w:r>
         <w:rPr>
@@ -5914,7 +6382,19 @@
         <w:rPr>
           <w:rFonts w:asciiTheme="majorHAnsi" w:hAnsiTheme="majorHAnsi"/>
         </w:rPr>
-        <w:t xml:space="preserve"> (optional)</w:t>
+        <w:t xml:space="preserve"> (</w:t>
+      </w:r>
+      <w:r>
+        <w:rPr>
+          <w:rFonts w:asciiTheme="majorHAnsi" w:hAnsiTheme="majorHAnsi"/>
+        </w:rPr>
+        <w:t>required if computing forest edge effects</w:t>
+      </w:r>
+      <w:r>
+        <w:rPr>
+          <w:rFonts w:asciiTheme="majorHAnsi" w:hAnsiTheme="majorHAnsi"/>
+        </w:rPr>
+        <w:t>)</w:t>
       </w:r>
       <w:r>
         <w:rPr>
@@ -5956,7 +6436,7 @@
         <w:rPr>
           <w:rFonts w:asciiTheme="majorHAnsi" w:hAnsiTheme="majorHAnsi"/>
         </w:rPr>
-        <w:t xml:space="preserve"> Default value is 10. Higher values smooth the variation in the edge effect detected in the different grid cells (seen in the carbon edge regression parameter shapefile, input 3) to a greater degree. </w:t>
+        <w:t xml:space="preserve"> Default value is 10. Higher values smooth the variation in the edge effect detected in the different grid cells (seen in the carbon edge regression parameter shapefile) to a greater degree. </w:t>
       </w:r>
     </w:p>
     <w:p>
@@ -5989,7 +6469,19 @@
         <w:rPr>
           <w:rFonts w:asciiTheme="majorHAnsi" w:hAnsiTheme="majorHAnsi"/>
         </w:rPr>
-        <w:t xml:space="preserve"> (optional)</w:t>
+        <w:t xml:space="preserve"> (</w:t>
+      </w:r>
+      <w:r>
+        <w:rPr>
+          <w:rFonts w:asciiTheme="majorHAnsi" w:hAnsiTheme="majorHAnsi"/>
+        </w:rPr>
+        <w:t>required if computing forest edge effects</w:t>
+      </w:r>
+      <w:r>
+        <w:rPr>
+          <w:rFonts w:asciiTheme="majorHAnsi" w:hAnsiTheme="majorHAnsi"/>
+        </w:rPr>
+        <w:t>)</w:t>
       </w:r>
       <w:r>
         <w:rPr>
@@ -6003,11 +6495,19 @@
         </w:rPr>
         <w:t xml:space="preserve">he </w:t>
       </w:r>
-      <w:r>
-        <w:rPr>
-          <w:rFonts w:asciiTheme="majorHAnsi" w:hAnsiTheme="majorHAnsi"/>
-        </w:rPr>
-        <w:t xml:space="preserve">floating point </w:t>
+      <w:proofErr w:type="gramStart"/>
+      <w:r>
+        <w:rPr>
+          <w:rFonts w:asciiTheme="majorHAnsi" w:hAnsiTheme="majorHAnsi"/>
+        </w:rPr>
+        <w:t>floating point</w:t>
+      </w:r>
+      <w:proofErr w:type="gramEnd"/>
+      <w:r>
+        <w:rPr>
+          <w:rFonts w:asciiTheme="majorHAnsi" w:hAnsiTheme="majorHAnsi"/>
+        </w:rPr>
+        <w:t xml:space="preserve"> </w:t>
       </w:r>
       <w:r>
         <w:rPr>
@@ -6131,7 +6631,14 @@
         <w:rPr>
           <w:rFonts w:asciiTheme="majorHAnsi" w:hAnsiTheme="majorHAnsi"/>
         </w:rPr>
-        <w:t xml:space="preserve"> Carbon values will be aggregated within these region/subregion polygons and a single value will be output for each.</w:t>
+        <w:t xml:space="preserve"> Carbon values will be </w:t>
+      </w:r>
+      <w:r>
+        <w:rPr>
+          <w:rFonts w:asciiTheme="majorHAnsi" w:hAnsiTheme="majorHAnsi"/>
+        </w:rPr>
+        <w:lastRenderedPageBreak/>
+        <w:t>aggregated within these region/subregion polygons and a single value will be output for each.</w:t>
       </w:r>
     </w:p>
     <w:p>
@@ -6146,7 +6653,6 @@
         <w:pStyle w:val="Heading2"/>
       </w:pPr>
       <w:r>
-        <w:lastRenderedPageBreak/>
         <w:t>Running the model</w:t>
       </w:r>
     </w:p>
@@ -6168,17 +6674,52 @@
         </w:rPr>
         <w:t xml:space="preserve">Forest carbon edge effect </w:t>
       </w:r>
-      <w:r>
-        <w:rPr>
-          <w:rFonts w:asciiTheme="majorHAnsi" w:hAnsiTheme="majorHAnsi"/>
-        </w:rPr>
-        <w:t>model navigate to the Windows Start Menu -&gt; All Progr</w:t>
-      </w:r>
-      <w:r>
-        <w:rPr>
-          <w:rFonts w:asciiTheme="majorHAnsi" w:hAnsiTheme="majorHAnsi"/>
-        </w:rPr>
-        <w:t>ams -&gt; InVEST [*version*] -&gt;Forest Carbon Edge Effect</w:t>
+      <w:proofErr w:type="gramStart"/>
+      <w:r>
+        <w:rPr>
+          <w:rFonts w:asciiTheme="majorHAnsi" w:hAnsiTheme="majorHAnsi"/>
+        </w:rPr>
+        <w:t>model</w:t>
+      </w:r>
+      <w:proofErr w:type="gramEnd"/>
+      <w:r>
+        <w:rPr>
+          <w:rFonts w:asciiTheme="majorHAnsi" w:hAnsiTheme="majorHAnsi"/>
+        </w:rPr>
+        <w:t xml:space="preserve"> navigate to the Windows Start Menu -&gt; All Progr</w:t>
+      </w:r>
+      <w:r>
+        <w:rPr>
+          <w:rFonts w:asciiTheme="majorHAnsi" w:hAnsiTheme="majorHAnsi"/>
+        </w:rPr>
+        <w:t xml:space="preserve">ams -&gt; </w:t>
+      </w:r>
+      <w:proofErr w:type="spellStart"/>
+      <w:r>
+        <w:rPr>
+          <w:rFonts w:asciiTheme="majorHAnsi" w:hAnsiTheme="majorHAnsi"/>
+        </w:rPr>
+        <w:t>InVEST</w:t>
+      </w:r>
+      <w:proofErr w:type="spellEnd"/>
+      <w:r>
+        <w:rPr>
+          <w:rFonts w:asciiTheme="majorHAnsi" w:hAnsiTheme="majorHAnsi"/>
+        </w:rPr>
+        <w:t xml:space="preserve"> [</w:t>
+      </w:r>
+      <w:r>
+        <w:rPr>
+          <w:rFonts w:asciiTheme="majorHAnsi" w:hAnsiTheme="majorHAnsi"/>
+          <w:i/>
+        </w:rPr>
+        <w:t>version</w:t>
+      </w:r>
+      <w:r>
+        <w:rPr>
+          <w:rFonts w:asciiTheme="majorHAnsi" w:hAnsiTheme="majorHAnsi"/>
+        </w:rPr>
+        <w:t>] -&gt;Forest Carbon Edge Effect</w:t>
       </w:r>
       <w:r>
         <w:rPr>
@@ -6219,7 +6760,21 @@
         <w:rPr>
           <w:rFonts w:asciiTheme="majorHAnsi" w:hAnsiTheme="majorHAnsi"/>
         </w:rPr>
-        <w:t xml:space="preserve"> model. Final results are found within the user defined Workspace specified for this model run. "Suffix" in the following file names refers to the optional user-defined Suffix input to the model.</w:t>
+        <w:t xml:space="preserve"> model. </w:t>
+      </w:r>
+      <w:proofErr w:type="gramStart"/>
+      <w:r>
+        <w:rPr>
+          <w:rFonts w:asciiTheme="majorHAnsi" w:hAnsiTheme="majorHAnsi"/>
+        </w:rPr>
+        <w:t>Final results</w:t>
+      </w:r>
+      <w:proofErr w:type="gramEnd"/>
+      <w:r>
+        <w:rPr>
+          <w:rFonts w:asciiTheme="majorHAnsi" w:hAnsiTheme="majorHAnsi"/>
+        </w:rPr>
+        <w:t xml:space="preserve"> are found within the user defined Workspace specified for this model run. "Suffix" in the following file names refers to the optional user-defined Suffix input to the model.</w:t>
       </w:r>
     </w:p>
     <w:p/>
@@ -6295,7 +6850,23 @@
           <w:rFonts w:ascii="Calibri Light" w:hAnsi="Calibri Light" w:cs="Lucida Grande"/>
           <w:color w:val="000000"/>
         </w:rPr>
-        <w:t xml:space="preserve"> When contacting NatCap about errors in a model run, please include the parameter log.</w:t>
+        <w:t xml:space="preserve"> When contacting </w:t>
+      </w:r>
+      <w:proofErr w:type="spellStart"/>
+      <w:r>
+        <w:rPr>
+          <w:rFonts w:ascii="Calibri Light" w:hAnsi="Calibri Light" w:cs="Lucida Grande"/>
+          <w:color w:val="000000"/>
+        </w:rPr>
+        <w:t>NatCap</w:t>
+      </w:r>
+      <w:proofErr w:type="spellEnd"/>
+      <w:r>
+        <w:rPr>
+          <w:rFonts w:ascii="Calibri Light" w:hAnsi="Calibri Light" w:cs="Lucida Grande"/>
+          <w:color w:val="000000"/>
+        </w:rPr>
+        <w:t xml:space="preserve"> about errors in a model run, please include the parameter log.</w:t>
       </w:r>
     </w:p>
     <w:p>
@@ -6313,21 +6884,24 @@
           <w:color w:val="000000"/>
         </w:rPr>
       </w:pPr>
+      <w:proofErr w:type="spellStart"/>
       <w:r>
         <w:rPr>
           <w:rFonts w:ascii="Calibri Light" w:hAnsi="Calibri Light" w:cs="Lucida Grande"/>
           <w:b/>
           <w:color w:val="000000"/>
         </w:rPr>
-        <w:t>carbon_map_&lt;S</w:t>
-      </w:r>
+        <w:t>carbon_map</w:t>
+      </w:r>
+      <w:proofErr w:type="spellEnd"/>
+      <w:proofErr w:type="gramStart"/>
       <w:r>
         <w:rPr>
           <w:rFonts w:ascii="Calibri Light" w:hAnsi="Calibri Light" w:cs="Lucida Grande"/>
           <w:b/>
           <w:color w:val="000000"/>
         </w:rPr>
-        <w:t>uffix&gt;</w:t>
+        <w:t>_</w:t>
       </w:r>
       <w:r>
         <w:rPr>
@@ -6335,8 +6909,51 @@
           <w:b/>
           <w:color w:val="000000"/>
         </w:rPr>
-        <w:t>.tif</w:t>
-      </w:r>
+        <w:t>[</w:t>
+      </w:r>
+      <w:proofErr w:type="gramEnd"/>
+      <w:r>
+        <w:rPr>
+          <w:rFonts w:ascii="Calibri Light" w:hAnsi="Calibri Light" w:cs="Lucida Grande"/>
+          <w:b/>
+          <w:color w:val="000000"/>
+        </w:rPr>
+        <w:t>S</w:t>
+      </w:r>
+      <w:r>
+        <w:rPr>
+          <w:rFonts w:ascii="Calibri Light" w:hAnsi="Calibri Light" w:cs="Lucida Grande"/>
+          <w:b/>
+          <w:color w:val="000000"/>
+        </w:rPr>
+        <w:t>uffix</w:t>
+      </w:r>
+      <w:r>
+        <w:rPr>
+          <w:rFonts w:ascii="Calibri Light" w:hAnsi="Calibri Light" w:cs="Lucida Grande"/>
+          <w:b/>
+          <w:color w:val="000000"/>
+        </w:rPr>
+        <w:t>[</w:t>
+      </w:r>
+      <w:r>
+        <w:rPr>
+          <w:rFonts w:ascii="Calibri Light" w:hAnsi="Calibri Light" w:cs="Lucida Grande"/>
+          <w:b/>
+          <w:color w:val="000000"/>
+        </w:rPr>
+        <w:t>.</w:t>
+      </w:r>
+      <w:proofErr w:type="spellStart"/>
+      <w:r>
+        <w:rPr>
+          <w:rFonts w:ascii="Calibri Light" w:hAnsi="Calibri Light" w:cs="Lucida Grande"/>
+          <w:b/>
+          <w:color w:val="000000"/>
+        </w:rPr>
+        <w:t>tif</w:t>
+      </w:r>
+      <w:proofErr w:type="spellEnd"/>
       <w:r>
         <w:rPr>
           <w:rFonts w:ascii="Calibri Light" w:hAnsi="Calibri Light" w:cs="Lucida Grande"/>
@@ -6395,6 +7012,7 @@
           <w:color w:val="000000"/>
         </w:rPr>
       </w:pPr>
+      <w:proofErr w:type="spellStart"/>
       <w:r>
         <w:rPr>
           <w:rFonts w:ascii="Calibri Light" w:hAnsi="Calibri Light" w:cs="Lucida Grande"/>
@@ -6403,14 +7021,57 @@
         </w:rPr>
         <w:t>aggregated_carbon_stocks</w:t>
       </w:r>
+      <w:proofErr w:type="spellEnd"/>
       <w:r>
         <w:rPr>
           <w:rFonts w:ascii="Calibri Light" w:hAnsi="Calibri Light" w:cs="Lucida Grande"/>
           <w:b/>
           <w:color w:val="000000"/>
         </w:rPr>
-        <w:t>_&lt;Suffix&gt;.shp</w:t>
-      </w:r>
+        <w:t>_</w:t>
+      </w:r>
+      <w:r>
+        <w:rPr>
+          <w:rFonts w:ascii="Calibri Light" w:hAnsi="Calibri Light" w:cs="Lucida Grande"/>
+          <w:b/>
+          <w:color w:val="000000"/>
+        </w:rPr>
+        <w:t>[</w:t>
+      </w:r>
+      <w:r>
+        <w:rPr>
+          <w:rFonts w:ascii="Calibri Light" w:hAnsi="Calibri Light" w:cs="Lucida Grande"/>
+          <w:b/>
+          <w:color w:val="000000"/>
+        </w:rPr>
+        <w:t>Suffix</w:t>
+      </w:r>
+      <w:r>
+        <w:rPr>
+          <w:rFonts w:ascii="Calibri Light" w:hAnsi="Calibri Light" w:cs="Lucida Grande"/>
+          <w:b/>
+          <w:color w:val="000000"/>
+        </w:rPr>
+        <w:t>]</w:t>
+      </w:r>
+      <w:r>
+        <w:rPr>
+          <w:rFonts w:ascii="Calibri Light" w:hAnsi="Calibri Light" w:cs="Lucida Grande"/>
+          <w:b/>
+          <w:color w:val="000000"/>
+        </w:rPr>
+        <w:t>.</w:t>
+      </w:r>
+      <w:proofErr w:type="spellStart"/>
+      <w:r>
+        <w:rPr>
+          <w:rFonts w:ascii="Calibri Light" w:hAnsi="Calibri Light" w:cs="Lucida Grande"/>
+          <w:b/>
+          <w:color w:val="000000"/>
+        </w:rPr>
+        <w:t>shp</w:t>
+      </w:r>
+      <w:proofErr w:type="spellEnd"/>
       <w:r>
         <w:rPr>
           <w:rFonts w:ascii="Calibri Light" w:hAnsi="Calibri Light" w:cs="Lucida Grande"/>
@@ -6460,6 +7121,7 @@
         </w:rPr>
         <w:t xml:space="preserve">(column </w:t>
       </w:r>
+      <w:proofErr w:type="spellStart"/>
       <w:r>
         <w:rPr>
           <w:rFonts w:ascii="Calibri Light" w:hAnsi="Calibri Light" w:cs="Lucida Grande"/>
@@ -6468,6 +7130,7 @@
         </w:rPr>
         <w:t>c_sum</w:t>
       </w:r>
+      <w:proofErr w:type="spellEnd"/>
       <w:r>
         <w:rPr>
           <w:rFonts w:ascii="Calibri Light" w:hAnsi="Calibri Light" w:cs="Lucida Grande"/>
@@ -6489,6 +7152,7 @@
         </w:rPr>
         <w:t xml:space="preserve">(column </w:t>
       </w:r>
+      <w:proofErr w:type="spellStart"/>
       <w:r>
         <w:rPr>
           <w:rFonts w:ascii="Calibri Light" w:hAnsi="Calibri Light" w:cs="Lucida Grande"/>
@@ -6497,6 +7161,7 @@
         </w:rPr>
         <w:t>c_ha_mean</w:t>
       </w:r>
+      <w:proofErr w:type="spellEnd"/>
       <w:r>
         <w:rPr>
           <w:rFonts w:ascii="Calibri Light" w:hAnsi="Calibri Light" w:cs="Lucida Grande"/>
@@ -6555,8 +7220,25 @@
           <w:rFonts w:ascii="Calibri Light" w:hAnsi="Calibri Light" w:cs="Lucida Grande"/>
           <w:color w:val="000000"/>
         </w:rPr>
-        <w:t>You may also want to examine the intermediate results. These files can help determine the reasons for the patterns in the final results. They are found in the </w:t>
-      </w:r>
+        <w:t xml:space="preserve">You may also want to examine the intermediate results. These files can help determine the reasons for the patterns in the </w:t>
+      </w:r>
+      <w:proofErr w:type="gramStart"/>
+      <w:r>
+        <w:rPr>
+          <w:rFonts w:ascii="Calibri Light" w:hAnsi="Calibri Light" w:cs="Lucida Grande"/>
+          <w:color w:val="000000"/>
+        </w:rPr>
+        <w:t>final results</w:t>
+      </w:r>
+      <w:proofErr w:type="gramEnd"/>
+      <w:r>
+        <w:rPr>
+          <w:rFonts w:ascii="Calibri Light" w:hAnsi="Calibri Light" w:cs="Lucida Grande"/>
+          <w:color w:val="000000"/>
+        </w:rPr>
+        <w:t>. They are found in the </w:t>
+      </w:r>
+      <w:proofErr w:type="spellStart"/>
       <w:r>
         <w:rPr>
           <w:rFonts w:ascii="Courier New" w:hAnsi="Courier New" w:cs="Courier New"/>
@@ -6566,6 +7248,7 @@
         </w:rPr>
         <w:t>intermediate_outputs</w:t>
       </w:r>
+      <w:proofErr w:type="spellEnd"/>
       <w:r>
         <w:rPr>
           <w:rFonts w:ascii="Calibri Light" w:hAnsi="Calibri Light" w:cs="Lucida Grande"/>
@@ -6618,6 +7301,7 @@
           <w:color w:val="000000"/>
         </w:rPr>
       </w:pPr>
+      <w:proofErr w:type="spellStart"/>
       <w:r>
         <w:rPr>
           <w:rFonts w:ascii="Courier New" w:hAnsi="Courier New" w:cs="Courier New"/>
@@ -6627,6 +7311,7 @@
         </w:rPr>
         <w:t>intermediate_outputs</w:t>
       </w:r>
+      <w:proofErr w:type="spellEnd"/>
       <w:r>
         <w:rPr>
           <w:rFonts w:ascii="Calibri Light" w:hAnsi="Calibri Light" w:cs="Lucida Grande"/>
@@ -6634,14 +7319,66 @@
         </w:rPr>
         <w:t>\</w:t>
       </w:r>
+      <w:proofErr w:type="spellStart"/>
       <w:r>
         <w:rPr>
           <w:rFonts w:ascii="Calibri Light" w:hAnsi="Calibri Light" w:cs="Lucida Grande"/>
           <w:b/>
           <w:color w:val="000000"/>
         </w:rPr>
-        <w:t>c_above_carbon_stocks_&lt;Suffix&gt;.tif</w:t>
-      </w:r>
+        <w:t>c_above_carbon_stocks</w:t>
+      </w:r>
+      <w:proofErr w:type="spellEnd"/>
+      <w:r>
+        <w:rPr>
+          <w:rFonts w:ascii="Calibri Light" w:hAnsi="Calibri Light" w:cs="Lucida Grande"/>
+          <w:b/>
+          <w:color w:val="000000"/>
+        </w:rPr>
+        <w:t>_</w:t>
+      </w:r>
+      <w:r>
+        <w:rPr>
+          <w:rFonts w:ascii="Calibri Light" w:hAnsi="Calibri Light" w:cs="Lucida Grande"/>
+          <w:b/>
+          <w:color w:val="000000"/>
+        </w:rPr>
+        <w:t>[</w:t>
+      </w:r>
+      <w:r>
+        <w:rPr>
+          <w:rFonts w:ascii="Calibri Light" w:hAnsi="Calibri Light" w:cs="Lucida Grande"/>
+          <w:b/>
+          <w:color w:val="000000"/>
+        </w:rPr>
+        <w:t>Suffix</w:t>
+      </w:r>
+      <w:r>
+        <w:rPr>
+          <w:rFonts w:ascii="Calibri Light" w:hAnsi="Calibri Light" w:cs="Lucida Grande"/>
+          <w:b/>
+          <w:color w:val="000000"/>
+        </w:rPr>
+        <w:t>]</w:t>
+      </w:r>
+      <w:r>
+        <w:rPr>
+          <w:rFonts w:ascii="Calibri Light" w:hAnsi="Calibri Light" w:cs="Lucida Grande"/>
+          <w:b/>
+          <w:color w:val="000000"/>
+        </w:rPr>
+        <w:t>.</w:t>
+      </w:r>
+      <w:proofErr w:type="spellStart"/>
+      <w:r>
+        <w:rPr>
+          <w:rFonts w:ascii="Calibri Light" w:hAnsi="Calibri Light" w:cs="Lucida Grande"/>
+          <w:b/>
+          <w:color w:val="000000"/>
+        </w:rPr>
+        <w:t>tif</w:t>
+      </w:r>
+      <w:proofErr w:type="spellEnd"/>
       <w:r>
         <w:rPr>
           <w:rFonts w:ascii="Calibri Light" w:hAnsi="Calibri Light" w:cs="Lucida Grande"/>
@@ -6664,6 +7401,7 @@
           <w:color w:val="000000"/>
         </w:rPr>
       </w:pPr>
+      <w:proofErr w:type="spellStart"/>
       <w:r>
         <w:rPr>
           <w:rFonts w:ascii="Courier New" w:hAnsi="Courier New" w:cs="Courier New"/>
@@ -6673,6 +7411,7 @@
         </w:rPr>
         <w:t>intermediate_outputs</w:t>
       </w:r>
+      <w:proofErr w:type="spellEnd"/>
       <w:r>
         <w:rPr>
           <w:rFonts w:ascii="Calibri Light" w:hAnsi="Calibri Light" w:cs="Lucida Grande"/>
@@ -6680,6 +7419,7 @@
         </w:rPr>
         <w:t>\</w:t>
       </w:r>
+      <w:proofErr w:type="spellStart"/>
       <w:r>
         <w:rPr>
           <w:rFonts w:ascii="Calibri Light" w:hAnsi="Calibri Light" w:cs="Lucida Grande"/>
@@ -6702,8 +7442,59 @@
           <w:b/>
           <w:color w:val="000000"/>
         </w:rPr>
-        <w:t>_carbon_stocks_&lt;Suffix&gt;.tif</w:t>
-      </w:r>
+        <w:t>_carbon_stocks</w:t>
+      </w:r>
+      <w:proofErr w:type="spellEnd"/>
+      <w:r>
+        <w:rPr>
+          <w:rFonts w:ascii="Calibri Light" w:hAnsi="Calibri Light" w:cs="Lucida Grande"/>
+          <w:b/>
+          <w:color w:val="000000"/>
+        </w:rPr>
+        <w:t>_</w:t>
+      </w:r>
+      <w:r>
+        <w:rPr>
+          <w:rFonts w:ascii="Calibri Light" w:hAnsi="Calibri Light" w:cs="Lucida Grande"/>
+          <w:b/>
+          <w:color w:val="000000"/>
+        </w:rPr>
+        <w:t>[</w:t>
+      </w:r>
+      <w:r>
+        <w:rPr>
+          <w:rFonts w:ascii="Calibri Light" w:hAnsi="Calibri Light" w:cs="Lucida Grande"/>
+          <w:b/>
+          <w:color w:val="000000"/>
+        </w:rPr>
+        <w:t>Suffix</w:t>
+      </w:r>
+      <w:r>
+        <w:rPr>
+          <w:rFonts w:ascii="Calibri Light" w:hAnsi="Calibri Light" w:cs="Lucida Grande"/>
+          <w:b/>
+          <w:color w:val="000000"/>
+        </w:rPr>
+        <w:t>]</w:t>
+      </w:r>
+      <w:r>
+        <w:rPr>
+          <w:rFonts w:ascii="Calibri Light" w:hAnsi="Calibri Light" w:cs="Lucida Grande"/>
+          <w:b/>
+          <w:color w:val="000000"/>
+        </w:rPr>
+        <w:t>.</w:t>
+      </w:r>
+      <w:proofErr w:type="spellStart"/>
+      <w:r>
+        <w:rPr>
+          <w:rFonts w:ascii="Calibri Light" w:hAnsi="Calibri Light" w:cs="Lucida Grande"/>
+          <w:b/>
+          <w:color w:val="000000"/>
+        </w:rPr>
+        <w:t>tif</w:t>
+      </w:r>
+      <w:proofErr w:type="spellEnd"/>
       <w:r>
         <w:rPr>
           <w:rFonts w:ascii="Calibri Light" w:hAnsi="Calibri Light" w:cs="Lucida Grande"/>
@@ -6726,6 +7517,7 @@
           <w:color w:val="000000"/>
         </w:rPr>
       </w:pPr>
+      <w:proofErr w:type="spellStart"/>
       <w:r>
         <w:rPr>
           <w:rFonts w:ascii="Courier New" w:hAnsi="Courier New" w:cs="Courier New"/>
@@ -6735,6 +7527,7 @@
         </w:rPr>
         <w:t>intermediate_outputs</w:t>
       </w:r>
+      <w:proofErr w:type="spellEnd"/>
       <w:r>
         <w:rPr>
           <w:rFonts w:ascii="Calibri Light" w:hAnsi="Calibri Light" w:cs="Lucida Grande"/>
@@ -6742,6 +7535,7 @@
         </w:rPr>
         <w:t>\</w:t>
       </w:r>
+      <w:proofErr w:type="spellStart"/>
       <w:r>
         <w:rPr>
           <w:rFonts w:ascii="Calibri Light" w:hAnsi="Calibri Light" w:cs="Lucida Grande"/>
@@ -6764,8 +7558,59 @@
           <w:b/>
           <w:color w:val="000000"/>
         </w:rPr>
-        <w:t>_carbon_stocks_&lt;Suffix&gt;.tif</w:t>
-      </w:r>
+        <w:t>_carbon_stocks</w:t>
+      </w:r>
+      <w:proofErr w:type="spellEnd"/>
+      <w:r>
+        <w:rPr>
+          <w:rFonts w:ascii="Calibri Light" w:hAnsi="Calibri Light" w:cs="Lucida Grande"/>
+          <w:b/>
+          <w:color w:val="000000"/>
+        </w:rPr>
+        <w:t>_</w:t>
+      </w:r>
+      <w:r>
+        <w:rPr>
+          <w:rFonts w:ascii="Calibri Light" w:hAnsi="Calibri Light" w:cs="Lucida Grande"/>
+          <w:b/>
+          <w:color w:val="000000"/>
+        </w:rPr>
+        <w:t>[</w:t>
+      </w:r>
+      <w:r>
+        <w:rPr>
+          <w:rFonts w:ascii="Calibri Light" w:hAnsi="Calibri Light" w:cs="Lucida Grande"/>
+          <w:b/>
+          <w:color w:val="000000"/>
+        </w:rPr>
+        <w:t>Suffix</w:t>
+      </w:r>
+      <w:r>
+        <w:rPr>
+          <w:rFonts w:ascii="Calibri Light" w:hAnsi="Calibri Light" w:cs="Lucida Grande"/>
+          <w:b/>
+          <w:color w:val="000000"/>
+        </w:rPr>
+        <w:t>]</w:t>
+      </w:r>
+      <w:r>
+        <w:rPr>
+          <w:rFonts w:ascii="Calibri Light" w:hAnsi="Calibri Light" w:cs="Lucida Grande"/>
+          <w:b/>
+          <w:color w:val="000000"/>
+        </w:rPr>
+        <w:t>.</w:t>
+      </w:r>
+      <w:proofErr w:type="spellStart"/>
+      <w:r>
+        <w:rPr>
+          <w:rFonts w:ascii="Calibri Light" w:hAnsi="Calibri Light" w:cs="Lucida Grande"/>
+          <w:b/>
+          <w:color w:val="000000"/>
+        </w:rPr>
+        <w:t>tif</w:t>
+      </w:r>
+      <w:proofErr w:type="spellEnd"/>
       <w:r>
         <w:rPr>
           <w:rFonts w:ascii="Calibri Light" w:hAnsi="Calibri Light" w:cs="Lucida Grande"/>
@@ -6788,6 +7633,7 @@
           <w:color w:val="000000"/>
         </w:rPr>
       </w:pPr>
+      <w:proofErr w:type="spellStart"/>
       <w:r>
         <w:rPr>
           <w:rFonts w:ascii="Courier New" w:hAnsi="Courier New" w:cs="Courier New"/>
@@ -6797,6 +7643,7 @@
         </w:rPr>
         <w:t>intermediate_outputs</w:t>
       </w:r>
+      <w:proofErr w:type="spellEnd"/>
       <w:r>
         <w:rPr>
           <w:rFonts w:ascii="Calibri Light" w:hAnsi="Calibri Light" w:cs="Lucida Grande"/>
@@ -6804,6 +7651,7 @@
         </w:rPr>
         <w:t>\</w:t>
       </w:r>
+      <w:proofErr w:type="spellStart"/>
       <w:r>
         <w:rPr>
           <w:rFonts w:ascii="Calibri Light" w:hAnsi="Calibri Light" w:cs="Lucida Grande"/>
@@ -6826,8 +7674,59 @@
           <w:b/>
           <w:color w:val="000000"/>
         </w:rPr>
-        <w:t>_carbon_stocks_&lt;Suffix&gt;.tif</w:t>
-      </w:r>
+        <w:t>_carbon_stocks</w:t>
+      </w:r>
+      <w:proofErr w:type="spellEnd"/>
+      <w:r>
+        <w:rPr>
+          <w:rFonts w:ascii="Calibri Light" w:hAnsi="Calibri Light" w:cs="Lucida Grande"/>
+          <w:b/>
+          <w:color w:val="000000"/>
+        </w:rPr>
+        <w:t>_</w:t>
+      </w:r>
+      <w:r>
+        <w:rPr>
+          <w:rFonts w:ascii="Calibri Light" w:hAnsi="Calibri Light" w:cs="Lucida Grande"/>
+          <w:b/>
+          <w:color w:val="000000"/>
+        </w:rPr>
+        <w:t>[</w:t>
+      </w:r>
+      <w:r>
+        <w:rPr>
+          <w:rFonts w:ascii="Calibri Light" w:hAnsi="Calibri Light" w:cs="Lucida Grande"/>
+          <w:b/>
+          <w:color w:val="000000"/>
+        </w:rPr>
+        <w:t>Suffix</w:t>
+      </w:r>
+      <w:r>
+        <w:rPr>
+          <w:rFonts w:ascii="Calibri Light" w:hAnsi="Calibri Light" w:cs="Lucida Grande"/>
+          <w:b/>
+          <w:color w:val="000000"/>
+        </w:rPr>
+        <w:t>]</w:t>
+      </w:r>
+      <w:r>
+        <w:rPr>
+          <w:rFonts w:ascii="Calibri Light" w:hAnsi="Calibri Light" w:cs="Lucida Grande"/>
+          <w:b/>
+          <w:color w:val="000000"/>
+        </w:rPr>
+        <w:t>.</w:t>
+      </w:r>
+      <w:proofErr w:type="spellStart"/>
+      <w:r>
+        <w:rPr>
+          <w:rFonts w:ascii="Calibri Light" w:hAnsi="Calibri Light" w:cs="Lucida Grande"/>
+          <w:b/>
+          <w:color w:val="000000"/>
+        </w:rPr>
+        <w:t>tif</w:t>
+      </w:r>
+      <w:proofErr w:type="spellEnd"/>
       <w:r>
         <w:rPr>
           <w:rFonts w:ascii="Calibri Light" w:hAnsi="Calibri Light" w:cs="Lucida Grande"/>
@@ -6850,6 +7749,7 @@
           <w:color w:val="000000"/>
         </w:rPr>
       </w:pPr>
+      <w:proofErr w:type="spellStart"/>
       <w:r>
         <w:rPr>
           <w:rFonts w:ascii="Courier New" w:hAnsi="Courier New" w:cs="Courier New"/>
@@ -6857,8 +7757,10 @@
           <w:sz w:val="22"/>
           <w:szCs w:val="22"/>
         </w:rPr>
+        <w:lastRenderedPageBreak/>
         <w:t>intermediate_outputs</w:t>
       </w:r>
+      <w:proofErr w:type="spellEnd"/>
       <w:r>
         <w:rPr>
           <w:rFonts w:ascii="Calibri Light" w:hAnsi="Calibri Light" w:cs="Lucida Grande"/>
@@ -6866,6 +7768,7 @@
         </w:rPr>
         <w:t>\</w:t>
       </w:r>
+      <w:proofErr w:type="spellStart"/>
       <w:r>
         <w:rPr>
           <w:rFonts w:ascii="Calibri Light" w:hAnsi="Calibri Light" w:cs="Lucida Grande"/>
@@ -6893,6 +7796,7 @@
         </w:rPr>
         <w:t>.shp</w:t>
       </w:r>
+      <w:proofErr w:type="spellEnd"/>
       <w:r>
         <w:rPr>
           <w:rFonts w:ascii="Calibri Light" w:hAnsi="Calibri Light" w:cs="Lucida Grande"/>
@@ -6923,7 +7827,25 @@
           <w:bCs/>
           <w:color w:val="000000"/>
         </w:rPr>
-        <w:t>he regression parameters reprojected to match your study area</w:t>
+        <w:t xml:space="preserve">he regression parameters </w:t>
+      </w:r>
+      <w:proofErr w:type="spellStart"/>
+      <w:r>
+        <w:rPr>
+          <w:rFonts w:ascii="Calibri Light" w:hAnsi="Calibri Light" w:cs="Lucida Grande"/>
+          <w:bCs/>
+          <w:color w:val="000000"/>
+        </w:rPr>
+        <w:t>reprojected</w:t>
+      </w:r>
+      <w:proofErr w:type="spellEnd"/>
+      <w:r>
+        <w:rPr>
+          <w:rFonts w:ascii="Calibri Light" w:hAnsi="Calibri Light" w:cs="Lucida Grande"/>
+          <w:bCs/>
+          <w:color w:val="000000"/>
+        </w:rPr>
+        <w:t xml:space="preserve"> to match your study area</w:t>
       </w:r>
     </w:p>
     <w:p>
@@ -6940,6 +7862,7 @@
           <w:color w:val="000000"/>
         </w:rPr>
       </w:pPr>
+      <w:proofErr w:type="spellStart"/>
       <w:r>
         <w:rPr>
           <w:rFonts w:ascii="Courier New" w:hAnsi="Courier New" w:cs="Courier New"/>
@@ -6949,6 +7872,7 @@
         </w:rPr>
         <w:t>intermediate_outputs</w:t>
       </w:r>
+      <w:proofErr w:type="spellEnd"/>
       <w:r>
         <w:rPr>
           <w:rFonts w:ascii="Calibri Light" w:hAnsi="Calibri Light" w:cs="Lucida Grande"/>
@@ -6956,21 +7880,23 @@
         </w:rPr>
         <w:t>\</w:t>
       </w:r>
+      <w:proofErr w:type="spellStart"/>
       <w:r>
         <w:rPr>
           <w:rFonts w:ascii="Calibri Light" w:hAnsi="Calibri Light" w:cs="Lucida Grande"/>
           <w:b/>
           <w:color w:val="000000"/>
         </w:rPr>
-        <w:t>edge_distance_&lt;S</w:t>
-      </w:r>
+        <w:t>edge_distance</w:t>
+      </w:r>
+      <w:proofErr w:type="spellEnd"/>
       <w:r>
         <w:rPr>
           <w:rFonts w:ascii="Calibri Light" w:hAnsi="Calibri Light" w:cs="Lucida Grande"/>
           <w:b/>
           <w:color w:val="000000"/>
         </w:rPr>
-        <w:t>uffix&gt;</w:t>
+        <w:t>_</w:t>
       </w:r>
       <w:r>
         <w:rPr>
@@ -6978,8 +7904,50 @@
           <w:b/>
           <w:color w:val="000000"/>
         </w:rPr>
-        <w:t>.tif</w:t>
-      </w:r>
+        <w:t>[</w:t>
+      </w:r>
+      <w:r>
+        <w:rPr>
+          <w:rFonts w:ascii="Calibri Light" w:hAnsi="Calibri Light" w:cs="Lucida Grande"/>
+          <w:b/>
+          <w:color w:val="000000"/>
+        </w:rPr>
+        <w:t>S</w:t>
+      </w:r>
+      <w:r>
+        <w:rPr>
+          <w:rFonts w:ascii="Calibri Light" w:hAnsi="Calibri Light" w:cs="Lucida Grande"/>
+          <w:b/>
+          <w:color w:val="000000"/>
+        </w:rPr>
+        <w:t>uffix</w:t>
+      </w:r>
+      <w:r>
+        <w:rPr>
+          <w:rFonts w:ascii="Calibri Light" w:hAnsi="Calibri Light" w:cs="Lucida Grande"/>
+          <w:b/>
+          <w:color w:val="000000"/>
+        </w:rPr>
+        <w:t>]</w:t>
+      </w:r>
+      <w:r>
+        <w:rPr>
+          <w:rFonts w:ascii="Calibri Light" w:hAnsi="Calibri Light" w:cs="Lucida Grande"/>
+          <w:b/>
+          <w:color w:val="000000"/>
+        </w:rPr>
+        <w:t>.</w:t>
+      </w:r>
+      <w:proofErr w:type="spellStart"/>
+      <w:r>
+        <w:rPr>
+          <w:rFonts w:ascii="Calibri Light" w:hAnsi="Calibri Light" w:cs="Lucida Grande"/>
+          <w:b/>
+          <w:color w:val="000000"/>
+        </w:rPr>
+        <w:t>tif</w:t>
+      </w:r>
+      <w:proofErr w:type="spellEnd"/>
       <w:r>
         <w:rPr>
           <w:rFonts w:ascii="Calibri Light" w:hAnsi="Calibri Light" w:cs="Lucida Grande"/>
@@ -7016,7 +7984,6 @@
           <w:sz w:val="22"/>
           <w:szCs w:val="22"/>
         </w:rPr>
-        <w:lastRenderedPageBreak/>
         <w:t>intermediate_outputs</w:t>
       </w:r>
       <w:r>
@@ -7040,7 +8007,7 @@
           <w:b/>
           <w:color w:val="000000"/>
         </w:rPr>
-        <w:t>forest_edge_carbon_stocks_&lt;S</w:t>
+        <w:t>forest_edge_carbon_stocks_</w:t>
       </w:r>
       <w:r>
         <w:rPr>
@@ -7048,8 +8015,34 @@
           <w:b/>
           <w:color w:val="000000"/>
         </w:rPr>
-        <w:t>uffix&gt;</w:t>
-      </w:r>
+        <w:t>[</w:t>
+      </w:r>
+      <w:r>
+        <w:rPr>
+          <w:rFonts w:ascii="Calibri Light" w:hAnsi="Calibri Light" w:cs="Lucida Grande"/>
+          <w:b/>
+          <w:color w:val="000000"/>
+        </w:rPr>
+        <w:t>S</w:t>
+      </w:r>
+      <w:r>
+        <w:rPr>
+          <w:rFonts w:ascii="Calibri Light" w:hAnsi="Calibri Light" w:cs="Lucida Grande"/>
+          <w:b/>
+          <w:color w:val="000000"/>
+        </w:rPr>
+        <w:t>uffix</w:t>
+      </w:r>
+      <w:r>
+        <w:rPr>
+          <w:rFonts w:ascii="Calibri Light" w:hAnsi="Calibri Light" w:cs="Lucida Grande"/>
+          <w:b/>
+          <w:color w:val="000000"/>
+        </w:rPr>
+        <w:t>]</w:t>
+      </w:r>
+      <w:bookmarkStart w:id="1" w:name="_GoBack"/>
+      <w:bookmarkEnd w:id="1"/>
       <w:r>
         <w:rPr>
           <w:rFonts w:ascii="Calibri Light" w:hAnsi="Calibri Light" w:cs="Lucida Grande"/>
@@ -7099,12 +8092,309 @@
           <w:lang w:val="es-ES_tradnl"/>
         </w:rPr>
       </w:pPr>
+      <w:proofErr w:type="spellStart"/>
       <w:r>
         <w:rPr>
           <w:rFonts w:asciiTheme="majorHAnsi" w:hAnsiTheme="majorHAnsi"/>
           <w:lang w:val="es-ES_tradnl"/>
         </w:rPr>
-        <w:t>Baccini, A., S. J. Goetz, W. S. Walker, N. T. Laporte, M. Sun, D. Sulla-Menashe, J. Hackler, P. S. A. Beck, R. Dubayah, M. A. Friedl, S. Samanta, and R. A. Houghton. 2012. Estimated carbon dioxide emissions from tropical deforestation improved by carbon-density maps. Nature Climate Change 2:182–185.</w:t>
+        <w:t>Baccini</w:t>
+      </w:r>
+      <w:proofErr w:type="spellEnd"/>
+      <w:r>
+        <w:rPr>
+          <w:rFonts w:asciiTheme="majorHAnsi" w:hAnsiTheme="majorHAnsi"/>
+          <w:lang w:val="es-ES_tradnl"/>
+        </w:rPr>
+        <w:t xml:space="preserve">, A., S. J. </w:t>
+      </w:r>
+      <w:proofErr w:type="spellStart"/>
+      <w:r>
+        <w:rPr>
+          <w:rFonts w:asciiTheme="majorHAnsi" w:hAnsiTheme="majorHAnsi"/>
+          <w:lang w:val="es-ES_tradnl"/>
+        </w:rPr>
+        <w:t>Goetz</w:t>
+      </w:r>
+      <w:proofErr w:type="spellEnd"/>
+      <w:r>
+        <w:rPr>
+          <w:rFonts w:asciiTheme="majorHAnsi" w:hAnsiTheme="majorHAnsi"/>
+          <w:lang w:val="es-ES_tradnl"/>
+        </w:rPr>
+        <w:t xml:space="preserve">, W. S. Walker, N. T. Laporte, M. </w:t>
+      </w:r>
+      <w:proofErr w:type="spellStart"/>
+      <w:r>
+        <w:rPr>
+          <w:rFonts w:asciiTheme="majorHAnsi" w:hAnsiTheme="majorHAnsi"/>
+          <w:lang w:val="es-ES_tradnl"/>
+        </w:rPr>
+        <w:t>Sun</w:t>
+      </w:r>
+      <w:proofErr w:type="spellEnd"/>
+      <w:r>
+        <w:rPr>
+          <w:rFonts w:asciiTheme="majorHAnsi" w:hAnsiTheme="majorHAnsi"/>
+          <w:lang w:val="es-ES_tradnl"/>
+        </w:rPr>
+        <w:t xml:space="preserve">, D. </w:t>
+      </w:r>
+      <w:proofErr w:type="spellStart"/>
+      <w:r>
+        <w:rPr>
+          <w:rFonts w:asciiTheme="majorHAnsi" w:hAnsiTheme="majorHAnsi"/>
+          <w:lang w:val="es-ES_tradnl"/>
+        </w:rPr>
+        <w:t>Sulla-Menashe</w:t>
+      </w:r>
+      <w:proofErr w:type="spellEnd"/>
+      <w:r>
+        <w:rPr>
+          <w:rFonts w:asciiTheme="majorHAnsi" w:hAnsiTheme="majorHAnsi"/>
+          <w:lang w:val="es-ES_tradnl"/>
+        </w:rPr>
+        <w:t xml:space="preserve">, J. </w:t>
+      </w:r>
+      <w:proofErr w:type="spellStart"/>
+      <w:r>
+        <w:rPr>
+          <w:rFonts w:asciiTheme="majorHAnsi" w:hAnsiTheme="majorHAnsi"/>
+          <w:lang w:val="es-ES_tradnl"/>
+        </w:rPr>
+        <w:t>Hackler</w:t>
+      </w:r>
+      <w:proofErr w:type="spellEnd"/>
+      <w:r>
+        <w:rPr>
+          <w:rFonts w:asciiTheme="majorHAnsi" w:hAnsiTheme="majorHAnsi"/>
+          <w:lang w:val="es-ES_tradnl"/>
+        </w:rPr>
+        <w:t xml:space="preserve">, P. S. A. Beck, R. </w:t>
+      </w:r>
+      <w:proofErr w:type="spellStart"/>
+      <w:r>
+        <w:rPr>
+          <w:rFonts w:asciiTheme="majorHAnsi" w:hAnsiTheme="majorHAnsi"/>
+          <w:lang w:val="es-ES_tradnl"/>
+        </w:rPr>
+        <w:t>Dubayah</w:t>
+      </w:r>
+      <w:proofErr w:type="spellEnd"/>
+      <w:r>
+        <w:rPr>
+          <w:rFonts w:asciiTheme="majorHAnsi" w:hAnsiTheme="majorHAnsi"/>
+          <w:lang w:val="es-ES_tradnl"/>
+        </w:rPr>
+        <w:t xml:space="preserve">, M. A. </w:t>
+      </w:r>
+      <w:proofErr w:type="spellStart"/>
+      <w:r>
+        <w:rPr>
+          <w:rFonts w:asciiTheme="majorHAnsi" w:hAnsiTheme="majorHAnsi"/>
+          <w:lang w:val="es-ES_tradnl"/>
+        </w:rPr>
+        <w:t>Friedl</w:t>
+      </w:r>
+      <w:proofErr w:type="spellEnd"/>
+      <w:r>
+        <w:rPr>
+          <w:rFonts w:asciiTheme="majorHAnsi" w:hAnsiTheme="majorHAnsi"/>
+          <w:lang w:val="es-ES_tradnl"/>
+        </w:rPr>
+        <w:t xml:space="preserve">, S. Samanta, and R. A. Houghton. 2012. </w:t>
+      </w:r>
+      <w:proofErr w:type="spellStart"/>
+      <w:r>
+        <w:rPr>
+          <w:rFonts w:asciiTheme="majorHAnsi" w:hAnsiTheme="majorHAnsi"/>
+          <w:lang w:val="es-ES_tradnl"/>
+        </w:rPr>
+        <w:t>Estimated</w:t>
+      </w:r>
+      <w:proofErr w:type="spellEnd"/>
+      <w:r>
+        <w:rPr>
+          <w:rFonts w:asciiTheme="majorHAnsi" w:hAnsiTheme="majorHAnsi"/>
+          <w:lang w:val="es-ES_tradnl"/>
+        </w:rPr>
+        <w:t xml:space="preserve"> </w:t>
+      </w:r>
+      <w:proofErr w:type="spellStart"/>
+      <w:r>
+        <w:rPr>
+          <w:rFonts w:asciiTheme="majorHAnsi" w:hAnsiTheme="majorHAnsi"/>
+          <w:lang w:val="es-ES_tradnl"/>
+        </w:rPr>
+        <w:t>carbon</w:t>
+      </w:r>
+      <w:proofErr w:type="spellEnd"/>
+      <w:r>
+        <w:rPr>
+          <w:rFonts w:asciiTheme="majorHAnsi" w:hAnsiTheme="majorHAnsi"/>
+          <w:lang w:val="es-ES_tradnl"/>
+        </w:rPr>
+        <w:t xml:space="preserve"> </w:t>
+      </w:r>
+      <w:proofErr w:type="spellStart"/>
+      <w:r>
+        <w:rPr>
+          <w:rFonts w:asciiTheme="majorHAnsi" w:hAnsiTheme="majorHAnsi"/>
+          <w:lang w:val="es-ES_tradnl"/>
+        </w:rPr>
+        <w:t>dioxide</w:t>
+      </w:r>
+      <w:proofErr w:type="spellEnd"/>
+      <w:r>
+        <w:rPr>
+          <w:rFonts w:asciiTheme="majorHAnsi" w:hAnsiTheme="majorHAnsi"/>
+          <w:lang w:val="es-ES_tradnl"/>
+        </w:rPr>
+        <w:t xml:space="preserve"> </w:t>
+      </w:r>
+      <w:proofErr w:type="spellStart"/>
+      <w:r>
+        <w:rPr>
+          <w:rFonts w:asciiTheme="majorHAnsi" w:hAnsiTheme="majorHAnsi"/>
+          <w:lang w:val="es-ES_tradnl"/>
+        </w:rPr>
+        <w:t>emissions</w:t>
+      </w:r>
+      <w:proofErr w:type="spellEnd"/>
+      <w:r>
+        <w:rPr>
+          <w:rFonts w:asciiTheme="majorHAnsi" w:hAnsiTheme="majorHAnsi"/>
+          <w:lang w:val="es-ES_tradnl"/>
+        </w:rPr>
+        <w:t xml:space="preserve"> </w:t>
+      </w:r>
+      <w:proofErr w:type="spellStart"/>
+      <w:r>
+        <w:rPr>
+          <w:rFonts w:asciiTheme="majorHAnsi" w:hAnsiTheme="majorHAnsi"/>
+          <w:lang w:val="es-ES_tradnl"/>
+        </w:rPr>
+        <w:t>from</w:t>
+      </w:r>
+      <w:proofErr w:type="spellEnd"/>
+      <w:r>
+        <w:rPr>
+          <w:rFonts w:asciiTheme="majorHAnsi" w:hAnsiTheme="majorHAnsi"/>
+          <w:lang w:val="es-ES_tradnl"/>
+        </w:rPr>
+        <w:t xml:space="preserve"> tropical </w:t>
+      </w:r>
+      <w:proofErr w:type="spellStart"/>
+      <w:r>
+        <w:rPr>
+          <w:rFonts w:asciiTheme="majorHAnsi" w:hAnsiTheme="majorHAnsi"/>
+          <w:lang w:val="es-ES_tradnl"/>
+        </w:rPr>
+        <w:t>deforestation</w:t>
+      </w:r>
+      <w:proofErr w:type="spellEnd"/>
+      <w:r>
+        <w:rPr>
+          <w:rFonts w:asciiTheme="majorHAnsi" w:hAnsiTheme="majorHAnsi"/>
+          <w:lang w:val="es-ES_tradnl"/>
+        </w:rPr>
+        <w:t xml:space="preserve"> </w:t>
+      </w:r>
+      <w:proofErr w:type="spellStart"/>
+      <w:r>
+        <w:rPr>
+          <w:rFonts w:asciiTheme="majorHAnsi" w:hAnsiTheme="majorHAnsi"/>
+          <w:lang w:val="es-ES_tradnl"/>
+        </w:rPr>
+        <w:t>improved</w:t>
+      </w:r>
+      <w:proofErr w:type="spellEnd"/>
+      <w:r>
+        <w:rPr>
+          <w:rFonts w:asciiTheme="majorHAnsi" w:hAnsiTheme="majorHAnsi"/>
+          <w:lang w:val="es-ES_tradnl"/>
+        </w:rPr>
+        <w:t xml:space="preserve"> </w:t>
+      </w:r>
+      <w:proofErr w:type="spellStart"/>
+      <w:r>
+        <w:rPr>
+          <w:rFonts w:asciiTheme="majorHAnsi" w:hAnsiTheme="majorHAnsi"/>
+          <w:lang w:val="es-ES_tradnl"/>
+        </w:rPr>
+        <w:t>by</w:t>
+      </w:r>
+      <w:proofErr w:type="spellEnd"/>
+      <w:r>
+        <w:rPr>
+          <w:rFonts w:asciiTheme="majorHAnsi" w:hAnsiTheme="majorHAnsi"/>
+          <w:lang w:val="es-ES_tradnl"/>
+        </w:rPr>
+        <w:t xml:space="preserve"> </w:t>
+      </w:r>
+      <w:proofErr w:type="spellStart"/>
+      <w:r>
+        <w:rPr>
+          <w:rFonts w:asciiTheme="majorHAnsi" w:hAnsiTheme="majorHAnsi"/>
+          <w:lang w:val="es-ES_tradnl"/>
+        </w:rPr>
+        <w:t>carbon-density</w:t>
+      </w:r>
+      <w:proofErr w:type="spellEnd"/>
+      <w:r>
+        <w:rPr>
+          <w:rFonts w:asciiTheme="majorHAnsi" w:hAnsiTheme="majorHAnsi"/>
+          <w:lang w:val="es-ES_tradnl"/>
+        </w:rPr>
+        <w:t xml:space="preserve"> </w:t>
+      </w:r>
+      <w:proofErr w:type="spellStart"/>
+      <w:r>
+        <w:rPr>
+          <w:rFonts w:asciiTheme="majorHAnsi" w:hAnsiTheme="majorHAnsi"/>
+          <w:lang w:val="es-ES_tradnl"/>
+        </w:rPr>
+        <w:t>maps</w:t>
+      </w:r>
+      <w:proofErr w:type="spellEnd"/>
+      <w:r>
+        <w:rPr>
+          <w:rFonts w:asciiTheme="majorHAnsi" w:hAnsiTheme="majorHAnsi"/>
+          <w:lang w:val="es-ES_tradnl"/>
+        </w:rPr>
+        <w:t xml:space="preserve">. </w:t>
+      </w:r>
+      <w:proofErr w:type="spellStart"/>
+      <w:r>
+        <w:rPr>
+          <w:rFonts w:asciiTheme="majorHAnsi" w:hAnsiTheme="majorHAnsi"/>
+          <w:lang w:val="es-ES_tradnl"/>
+        </w:rPr>
+        <w:t>Nature</w:t>
+      </w:r>
+      <w:proofErr w:type="spellEnd"/>
+      <w:r>
+        <w:rPr>
+          <w:rFonts w:asciiTheme="majorHAnsi" w:hAnsiTheme="majorHAnsi"/>
+          <w:lang w:val="es-ES_tradnl"/>
+        </w:rPr>
+        <w:t xml:space="preserve"> </w:t>
+      </w:r>
+      <w:proofErr w:type="spellStart"/>
+      <w:r>
+        <w:rPr>
+          <w:rFonts w:asciiTheme="majorHAnsi" w:hAnsiTheme="majorHAnsi"/>
+          <w:lang w:val="es-ES_tradnl"/>
+        </w:rPr>
+        <w:t>Climate</w:t>
+      </w:r>
+      <w:proofErr w:type="spellEnd"/>
+      <w:r>
+        <w:rPr>
+          <w:rFonts w:asciiTheme="majorHAnsi" w:hAnsiTheme="majorHAnsi"/>
+          <w:lang w:val="es-ES_tradnl"/>
+        </w:rPr>
+        <w:t xml:space="preserve"> Change 2:182–185.</w:t>
       </w:r>
     </w:p>
     <w:p>
@@ -7129,13 +8419,77 @@
           <w:rFonts w:asciiTheme="majorHAnsi" w:hAnsiTheme="majorHAnsi"/>
           <w:lang w:val="es-ES_tradnl"/>
         </w:rPr>
-        <w:t xml:space="preserve">Chaplin-Kramer, R., I. Ramler, R. Sharp, N. M. Haddad, J. S. Gerber, P. C. West, L. Mandle, P. Engstrom, A. Baccini, S. Sim, C. Mueller, and H. </w:t>
-      </w:r>
+        <w:t xml:space="preserve">Chaplin-Kramer, R., I. </w:t>
+      </w:r>
+      <w:proofErr w:type="spellStart"/>
       <w:r>
         <w:rPr>
           <w:rFonts w:asciiTheme="majorHAnsi" w:hAnsiTheme="majorHAnsi"/>
           <w:lang w:val="es-ES_tradnl"/>
         </w:rPr>
+        <w:t>Ramler</w:t>
+      </w:r>
+      <w:proofErr w:type="spellEnd"/>
+      <w:r>
+        <w:rPr>
+          <w:rFonts w:asciiTheme="majorHAnsi" w:hAnsiTheme="majorHAnsi"/>
+          <w:lang w:val="es-ES_tradnl"/>
+        </w:rPr>
+        <w:t xml:space="preserve">, R. Sharp, N. M. Haddad, J. S. Gerber, P. C. West, L. </w:t>
+      </w:r>
+      <w:proofErr w:type="spellStart"/>
+      <w:r>
+        <w:rPr>
+          <w:rFonts w:asciiTheme="majorHAnsi" w:hAnsiTheme="majorHAnsi"/>
+          <w:lang w:val="es-ES_tradnl"/>
+        </w:rPr>
+        <w:t>Mandle</w:t>
+      </w:r>
+      <w:proofErr w:type="spellEnd"/>
+      <w:r>
+        <w:rPr>
+          <w:rFonts w:asciiTheme="majorHAnsi" w:hAnsiTheme="majorHAnsi"/>
+          <w:lang w:val="es-ES_tradnl"/>
+        </w:rPr>
+        <w:t xml:space="preserve">, P. </w:t>
+      </w:r>
+      <w:proofErr w:type="spellStart"/>
+      <w:r>
+        <w:rPr>
+          <w:rFonts w:asciiTheme="majorHAnsi" w:hAnsiTheme="majorHAnsi"/>
+          <w:lang w:val="es-ES_tradnl"/>
+        </w:rPr>
+        <w:t>Engstrom</w:t>
+      </w:r>
+      <w:proofErr w:type="spellEnd"/>
+      <w:r>
+        <w:rPr>
+          <w:rFonts w:asciiTheme="majorHAnsi" w:hAnsiTheme="majorHAnsi"/>
+          <w:lang w:val="es-ES_tradnl"/>
+        </w:rPr>
+        <w:t xml:space="preserve">, A. </w:t>
+      </w:r>
+      <w:proofErr w:type="spellStart"/>
+      <w:r>
+        <w:rPr>
+          <w:rFonts w:asciiTheme="majorHAnsi" w:hAnsiTheme="majorHAnsi"/>
+          <w:lang w:val="es-ES_tradnl"/>
+        </w:rPr>
+        <w:t>Baccini</w:t>
+      </w:r>
+      <w:proofErr w:type="spellEnd"/>
+      <w:r>
+        <w:rPr>
+          <w:rFonts w:asciiTheme="majorHAnsi" w:hAnsiTheme="majorHAnsi"/>
+          <w:lang w:val="es-ES_tradnl"/>
+        </w:rPr>
+        <w:t xml:space="preserve">, S. Sim, C. Mueller, and H. </w:t>
+      </w:r>
+      <w:r>
+        <w:rPr>
+          <w:rFonts w:asciiTheme="majorHAnsi" w:hAnsiTheme="majorHAnsi"/>
+          <w:lang w:val="es-ES_tradnl"/>
+        </w:rPr>
         <w:t>King. (2015</w:t>
       </w:r>
       <w:r>
@@ -7143,7 +8497,119 @@
           <w:rFonts w:asciiTheme="majorHAnsi" w:hAnsiTheme="majorHAnsi"/>
           <w:lang w:val="es-ES_tradnl"/>
         </w:rPr>
-        <w:t>). Degradation in carbon stocks near tropical forest edges. Nature Communications.</w:t>
+        <w:t xml:space="preserve">). </w:t>
+      </w:r>
+      <w:proofErr w:type="spellStart"/>
+      <w:r>
+        <w:rPr>
+          <w:rFonts w:asciiTheme="majorHAnsi" w:hAnsiTheme="majorHAnsi"/>
+          <w:lang w:val="es-ES_tradnl"/>
+        </w:rPr>
+        <w:t>Degradation</w:t>
+      </w:r>
+      <w:proofErr w:type="spellEnd"/>
+      <w:r>
+        <w:rPr>
+          <w:rFonts w:asciiTheme="majorHAnsi" w:hAnsiTheme="majorHAnsi"/>
+          <w:lang w:val="es-ES_tradnl"/>
+        </w:rPr>
+        <w:t xml:space="preserve"> in </w:t>
+      </w:r>
+      <w:proofErr w:type="spellStart"/>
+      <w:r>
+        <w:rPr>
+          <w:rFonts w:asciiTheme="majorHAnsi" w:hAnsiTheme="majorHAnsi"/>
+          <w:lang w:val="es-ES_tradnl"/>
+        </w:rPr>
+        <w:t>carbon</w:t>
+      </w:r>
+      <w:proofErr w:type="spellEnd"/>
+      <w:r>
+        <w:rPr>
+          <w:rFonts w:asciiTheme="majorHAnsi" w:hAnsiTheme="majorHAnsi"/>
+          <w:lang w:val="es-ES_tradnl"/>
+        </w:rPr>
+        <w:t xml:space="preserve"> stocks </w:t>
+      </w:r>
+      <w:proofErr w:type="spellStart"/>
+      <w:r>
+        <w:rPr>
+          <w:rFonts w:asciiTheme="majorHAnsi" w:hAnsiTheme="majorHAnsi"/>
+          <w:lang w:val="es-ES_tradnl"/>
+        </w:rPr>
+        <w:t>near</w:t>
+      </w:r>
+      <w:proofErr w:type="spellEnd"/>
+      <w:r>
+        <w:rPr>
+          <w:rFonts w:asciiTheme="majorHAnsi" w:hAnsiTheme="majorHAnsi"/>
+          <w:lang w:val="es-ES_tradnl"/>
+        </w:rPr>
+        <w:t xml:space="preserve"> tropical </w:t>
+      </w:r>
+      <w:proofErr w:type="spellStart"/>
+      <w:r>
+        <w:rPr>
+          <w:rFonts w:asciiTheme="majorHAnsi" w:hAnsiTheme="majorHAnsi"/>
+          <w:lang w:val="es-ES_tradnl"/>
+        </w:rPr>
+        <w:t>forest</w:t>
+      </w:r>
+      <w:proofErr w:type="spellEnd"/>
+      <w:r>
+        <w:rPr>
+          <w:rFonts w:asciiTheme="majorHAnsi" w:hAnsiTheme="majorHAnsi"/>
+          <w:lang w:val="es-ES_tradnl"/>
+        </w:rPr>
+        <w:t xml:space="preserve"> </w:t>
+      </w:r>
+      <w:proofErr w:type="spellStart"/>
+      <w:r>
+        <w:rPr>
+          <w:rFonts w:asciiTheme="majorHAnsi" w:hAnsiTheme="majorHAnsi"/>
+          <w:lang w:val="es-ES_tradnl"/>
+        </w:rPr>
+        <w:t>edges</w:t>
+      </w:r>
+      <w:proofErr w:type="spellEnd"/>
+      <w:r>
+        <w:rPr>
+          <w:rFonts w:asciiTheme="majorHAnsi" w:hAnsiTheme="majorHAnsi"/>
+          <w:lang w:val="es-ES_tradnl"/>
+        </w:rPr>
+        <w:t xml:space="preserve">. </w:t>
+      </w:r>
+      <w:proofErr w:type="spellStart"/>
+      <w:r>
+        <w:rPr>
+          <w:rFonts w:asciiTheme="majorHAnsi" w:hAnsiTheme="majorHAnsi"/>
+          <w:lang w:val="es-ES_tradnl"/>
+        </w:rPr>
+        <w:t>Nature</w:t>
+      </w:r>
+      <w:proofErr w:type="spellEnd"/>
+      <w:r>
+        <w:rPr>
+          <w:rFonts w:asciiTheme="majorHAnsi" w:hAnsiTheme="majorHAnsi"/>
+          <w:lang w:val="es-ES_tradnl"/>
+        </w:rPr>
+        <w:t xml:space="preserve"> </w:t>
+      </w:r>
+      <w:proofErr w:type="spellStart"/>
+      <w:r>
+        <w:rPr>
+          <w:rFonts w:asciiTheme="majorHAnsi" w:hAnsiTheme="majorHAnsi"/>
+          <w:lang w:val="es-ES_tradnl"/>
+        </w:rPr>
+        <w:t>Communications</w:t>
+      </w:r>
+      <w:proofErr w:type="spellEnd"/>
+      <w:r>
+        <w:rPr>
+          <w:rFonts w:asciiTheme="majorHAnsi" w:hAnsiTheme="majorHAnsi"/>
+          <w:lang w:val="es-ES_tradnl"/>
+        </w:rPr>
+        <w:t>.</w:t>
       </w:r>
     </w:p>
     <w:p>
@@ -7167,7 +8633,23 @@
           <w:rFonts w:asciiTheme="majorHAnsi" w:hAnsiTheme="majorHAnsi"/>
           <w:lang w:val="es-ES_tradnl"/>
         </w:rPr>
-        <w:t xml:space="preserve">Dantas de Paula, M., Alves-Costa, C., Tabarelli, M., 2011. </w:t>
+        <w:t xml:space="preserve">Dantas de Paula, M., Alves-Costa, C., </w:t>
+      </w:r>
+      <w:proofErr w:type="spellStart"/>
+      <w:r>
+        <w:rPr>
+          <w:rFonts w:asciiTheme="majorHAnsi" w:hAnsiTheme="majorHAnsi"/>
+          <w:lang w:val="es-ES_tradnl"/>
+        </w:rPr>
+        <w:t>Tabarelli</w:t>
+      </w:r>
+      <w:proofErr w:type="spellEnd"/>
+      <w:r>
+        <w:rPr>
+          <w:rFonts w:asciiTheme="majorHAnsi" w:hAnsiTheme="majorHAnsi"/>
+          <w:lang w:val="es-ES_tradnl"/>
+        </w:rPr>
+        <w:t xml:space="preserve">, M., 2011. </w:t>
       </w:r>
       <w:r>
         <w:rPr>
@@ -7191,11 +8673,33 @@
           <w:rFonts w:asciiTheme="majorHAnsi" w:hAnsiTheme="majorHAnsi"/>
         </w:rPr>
       </w:pPr>
-      <w:r>
-        <w:rPr>
-          <w:rFonts w:asciiTheme="majorHAnsi" w:hAnsiTheme="majorHAnsi"/>
-        </w:rPr>
-        <w:t>Friedl, M. A., D. Sulla-Menashe, B. Tan, A. Schneider, N. Ramankutty, A. Sibley, and X. Huang. 2010. MODIS Collection 5 global land cover: Algorithm refinements and characterization of new datasets. Remote Sensing of Environment 114:168–182.</w:t>
+      <w:proofErr w:type="spellStart"/>
+      <w:r>
+        <w:rPr>
+          <w:rFonts w:asciiTheme="majorHAnsi" w:hAnsiTheme="majorHAnsi"/>
+        </w:rPr>
+        <w:t>Friedl</w:t>
+      </w:r>
+      <w:proofErr w:type="spellEnd"/>
+      <w:r>
+        <w:rPr>
+          <w:rFonts w:asciiTheme="majorHAnsi" w:hAnsiTheme="majorHAnsi"/>
+        </w:rPr>
+        <w:t xml:space="preserve">, M. A., D. Sulla-Menashe, B. Tan, A. Schneider, N. </w:t>
+      </w:r>
+      <w:proofErr w:type="spellStart"/>
+      <w:r>
+        <w:rPr>
+          <w:rFonts w:asciiTheme="majorHAnsi" w:hAnsiTheme="majorHAnsi"/>
+        </w:rPr>
+        <w:t>Ramankutty</w:t>
+      </w:r>
+      <w:proofErr w:type="spellEnd"/>
+      <w:r>
+        <w:rPr>
+          <w:rFonts w:asciiTheme="majorHAnsi" w:hAnsiTheme="majorHAnsi"/>
+        </w:rPr>
+        <w:t>, A. Sibley, and X. Huang. 2010. MODIS Collection 5 global land cover: Algorithm refinements and characterization of new datasets. Remote Sensing of Environment 114:168–182.</w:t>
       </w:r>
     </w:p>
     <w:p>
@@ -7235,11 +8739,19 @@
           <w:rFonts w:asciiTheme="majorHAnsi" w:hAnsiTheme="majorHAnsi"/>
         </w:rPr>
       </w:pPr>
-      <w:r>
-        <w:rPr>
-          <w:rFonts w:asciiTheme="majorHAnsi" w:hAnsiTheme="majorHAnsi"/>
-        </w:rPr>
-        <w:t>Laurance, W. F., 1997. Biomass Collapse in Amazonian Forest Fragments. Science 278, 1117–1118.</w:t>
+      <w:proofErr w:type="spellStart"/>
+      <w:r>
+        <w:rPr>
+          <w:rFonts w:asciiTheme="majorHAnsi" w:hAnsiTheme="majorHAnsi"/>
+        </w:rPr>
+        <w:t>Laurance</w:t>
+      </w:r>
+      <w:proofErr w:type="spellEnd"/>
+      <w:r>
+        <w:rPr>
+          <w:rFonts w:asciiTheme="majorHAnsi" w:hAnsiTheme="majorHAnsi"/>
+        </w:rPr>
+        <w:t>, W. F., 1997. Biomass Collapse in Amazonian Forest Fragments. Science 278, 1117–1118.</w:t>
       </w:r>
     </w:p>
     <w:p>
@@ -7257,11 +8769,19 @@
           <w:rFonts w:asciiTheme="majorHAnsi" w:hAnsiTheme="majorHAnsi"/>
         </w:rPr>
       </w:pPr>
-      <w:r>
-        <w:rPr>
-          <w:rFonts w:asciiTheme="majorHAnsi" w:hAnsiTheme="majorHAnsi"/>
-        </w:rPr>
-        <w:t>Laurance, W.F., 2000. Do edge effects occur over large spatial scales? Trends in ecology &amp; evolution 15, 134–135.</w:t>
+      <w:proofErr w:type="spellStart"/>
+      <w:r>
+        <w:rPr>
+          <w:rFonts w:asciiTheme="majorHAnsi" w:hAnsiTheme="majorHAnsi"/>
+        </w:rPr>
+        <w:t>Laurance</w:t>
+      </w:r>
+      <w:proofErr w:type="spellEnd"/>
+      <w:r>
+        <w:rPr>
+          <w:rFonts w:asciiTheme="majorHAnsi" w:hAnsiTheme="majorHAnsi"/>
+        </w:rPr>
+        <w:t>, W.F., 2000. Do edge effects occur over large spatial scales? Trends in ecology &amp; evolution 15, 134–135.</w:t>
       </w:r>
     </w:p>
     <w:p>
@@ -7279,11 +8799,19 @@
           <w:rFonts w:asciiTheme="majorHAnsi" w:hAnsiTheme="majorHAnsi"/>
         </w:rPr>
       </w:pPr>
-      <w:r>
-        <w:rPr>
-          <w:rFonts w:asciiTheme="majorHAnsi" w:hAnsiTheme="majorHAnsi"/>
-        </w:rPr>
-        <w:t>Laurance, William F., Williamson, G.B., 2001. Positive Feedbacks among Forest Fragmentation, Drought, and Climate Change in the Amazon. Conservation Biology 15, 1529–1535.</w:t>
+      <w:proofErr w:type="spellStart"/>
+      <w:r>
+        <w:rPr>
+          <w:rFonts w:asciiTheme="majorHAnsi" w:hAnsiTheme="majorHAnsi"/>
+        </w:rPr>
+        <w:t>Laurance</w:t>
+      </w:r>
+      <w:proofErr w:type="spellEnd"/>
+      <w:r>
+        <w:rPr>
+          <w:rFonts w:asciiTheme="majorHAnsi" w:hAnsiTheme="majorHAnsi"/>
+        </w:rPr>
+        <w:t>, William F., Williamson, G.B., 2001. Positive Feedbacks among Forest Fragmentation, Drought, and Climate Change in the Amazon. Conservation Biology 15, 1529–1535.</w:t>
       </w:r>
     </w:p>
     <w:p>
@@ -7301,11 +8829,62 @@
           <w:rFonts w:asciiTheme="majorHAnsi" w:hAnsiTheme="majorHAnsi"/>
         </w:rPr>
       </w:pPr>
-      <w:r>
-        <w:rPr>
-          <w:rFonts w:asciiTheme="majorHAnsi" w:hAnsiTheme="majorHAnsi"/>
-        </w:rPr>
-        <w:t>Laurance, W., Lovejoy, T., Vasconcelos, H., Bruna, E., Didham, R., Stouffer, P., Gascon, C., Bierregaard, R., Laurance, S., Sampaio, E., 2002. Ecosystem decay of Amazonian forest fragments: a 22-year investigation. Conservation Biology 16, 605–618.</w:t>
+      <w:proofErr w:type="spellStart"/>
+      <w:r>
+        <w:rPr>
+          <w:rFonts w:asciiTheme="majorHAnsi" w:hAnsiTheme="majorHAnsi"/>
+        </w:rPr>
+        <w:lastRenderedPageBreak/>
+        <w:t>Laurance</w:t>
+      </w:r>
+      <w:proofErr w:type="spellEnd"/>
+      <w:r>
+        <w:rPr>
+          <w:rFonts w:asciiTheme="majorHAnsi" w:hAnsiTheme="majorHAnsi"/>
+        </w:rPr>
+        <w:t xml:space="preserve">, W., Lovejoy, T., Vasconcelos, H., Bruna, E., </w:t>
+      </w:r>
+      <w:proofErr w:type="spellStart"/>
+      <w:r>
+        <w:rPr>
+          <w:rFonts w:asciiTheme="majorHAnsi" w:hAnsiTheme="majorHAnsi"/>
+        </w:rPr>
+        <w:t>Didham</w:t>
+      </w:r>
+      <w:proofErr w:type="spellEnd"/>
+      <w:r>
+        <w:rPr>
+          <w:rFonts w:asciiTheme="majorHAnsi" w:hAnsiTheme="majorHAnsi"/>
+        </w:rPr>
+        <w:t xml:space="preserve">, R., Stouffer, P., Gascon, C., </w:t>
+      </w:r>
+      <w:proofErr w:type="spellStart"/>
+      <w:r>
+        <w:rPr>
+          <w:rFonts w:asciiTheme="majorHAnsi" w:hAnsiTheme="majorHAnsi"/>
+        </w:rPr>
+        <w:t>Bierregaard</w:t>
+      </w:r>
+      <w:proofErr w:type="spellEnd"/>
+      <w:r>
+        <w:rPr>
+          <w:rFonts w:asciiTheme="majorHAnsi" w:hAnsiTheme="majorHAnsi"/>
+        </w:rPr>
+        <w:t xml:space="preserve">, R., </w:t>
+      </w:r>
+      <w:proofErr w:type="spellStart"/>
+      <w:r>
+        <w:rPr>
+          <w:rFonts w:asciiTheme="majorHAnsi" w:hAnsiTheme="majorHAnsi"/>
+        </w:rPr>
+        <w:t>Laurance</w:t>
+      </w:r>
+      <w:proofErr w:type="spellEnd"/>
+      <w:r>
+        <w:rPr>
+          <w:rFonts w:asciiTheme="majorHAnsi" w:hAnsiTheme="majorHAnsi"/>
+        </w:rPr>
+        <w:t>, S., Sampaio, E., 2002. Ecosystem decay of Amazonian forest fragments: a 22-year investigation. Conservation Biology 16, 605–618.</w:t>
       </w:r>
     </w:p>
     <w:p>
@@ -7327,7 +8906,6 @@
         <w:rPr>
           <w:rFonts w:asciiTheme="majorHAnsi" w:hAnsiTheme="majorHAnsi"/>
         </w:rPr>
-        <w:lastRenderedPageBreak/>
         <w:t>Nelson, E., et al. 2010. Projecting global land-use change and its effect on ecosystem service provision and biodiversity with simple models. PLOS One 5: e14327</w:t>
       </w:r>
     </w:p>
@@ -7350,7 +8928,7 @@
 </file>
 
 <file path=word/endnotes.xml><?xml version="1.0" encoding="utf-8"?>
-<w:endnotes xmlns:wpc="http://schemas.microsoft.com/office/word/2010/wordprocessingCanvas" xmlns:mc="http://schemas.openxmlformats.org/markup-compatibility/2006" xmlns:o="urn:schemas-microsoft-com:office:office" xmlns:r="http://schemas.openxmlformats.org/officeDocument/2006/relationships" xmlns:m="http://schemas.openxmlformats.org/officeDocument/2006/math" xmlns:v="urn:schemas-microsoft-com:vml" xmlns:wp14="http://schemas.microsoft.com/office/word/2010/wordprocessingDrawing" xmlns:wp="http://schemas.openxmlformats.org/drawingml/2006/wordprocessingDrawing" xmlns:w10="urn:schemas-microsoft-com:office:word" xmlns:w="http://schemas.openxmlformats.org/wordprocessingml/2006/main" xmlns:w14="http://schemas.microsoft.com/office/word/2010/wordml" xmlns:wpg="http://schemas.microsoft.com/office/word/2010/wordprocessingGroup" xmlns:wpi="http://schemas.microsoft.com/office/word/2010/wordprocessingInk" xmlns:wne="http://schemas.microsoft.com/office/word/2006/wordml" xmlns:wps="http://schemas.microsoft.com/office/word/2010/wordprocessingShape" mc:Ignorable="w14 wp14">
+<w:endnotes xmlns:wpc="http://schemas.microsoft.com/office/word/2010/wordprocessingCanvas" xmlns:cx="http://schemas.microsoft.com/office/drawing/2014/chartex" xmlns:cx1="http://schemas.microsoft.com/office/drawing/2015/9/8/chartex" xmlns:cx2="http://schemas.microsoft.com/office/drawing/2015/10/21/chartex" xmlns:cx3="http://schemas.microsoft.com/office/drawing/2016/5/9/chartex" xmlns:cx4="http://schemas.microsoft.com/office/drawing/2016/5/10/chartex" xmlns:cx5="http://schemas.microsoft.com/office/drawing/2016/5/11/chartex" xmlns:cx6="http://schemas.microsoft.com/office/drawing/2016/5/12/chartex" xmlns:cx7="http://schemas.microsoft.com/office/drawing/2016/5/13/chartex" xmlns:cx8="http://schemas.microsoft.com/office/drawing/2016/5/14/chartex" xmlns:mc="http://schemas.openxmlformats.org/markup-compatibility/2006" xmlns:aink="http://schemas.microsoft.com/office/drawing/2016/ink" xmlns:am3d="http://schemas.microsoft.com/office/drawing/2017/model3d" xmlns:o="urn:schemas-microsoft-com:office:office" xmlns:r="http://schemas.openxmlformats.org/officeDocument/2006/relationships" xmlns:m="http://schemas.openxmlformats.org/officeDocument/2006/math" xmlns:v="urn:schemas-microsoft-com:vml" xmlns:wp14="http://schemas.microsoft.com/office/word/2010/wordprocessingDrawing" xmlns:wp="http://schemas.openxmlformats.org/drawingml/2006/wordprocessingDrawing" xmlns:w10="urn:schemas-microsoft-com:office:word" xmlns:w="http://schemas.openxmlformats.org/wordprocessingml/2006/main" xmlns:w14="http://schemas.microsoft.com/office/word/2010/wordml" xmlns:w15="http://schemas.microsoft.com/office/word/2012/wordml" xmlns:w16cid="http://schemas.microsoft.com/office/word/2016/wordml/cid" xmlns:w16se="http://schemas.microsoft.com/office/word/2015/wordml/symex" xmlns:wpg="http://schemas.microsoft.com/office/word/2010/wordprocessingGroup" xmlns:wpi="http://schemas.microsoft.com/office/word/2010/wordprocessingInk" xmlns:wne="http://schemas.microsoft.com/office/word/2006/wordml" xmlns:wps="http://schemas.microsoft.com/office/word/2010/wordprocessingShape" mc:Ignorable="w14 w15 w16se w16cid wp14">
   <w:endnote w:type="separator" w:id="-1">
     <w:p>
       <w:r>
@@ -7372,7 +8950,7 @@
 </file>
 
 <file path=word/footnotes.xml><?xml version="1.0" encoding="utf-8"?>
-<w:footnotes xmlns:wpc="http://schemas.microsoft.com/office/word/2010/wordprocessingCanvas" xmlns:mc="http://schemas.openxmlformats.org/markup-compatibility/2006" xmlns:o="urn:schemas-microsoft-com:office:office" xmlns:r="http://schemas.openxmlformats.org/officeDocument/2006/relationships" xmlns:m="http://schemas.openxmlformats.org/officeDocument/2006/math" xmlns:v="urn:schemas-microsoft-com:vml" xmlns:wp14="http://schemas.microsoft.com/office/word/2010/wordprocessingDrawing" xmlns:wp="http://schemas.openxmlformats.org/drawingml/2006/wordprocessingDrawing" xmlns:w10="urn:schemas-microsoft-com:office:word" xmlns:w="http://schemas.openxmlformats.org/wordprocessingml/2006/main" xmlns:w14="http://schemas.microsoft.com/office/word/2010/wordml" xmlns:wpg="http://schemas.microsoft.com/office/word/2010/wordprocessingGroup" xmlns:wpi="http://schemas.microsoft.com/office/word/2010/wordprocessingInk" xmlns:wne="http://schemas.microsoft.com/office/word/2006/wordml" xmlns:wps="http://schemas.microsoft.com/office/word/2010/wordprocessingShape" mc:Ignorable="w14 wp14">
+<w:footnotes xmlns:wpc="http://schemas.microsoft.com/office/word/2010/wordprocessingCanvas" xmlns:cx="http://schemas.microsoft.com/office/drawing/2014/chartex" xmlns:cx1="http://schemas.microsoft.com/office/drawing/2015/9/8/chartex" xmlns:cx2="http://schemas.microsoft.com/office/drawing/2015/10/21/chartex" xmlns:cx3="http://schemas.microsoft.com/office/drawing/2016/5/9/chartex" xmlns:cx4="http://schemas.microsoft.com/office/drawing/2016/5/10/chartex" xmlns:cx5="http://schemas.microsoft.com/office/drawing/2016/5/11/chartex" xmlns:cx6="http://schemas.microsoft.com/office/drawing/2016/5/12/chartex" xmlns:cx7="http://schemas.microsoft.com/office/drawing/2016/5/13/chartex" xmlns:cx8="http://schemas.microsoft.com/office/drawing/2016/5/14/chartex" xmlns:mc="http://schemas.openxmlformats.org/markup-compatibility/2006" xmlns:aink="http://schemas.microsoft.com/office/drawing/2016/ink" xmlns:am3d="http://schemas.microsoft.com/office/drawing/2017/model3d" xmlns:o="urn:schemas-microsoft-com:office:office" xmlns:r="http://schemas.openxmlformats.org/officeDocument/2006/relationships" xmlns:m="http://schemas.openxmlformats.org/officeDocument/2006/math" xmlns:v="urn:schemas-microsoft-com:vml" xmlns:wp14="http://schemas.microsoft.com/office/word/2010/wordprocessingDrawing" xmlns:wp="http://schemas.openxmlformats.org/drawingml/2006/wordprocessingDrawing" xmlns:w10="urn:schemas-microsoft-com:office:word" xmlns:w="http://schemas.openxmlformats.org/wordprocessingml/2006/main" xmlns:w14="http://schemas.microsoft.com/office/word/2010/wordml" xmlns:w15="http://schemas.microsoft.com/office/word/2012/wordml" xmlns:w16cid="http://schemas.microsoft.com/office/word/2016/wordml/cid" xmlns:w16se="http://schemas.microsoft.com/office/word/2015/wordml/symex" xmlns:wpg="http://schemas.microsoft.com/office/word/2010/wordprocessingGroup" xmlns:wpi="http://schemas.microsoft.com/office/word/2010/wordprocessingInk" xmlns:wne="http://schemas.microsoft.com/office/word/2006/wordml" xmlns:wps="http://schemas.microsoft.com/office/word/2010/wordprocessingShape" mc:Ignorable="w14 w15 w16se w16cid wp14">
   <w:footnote w:type="separator" w:id="-1">
     <w:p>
       <w:r>
@@ -7394,8 +8972,8 @@
 </file>
 
 <file path=word/numbering.xml><?xml version="1.0" encoding="utf-8"?>
-<w:numbering xmlns:wpc="http://schemas.microsoft.com/office/word/2010/wordprocessingCanvas" xmlns:mc="http://schemas.openxmlformats.org/markup-compatibility/2006" xmlns:o="urn:schemas-microsoft-com:office:office" xmlns:r="http://schemas.openxmlformats.org/officeDocument/2006/relationships" xmlns:m="http://schemas.openxmlformats.org/officeDocument/2006/math" xmlns:v="urn:schemas-microsoft-com:vml" xmlns:wp14="http://schemas.microsoft.com/office/word/2010/wordprocessingDrawing" xmlns:wp="http://schemas.openxmlformats.org/drawingml/2006/wordprocessingDrawing" xmlns:w10="urn:schemas-microsoft-com:office:word" xmlns:w="http://schemas.openxmlformats.org/wordprocessingml/2006/main" xmlns:w14="http://schemas.microsoft.com/office/word/2010/wordml" xmlns:wpg="http://schemas.microsoft.com/office/word/2010/wordprocessingGroup" xmlns:wpi="http://schemas.microsoft.com/office/word/2010/wordprocessingInk" xmlns:wne="http://schemas.microsoft.com/office/word/2006/wordml" xmlns:wps="http://schemas.microsoft.com/office/word/2010/wordprocessingShape" mc:Ignorable="w14 wp14">
-  <w:abstractNum w:abstractNumId="0">
+<w:numbering xmlns:wpc="http://schemas.microsoft.com/office/word/2010/wordprocessingCanvas" xmlns:cx="http://schemas.microsoft.com/office/drawing/2014/chartex" xmlns:cx1="http://schemas.microsoft.com/office/drawing/2015/9/8/chartex" xmlns:cx2="http://schemas.microsoft.com/office/drawing/2015/10/21/chartex" xmlns:cx3="http://schemas.microsoft.com/office/drawing/2016/5/9/chartex" xmlns:cx4="http://schemas.microsoft.com/office/drawing/2016/5/10/chartex" xmlns:cx5="http://schemas.microsoft.com/office/drawing/2016/5/11/chartex" xmlns:cx6="http://schemas.microsoft.com/office/drawing/2016/5/12/chartex" xmlns:cx7="http://schemas.microsoft.com/office/drawing/2016/5/13/chartex" xmlns:cx8="http://schemas.microsoft.com/office/drawing/2016/5/14/chartex" xmlns:mc="http://schemas.openxmlformats.org/markup-compatibility/2006" xmlns:aink="http://schemas.microsoft.com/office/drawing/2016/ink" xmlns:am3d="http://schemas.microsoft.com/office/drawing/2017/model3d" xmlns:o="urn:schemas-microsoft-com:office:office" xmlns:r="http://schemas.openxmlformats.org/officeDocument/2006/relationships" xmlns:m="http://schemas.openxmlformats.org/officeDocument/2006/math" xmlns:v="urn:schemas-microsoft-com:vml" xmlns:wp14="http://schemas.microsoft.com/office/word/2010/wordprocessingDrawing" xmlns:wp="http://schemas.openxmlformats.org/drawingml/2006/wordprocessingDrawing" xmlns:w10="urn:schemas-microsoft-com:office:word" xmlns:w="http://schemas.openxmlformats.org/wordprocessingml/2006/main" xmlns:w14="http://schemas.microsoft.com/office/word/2010/wordml" xmlns:w15="http://schemas.microsoft.com/office/word/2012/wordml" xmlns:w16cid="http://schemas.microsoft.com/office/word/2016/wordml/cid" xmlns:w16se="http://schemas.microsoft.com/office/word/2015/wordml/symex" xmlns:wpg="http://schemas.microsoft.com/office/word/2010/wordprocessingGroup" xmlns:wpi="http://schemas.microsoft.com/office/word/2010/wordprocessingInk" xmlns:wne="http://schemas.microsoft.com/office/word/2006/wordml" xmlns:wps="http://schemas.microsoft.com/office/word/2010/wordprocessingShape" mc:Ignorable="w14 w15 w16se w16cid wp14">
+  <w:abstractNum w:abstractNumId="0" w15:restartNumberingAfterBreak="0">
     <w:nsid w:val="0379613A"/>
     <w:multiLevelType w:val="hybridMultilevel"/>
     <w:tmpl w:val="5802DCA8"/>
@@ -7481,7 +9059,7 @@
       </w:pPr>
     </w:lvl>
   </w:abstractNum>
-  <w:abstractNum w:abstractNumId="1">
+  <w:abstractNum w:abstractNumId="1" w15:restartNumberingAfterBreak="0">
     <w:nsid w:val="1E973092"/>
     <w:multiLevelType w:val="multilevel"/>
     <w:tmpl w:val="174C45C4"/>
@@ -7630,7 +9208,7 @@
       </w:rPr>
     </w:lvl>
   </w:abstractNum>
-  <w:abstractNum w:abstractNumId="2">
+  <w:abstractNum w:abstractNumId="2" w15:restartNumberingAfterBreak="0">
     <w:nsid w:val="26E55A69"/>
     <w:multiLevelType w:val="hybridMultilevel"/>
     <w:tmpl w:val="7BC4B14E"/>
@@ -7770,7 +9348,7 @@
       </w:rPr>
     </w:lvl>
   </w:abstractNum>
-  <w:abstractNum w:abstractNumId="3">
+  <w:abstractNum w:abstractNumId="3" w15:restartNumberingAfterBreak="0">
     <w:nsid w:val="2ACA337C"/>
     <w:multiLevelType w:val="hybridMultilevel"/>
     <w:tmpl w:val="CBF881AE"/>
@@ -7910,7 +9488,7 @@
       </w:rPr>
     </w:lvl>
   </w:abstractNum>
-  <w:abstractNum w:abstractNumId="4">
+  <w:abstractNum w:abstractNumId="4" w15:restartNumberingAfterBreak="0">
     <w:nsid w:val="2C4D5207"/>
     <w:multiLevelType w:val="hybridMultilevel"/>
     <w:tmpl w:val="E604D050"/>
@@ -8022,7 +9600,7 @@
       </w:rPr>
     </w:lvl>
   </w:abstractNum>
-  <w:abstractNum w:abstractNumId="5">
+  <w:abstractNum w:abstractNumId="5" w15:restartNumberingAfterBreak="0">
     <w:nsid w:val="2CA61C02"/>
     <w:multiLevelType w:val="hybridMultilevel"/>
     <w:tmpl w:val="F7FC0796"/>
@@ -8135,7 +9713,7 @@
       </w:rPr>
     </w:lvl>
   </w:abstractNum>
-  <w:abstractNum w:abstractNumId="6">
+  <w:abstractNum w:abstractNumId="6" w15:restartNumberingAfterBreak="0">
     <w:nsid w:val="31721F4E"/>
     <w:multiLevelType w:val="hybridMultilevel"/>
     <w:tmpl w:val="33B866E6"/>
@@ -8221,7 +9799,7 @@
       </w:pPr>
     </w:lvl>
   </w:abstractNum>
-  <w:abstractNum w:abstractNumId="7">
+  <w:abstractNum w:abstractNumId="7" w15:restartNumberingAfterBreak="0">
     <w:nsid w:val="35874C41"/>
     <w:multiLevelType w:val="hybridMultilevel"/>
     <w:tmpl w:val="E514BED0"/>
@@ -8334,7 +9912,7 @@
       </w:rPr>
     </w:lvl>
   </w:abstractNum>
-  <w:abstractNum w:abstractNumId="8">
+  <w:abstractNum w:abstractNumId="8" w15:restartNumberingAfterBreak="0">
     <w:nsid w:val="360944F3"/>
     <w:multiLevelType w:val="hybridMultilevel"/>
     <w:tmpl w:val="9A902244"/>
@@ -8446,7 +10024,7 @@
       </w:rPr>
     </w:lvl>
   </w:abstractNum>
-  <w:abstractNum w:abstractNumId="9">
+  <w:abstractNum w:abstractNumId="9" w15:restartNumberingAfterBreak="0">
     <w:nsid w:val="38F12DDA"/>
     <w:multiLevelType w:val="hybridMultilevel"/>
     <w:tmpl w:val="960A93E6"/>
@@ -8535,7 +10113,7 @@
       </w:pPr>
     </w:lvl>
   </w:abstractNum>
-  <w:abstractNum w:abstractNumId="10">
+  <w:abstractNum w:abstractNumId="10" w15:restartNumberingAfterBreak="0">
     <w:nsid w:val="39E67C70"/>
     <w:multiLevelType w:val="hybridMultilevel"/>
     <w:tmpl w:val="3ADEE0C4"/>
@@ -8675,7 +10253,7 @@
       </w:rPr>
     </w:lvl>
   </w:abstractNum>
-  <w:abstractNum w:abstractNumId="11">
+  <w:abstractNum w:abstractNumId="11" w15:restartNumberingAfterBreak="0">
     <w:nsid w:val="3B196EF5"/>
     <w:multiLevelType w:val="hybridMultilevel"/>
     <w:tmpl w:val="983245C2"/>
@@ -8764,7 +10342,7 @@
       </w:pPr>
     </w:lvl>
   </w:abstractNum>
-  <w:abstractNum w:abstractNumId="12">
+  <w:abstractNum w:abstractNumId="12" w15:restartNumberingAfterBreak="0">
     <w:nsid w:val="3B48075C"/>
     <w:multiLevelType w:val="hybridMultilevel"/>
     <w:tmpl w:val="567640C0"/>
@@ -8877,7 +10455,7 @@
       </w:rPr>
     </w:lvl>
   </w:abstractNum>
-  <w:abstractNum w:abstractNumId="13">
+  <w:abstractNum w:abstractNumId="13" w15:restartNumberingAfterBreak="0">
     <w:nsid w:val="3BD47F59"/>
     <w:multiLevelType w:val="hybridMultilevel"/>
     <w:tmpl w:val="977ABEB2"/>
@@ -9017,7 +10595,7 @@
       </w:rPr>
     </w:lvl>
   </w:abstractNum>
-  <w:abstractNum w:abstractNumId="14">
+  <w:abstractNum w:abstractNumId="14" w15:restartNumberingAfterBreak="0">
     <w:nsid w:val="3C610A3B"/>
     <w:multiLevelType w:val="hybridMultilevel"/>
     <w:tmpl w:val="51383E90"/>
@@ -9129,7 +10707,7 @@
       </w:pPr>
     </w:lvl>
   </w:abstractNum>
-  <w:abstractNum w:abstractNumId="15">
+  <w:abstractNum w:abstractNumId="15" w15:restartNumberingAfterBreak="0">
     <w:nsid w:val="40025128"/>
     <w:multiLevelType w:val="multilevel"/>
     <w:tmpl w:val="3F7255E6"/>
@@ -9278,7 +10856,7 @@
       </w:rPr>
     </w:lvl>
   </w:abstractNum>
-  <w:abstractNum w:abstractNumId="16">
+  <w:abstractNum w:abstractNumId="16" w15:restartNumberingAfterBreak="0">
     <w:nsid w:val="44134E6A"/>
     <w:multiLevelType w:val="multilevel"/>
     <w:tmpl w:val="064833CC"/>
@@ -9391,7 +10969,7 @@
       </w:pPr>
     </w:lvl>
   </w:abstractNum>
-  <w:abstractNum w:abstractNumId="17">
+  <w:abstractNum w:abstractNumId="17" w15:restartNumberingAfterBreak="0">
     <w:nsid w:val="487E3E58"/>
     <w:multiLevelType w:val="hybridMultilevel"/>
     <w:tmpl w:val="EC203BD4"/>
@@ -9531,7 +11109,7 @@
       </w:rPr>
     </w:lvl>
   </w:abstractNum>
-  <w:abstractNum w:abstractNumId="18">
+  <w:abstractNum w:abstractNumId="18" w15:restartNumberingAfterBreak="0">
     <w:nsid w:val="498125E5"/>
     <w:multiLevelType w:val="hybridMultilevel"/>
     <w:tmpl w:val="E3CA7CD4"/>
@@ -9620,7 +11198,7 @@
       </w:pPr>
     </w:lvl>
   </w:abstractNum>
-  <w:abstractNum w:abstractNumId="19">
+  <w:abstractNum w:abstractNumId="19" w15:restartNumberingAfterBreak="0">
     <w:nsid w:val="4F9B3576"/>
     <w:multiLevelType w:val="hybridMultilevel"/>
     <w:tmpl w:val="91B2C240"/>
@@ -9732,7 +11310,7 @@
       </w:rPr>
     </w:lvl>
   </w:abstractNum>
-  <w:abstractNum w:abstractNumId="20">
+  <w:abstractNum w:abstractNumId="20" w15:restartNumberingAfterBreak="0">
     <w:nsid w:val="55706E08"/>
     <w:multiLevelType w:val="hybridMultilevel"/>
     <w:tmpl w:val="C6CE56F0"/>
@@ -9821,7 +11399,7 @@
       </w:pPr>
     </w:lvl>
   </w:abstractNum>
-  <w:abstractNum w:abstractNumId="21">
+  <w:abstractNum w:abstractNumId="21" w15:restartNumberingAfterBreak="0">
     <w:nsid w:val="5944457B"/>
     <w:multiLevelType w:val="hybridMultilevel"/>
     <w:tmpl w:val="718C9826"/>
@@ -9933,7 +11511,7 @@
       </w:rPr>
     </w:lvl>
   </w:abstractNum>
-  <w:abstractNum w:abstractNumId="22">
+  <w:abstractNum w:abstractNumId="22" w15:restartNumberingAfterBreak="0">
     <w:nsid w:val="5ED56C2E"/>
     <w:multiLevelType w:val="multilevel"/>
     <w:tmpl w:val="E8A6E0C6"/>
@@ -10082,7 +11660,7 @@
       </w:rPr>
     </w:lvl>
   </w:abstractNum>
-  <w:abstractNum w:abstractNumId="23">
+  <w:abstractNum w:abstractNumId="23" w15:restartNumberingAfterBreak="0">
     <w:nsid w:val="6A231EFC"/>
     <w:multiLevelType w:val="hybridMultilevel"/>
     <w:tmpl w:val="7768682C"/>
@@ -10195,7 +11773,7 @@
       </w:rPr>
     </w:lvl>
   </w:abstractNum>
-  <w:abstractNum w:abstractNumId="24">
+  <w:abstractNum w:abstractNumId="24" w15:restartNumberingAfterBreak="0">
     <w:nsid w:val="739027B2"/>
     <w:multiLevelType w:val="hybridMultilevel"/>
     <w:tmpl w:val="4BF0CA24"/>
@@ -10308,7 +11886,7 @@
       </w:rPr>
     </w:lvl>
   </w:abstractNum>
-  <w:abstractNum w:abstractNumId="25">
+  <w:abstractNum w:abstractNumId="25" w15:restartNumberingAfterBreak="0">
     <w:nsid w:val="77B957DA"/>
     <w:multiLevelType w:val="hybridMultilevel"/>
     <w:tmpl w:val="327AD446"/>
@@ -10448,7 +12026,7 @@
       </w:rPr>
     </w:lvl>
   </w:abstractNum>
-  <w:abstractNum w:abstractNumId="26">
+  <w:abstractNum w:abstractNumId="26" w15:restartNumberingAfterBreak="0">
     <w:nsid w:val="79E33CC4"/>
     <w:multiLevelType w:val="hybridMultilevel"/>
     <w:tmpl w:val="E520B634"/>
@@ -10534,7 +12112,7 @@
       </w:pPr>
     </w:lvl>
   </w:abstractNum>
-  <w:abstractNum w:abstractNumId="27">
+  <w:abstractNum w:abstractNumId="27" w15:restartNumberingAfterBreak="0">
     <w:nsid w:val="7D72596F"/>
     <w:multiLevelType w:val="hybridMultilevel"/>
     <w:tmpl w:val="69509EDA"/>
@@ -10785,7 +12363,7 @@
 </file>
 
 <file path=word/styles.xml><?xml version="1.0" encoding="utf-8"?>
-<w:styles xmlns:mc="http://schemas.openxmlformats.org/markup-compatibility/2006" xmlns:r="http://schemas.openxmlformats.org/officeDocument/2006/relationships" xmlns:w="http://schemas.openxmlformats.org/wordprocessingml/2006/main" xmlns:w14="http://schemas.microsoft.com/office/word/2010/wordml" mc:Ignorable="w14">
+<w:styles xmlns:mc="http://schemas.openxmlformats.org/markup-compatibility/2006" xmlns:r="http://schemas.openxmlformats.org/officeDocument/2006/relationships" xmlns:w="http://schemas.openxmlformats.org/wordprocessingml/2006/main" xmlns:w14="http://schemas.microsoft.com/office/word/2010/wordml" xmlns:w15="http://schemas.microsoft.com/office/word/2012/wordml" xmlns:w16cid="http://schemas.microsoft.com/office/word/2016/wordml/cid" xmlns:w16se="http://schemas.microsoft.com/office/word/2015/wordml/symex" mc:Ignorable="w14 w15 w16se w16cid">
   <w:docDefaults>
     <w:rPrDefault>
       <w:rPr>
@@ -10801,144 +12379,382 @@
       </w:pPr>
     </w:pPrDefault>
   </w:docDefaults>
-  <w:latentStyles w:defLockedState="0" w:defUIPriority="99" w:defSemiHidden="1" w:defUnhideWhenUsed="1" w:defQFormat="0" w:count="267">
-    <w:lsdException w:name="Normal" w:semiHidden="0" w:uiPriority="0" w:unhideWhenUsed="0" w:qFormat="1"/>
-    <w:lsdException w:name="heading 1" w:semiHidden="0" w:uiPriority="9" w:unhideWhenUsed="0" w:qFormat="1"/>
-    <w:lsdException w:name="heading 2" w:uiPriority="9" w:qFormat="1"/>
-    <w:lsdException w:name="heading 3" w:uiPriority="9" w:qFormat="1"/>
-    <w:lsdException w:name="heading 4" w:uiPriority="9" w:qFormat="1"/>
-    <w:lsdException w:name="heading 5" w:uiPriority="9" w:qFormat="1"/>
-    <w:lsdException w:name="heading 6" w:uiPriority="9" w:qFormat="1"/>
-    <w:lsdException w:name="heading 7" w:uiPriority="9" w:qFormat="1"/>
-    <w:lsdException w:name="heading 8" w:uiPriority="9" w:qFormat="1"/>
-    <w:lsdException w:name="heading 9" w:uiPriority="9" w:qFormat="1"/>
-    <w:lsdException w:name="toc 1" w:uiPriority="39"/>
-    <w:lsdException w:name="toc 2" w:uiPriority="39"/>
-    <w:lsdException w:name="toc 3" w:uiPriority="39"/>
-    <w:lsdException w:name="toc 4" w:uiPriority="39"/>
-    <w:lsdException w:name="toc 5" w:uiPriority="39"/>
-    <w:lsdException w:name="toc 6" w:uiPriority="39"/>
-    <w:lsdException w:name="toc 7" w:uiPriority="39"/>
-    <w:lsdException w:name="toc 8" w:uiPriority="39"/>
-    <w:lsdException w:name="toc 9" w:uiPriority="39"/>
-    <w:lsdException w:name="caption" w:uiPriority="35" w:qFormat="1"/>
-    <w:lsdException w:name="Title" w:semiHidden="0" w:uiPriority="10" w:unhideWhenUsed="0" w:qFormat="1"/>
-    <w:lsdException w:name="Default Paragraph Font" w:uiPriority="1"/>
-    <w:lsdException w:name="Subtitle" w:semiHidden="0" w:uiPriority="11" w:unhideWhenUsed="0" w:qFormat="1"/>
-    <w:lsdException w:name="Strong" w:semiHidden="0" w:uiPriority="22" w:unhideWhenUsed="0" w:qFormat="1"/>
-    <w:lsdException w:name="Emphasis" w:semiHidden="0" w:uiPriority="20" w:unhideWhenUsed="0" w:qFormat="1"/>
-    <w:lsdException w:name="Table Grid" w:semiHidden="0" w:uiPriority="39" w:unhideWhenUsed="0"/>
-    <w:lsdException w:name="Placeholder Text" w:unhideWhenUsed="0"/>
-    <w:lsdException w:name="No Spacing" w:semiHidden="0" w:uiPriority="1" w:unhideWhenUsed="0" w:qFormat="1"/>
-    <w:lsdException w:name="Light Shading" w:semiHidden="0" w:uiPriority="60" w:unhideWhenUsed="0"/>
-    <w:lsdException w:name="Light List" w:semiHidden="0" w:uiPriority="61" w:unhideWhenUsed="0"/>
-    <w:lsdException w:name="Light Grid" w:semiHidden="0" w:uiPriority="62" w:unhideWhenUsed="0"/>
-    <w:lsdException w:name="Medium Shading 1" w:semiHidden="0" w:uiPriority="63" w:unhideWhenUsed="0"/>
-    <w:lsdException w:name="Medium Shading 2" w:semiHidden="0" w:uiPriority="64" w:unhideWhenUsed="0"/>
-    <w:lsdException w:name="Medium List 1" w:semiHidden="0" w:uiPriority="65" w:unhideWhenUsed="0"/>
-    <w:lsdException w:name="Medium List 2" w:semiHidden="0" w:uiPriority="66" w:unhideWhenUsed="0"/>
-    <w:lsdException w:name="Medium Grid 1" w:semiHidden="0" w:uiPriority="67" w:unhideWhenUsed="0"/>
-    <w:lsdException w:name="Medium Grid 2" w:semiHidden="0" w:uiPriority="68" w:unhideWhenUsed="0"/>
-    <w:lsdException w:name="Medium Grid 3" w:semiHidden="0" w:uiPriority="69" w:unhideWhenUsed="0"/>
-    <w:lsdException w:name="Dark List" w:semiHidden="0" w:uiPriority="70" w:unhideWhenUsed="0"/>
-    <w:lsdException w:name="Colorful Shading" w:semiHidden="0" w:uiPriority="71" w:unhideWhenUsed="0"/>
-    <w:lsdException w:name="Colorful List" w:semiHidden="0" w:uiPriority="72" w:unhideWhenUsed="0"/>
-    <w:lsdException w:name="Colorful Grid" w:semiHidden="0" w:uiPriority="73" w:unhideWhenUsed="0"/>
-    <w:lsdException w:name="Light Shading Accent 1" w:semiHidden="0" w:uiPriority="60" w:unhideWhenUsed="0"/>
-    <w:lsdException w:name="Light List Accent 1" w:semiHidden="0" w:uiPriority="61" w:unhideWhenUsed="0"/>
-    <w:lsdException w:name="Light Grid Accent 1" w:semiHidden="0" w:uiPriority="62" w:unhideWhenUsed="0"/>
-    <w:lsdException w:name="Medium Shading 1 Accent 1" w:semiHidden="0" w:uiPriority="63" w:unhideWhenUsed="0"/>
-    <w:lsdException w:name="Medium Shading 2 Accent 1" w:semiHidden="0" w:uiPriority="64" w:unhideWhenUsed="0"/>
-    <w:lsdException w:name="Medium List 1 Accent 1" w:semiHidden="0" w:uiPriority="65" w:unhideWhenUsed="0"/>
-    <w:lsdException w:name="Revision" w:unhideWhenUsed="0"/>
-    <w:lsdException w:name="List Paragraph" w:semiHidden="0" w:uiPriority="34" w:unhideWhenUsed="0" w:qFormat="1"/>
-    <w:lsdException w:name="Quote" w:semiHidden="0" w:uiPriority="29" w:unhideWhenUsed="0" w:qFormat="1"/>
-    <w:lsdException w:name="Intense Quote" w:semiHidden="0" w:uiPriority="30" w:unhideWhenUsed="0" w:qFormat="1"/>
-    <w:lsdException w:name="Medium List 2 Accent 1" w:semiHidden="0" w:uiPriority="66" w:unhideWhenUsed="0"/>
-    <w:lsdException w:name="Medium Grid 1 Accent 1" w:semiHidden="0" w:uiPriority="67" w:unhideWhenUsed="0"/>
-    <w:lsdException w:name="Medium Grid 2 Accent 1" w:semiHidden="0" w:uiPriority="68" w:unhideWhenUsed="0"/>
-    <w:lsdException w:name="Medium Grid 3 Accent 1" w:semiHidden="0" w:uiPriority="69" w:unhideWhenUsed="0"/>
-    <w:lsdException w:name="Dark List Accent 1" w:semiHidden="0" w:uiPriority="70" w:unhideWhenUsed="0"/>
-    <w:lsdException w:name="Colorful Shading Accent 1" w:semiHidden="0" w:uiPriority="71" w:unhideWhenUsed="0"/>
-    <w:lsdException w:name="Colorful List Accent 1" w:semiHidden="0" w:uiPriority="72" w:unhideWhenUsed="0"/>
-    <w:lsdException w:name="Colorful Grid Accent 1" w:semiHidden="0" w:uiPriority="73" w:unhideWhenUsed="0"/>
-    <w:lsdException w:name="Light Shading Accent 2" w:semiHidden="0" w:uiPriority="60" w:unhideWhenUsed="0"/>
-    <w:lsdException w:name="Light List Accent 2" w:semiHidden="0" w:uiPriority="61" w:unhideWhenUsed="0"/>
-    <w:lsdException w:name="Light Grid Accent 2" w:semiHidden="0" w:uiPriority="62" w:unhideWhenUsed="0"/>
-    <w:lsdException w:name="Medium Shading 1 Accent 2" w:semiHidden="0" w:uiPriority="63" w:unhideWhenUsed="0"/>
-    <w:lsdException w:name="Medium Shading 2 Accent 2" w:semiHidden="0" w:uiPriority="64" w:unhideWhenUsed="0"/>
-    <w:lsdException w:name="Medium List 1 Accent 2" w:semiHidden="0" w:uiPriority="65" w:unhideWhenUsed="0"/>
-    <w:lsdException w:name="Medium List 2 Accent 2" w:semiHidden="0" w:uiPriority="66" w:unhideWhenUsed="0"/>
-    <w:lsdException w:name="Medium Grid 1 Accent 2" w:semiHidden="0" w:uiPriority="67" w:unhideWhenUsed="0"/>
-    <w:lsdException w:name="Medium Grid 2 Accent 2" w:semiHidden="0" w:uiPriority="68" w:unhideWhenUsed="0"/>
-    <w:lsdException w:name="Medium Grid 3 Accent 2" w:semiHidden="0" w:uiPriority="69" w:unhideWhenUsed="0"/>
-    <w:lsdException w:name="Dark List Accent 2" w:semiHidden="0" w:uiPriority="70" w:unhideWhenUsed="0"/>
-    <w:lsdException w:name="Colorful Shading Accent 2" w:semiHidden="0" w:uiPriority="71" w:unhideWhenUsed="0"/>
-    <w:lsdException w:name="Colorful List Accent 2" w:semiHidden="0" w:uiPriority="72" w:unhideWhenUsed="0"/>
-    <w:lsdException w:name="Colorful Grid Accent 2" w:semiHidden="0" w:uiPriority="73" w:unhideWhenUsed="0"/>
-    <w:lsdException w:name="Light Shading Accent 3" w:semiHidden="0" w:uiPriority="60" w:unhideWhenUsed="0"/>
-    <w:lsdException w:name="Light List Accent 3" w:semiHidden="0" w:uiPriority="61" w:unhideWhenUsed="0"/>
-    <w:lsdException w:name="Light Grid Accent 3" w:semiHidden="0" w:uiPriority="62" w:unhideWhenUsed="0"/>
-    <w:lsdException w:name="Medium Shading 1 Accent 3" w:semiHidden="0" w:uiPriority="63" w:unhideWhenUsed="0"/>
-    <w:lsdException w:name="Medium Shading 2 Accent 3" w:semiHidden="0" w:uiPriority="64" w:unhideWhenUsed="0"/>
-    <w:lsdException w:name="Medium List 1 Accent 3" w:semiHidden="0" w:uiPriority="65" w:unhideWhenUsed="0"/>
-    <w:lsdException w:name="Medium List 2 Accent 3" w:semiHidden="0" w:uiPriority="66" w:unhideWhenUsed="0"/>
-    <w:lsdException w:name="Medium Grid 1 Accent 3" w:semiHidden="0" w:uiPriority="67" w:unhideWhenUsed="0"/>
-    <w:lsdException w:name="Medium Grid 2 Accent 3" w:semiHidden="0" w:uiPriority="68" w:unhideWhenUsed="0"/>
-    <w:lsdException w:name="Medium Grid 3 Accent 3" w:semiHidden="0" w:uiPriority="69" w:unhideWhenUsed="0"/>
-    <w:lsdException w:name="Dark List Accent 3" w:semiHidden="0" w:uiPriority="70" w:unhideWhenUsed="0"/>
-    <w:lsdException w:name="Colorful Shading Accent 3" w:semiHidden="0" w:uiPriority="71" w:unhideWhenUsed="0"/>
-    <w:lsdException w:name="Colorful List Accent 3" w:semiHidden="0" w:uiPriority="72" w:unhideWhenUsed="0"/>
-    <w:lsdException w:name="Colorful Grid Accent 3" w:semiHidden="0" w:uiPriority="73" w:unhideWhenUsed="0"/>
-    <w:lsdException w:name="Light Shading Accent 4" w:semiHidden="0" w:uiPriority="60" w:unhideWhenUsed="0"/>
-    <w:lsdException w:name="Light List Accent 4" w:semiHidden="0" w:uiPriority="61" w:unhideWhenUsed="0"/>
-    <w:lsdException w:name="Light Grid Accent 4" w:semiHidden="0" w:uiPriority="62" w:unhideWhenUsed="0"/>
-    <w:lsdException w:name="Medium Shading 1 Accent 4" w:semiHidden="0" w:uiPriority="63" w:unhideWhenUsed="0"/>
-    <w:lsdException w:name="Medium Shading 2 Accent 4" w:semiHidden="0" w:uiPriority="64" w:unhideWhenUsed="0"/>
-    <w:lsdException w:name="Medium List 1 Accent 4" w:semiHidden="0" w:uiPriority="65" w:unhideWhenUsed="0"/>
-    <w:lsdException w:name="Medium List 2 Accent 4" w:semiHidden="0" w:uiPriority="66" w:unhideWhenUsed="0"/>
-    <w:lsdException w:name="Medium Grid 1 Accent 4" w:semiHidden="0" w:uiPriority="67" w:unhideWhenUsed="0"/>
-    <w:lsdException w:name="Medium Grid 2 Accent 4" w:semiHidden="0" w:uiPriority="68" w:unhideWhenUsed="0"/>
-    <w:lsdException w:name="Medium Grid 3 Accent 4" w:semiHidden="0" w:uiPriority="69" w:unhideWhenUsed="0"/>
-    <w:lsdException w:name="Dark List Accent 4" w:semiHidden="0" w:uiPriority="70" w:unhideWhenUsed="0"/>
-    <w:lsdException w:name="Colorful Shading Accent 4" w:semiHidden="0" w:uiPriority="71" w:unhideWhenUsed="0"/>
-    <w:lsdException w:name="Colorful List Accent 4" w:semiHidden="0" w:uiPriority="72" w:unhideWhenUsed="0"/>
-    <w:lsdException w:name="Colorful Grid Accent 4" w:semiHidden="0" w:uiPriority="73" w:unhideWhenUsed="0"/>
-    <w:lsdException w:name="Light Shading Accent 5" w:semiHidden="0" w:uiPriority="60" w:unhideWhenUsed="0"/>
-    <w:lsdException w:name="Light List Accent 5" w:semiHidden="0" w:uiPriority="61" w:unhideWhenUsed="0"/>
-    <w:lsdException w:name="Light Grid Accent 5" w:semiHidden="0" w:uiPriority="62" w:unhideWhenUsed="0"/>
-    <w:lsdException w:name="Medium Shading 1 Accent 5" w:semiHidden="0" w:uiPriority="63" w:unhideWhenUsed="0"/>
-    <w:lsdException w:name="Medium Shading 2 Accent 5" w:semiHidden="0" w:uiPriority="64" w:unhideWhenUsed="0"/>
-    <w:lsdException w:name="Medium List 1 Accent 5" w:semiHidden="0" w:uiPriority="65" w:unhideWhenUsed="0"/>
-    <w:lsdException w:name="Medium List 2 Accent 5" w:semiHidden="0" w:uiPriority="66" w:unhideWhenUsed="0"/>
-    <w:lsdException w:name="Medium Grid 1 Accent 5" w:semiHidden="0" w:uiPriority="67" w:unhideWhenUsed="0"/>
-    <w:lsdException w:name="Medium Grid 2 Accent 5" w:semiHidden="0" w:uiPriority="68" w:unhideWhenUsed="0"/>
-    <w:lsdException w:name="Medium Grid 3 Accent 5" w:semiHidden="0" w:uiPriority="69" w:unhideWhenUsed="0"/>
-    <w:lsdException w:name="Dark List Accent 5" w:semiHidden="0" w:uiPriority="70" w:unhideWhenUsed="0"/>
-    <w:lsdException w:name="Colorful Shading Accent 5" w:semiHidden="0" w:uiPriority="71" w:unhideWhenUsed="0"/>
-    <w:lsdException w:name="Colorful List Accent 5" w:semiHidden="0" w:uiPriority="72" w:unhideWhenUsed="0"/>
-    <w:lsdException w:name="Colorful Grid Accent 5" w:semiHidden="0" w:uiPriority="73" w:unhideWhenUsed="0"/>
-    <w:lsdException w:name="Light Shading Accent 6" w:semiHidden="0" w:uiPriority="60" w:unhideWhenUsed="0"/>
-    <w:lsdException w:name="Light List Accent 6" w:semiHidden="0" w:uiPriority="61" w:unhideWhenUsed="0"/>
-    <w:lsdException w:name="Light Grid Accent 6" w:semiHidden="0" w:uiPriority="62" w:unhideWhenUsed="0"/>
-    <w:lsdException w:name="Medium Shading 1 Accent 6" w:semiHidden="0" w:uiPriority="63" w:unhideWhenUsed="0"/>
-    <w:lsdException w:name="Medium Shading 2 Accent 6" w:semiHidden="0" w:uiPriority="64" w:unhideWhenUsed="0"/>
-    <w:lsdException w:name="Medium List 1 Accent 6" w:semiHidden="0" w:uiPriority="65" w:unhideWhenUsed="0"/>
-    <w:lsdException w:name="Medium List 2 Accent 6" w:semiHidden="0" w:uiPriority="66" w:unhideWhenUsed="0"/>
-    <w:lsdException w:name="Medium Grid 1 Accent 6" w:semiHidden="0" w:uiPriority="67" w:unhideWhenUsed="0"/>
-    <w:lsdException w:name="Medium Grid 2 Accent 6" w:semiHidden="0" w:uiPriority="68" w:unhideWhenUsed="0"/>
-    <w:lsdException w:name="Medium Grid 3 Accent 6" w:semiHidden="0" w:uiPriority="69" w:unhideWhenUsed="0"/>
-    <w:lsdException w:name="Dark List Accent 6" w:semiHidden="0" w:uiPriority="70" w:unhideWhenUsed="0"/>
-    <w:lsdException w:name="Colorful Shading Accent 6" w:semiHidden="0" w:uiPriority="71" w:unhideWhenUsed="0"/>
-    <w:lsdException w:name="Colorful List Accent 6" w:semiHidden="0" w:uiPriority="72" w:unhideWhenUsed="0"/>
-    <w:lsdException w:name="Colorful Grid Accent 6" w:semiHidden="0" w:uiPriority="73" w:unhideWhenUsed="0"/>
-    <w:lsdException w:name="Subtle Emphasis" w:semiHidden="0" w:uiPriority="19" w:unhideWhenUsed="0" w:qFormat="1"/>
-    <w:lsdException w:name="Intense Emphasis" w:semiHidden="0" w:uiPriority="21" w:unhideWhenUsed="0" w:qFormat="1"/>
-    <w:lsdException w:name="Subtle Reference" w:semiHidden="0" w:uiPriority="31" w:unhideWhenUsed="0" w:qFormat="1"/>
-    <w:lsdException w:name="Intense Reference" w:semiHidden="0" w:uiPriority="32" w:unhideWhenUsed="0" w:qFormat="1"/>
-    <w:lsdException w:name="Book Title" w:semiHidden="0" w:uiPriority="33" w:unhideWhenUsed="0" w:qFormat="1"/>
-    <w:lsdException w:name="Bibliography" w:uiPriority="37"/>
-    <w:lsdException w:name="TOC Heading" w:uiPriority="39" w:qFormat="1"/>
+  <w:latentStyles w:defLockedState="0" w:defUIPriority="99" w:defSemiHidden="0" w:defUnhideWhenUsed="0" w:defQFormat="0" w:count="375">
+    <w:lsdException w:name="Normal" w:uiPriority="0" w:qFormat="1"/>
+    <w:lsdException w:name="heading 1" w:uiPriority="9" w:qFormat="1"/>
+    <w:lsdException w:name="heading 2" w:semiHidden="1" w:uiPriority="9" w:unhideWhenUsed="1" w:qFormat="1"/>
+    <w:lsdException w:name="heading 3" w:semiHidden="1" w:uiPriority="9" w:unhideWhenUsed="1" w:qFormat="1"/>
+    <w:lsdException w:name="heading 4" w:semiHidden="1" w:uiPriority="9" w:unhideWhenUsed="1" w:qFormat="1"/>
+    <w:lsdException w:name="heading 5" w:semiHidden="1" w:uiPriority="9" w:unhideWhenUsed="1" w:qFormat="1"/>
+    <w:lsdException w:name="heading 6" w:semiHidden="1" w:uiPriority="9" w:unhideWhenUsed="1" w:qFormat="1"/>
+    <w:lsdException w:name="heading 7" w:semiHidden="1" w:uiPriority="9" w:unhideWhenUsed="1" w:qFormat="1"/>
+    <w:lsdException w:name="heading 8" w:semiHidden="1" w:uiPriority="9" w:unhideWhenUsed="1" w:qFormat="1"/>
+    <w:lsdException w:name="heading 9" w:semiHidden="1" w:uiPriority="9" w:unhideWhenUsed="1" w:qFormat="1"/>
+    <w:lsdException w:name="index 1" w:semiHidden="1" w:unhideWhenUsed="1"/>
+    <w:lsdException w:name="index 2" w:semiHidden="1" w:unhideWhenUsed="1"/>
+    <w:lsdException w:name="index 3" w:semiHidden="1" w:unhideWhenUsed="1"/>
+    <w:lsdException w:name="index 4" w:semiHidden="1" w:unhideWhenUsed="1"/>
+    <w:lsdException w:name="index 5" w:semiHidden="1" w:unhideWhenUsed="1"/>
+    <w:lsdException w:name="index 6" w:semiHidden="1" w:unhideWhenUsed="1"/>
+    <w:lsdException w:name="index 7" w:semiHidden="1" w:unhideWhenUsed="1"/>
+    <w:lsdException w:name="index 8" w:semiHidden="1" w:unhideWhenUsed="1"/>
+    <w:lsdException w:name="index 9" w:semiHidden="1" w:unhideWhenUsed="1"/>
+    <w:lsdException w:name="toc 1" w:semiHidden="1" w:uiPriority="39" w:unhideWhenUsed="1"/>
+    <w:lsdException w:name="toc 2" w:semiHidden="1" w:uiPriority="39" w:unhideWhenUsed="1"/>
+    <w:lsdException w:name="toc 3" w:semiHidden="1" w:uiPriority="39" w:unhideWhenUsed="1"/>
+    <w:lsdException w:name="toc 4" w:semiHidden="1" w:uiPriority="39" w:unhideWhenUsed="1"/>
+    <w:lsdException w:name="toc 5" w:semiHidden="1" w:uiPriority="39" w:unhideWhenUsed="1"/>
+    <w:lsdException w:name="toc 6" w:semiHidden="1" w:uiPriority="39" w:unhideWhenUsed="1"/>
+    <w:lsdException w:name="toc 7" w:semiHidden="1" w:uiPriority="39" w:unhideWhenUsed="1"/>
+    <w:lsdException w:name="toc 8" w:semiHidden="1" w:uiPriority="39" w:unhideWhenUsed="1"/>
+    <w:lsdException w:name="toc 9" w:semiHidden="1" w:uiPriority="39" w:unhideWhenUsed="1"/>
+    <w:lsdException w:name="Normal Indent" w:semiHidden="1" w:unhideWhenUsed="1"/>
+    <w:lsdException w:name="footnote text" w:semiHidden="1" w:unhideWhenUsed="1"/>
+    <w:lsdException w:name="annotation text" w:semiHidden="1" w:unhideWhenUsed="1"/>
+    <w:lsdException w:name="header" w:semiHidden="1" w:unhideWhenUsed="1"/>
+    <w:lsdException w:name="footer" w:semiHidden="1" w:unhideWhenUsed="1"/>
+    <w:lsdException w:name="index heading" w:semiHidden="1" w:unhideWhenUsed="1"/>
+    <w:lsdException w:name="caption" w:semiHidden="1" w:uiPriority="35" w:unhideWhenUsed="1" w:qFormat="1"/>
+    <w:lsdException w:name="table of figures" w:semiHidden="1" w:unhideWhenUsed="1"/>
+    <w:lsdException w:name="envelope address" w:semiHidden="1" w:unhideWhenUsed="1"/>
+    <w:lsdException w:name="envelope return" w:semiHidden="1" w:unhideWhenUsed="1"/>
+    <w:lsdException w:name="footnote reference" w:semiHidden="1" w:unhideWhenUsed="1"/>
+    <w:lsdException w:name="annotation reference" w:semiHidden="1" w:unhideWhenUsed="1"/>
+    <w:lsdException w:name="line number" w:semiHidden="1" w:unhideWhenUsed="1"/>
+    <w:lsdException w:name="page number" w:semiHidden="1" w:unhideWhenUsed="1"/>
+    <w:lsdException w:name="endnote reference" w:semiHidden="1" w:unhideWhenUsed="1"/>
+    <w:lsdException w:name="endnote text" w:semiHidden="1" w:unhideWhenUsed="1"/>
+    <w:lsdException w:name="table of authorities" w:semiHidden="1" w:unhideWhenUsed="1"/>
+    <w:lsdException w:name="macro" w:semiHidden="1" w:unhideWhenUsed="1"/>
+    <w:lsdException w:name="toa heading" w:semiHidden="1" w:unhideWhenUsed="1"/>
+    <w:lsdException w:name="List" w:semiHidden="1" w:unhideWhenUsed="1"/>
+    <w:lsdException w:name="List Bullet" w:semiHidden="1" w:unhideWhenUsed="1"/>
+    <w:lsdException w:name="List Number" w:semiHidden="1" w:unhideWhenUsed="1"/>
+    <w:lsdException w:name="List 2" w:semiHidden="1" w:unhideWhenUsed="1"/>
+    <w:lsdException w:name="List 3" w:semiHidden="1" w:unhideWhenUsed="1"/>
+    <w:lsdException w:name="List 4" w:semiHidden="1" w:unhideWhenUsed="1"/>
+    <w:lsdException w:name="List 5" w:semiHidden="1" w:unhideWhenUsed="1"/>
+    <w:lsdException w:name="List Bullet 2" w:semiHidden="1" w:unhideWhenUsed="1"/>
+    <w:lsdException w:name="List Bullet 3" w:semiHidden="1" w:unhideWhenUsed="1"/>
+    <w:lsdException w:name="List Bullet 4" w:semiHidden="1" w:unhideWhenUsed="1"/>
+    <w:lsdException w:name="List Bullet 5" w:semiHidden="1" w:unhideWhenUsed="1"/>
+    <w:lsdException w:name="List Number 2" w:semiHidden="1" w:unhideWhenUsed="1"/>
+    <w:lsdException w:name="List Number 3" w:semiHidden="1" w:unhideWhenUsed="1"/>
+    <w:lsdException w:name="List Number 4" w:semiHidden="1" w:unhideWhenUsed="1"/>
+    <w:lsdException w:name="List Number 5" w:semiHidden="1" w:unhideWhenUsed="1"/>
+    <w:lsdException w:name="Title" w:uiPriority="10" w:qFormat="1"/>
+    <w:lsdException w:name="Closing" w:semiHidden="1" w:unhideWhenUsed="1"/>
+    <w:lsdException w:name="Signature" w:semiHidden="1" w:unhideWhenUsed="1"/>
+    <w:lsdException w:name="Default Paragraph Font" w:semiHidden="1" w:uiPriority="1" w:unhideWhenUsed="1"/>
+    <w:lsdException w:name="Body Text" w:semiHidden="1" w:unhideWhenUsed="1"/>
+    <w:lsdException w:name="Body Text Indent" w:semiHidden="1" w:unhideWhenUsed="1"/>
+    <w:lsdException w:name="List Continue" w:semiHidden="1" w:unhideWhenUsed="1"/>
+    <w:lsdException w:name="List Continue 2" w:semiHidden="1" w:unhideWhenUsed="1"/>
+    <w:lsdException w:name="List Continue 3" w:semiHidden="1" w:unhideWhenUsed="1"/>
+    <w:lsdException w:name="List Continue 4" w:semiHidden="1" w:unhideWhenUsed="1"/>
+    <w:lsdException w:name="List Continue 5" w:semiHidden="1" w:unhideWhenUsed="1"/>
+    <w:lsdException w:name="Message Header" w:semiHidden="1" w:unhideWhenUsed="1"/>
+    <w:lsdException w:name="Subtitle" w:uiPriority="11" w:qFormat="1"/>
+    <w:lsdException w:name="Salutation" w:semiHidden="1" w:unhideWhenUsed="1"/>
+    <w:lsdException w:name="Date" w:semiHidden="1" w:unhideWhenUsed="1"/>
+    <w:lsdException w:name="Body Text First Indent" w:semiHidden="1" w:unhideWhenUsed="1"/>
+    <w:lsdException w:name="Body Text First Indent 2" w:semiHidden="1" w:unhideWhenUsed="1"/>
+    <w:lsdException w:name="Note Heading" w:semiHidden="1" w:unhideWhenUsed="1"/>
+    <w:lsdException w:name="Body Text 2" w:semiHidden="1" w:unhideWhenUsed="1"/>
+    <w:lsdException w:name="Body Text 3" w:semiHidden="1" w:unhideWhenUsed="1"/>
+    <w:lsdException w:name="Body Text Indent 2" w:semiHidden="1" w:unhideWhenUsed="1"/>
+    <w:lsdException w:name="Body Text Indent 3" w:semiHidden="1" w:unhideWhenUsed="1"/>
+    <w:lsdException w:name="Block Text" w:semiHidden="1" w:unhideWhenUsed="1"/>
+    <w:lsdException w:name="Hyperlink" w:semiHidden="1" w:unhideWhenUsed="1"/>
+    <w:lsdException w:name="FollowedHyperlink" w:semiHidden="1" w:unhideWhenUsed="1"/>
+    <w:lsdException w:name="Strong" w:uiPriority="22" w:qFormat="1"/>
+    <w:lsdException w:name="Emphasis" w:uiPriority="20" w:qFormat="1"/>
+    <w:lsdException w:name="Document Map" w:semiHidden="1" w:unhideWhenUsed="1"/>
+    <w:lsdException w:name="Plain Text" w:semiHidden="1" w:unhideWhenUsed="1"/>
+    <w:lsdException w:name="E-mail Signature" w:semiHidden="1" w:unhideWhenUsed="1"/>
+    <w:lsdException w:name="HTML Top of Form" w:semiHidden="1" w:unhideWhenUsed="1"/>
+    <w:lsdException w:name="HTML Bottom of Form" w:semiHidden="1" w:unhideWhenUsed="1"/>
+    <w:lsdException w:name="Normal (Web)" w:semiHidden="1" w:unhideWhenUsed="1"/>
+    <w:lsdException w:name="HTML Acronym" w:semiHidden="1" w:unhideWhenUsed="1"/>
+    <w:lsdException w:name="HTML Address" w:semiHidden="1" w:unhideWhenUsed="1"/>
+    <w:lsdException w:name="HTML Cite" w:semiHidden="1" w:unhideWhenUsed="1"/>
+    <w:lsdException w:name="HTML Code" w:semiHidden="1" w:unhideWhenUsed="1"/>
+    <w:lsdException w:name="HTML Definition" w:semiHidden="1" w:unhideWhenUsed="1"/>
+    <w:lsdException w:name="HTML Keyboard" w:semiHidden="1" w:unhideWhenUsed="1"/>
+    <w:lsdException w:name="HTML Preformatted" w:semiHidden="1" w:unhideWhenUsed="1"/>
+    <w:lsdException w:name="HTML Sample" w:semiHidden="1" w:unhideWhenUsed="1"/>
+    <w:lsdException w:name="HTML Typewriter" w:semiHidden="1" w:unhideWhenUsed="1"/>
+    <w:lsdException w:name="HTML Variable" w:semiHidden="1" w:unhideWhenUsed="1"/>
+    <w:lsdException w:name="Normal Table" w:semiHidden="1" w:unhideWhenUsed="1"/>
+    <w:lsdException w:name="annotation subject" w:semiHidden="1" w:unhideWhenUsed="1"/>
+    <w:lsdException w:name="No List" w:semiHidden="1" w:unhideWhenUsed="1"/>
+    <w:lsdException w:name="Outline List 1" w:semiHidden="1" w:unhideWhenUsed="1"/>
+    <w:lsdException w:name="Outline List 2" w:semiHidden="1" w:unhideWhenUsed="1"/>
+    <w:lsdException w:name="Outline List 3" w:semiHidden="1" w:unhideWhenUsed="1"/>
+    <w:lsdException w:name="Table Simple 1" w:semiHidden="1" w:unhideWhenUsed="1"/>
+    <w:lsdException w:name="Table Simple 2" w:semiHidden="1" w:unhideWhenUsed="1"/>
+    <w:lsdException w:name="Table Simple 3" w:semiHidden="1" w:unhideWhenUsed="1"/>
+    <w:lsdException w:name="Table Classic 1" w:semiHidden="1" w:unhideWhenUsed="1"/>
+    <w:lsdException w:name="Table Classic 2" w:semiHidden="1" w:unhideWhenUsed="1"/>
+    <w:lsdException w:name="Table Classic 3" w:semiHidden="1" w:unhideWhenUsed="1"/>
+    <w:lsdException w:name="Table Classic 4" w:semiHidden="1" w:unhideWhenUsed="1"/>
+    <w:lsdException w:name="Table Colorful 1" w:semiHidden="1" w:unhideWhenUsed="1"/>
+    <w:lsdException w:name="Table Colorful 2" w:semiHidden="1" w:unhideWhenUsed="1"/>
+    <w:lsdException w:name="Table Colorful 3" w:semiHidden="1" w:unhideWhenUsed="1"/>
+    <w:lsdException w:name="Table Columns 1" w:semiHidden="1" w:unhideWhenUsed="1"/>
+    <w:lsdException w:name="Table Columns 2" w:semiHidden="1" w:unhideWhenUsed="1"/>
+    <w:lsdException w:name="Table Columns 3" w:semiHidden="1" w:unhideWhenUsed="1"/>
+    <w:lsdException w:name="Table Columns 4" w:semiHidden="1" w:unhideWhenUsed="1"/>
+    <w:lsdException w:name="Table Columns 5" w:semiHidden="1" w:unhideWhenUsed="1"/>
+    <w:lsdException w:name="Table Grid 1" w:semiHidden="1" w:unhideWhenUsed="1"/>
+    <w:lsdException w:name="Table Grid 2" w:semiHidden="1" w:unhideWhenUsed="1"/>
+    <w:lsdException w:name="Table Grid 3" w:semiHidden="1" w:unhideWhenUsed="1"/>
+    <w:lsdException w:name="Table Grid 4" w:semiHidden="1" w:unhideWhenUsed="1"/>
+    <w:lsdException w:name="Table Grid 5" w:semiHidden="1" w:unhideWhenUsed="1"/>
+    <w:lsdException w:name="Table Grid 6" w:semiHidden="1" w:unhideWhenUsed="1"/>
+    <w:lsdException w:name="Table Grid 7" w:semiHidden="1" w:unhideWhenUsed="1"/>
+    <w:lsdException w:name="Table Grid 8" w:semiHidden="1" w:unhideWhenUsed="1"/>
+    <w:lsdException w:name="Table List 1" w:semiHidden="1" w:unhideWhenUsed="1"/>
+    <w:lsdException w:name="Table List 2" w:semiHidden="1" w:unhideWhenUsed="1"/>
+    <w:lsdException w:name="Table List 3" w:semiHidden="1" w:unhideWhenUsed="1"/>
+    <w:lsdException w:name="Table List 4" w:semiHidden="1" w:unhideWhenUsed="1"/>
+    <w:lsdException w:name="Table List 5" w:semiHidden="1" w:unhideWhenUsed="1"/>
+    <w:lsdException w:name="Table List 6" w:semiHidden="1" w:unhideWhenUsed="1"/>
+    <w:lsdException w:name="Table List 7" w:semiHidden="1" w:unhideWhenUsed="1"/>
+    <w:lsdException w:name="Table List 8" w:semiHidden="1" w:unhideWhenUsed="1"/>
+    <w:lsdException w:name="Table 3D effects 1" w:semiHidden="1" w:unhideWhenUsed="1"/>
+    <w:lsdException w:name="Table 3D effects 2" w:semiHidden="1" w:unhideWhenUsed="1"/>
+    <w:lsdException w:name="Table 3D effects 3" w:semiHidden="1" w:unhideWhenUsed="1"/>
+    <w:lsdException w:name="Table Contemporary" w:semiHidden="1" w:unhideWhenUsed="1"/>
+    <w:lsdException w:name="Table Elegant" w:semiHidden="1" w:unhideWhenUsed="1"/>
+    <w:lsdException w:name="Table Professional" w:semiHidden="1" w:unhideWhenUsed="1"/>
+    <w:lsdException w:name="Table Subtle 1" w:semiHidden="1" w:unhideWhenUsed="1"/>
+    <w:lsdException w:name="Table Subtle 2" w:semiHidden="1" w:unhideWhenUsed="1"/>
+    <w:lsdException w:name="Table Web 1" w:semiHidden="1" w:unhideWhenUsed="1"/>
+    <w:lsdException w:name="Table Web 2" w:semiHidden="1" w:unhideWhenUsed="1"/>
+    <w:lsdException w:name="Table Web 3" w:semiHidden="1" w:unhideWhenUsed="1"/>
+    <w:lsdException w:name="Balloon Text" w:semiHidden="1" w:unhideWhenUsed="1"/>
+    <w:lsdException w:name="Table Grid" w:uiPriority="39"/>
+    <w:lsdException w:name="Table Theme" w:semiHidden="1" w:unhideWhenUsed="1"/>
+    <w:lsdException w:name="Placeholder Text" w:semiHidden="1"/>
+    <w:lsdException w:name="No Spacing" w:uiPriority="1" w:qFormat="1"/>
+    <w:lsdException w:name="Light Shading" w:uiPriority="60"/>
+    <w:lsdException w:name="Light List" w:uiPriority="61"/>
+    <w:lsdException w:name="Light Grid" w:uiPriority="62"/>
+    <w:lsdException w:name="Medium Shading 1" w:uiPriority="63"/>
+    <w:lsdException w:name="Medium Shading 2" w:uiPriority="64"/>
+    <w:lsdException w:name="Medium List 1" w:uiPriority="65"/>
+    <w:lsdException w:name="Medium List 2" w:uiPriority="66"/>
+    <w:lsdException w:name="Medium Grid 1" w:uiPriority="67"/>
+    <w:lsdException w:name="Medium Grid 2" w:uiPriority="68"/>
+    <w:lsdException w:name="Medium Grid 3" w:uiPriority="69"/>
+    <w:lsdException w:name="Dark List" w:uiPriority="70"/>
+    <w:lsdException w:name="Colorful Shading" w:uiPriority="71"/>
+    <w:lsdException w:name="Colorful List" w:uiPriority="72"/>
+    <w:lsdException w:name="Colorful Grid" w:uiPriority="73"/>
+    <w:lsdException w:name="Light Shading Accent 1" w:uiPriority="60"/>
+    <w:lsdException w:name="Light List Accent 1" w:uiPriority="61"/>
+    <w:lsdException w:name="Light Grid Accent 1" w:uiPriority="62"/>
+    <w:lsdException w:name="Medium Shading 1 Accent 1" w:uiPriority="63"/>
+    <w:lsdException w:name="Medium Shading 2 Accent 1" w:uiPriority="64"/>
+    <w:lsdException w:name="Medium List 1 Accent 1" w:uiPriority="65"/>
+    <w:lsdException w:name="Revision" w:semiHidden="1"/>
+    <w:lsdException w:name="List Paragraph" w:uiPriority="34" w:qFormat="1"/>
+    <w:lsdException w:name="Quote" w:uiPriority="29" w:qFormat="1"/>
+    <w:lsdException w:name="Intense Quote" w:uiPriority="30" w:qFormat="1"/>
+    <w:lsdException w:name="Medium List 2 Accent 1" w:uiPriority="66"/>
+    <w:lsdException w:name="Medium Grid 1 Accent 1" w:uiPriority="67"/>
+    <w:lsdException w:name="Medium Grid 2 Accent 1" w:uiPriority="68"/>
+    <w:lsdException w:name="Medium Grid 3 Accent 1" w:uiPriority="69"/>
+    <w:lsdException w:name="Dark List Accent 1" w:uiPriority="70"/>
+    <w:lsdException w:name="Colorful Shading Accent 1" w:uiPriority="71"/>
+    <w:lsdException w:name="Colorful List Accent 1" w:uiPriority="72"/>
+    <w:lsdException w:name="Colorful Grid Accent 1" w:uiPriority="73"/>
+    <w:lsdException w:name="Light Shading Accent 2" w:uiPriority="60"/>
+    <w:lsdException w:name="Light List Accent 2" w:uiPriority="61"/>
+    <w:lsdException w:name="Light Grid Accent 2" w:uiPriority="62"/>
+    <w:lsdException w:name="Medium Shading 1 Accent 2" w:uiPriority="63"/>
+    <w:lsdException w:name="Medium Shading 2 Accent 2" w:uiPriority="64"/>
+    <w:lsdException w:name="Medium List 1 Accent 2" w:uiPriority="65"/>
+    <w:lsdException w:name="Medium List 2 Accent 2" w:uiPriority="66"/>
+    <w:lsdException w:name="Medium Grid 1 Accent 2" w:uiPriority="67"/>
+    <w:lsdException w:name="Medium Grid 2 Accent 2" w:uiPriority="68"/>
+    <w:lsdException w:name="Medium Grid 3 Accent 2" w:uiPriority="69"/>
+    <w:lsdException w:name="Dark List Accent 2" w:uiPriority="70"/>
+    <w:lsdException w:name="Colorful Shading Accent 2" w:uiPriority="71"/>
+    <w:lsdException w:name="Colorful List Accent 2" w:uiPriority="72"/>
+    <w:lsdException w:name="Colorful Grid Accent 2" w:uiPriority="73"/>
+    <w:lsdException w:name="Light Shading Accent 3" w:uiPriority="60"/>
+    <w:lsdException w:name="Light List Accent 3" w:uiPriority="61"/>
+    <w:lsdException w:name="Light Grid Accent 3" w:uiPriority="62"/>
+    <w:lsdException w:name="Medium Shading 1 Accent 3" w:uiPriority="63"/>
+    <w:lsdException w:name="Medium Shading 2 Accent 3" w:uiPriority="64"/>
+    <w:lsdException w:name="Medium List 1 Accent 3" w:uiPriority="65"/>
+    <w:lsdException w:name="Medium List 2 Accent 3" w:uiPriority="66"/>
+    <w:lsdException w:name="Medium Grid 1 Accent 3" w:uiPriority="67"/>
+    <w:lsdException w:name="Medium Grid 2 Accent 3" w:uiPriority="68"/>
+    <w:lsdException w:name="Medium Grid 3 Accent 3" w:uiPriority="69"/>
+    <w:lsdException w:name="Dark List Accent 3" w:uiPriority="70"/>
+    <w:lsdException w:name="Colorful Shading Accent 3" w:uiPriority="71"/>
+    <w:lsdException w:name="Colorful List Accent 3" w:uiPriority="72"/>
+    <w:lsdException w:name="Colorful Grid Accent 3" w:uiPriority="73"/>
+    <w:lsdException w:name="Light Shading Accent 4" w:uiPriority="60"/>
+    <w:lsdException w:name="Light List Accent 4" w:uiPriority="61"/>
+    <w:lsdException w:name="Light Grid Accent 4" w:uiPriority="62"/>
+    <w:lsdException w:name="Medium Shading 1 Accent 4" w:uiPriority="63"/>
+    <w:lsdException w:name="Medium Shading 2 Accent 4" w:uiPriority="64"/>
+    <w:lsdException w:name="Medium List 1 Accent 4" w:uiPriority="65"/>
+    <w:lsdException w:name="Medium List 2 Accent 4" w:uiPriority="66"/>
+    <w:lsdException w:name="Medium Grid 1 Accent 4" w:uiPriority="67"/>
+    <w:lsdException w:name="Medium Grid 2 Accent 4" w:uiPriority="68"/>
+    <w:lsdException w:name="Medium Grid 3 Accent 4" w:uiPriority="69"/>
+    <w:lsdException w:name="Dark List Accent 4" w:uiPriority="70"/>
+    <w:lsdException w:name="Colorful Shading Accent 4" w:uiPriority="71"/>
+    <w:lsdException w:name="Colorful List Accent 4" w:uiPriority="72"/>
+    <w:lsdException w:name="Colorful Grid Accent 4" w:uiPriority="73"/>
+    <w:lsdException w:name="Light Shading Accent 5" w:uiPriority="60"/>
+    <w:lsdException w:name="Light List Accent 5" w:uiPriority="61"/>
+    <w:lsdException w:name="Light Grid Accent 5" w:uiPriority="62"/>
+    <w:lsdException w:name="Medium Shading 1 Accent 5" w:uiPriority="63"/>
+    <w:lsdException w:name="Medium Shading 2 Accent 5" w:uiPriority="64"/>
+    <w:lsdException w:name="Medium List 1 Accent 5" w:uiPriority="65"/>
+    <w:lsdException w:name="Medium List 2 Accent 5" w:uiPriority="66"/>
+    <w:lsdException w:name="Medium Grid 1 Accent 5" w:uiPriority="67"/>
+    <w:lsdException w:name="Medium Grid 2 Accent 5" w:uiPriority="68"/>
+    <w:lsdException w:name="Medium Grid 3 Accent 5" w:uiPriority="69"/>
+    <w:lsdException w:name="Dark List Accent 5" w:uiPriority="70"/>
+    <w:lsdException w:name="Colorful Shading Accent 5" w:uiPriority="71"/>
+    <w:lsdException w:name="Colorful List Accent 5" w:uiPriority="72"/>
+    <w:lsdException w:name="Colorful Grid Accent 5" w:uiPriority="73"/>
+    <w:lsdException w:name="Light Shading Accent 6" w:uiPriority="60"/>
+    <w:lsdException w:name="Light List Accent 6" w:uiPriority="61"/>
+    <w:lsdException w:name="Light Grid Accent 6" w:uiPriority="62"/>
+    <w:lsdException w:name="Medium Shading 1 Accent 6" w:uiPriority="63"/>
+    <w:lsdException w:name="Medium Shading 2 Accent 6" w:uiPriority="64"/>
+    <w:lsdException w:name="Medium List 1 Accent 6" w:uiPriority="65"/>
+    <w:lsdException w:name="Medium List 2 Accent 6" w:uiPriority="66"/>
+    <w:lsdException w:name="Medium Grid 1 Accent 6" w:uiPriority="67"/>
+    <w:lsdException w:name="Medium Grid 2 Accent 6" w:uiPriority="68"/>
+    <w:lsdException w:name="Medium Grid 3 Accent 6" w:uiPriority="69"/>
+    <w:lsdException w:name="Dark List Accent 6" w:uiPriority="70"/>
+    <w:lsdException w:name="Colorful Shading Accent 6" w:uiPriority="71"/>
+    <w:lsdException w:name="Colorful List Accent 6" w:uiPriority="72"/>
+    <w:lsdException w:name="Colorful Grid Accent 6" w:uiPriority="73"/>
+    <w:lsdException w:name="Subtle Emphasis" w:uiPriority="19" w:qFormat="1"/>
+    <w:lsdException w:name="Intense Emphasis" w:uiPriority="21" w:qFormat="1"/>
+    <w:lsdException w:name="Subtle Reference" w:uiPriority="31" w:qFormat="1"/>
+    <w:lsdException w:name="Intense Reference" w:uiPriority="32" w:qFormat="1"/>
+    <w:lsdException w:name="Book Title" w:uiPriority="33" w:qFormat="1"/>
+    <w:lsdException w:name="Bibliography" w:semiHidden="1" w:uiPriority="37" w:unhideWhenUsed="1"/>
+    <w:lsdException w:name="TOC Heading" w:semiHidden="1" w:uiPriority="39" w:unhideWhenUsed="1" w:qFormat="1"/>
+    <w:lsdException w:name="Plain Table 1" w:uiPriority="41"/>
+    <w:lsdException w:name="Plain Table 2" w:uiPriority="42"/>
+    <w:lsdException w:name="Plain Table 3" w:uiPriority="43"/>
+    <w:lsdException w:name="Plain Table 4" w:uiPriority="44"/>
+    <w:lsdException w:name="Plain Table 5" w:uiPriority="45"/>
+    <w:lsdException w:name="Grid Table Light" w:uiPriority="40"/>
+    <w:lsdException w:name="Grid Table 1 Light" w:uiPriority="46"/>
+    <w:lsdException w:name="Grid Table 2" w:uiPriority="47"/>
+    <w:lsdException w:name="Grid Table 3" w:uiPriority="48"/>
+    <w:lsdException w:name="Grid Table 4" w:uiPriority="49"/>
+    <w:lsdException w:name="Grid Table 5 Dark" w:uiPriority="50"/>
+    <w:lsdException w:name="Grid Table 6 Colorful" w:uiPriority="51"/>
+    <w:lsdException w:name="Grid Table 7 Colorful" w:uiPriority="52"/>
+    <w:lsdException w:name="Grid Table 1 Light Accent 1" w:uiPriority="46"/>
+    <w:lsdException w:name="Grid Table 2 Accent 1" w:uiPriority="47"/>
+    <w:lsdException w:name="Grid Table 3 Accent 1" w:uiPriority="48"/>
+    <w:lsdException w:name="Grid Table 4 Accent 1" w:uiPriority="49"/>
+    <w:lsdException w:name="Grid Table 5 Dark Accent 1" w:uiPriority="50"/>
+    <w:lsdException w:name="Grid Table 6 Colorful Accent 1" w:uiPriority="51"/>
+    <w:lsdException w:name="Grid Table 7 Colorful Accent 1" w:uiPriority="52"/>
+    <w:lsdException w:name="Grid Table 1 Light Accent 2" w:uiPriority="46"/>
+    <w:lsdException w:name="Grid Table 2 Accent 2" w:uiPriority="47"/>
+    <w:lsdException w:name="Grid Table 3 Accent 2" w:uiPriority="48"/>
+    <w:lsdException w:name="Grid Table 4 Accent 2" w:uiPriority="49"/>
+    <w:lsdException w:name="Grid Table 5 Dark Accent 2" w:uiPriority="50"/>
+    <w:lsdException w:name="Grid Table 6 Colorful Accent 2" w:uiPriority="51"/>
+    <w:lsdException w:name="Grid Table 7 Colorful Accent 2" w:uiPriority="52"/>
+    <w:lsdException w:name="Grid Table 1 Light Accent 3" w:uiPriority="46"/>
+    <w:lsdException w:name="Grid Table 2 Accent 3" w:uiPriority="47"/>
+    <w:lsdException w:name="Grid Table 3 Accent 3" w:uiPriority="48"/>
+    <w:lsdException w:name="Grid Table 4 Accent 3" w:uiPriority="49"/>
+    <w:lsdException w:name="Grid Table 5 Dark Accent 3" w:uiPriority="50"/>
+    <w:lsdException w:name="Grid Table 6 Colorful Accent 3" w:uiPriority="51"/>
+    <w:lsdException w:name="Grid Table 7 Colorful Accent 3" w:uiPriority="52"/>
+    <w:lsdException w:name="Grid Table 1 Light Accent 4" w:uiPriority="46"/>
+    <w:lsdException w:name="Grid Table 2 Accent 4" w:uiPriority="47"/>
+    <w:lsdException w:name="Grid Table 3 Accent 4" w:uiPriority="48"/>
+    <w:lsdException w:name="Grid Table 4 Accent 4" w:uiPriority="49"/>
+    <w:lsdException w:name="Grid Table 5 Dark Accent 4" w:uiPriority="50"/>
+    <w:lsdException w:name="Grid Table 6 Colorful Accent 4" w:uiPriority="51"/>
+    <w:lsdException w:name="Grid Table 7 Colorful Accent 4" w:uiPriority="52"/>
+    <w:lsdException w:name="Grid Table 1 Light Accent 5" w:uiPriority="46"/>
+    <w:lsdException w:name="Grid Table 2 Accent 5" w:uiPriority="47"/>
+    <w:lsdException w:name="Grid Table 3 Accent 5" w:uiPriority="48"/>
+    <w:lsdException w:name="Grid Table 4 Accent 5" w:uiPriority="49"/>
+    <w:lsdException w:name="Grid Table 5 Dark Accent 5" w:uiPriority="50"/>
+    <w:lsdException w:name="Grid Table 6 Colorful Accent 5" w:uiPriority="51"/>
+    <w:lsdException w:name="Grid Table 7 Colorful Accent 5" w:uiPriority="52"/>
+    <w:lsdException w:name="Grid Table 1 Light Accent 6" w:uiPriority="46"/>
+    <w:lsdException w:name="Grid Table 2 Accent 6" w:uiPriority="47"/>
+    <w:lsdException w:name="Grid Table 3 Accent 6" w:uiPriority="48"/>
+    <w:lsdException w:name="Grid Table 4 Accent 6" w:uiPriority="49"/>
+    <w:lsdException w:name="Grid Table 5 Dark Accent 6" w:uiPriority="50"/>
+    <w:lsdException w:name="Grid Table 6 Colorful Accent 6" w:uiPriority="51"/>
+    <w:lsdException w:name="Grid Table 7 Colorful Accent 6" w:uiPriority="52"/>
+    <w:lsdException w:name="List Table 1 Light" w:uiPriority="46"/>
+    <w:lsdException w:name="List Table 2" w:uiPriority="47"/>
+    <w:lsdException w:name="List Table 3" w:uiPriority="48"/>
+    <w:lsdException w:name="List Table 4" w:uiPriority="49"/>
+    <w:lsdException w:name="List Table 5 Dark" w:uiPriority="50"/>
+    <w:lsdException w:name="List Table 6 Colorful" w:uiPriority="51"/>
+    <w:lsdException w:name="List Table 7 Colorful" w:uiPriority="52"/>
+    <w:lsdException w:name="List Table 1 Light Accent 1" w:uiPriority="46"/>
+    <w:lsdException w:name="List Table 2 Accent 1" w:uiPriority="47"/>
+    <w:lsdException w:name="List Table 3 Accent 1" w:uiPriority="48"/>
+    <w:lsdException w:name="List Table 4 Accent 1" w:uiPriority="49"/>
+    <w:lsdException w:name="List Table 5 Dark Accent 1" w:uiPriority="50"/>
+    <w:lsdException w:name="List Table 6 Colorful Accent 1" w:uiPriority="51"/>
+    <w:lsdException w:name="List Table 7 Colorful Accent 1" w:uiPriority="52"/>
+    <w:lsdException w:name="List Table 1 Light Accent 2" w:uiPriority="46"/>
+    <w:lsdException w:name="List Table 2 Accent 2" w:uiPriority="47"/>
+    <w:lsdException w:name="List Table 3 Accent 2" w:uiPriority="48"/>
+    <w:lsdException w:name="List Table 4 Accent 2" w:uiPriority="49"/>
+    <w:lsdException w:name="List Table 5 Dark Accent 2" w:uiPriority="50"/>
+    <w:lsdException w:name="List Table 6 Colorful Accent 2" w:uiPriority="51"/>
+    <w:lsdException w:name="List Table 7 Colorful Accent 2" w:uiPriority="52"/>
+    <w:lsdException w:name="List Table 1 Light Accent 3" w:uiPriority="46"/>
+    <w:lsdException w:name="List Table 2 Accent 3" w:uiPriority="47"/>
+    <w:lsdException w:name="List Table 3 Accent 3" w:uiPriority="48"/>
+    <w:lsdException w:name="List Table 4 Accent 3" w:uiPriority="49"/>
+    <w:lsdException w:name="List Table 5 Dark Accent 3" w:uiPriority="50"/>
+    <w:lsdException w:name="List Table 6 Colorful Accent 3" w:uiPriority="51"/>
+    <w:lsdException w:name="List Table 7 Colorful Accent 3" w:uiPriority="52"/>
+    <w:lsdException w:name="List Table 1 Light Accent 4" w:uiPriority="46"/>
+    <w:lsdException w:name="List Table 2 Accent 4" w:uiPriority="47"/>
+    <w:lsdException w:name="List Table 3 Accent 4" w:uiPriority="48"/>
+    <w:lsdException w:name="List Table 4 Accent 4" w:uiPriority="49"/>
+    <w:lsdException w:name="List Table 5 Dark Accent 4" w:uiPriority="50"/>
+    <w:lsdException w:name="List Table 6 Colorful Accent 4" w:uiPriority="51"/>
+    <w:lsdException w:name="List Table 7 Colorful Accent 4" w:uiPriority="52"/>
+    <w:lsdException w:name="List Table 1 Light Accent 5" w:uiPriority="46"/>
+    <w:lsdException w:name="List Table 2 Accent 5" w:uiPriority="47"/>
+    <w:lsdException w:name="List Table 3 Accent 5" w:uiPriority="48"/>
+    <w:lsdException w:name="List Table 4 Accent 5" w:uiPriority="49"/>
+    <w:lsdException w:name="List Table 5 Dark Accent 5" w:uiPriority="50"/>
+    <w:lsdException w:name="List Table 6 Colorful Accent 5" w:uiPriority="51"/>
+    <w:lsdException w:name="List Table 7 Colorful Accent 5" w:uiPriority="52"/>
+    <w:lsdException w:name="List Table 1 Light Accent 6" w:uiPriority="46"/>
+    <w:lsdException w:name="List Table 2 Accent 6" w:uiPriority="47"/>
+    <w:lsdException w:name="List Table 3 Accent 6" w:uiPriority="48"/>
+    <w:lsdException w:name="List Table 4 Accent 6" w:uiPriority="49"/>
+    <w:lsdException w:name="List Table 5 Dark Accent 6" w:uiPriority="50"/>
+    <w:lsdException w:name="List Table 6 Colorful Accent 6" w:uiPriority="51"/>
+    <w:lsdException w:name="List Table 7 Colorful Accent 6" w:uiPriority="52"/>
+    <w:lsdException w:name="Mention" w:semiHidden="1" w:unhideWhenUsed="1"/>
+    <w:lsdException w:name="Smart Hyperlink" w:semiHidden="1" w:unhideWhenUsed="1"/>
+    <w:lsdException w:name="Hashtag" w:semiHidden="1" w:unhideWhenUsed="1"/>
+    <w:lsdException w:name="Unresolved Mention" w:semiHidden="1" w:unhideWhenUsed="1"/>
   </w:latentStyles>
   <w:style w:type="paragraph" w:default="1" w:styleId="Normal">
     <w:name w:val="Normal"/>
@@ -11520,847 +13336,8 @@
       <w:szCs w:val="24"/>
     </w:rPr>
   </w:style>
-  <w:style w:type="table" w:customStyle="1" w:styleId="PlainTable1">
-    <w:name w:val="Plain Table 1"/>
-    <w:basedOn w:val="TableNormal"/>
-    <w:uiPriority w:val="41"/>
-    <w:rsid w:val="00343FC7"/>
-    <w:pPr>
-      <w:spacing w:after="0" w:line="240" w:lineRule="auto"/>
-    </w:pPr>
-    <w:tblPr>
-      <w:tblStyleRowBandSize w:val="1"/>
-      <w:tblStyleColBandSize w:val="1"/>
-      <w:tblBorders>
-        <w:top w:val="single" w:sz="4" w:space="0" w:color="BFBFBF" w:themeColor="background1" w:themeShade="BF"/>
-        <w:left w:val="single" w:sz="4" w:space="0" w:color="BFBFBF" w:themeColor="background1" w:themeShade="BF"/>
-        <w:bottom w:val="single" w:sz="4" w:space="0" w:color="BFBFBF" w:themeColor="background1" w:themeShade="BF"/>
-        <w:right w:val="single" w:sz="4" w:space="0" w:color="BFBFBF" w:themeColor="background1" w:themeShade="BF"/>
-        <w:insideH w:val="single" w:sz="4" w:space="0" w:color="BFBFBF" w:themeColor="background1" w:themeShade="BF"/>
-        <w:insideV w:val="single" w:sz="4" w:space="0" w:color="BFBFBF" w:themeColor="background1" w:themeShade="BF"/>
-      </w:tblBorders>
-    </w:tblPr>
-    <w:tblStylePr w:type="firstRow">
-      <w:rPr>
-        <w:b/>
-        <w:bCs/>
-      </w:rPr>
-    </w:tblStylePr>
-    <w:tblStylePr w:type="lastRow">
-      <w:rPr>
-        <w:b/>
-        <w:bCs/>
-      </w:rPr>
-      <w:tblPr/>
-      <w:tcPr>
-        <w:tcBorders>
-          <w:top w:val="double" w:sz="4" w:space="0" w:color="BFBFBF" w:themeColor="background1" w:themeShade="BF"/>
-        </w:tcBorders>
-      </w:tcPr>
-    </w:tblStylePr>
-    <w:tblStylePr w:type="firstCol">
-      <w:rPr>
-        <w:b/>
-        <w:bCs/>
-      </w:rPr>
-    </w:tblStylePr>
-    <w:tblStylePr w:type="lastCol">
-      <w:rPr>
-        <w:b/>
-        <w:bCs/>
-      </w:rPr>
-    </w:tblStylePr>
-    <w:tblStylePr w:type="band1Vert">
-      <w:tblPr/>
-      <w:tcPr>
-        <w:shd w:val="clear" w:color="auto" w:fill="F2F2F2" w:themeFill="background1" w:themeFillShade="F2"/>
-      </w:tcPr>
-    </w:tblStylePr>
-    <w:tblStylePr w:type="band1Horz">
-      <w:tblPr/>
-      <w:tcPr>
-        <w:shd w:val="clear" w:color="auto" w:fill="F2F2F2" w:themeFill="background1" w:themeFillShade="F2"/>
-      </w:tcPr>
-    </w:tblStylePr>
-  </w:style>
-  <w:style w:type="character" w:styleId="Emphasis">
-    <w:name w:val="Emphasis"/>
-    <w:basedOn w:val="DefaultParagraphFont"/>
-    <w:uiPriority w:val="20"/>
-    <w:qFormat/>
-    <w:rsid w:val="003A08DB"/>
-    <w:rPr>
-      <w:i/>
-      <w:iCs/>
-    </w:rPr>
-  </w:style>
-  <w:style w:type="character" w:styleId="Strong">
-    <w:name w:val="Strong"/>
-    <w:basedOn w:val="DefaultParagraphFont"/>
-    <w:uiPriority w:val="22"/>
-    <w:qFormat/>
-    <w:rsid w:val="003A08DB"/>
-    <w:rPr>
-      <w:b/>
-      <w:bCs/>
-    </w:rPr>
-  </w:style>
-  <w:style w:type="character" w:customStyle="1" w:styleId="mi">
-    <w:name w:val="mi"/>
-    <w:basedOn w:val="DefaultParagraphFont"/>
-    <w:rsid w:val="00EF36A8"/>
-  </w:style>
-  <w:style w:type="character" w:customStyle="1" w:styleId="mo">
-    <w:name w:val="mo"/>
-    <w:basedOn w:val="DefaultParagraphFont"/>
-    <w:rsid w:val="00EF36A8"/>
-  </w:style>
-  <w:style w:type="character" w:customStyle="1" w:styleId="mn">
-    <w:name w:val="mn"/>
-    <w:basedOn w:val="DefaultParagraphFont"/>
-    <w:rsid w:val="00EF36A8"/>
-  </w:style>
-</w:styles>
-</file>
-
-<file path=word/stylesWithEffects.xml><?xml version="1.0" encoding="utf-8"?>
-<w:styles xmlns:wpc="http://schemas.microsoft.com/office/word/2010/wordprocessingCanvas" xmlns:mc="http://schemas.openxmlformats.org/markup-compatibility/2006" xmlns:o="urn:schemas-microsoft-com:office:office" xmlns:r="http://schemas.openxmlformats.org/officeDocument/2006/relationships" xmlns:m="http://schemas.openxmlformats.org/officeDocument/2006/math" xmlns:v="urn:schemas-microsoft-com:vml" xmlns:wp14="http://schemas.microsoft.com/office/word/2010/wordprocessingDrawing" xmlns:wp="http://schemas.openxmlformats.org/drawingml/2006/wordprocessingDrawing" xmlns:w10="urn:schemas-microsoft-com:office:word" xmlns:w="http://schemas.openxmlformats.org/wordprocessingml/2006/main" xmlns:w14="http://schemas.microsoft.com/office/word/2010/wordml" xmlns:wpg="http://schemas.microsoft.com/office/word/2010/wordprocessingGroup" xmlns:wpi="http://schemas.microsoft.com/office/word/2010/wordprocessingInk" xmlns:wne="http://schemas.microsoft.com/office/word/2006/wordml" xmlns:wps="http://schemas.microsoft.com/office/word/2010/wordprocessingShape" mc:Ignorable="w14 wp14">
-  <w:docDefaults>
-    <w:rPrDefault>
-      <w:rPr>
-        <w:rFonts w:asciiTheme="minorHAnsi" w:eastAsiaTheme="minorHAnsi" w:hAnsiTheme="minorHAnsi" w:cstheme="minorBidi"/>
-        <w:sz w:val="22"/>
-        <w:szCs w:val="22"/>
-        <w:lang w:val="en-US" w:eastAsia="en-US" w:bidi="ar-SA"/>
-      </w:rPr>
-    </w:rPrDefault>
-    <w:pPrDefault>
-      <w:pPr>
-        <w:spacing w:after="160" w:line="259" w:lineRule="auto"/>
-      </w:pPr>
-    </w:pPrDefault>
-  </w:docDefaults>
-  <w:latentStyles w:defLockedState="0" w:defUIPriority="99" w:defSemiHidden="1" w:defUnhideWhenUsed="1" w:defQFormat="0" w:count="267">
-    <w:lsdException w:name="Normal" w:semiHidden="0" w:uiPriority="0" w:unhideWhenUsed="0" w:qFormat="1"/>
-    <w:lsdException w:name="heading 1" w:semiHidden="0" w:uiPriority="9" w:unhideWhenUsed="0" w:qFormat="1"/>
-    <w:lsdException w:name="heading 2" w:uiPriority="9" w:qFormat="1"/>
-    <w:lsdException w:name="heading 3" w:uiPriority="9" w:qFormat="1"/>
-    <w:lsdException w:name="heading 4" w:uiPriority="9" w:qFormat="1"/>
-    <w:lsdException w:name="heading 5" w:uiPriority="9" w:qFormat="1"/>
-    <w:lsdException w:name="heading 6" w:uiPriority="9" w:qFormat="1"/>
-    <w:lsdException w:name="heading 7" w:uiPriority="9" w:qFormat="1"/>
-    <w:lsdException w:name="heading 8" w:uiPriority="9" w:qFormat="1"/>
-    <w:lsdException w:name="heading 9" w:uiPriority="9" w:qFormat="1"/>
-    <w:lsdException w:name="toc 1" w:uiPriority="39"/>
-    <w:lsdException w:name="toc 2" w:uiPriority="39"/>
-    <w:lsdException w:name="toc 3" w:uiPriority="39"/>
-    <w:lsdException w:name="toc 4" w:uiPriority="39"/>
-    <w:lsdException w:name="toc 5" w:uiPriority="39"/>
-    <w:lsdException w:name="toc 6" w:uiPriority="39"/>
-    <w:lsdException w:name="toc 7" w:uiPriority="39"/>
-    <w:lsdException w:name="toc 8" w:uiPriority="39"/>
-    <w:lsdException w:name="toc 9" w:uiPriority="39"/>
-    <w:lsdException w:name="caption" w:uiPriority="35" w:qFormat="1"/>
-    <w:lsdException w:name="Title" w:semiHidden="0" w:uiPriority="10" w:unhideWhenUsed="0" w:qFormat="1"/>
-    <w:lsdException w:name="Default Paragraph Font" w:uiPriority="1"/>
-    <w:lsdException w:name="Subtitle" w:semiHidden="0" w:uiPriority="11" w:unhideWhenUsed="0" w:qFormat="1"/>
-    <w:lsdException w:name="Strong" w:semiHidden="0" w:uiPriority="22" w:unhideWhenUsed="0" w:qFormat="1"/>
-    <w:lsdException w:name="Emphasis" w:semiHidden="0" w:uiPriority="20" w:unhideWhenUsed="0" w:qFormat="1"/>
-    <w:lsdException w:name="Table Grid" w:semiHidden="0" w:uiPriority="39" w:unhideWhenUsed="0"/>
-    <w:lsdException w:name="Placeholder Text" w:unhideWhenUsed="0"/>
-    <w:lsdException w:name="No Spacing" w:semiHidden="0" w:uiPriority="1" w:unhideWhenUsed="0" w:qFormat="1"/>
-    <w:lsdException w:name="Light Shading" w:semiHidden="0" w:uiPriority="60" w:unhideWhenUsed="0"/>
-    <w:lsdException w:name="Light List" w:semiHidden="0" w:uiPriority="61" w:unhideWhenUsed="0"/>
-    <w:lsdException w:name="Light Grid" w:semiHidden="0" w:uiPriority="62" w:unhideWhenUsed="0"/>
-    <w:lsdException w:name="Medium Shading 1" w:semiHidden="0" w:uiPriority="63" w:unhideWhenUsed="0"/>
-    <w:lsdException w:name="Medium Shading 2" w:semiHidden="0" w:uiPriority="64" w:unhideWhenUsed="0"/>
-    <w:lsdException w:name="Medium List 1" w:semiHidden="0" w:uiPriority="65" w:unhideWhenUsed="0"/>
-    <w:lsdException w:name="Medium List 2" w:semiHidden="0" w:uiPriority="66" w:unhideWhenUsed="0"/>
-    <w:lsdException w:name="Medium Grid 1" w:semiHidden="0" w:uiPriority="67" w:unhideWhenUsed="0"/>
-    <w:lsdException w:name="Medium Grid 2" w:semiHidden="0" w:uiPriority="68" w:unhideWhenUsed="0"/>
-    <w:lsdException w:name="Medium Grid 3" w:semiHidden="0" w:uiPriority="69" w:unhideWhenUsed="0"/>
-    <w:lsdException w:name="Dark List" w:semiHidden="0" w:uiPriority="70" w:unhideWhenUsed="0"/>
-    <w:lsdException w:name="Colorful Shading" w:semiHidden="0" w:uiPriority="71" w:unhideWhenUsed="0"/>
-    <w:lsdException w:name="Colorful List" w:semiHidden="0" w:uiPriority="72" w:unhideWhenUsed="0"/>
-    <w:lsdException w:name="Colorful Grid" w:semiHidden="0" w:uiPriority="73" w:unhideWhenUsed="0"/>
-    <w:lsdException w:name="Light Shading Accent 1" w:semiHidden="0" w:uiPriority="60" w:unhideWhenUsed="0"/>
-    <w:lsdException w:name="Light List Accent 1" w:semiHidden="0" w:uiPriority="61" w:unhideWhenUsed="0"/>
-    <w:lsdException w:name="Light Grid Accent 1" w:semiHidden="0" w:uiPriority="62" w:unhideWhenUsed="0"/>
-    <w:lsdException w:name="Medium Shading 1 Accent 1" w:semiHidden="0" w:uiPriority="63" w:unhideWhenUsed="0"/>
-    <w:lsdException w:name="Medium Shading 2 Accent 1" w:semiHidden="0" w:uiPriority="64" w:unhideWhenUsed="0"/>
-    <w:lsdException w:name="Medium List 1 Accent 1" w:semiHidden="0" w:uiPriority="65" w:unhideWhenUsed="0"/>
-    <w:lsdException w:name="Revision" w:unhideWhenUsed="0"/>
-    <w:lsdException w:name="List Paragraph" w:semiHidden="0" w:uiPriority="34" w:unhideWhenUsed="0" w:qFormat="1"/>
-    <w:lsdException w:name="Quote" w:semiHidden="0" w:uiPriority="29" w:unhideWhenUsed="0" w:qFormat="1"/>
-    <w:lsdException w:name="Intense Quote" w:semiHidden="0" w:uiPriority="30" w:unhideWhenUsed="0" w:qFormat="1"/>
-    <w:lsdException w:name="Medium List 2 Accent 1" w:semiHidden="0" w:uiPriority="66" w:unhideWhenUsed="0"/>
-    <w:lsdException w:name="Medium Grid 1 Accent 1" w:semiHidden="0" w:uiPriority="67" w:unhideWhenUsed="0"/>
-    <w:lsdException w:name="Medium Grid 2 Accent 1" w:semiHidden="0" w:uiPriority="68" w:unhideWhenUsed="0"/>
-    <w:lsdException w:name="Medium Grid 3 Accent 1" w:semiHidden="0" w:uiPriority="69" w:unhideWhenUsed="0"/>
-    <w:lsdException w:name="Dark List Accent 1" w:semiHidden="0" w:uiPriority="70" w:unhideWhenUsed="0"/>
-    <w:lsdException w:name="Colorful Shading Accent 1" w:semiHidden="0" w:uiPriority="71" w:unhideWhenUsed="0"/>
-    <w:lsdException w:name="Colorful List Accent 1" w:semiHidden="0" w:uiPriority="72" w:unhideWhenUsed="0"/>
-    <w:lsdException w:name="Colorful Grid Accent 1" w:semiHidden="0" w:uiPriority="73" w:unhideWhenUsed="0"/>
-    <w:lsdException w:name="Light Shading Accent 2" w:semiHidden="0" w:uiPriority="60" w:unhideWhenUsed="0"/>
-    <w:lsdException w:name="Light List Accent 2" w:semiHidden="0" w:uiPriority="61" w:unhideWhenUsed="0"/>
-    <w:lsdException w:name="Light Grid Accent 2" w:semiHidden="0" w:uiPriority="62" w:unhideWhenUsed="0"/>
-    <w:lsdException w:name="Medium Shading 1 Accent 2" w:semiHidden="0" w:uiPriority="63" w:unhideWhenUsed="0"/>
-    <w:lsdException w:name="Medium Shading 2 Accent 2" w:semiHidden="0" w:uiPriority="64" w:unhideWhenUsed="0"/>
-    <w:lsdException w:name="Medium List 1 Accent 2" w:semiHidden="0" w:uiPriority="65" w:unhideWhenUsed="0"/>
-    <w:lsdException w:name="Medium List 2 Accent 2" w:semiHidden="0" w:uiPriority="66" w:unhideWhenUsed="0"/>
-    <w:lsdException w:name="Medium Grid 1 Accent 2" w:semiHidden="0" w:uiPriority="67" w:unhideWhenUsed="0"/>
-    <w:lsdException w:name="Medium Grid 2 Accent 2" w:semiHidden="0" w:uiPriority="68" w:unhideWhenUsed="0"/>
-    <w:lsdException w:name="Medium Grid 3 Accent 2" w:semiHidden="0" w:uiPriority="69" w:unhideWhenUsed="0"/>
-    <w:lsdException w:name="Dark List Accent 2" w:semiHidden="0" w:uiPriority="70" w:unhideWhenUsed="0"/>
-    <w:lsdException w:name="Colorful Shading Accent 2" w:semiHidden="0" w:uiPriority="71" w:unhideWhenUsed="0"/>
-    <w:lsdException w:name="Colorful List Accent 2" w:semiHidden="0" w:uiPriority="72" w:unhideWhenUsed="0"/>
-    <w:lsdException w:name="Colorful Grid Accent 2" w:semiHidden="0" w:uiPriority="73" w:unhideWhenUsed="0"/>
-    <w:lsdException w:name="Light Shading Accent 3" w:semiHidden="0" w:uiPriority="60" w:unhideWhenUsed="0"/>
-    <w:lsdException w:name="Light List Accent 3" w:semiHidden="0" w:uiPriority="61" w:unhideWhenUsed="0"/>
-    <w:lsdException w:name="Light Grid Accent 3" w:semiHidden="0" w:uiPriority="62" w:unhideWhenUsed="0"/>
-    <w:lsdException w:name="Medium Shading 1 Accent 3" w:semiHidden="0" w:uiPriority="63" w:unhideWhenUsed="0"/>
-    <w:lsdException w:name="Medium Shading 2 Accent 3" w:semiHidden="0" w:uiPriority="64" w:unhideWhenUsed="0"/>
-    <w:lsdException w:name="Medium List 1 Accent 3" w:semiHidden="0" w:uiPriority="65" w:unhideWhenUsed="0"/>
-    <w:lsdException w:name="Medium List 2 Accent 3" w:semiHidden="0" w:uiPriority="66" w:unhideWhenUsed="0"/>
-    <w:lsdException w:name="Medium Grid 1 Accent 3" w:semiHidden="0" w:uiPriority="67" w:unhideWhenUsed="0"/>
-    <w:lsdException w:name="Medium Grid 2 Accent 3" w:semiHidden="0" w:uiPriority="68" w:unhideWhenUsed="0"/>
-    <w:lsdException w:name="Medium Grid 3 Accent 3" w:semiHidden="0" w:uiPriority="69" w:unhideWhenUsed="0"/>
-    <w:lsdException w:name="Dark List Accent 3" w:semiHidden="0" w:uiPriority="70" w:unhideWhenUsed="0"/>
-    <w:lsdException w:name="Colorful Shading Accent 3" w:semiHidden="0" w:uiPriority="71" w:unhideWhenUsed="0"/>
-    <w:lsdException w:name="Colorful List Accent 3" w:semiHidden="0" w:uiPriority="72" w:unhideWhenUsed="0"/>
-    <w:lsdException w:name="Colorful Grid Accent 3" w:semiHidden="0" w:uiPriority="73" w:unhideWhenUsed="0"/>
-    <w:lsdException w:name="Light Shading Accent 4" w:semiHidden="0" w:uiPriority="60" w:unhideWhenUsed="0"/>
-    <w:lsdException w:name="Light List Accent 4" w:semiHidden="0" w:uiPriority="61" w:unhideWhenUsed="0"/>
-    <w:lsdException w:name="Light Grid Accent 4" w:semiHidden="0" w:uiPriority="62" w:unhideWhenUsed="0"/>
-    <w:lsdException w:name="Medium Shading 1 Accent 4" w:semiHidden="0" w:uiPriority="63" w:unhideWhenUsed="0"/>
-    <w:lsdException w:name="Medium Shading 2 Accent 4" w:semiHidden="0" w:uiPriority="64" w:unhideWhenUsed="0"/>
-    <w:lsdException w:name="Medium List 1 Accent 4" w:semiHidden="0" w:uiPriority="65" w:unhideWhenUsed="0"/>
-    <w:lsdException w:name="Medium List 2 Accent 4" w:semiHidden="0" w:uiPriority="66" w:unhideWhenUsed="0"/>
-    <w:lsdException w:name="Medium Grid 1 Accent 4" w:semiHidden="0" w:uiPriority="67" w:unhideWhenUsed="0"/>
-    <w:lsdException w:name="Medium Grid 2 Accent 4" w:semiHidden="0" w:uiPriority="68" w:unhideWhenUsed="0"/>
-    <w:lsdException w:name="Medium Grid 3 Accent 4" w:semiHidden="0" w:uiPriority="69" w:unhideWhenUsed="0"/>
-    <w:lsdException w:name="Dark List Accent 4" w:semiHidden="0" w:uiPriority="70" w:unhideWhenUsed="0"/>
-    <w:lsdException w:name="Colorful Shading Accent 4" w:semiHidden="0" w:uiPriority="71" w:unhideWhenUsed="0"/>
-    <w:lsdException w:name="Colorful List Accent 4" w:semiHidden="0" w:uiPriority="72" w:unhideWhenUsed="0"/>
-    <w:lsdException w:name="Colorful Grid Accent 4" w:semiHidden="0" w:uiPriority="73" w:unhideWhenUsed="0"/>
-    <w:lsdException w:name="Light Shading Accent 5" w:semiHidden="0" w:uiPriority="60" w:unhideWhenUsed="0"/>
-    <w:lsdException w:name="Light List Accent 5" w:semiHidden="0" w:uiPriority="61" w:unhideWhenUsed="0"/>
-    <w:lsdException w:name="Light Grid Accent 5" w:semiHidden="0" w:uiPriority="62" w:unhideWhenUsed="0"/>
-    <w:lsdException w:name="Medium Shading 1 Accent 5" w:semiHidden="0" w:uiPriority="63" w:unhideWhenUsed="0"/>
-    <w:lsdException w:name="Medium Shading 2 Accent 5" w:semiHidden="0" w:uiPriority="64" w:unhideWhenUsed="0"/>
-    <w:lsdException w:name="Medium List 1 Accent 5" w:semiHidden="0" w:uiPriority="65" w:unhideWhenUsed="0"/>
-    <w:lsdException w:name="Medium List 2 Accent 5" w:semiHidden="0" w:uiPriority="66" w:unhideWhenUsed="0"/>
-    <w:lsdException w:name="Medium Grid 1 Accent 5" w:semiHidden="0" w:uiPriority="67" w:unhideWhenUsed="0"/>
-    <w:lsdException w:name="Medium Grid 2 Accent 5" w:semiHidden="0" w:uiPriority="68" w:unhideWhenUsed="0"/>
-    <w:lsdException w:name="Medium Grid 3 Accent 5" w:semiHidden="0" w:uiPriority="69" w:unhideWhenUsed="0"/>
-    <w:lsdException w:name="Dark List Accent 5" w:semiHidden="0" w:uiPriority="70" w:unhideWhenUsed="0"/>
-    <w:lsdException w:name="Colorful Shading Accent 5" w:semiHidden="0" w:uiPriority="71" w:unhideWhenUsed="0"/>
-    <w:lsdException w:name="Colorful List Accent 5" w:semiHidden="0" w:uiPriority="72" w:unhideWhenUsed="0"/>
-    <w:lsdException w:name="Colorful Grid Accent 5" w:semiHidden="0" w:uiPriority="73" w:unhideWhenUsed="0"/>
-    <w:lsdException w:name="Light Shading Accent 6" w:semiHidden="0" w:uiPriority="60" w:unhideWhenUsed="0"/>
-    <w:lsdException w:name="Light List Accent 6" w:semiHidden="0" w:uiPriority="61" w:unhideWhenUsed="0"/>
-    <w:lsdException w:name="Light Grid Accent 6" w:semiHidden="0" w:uiPriority="62" w:unhideWhenUsed="0"/>
-    <w:lsdException w:name="Medium Shading 1 Accent 6" w:semiHidden="0" w:uiPriority="63" w:unhideWhenUsed="0"/>
-    <w:lsdException w:name="Medium Shading 2 Accent 6" w:semiHidden="0" w:uiPriority="64" w:unhideWhenUsed="0"/>
-    <w:lsdException w:name="Medium List 1 Accent 6" w:semiHidden="0" w:uiPriority="65" w:unhideWhenUsed="0"/>
-    <w:lsdException w:name="Medium List 2 Accent 6" w:semiHidden="0" w:uiPriority="66" w:unhideWhenUsed="0"/>
-    <w:lsdException w:name="Medium Grid 1 Accent 6" w:semiHidden="0" w:uiPriority="67" w:unhideWhenUsed="0"/>
-    <w:lsdException w:name="Medium Grid 2 Accent 6" w:semiHidden="0" w:uiPriority="68" w:unhideWhenUsed="0"/>
-    <w:lsdException w:name="Medium Grid 3 Accent 6" w:semiHidden="0" w:uiPriority="69" w:unhideWhenUsed="0"/>
-    <w:lsdException w:name="Dark List Accent 6" w:semiHidden="0" w:uiPriority="70" w:unhideWhenUsed="0"/>
-    <w:lsdException w:name="Colorful Shading Accent 6" w:semiHidden="0" w:uiPriority="71" w:unhideWhenUsed="0"/>
-    <w:lsdException w:name="Colorful List Accent 6" w:semiHidden="0" w:uiPriority="72" w:unhideWhenUsed="0"/>
-    <w:lsdException w:name="Colorful Grid Accent 6" w:semiHidden="0" w:uiPriority="73" w:unhideWhenUsed="0"/>
-    <w:lsdException w:name="Subtle Emphasis" w:semiHidden="0" w:uiPriority="19" w:unhideWhenUsed="0" w:qFormat="1"/>
-    <w:lsdException w:name="Intense Emphasis" w:semiHidden="0" w:uiPriority="21" w:unhideWhenUsed="0" w:qFormat="1"/>
-    <w:lsdException w:name="Subtle Reference" w:semiHidden="0" w:uiPriority="31" w:unhideWhenUsed="0" w:qFormat="1"/>
-    <w:lsdException w:name="Intense Reference" w:semiHidden="0" w:uiPriority="32" w:unhideWhenUsed="0" w:qFormat="1"/>
-    <w:lsdException w:name="Book Title" w:semiHidden="0" w:uiPriority="33" w:unhideWhenUsed="0" w:qFormat="1"/>
-    <w:lsdException w:name="Bibliography" w:uiPriority="37"/>
-    <w:lsdException w:name="TOC Heading" w:uiPriority="39" w:qFormat="1"/>
-  </w:latentStyles>
-  <w:style w:type="paragraph" w:default="1" w:styleId="Normal">
-    <w:name w:val="Normal"/>
-    <w:qFormat/>
-    <w:rsid w:val="00F364E0"/>
-    <w:pPr>
-      <w:spacing w:after="0" w:line="240" w:lineRule="auto"/>
-    </w:pPr>
-    <w:rPr>
-      <w:rFonts w:ascii="Times New Roman" w:eastAsia="Times New Roman" w:hAnsi="Times New Roman" w:cs="Times New Roman"/>
-      <w:sz w:val="24"/>
-      <w:szCs w:val="24"/>
-    </w:rPr>
-  </w:style>
-  <w:style w:type="paragraph" w:styleId="Heading1">
-    <w:name w:val="heading 1"/>
-    <w:basedOn w:val="Normal"/>
-    <w:next w:val="Normal"/>
-    <w:link w:val="Heading1Char"/>
-    <w:uiPriority w:val="9"/>
-    <w:qFormat/>
-    <w:rsid w:val="00AD10C0"/>
-    <w:pPr>
-      <w:keepNext/>
-      <w:keepLines/>
-      <w:spacing w:before="240"/>
-      <w:outlineLvl w:val="0"/>
-    </w:pPr>
-    <w:rPr>
-      <w:rFonts w:asciiTheme="majorHAnsi" w:eastAsiaTheme="majorEastAsia" w:hAnsiTheme="majorHAnsi" w:cstheme="majorBidi"/>
-      <w:color w:val="2E74B5" w:themeColor="accent1" w:themeShade="BF"/>
-      <w:sz w:val="32"/>
-      <w:szCs w:val="32"/>
-    </w:rPr>
-  </w:style>
-  <w:style w:type="paragraph" w:styleId="Heading2">
-    <w:name w:val="heading 2"/>
-    <w:basedOn w:val="Normal"/>
-    <w:next w:val="Normal"/>
-    <w:link w:val="Heading2Char"/>
-    <w:uiPriority w:val="9"/>
-    <w:unhideWhenUsed/>
-    <w:qFormat/>
-    <w:rsid w:val="00B020A3"/>
-    <w:pPr>
-      <w:keepNext/>
-      <w:keepLines/>
-      <w:spacing w:before="40"/>
-      <w:outlineLvl w:val="1"/>
-    </w:pPr>
-    <w:rPr>
-      <w:rFonts w:asciiTheme="majorHAnsi" w:eastAsiaTheme="majorEastAsia" w:hAnsiTheme="majorHAnsi" w:cstheme="majorBidi"/>
-      <w:color w:val="2E74B5" w:themeColor="accent1" w:themeShade="BF"/>
-      <w:sz w:val="26"/>
-      <w:szCs w:val="26"/>
-    </w:rPr>
-  </w:style>
-  <w:style w:type="paragraph" w:styleId="Heading3">
-    <w:name w:val="heading 3"/>
-    <w:basedOn w:val="Normal"/>
-    <w:next w:val="Normal"/>
-    <w:link w:val="Heading3Char"/>
-    <w:uiPriority w:val="9"/>
-    <w:unhideWhenUsed/>
-    <w:qFormat/>
-    <w:rsid w:val="00020D37"/>
-    <w:pPr>
-      <w:keepNext/>
-      <w:keepLines/>
-      <w:spacing w:before="40"/>
-      <w:outlineLvl w:val="2"/>
-    </w:pPr>
-    <w:rPr>
-      <w:rFonts w:asciiTheme="majorHAnsi" w:eastAsiaTheme="majorEastAsia" w:hAnsiTheme="majorHAnsi" w:cstheme="majorBidi"/>
-      <w:color w:val="1F4D78" w:themeColor="accent1" w:themeShade="7F"/>
-    </w:rPr>
-  </w:style>
-  <w:style w:type="paragraph" w:styleId="Heading4">
-    <w:name w:val="heading 4"/>
-    <w:basedOn w:val="Normal"/>
-    <w:next w:val="Normal"/>
-    <w:link w:val="Heading4Char"/>
-    <w:uiPriority w:val="9"/>
-    <w:unhideWhenUsed/>
-    <w:qFormat/>
-    <w:rsid w:val="00020D37"/>
-    <w:pPr>
-      <w:keepNext/>
-      <w:keepLines/>
-      <w:spacing w:before="40"/>
-      <w:outlineLvl w:val="3"/>
-    </w:pPr>
-    <w:rPr>
-      <w:rFonts w:asciiTheme="majorHAnsi" w:eastAsiaTheme="majorEastAsia" w:hAnsiTheme="majorHAnsi" w:cstheme="majorBidi"/>
-      <w:i/>
-      <w:iCs/>
-      <w:color w:val="2E74B5" w:themeColor="accent1" w:themeShade="BF"/>
-    </w:rPr>
-  </w:style>
-  <w:style w:type="character" w:default="1" w:styleId="DefaultParagraphFont">
-    <w:name w:val="Default Paragraph Font"/>
-    <w:uiPriority w:val="1"/>
-    <w:semiHidden/>
-    <w:unhideWhenUsed/>
-  </w:style>
-  <w:style w:type="table" w:default="1" w:styleId="TableNormal">
-    <w:name w:val="Normal Table"/>
-    <w:uiPriority w:val="99"/>
-    <w:semiHidden/>
-    <w:unhideWhenUsed/>
-    <w:tblPr>
-      <w:tblInd w:w="0" w:type="dxa"/>
-      <w:tblCellMar>
-        <w:top w:w="0" w:type="dxa"/>
-        <w:left w:w="108" w:type="dxa"/>
-        <w:bottom w:w="0" w:type="dxa"/>
-        <w:right w:w="108" w:type="dxa"/>
-      </w:tblCellMar>
-    </w:tblPr>
-  </w:style>
-  <w:style w:type="numbering" w:default="1" w:styleId="NoList">
-    <w:name w:val="No List"/>
-    <w:uiPriority w:val="99"/>
-    <w:semiHidden/>
-    <w:unhideWhenUsed/>
-  </w:style>
-  <w:style w:type="character" w:styleId="Hyperlink">
-    <w:name w:val="Hyperlink"/>
-    <w:basedOn w:val="DefaultParagraphFont"/>
-    <w:uiPriority w:val="99"/>
-    <w:unhideWhenUsed/>
-    <w:rsid w:val="00424322"/>
-    <w:rPr>
-      <w:color w:val="0000FF"/>
-      <w:u w:val="single"/>
-    </w:rPr>
-  </w:style>
-  <w:style w:type="paragraph" w:styleId="NormalWeb">
-    <w:name w:val="Normal (Web)"/>
-    <w:basedOn w:val="Normal"/>
-    <w:uiPriority w:val="99"/>
-    <w:unhideWhenUsed/>
-    <w:rsid w:val="00424322"/>
-    <w:pPr>
-      <w:spacing w:before="100" w:beforeAutospacing="1" w:after="100" w:afterAutospacing="1"/>
-    </w:pPr>
-  </w:style>
-  <w:style w:type="character" w:customStyle="1" w:styleId="apple-converted-space">
-    <w:name w:val="apple-converted-space"/>
-    <w:basedOn w:val="DefaultParagraphFont"/>
-    <w:rsid w:val="00424322"/>
-  </w:style>
-  <w:style w:type="paragraph" w:styleId="NoSpacing">
-    <w:name w:val="No Spacing"/>
-    <w:uiPriority w:val="1"/>
-    <w:qFormat/>
-    <w:rsid w:val="003B43A6"/>
-    <w:pPr>
-      <w:spacing w:after="0" w:line="240" w:lineRule="auto"/>
-    </w:pPr>
-    <w:rPr>
-      <w:rFonts w:ascii="Times New Roman" w:hAnsi="Times New Roman" w:cs="Times New Roman"/>
-      <w:sz w:val="24"/>
-      <w:szCs w:val="24"/>
-    </w:rPr>
-  </w:style>
-  <w:style w:type="paragraph" w:styleId="ListParagraph">
-    <w:name w:val="List Paragraph"/>
-    <w:basedOn w:val="Normal"/>
-    <w:uiPriority w:val="34"/>
-    <w:qFormat/>
-    <w:rsid w:val="00173549"/>
-    <w:pPr>
-      <w:ind w:left="720"/>
-      <w:contextualSpacing/>
-    </w:pPr>
-    <w:rPr>
-      <w:rFonts w:eastAsiaTheme="minorHAnsi"/>
-    </w:rPr>
-  </w:style>
-  <w:style w:type="paragraph" w:styleId="Title">
-    <w:name w:val="Title"/>
-    <w:basedOn w:val="Normal"/>
-    <w:next w:val="Normal"/>
-    <w:link w:val="TitleChar"/>
-    <w:uiPriority w:val="10"/>
-    <w:qFormat/>
-    <w:rsid w:val="00AD10C0"/>
-    <w:pPr>
-      <w:contextualSpacing/>
-    </w:pPr>
-    <w:rPr>
-      <w:rFonts w:asciiTheme="majorHAnsi" w:eastAsiaTheme="majorEastAsia" w:hAnsiTheme="majorHAnsi" w:cstheme="majorBidi"/>
-      <w:spacing w:val="-10"/>
-      <w:kern w:val="28"/>
-      <w:sz w:val="56"/>
-      <w:szCs w:val="56"/>
-    </w:rPr>
-  </w:style>
-  <w:style w:type="character" w:customStyle="1" w:styleId="TitleChar">
-    <w:name w:val="Title Char"/>
-    <w:basedOn w:val="DefaultParagraphFont"/>
-    <w:link w:val="Title"/>
-    <w:uiPriority w:val="10"/>
-    <w:rsid w:val="00AD10C0"/>
-    <w:rPr>
-      <w:rFonts w:asciiTheme="majorHAnsi" w:eastAsiaTheme="majorEastAsia" w:hAnsiTheme="majorHAnsi" w:cstheme="majorBidi"/>
-      <w:spacing w:val="-10"/>
-      <w:kern w:val="28"/>
-      <w:sz w:val="56"/>
-      <w:szCs w:val="56"/>
-    </w:rPr>
-  </w:style>
-  <w:style w:type="paragraph" w:styleId="Subtitle">
-    <w:name w:val="Subtitle"/>
-    <w:basedOn w:val="Normal"/>
-    <w:next w:val="Normal"/>
-    <w:link w:val="SubtitleChar"/>
-    <w:uiPriority w:val="11"/>
-    <w:qFormat/>
-    <w:rsid w:val="00AD10C0"/>
-    <w:pPr>
-      <w:numPr>
-        <w:ilvl w:val="1"/>
-      </w:numPr>
-      <w:spacing w:after="160"/>
-    </w:pPr>
-    <w:rPr>
-      <w:rFonts w:asciiTheme="minorHAnsi" w:eastAsiaTheme="minorEastAsia" w:hAnsiTheme="minorHAnsi" w:cstheme="minorBidi"/>
-      <w:color w:val="5A5A5A" w:themeColor="text1" w:themeTint="A5"/>
-      <w:spacing w:val="15"/>
-      <w:sz w:val="22"/>
-      <w:szCs w:val="22"/>
-    </w:rPr>
-  </w:style>
-  <w:style w:type="character" w:customStyle="1" w:styleId="SubtitleChar">
-    <w:name w:val="Subtitle Char"/>
-    <w:basedOn w:val="DefaultParagraphFont"/>
-    <w:link w:val="Subtitle"/>
-    <w:uiPriority w:val="11"/>
-    <w:rsid w:val="00AD10C0"/>
-    <w:rPr>
-      <w:rFonts w:eastAsiaTheme="minorEastAsia"/>
-      <w:color w:val="5A5A5A" w:themeColor="text1" w:themeTint="A5"/>
-      <w:spacing w:val="15"/>
-    </w:rPr>
-  </w:style>
-  <w:style w:type="character" w:customStyle="1" w:styleId="Heading1Char">
-    <w:name w:val="Heading 1 Char"/>
-    <w:basedOn w:val="DefaultParagraphFont"/>
-    <w:link w:val="Heading1"/>
-    <w:uiPriority w:val="9"/>
-    <w:rsid w:val="00AD10C0"/>
-    <w:rPr>
-      <w:rFonts w:asciiTheme="majorHAnsi" w:eastAsiaTheme="majorEastAsia" w:hAnsiTheme="majorHAnsi" w:cstheme="majorBidi"/>
-      <w:color w:val="2E74B5" w:themeColor="accent1" w:themeShade="BF"/>
-      <w:sz w:val="32"/>
-      <w:szCs w:val="32"/>
-    </w:rPr>
-  </w:style>
-  <w:style w:type="character" w:customStyle="1" w:styleId="Heading2Char">
-    <w:name w:val="Heading 2 Char"/>
-    <w:basedOn w:val="DefaultParagraphFont"/>
-    <w:link w:val="Heading2"/>
-    <w:uiPriority w:val="9"/>
-    <w:rsid w:val="00B020A3"/>
-    <w:rPr>
-      <w:rFonts w:asciiTheme="majorHAnsi" w:eastAsiaTheme="majorEastAsia" w:hAnsiTheme="majorHAnsi" w:cstheme="majorBidi"/>
-      <w:color w:val="2E74B5" w:themeColor="accent1" w:themeShade="BF"/>
-      <w:sz w:val="26"/>
-      <w:szCs w:val="26"/>
-    </w:rPr>
-  </w:style>
-  <w:style w:type="character" w:styleId="PlaceholderText">
-    <w:name w:val="Placeholder Text"/>
-    <w:basedOn w:val="DefaultParagraphFont"/>
-    <w:uiPriority w:val="99"/>
-    <w:semiHidden/>
-    <w:rsid w:val="00C56C28"/>
-    <w:rPr>
-      <w:color w:val="808080"/>
-    </w:rPr>
-  </w:style>
-  <w:style w:type="paragraph" w:styleId="CommentText">
-    <w:name w:val="annotation text"/>
-    <w:basedOn w:val="Normal"/>
-    <w:link w:val="CommentTextChar"/>
-    <w:uiPriority w:val="99"/>
-    <w:unhideWhenUsed/>
-    <w:rsid w:val="00FF4363"/>
-    <w:rPr>
-      <w:rFonts w:eastAsiaTheme="minorHAnsi"/>
-      <w:sz w:val="20"/>
-      <w:szCs w:val="20"/>
-    </w:rPr>
-  </w:style>
-  <w:style w:type="character" w:customStyle="1" w:styleId="CommentTextChar">
-    <w:name w:val="Comment Text Char"/>
-    <w:basedOn w:val="DefaultParagraphFont"/>
-    <w:link w:val="CommentText"/>
-    <w:uiPriority w:val="99"/>
-    <w:rsid w:val="00FF4363"/>
-    <w:rPr>
-      <w:rFonts w:ascii="Times New Roman" w:hAnsi="Times New Roman" w:cs="Times New Roman"/>
-      <w:sz w:val="20"/>
-      <w:szCs w:val="20"/>
-    </w:rPr>
-  </w:style>
-  <w:style w:type="character" w:styleId="CommentReference">
-    <w:name w:val="annotation reference"/>
-    <w:basedOn w:val="DefaultParagraphFont"/>
-    <w:uiPriority w:val="99"/>
-    <w:unhideWhenUsed/>
-    <w:rsid w:val="00FF4363"/>
-    <w:rPr>
-      <w:sz w:val="16"/>
-      <w:szCs w:val="16"/>
-    </w:rPr>
-  </w:style>
-  <w:style w:type="paragraph" w:styleId="BalloonText">
-    <w:name w:val="Balloon Text"/>
-    <w:basedOn w:val="Normal"/>
-    <w:link w:val="BalloonTextChar"/>
-    <w:uiPriority w:val="99"/>
-    <w:semiHidden/>
-    <w:unhideWhenUsed/>
-    <w:rsid w:val="008E047A"/>
-    <w:rPr>
-      <w:rFonts w:ascii="Tahoma" w:eastAsiaTheme="minorHAnsi" w:hAnsi="Tahoma" w:cs="Tahoma"/>
-      <w:sz w:val="16"/>
-      <w:szCs w:val="16"/>
-    </w:rPr>
-  </w:style>
-  <w:style w:type="character" w:customStyle="1" w:styleId="BalloonTextChar">
-    <w:name w:val="Balloon Text Char"/>
-    <w:basedOn w:val="DefaultParagraphFont"/>
-    <w:link w:val="BalloonText"/>
-    <w:uiPriority w:val="99"/>
-    <w:semiHidden/>
-    <w:rsid w:val="008E047A"/>
-    <w:rPr>
-      <w:rFonts w:ascii="Tahoma" w:hAnsi="Tahoma" w:cs="Tahoma"/>
-      <w:sz w:val="16"/>
-      <w:szCs w:val="16"/>
-    </w:rPr>
-  </w:style>
-  <w:style w:type="paragraph" w:styleId="Revision">
-    <w:name w:val="Revision"/>
-    <w:hidden/>
-    <w:uiPriority w:val="99"/>
-    <w:semiHidden/>
-    <w:rsid w:val="008E047A"/>
-    <w:pPr>
-      <w:spacing w:after="0" w:line="240" w:lineRule="auto"/>
-    </w:pPr>
-    <w:rPr>
-      <w:rFonts w:ascii="Times New Roman" w:hAnsi="Times New Roman" w:cs="Times New Roman"/>
-      <w:sz w:val="24"/>
-      <w:szCs w:val="24"/>
-    </w:rPr>
-  </w:style>
-  <w:style w:type="paragraph" w:styleId="CommentSubject">
-    <w:name w:val="annotation subject"/>
-    <w:basedOn w:val="CommentText"/>
-    <w:next w:val="CommentText"/>
-    <w:link w:val="CommentSubjectChar"/>
-    <w:uiPriority w:val="99"/>
-    <w:semiHidden/>
-    <w:unhideWhenUsed/>
-    <w:rsid w:val="008E047A"/>
-    <w:rPr>
-      <w:b/>
-      <w:bCs/>
-    </w:rPr>
-  </w:style>
-  <w:style w:type="character" w:customStyle="1" w:styleId="CommentSubjectChar">
-    <w:name w:val="Comment Subject Char"/>
-    <w:basedOn w:val="CommentTextChar"/>
-    <w:link w:val="CommentSubject"/>
-    <w:uiPriority w:val="99"/>
-    <w:semiHidden/>
-    <w:rsid w:val="008E047A"/>
-    <w:rPr>
-      <w:rFonts w:ascii="Times New Roman" w:hAnsi="Times New Roman" w:cs="Times New Roman"/>
-      <w:b/>
-      <w:bCs/>
-      <w:sz w:val="20"/>
-      <w:szCs w:val="20"/>
-    </w:rPr>
-  </w:style>
-  <w:style w:type="character" w:styleId="FollowedHyperlink">
-    <w:name w:val="FollowedHyperlink"/>
-    <w:basedOn w:val="DefaultParagraphFont"/>
-    <w:uiPriority w:val="99"/>
-    <w:semiHidden/>
-    <w:unhideWhenUsed/>
-    <w:rsid w:val="00C358D2"/>
-    <w:rPr>
-      <w:color w:val="954F72" w:themeColor="followedHyperlink"/>
-      <w:u w:val="single"/>
-    </w:rPr>
-  </w:style>
-  <w:style w:type="paragraph" w:styleId="Caption">
-    <w:name w:val="caption"/>
-    <w:basedOn w:val="Normal"/>
-    <w:next w:val="Normal"/>
-    <w:uiPriority w:val="35"/>
-    <w:unhideWhenUsed/>
-    <w:qFormat/>
-    <w:rsid w:val="00B733C0"/>
-    <w:pPr>
-      <w:spacing w:after="200"/>
-    </w:pPr>
-    <w:rPr>
-      <w:rFonts w:eastAsiaTheme="minorHAnsi"/>
-      <w:b/>
-      <w:bCs/>
-      <w:color w:val="5B9BD5" w:themeColor="accent1"/>
-      <w:sz w:val="18"/>
-      <w:szCs w:val="18"/>
-    </w:rPr>
-  </w:style>
-  <w:style w:type="paragraph" w:customStyle="1" w:styleId="Body1">
-    <w:name w:val="Body 1"/>
-    <w:rsid w:val="00020D37"/>
-    <w:pPr>
-      <w:spacing w:after="0" w:line="240" w:lineRule="auto"/>
-      <w:outlineLvl w:val="0"/>
-    </w:pPr>
-    <w:rPr>
-      <w:rFonts w:ascii="Times New Roman" w:eastAsia="Arial Unicode MS" w:hAnsi="Times New Roman" w:cs="Times New Roman"/>
-      <w:color w:val="000000"/>
-      <w:sz w:val="24"/>
-      <w:szCs w:val="20"/>
-      <w:u w:color="000000"/>
-    </w:rPr>
-  </w:style>
-  <w:style w:type="character" w:customStyle="1" w:styleId="Heading3Char">
-    <w:name w:val="Heading 3 Char"/>
-    <w:basedOn w:val="DefaultParagraphFont"/>
-    <w:link w:val="Heading3"/>
-    <w:uiPriority w:val="9"/>
-    <w:rsid w:val="00020D37"/>
-    <w:rPr>
-      <w:rFonts w:asciiTheme="majorHAnsi" w:eastAsiaTheme="majorEastAsia" w:hAnsiTheme="majorHAnsi" w:cstheme="majorBidi"/>
-      <w:color w:val="1F4D78" w:themeColor="accent1" w:themeShade="7F"/>
-      <w:sz w:val="24"/>
-      <w:szCs w:val="24"/>
-    </w:rPr>
-  </w:style>
-  <w:style w:type="character" w:customStyle="1" w:styleId="Heading4Char">
-    <w:name w:val="Heading 4 Char"/>
-    <w:basedOn w:val="DefaultParagraphFont"/>
-    <w:link w:val="Heading4"/>
-    <w:uiPriority w:val="9"/>
-    <w:rsid w:val="00020D37"/>
-    <w:rPr>
-      <w:rFonts w:asciiTheme="majorHAnsi" w:eastAsiaTheme="majorEastAsia" w:hAnsiTheme="majorHAnsi" w:cstheme="majorBidi"/>
-      <w:i/>
-      <w:iCs/>
-      <w:color w:val="2E74B5" w:themeColor="accent1" w:themeShade="BF"/>
-      <w:sz w:val="24"/>
-      <w:szCs w:val="24"/>
-    </w:rPr>
-  </w:style>
-  <w:style w:type="paragraph" w:styleId="FootnoteText">
-    <w:name w:val="footnote text"/>
-    <w:basedOn w:val="Normal"/>
-    <w:link w:val="FootnoteTextChar"/>
-    <w:uiPriority w:val="99"/>
-    <w:semiHidden/>
-    <w:unhideWhenUsed/>
-    <w:rsid w:val="00794109"/>
-    <w:rPr>
-      <w:rFonts w:asciiTheme="minorHAnsi" w:eastAsiaTheme="minorHAnsi" w:hAnsiTheme="minorHAnsi" w:cstheme="minorBidi"/>
-      <w:sz w:val="20"/>
-      <w:szCs w:val="20"/>
-      <w:lang w:val="en-GB"/>
-    </w:rPr>
-  </w:style>
-  <w:style w:type="character" w:customStyle="1" w:styleId="FootnoteTextChar">
-    <w:name w:val="Footnote Text Char"/>
-    <w:basedOn w:val="DefaultParagraphFont"/>
-    <w:link w:val="FootnoteText"/>
-    <w:uiPriority w:val="99"/>
-    <w:semiHidden/>
-    <w:rsid w:val="00794109"/>
-    <w:rPr>
-      <w:sz w:val="20"/>
-      <w:szCs w:val="20"/>
-      <w:lang w:val="en-GB"/>
-    </w:rPr>
-  </w:style>
-  <w:style w:type="character" w:styleId="FootnoteReference">
-    <w:name w:val="footnote reference"/>
-    <w:basedOn w:val="DefaultParagraphFont"/>
-    <w:uiPriority w:val="99"/>
-    <w:semiHidden/>
-    <w:unhideWhenUsed/>
-    <w:rsid w:val="00794109"/>
-    <w:rPr>
-      <w:vertAlign w:val="superscript"/>
-    </w:rPr>
-  </w:style>
-  <w:style w:type="table" w:styleId="TableGrid">
-    <w:name w:val="Table Grid"/>
-    <w:basedOn w:val="TableNormal"/>
-    <w:uiPriority w:val="39"/>
-    <w:rsid w:val="005D5DDA"/>
-    <w:pPr>
-      <w:spacing w:after="0" w:line="240" w:lineRule="auto"/>
-    </w:pPr>
-    <w:tblPr>
-      <w:tblBorders>
-        <w:top w:val="single" w:sz="4" w:space="0" w:color="auto"/>
-        <w:left w:val="single" w:sz="4" w:space="0" w:color="auto"/>
-        <w:bottom w:val="single" w:sz="4" w:space="0" w:color="auto"/>
-        <w:right w:val="single" w:sz="4" w:space="0" w:color="auto"/>
-        <w:insideH w:val="single" w:sz="4" w:space="0" w:color="auto"/>
-        <w:insideV w:val="single" w:sz="4" w:space="0" w:color="auto"/>
-      </w:tblBorders>
-    </w:tblPr>
-  </w:style>
-  <w:style w:type="paragraph" w:styleId="Header">
-    <w:name w:val="header"/>
-    <w:basedOn w:val="Normal"/>
-    <w:link w:val="HeaderChar"/>
-    <w:uiPriority w:val="99"/>
-    <w:unhideWhenUsed/>
-    <w:rsid w:val="00D2794B"/>
-    <w:pPr>
-      <w:tabs>
-        <w:tab w:val="center" w:pos="4680"/>
-        <w:tab w:val="right" w:pos="9360"/>
-      </w:tabs>
-    </w:pPr>
-    <w:rPr>
-      <w:rFonts w:eastAsiaTheme="minorHAnsi"/>
-    </w:rPr>
-  </w:style>
-  <w:style w:type="character" w:customStyle="1" w:styleId="HeaderChar">
-    <w:name w:val="Header Char"/>
-    <w:basedOn w:val="DefaultParagraphFont"/>
-    <w:link w:val="Header"/>
-    <w:uiPriority w:val="99"/>
-    <w:rsid w:val="00D2794B"/>
-    <w:rPr>
-      <w:rFonts w:ascii="Times New Roman" w:hAnsi="Times New Roman" w:cs="Times New Roman"/>
-      <w:sz w:val="24"/>
-      <w:szCs w:val="24"/>
-    </w:rPr>
-  </w:style>
-  <w:style w:type="paragraph" w:styleId="Footer">
-    <w:name w:val="footer"/>
-    <w:basedOn w:val="Normal"/>
-    <w:link w:val="FooterChar"/>
-    <w:uiPriority w:val="99"/>
-    <w:unhideWhenUsed/>
-    <w:rsid w:val="00D2794B"/>
-    <w:pPr>
-      <w:tabs>
-        <w:tab w:val="center" w:pos="4680"/>
-        <w:tab w:val="right" w:pos="9360"/>
-      </w:tabs>
-    </w:pPr>
-    <w:rPr>
-      <w:rFonts w:eastAsiaTheme="minorHAnsi"/>
-    </w:rPr>
-  </w:style>
-  <w:style w:type="character" w:customStyle="1" w:styleId="FooterChar">
-    <w:name w:val="Footer Char"/>
-    <w:basedOn w:val="DefaultParagraphFont"/>
-    <w:link w:val="Footer"/>
-    <w:uiPriority w:val="99"/>
-    <w:rsid w:val="00D2794B"/>
-    <w:rPr>
-      <w:rFonts w:ascii="Times New Roman" w:hAnsi="Times New Roman" w:cs="Times New Roman"/>
-      <w:sz w:val="24"/>
-      <w:szCs w:val="24"/>
-    </w:rPr>
-  </w:style>
-  <w:style w:type="table" w:customStyle="1" w:styleId="PlainTable1">
-    <w:name w:val="Plain Table 1"/>
+  <w:style w:type="table" w:customStyle="1" w:styleId="PlainTable11">
+    <w:name w:val="Plain Table 11"/>
     <w:basedOn w:val="TableNormal"/>
     <w:uiPriority w:val="41"/>
     <w:rsid w:val="00343FC7"/>
@@ -12717,7 +13694,7 @@
   <a:extraClrSchemeLst/>
   <a:extLst>
     <a:ext uri="{05A4C25C-085E-4340-85A3-A5531E510DB2}">
-      <thm15:themeFamily xmlns:thm15="http://schemas.microsoft.com/office/thememl/2012/main" xmlns="" name="Office Theme" id="{62F939B6-93AF-4DB8-9C6B-D6C7DFDC589F}" vid="{4A3C46E8-61CC-4603-A589-7422A47A8E4A}"/>
+      <thm15:themeFamily xmlns:thm15="http://schemas.microsoft.com/office/thememl/2012/main" name="Office Theme" id="{62F939B6-93AF-4DB8-9C6B-D6C7DFDC589F}" vid="{4A3C46E8-61CC-4603-A589-7422A47A8E4A}"/>
     </a:ext>
   </a:extLst>
 </a:theme>
@@ -12732,7 +13709,7 @@
 </file>
 
 <file path=customXml/itemProps1.xml><?xml version="1.0" encoding="utf-8"?>
-<ds:datastoreItem xmlns:ds="http://schemas.openxmlformats.org/officeDocument/2006/customXml" ds:itemID="{4DD21F6F-B11A-4FFB-99B2-088B657D891D}">
+<ds:datastoreItem xmlns:ds="http://schemas.openxmlformats.org/officeDocument/2006/customXml" ds:itemID="{51F042C1-87BE-4E80-BBC7-36DD847A7F8E}">
   <ds:schemaRefs>
     <ds:schemaRef ds:uri="http://schemas.openxmlformats.org/officeDocument/2006/bibliography"/>
   </ds:schemaRefs>
@@ -12740,7 +13717,7 @@
 </file>
 
 <file path=customXml/itemProps2.xml><?xml version="1.0" encoding="utf-8"?>
-<ds:datastoreItem xmlns:ds="http://schemas.openxmlformats.org/officeDocument/2006/customXml" ds:itemID="{CF3E9472-BB31-47C4-A5F7-833DA590A5FC}">
+<ds:datastoreItem xmlns:ds="http://schemas.openxmlformats.org/officeDocument/2006/customXml" ds:itemID="{EC0D9DBC-F7DA-4B78-8FF2-AA35E6C59DCE}">
   <ds:schemaRefs>
     <ds:schemaRef ds:uri="http://schemas.openxmlformats.org/officeDocument/2006/bibliography"/>
   </ds:schemaRefs>

</xml_diff>